<commit_message>
Ajout du PDF rendu
</commit_message>
<xml_diff>
--- a/INFO_2A_Fabrication_Ethernet_cours.docx
+++ b/INFO_2A_Fabrication_Ethernet_cours.docx
@@ -1,18 +1,15 @@
 
 <file path=word/document.xml><?xml version="1.0" encoding="utf-8"?>
-<w:document xmlns:wpc="http://schemas.microsoft.com/office/word/2010/wordprocessingCanvas" xmlns:cx="http://schemas.microsoft.com/office/drawing/2014/chartex" xmlns:cx1="http://schemas.microsoft.com/office/drawing/2015/9/8/chartex" xmlns:mc="http://schemas.openxmlformats.org/markup-compatibility/2006" xmlns:o="urn:schemas-microsoft-com:office:office" xmlns:r="http://schemas.openxmlformats.org/officeDocument/2006/relationships" xmlns:m="http://schemas.openxmlformats.org/officeDocument/2006/math" xmlns:v="urn:schemas-microsoft-com:vml" xmlns:wp14="http://schemas.microsoft.com/office/word/2010/wordprocessingDrawing" xmlns:wp="http://schemas.openxmlformats.org/drawingml/2006/wordprocessingDrawing" xmlns:w10="urn:schemas-microsoft-com:office:word" xmlns:w="http://schemas.openxmlformats.org/wordprocessingml/2006/main" xmlns:w14="http://schemas.microsoft.com/office/word/2010/wordml" xmlns:w15="http://schemas.microsoft.com/office/word/2012/wordml" xmlns:w16se="http://schemas.microsoft.com/office/word/2015/wordml/symex" xmlns:wpg="http://schemas.microsoft.com/office/word/2010/wordprocessingGroup" xmlns:wpi="http://schemas.microsoft.com/office/word/2010/wordprocessingInk" xmlns:wne="http://schemas.microsoft.com/office/word/2006/wordml" xmlns:wps="http://schemas.microsoft.com/office/word/2010/wordprocessingShape" mc:Ignorable="w14 w15 w16se wp14">
+<w:document xmlns:wpc="http://schemas.microsoft.com/office/word/2010/wordprocessingCanvas" xmlns:cx="http://schemas.microsoft.com/office/drawing/2014/chartex" xmlns:cx1="http://schemas.microsoft.com/office/drawing/2015/9/8/chartex" xmlns:cx2="http://schemas.microsoft.com/office/drawing/2015/10/21/chartex" xmlns:cx3="http://schemas.microsoft.com/office/drawing/2016/5/9/chartex" xmlns:cx4="http://schemas.microsoft.com/office/drawing/2016/5/10/chartex" xmlns:cx5="http://schemas.microsoft.com/office/drawing/2016/5/11/chartex" xmlns:cx6="http://schemas.microsoft.com/office/drawing/2016/5/12/chartex" xmlns:cx7="http://schemas.microsoft.com/office/drawing/2016/5/13/chartex" xmlns:cx8="http://schemas.microsoft.com/office/drawing/2016/5/14/chartex" xmlns:mc="http://schemas.openxmlformats.org/markup-compatibility/2006" xmlns:aink="http://schemas.microsoft.com/office/drawing/2016/ink" xmlns:am3d="http://schemas.microsoft.com/office/drawing/2017/model3d" xmlns:o="urn:schemas-microsoft-com:office:office" xmlns:r="http://schemas.openxmlformats.org/officeDocument/2006/relationships" xmlns:m="http://schemas.openxmlformats.org/officeDocument/2006/math" xmlns:v="urn:schemas-microsoft-com:vml" xmlns:wp14="http://schemas.microsoft.com/office/word/2010/wordprocessingDrawing" xmlns:wp="http://schemas.openxmlformats.org/drawingml/2006/wordprocessingDrawing" xmlns:w10="urn:schemas-microsoft-com:office:word" xmlns:w="http://schemas.openxmlformats.org/wordprocessingml/2006/main" xmlns:w14="http://schemas.microsoft.com/office/word/2010/wordml" xmlns:w15="http://schemas.microsoft.com/office/word/2012/wordml" xmlns:w16cid="http://schemas.microsoft.com/office/word/2016/wordml/cid" xmlns:w16se="http://schemas.microsoft.com/office/word/2015/wordml/symex" xmlns:wpg="http://schemas.microsoft.com/office/word/2010/wordprocessingGroup" xmlns:wpi="http://schemas.microsoft.com/office/word/2010/wordprocessingInk" xmlns:wne="http://schemas.microsoft.com/office/word/2006/wordml" xmlns:wps="http://schemas.microsoft.com/office/word/2010/wordprocessingShape" mc:Ignorable="w14 w15 w16se w16cid wp14">
   <w:body>
     <w:p>
       <w:pPr>
         <w:pStyle w:val="Titre"/>
       </w:pPr>
-      <w:r>
-        <w:t>Fabrication d’un câble E</w:t>
-      </w:r>
       <w:bookmarkStart w:id="0" w:name="_GoBack"/>
       <w:bookmarkEnd w:id="0"/>
       <w:r>
-        <w:t>thernet</w:t>
+        <w:t>Fabrication d’un câble Ethernet</w:t>
       </w:r>
     </w:p>
     <w:p>
@@ -918,6 +915,20 @@
     </w:p>
     <w:p>
       <w:pPr>
+        <w:ind w:left="426"/>
+        <w:jc w:val="both"/>
+      </w:pPr>
+      <w:r>
+        <w:t xml:space="preserve">L’Ethernet (ISO/IEC 802-3) est une norme de communication internationale. Elle est fréquemment utilisée pour interconnecter des périphériques en réseaux local à l’aide de câbles paires torsadées.  </w:t>
+      </w:r>
+    </w:p>
+    <w:p>
+      <w:pPr>
+        <w:ind w:left="426"/>
+      </w:pPr>
+    </w:p>
+    <w:p>
+      <w:pPr>
         <w:pStyle w:val="Titre1"/>
       </w:pPr>
       <w:bookmarkStart w:id="2" w:name="_Toc1120004"/>
@@ -928,6 +939,11 @@
     </w:p>
     <w:p>
       <w:pPr>
+        <w:ind w:left="426"/>
+      </w:pPr>
+    </w:p>
+    <w:p>
+      <w:pPr>
         <w:pStyle w:val="Titre1"/>
       </w:pPr>
       <w:bookmarkStart w:id="3" w:name="_Toc1120005"/>
@@ -939,6 +955,7 @@
     <w:p>
       <w:pPr>
         <w:pStyle w:val="Titre2"/>
+        <w:ind w:left="851"/>
       </w:pPr>
       <w:bookmarkStart w:id="4" w:name="_Toc1120006"/>
       <w:r>
@@ -949,6 +966,7 @@
     <w:p>
       <w:pPr>
         <w:pStyle w:val="Titre2"/>
+        <w:ind w:left="851"/>
       </w:pPr>
       <w:bookmarkStart w:id="5" w:name="_Toc1120007"/>
       <w:r>
@@ -959,6 +977,7 @@
     <w:p>
       <w:pPr>
         <w:pStyle w:val="Titre2"/>
+        <w:ind w:left="851"/>
       </w:pPr>
       <w:bookmarkStart w:id="6" w:name="_Toc1120008"/>
       <w:r>
@@ -969,6 +988,7 @@
     <w:p>
       <w:pPr>
         <w:pStyle w:val="Titre2"/>
+        <w:ind w:left="851"/>
       </w:pPr>
       <w:bookmarkStart w:id="7" w:name="_Toc1120009"/>
       <w:r>
@@ -1007,7 +1027,7 @@
 </file>
 
 <file path=word/endnotes.xml><?xml version="1.0" encoding="utf-8"?>
-<w:endnotes xmlns:wpc="http://schemas.microsoft.com/office/word/2010/wordprocessingCanvas" xmlns:cx="http://schemas.microsoft.com/office/drawing/2014/chartex" xmlns:cx1="http://schemas.microsoft.com/office/drawing/2015/9/8/chartex" xmlns:mc="http://schemas.openxmlformats.org/markup-compatibility/2006" xmlns:o="urn:schemas-microsoft-com:office:office" xmlns:r="http://schemas.openxmlformats.org/officeDocument/2006/relationships" xmlns:m="http://schemas.openxmlformats.org/officeDocument/2006/math" xmlns:v="urn:schemas-microsoft-com:vml" xmlns:wp14="http://schemas.microsoft.com/office/word/2010/wordprocessingDrawing" xmlns:wp="http://schemas.openxmlformats.org/drawingml/2006/wordprocessingDrawing" xmlns:w10="urn:schemas-microsoft-com:office:word" xmlns:w="http://schemas.openxmlformats.org/wordprocessingml/2006/main" xmlns:w14="http://schemas.microsoft.com/office/word/2010/wordml" xmlns:w15="http://schemas.microsoft.com/office/word/2012/wordml" xmlns:w16se="http://schemas.microsoft.com/office/word/2015/wordml/symex" xmlns:wpg="http://schemas.microsoft.com/office/word/2010/wordprocessingGroup" xmlns:wpi="http://schemas.microsoft.com/office/word/2010/wordprocessingInk" xmlns:wne="http://schemas.microsoft.com/office/word/2006/wordml" xmlns:wps="http://schemas.microsoft.com/office/word/2010/wordprocessingShape" mc:Ignorable="w14 w15 w16se wp14">
+<w:endnotes xmlns:wpc="http://schemas.microsoft.com/office/word/2010/wordprocessingCanvas" xmlns:cx="http://schemas.microsoft.com/office/drawing/2014/chartex" xmlns:cx1="http://schemas.microsoft.com/office/drawing/2015/9/8/chartex" xmlns:cx2="http://schemas.microsoft.com/office/drawing/2015/10/21/chartex" xmlns:cx3="http://schemas.microsoft.com/office/drawing/2016/5/9/chartex" xmlns:cx4="http://schemas.microsoft.com/office/drawing/2016/5/10/chartex" xmlns:cx5="http://schemas.microsoft.com/office/drawing/2016/5/11/chartex" xmlns:cx6="http://schemas.microsoft.com/office/drawing/2016/5/12/chartex" xmlns:cx7="http://schemas.microsoft.com/office/drawing/2016/5/13/chartex" xmlns:cx8="http://schemas.microsoft.com/office/drawing/2016/5/14/chartex" xmlns:mc="http://schemas.openxmlformats.org/markup-compatibility/2006" xmlns:aink="http://schemas.microsoft.com/office/drawing/2016/ink" xmlns:am3d="http://schemas.microsoft.com/office/drawing/2017/model3d" xmlns:o="urn:schemas-microsoft-com:office:office" xmlns:r="http://schemas.openxmlformats.org/officeDocument/2006/relationships" xmlns:m="http://schemas.openxmlformats.org/officeDocument/2006/math" xmlns:v="urn:schemas-microsoft-com:vml" xmlns:wp14="http://schemas.microsoft.com/office/word/2010/wordprocessingDrawing" xmlns:wp="http://schemas.openxmlformats.org/drawingml/2006/wordprocessingDrawing" xmlns:w10="urn:schemas-microsoft-com:office:word" xmlns:w="http://schemas.openxmlformats.org/wordprocessingml/2006/main" xmlns:w14="http://schemas.microsoft.com/office/word/2010/wordml" xmlns:w15="http://schemas.microsoft.com/office/word/2012/wordml" xmlns:w16cid="http://schemas.microsoft.com/office/word/2016/wordml/cid" xmlns:w16se="http://schemas.microsoft.com/office/word/2015/wordml/symex" xmlns:wpg="http://schemas.microsoft.com/office/word/2010/wordprocessingGroup" xmlns:wpi="http://schemas.microsoft.com/office/word/2010/wordprocessingInk" xmlns:wne="http://schemas.microsoft.com/office/word/2006/wordml" xmlns:wps="http://schemas.microsoft.com/office/word/2010/wordprocessingShape" mc:Ignorable="w14 w15 w16se w16cid wp14">
   <w:endnote w:type="separator" w:id="-1">
     <w:p>
       <w:pPr>
@@ -1017,6 +1037,7 @@
         <w:separator/>
       </w:r>
     </w:p>
+    <w:p/>
   </w:endnote>
   <w:endnote w:type="continuationSeparator" w:id="0">
     <w:p>
@@ -1027,12 +1048,13 @@
         <w:continuationSeparator/>
       </w:r>
     </w:p>
+    <w:p/>
   </w:endnote>
 </w:endnotes>
 </file>
 
 <file path=word/footer1.xml><?xml version="1.0" encoding="utf-8"?>
-<w:ftr xmlns:wpc="http://schemas.microsoft.com/office/word/2010/wordprocessingCanvas" xmlns:cx="http://schemas.microsoft.com/office/drawing/2014/chartex" xmlns:cx1="http://schemas.microsoft.com/office/drawing/2015/9/8/chartex" xmlns:mc="http://schemas.openxmlformats.org/markup-compatibility/2006" xmlns:o="urn:schemas-microsoft-com:office:office" xmlns:r="http://schemas.openxmlformats.org/officeDocument/2006/relationships" xmlns:m="http://schemas.openxmlformats.org/officeDocument/2006/math" xmlns:v="urn:schemas-microsoft-com:vml" xmlns:wp14="http://schemas.microsoft.com/office/word/2010/wordprocessingDrawing" xmlns:wp="http://schemas.openxmlformats.org/drawingml/2006/wordprocessingDrawing" xmlns:w10="urn:schemas-microsoft-com:office:word" xmlns:w="http://schemas.openxmlformats.org/wordprocessingml/2006/main" xmlns:w14="http://schemas.microsoft.com/office/word/2010/wordml" xmlns:w15="http://schemas.microsoft.com/office/word/2012/wordml" xmlns:w16se="http://schemas.microsoft.com/office/word/2015/wordml/symex" xmlns:wpg="http://schemas.microsoft.com/office/word/2010/wordprocessingGroup" xmlns:wpi="http://schemas.microsoft.com/office/word/2010/wordprocessingInk" xmlns:wne="http://schemas.microsoft.com/office/word/2006/wordml" xmlns:wps="http://schemas.microsoft.com/office/word/2010/wordprocessingShape" mc:Ignorable="w14 w15 w16se wp14">
+<w:ftr xmlns:wpc="http://schemas.microsoft.com/office/word/2010/wordprocessingCanvas" xmlns:cx="http://schemas.microsoft.com/office/drawing/2014/chartex" xmlns:cx1="http://schemas.microsoft.com/office/drawing/2015/9/8/chartex" xmlns:cx2="http://schemas.microsoft.com/office/drawing/2015/10/21/chartex" xmlns:cx3="http://schemas.microsoft.com/office/drawing/2016/5/9/chartex" xmlns:cx4="http://schemas.microsoft.com/office/drawing/2016/5/10/chartex" xmlns:cx5="http://schemas.microsoft.com/office/drawing/2016/5/11/chartex" xmlns:cx6="http://schemas.microsoft.com/office/drawing/2016/5/12/chartex" xmlns:cx7="http://schemas.microsoft.com/office/drawing/2016/5/13/chartex" xmlns:cx8="http://schemas.microsoft.com/office/drawing/2016/5/14/chartex" xmlns:mc="http://schemas.openxmlformats.org/markup-compatibility/2006" xmlns:aink="http://schemas.microsoft.com/office/drawing/2016/ink" xmlns:am3d="http://schemas.microsoft.com/office/drawing/2017/model3d" xmlns:o="urn:schemas-microsoft-com:office:office" xmlns:r="http://schemas.openxmlformats.org/officeDocument/2006/relationships" xmlns:m="http://schemas.openxmlformats.org/officeDocument/2006/math" xmlns:v="urn:schemas-microsoft-com:vml" xmlns:wp14="http://schemas.microsoft.com/office/word/2010/wordprocessingDrawing" xmlns:wp="http://schemas.openxmlformats.org/drawingml/2006/wordprocessingDrawing" xmlns:w10="urn:schemas-microsoft-com:office:word" xmlns:w="http://schemas.openxmlformats.org/wordprocessingml/2006/main" xmlns:w14="http://schemas.microsoft.com/office/word/2010/wordml" xmlns:w15="http://schemas.microsoft.com/office/word/2012/wordml" xmlns:w16cid="http://schemas.microsoft.com/office/word/2016/wordml/cid" xmlns:w16se="http://schemas.microsoft.com/office/word/2015/wordml/symex" xmlns:wpg="http://schemas.microsoft.com/office/word/2010/wordprocessingGroup" xmlns:wpi="http://schemas.microsoft.com/office/word/2010/wordprocessingInk" xmlns:wne="http://schemas.microsoft.com/office/word/2006/wordml" xmlns:wps="http://schemas.microsoft.com/office/word/2010/wordprocessingShape" mc:Ignorable="w14 w15 w16se w16cid wp14">
   <w:p>
     <w:pPr>
       <w:pStyle w:val="Pieddepage"/>
@@ -1041,7 +1063,7 @@
       </w:pBdr>
     </w:pPr>
     <w:r>
-      <w:t>Quentin Krenger</w:t>
+      <w:t>Membre de groupe</w:t>
     </w:r>
     <w:r>
       <w:tab/>
@@ -1124,7 +1146,7 @@
 </file>
 
 <file path=word/footnotes.xml><?xml version="1.0" encoding="utf-8"?>
-<w:footnotes xmlns:wpc="http://schemas.microsoft.com/office/word/2010/wordprocessingCanvas" xmlns:cx="http://schemas.microsoft.com/office/drawing/2014/chartex" xmlns:cx1="http://schemas.microsoft.com/office/drawing/2015/9/8/chartex" xmlns:mc="http://schemas.openxmlformats.org/markup-compatibility/2006" xmlns:o="urn:schemas-microsoft-com:office:office" xmlns:r="http://schemas.openxmlformats.org/officeDocument/2006/relationships" xmlns:m="http://schemas.openxmlformats.org/officeDocument/2006/math" xmlns:v="urn:schemas-microsoft-com:vml" xmlns:wp14="http://schemas.microsoft.com/office/word/2010/wordprocessingDrawing" xmlns:wp="http://schemas.openxmlformats.org/drawingml/2006/wordprocessingDrawing" xmlns:w10="urn:schemas-microsoft-com:office:word" xmlns:w="http://schemas.openxmlformats.org/wordprocessingml/2006/main" xmlns:w14="http://schemas.microsoft.com/office/word/2010/wordml" xmlns:w15="http://schemas.microsoft.com/office/word/2012/wordml" xmlns:w16se="http://schemas.microsoft.com/office/word/2015/wordml/symex" xmlns:wpg="http://schemas.microsoft.com/office/word/2010/wordprocessingGroup" xmlns:wpi="http://schemas.microsoft.com/office/word/2010/wordprocessingInk" xmlns:wne="http://schemas.microsoft.com/office/word/2006/wordml" xmlns:wps="http://schemas.microsoft.com/office/word/2010/wordprocessingShape" mc:Ignorable="w14 w15 w16se wp14">
+<w:footnotes xmlns:wpc="http://schemas.microsoft.com/office/word/2010/wordprocessingCanvas" xmlns:cx="http://schemas.microsoft.com/office/drawing/2014/chartex" xmlns:cx1="http://schemas.microsoft.com/office/drawing/2015/9/8/chartex" xmlns:cx2="http://schemas.microsoft.com/office/drawing/2015/10/21/chartex" xmlns:cx3="http://schemas.microsoft.com/office/drawing/2016/5/9/chartex" xmlns:cx4="http://schemas.microsoft.com/office/drawing/2016/5/10/chartex" xmlns:cx5="http://schemas.microsoft.com/office/drawing/2016/5/11/chartex" xmlns:cx6="http://schemas.microsoft.com/office/drawing/2016/5/12/chartex" xmlns:cx7="http://schemas.microsoft.com/office/drawing/2016/5/13/chartex" xmlns:cx8="http://schemas.microsoft.com/office/drawing/2016/5/14/chartex" xmlns:mc="http://schemas.openxmlformats.org/markup-compatibility/2006" xmlns:aink="http://schemas.microsoft.com/office/drawing/2016/ink" xmlns:am3d="http://schemas.microsoft.com/office/drawing/2017/model3d" xmlns:o="urn:schemas-microsoft-com:office:office" xmlns:r="http://schemas.openxmlformats.org/officeDocument/2006/relationships" xmlns:m="http://schemas.openxmlformats.org/officeDocument/2006/math" xmlns:v="urn:schemas-microsoft-com:vml" xmlns:wp14="http://schemas.microsoft.com/office/word/2010/wordprocessingDrawing" xmlns:wp="http://schemas.openxmlformats.org/drawingml/2006/wordprocessingDrawing" xmlns:w10="urn:schemas-microsoft-com:office:word" xmlns:w="http://schemas.openxmlformats.org/wordprocessingml/2006/main" xmlns:w14="http://schemas.microsoft.com/office/word/2010/wordml" xmlns:w15="http://schemas.microsoft.com/office/word/2012/wordml" xmlns:w16cid="http://schemas.microsoft.com/office/word/2016/wordml/cid" xmlns:w16se="http://schemas.microsoft.com/office/word/2015/wordml/symex" xmlns:wpg="http://schemas.microsoft.com/office/word/2010/wordprocessingGroup" xmlns:wpi="http://schemas.microsoft.com/office/word/2010/wordprocessingInk" xmlns:wne="http://schemas.microsoft.com/office/word/2006/wordml" xmlns:wps="http://schemas.microsoft.com/office/word/2010/wordprocessingShape" mc:Ignorable="w14 w15 w16se w16cid wp14">
   <w:footnote w:type="separator" w:id="-1">
     <w:p>
       <w:pPr>
@@ -1134,6 +1156,7 @@
         <w:separator/>
       </w:r>
     </w:p>
+    <w:p/>
   </w:footnote>
   <w:footnote w:type="continuationSeparator" w:id="0">
     <w:p>
@@ -1144,12 +1167,13 @@
         <w:continuationSeparator/>
       </w:r>
     </w:p>
+    <w:p/>
   </w:footnote>
 </w:footnotes>
 </file>
 
 <file path=word/header1.xml><?xml version="1.0" encoding="utf-8"?>
-<w:hdr xmlns:wpc="http://schemas.microsoft.com/office/word/2010/wordprocessingCanvas" xmlns:cx="http://schemas.microsoft.com/office/drawing/2014/chartex" xmlns:cx1="http://schemas.microsoft.com/office/drawing/2015/9/8/chartex" xmlns:mc="http://schemas.openxmlformats.org/markup-compatibility/2006" xmlns:o="urn:schemas-microsoft-com:office:office" xmlns:r="http://schemas.openxmlformats.org/officeDocument/2006/relationships" xmlns:m="http://schemas.openxmlformats.org/officeDocument/2006/math" xmlns:v="urn:schemas-microsoft-com:vml" xmlns:wp14="http://schemas.microsoft.com/office/word/2010/wordprocessingDrawing" xmlns:wp="http://schemas.openxmlformats.org/drawingml/2006/wordprocessingDrawing" xmlns:w10="urn:schemas-microsoft-com:office:word" xmlns:w="http://schemas.openxmlformats.org/wordprocessingml/2006/main" xmlns:w14="http://schemas.microsoft.com/office/word/2010/wordml" xmlns:w15="http://schemas.microsoft.com/office/word/2012/wordml" xmlns:w16se="http://schemas.microsoft.com/office/word/2015/wordml/symex" xmlns:wpg="http://schemas.microsoft.com/office/word/2010/wordprocessingGroup" xmlns:wpi="http://schemas.microsoft.com/office/word/2010/wordprocessingInk" xmlns:wne="http://schemas.microsoft.com/office/word/2006/wordml" xmlns:wps="http://schemas.microsoft.com/office/word/2010/wordprocessingShape" mc:Ignorable="w14 w15 w16se wp14">
+<w:hdr xmlns:wpc="http://schemas.microsoft.com/office/word/2010/wordprocessingCanvas" xmlns:cx="http://schemas.microsoft.com/office/drawing/2014/chartex" xmlns:cx1="http://schemas.microsoft.com/office/drawing/2015/9/8/chartex" xmlns:cx2="http://schemas.microsoft.com/office/drawing/2015/10/21/chartex" xmlns:cx3="http://schemas.microsoft.com/office/drawing/2016/5/9/chartex" xmlns:cx4="http://schemas.microsoft.com/office/drawing/2016/5/10/chartex" xmlns:cx5="http://schemas.microsoft.com/office/drawing/2016/5/11/chartex" xmlns:cx6="http://schemas.microsoft.com/office/drawing/2016/5/12/chartex" xmlns:cx7="http://schemas.microsoft.com/office/drawing/2016/5/13/chartex" xmlns:cx8="http://schemas.microsoft.com/office/drawing/2016/5/14/chartex" xmlns:mc="http://schemas.openxmlformats.org/markup-compatibility/2006" xmlns:aink="http://schemas.microsoft.com/office/drawing/2016/ink" xmlns:am3d="http://schemas.microsoft.com/office/drawing/2017/model3d" xmlns:o="urn:schemas-microsoft-com:office:office" xmlns:r="http://schemas.openxmlformats.org/officeDocument/2006/relationships" xmlns:m="http://schemas.openxmlformats.org/officeDocument/2006/math" xmlns:v="urn:schemas-microsoft-com:vml" xmlns:wp14="http://schemas.microsoft.com/office/word/2010/wordprocessingDrawing" xmlns:wp="http://schemas.openxmlformats.org/drawingml/2006/wordprocessingDrawing" xmlns:w10="urn:schemas-microsoft-com:office:word" xmlns:w="http://schemas.openxmlformats.org/wordprocessingml/2006/main" xmlns:w14="http://schemas.microsoft.com/office/word/2010/wordml" xmlns:w15="http://schemas.microsoft.com/office/word/2012/wordml" xmlns:w16cid="http://schemas.microsoft.com/office/word/2016/wordml/cid" xmlns:w16se="http://schemas.microsoft.com/office/word/2015/wordml/symex" xmlns:wpg="http://schemas.microsoft.com/office/word/2010/wordprocessingGroup" xmlns:wpi="http://schemas.microsoft.com/office/word/2010/wordprocessingInk" xmlns:wne="http://schemas.microsoft.com/office/word/2006/wordml" xmlns:wps="http://schemas.microsoft.com/office/word/2010/wordprocessingShape" mc:Ignorable="w14 w15 w16se w16cid wp14">
   <w:p>
     <w:pPr>
       <w:pStyle w:val="En-tte"/>
@@ -1161,7 +1185,13 @@
       </w:rPr>
     </w:pPr>
     <w:r>
-      <w:t>Fabrication RJ-45</w:t>
+      <w:t xml:space="preserve">Fabrication </w:t>
+    </w:r>
+    <w:r>
+      <w:t>de câble</w:t>
+    </w:r>
+    <w:r>
+      <w:t xml:space="preserve"> Ethernet</w:t>
     </w:r>
     <w:r>
       <w:tab/>
@@ -1183,7 +1213,7 @@
 </file>
 
 <file path=word/numbering.xml><?xml version="1.0" encoding="utf-8"?>
-<w:numbering xmlns:wpc="http://schemas.microsoft.com/office/word/2010/wordprocessingCanvas" xmlns:cx="http://schemas.microsoft.com/office/drawing/2014/chartex" xmlns:cx1="http://schemas.microsoft.com/office/drawing/2015/9/8/chartex" xmlns:mc="http://schemas.openxmlformats.org/markup-compatibility/2006" xmlns:o="urn:schemas-microsoft-com:office:office" xmlns:r="http://schemas.openxmlformats.org/officeDocument/2006/relationships" xmlns:m="http://schemas.openxmlformats.org/officeDocument/2006/math" xmlns:v="urn:schemas-microsoft-com:vml" xmlns:wp14="http://schemas.microsoft.com/office/word/2010/wordprocessingDrawing" xmlns:wp="http://schemas.openxmlformats.org/drawingml/2006/wordprocessingDrawing" xmlns:w10="urn:schemas-microsoft-com:office:word" xmlns:w="http://schemas.openxmlformats.org/wordprocessingml/2006/main" xmlns:w14="http://schemas.microsoft.com/office/word/2010/wordml" xmlns:w15="http://schemas.microsoft.com/office/word/2012/wordml" xmlns:w16se="http://schemas.microsoft.com/office/word/2015/wordml/symex" xmlns:wpg="http://schemas.microsoft.com/office/word/2010/wordprocessingGroup" xmlns:wpi="http://schemas.microsoft.com/office/word/2010/wordprocessingInk" xmlns:wne="http://schemas.microsoft.com/office/word/2006/wordml" xmlns:wps="http://schemas.microsoft.com/office/word/2010/wordprocessingShape" mc:Ignorable="w14 w15 w16se wp14">
+<w:numbering xmlns:wpc="http://schemas.microsoft.com/office/word/2010/wordprocessingCanvas" xmlns:cx="http://schemas.microsoft.com/office/drawing/2014/chartex" xmlns:cx1="http://schemas.microsoft.com/office/drawing/2015/9/8/chartex" xmlns:cx2="http://schemas.microsoft.com/office/drawing/2015/10/21/chartex" xmlns:cx3="http://schemas.microsoft.com/office/drawing/2016/5/9/chartex" xmlns:cx4="http://schemas.microsoft.com/office/drawing/2016/5/10/chartex" xmlns:cx5="http://schemas.microsoft.com/office/drawing/2016/5/11/chartex" xmlns:cx6="http://schemas.microsoft.com/office/drawing/2016/5/12/chartex" xmlns:cx7="http://schemas.microsoft.com/office/drawing/2016/5/13/chartex" xmlns:cx8="http://schemas.microsoft.com/office/drawing/2016/5/14/chartex" xmlns:mc="http://schemas.openxmlformats.org/markup-compatibility/2006" xmlns:aink="http://schemas.microsoft.com/office/drawing/2016/ink" xmlns:am3d="http://schemas.microsoft.com/office/drawing/2017/model3d" xmlns:o="urn:schemas-microsoft-com:office:office" xmlns:r="http://schemas.openxmlformats.org/officeDocument/2006/relationships" xmlns:m="http://schemas.openxmlformats.org/officeDocument/2006/math" xmlns:v="urn:schemas-microsoft-com:vml" xmlns:wp14="http://schemas.microsoft.com/office/word/2010/wordprocessingDrawing" xmlns:wp="http://schemas.openxmlformats.org/drawingml/2006/wordprocessingDrawing" xmlns:w10="urn:schemas-microsoft-com:office:word" xmlns:w="http://schemas.openxmlformats.org/wordprocessingml/2006/main" xmlns:w14="http://schemas.microsoft.com/office/word/2010/wordml" xmlns:w15="http://schemas.microsoft.com/office/word/2012/wordml" xmlns:w16cid="http://schemas.microsoft.com/office/word/2016/wordml/cid" xmlns:w16se="http://schemas.microsoft.com/office/word/2015/wordml/symex" xmlns:wpg="http://schemas.microsoft.com/office/word/2010/wordprocessingGroup" xmlns:wpi="http://schemas.microsoft.com/office/word/2010/wordprocessingInk" xmlns:wne="http://schemas.microsoft.com/office/word/2006/wordml" xmlns:wps="http://schemas.microsoft.com/office/word/2010/wordprocessingShape" mc:Ignorable="w14 w15 w16se w16cid wp14">
   <w:abstractNum w:abstractNumId="0" w15:restartNumberingAfterBreak="0">
     <w:nsid w:val="26C17CB0"/>
     <w:multiLevelType w:val="multilevel"/>
@@ -1286,7 +1316,7 @@
 </file>
 
 <file path=word/styles.xml><?xml version="1.0" encoding="utf-8"?>
-<w:styles xmlns:mc="http://schemas.openxmlformats.org/markup-compatibility/2006" xmlns:r="http://schemas.openxmlformats.org/officeDocument/2006/relationships" xmlns:w="http://schemas.openxmlformats.org/wordprocessingml/2006/main" xmlns:w14="http://schemas.microsoft.com/office/word/2010/wordml" xmlns:w15="http://schemas.microsoft.com/office/word/2012/wordml" xmlns:w16se="http://schemas.microsoft.com/office/word/2015/wordml/symex" mc:Ignorable="w14 w15 w16se">
+<w:styles xmlns:mc="http://schemas.openxmlformats.org/markup-compatibility/2006" xmlns:r="http://schemas.openxmlformats.org/officeDocument/2006/relationships" xmlns:w="http://schemas.openxmlformats.org/wordprocessingml/2006/main" xmlns:w14="http://schemas.microsoft.com/office/word/2010/wordml" xmlns:w15="http://schemas.microsoft.com/office/word/2012/wordml" xmlns:w16cid="http://schemas.microsoft.com/office/word/2016/wordml/cid" xmlns:w16se="http://schemas.microsoft.com/office/word/2015/wordml/symex" mc:Ignorable="w14 w15 w16se w16cid">
   <w:docDefaults>
     <w:rPrDefault>
       <w:rPr>
@@ -1302,7 +1332,7 @@
       </w:pPr>
     </w:pPrDefault>
   </w:docDefaults>
-  <w:latentStyles w:defLockedState="0" w:defUIPriority="99" w:defSemiHidden="0" w:defUnhideWhenUsed="0" w:defQFormat="0" w:count="371">
+  <w:latentStyles w:defLockedState="0" w:defUIPriority="99" w:defSemiHidden="0" w:defUnhideWhenUsed="0" w:defQFormat="0" w:count="375">
     <w:lsdException w:name="Normal" w:uiPriority="0" w:qFormat="1"/>
     <w:lsdException w:name="heading 1" w:uiPriority="9" w:qFormat="1"/>
     <w:lsdException w:name="heading 2" w:semiHidden="1" w:uiPriority="9" w:unhideWhenUsed="1" w:qFormat="1"/>
@@ -1674,6 +1704,10 @@
     <w:lsdException w:name="List Table 5 Dark Accent 6" w:uiPriority="50"/>
     <w:lsdException w:name="List Table 6 Colorful Accent 6" w:uiPriority="51"/>
     <w:lsdException w:name="List Table 7 Colorful Accent 6" w:uiPriority="52"/>
+    <w:lsdException w:name="Mention" w:semiHidden="1" w:unhideWhenUsed="1"/>
+    <w:lsdException w:name="Smart Hyperlink" w:semiHidden="1" w:unhideWhenUsed="1"/>
+    <w:lsdException w:name="Hashtag" w:semiHidden="1" w:unhideWhenUsed="1"/>
+    <w:lsdException w:name="Unresolved Mention" w:semiHidden="1" w:unhideWhenUsed="1"/>
   </w:latentStyles>
   <w:style w:type="paragraph" w:default="1" w:styleId="Normal">
     <w:name w:val="Normal"/>
@@ -2504,7 +2538,7 @@
 </file>
 
 <file path=customXml/itemProps1.xml><?xml version="1.0" encoding="utf-8"?>
-<ds:datastoreItem xmlns:ds="http://schemas.openxmlformats.org/officeDocument/2006/customXml" ds:itemID="{BAECD0BC-5DF2-4B7A-8340-916ECCC7A9E5}">
+<ds:datastoreItem xmlns:ds="http://schemas.openxmlformats.org/officeDocument/2006/customXml" ds:itemID="{3E8A046C-656D-4D52-89FF-C1498B6F5E26}">
   <ds:schemaRefs>
     <ds:schemaRef ds:uri="http://schemas.openxmlformats.org/officeDocument/2006/bibliography"/>
   </ds:schemaRefs>

</xml_diff>

<commit_message>
Creation des PDF + MàJ page de garde
</commit_message>
<xml_diff>
--- a/INFO_2A_Fabrication_Ethernet_cours.docx
+++ b/INFO_2A_Fabrication_Ethernet_cours.docx
@@ -2,14 +2,49 @@
 <file path=word/document.xml><?xml version="1.0" encoding="utf-8"?>
 <w:document xmlns:wpc="http://schemas.microsoft.com/office/word/2010/wordprocessingCanvas" xmlns:cx="http://schemas.microsoft.com/office/drawing/2014/chartex" xmlns:cx1="http://schemas.microsoft.com/office/drawing/2015/9/8/chartex" xmlns:cx2="http://schemas.microsoft.com/office/drawing/2015/10/21/chartex" xmlns:cx3="http://schemas.microsoft.com/office/drawing/2016/5/9/chartex" xmlns:cx4="http://schemas.microsoft.com/office/drawing/2016/5/10/chartex" xmlns:cx5="http://schemas.microsoft.com/office/drawing/2016/5/11/chartex" xmlns:cx6="http://schemas.microsoft.com/office/drawing/2016/5/12/chartex" xmlns:cx7="http://schemas.microsoft.com/office/drawing/2016/5/13/chartex" xmlns:cx8="http://schemas.microsoft.com/office/drawing/2016/5/14/chartex" xmlns:mc="http://schemas.openxmlformats.org/markup-compatibility/2006" xmlns:aink="http://schemas.microsoft.com/office/drawing/2016/ink" xmlns:am3d="http://schemas.microsoft.com/office/drawing/2017/model3d" xmlns:o="urn:schemas-microsoft-com:office:office" xmlns:r="http://schemas.openxmlformats.org/officeDocument/2006/relationships" xmlns:m="http://schemas.openxmlformats.org/officeDocument/2006/math" xmlns:v="urn:schemas-microsoft-com:vml" xmlns:wp14="http://schemas.microsoft.com/office/word/2010/wordprocessingDrawing" xmlns:wp="http://schemas.openxmlformats.org/drawingml/2006/wordprocessingDrawing" xmlns:w10="urn:schemas-microsoft-com:office:word" xmlns:w="http://schemas.openxmlformats.org/wordprocessingml/2006/main" xmlns:w14="http://schemas.microsoft.com/office/word/2010/wordml" xmlns:w15="http://schemas.microsoft.com/office/word/2012/wordml" xmlns:w16cid="http://schemas.microsoft.com/office/word/2016/wordml/cid" xmlns:w16se="http://schemas.microsoft.com/office/word/2015/wordml/symex" xmlns:wpg="http://schemas.microsoft.com/office/word/2010/wordprocessingGroup" xmlns:wpi="http://schemas.microsoft.com/office/word/2010/wordprocessingInk" xmlns:wne="http://schemas.microsoft.com/office/word/2006/wordml" xmlns:wps="http://schemas.microsoft.com/office/word/2010/wordprocessingShape" mc:Ignorable="w14 w15 w16se w16cid wp14">
   <w:body>
-    <w:p>
-      <w:pPr>
-        <w:pStyle w:val="Titre"/>
-      </w:pPr>
-      <w:r>
-        <w:t>Fabrication d’un câble Ethernet</w:t>
-      </w:r>
-    </w:p>
+    <w:sdt>
+      <w:sdtPr>
+        <w:id w:val="-1583522306"/>
+        <w:docPartObj>
+          <w:docPartGallery w:val="Cover Pages"/>
+          <w:docPartUnique/>
+        </w:docPartObj>
+      </w:sdtPr>
+      <w:sdtEndPr>
+        <w:rPr>
+          <w:lang w:val="fr-FR"/>
+        </w:rPr>
+      </w:sdtEndPr>
+      <w:sdtContent>
+        <w:sdt>
+          <w:sdtPr>
+            <w:rPr>
+              <w:rFonts w:asciiTheme="majorHAnsi" w:hAnsiTheme="majorHAnsi" w:cstheme="majorHAnsi"/>
+              <w:sz w:val="72"/>
+            </w:rPr>
+            <w:alias w:val="Titre "/>
+            <w:tag w:val=""/>
+            <w:id w:val="-2022459590"/>
+            <w:placeholder>
+              <w:docPart w:val="45B573A012794AD09F8D07910BE39405"/>
+            </w:placeholder>
+            <w:dataBinding w:prefixMappings="xmlns:ns0='http://purl.org/dc/elements/1.1/' xmlns:ns1='http://schemas.openxmlformats.org/package/2006/metadata/core-properties' " w:xpath="/ns1:coreProperties[1]/ns0:title[1]" w:storeItemID="{6C3C8BC8-F283-45AE-878A-BAB7291924A1}"/>
+            <w:text/>
+          </w:sdtPr>
+          <w:sdtContent>
+            <w:p>
+              <w:r>
+                <w:rPr>
+                  <w:rFonts w:asciiTheme="majorHAnsi" w:hAnsiTheme="majorHAnsi" w:cstheme="majorHAnsi"/>
+                  <w:sz w:val="72"/>
+                </w:rPr>
+                <w:t>Fabrication câble Ethernet</w:t>
+              </w:r>
+            </w:p>
+          </w:sdtContent>
+        </w:sdt>
+      </w:sdtContent>
+    </w:sdt>
     <w:p>
       <w:pPr>
         <w:rPr>
@@ -24,6 +59,7 @@
           <w:footerReference w:type="default" r:id="rId9"/>
           <w:pgSz w:w="11906" w:h="16838" w:code="9"/>
           <w:pgMar w:top="1418" w:right="1418" w:bottom="1418" w:left="1418" w:header="709" w:footer="709" w:gutter="0"/>
+          <w:pgNumType w:start="0"/>
           <w:cols w:space="708"/>
           <w:vAlign w:val="center"/>
           <w:titlePg/>
@@ -170,7 +206,7 @@
                 <w:noProof/>
                 <w:webHidden/>
               </w:rPr>
-              <w:t>3</w:t>
+              <w:t>2</w:t>
             </w:r>
             <w:r>
               <w:rPr>
@@ -256,7 +292,7 @@
                 <w:noProof/>
                 <w:webHidden/>
               </w:rPr>
-              <w:t>3</w:t>
+              <w:t>2</w:t>
             </w:r>
             <w:r>
               <w:rPr>
@@ -342,7 +378,7 @@
                 <w:noProof/>
                 <w:webHidden/>
               </w:rPr>
-              <w:t>3</w:t>
+              <w:t>2</w:t>
             </w:r>
             <w:r>
               <w:rPr>
@@ -428,7 +464,7 @@
                 <w:noProof/>
                 <w:webHidden/>
               </w:rPr>
-              <w:t>3</w:t>
+              <w:t>2</w:t>
             </w:r>
             <w:r>
               <w:rPr>
@@ -514,7 +550,7 @@
                 <w:noProof/>
                 <w:webHidden/>
               </w:rPr>
-              <w:t>3</w:t>
+              <w:t>2</w:t>
             </w:r>
             <w:r>
               <w:rPr>
@@ -600,7 +636,7 @@
                 <w:noProof/>
                 <w:webHidden/>
               </w:rPr>
-              <w:t>3</w:t>
+              <w:t>2</w:t>
             </w:r>
             <w:r>
               <w:rPr>
@@ -686,7 +722,7 @@
                 <w:noProof/>
                 <w:webHidden/>
               </w:rPr>
-              <w:t>3</w:t>
+              <w:t>2</w:t>
             </w:r>
             <w:r>
               <w:rPr>
@@ -772,7 +808,7 @@
                 <w:noProof/>
                 <w:webHidden/>
               </w:rPr>
-              <w:t>3</w:t>
+              <w:t>2</w:t>
             </w:r>
             <w:r>
               <w:rPr>
@@ -858,7 +894,7 @@
                 <w:noProof/>
                 <w:webHidden/>
               </w:rPr>
-              <w:t>3</w:t>
+              <w:t>2</w:t>
             </w:r>
             <w:r>
               <w:rPr>
@@ -879,36 +915,22 @@
             <w:fldChar w:fldCharType="end"/>
           </w:r>
         </w:p>
+        <w:bookmarkStart w:id="0" w:name="_GoBack" w:displacedByCustomXml="next"/>
+        <w:bookmarkEnd w:id="0" w:displacedByCustomXml="next"/>
       </w:sdtContent>
     </w:sdt>
     <w:p>
       <w:pPr>
         <w:pStyle w:val="Titre1"/>
         <w:pageBreakBefore/>
-        <w:numPr>
-          <w:ilvl w:val="0"/>
-          <w:numId w:val="0"/>
-        </w:numPr>
-        <w:ind w:left="432" w:hanging="432"/>
-        <w:sectPr>
-          <w:pgSz w:w="11906" w:h="16838" w:code="9"/>
-          <w:pgMar w:top="1418" w:right="1418" w:bottom="1418" w:left="1418" w:header="709" w:footer="709" w:gutter="0"/>
-          <w:cols w:space="708"/>
-          <w:docGrid w:linePitch="360"/>
-        </w:sectPr>
-      </w:pPr>
-    </w:p>
-    <w:p>
-      <w:pPr>
-        <w:pStyle w:val="Titre1"/>
-        <w:pageBreakBefore/>
         <w:ind w:left="431" w:hanging="431"/>
       </w:pPr>
-      <w:bookmarkStart w:id="0" w:name="_Toc1120003"/>
-      <w:r>
+      <w:bookmarkStart w:id="1" w:name="_Toc1120003"/>
+      <w:r>
+        <w:lastRenderedPageBreak/>
         <w:t>Introduction</w:t>
       </w:r>
-      <w:bookmarkEnd w:id="0"/>
+      <w:bookmarkEnd w:id="1"/>
     </w:p>
     <w:p>
       <w:pPr>
@@ -923,11 +945,11 @@
       <w:pPr>
         <w:pStyle w:val="Titre1"/>
       </w:pPr>
-      <w:bookmarkStart w:id="1" w:name="_Toc1120004"/>
+      <w:bookmarkStart w:id="2" w:name="_Toc1120004"/>
       <w:r>
         <w:t>Usages</w:t>
       </w:r>
-      <w:bookmarkEnd w:id="1"/>
+      <w:bookmarkEnd w:id="2"/>
     </w:p>
     <w:p>
       <w:pPr>
@@ -1166,8 +1188,6 @@
           </wp:inline>
         </w:drawing>
       </w:r>
-      <w:bookmarkStart w:id="2" w:name="_GoBack"/>
-      <w:bookmarkEnd w:id="2"/>
     </w:p>
     <w:p>
       <w:pPr>
@@ -1291,9 +1311,23 @@
         <w:top w:val="single" w:sz="8" w:space="1" w:color="auto"/>
       </w:pBdr>
     </w:pPr>
-    <w:r>
-      <w:t>Membre de groupe</w:t>
-    </w:r>
+    <w:sdt>
+      <w:sdtPr>
+        <w:alias w:val="Auteur "/>
+        <w:tag w:val=""/>
+        <w:id w:val="-2024545264"/>
+        <w:placeholder>
+          <w:docPart w:val="03B4C45F812E499C9F2542DD57028629"/>
+        </w:placeholder>
+        <w:dataBinding w:prefixMappings="xmlns:ns0='http://purl.org/dc/elements/1.1/' xmlns:ns1='http://schemas.openxmlformats.org/package/2006/metadata/core-properties' " w:xpath="/ns1:coreProperties[1]/ns0:creator[1]" w:storeItemID="{6C3C8BC8-F283-45AE-878A-BAB7291924A1}"/>
+        <w:text/>
+      </w:sdtPr>
+      <w:sdtContent>
+        <w:r>
+          <w:t>Membres du groupe</w:t>
+        </w:r>
+      </w:sdtContent>
+    </w:sdt>
     <w:r>
       <w:tab/>
       <w:t xml:space="preserve">Page </w:t>
@@ -1365,7 +1399,7 @@
       <w:rPr>
         <w:noProof/>
       </w:rPr>
-      <w:t>4 mars 2019</w:t>
+      <w:t>7 mars 2019</w:t>
     </w:r>
     <w:r>
       <w:fldChar w:fldCharType="end"/>
@@ -1415,15 +1449,23 @@
         <w:sz w:val="24"/>
       </w:rPr>
     </w:pPr>
-    <w:r>
-      <w:t xml:space="preserve">Fabrication </w:t>
-    </w:r>
-    <w:r>
-      <w:t>de câble</w:t>
-    </w:r>
-    <w:r>
-      <w:t xml:space="preserve"> Ethernet</w:t>
-    </w:r>
+    <w:sdt>
+      <w:sdtPr>
+        <w:alias w:val="Titre "/>
+        <w:tag w:val=""/>
+        <w:id w:val="-256525399"/>
+        <w:placeholder>
+          <w:docPart w:val="AAEE16C909934AB99DB12E8D579E592B"/>
+        </w:placeholder>
+        <w:dataBinding w:prefixMappings="xmlns:ns0='http://purl.org/dc/elements/1.1/' xmlns:ns1='http://schemas.openxmlformats.org/package/2006/metadata/core-properties' " w:xpath="/ns1:coreProperties[1]/ns0:title[1]" w:storeItemID="{6C3C8BC8-F283-45AE-878A-BAB7291924A1}"/>
+        <w:text/>
+      </w:sdtPr>
+      <w:sdtContent>
+        <w:r>
+          <w:t>Fabrication câble Ethernet</w:t>
+        </w:r>
+      </w:sdtContent>
+    </w:sdt>
     <w:r>
       <w:tab/>
     </w:r>
@@ -2183,6 +2225,7 @@
   <w:style w:type="character" w:default="1" w:styleId="Policepardfaut">
     <w:name w:val="Default Paragraph Font"/>
     <w:uiPriority w:val="1"/>
+    <w:semiHidden/>
     <w:unhideWhenUsed/>
   </w:style>
   <w:style w:type="table" w:default="1" w:styleId="TableauNormal">
@@ -2315,6 +2358,7 @@
   </w:style>
   <w:style w:type="paragraph" w:styleId="Sansinterligne">
     <w:name w:val="No Spacing"/>
+    <w:link w:val="SansinterligneCar"/>
     <w:uiPriority w:val="1"/>
     <w:qFormat/>
     <w:rsid w:val="00B6256E"/>
@@ -2499,7 +2543,640 @@
       <w:lang w:eastAsia="fr-CH"/>
     </w:rPr>
   </w:style>
+  <w:style w:type="character" w:customStyle="1" w:styleId="SansinterligneCar">
+    <w:name w:val="Sans interligne Car"/>
+    <w:basedOn w:val="Policepardfaut"/>
+    <w:link w:val="Sansinterligne"/>
+    <w:uiPriority w:val="1"/>
+    <w:rsid w:val="006E5359"/>
+  </w:style>
+  <w:style w:type="character" w:styleId="Textedelespacerserv">
+    <w:name w:val="Placeholder Text"/>
+    <w:basedOn w:val="Policepardfaut"/>
+    <w:uiPriority w:val="99"/>
+    <w:semiHidden/>
+    <w:rsid w:val="006E5359"/>
+    <w:rPr>
+      <w:color w:val="808080"/>
+    </w:rPr>
+  </w:style>
 </w:styles>
+</file>
+
+<file path=word/glossary/document.xml><?xml version="1.0" encoding="utf-8"?>
+<w:glossaryDocument xmlns:wpc="http://schemas.microsoft.com/office/word/2010/wordprocessingCanvas" xmlns:cx="http://schemas.microsoft.com/office/drawing/2014/chartex" xmlns:cx1="http://schemas.microsoft.com/office/drawing/2015/9/8/chartex" xmlns:cx2="http://schemas.microsoft.com/office/drawing/2015/10/21/chartex" xmlns:cx3="http://schemas.microsoft.com/office/drawing/2016/5/9/chartex" xmlns:cx4="http://schemas.microsoft.com/office/drawing/2016/5/10/chartex" xmlns:cx5="http://schemas.microsoft.com/office/drawing/2016/5/11/chartex" xmlns:cx6="http://schemas.microsoft.com/office/drawing/2016/5/12/chartex" xmlns:cx7="http://schemas.microsoft.com/office/drawing/2016/5/13/chartex" xmlns:cx8="http://schemas.microsoft.com/office/drawing/2016/5/14/chartex" xmlns:mc="http://schemas.openxmlformats.org/markup-compatibility/2006" xmlns:aink="http://schemas.microsoft.com/office/drawing/2016/ink" xmlns:am3d="http://schemas.microsoft.com/office/drawing/2017/model3d" xmlns:o="urn:schemas-microsoft-com:office:office" xmlns:r="http://schemas.openxmlformats.org/officeDocument/2006/relationships" xmlns:m="http://schemas.openxmlformats.org/officeDocument/2006/math" xmlns:v="urn:schemas-microsoft-com:vml" xmlns:wp14="http://schemas.microsoft.com/office/word/2010/wordprocessingDrawing" xmlns:wp="http://schemas.openxmlformats.org/drawingml/2006/wordprocessingDrawing" xmlns:w10="urn:schemas-microsoft-com:office:word" xmlns:w="http://schemas.openxmlformats.org/wordprocessingml/2006/main" xmlns:w14="http://schemas.microsoft.com/office/word/2010/wordml" xmlns:w15="http://schemas.microsoft.com/office/word/2012/wordml" xmlns:w16cid="http://schemas.microsoft.com/office/word/2016/wordml/cid" xmlns:w16se="http://schemas.microsoft.com/office/word/2015/wordml/symex" xmlns:wpg="http://schemas.microsoft.com/office/word/2010/wordprocessingGroup" xmlns:wpi="http://schemas.microsoft.com/office/word/2010/wordprocessingInk" xmlns:wne="http://schemas.microsoft.com/office/word/2006/wordml" xmlns:wps="http://schemas.microsoft.com/office/word/2010/wordprocessingShape" mc:Ignorable="w14 w15 w16se w16cid wp14">
+  <w:docParts>
+    <w:docPart>
+      <w:docPartPr>
+        <w:name w:val="45B573A012794AD09F8D07910BE39405"/>
+        <w:category>
+          <w:name w:val="Général"/>
+          <w:gallery w:val="placeholder"/>
+        </w:category>
+        <w:types>
+          <w:type w:val="bbPlcHdr"/>
+        </w:types>
+        <w:behaviors>
+          <w:behavior w:val="content"/>
+        </w:behaviors>
+        <w:guid w:val="{37E64EB4-16E6-41A0-8024-2079F58379F3}"/>
+      </w:docPartPr>
+      <w:docPartBody>
+        <w:p>
+          <w:r>
+            <w:rPr>
+              <w:rStyle w:val="Textedelespacerserv"/>
+            </w:rPr>
+            <w:t>[Titre ]</w:t>
+          </w:r>
+        </w:p>
+      </w:docPartBody>
+    </w:docPart>
+    <w:docPart>
+      <w:docPartPr>
+        <w:name w:val="03B4C45F812E499C9F2542DD57028629"/>
+        <w:category>
+          <w:name w:val="Général"/>
+          <w:gallery w:val="placeholder"/>
+        </w:category>
+        <w:types>
+          <w:type w:val="bbPlcHdr"/>
+        </w:types>
+        <w:behaviors>
+          <w:behavior w:val="content"/>
+        </w:behaviors>
+        <w:guid w:val="{AF63BBA9-C7BB-4028-A643-4A9A6A9C4BE0}"/>
+      </w:docPartPr>
+      <w:docPartBody>
+        <w:p>
+          <w:r>
+            <w:rPr>
+              <w:rStyle w:val="Textedelespacerserv"/>
+            </w:rPr>
+            <w:t>[Auteur ]</w:t>
+          </w:r>
+        </w:p>
+      </w:docPartBody>
+    </w:docPart>
+    <w:docPart>
+      <w:docPartPr>
+        <w:name w:val="AAEE16C909934AB99DB12E8D579E592B"/>
+        <w:category>
+          <w:name w:val="Général"/>
+          <w:gallery w:val="placeholder"/>
+        </w:category>
+        <w:types>
+          <w:type w:val="bbPlcHdr"/>
+        </w:types>
+        <w:behaviors>
+          <w:behavior w:val="content"/>
+        </w:behaviors>
+        <w:guid w:val="{619C466C-F0D8-49B4-AF9B-62C7BE6D0BD0}"/>
+      </w:docPartPr>
+      <w:docPartBody>
+        <w:p>
+          <w:r>
+            <w:rPr>
+              <w:rStyle w:val="Textedelespacerserv"/>
+            </w:rPr>
+            <w:t>[Titre ]</w:t>
+          </w:r>
+        </w:p>
+      </w:docPartBody>
+    </w:docPart>
+  </w:docParts>
+</w:glossaryDocument>
+</file>
+
+<file path=word/glossary/fontTable.xml><?xml version="1.0" encoding="utf-8"?>
+<w:fonts xmlns:mc="http://schemas.openxmlformats.org/markup-compatibility/2006" xmlns:r="http://schemas.openxmlformats.org/officeDocument/2006/relationships" xmlns:w="http://schemas.openxmlformats.org/wordprocessingml/2006/main" xmlns:w14="http://schemas.microsoft.com/office/word/2010/wordml" xmlns:w15="http://schemas.microsoft.com/office/word/2012/wordml" xmlns:w16cid="http://schemas.microsoft.com/office/word/2016/wordml/cid" xmlns:w16se="http://schemas.microsoft.com/office/word/2015/wordml/symex" mc:Ignorable="w14 w15 w16se w16cid">
+  <w:font w:name="Calibri">
+    <w:panose1 w:val="020F0502020204030204"/>
+    <w:charset w:val="00"/>
+    <w:family w:val="swiss"/>
+    <w:pitch w:val="variable"/>
+    <w:sig w:usb0="E0002EFF" w:usb1="C000247B" w:usb2="00000009" w:usb3="00000000" w:csb0="000001FF" w:csb1="00000000"/>
+  </w:font>
+  <w:font w:name="Times New Roman">
+    <w:panose1 w:val="02020603050405020304"/>
+    <w:charset w:val="00"/>
+    <w:family w:val="roman"/>
+    <w:pitch w:val="variable"/>
+    <w:sig w:usb0="E0002EFF" w:usb1="C000785B" w:usb2="00000009" w:usb3="00000000" w:csb0="000001FF" w:csb1="00000000"/>
+  </w:font>
+  <w:font w:name="Calibri Light">
+    <w:panose1 w:val="020F0302020204030204"/>
+    <w:charset w:val="00"/>
+    <w:family w:val="swiss"/>
+    <w:pitch w:val="variable"/>
+    <w:sig w:usb0="E0002AFF" w:usb1="C000247B" w:usb2="00000009" w:usb3="00000000" w:csb0="000001FF" w:csb1="00000000"/>
+  </w:font>
+</w:fonts>
+</file>
+
+<file path=word/glossary/settings.xml><?xml version="1.0" encoding="utf-8"?>
+<w:settings xmlns:mc="http://schemas.openxmlformats.org/markup-compatibility/2006" xmlns:o="urn:schemas-microsoft-com:office:office" xmlns:r="http://schemas.openxmlformats.org/officeDocument/2006/relationships" xmlns:m="http://schemas.openxmlformats.org/officeDocument/2006/math" xmlns:v="urn:schemas-microsoft-com:vml" xmlns:w10="urn:schemas-microsoft-com:office:word" xmlns:w="http://schemas.openxmlformats.org/wordprocessingml/2006/main" xmlns:w14="http://schemas.microsoft.com/office/word/2010/wordml" xmlns:w15="http://schemas.microsoft.com/office/word/2012/wordml" xmlns:w16cid="http://schemas.microsoft.com/office/word/2016/wordml/cid" xmlns:w16se="http://schemas.microsoft.com/office/word/2015/wordml/symex" xmlns:sl="http://schemas.openxmlformats.org/schemaLibrary/2006/main" mc:Ignorable="w14 w15 w16se w16cid">
+  <w:view w:val="normal"/>
+  <w:defaultTabStop w:val="708"/>
+  <w:hyphenationZone w:val="425"/>
+  <w:characterSpacingControl w:val="doNotCompress"/>
+  <w:compat>
+    <w:useFELayout/>
+    <w:compatSetting w:name="compatibilityMode" w:uri="http://schemas.microsoft.com/office/word" w:val="15"/>
+    <w:compatSetting w:name="overrideTableStyleFontSizeAndJustification" w:uri="http://schemas.microsoft.com/office/word" w:val="1"/>
+    <w:compatSetting w:name="enableOpenTypeFeatures" w:uri="http://schemas.microsoft.com/office/word" w:val="1"/>
+    <w:compatSetting w:name="doNotFlipMirrorIndents" w:uri="http://schemas.microsoft.com/office/word" w:val="1"/>
+    <w:compatSetting w:name="differentiateMultirowTableHeaders" w:uri="http://schemas.microsoft.com/office/word" w:val="1"/>
+    <w:compatSetting w:name="useWord2013TrackBottomHyphenation" w:uri="http://schemas.microsoft.com/office/word" w:val="0"/>
+  </w:compat>
+  <w:rsids>
+    <w:rsidRoot w:val="00A672BA"/>
+    <w:rsid w:val="00A672BA"/>
+  </w:rsids>
+  <m:mathPr>
+    <m:mathFont m:val="Cambria Math"/>
+    <m:brkBin m:val="before"/>
+    <m:brkBinSub m:val="--"/>
+    <m:smallFrac m:val="0"/>
+    <m:dispDef/>
+    <m:lMargin m:val="0"/>
+    <m:rMargin m:val="0"/>
+    <m:defJc m:val="centerGroup"/>
+    <m:wrapIndent m:val="1440"/>
+    <m:intLim m:val="subSup"/>
+    <m:naryLim m:val="undOvr"/>
+  </m:mathPr>
+  <w:themeFontLang w:val="fr-CH"/>
+  <w:clrSchemeMapping w:bg1="light1" w:t1="dark1" w:bg2="light2" w:t2="dark2" w:accent1="accent1" w:accent2="accent2" w:accent3="accent3" w:accent4="accent4" w:accent5="accent5" w:accent6="accent6" w:hyperlink="hyperlink" w:followedHyperlink="followedHyperlink"/>
+  <w:decimalSymbol w:val="."/>
+  <w:listSeparator w:val=";"/>
+  <w15:chartTrackingRefBased/>
+</w:settings>
+</file>
+
+<file path=word/glossary/styles.xml><?xml version="1.0" encoding="utf-8"?>
+<w:styles xmlns:mc="http://schemas.openxmlformats.org/markup-compatibility/2006" xmlns:r="http://schemas.openxmlformats.org/officeDocument/2006/relationships" xmlns:w="http://schemas.openxmlformats.org/wordprocessingml/2006/main" xmlns:w14="http://schemas.microsoft.com/office/word/2010/wordml" xmlns:w15="http://schemas.microsoft.com/office/word/2012/wordml" xmlns:w16cid="http://schemas.microsoft.com/office/word/2016/wordml/cid" xmlns:w16se="http://schemas.microsoft.com/office/word/2015/wordml/symex" mc:Ignorable="w14 w15 w16se w16cid">
+  <w:docDefaults>
+    <w:rPrDefault>
+      <w:rPr>
+        <w:rFonts w:asciiTheme="minorHAnsi" w:eastAsiaTheme="minorEastAsia" w:hAnsiTheme="minorHAnsi" w:cstheme="minorBidi"/>
+        <w:sz w:val="22"/>
+        <w:szCs w:val="22"/>
+        <w:lang w:val="fr-CH" w:eastAsia="fr-CH" w:bidi="ar-SA"/>
+      </w:rPr>
+    </w:rPrDefault>
+    <w:pPrDefault>
+      <w:pPr>
+        <w:spacing w:after="160" w:line="259" w:lineRule="auto"/>
+      </w:pPr>
+    </w:pPrDefault>
+  </w:docDefaults>
+  <w:latentStyles w:defLockedState="0" w:defUIPriority="99" w:defSemiHidden="0" w:defUnhideWhenUsed="0" w:defQFormat="0" w:count="375">
+    <w:lsdException w:name="Normal" w:uiPriority="0" w:qFormat="1"/>
+    <w:lsdException w:name="heading 1" w:uiPriority="9" w:qFormat="1"/>
+    <w:lsdException w:name="heading 2" w:semiHidden="1" w:uiPriority="9" w:unhideWhenUsed="1" w:qFormat="1"/>
+    <w:lsdException w:name="heading 3" w:semiHidden="1" w:uiPriority="9" w:unhideWhenUsed="1" w:qFormat="1"/>
+    <w:lsdException w:name="heading 4" w:semiHidden="1" w:uiPriority="9" w:unhideWhenUsed="1" w:qFormat="1"/>
+    <w:lsdException w:name="heading 5" w:semiHidden="1" w:uiPriority="9" w:unhideWhenUsed="1" w:qFormat="1"/>
+    <w:lsdException w:name="heading 6" w:semiHidden="1" w:uiPriority="9" w:unhideWhenUsed="1" w:qFormat="1"/>
+    <w:lsdException w:name="heading 7" w:semiHidden="1" w:uiPriority="9" w:unhideWhenUsed="1" w:qFormat="1"/>
+    <w:lsdException w:name="heading 8" w:semiHidden="1" w:uiPriority="9" w:unhideWhenUsed="1" w:qFormat="1"/>
+    <w:lsdException w:name="heading 9" w:semiHidden="1" w:uiPriority="9" w:unhideWhenUsed="1" w:qFormat="1"/>
+    <w:lsdException w:name="index 1" w:semiHidden="1" w:unhideWhenUsed="1"/>
+    <w:lsdException w:name="index 2" w:semiHidden="1" w:unhideWhenUsed="1"/>
+    <w:lsdException w:name="index 3" w:semiHidden="1" w:unhideWhenUsed="1"/>
+    <w:lsdException w:name="index 4" w:semiHidden="1" w:unhideWhenUsed="1"/>
+    <w:lsdException w:name="index 5" w:semiHidden="1" w:unhideWhenUsed="1"/>
+    <w:lsdException w:name="index 6" w:semiHidden="1" w:unhideWhenUsed="1"/>
+    <w:lsdException w:name="index 7" w:semiHidden="1" w:unhideWhenUsed="1"/>
+    <w:lsdException w:name="index 8" w:semiHidden="1" w:unhideWhenUsed="1"/>
+    <w:lsdException w:name="index 9" w:semiHidden="1" w:unhideWhenUsed="1"/>
+    <w:lsdException w:name="toc 1" w:semiHidden="1" w:uiPriority="39" w:unhideWhenUsed="1"/>
+    <w:lsdException w:name="toc 2" w:semiHidden="1" w:uiPriority="39" w:unhideWhenUsed="1"/>
+    <w:lsdException w:name="toc 3" w:semiHidden="1" w:uiPriority="39" w:unhideWhenUsed="1"/>
+    <w:lsdException w:name="toc 4" w:semiHidden="1" w:uiPriority="39" w:unhideWhenUsed="1"/>
+    <w:lsdException w:name="toc 5" w:semiHidden="1" w:uiPriority="39" w:unhideWhenUsed="1"/>
+    <w:lsdException w:name="toc 6" w:semiHidden="1" w:uiPriority="39" w:unhideWhenUsed="1"/>
+    <w:lsdException w:name="toc 7" w:semiHidden="1" w:uiPriority="39" w:unhideWhenUsed="1"/>
+    <w:lsdException w:name="toc 8" w:semiHidden="1" w:uiPriority="39" w:unhideWhenUsed="1"/>
+    <w:lsdException w:name="toc 9" w:semiHidden="1" w:uiPriority="39" w:unhideWhenUsed="1"/>
+    <w:lsdException w:name="Normal Indent" w:semiHidden="1" w:unhideWhenUsed="1"/>
+    <w:lsdException w:name="footnote text" w:semiHidden="1" w:unhideWhenUsed="1"/>
+    <w:lsdException w:name="annotation text" w:semiHidden="1" w:unhideWhenUsed="1"/>
+    <w:lsdException w:name="header" w:semiHidden="1" w:unhideWhenUsed="1"/>
+    <w:lsdException w:name="footer" w:semiHidden="1" w:unhideWhenUsed="1"/>
+    <w:lsdException w:name="index heading" w:semiHidden="1" w:unhideWhenUsed="1"/>
+    <w:lsdException w:name="caption" w:semiHidden="1" w:uiPriority="35" w:unhideWhenUsed="1" w:qFormat="1"/>
+    <w:lsdException w:name="table of figures" w:semiHidden="1" w:unhideWhenUsed="1"/>
+    <w:lsdException w:name="envelope address" w:semiHidden="1" w:unhideWhenUsed="1"/>
+    <w:lsdException w:name="envelope return" w:semiHidden="1" w:unhideWhenUsed="1"/>
+    <w:lsdException w:name="footnote reference" w:semiHidden="1" w:unhideWhenUsed="1"/>
+    <w:lsdException w:name="annotation reference" w:semiHidden="1" w:unhideWhenUsed="1"/>
+    <w:lsdException w:name="line number" w:semiHidden="1" w:unhideWhenUsed="1"/>
+    <w:lsdException w:name="page number" w:semiHidden="1" w:unhideWhenUsed="1"/>
+    <w:lsdException w:name="endnote reference" w:semiHidden="1" w:unhideWhenUsed="1"/>
+    <w:lsdException w:name="endnote text" w:semiHidden="1" w:unhideWhenUsed="1"/>
+    <w:lsdException w:name="table of authorities" w:semiHidden="1" w:unhideWhenUsed="1"/>
+    <w:lsdException w:name="macro" w:semiHidden="1" w:unhideWhenUsed="1"/>
+    <w:lsdException w:name="toa heading" w:semiHidden="1" w:unhideWhenUsed="1"/>
+    <w:lsdException w:name="List" w:semiHidden="1" w:unhideWhenUsed="1"/>
+    <w:lsdException w:name="List Bullet" w:semiHidden="1" w:unhideWhenUsed="1"/>
+    <w:lsdException w:name="List Number" w:semiHidden="1" w:unhideWhenUsed="1"/>
+    <w:lsdException w:name="List 2" w:semiHidden="1" w:unhideWhenUsed="1"/>
+    <w:lsdException w:name="List 3" w:semiHidden="1" w:unhideWhenUsed="1"/>
+    <w:lsdException w:name="List 4" w:semiHidden="1" w:unhideWhenUsed="1"/>
+    <w:lsdException w:name="List 5" w:semiHidden="1" w:unhideWhenUsed="1"/>
+    <w:lsdException w:name="List Bullet 2" w:semiHidden="1" w:unhideWhenUsed="1"/>
+    <w:lsdException w:name="List Bullet 3" w:semiHidden="1" w:unhideWhenUsed="1"/>
+    <w:lsdException w:name="List Bullet 4" w:semiHidden="1" w:unhideWhenUsed="1"/>
+    <w:lsdException w:name="List Bullet 5" w:semiHidden="1" w:unhideWhenUsed="1"/>
+    <w:lsdException w:name="List Number 2" w:semiHidden="1" w:unhideWhenUsed="1"/>
+    <w:lsdException w:name="List Number 3" w:semiHidden="1" w:unhideWhenUsed="1"/>
+    <w:lsdException w:name="List Number 4" w:semiHidden="1" w:unhideWhenUsed="1"/>
+    <w:lsdException w:name="List Number 5" w:semiHidden="1" w:unhideWhenUsed="1"/>
+    <w:lsdException w:name="Title" w:uiPriority="10" w:qFormat="1"/>
+    <w:lsdException w:name="Closing" w:semiHidden="1" w:unhideWhenUsed="1"/>
+    <w:lsdException w:name="Signature" w:semiHidden="1" w:unhideWhenUsed="1"/>
+    <w:lsdException w:name="Default Paragraph Font" w:semiHidden="1" w:uiPriority="1" w:unhideWhenUsed="1"/>
+    <w:lsdException w:name="Body Text" w:semiHidden="1" w:unhideWhenUsed="1"/>
+    <w:lsdException w:name="Body Text Indent" w:semiHidden="1" w:unhideWhenUsed="1"/>
+    <w:lsdException w:name="List Continue" w:semiHidden="1" w:unhideWhenUsed="1"/>
+    <w:lsdException w:name="List Continue 2" w:semiHidden="1" w:unhideWhenUsed="1"/>
+    <w:lsdException w:name="List Continue 3" w:semiHidden="1" w:unhideWhenUsed="1"/>
+    <w:lsdException w:name="List Continue 4" w:semiHidden="1" w:unhideWhenUsed="1"/>
+    <w:lsdException w:name="List Continue 5" w:semiHidden="1" w:unhideWhenUsed="1"/>
+    <w:lsdException w:name="Message Header" w:semiHidden="1" w:unhideWhenUsed="1"/>
+    <w:lsdException w:name="Subtitle" w:uiPriority="11" w:qFormat="1"/>
+    <w:lsdException w:name="Salutation" w:semiHidden="1" w:unhideWhenUsed="1"/>
+    <w:lsdException w:name="Date" w:semiHidden="1" w:unhideWhenUsed="1"/>
+    <w:lsdException w:name="Body Text First Indent" w:semiHidden="1" w:unhideWhenUsed="1"/>
+    <w:lsdException w:name="Body Text First Indent 2" w:semiHidden="1" w:unhideWhenUsed="1"/>
+    <w:lsdException w:name="Note Heading" w:semiHidden="1" w:unhideWhenUsed="1"/>
+    <w:lsdException w:name="Body Text 2" w:semiHidden="1" w:unhideWhenUsed="1"/>
+    <w:lsdException w:name="Body Text 3" w:semiHidden="1" w:unhideWhenUsed="1"/>
+    <w:lsdException w:name="Body Text Indent 2" w:semiHidden="1" w:unhideWhenUsed="1"/>
+    <w:lsdException w:name="Body Text Indent 3" w:semiHidden="1" w:unhideWhenUsed="1"/>
+    <w:lsdException w:name="Block Text" w:semiHidden="1" w:unhideWhenUsed="1"/>
+    <w:lsdException w:name="Hyperlink" w:semiHidden="1" w:unhideWhenUsed="1"/>
+    <w:lsdException w:name="FollowedHyperlink" w:semiHidden="1" w:unhideWhenUsed="1"/>
+    <w:lsdException w:name="Strong" w:uiPriority="22" w:qFormat="1"/>
+    <w:lsdException w:name="Emphasis" w:uiPriority="20" w:qFormat="1"/>
+    <w:lsdException w:name="Document Map" w:semiHidden="1" w:unhideWhenUsed="1"/>
+    <w:lsdException w:name="Plain Text" w:semiHidden="1" w:unhideWhenUsed="1"/>
+    <w:lsdException w:name="E-mail Signature" w:semiHidden="1" w:unhideWhenUsed="1"/>
+    <w:lsdException w:name="HTML Top of Form" w:semiHidden="1" w:unhideWhenUsed="1"/>
+    <w:lsdException w:name="HTML Bottom of Form" w:semiHidden="1" w:unhideWhenUsed="1"/>
+    <w:lsdException w:name="Normal (Web)" w:semiHidden="1" w:unhideWhenUsed="1"/>
+    <w:lsdException w:name="HTML Acronym" w:semiHidden="1" w:unhideWhenUsed="1"/>
+    <w:lsdException w:name="HTML Address" w:semiHidden="1" w:unhideWhenUsed="1"/>
+    <w:lsdException w:name="HTML Cite" w:semiHidden="1" w:unhideWhenUsed="1"/>
+    <w:lsdException w:name="HTML Code" w:semiHidden="1" w:unhideWhenUsed="1"/>
+    <w:lsdException w:name="HTML Definition" w:semiHidden="1" w:unhideWhenUsed="1"/>
+    <w:lsdException w:name="HTML Keyboard" w:semiHidden="1" w:unhideWhenUsed="1"/>
+    <w:lsdException w:name="HTML Preformatted" w:semiHidden="1" w:unhideWhenUsed="1"/>
+    <w:lsdException w:name="HTML Sample" w:semiHidden="1" w:unhideWhenUsed="1"/>
+    <w:lsdException w:name="HTML Typewriter" w:semiHidden="1" w:unhideWhenUsed="1"/>
+    <w:lsdException w:name="HTML Variable" w:semiHidden="1" w:unhideWhenUsed="1"/>
+    <w:lsdException w:name="Normal Table" w:semiHidden="1" w:unhideWhenUsed="1"/>
+    <w:lsdException w:name="annotation subject" w:semiHidden="1" w:unhideWhenUsed="1"/>
+    <w:lsdException w:name="No List" w:semiHidden="1" w:unhideWhenUsed="1"/>
+    <w:lsdException w:name="Outline List 1" w:semiHidden="1" w:unhideWhenUsed="1"/>
+    <w:lsdException w:name="Outline List 2" w:semiHidden="1" w:unhideWhenUsed="1"/>
+    <w:lsdException w:name="Outline List 3" w:semiHidden="1" w:unhideWhenUsed="1"/>
+    <w:lsdException w:name="Table Simple 1" w:semiHidden="1" w:unhideWhenUsed="1"/>
+    <w:lsdException w:name="Table Simple 2" w:semiHidden="1" w:unhideWhenUsed="1"/>
+    <w:lsdException w:name="Table Simple 3" w:semiHidden="1" w:unhideWhenUsed="1"/>
+    <w:lsdException w:name="Table Classic 1" w:semiHidden="1" w:unhideWhenUsed="1"/>
+    <w:lsdException w:name="Table Classic 2" w:semiHidden="1" w:unhideWhenUsed="1"/>
+    <w:lsdException w:name="Table Classic 3" w:semiHidden="1" w:unhideWhenUsed="1"/>
+    <w:lsdException w:name="Table Classic 4" w:semiHidden="1" w:unhideWhenUsed="1"/>
+    <w:lsdException w:name="Table Colorful 1" w:semiHidden="1" w:unhideWhenUsed="1"/>
+    <w:lsdException w:name="Table Colorful 2" w:semiHidden="1" w:unhideWhenUsed="1"/>
+    <w:lsdException w:name="Table Colorful 3" w:semiHidden="1" w:unhideWhenUsed="1"/>
+    <w:lsdException w:name="Table Columns 1" w:semiHidden="1" w:unhideWhenUsed="1"/>
+    <w:lsdException w:name="Table Columns 2" w:semiHidden="1" w:unhideWhenUsed="1"/>
+    <w:lsdException w:name="Table Columns 3" w:semiHidden="1" w:unhideWhenUsed="1"/>
+    <w:lsdException w:name="Table Columns 4" w:semiHidden="1" w:unhideWhenUsed="1"/>
+    <w:lsdException w:name="Table Columns 5" w:semiHidden="1" w:unhideWhenUsed="1"/>
+    <w:lsdException w:name="Table Grid 1" w:semiHidden="1" w:unhideWhenUsed="1"/>
+    <w:lsdException w:name="Table Grid 2" w:semiHidden="1" w:unhideWhenUsed="1"/>
+    <w:lsdException w:name="Table Grid 3" w:semiHidden="1" w:unhideWhenUsed="1"/>
+    <w:lsdException w:name="Table Grid 4" w:semiHidden="1" w:unhideWhenUsed="1"/>
+    <w:lsdException w:name="Table Grid 5" w:semiHidden="1" w:unhideWhenUsed="1"/>
+    <w:lsdException w:name="Table Grid 6" w:semiHidden="1" w:unhideWhenUsed="1"/>
+    <w:lsdException w:name="Table Grid 7" w:semiHidden="1" w:unhideWhenUsed="1"/>
+    <w:lsdException w:name="Table Grid 8" w:semiHidden="1" w:unhideWhenUsed="1"/>
+    <w:lsdException w:name="Table List 1" w:semiHidden="1" w:unhideWhenUsed="1"/>
+    <w:lsdException w:name="Table List 2" w:semiHidden="1" w:unhideWhenUsed="1"/>
+    <w:lsdException w:name="Table List 3" w:semiHidden="1" w:unhideWhenUsed="1"/>
+    <w:lsdException w:name="Table List 4" w:semiHidden="1" w:unhideWhenUsed="1"/>
+    <w:lsdException w:name="Table List 5" w:semiHidden="1" w:unhideWhenUsed="1"/>
+    <w:lsdException w:name="Table List 6" w:semiHidden="1" w:unhideWhenUsed="1"/>
+    <w:lsdException w:name="Table List 7" w:semiHidden="1" w:unhideWhenUsed="1"/>
+    <w:lsdException w:name="Table List 8" w:semiHidden="1" w:unhideWhenUsed="1"/>
+    <w:lsdException w:name="Table 3D effects 1" w:semiHidden="1" w:unhideWhenUsed="1"/>
+    <w:lsdException w:name="Table 3D effects 2" w:semiHidden="1" w:unhideWhenUsed="1"/>
+    <w:lsdException w:name="Table 3D effects 3" w:semiHidden="1" w:unhideWhenUsed="1"/>
+    <w:lsdException w:name="Table Contemporary" w:semiHidden="1" w:unhideWhenUsed="1"/>
+    <w:lsdException w:name="Table Elegant" w:semiHidden="1" w:unhideWhenUsed="1"/>
+    <w:lsdException w:name="Table Professional" w:semiHidden="1" w:unhideWhenUsed="1"/>
+    <w:lsdException w:name="Table Subtle 1" w:semiHidden="1" w:unhideWhenUsed="1"/>
+    <w:lsdException w:name="Table Subtle 2" w:semiHidden="1" w:unhideWhenUsed="1"/>
+    <w:lsdException w:name="Table Web 1" w:semiHidden="1" w:unhideWhenUsed="1"/>
+    <w:lsdException w:name="Table Web 2" w:semiHidden="1" w:unhideWhenUsed="1"/>
+    <w:lsdException w:name="Table Web 3" w:semiHidden="1" w:unhideWhenUsed="1"/>
+    <w:lsdException w:name="Balloon Text" w:semiHidden="1" w:unhideWhenUsed="1"/>
+    <w:lsdException w:name="Table Grid" w:uiPriority="39"/>
+    <w:lsdException w:name="Table Theme" w:semiHidden="1" w:unhideWhenUsed="1"/>
+    <w:lsdException w:name="Placeholder Text" w:semiHidden="1"/>
+    <w:lsdException w:name="No Spacing" w:uiPriority="1" w:qFormat="1"/>
+    <w:lsdException w:name="Light Shading" w:uiPriority="60"/>
+    <w:lsdException w:name="Light List" w:uiPriority="61"/>
+    <w:lsdException w:name="Light Grid" w:uiPriority="62"/>
+    <w:lsdException w:name="Medium Shading 1" w:uiPriority="63"/>
+    <w:lsdException w:name="Medium Shading 2" w:uiPriority="64"/>
+    <w:lsdException w:name="Medium List 1" w:uiPriority="65"/>
+    <w:lsdException w:name="Medium List 2" w:uiPriority="66"/>
+    <w:lsdException w:name="Medium Grid 1" w:uiPriority="67"/>
+    <w:lsdException w:name="Medium Grid 2" w:uiPriority="68"/>
+    <w:lsdException w:name="Medium Grid 3" w:uiPriority="69"/>
+    <w:lsdException w:name="Dark List" w:uiPriority="70"/>
+    <w:lsdException w:name="Colorful Shading" w:uiPriority="71"/>
+    <w:lsdException w:name="Colorful List" w:uiPriority="72"/>
+    <w:lsdException w:name="Colorful Grid" w:uiPriority="73"/>
+    <w:lsdException w:name="Light Shading Accent 1" w:uiPriority="60"/>
+    <w:lsdException w:name="Light List Accent 1" w:uiPriority="61"/>
+    <w:lsdException w:name="Light Grid Accent 1" w:uiPriority="62"/>
+    <w:lsdException w:name="Medium Shading 1 Accent 1" w:uiPriority="63"/>
+    <w:lsdException w:name="Medium Shading 2 Accent 1" w:uiPriority="64"/>
+    <w:lsdException w:name="Medium List 1 Accent 1" w:uiPriority="65"/>
+    <w:lsdException w:name="Revision" w:semiHidden="1"/>
+    <w:lsdException w:name="List Paragraph" w:uiPriority="34" w:qFormat="1"/>
+    <w:lsdException w:name="Quote" w:uiPriority="29" w:qFormat="1"/>
+    <w:lsdException w:name="Intense Quote" w:uiPriority="30" w:qFormat="1"/>
+    <w:lsdException w:name="Medium List 2 Accent 1" w:uiPriority="66"/>
+    <w:lsdException w:name="Medium Grid 1 Accent 1" w:uiPriority="67"/>
+    <w:lsdException w:name="Medium Grid 2 Accent 1" w:uiPriority="68"/>
+    <w:lsdException w:name="Medium Grid 3 Accent 1" w:uiPriority="69"/>
+    <w:lsdException w:name="Dark List Accent 1" w:uiPriority="70"/>
+    <w:lsdException w:name="Colorful Shading Accent 1" w:uiPriority="71"/>
+    <w:lsdException w:name="Colorful List Accent 1" w:uiPriority="72"/>
+    <w:lsdException w:name="Colorful Grid Accent 1" w:uiPriority="73"/>
+    <w:lsdException w:name="Light Shading Accent 2" w:uiPriority="60"/>
+    <w:lsdException w:name="Light List Accent 2" w:uiPriority="61"/>
+    <w:lsdException w:name="Light Grid Accent 2" w:uiPriority="62"/>
+    <w:lsdException w:name="Medium Shading 1 Accent 2" w:uiPriority="63"/>
+    <w:lsdException w:name="Medium Shading 2 Accent 2" w:uiPriority="64"/>
+    <w:lsdException w:name="Medium List 1 Accent 2" w:uiPriority="65"/>
+    <w:lsdException w:name="Medium List 2 Accent 2" w:uiPriority="66"/>
+    <w:lsdException w:name="Medium Grid 1 Accent 2" w:uiPriority="67"/>
+    <w:lsdException w:name="Medium Grid 2 Accent 2" w:uiPriority="68"/>
+    <w:lsdException w:name="Medium Grid 3 Accent 2" w:uiPriority="69"/>
+    <w:lsdException w:name="Dark List Accent 2" w:uiPriority="70"/>
+    <w:lsdException w:name="Colorful Shading Accent 2" w:uiPriority="71"/>
+    <w:lsdException w:name="Colorful List Accent 2" w:uiPriority="72"/>
+    <w:lsdException w:name="Colorful Grid Accent 2" w:uiPriority="73"/>
+    <w:lsdException w:name="Light Shading Accent 3" w:uiPriority="60"/>
+    <w:lsdException w:name="Light List Accent 3" w:uiPriority="61"/>
+    <w:lsdException w:name="Light Grid Accent 3" w:uiPriority="62"/>
+    <w:lsdException w:name="Medium Shading 1 Accent 3" w:uiPriority="63"/>
+    <w:lsdException w:name="Medium Shading 2 Accent 3" w:uiPriority="64"/>
+    <w:lsdException w:name="Medium List 1 Accent 3" w:uiPriority="65"/>
+    <w:lsdException w:name="Medium List 2 Accent 3" w:uiPriority="66"/>
+    <w:lsdException w:name="Medium Grid 1 Accent 3" w:uiPriority="67"/>
+    <w:lsdException w:name="Medium Grid 2 Accent 3" w:uiPriority="68"/>
+    <w:lsdException w:name="Medium Grid 3 Accent 3" w:uiPriority="69"/>
+    <w:lsdException w:name="Dark List Accent 3" w:uiPriority="70"/>
+    <w:lsdException w:name="Colorful Shading Accent 3" w:uiPriority="71"/>
+    <w:lsdException w:name="Colorful List Accent 3" w:uiPriority="72"/>
+    <w:lsdException w:name="Colorful Grid Accent 3" w:uiPriority="73"/>
+    <w:lsdException w:name="Light Shading Accent 4" w:uiPriority="60"/>
+    <w:lsdException w:name="Light List Accent 4" w:uiPriority="61"/>
+    <w:lsdException w:name="Light Grid Accent 4" w:uiPriority="62"/>
+    <w:lsdException w:name="Medium Shading 1 Accent 4" w:uiPriority="63"/>
+    <w:lsdException w:name="Medium Shading 2 Accent 4" w:uiPriority="64"/>
+    <w:lsdException w:name="Medium List 1 Accent 4" w:uiPriority="65"/>
+    <w:lsdException w:name="Medium List 2 Accent 4" w:uiPriority="66"/>
+    <w:lsdException w:name="Medium Grid 1 Accent 4" w:uiPriority="67"/>
+    <w:lsdException w:name="Medium Grid 2 Accent 4" w:uiPriority="68"/>
+    <w:lsdException w:name="Medium Grid 3 Accent 4" w:uiPriority="69"/>
+    <w:lsdException w:name="Dark List Accent 4" w:uiPriority="70"/>
+    <w:lsdException w:name="Colorful Shading Accent 4" w:uiPriority="71"/>
+    <w:lsdException w:name="Colorful List Accent 4" w:uiPriority="72"/>
+    <w:lsdException w:name="Colorful Grid Accent 4" w:uiPriority="73"/>
+    <w:lsdException w:name="Light Shading Accent 5" w:uiPriority="60"/>
+    <w:lsdException w:name="Light List Accent 5" w:uiPriority="61"/>
+    <w:lsdException w:name="Light Grid Accent 5" w:uiPriority="62"/>
+    <w:lsdException w:name="Medium Shading 1 Accent 5" w:uiPriority="63"/>
+    <w:lsdException w:name="Medium Shading 2 Accent 5" w:uiPriority="64"/>
+    <w:lsdException w:name="Medium List 1 Accent 5" w:uiPriority="65"/>
+    <w:lsdException w:name="Medium List 2 Accent 5" w:uiPriority="66"/>
+    <w:lsdException w:name="Medium Grid 1 Accent 5" w:uiPriority="67"/>
+    <w:lsdException w:name="Medium Grid 2 Accent 5" w:uiPriority="68"/>
+    <w:lsdException w:name="Medium Grid 3 Accent 5" w:uiPriority="69"/>
+    <w:lsdException w:name="Dark List Accent 5" w:uiPriority="70"/>
+    <w:lsdException w:name="Colorful Shading Accent 5" w:uiPriority="71"/>
+    <w:lsdException w:name="Colorful List Accent 5" w:uiPriority="72"/>
+    <w:lsdException w:name="Colorful Grid Accent 5" w:uiPriority="73"/>
+    <w:lsdException w:name="Light Shading Accent 6" w:uiPriority="60"/>
+    <w:lsdException w:name="Light List Accent 6" w:uiPriority="61"/>
+    <w:lsdException w:name="Light Grid Accent 6" w:uiPriority="62"/>
+    <w:lsdException w:name="Medium Shading 1 Accent 6" w:uiPriority="63"/>
+    <w:lsdException w:name="Medium Shading 2 Accent 6" w:uiPriority="64"/>
+    <w:lsdException w:name="Medium List 1 Accent 6" w:uiPriority="65"/>
+    <w:lsdException w:name="Medium List 2 Accent 6" w:uiPriority="66"/>
+    <w:lsdException w:name="Medium Grid 1 Accent 6" w:uiPriority="67"/>
+    <w:lsdException w:name="Medium Grid 2 Accent 6" w:uiPriority="68"/>
+    <w:lsdException w:name="Medium Grid 3 Accent 6" w:uiPriority="69"/>
+    <w:lsdException w:name="Dark List Accent 6" w:uiPriority="70"/>
+    <w:lsdException w:name="Colorful Shading Accent 6" w:uiPriority="71"/>
+    <w:lsdException w:name="Colorful List Accent 6" w:uiPriority="72"/>
+    <w:lsdException w:name="Colorful Grid Accent 6" w:uiPriority="73"/>
+    <w:lsdException w:name="Subtle Emphasis" w:uiPriority="19" w:qFormat="1"/>
+    <w:lsdException w:name="Intense Emphasis" w:uiPriority="21" w:qFormat="1"/>
+    <w:lsdException w:name="Subtle Reference" w:uiPriority="31" w:qFormat="1"/>
+    <w:lsdException w:name="Intense Reference" w:uiPriority="32" w:qFormat="1"/>
+    <w:lsdException w:name="Book Title" w:uiPriority="33" w:qFormat="1"/>
+    <w:lsdException w:name="Bibliography" w:semiHidden="1" w:uiPriority="37" w:unhideWhenUsed="1"/>
+    <w:lsdException w:name="TOC Heading" w:semiHidden="1" w:uiPriority="39" w:unhideWhenUsed="1" w:qFormat="1"/>
+    <w:lsdException w:name="Plain Table 1" w:uiPriority="41"/>
+    <w:lsdException w:name="Plain Table 2" w:uiPriority="42"/>
+    <w:lsdException w:name="Plain Table 3" w:uiPriority="43"/>
+    <w:lsdException w:name="Plain Table 4" w:uiPriority="44"/>
+    <w:lsdException w:name="Plain Table 5" w:uiPriority="45"/>
+    <w:lsdException w:name="Grid Table Light" w:uiPriority="40"/>
+    <w:lsdException w:name="Grid Table 1 Light" w:uiPriority="46"/>
+    <w:lsdException w:name="Grid Table 2" w:uiPriority="47"/>
+    <w:lsdException w:name="Grid Table 3" w:uiPriority="48"/>
+    <w:lsdException w:name="Grid Table 4" w:uiPriority="49"/>
+    <w:lsdException w:name="Grid Table 5 Dark" w:uiPriority="50"/>
+    <w:lsdException w:name="Grid Table 6 Colorful" w:uiPriority="51"/>
+    <w:lsdException w:name="Grid Table 7 Colorful" w:uiPriority="52"/>
+    <w:lsdException w:name="Grid Table 1 Light Accent 1" w:uiPriority="46"/>
+    <w:lsdException w:name="Grid Table 2 Accent 1" w:uiPriority="47"/>
+    <w:lsdException w:name="Grid Table 3 Accent 1" w:uiPriority="48"/>
+    <w:lsdException w:name="Grid Table 4 Accent 1" w:uiPriority="49"/>
+    <w:lsdException w:name="Grid Table 5 Dark Accent 1" w:uiPriority="50"/>
+    <w:lsdException w:name="Grid Table 6 Colorful Accent 1" w:uiPriority="51"/>
+    <w:lsdException w:name="Grid Table 7 Colorful Accent 1" w:uiPriority="52"/>
+    <w:lsdException w:name="Grid Table 1 Light Accent 2" w:uiPriority="46"/>
+    <w:lsdException w:name="Grid Table 2 Accent 2" w:uiPriority="47"/>
+    <w:lsdException w:name="Grid Table 3 Accent 2" w:uiPriority="48"/>
+    <w:lsdException w:name="Grid Table 4 Accent 2" w:uiPriority="49"/>
+    <w:lsdException w:name="Grid Table 5 Dark Accent 2" w:uiPriority="50"/>
+    <w:lsdException w:name="Grid Table 6 Colorful Accent 2" w:uiPriority="51"/>
+    <w:lsdException w:name="Grid Table 7 Colorful Accent 2" w:uiPriority="52"/>
+    <w:lsdException w:name="Grid Table 1 Light Accent 3" w:uiPriority="46"/>
+    <w:lsdException w:name="Grid Table 2 Accent 3" w:uiPriority="47"/>
+    <w:lsdException w:name="Grid Table 3 Accent 3" w:uiPriority="48"/>
+    <w:lsdException w:name="Grid Table 4 Accent 3" w:uiPriority="49"/>
+    <w:lsdException w:name="Grid Table 5 Dark Accent 3" w:uiPriority="50"/>
+    <w:lsdException w:name="Grid Table 6 Colorful Accent 3" w:uiPriority="51"/>
+    <w:lsdException w:name="Grid Table 7 Colorful Accent 3" w:uiPriority="52"/>
+    <w:lsdException w:name="Grid Table 1 Light Accent 4" w:uiPriority="46"/>
+    <w:lsdException w:name="Grid Table 2 Accent 4" w:uiPriority="47"/>
+    <w:lsdException w:name="Grid Table 3 Accent 4" w:uiPriority="48"/>
+    <w:lsdException w:name="Grid Table 4 Accent 4" w:uiPriority="49"/>
+    <w:lsdException w:name="Grid Table 5 Dark Accent 4" w:uiPriority="50"/>
+    <w:lsdException w:name="Grid Table 6 Colorful Accent 4" w:uiPriority="51"/>
+    <w:lsdException w:name="Grid Table 7 Colorful Accent 4" w:uiPriority="52"/>
+    <w:lsdException w:name="Grid Table 1 Light Accent 5" w:uiPriority="46"/>
+    <w:lsdException w:name="Grid Table 2 Accent 5" w:uiPriority="47"/>
+    <w:lsdException w:name="Grid Table 3 Accent 5" w:uiPriority="48"/>
+    <w:lsdException w:name="Grid Table 4 Accent 5" w:uiPriority="49"/>
+    <w:lsdException w:name="Grid Table 5 Dark Accent 5" w:uiPriority="50"/>
+    <w:lsdException w:name="Grid Table 6 Colorful Accent 5" w:uiPriority="51"/>
+    <w:lsdException w:name="Grid Table 7 Colorful Accent 5" w:uiPriority="52"/>
+    <w:lsdException w:name="Grid Table 1 Light Accent 6" w:uiPriority="46"/>
+    <w:lsdException w:name="Grid Table 2 Accent 6" w:uiPriority="47"/>
+    <w:lsdException w:name="Grid Table 3 Accent 6" w:uiPriority="48"/>
+    <w:lsdException w:name="Grid Table 4 Accent 6" w:uiPriority="49"/>
+    <w:lsdException w:name="Grid Table 5 Dark Accent 6" w:uiPriority="50"/>
+    <w:lsdException w:name="Grid Table 6 Colorful Accent 6" w:uiPriority="51"/>
+    <w:lsdException w:name="Grid Table 7 Colorful Accent 6" w:uiPriority="52"/>
+    <w:lsdException w:name="List Table 1 Light" w:uiPriority="46"/>
+    <w:lsdException w:name="List Table 2" w:uiPriority="47"/>
+    <w:lsdException w:name="List Table 3" w:uiPriority="48"/>
+    <w:lsdException w:name="List Table 4" w:uiPriority="49"/>
+    <w:lsdException w:name="List Table 5 Dark" w:uiPriority="50"/>
+    <w:lsdException w:name="List Table 6 Colorful" w:uiPriority="51"/>
+    <w:lsdException w:name="List Table 7 Colorful" w:uiPriority="52"/>
+    <w:lsdException w:name="List Table 1 Light Accent 1" w:uiPriority="46"/>
+    <w:lsdException w:name="List Table 2 Accent 1" w:uiPriority="47"/>
+    <w:lsdException w:name="List Table 3 Accent 1" w:uiPriority="48"/>
+    <w:lsdException w:name="List Table 4 Accent 1" w:uiPriority="49"/>
+    <w:lsdException w:name="List Table 5 Dark Accent 1" w:uiPriority="50"/>
+    <w:lsdException w:name="List Table 6 Colorful Accent 1" w:uiPriority="51"/>
+    <w:lsdException w:name="List Table 7 Colorful Accent 1" w:uiPriority="52"/>
+    <w:lsdException w:name="List Table 1 Light Accent 2" w:uiPriority="46"/>
+    <w:lsdException w:name="List Table 2 Accent 2" w:uiPriority="47"/>
+    <w:lsdException w:name="List Table 3 Accent 2" w:uiPriority="48"/>
+    <w:lsdException w:name="List Table 4 Accent 2" w:uiPriority="49"/>
+    <w:lsdException w:name="List Table 5 Dark Accent 2" w:uiPriority="50"/>
+    <w:lsdException w:name="List Table 6 Colorful Accent 2" w:uiPriority="51"/>
+    <w:lsdException w:name="List Table 7 Colorful Accent 2" w:uiPriority="52"/>
+    <w:lsdException w:name="List Table 1 Light Accent 3" w:uiPriority="46"/>
+    <w:lsdException w:name="List Table 2 Accent 3" w:uiPriority="47"/>
+    <w:lsdException w:name="List Table 3 Accent 3" w:uiPriority="48"/>
+    <w:lsdException w:name="List Table 4 Accent 3" w:uiPriority="49"/>
+    <w:lsdException w:name="List Table 5 Dark Accent 3" w:uiPriority="50"/>
+    <w:lsdException w:name="List Table 6 Colorful Accent 3" w:uiPriority="51"/>
+    <w:lsdException w:name="List Table 7 Colorful Accent 3" w:uiPriority="52"/>
+    <w:lsdException w:name="List Table 1 Light Accent 4" w:uiPriority="46"/>
+    <w:lsdException w:name="List Table 2 Accent 4" w:uiPriority="47"/>
+    <w:lsdException w:name="List Table 3 Accent 4" w:uiPriority="48"/>
+    <w:lsdException w:name="List Table 4 Accent 4" w:uiPriority="49"/>
+    <w:lsdException w:name="List Table 5 Dark Accent 4" w:uiPriority="50"/>
+    <w:lsdException w:name="List Table 6 Colorful Accent 4" w:uiPriority="51"/>
+    <w:lsdException w:name="List Table 7 Colorful Accent 4" w:uiPriority="52"/>
+    <w:lsdException w:name="List Table 1 Light Accent 5" w:uiPriority="46"/>
+    <w:lsdException w:name="List Table 2 Accent 5" w:uiPriority="47"/>
+    <w:lsdException w:name="List Table 3 Accent 5" w:uiPriority="48"/>
+    <w:lsdException w:name="List Table 4 Accent 5" w:uiPriority="49"/>
+    <w:lsdException w:name="List Table 5 Dark Accent 5" w:uiPriority="50"/>
+    <w:lsdException w:name="List Table 6 Colorful Accent 5" w:uiPriority="51"/>
+    <w:lsdException w:name="List Table 7 Colorful Accent 5" w:uiPriority="52"/>
+    <w:lsdException w:name="List Table 1 Light Accent 6" w:uiPriority="46"/>
+    <w:lsdException w:name="List Table 2 Accent 6" w:uiPriority="47"/>
+    <w:lsdException w:name="List Table 3 Accent 6" w:uiPriority="48"/>
+    <w:lsdException w:name="List Table 4 Accent 6" w:uiPriority="49"/>
+    <w:lsdException w:name="List Table 5 Dark Accent 6" w:uiPriority="50"/>
+    <w:lsdException w:name="List Table 6 Colorful Accent 6" w:uiPriority="51"/>
+    <w:lsdException w:name="List Table 7 Colorful Accent 6" w:uiPriority="52"/>
+    <w:lsdException w:name="Mention" w:semiHidden="1" w:unhideWhenUsed="1"/>
+    <w:lsdException w:name="Smart Hyperlink" w:semiHidden="1" w:unhideWhenUsed="1"/>
+    <w:lsdException w:name="Hashtag" w:semiHidden="1" w:unhideWhenUsed="1"/>
+    <w:lsdException w:name="Unresolved Mention" w:semiHidden="1" w:unhideWhenUsed="1"/>
+  </w:latentStyles>
+  <w:style w:type="paragraph" w:default="1" w:styleId="Normal">
+    <w:name w:val="Normal"/>
+    <w:qFormat/>
+  </w:style>
+  <w:style w:type="character" w:default="1" w:styleId="Policepardfaut">
+    <w:name w:val="Default Paragraph Font"/>
+    <w:uiPriority w:val="1"/>
+    <w:semiHidden/>
+    <w:unhideWhenUsed/>
+  </w:style>
+  <w:style w:type="table" w:default="1" w:styleId="TableauNormal">
+    <w:name w:val="Normal Table"/>
+    <w:uiPriority w:val="99"/>
+    <w:semiHidden/>
+    <w:unhideWhenUsed/>
+    <w:tblPr>
+      <w:tblInd w:w="0" w:type="dxa"/>
+      <w:tblCellMar>
+        <w:top w:w="0" w:type="dxa"/>
+        <w:left w:w="108" w:type="dxa"/>
+        <w:bottom w:w="0" w:type="dxa"/>
+        <w:right w:w="108" w:type="dxa"/>
+      </w:tblCellMar>
+    </w:tblPr>
+  </w:style>
+  <w:style w:type="numbering" w:default="1" w:styleId="Aucuneliste">
+    <w:name w:val="No List"/>
+    <w:uiPriority w:val="99"/>
+    <w:semiHidden/>
+    <w:unhideWhenUsed/>
+  </w:style>
+  <w:style w:type="paragraph" w:customStyle="1" w:styleId="140B136B24D3443FA0DE98F01503A7FE">
+    <w:name w:val="140B136B24D3443FA0DE98F01503A7FE"/>
+    <w:rsid w:val="00A672BA"/>
+  </w:style>
+  <w:style w:type="paragraph" w:customStyle="1" w:styleId="AE5C4A77CE4D4A7CBDBEEBE83936B721">
+    <w:name w:val="AE5C4A77CE4D4A7CBDBEEBE83936B721"/>
+    <w:rsid w:val="00A672BA"/>
+  </w:style>
+  <w:style w:type="paragraph" w:customStyle="1" w:styleId="62870F9438C54EDDA1013F7FA6E7AA85">
+    <w:name w:val="62870F9438C54EDDA1013F7FA6E7AA85"/>
+    <w:rsid w:val="00A672BA"/>
+  </w:style>
+  <w:style w:type="paragraph" w:customStyle="1" w:styleId="48759DCB7EB94F17B011CFF7C833ABBE">
+    <w:name w:val="48759DCB7EB94F17B011CFF7C833ABBE"/>
+    <w:rsid w:val="00A672BA"/>
+  </w:style>
+  <w:style w:type="paragraph" w:customStyle="1" w:styleId="D9D8388C147C463888DD6161263F257E">
+    <w:name w:val="D9D8388C147C463888DD6161263F257E"/>
+    <w:rsid w:val="00A672BA"/>
+  </w:style>
+  <w:style w:type="character" w:styleId="Textedelespacerserv">
+    <w:name w:val="Placeholder Text"/>
+    <w:basedOn w:val="Policepardfaut"/>
+    <w:uiPriority w:val="99"/>
+    <w:semiHidden/>
+    <w:rsid w:val="00A672BA"/>
+    <w:rPr>
+      <w:color w:val="808080"/>
+    </w:rPr>
+  </w:style>
+</w:styles>
+</file>
+
+<file path=word/glossary/webSettings.xml><?xml version="1.0" encoding="utf-8"?>
+<w:webSettings xmlns:mc="http://schemas.openxmlformats.org/markup-compatibility/2006" xmlns:r="http://schemas.openxmlformats.org/officeDocument/2006/relationships" xmlns:w="http://schemas.openxmlformats.org/wordprocessingml/2006/main" xmlns:w14="http://schemas.microsoft.com/office/word/2010/wordml" xmlns:w15="http://schemas.microsoft.com/office/word/2012/wordml" xmlns:w16cid="http://schemas.microsoft.com/office/word/2016/wordml/cid" xmlns:w16se="http://schemas.microsoft.com/office/word/2015/wordml/symex" mc:Ignorable="w14 w15 w16se w16cid">
+  <w:optimizeForBrowser/>
+  <w:allowPNG/>
+</w:webSettings>
 </file>
 
 <file path=word/theme/theme1.xml><?xml version="1.0" encoding="utf-8"?>
@@ -2768,7 +3445,7 @@
 </file>
 
 <file path=customXml/itemProps1.xml><?xml version="1.0" encoding="utf-8"?>
-<ds:datastoreItem xmlns:ds="http://schemas.openxmlformats.org/officeDocument/2006/customXml" ds:itemID="{07029D30-E155-4388-A434-5E9FBB93BDA5}">
+<ds:datastoreItem xmlns:ds="http://schemas.openxmlformats.org/officeDocument/2006/customXml" ds:itemID="{4FA8460D-61F0-4AFB-B0FB-81AE35389F82}">
   <ds:schemaRefs>
     <ds:schemaRef ds:uri="http://schemas.openxmlformats.org/officeDocument/2006/bibliography"/>
   </ds:schemaRefs>

</xml_diff>

<commit_message>
Ajout du passage Osama
</commit_message>
<xml_diff>
--- a/INFO_2A_Fabrication_Ethernet_cours.docx
+++ b/INFO_2A_Fabrication_Ethernet_cours.docx
@@ -1,6 +1,6 @@
 
 <file path=word/document.xml><?xml version="1.0" encoding="utf-8"?>
-<w:document xmlns:wpc="http://schemas.microsoft.com/office/word/2010/wordprocessingCanvas" xmlns:cx="http://schemas.microsoft.com/office/drawing/2014/chartex" xmlns:cx1="http://schemas.microsoft.com/office/drawing/2015/9/8/chartex" xmlns:mc="http://schemas.openxmlformats.org/markup-compatibility/2006" xmlns:o="urn:schemas-microsoft-com:office:office" xmlns:r="http://schemas.openxmlformats.org/officeDocument/2006/relationships" xmlns:m="http://schemas.openxmlformats.org/officeDocument/2006/math" xmlns:v="urn:schemas-microsoft-com:vml" xmlns:wp14="http://schemas.microsoft.com/office/word/2010/wordprocessingDrawing" xmlns:wp="http://schemas.openxmlformats.org/drawingml/2006/wordprocessingDrawing" xmlns:w10="urn:schemas-microsoft-com:office:word" xmlns:w="http://schemas.openxmlformats.org/wordprocessingml/2006/main" xmlns:w14="http://schemas.microsoft.com/office/word/2010/wordml" xmlns:w15="http://schemas.microsoft.com/office/word/2012/wordml" xmlns:w16se="http://schemas.microsoft.com/office/word/2015/wordml/symex" xmlns:wpg="http://schemas.microsoft.com/office/word/2010/wordprocessingGroup" xmlns:wpi="http://schemas.microsoft.com/office/word/2010/wordprocessingInk" xmlns:wne="http://schemas.microsoft.com/office/word/2006/wordml" xmlns:wps="http://schemas.microsoft.com/office/word/2010/wordprocessingShape" mc:Ignorable="w14 w15 w16se wp14">
+<w:document xmlns:wpc="http://schemas.microsoft.com/office/word/2010/wordprocessingCanvas" xmlns:cx="http://schemas.microsoft.com/office/drawing/2014/chartex" xmlns:cx1="http://schemas.microsoft.com/office/drawing/2015/9/8/chartex" xmlns:cx2="http://schemas.microsoft.com/office/drawing/2015/10/21/chartex" xmlns:cx3="http://schemas.microsoft.com/office/drawing/2016/5/9/chartex" xmlns:cx4="http://schemas.microsoft.com/office/drawing/2016/5/10/chartex" xmlns:cx5="http://schemas.microsoft.com/office/drawing/2016/5/11/chartex" xmlns:cx6="http://schemas.microsoft.com/office/drawing/2016/5/12/chartex" xmlns:cx7="http://schemas.microsoft.com/office/drawing/2016/5/13/chartex" xmlns:cx8="http://schemas.microsoft.com/office/drawing/2016/5/14/chartex" xmlns:mc="http://schemas.openxmlformats.org/markup-compatibility/2006" xmlns:aink="http://schemas.microsoft.com/office/drawing/2016/ink" xmlns:am3d="http://schemas.microsoft.com/office/drawing/2017/model3d" xmlns:o="urn:schemas-microsoft-com:office:office" xmlns:r="http://schemas.openxmlformats.org/officeDocument/2006/relationships" xmlns:m="http://schemas.openxmlformats.org/officeDocument/2006/math" xmlns:v="urn:schemas-microsoft-com:vml" xmlns:wp14="http://schemas.microsoft.com/office/word/2010/wordprocessingDrawing" xmlns:wp="http://schemas.openxmlformats.org/drawingml/2006/wordprocessingDrawing" xmlns:w10="urn:schemas-microsoft-com:office:word" xmlns:w="http://schemas.openxmlformats.org/wordprocessingml/2006/main" xmlns:w14="http://schemas.microsoft.com/office/word/2010/wordml" xmlns:w15="http://schemas.microsoft.com/office/word/2012/wordml" xmlns:w16cid="http://schemas.microsoft.com/office/word/2016/wordml/cid" xmlns:w16se="http://schemas.microsoft.com/office/word/2015/wordml/symex" xmlns:wpg="http://schemas.microsoft.com/office/word/2010/wordprocessingGroup" xmlns:wpi="http://schemas.microsoft.com/office/word/2010/wordprocessingInk" xmlns:wne="http://schemas.microsoft.com/office/word/2006/wordml" xmlns:wps="http://schemas.microsoft.com/office/word/2010/wordprocessingShape" mc:Ignorable="w14 w15 w16se w16cid wp14">
   <w:body>
     <w:sdt>
       <w:sdtPr>
@@ -957,9 +957,6 @@
         </w:tabs>
         <w:ind w:left="432"/>
         <w:jc w:val="both"/>
-        <w:rPr>
-          <w:color w:val="FF0000"/>
-        </w:rPr>
       </w:pPr>
       <w:r>
         <w:t xml:space="preserve">Le </w:t>
@@ -971,16 +968,8 @@
         <w:t>âble Ethernet es</w:t>
       </w:r>
       <w:r>
-        <w:t xml:space="preserve">t utilisé dans la communication, </w:t>
-      </w:r>
-      <w:r>
-        <w:rPr>
-          <w:color w:val="FF0000"/>
-        </w:rPr>
-        <w:t>on le retrouve principalement dans les réseaux informatiques. Il permet d’interconnecter plusieurs appareils entre eux grâce au protocole Ethernet.</w:t>
-      </w:r>
-      <w:bookmarkStart w:id="2" w:name="_GoBack"/>
-      <w:bookmarkEnd w:id="2"/>
+        <w:t>t utilisé dans la communication, on le retrouve principalement dans les réseaux informatiques. Il permet d’interconnecter plusieurs appareils entre eux grâce au protocole Ethernet.</w:t>
+      </w:r>
     </w:p>
     <w:p>
       <w:pPr>
@@ -1163,14 +1152,8 @@
         </w:tabs>
         <w:ind w:left="432"/>
         <w:jc w:val="both"/>
-        <w:rPr>
-          <w:color w:val="FF0000"/>
-        </w:rPr>
-      </w:pPr>
-      <w:r>
-        <w:rPr>
-          <w:color w:val="FF0000"/>
-        </w:rPr>
+      </w:pPr>
+      <w:r>
         <w:t>Le POE (Power over Ethernet), alimentation électrique par câble Ethernet est une technologie qui utilise les câbles Ethernet afin d’alimenter certain appareil en électricité.  Ces appareils peuvent être des téléphones, des webcams, des switches ou des répéteurs. On peut en même temps que l’alimentation, continué à transmettre des données.</w:t>
       </w:r>
     </w:p>
@@ -1178,38 +1161,821 @@
       <w:pPr>
         <w:pStyle w:val="Titre1"/>
       </w:pPr>
-      <w:bookmarkStart w:id="3" w:name="_Toc1120005"/>
+      <w:bookmarkStart w:id="2" w:name="_Toc1120005"/>
       <w:r>
         <w:t>Câblage</w:t>
+      </w:r>
+      <w:bookmarkEnd w:id="2"/>
+    </w:p>
+    <w:p>
+      <w:pPr>
+        <w:pStyle w:val="Titre2"/>
+        <w:ind w:left="851"/>
+      </w:pPr>
+      <w:bookmarkStart w:id="3" w:name="_Toc1120006"/>
+      <w:r>
+        <w:t>Catégories</w:t>
       </w:r>
       <w:bookmarkEnd w:id="3"/>
     </w:p>
     <w:p>
       <w:pPr>
+        <w:pStyle w:val="Titre3"/>
+      </w:pPr>
+      <w:r>
+        <w:t>Catégorie</w:t>
+      </w:r>
+      <w:r>
+        <w:t xml:space="preserve"> 6</w:t>
+      </w:r>
+    </w:p>
+    <w:p>
+      <w:pPr>
+        <w:spacing w:after="0"/>
+        <w:ind w:left="1134"/>
+        <w:jc w:val="both"/>
+      </w:pPr>
+      <w:r>
+        <w:t xml:space="preserve">Le câble Ethernet de la catégorie 6 utilise </w:t>
+      </w:r>
+      <w:r>
+        <w:rPr>
+          <w:b/>
+          <w:bCs/>
+        </w:rPr>
+        <w:t>4 paires torsadées</w:t>
+      </w:r>
+      <w:r>
+        <w:t xml:space="preserve"> conducteurs non blindées. Cette catégorie est</w:t>
+      </w:r>
+      <w:r>
+        <w:t xml:space="preserve"> plus large que ses prédécesseurs</w:t>
+      </w:r>
+      <w:r>
+        <w:t xml:space="preserve"> (CAT5, 5E)</w:t>
+      </w:r>
+      <w:r>
+        <w:t xml:space="preserve"> en raison des sections plus grandes des connecteurs de cuivre </w:t>
+      </w:r>
+      <w:r>
+        <w:t>qui assure</w:t>
+      </w:r>
+      <w:r>
+        <w:t xml:space="preserve"> un transfert des données à des vitesses atteignant</w:t>
+      </w:r>
+      <w:r>
+        <w:t xml:space="preserve"> </w:t>
+      </w:r>
+      <w:r>
+        <w:rPr>
+          <w:b/>
+          <w:bCs/>
+        </w:rPr>
+        <w:t>de 1Gb à 10 Gigabits</w:t>
+      </w:r>
+      <w:r>
+        <w:t xml:space="preserve"> par seconde</w:t>
+      </w:r>
+      <w:r>
+        <w:t xml:space="preserve"> pour une </w:t>
+      </w:r>
+      <w:r>
+        <w:rPr>
+          <w:b/>
+          <w:bCs/>
+        </w:rPr>
+        <w:t>distance de 55 mètres.</w:t>
+      </w:r>
+      <w:r>
+        <w:t xml:space="preserve"> </w:t>
+      </w:r>
+    </w:p>
+    <w:p>
+      <w:pPr>
+        <w:ind w:left="1134"/>
+      </w:pPr>
+      <w:r>
+        <w:t xml:space="preserve">La catégorie 6 permet aussi d’avoir une </w:t>
+      </w:r>
+      <w:r>
+        <w:rPr>
+          <w:b/>
+          <w:bCs/>
+        </w:rPr>
+        <w:t>fréquence qui peut atteindre les 250Mhz.</w:t>
+      </w:r>
+    </w:p>
+    <w:p>
+      <w:pPr>
+        <w:ind w:left="1134"/>
+        <w:jc w:val="both"/>
+      </w:pPr>
+      <w:r>
+        <w:t xml:space="preserve">Les câbles de cette catégorie sont du type souple et fournis de meilleures performances de plus ils sont protégés par une </w:t>
+      </w:r>
+      <w:r>
+        <w:rPr>
+          <w:b/>
+          <w:bCs/>
+        </w:rPr>
+        <w:t>gai</w:t>
+      </w:r>
+      <w:r>
+        <w:rPr>
+          <w:b/>
+          <w:bCs/>
+        </w:rPr>
+        <w:t xml:space="preserve">ne </w:t>
+      </w:r>
+      <w:r>
+        <w:rPr>
+          <w:b/>
+          <w:bCs/>
+        </w:rPr>
+        <w:t>en PVC</w:t>
+      </w:r>
+      <w:r>
+        <w:t xml:space="preserve"> avec un</w:t>
+      </w:r>
+      <w:r>
+        <w:t xml:space="preserve"> </w:t>
+      </w:r>
+      <w:r>
+        <w:rPr>
+          <w:b/>
+          <w:bCs/>
+        </w:rPr>
+        <w:t>séparateur longitudinal</w:t>
+      </w:r>
+      <w:r>
+        <w:t xml:space="preserve"> qui isole </w:t>
+      </w:r>
+      <w:r>
+        <w:lastRenderedPageBreak/>
+        <w:t>chacune des paires torsadées</w:t>
+      </w:r>
+      <w:r>
+        <w:t xml:space="preserve"> et qui va aider </w:t>
+      </w:r>
+      <w:r>
+        <w:t>à résister aux interférences électromagnétiques.</w:t>
+      </w:r>
+      <w:r>
+        <w:t xml:space="preserve">  </w:t>
+      </w:r>
+    </w:p>
+    <w:p>
+      <w:pPr>
+        <w:pStyle w:val="Titre3"/>
+      </w:pPr>
+      <w:r>
+        <w:t>Catégorie 6a</w:t>
+      </w:r>
+    </w:p>
+    <w:p>
+      <w:pPr>
+        <w:ind w:left="1134"/>
+        <w:jc w:val="both"/>
+        <w:rPr>
+          <w:b/>
+          <w:bCs/>
+        </w:rPr>
+      </w:pPr>
+      <w:r>
+        <w:t xml:space="preserve">La catégorie 6a est une catégorie améliorée de la catégorie 6a. Cette catégorie va permettre au câble de transmettre des données jusqu’à </w:t>
+      </w:r>
+      <w:r>
+        <w:rPr>
+          <w:b/>
+          <w:bCs/>
+        </w:rPr>
+        <w:t>10 Gb sur distance de 100 mètre</w:t>
+      </w:r>
+      <w:r>
+        <w:rPr>
+          <w:b/>
+          <w:bCs/>
+        </w:rPr>
+        <w:t>s</w:t>
+      </w:r>
+      <w:r>
+        <w:t xml:space="preserve"> et pas 55 comme la catégorie 6</w:t>
+      </w:r>
+      <w:r>
+        <w:t>.</w:t>
+      </w:r>
+      <w:r>
+        <w:t xml:space="preserve"> De plus la fréquence de cette catégorie peut </w:t>
+      </w:r>
+      <w:r>
+        <w:rPr>
+          <w:b/>
+          <w:bCs/>
+        </w:rPr>
+        <w:t xml:space="preserve">atteindre les 500 Mhz. </w:t>
+      </w:r>
+    </w:p>
+    <w:p>
+      <w:r>
+        <w:rPr>
+          <w:noProof/>
+          <w:lang w:eastAsia="fr-CH"/>
+        </w:rPr>
+        <mc:AlternateContent>
+          <mc:Choice Requires="wpg">
+            <w:drawing>
+              <wp:anchor distT="0" distB="0" distL="114300" distR="114300" simplePos="0" relativeHeight="251659264" behindDoc="0" locked="0" layoutInCell="1" allowOverlap="1" wp14:anchorId="5DC2653F" wp14:editId="2C487DCC">
+                <wp:simplePos x="0" y="0"/>
+                <wp:positionH relativeFrom="column">
+                  <wp:posOffset>854837</wp:posOffset>
+                </wp:positionH>
+                <wp:positionV relativeFrom="paragraph">
+                  <wp:posOffset>50165</wp:posOffset>
+                </wp:positionV>
+                <wp:extent cx="1785620" cy="1630172"/>
+                <wp:effectExtent l="0" t="0" r="5080" b="8255"/>
+                <wp:wrapSquare wrapText="bothSides"/>
+                <wp:docPr id="7" name="Groupe 7"/>
+                <wp:cNvGraphicFramePr/>
+                <a:graphic xmlns:a="http://schemas.openxmlformats.org/drawingml/2006/main">
+                  <a:graphicData uri="http://schemas.microsoft.com/office/word/2010/wordprocessingGroup">
+                    <wpg:wgp>
+                      <wpg:cNvGrpSpPr/>
+                      <wpg:grpSpPr>
+                        <a:xfrm>
+                          <a:off x="0" y="0"/>
+                          <a:ext cx="1785620" cy="1630172"/>
+                          <a:chOff x="0" y="0"/>
+                          <a:chExt cx="1785620" cy="1630172"/>
+                        </a:xfrm>
+                      </wpg:grpSpPr>
+                      <pic:pic xmlns:pic="http://schemas.openxmlformats.org/drawingml/2006/picture">
+                        <pic:nvPicPr>
+                          <pic:cNvPr id="4" name="Picture 4"/>
+                          <pic:cNvPicPr>
+                            <a:picLocks noChangeAspect="1"/>
+                          </pic:cNvPicPr>
+                        </pic:nvPicPr>
+                        <pic:blipFill rotWithShape="1">
+                          <a:blip r:embed="rId12" cstate="print">
+                            <a:extLst>
+                              <a:ext uri="{28A0092B-C50C-407E-A947-70E740481C1C}">
+                                <a14:useLocalDpi xmlns:a14="http://schemas.microsoft.com/office/drawing/2010/main" val="0"/>
+                              </a:ext>
+                            </a:extLst>
+                          </a:blip>
+                          <a:srcRect t="18101" r="33716" b="17872"/>
+                          <a:stretch/>
+                        </pic:blipFill>
+                        <pic:spPr bwMode="auto">
+                          <a:xfrm>
+                            <a:off x="137160" y="0"/>
+                            <a:ext cx="1380490" cy="1473835"/>
+                          </a:xfrm>
+                          <a:prstGeom prst="rect">
+                            <a:avLst/>
+                          </a:prstGeom>
+                          <a:ln>
+                            <a:noFill/>
+                          </a:ln>
+                          <a:extLst>
+                            <a:ext uri="{53640926-AAD7-44D8-BBD7-CCE9431645EC}">
+                              <a14:shadowObscured xmlns:a14="http://schemas.microsoft.com/office/drawing/2010/main"/>
+                            </a:ext>
+                          </a:extLst>
+                        </pic:spPr>
+                      </pic:pic>
+                      <wps:wsp>
+                        <wps:cNvPr id="5" name="Text Box 5"/>
+                        <wps:cNvSpPr txBox="1"/>
+                        <wps:spPr>
+                          <a:xfrm>
+                            <a:off x="0" y="1444752"/>
+                            <a:ext cx="1785620" cy="185420"/>
+                          </a:xfrm>
+                          <a:prstGeom prst="rect">
+                            <a:avLst/>
+                          </a:prstGeom>
+                          <a:solidFill>
+                            <a:prstClr val="white"/>
+                          </a:solidFill>
+                          <a:ln>
+                            <a:noFill/>
+                          </a:ln>
+                          <a:effectLst/>
+                        </wps:spPr>
+                        <wps:txbx>
+                          <w:txbxContent>
+                            <w:p>
+                              <w:pPr>
+                                <w:pStyle w:val="Lgende"/>
+                                <w:rPr>
+                                  <w:noProof/>
+                                </w:rPr>
+                              </w:pPr>
+                              <w:r>
+                                <w:t>Séparateur longitudinal &amp; le blindage</w:t>
+                              </w:r>
+                            </w:p>
+                          </w:txbxContent>
+                        </wps:txbx>
+                        <wps:bodyPr rot="0" spcFirstLastPara="0" vertOverflow="overflow" horzOverflow="overflow" vert="horz" wrap="square" lIns="0" tIns="0" rIns="0" bIns="0" numCol="1" spcCol="0" rtlCol="0" fromWordArt="0" anchor="t" anchorCtr="0" forceAA="0" compatLnSpc="1">
+                          <a:prstTxWarp prst="textNoShape">
+                            <a:avLst/>
+                          </a:prstTxWarp>
+                          <a:noAutofit/>
+                        </wps:bodyPr>
+                      </wps:wsp>
+                    </wpg:wgp>
+                  </a:graphicData>
+                </a:graphic>
+              </wp:anchor>
+            </w:drawing>
+          </mc:Choice>
+          <mc:Fallback>
+            <w:pict>
+              <v:group w14:anchorId="5DC2653F" id="Groupe 7" o:spid="_x0000_s1026" style="position:absolute;margin-left:67.3pt;margin-top:3.95pt;width:140.6pt;height:128.35pt;z-index:251659264" coordsize="17856,16301" o:gfxdata="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">
+                <v:shapetype id="_x0000_t75" coordsize="21600,21600" o:spt="75" o:preferrelative="t" path="m@4@5l@4@11@9@11@9@5xe" filled="f" stroked="f">
+                  <v:stroke joinstyle="miter"/>
+                  <v:formulas>
+                    <v:f eqn="if lineDrawn pixelLineWidth 0"/>
+                    <v:f eqn="sum @0 1 0"/>
+                    <v:f eqn="sum 0 0 @1"/>
+                    <v:f eqn="prod @2 1 2"/>
+                    <v:f eqn="prod @3 21600 pixelWidth"/>
+                    <v:f eqn="prod @3 21600 pixelHeight"/>
+                    <v:f eqn="sum @0 0 1"/>
+                    <v:f eqn="prod @6 1 2"/>
+                    <v:f eqn="prod @7 21600 pixelWidth"/>
+                    <v:f eqn="sum @8 21600 0"/>
+                    <v:f eqn="prod @7 21600 pixelHeight"/>
+                    <v:f eqn="sum @10 21600 0"/>
+                  </v:formulas>
+                  <v:path o:extrusionok="f" gradientshapeok="t" o:connecttype="rect"/>
+                  <o:lock v:ext="edit" aspectratio="t"/>
+                </v:shapetype>
+                <v:shape id="Picture 4" o:spid="_x0000_s1027" type="#_x0000_t75" style="position:absolute;left:1371;width:13805;height:14738;visibility:visible;mso-wrap-style:square" o:gfxdata="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">
+                  <v:imagedata r:id="rId13" o:title="" croptop="11863f" cropbottom="11713f" cropright="22096f"/>
+                </v:shape>
+                <v:shapetype id="_x0000_t202" coordsize="21600,21600" o:spt="202" path="m,l,21600r21600,l21600,xe">
+                  <v:stroke joinstyle="miter"/>
+                  <v:path gradientshapeok="t" o:connecttype="rect"/>
+                </v:shapetype>
+                <v:shape id="Text Box 5" o:spid="_x0000_s1028" type="#_x0000_t202" style="position:absolute;top:14447;width:17856;height:1854;visibility:visible;mso-wrap-style:square;v-text-anchor:top" o:gfxdata="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" stroked="f">
+                  <v:textbox inset="0,0,0,0">
+                    <w:txbxContent>
+                      <w:p>
+                        <w:pPr>
+                          <w:pStyle w:val="Lgende"/>
+                          <w:rPr>
+                            <w:noProof/>
+                          </w:rPr>
+                        </w:pPr>
+                        <w:r>
+                          <w:t>Séparateur longitudinal &amp; le blindage</w:t>
+                        </w:r>
+                      </w:p>
+                    </w:txbxContent>
+                  </v:textbox>
+                </v:shape>
+                <w10:wrap type="square"/>
+              </v:group>
+            </w:pict>
+          </mc:Fallback>
+        </mc:AlternateContent>
+      </w:r>
+      <w:r>
+        <w:rPr>
+          <w:noProof/>
+          <w:lang w:eastAsia="fr-CH"/>
+        </w:rPr>
+        <mc:AlternateContent>
+          <mc:Choice Requires="wpg">
+            <w:drawing>
+              <wp:anchor distT="0" distB="0" distL="114300" distR="114300" simplePos="0" relativeHeight="251661312" behindDoc="0" locked="0" layoutInCell="1" allowOverlap="1" wp14:anchorId="0A744C95" wp14:editId="740ED28C">
+                <wp:simplePos x="0" y="0"/>
+                <wp:positionH relativeFrom="margin">
+                  <wp:align>right</wp:align>
+                </wp:positionH>
+                <wp:positionV relativeFrom="paragraph">
+                  <wp:posOffset>206629</wp:posOffset>
+                </wp:positionV>
+                <wp:extent cx="3396615" cy="1426083"/>
+                <wp:effectExtent l="0" t="0" r="0" b="3175"/>
+                <wp:wrapSquare wrapText="bothSides"/>
+                <wp:docPr id="11" name="Groupe 11"/>
+                <wp:cNvGraphicFramePr/>
+                <a:graphic xmlns:a="http://schemas.openxmlformats.org/drawingml/2006/main">
+                  <a:graphicData uri="http://schemas.microsoft.com/office/word/2010/wordprocessingGroup">
+                    <wpg:wgp>
+                      <wpg:cNvGrpSpPr/>
+                      <wpg:grpSpPr>
+                        <a:xfrm>
+                          <a:off x="0" y="0"/>
+                          <a:ext cx="3396615" cy="1426083"/>
+                          <a:chOff x="0" y="0"/>
+                          <a:chExt cx="3396615" cy="1426083"/>
+                        </a:xfrm>
+                      </wpg:grpSpPr>
+                      <pic:pic xmlns:pic="http://schemas.openxmlformats.org/drawingml/2006/picture">
+                        <pic:nvPicPr>
+                          <pic:cNvPr id="1" name="Picture 1"/>
+                          <pic:cNvPicPr>
+                            <a:picLocks noChangeAspect="1"/>
+                          </pic:cNvPicPr>
+                        </pic:nvPicPr>
+                        <pic:blipFill>
+                          <a:blip r:embed="rId14" cstate="print">
+                            <a:extLst>
+                              <a:ext uri="{28A0092B-C50C-407E-A947-70E740481C1C}">
+                                <a14:useLocalDpi xmlns:a14="http://schemas.microsoft.com/office/drawing/2010/main" val="0"/>
+                              </a:ext>
+                            </a:extLst>
+                          </a:blip>
+                          <a:stretch>
+                            <a:fillRect/>
+                          </a:stretch>
+                        </pic:blipFill>
+                        <pic:spPr>
+                          <a:xfrm>
+                            <a:off x="0" y="0"/>
+                            <a:ext cx="3396615" cy="1241425"/>
+                          </a:xfrm>
+                          <a:prstGeom prst="rect">
+                            <a:avLst/>
+                          </a:prstGeom>
+                        </pic:spPr>
+                      </pic:pic>
+                      <wps:wsp>
+                        <wps:cNvPr id="6" name="Text Box 6"/>
+                        <wps:cNvSpPr txBox="1"/>
+                        <wps:spPr>
+                          <a:xfrm>
+                            <a:off x="1005840" y="1252728"/>
+                            <a:ext cx="1752600" cy="173355"/>
+                          </a:xfrm>
+                          <a:prstGeom prst="rect">
+                            <a:avLst/>
+                          </a:prstGeom>
+                          <a:solidFill>
+                            <a:prstClr val="white"/>
+                          </a:solidFill>
+                          <a:ln>
+                            <a:noFill/>
+                          </a:ln>
+                          <a:effectLst/>
+                        </wps:spPr>
+                        <wps:txbx>
+                          <w:txbxContent>
+                            <w:p>
+                              <w:pPr>
+                                <w:pStyle w:val="Lgende"/>
+                                <w:rPr>
+                                  <w:noProof/>
+                                </w:rPr>
+                              </w:pPr>
+                              <w:r>
+                                <w:t>Un câble Ethernet de la catégorie 6</w:t>
+                              </w:r>
+                            </w:p>
+                          </w:txbxContent>
+                        </wps:txbx>
+                        <wps:bodyPr rot="0" spcFirstLastPara="0" vertOverflow="overflow" horzOverflow="overflow" vert="horz" wrap="square" lIns="0" tIns="0" rIns="0" bIns="0" numCol="1" spcCol="0" rtlCol="0" fromWordArt="0" anchor="t" anchorCtr="0" forceAA="0" compatLnSpc="1">
+                          <a:prstTxWarp prst="textNoShape">
+                            <a:avLst/>
+                          </a:prstTxWarp>
+                          <a:noAutofit/>
+                        </wps:bodyPr>
+                      </wps:wsp>
+                    </wpg:wgp>
+                  </a:graphicData>
+                </a:graphic>
+              </wp:anchor>
+            </w:drawing>
+          </mc:Choice>
+          <mc:Fallback>
+            <w:pict>
+              <v:group w14:anchorId="0A744C95" id="Groupe 11" o:spid="_x0000_s1029" style="position:absolute;margin-left:216.25pt;margin-top:16.25pt;width:267.45pt;height:112.3pt;z-index:251661312;mso-position-horizontal:right;mso-position-horizontal-relative:margin" coordsize="33966,14260" o:gfxdata="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">
+                <v:shape id="Picture 1" o:spid="_x0000_s1030" type="#_x0000_t75" style="position:absolute;width:33966;height:12414;visibility:visible;mso-wrap-style:square" o:gfxdata="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">
+                  <v:imagedata r:id="rId15" o:title=""/>
+                </v:shape>
+                <v:shape id="Text Box 6" o:spid="_x0000_s1031" type="#_x0000_t202" style="position:absolute;left:10058;top:12527;width:17526;height:1733;visibility:visible;mso-wrap-style:square;v-text-anchor:top" o:gfxdata="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" stroked="f">
+                  <v:textbox inset="0,0,0,0">
+                    <w:txbxContent>
+                      <w:p>
+                        <w:pPr>
+                          <w:pStyle w:val="Lgende"/>
+                          <w:rPr>
+                            <w:noProof/>
+                          </w:rPr>
+                        </w:pPr>
+                        <w:r>
+                          <w:t>Un câble Ethernet de la catégorie 6</w:t>
+                        </w:r>
+                      </w:p>
+                    </w:txbxContent>
+                  </v:textbox>
+                </v:shape>
+                <w10:wrap type="square" anchorx="margin"/>
+              </v:group>
+            </w:pict>
+          </mc:Fallback>
+        </mc:AlternateContent>
+      </w:r>
+    </w:p>
+    <w:p/>
+    <w:p/>
+    <w:p>
+      <w:pPr>
+        <w:ind w:left="1134"/>
+      </w:pPr>
+    </w:p>
+    <w:p/>
+    <w:p/>
+    <w:p/>
+    <w:p>
+      <w:pPr>
+        <w:pStyle w:val="Titre3"/>
+      </w:pPr>
+      <w:r>
+        <w:t>Catégorie 7 :</w:t>
+      </w:r>
+    </w:p>
+    <w:p>
+      <w:pPr>
+        <w:ind w:left="1134"/>
+        <w:jc w:val="both"/>
+        <w:rPr>
+          <w:sz w:val="18"/>
+          <w:szCs w:val="18"/>
+        </w:rPr>
+      </w:pPr>
+      <w:r>
+        <w:t xml:space="preserve">Cette catégorie des câbles Ethernet a un blindage </w:t>
+      </w:r>
+      <w:r>
+        <w:rPr>
+          <w:b/>
+          <w:bCs/>
+        </w:rPr>
+        <w:t>individuel de chaque paire</w:t>
+      </w:r>
+      <w:r>
+        <w:t xml:space="preserve"> en plus </w:t>
+      </w:r>
+      <w:r>
+        <w:rPr>
+          <w:b/>
+          <w:bCs/>
+        </w:rPr>
+        <w:t>un blindage global du câble</w:t>
+      </w:r>
+      <w:r>
+        <w:rPr>
+          <w:b/>
+          <w:bCs/>
+        </w:rPr>
+        <w:t xml:space="preserve"> pour </w:t>
+      </w:r>
+      <w:r>
+        <w:rPr>
+          <w:b/>
+          <w:bCs/>
+        </w:rPr>
+        <w:t>réduire les phénomènes parasitaires liés à la diaphonie</w:t>
+      </w:r>
+      <w:r>
+        <w:rPr>
+          <w:b/>
+          <w:bCs/>
+        </w:rPr>
+        <w:t xml:space="preserve"> </w:t>
+      </w:r>
+      <w:r>
+        <w:rPr>
+          <w:sz w:val="18"/>
+          <w:szCs w:val="18"/>
+        </w:rPr>
+        <w:t>(La diaphonie est le phénomène par lequel un signal transmis sur une paire ou un canal vient créer un effet non désiré sur une autre paire ou canal et qui cause des interférences)</w:t>
+      </w:r>
+      <w:r>
+        <w:rPr>
+          <w:sz w:val="18"/>
+          <w:szCs w:val="18"/>
+        </w:rPr>
+        <w:t>.</w:t>
+      </w:r>
+    </w:p>
+    <w:p>
+      <w:pPr>
+        <w:ind w:left="1134"/>
+        <w:jc w:val="both"/>
+        <w:rPr>
+          <w:b/>
+          <w:bCs/>
+        </w:rPr>
+      </w:pPr>
+      <w:r>
+        <w:t xml:space="preserve">La </w:t>
+      </w:r>
+      <w:r>
+        <w:rPr>
+          <w:b/>
+          <w:bCs/>
+        </w:rPr>
+        <w:t>fréquence</w:t>
+      </w:r>
+      <w:r>
+        <w:t xml:space="preserve"> de cette catégorie des câbles Ethernet est </w:t>
+      </w:r>
+      <w:r>
+        <w:rPr>
+          <w:b/>
+          <w:bCs/>
+        </w:rPr>
+        <w:t>de 600Mhz.</w:t>
+      </w:r>
+      <w:r>
+        <w:rPr>
+          <w:b/>
+          <w:bCs/>
+        </w:rPr>
+        <w:t xml:space="preserve"> </w:t>
+      </w:r>
+    </w:p>
+    <w:p>
+      <w:pPr>
+        <w:ind w:left="1134"/>
+        <w:jc w:val="center"/>
+        <w:rPr>
+          <w:b/>
+          <w:bCs/>
+        </w:rPr>
+      </w:pPr>
+      <w:r>
+        <w:rPr>
+          <w:noProof/>
+        </w:rPr>
+        <mc:AlternateContent>
+          <mc:Choice Requires="wpg">
+            <w:drawing>
+              <wp:inline distT="0" distB="0" distL="0" distR="0" wp14:anchorId="78E4C978" wp14:editId="2E99F2A0">
+                <wp:extent cx="4460240" cy="1363980"/>
+                <wp:effectExtent l="0" t="0" r="0" b="7620"/>
+                <wp:docPr id="12" name="Groupe 12"/>
+                <wp:cNvGraphicFramePr/>
+                <a:graphic xmlns:a="http://schemas.openxmlformats.org/drawingml/2006/main">
+                  <a:graphicData uri="http://schemas.microsoft.com/office/word/2010/wordprocessingGroup">
+                    <wpg:wgp>
+                      <wpg:cNvGrpSpPr/>
+                      <wpg:grpSpPr>
+                        <a:xfrm>
+                          <a:off x="0" y="0"/>
+                          <a:ext cx="4460240" cy="1363980"/>
+                          <a:chOff x="0" y="0"/>
+                          <a:chExt cx="4460240" cy="1363980"/>
+                        </a:xfrm>
+                      </wpg:grpSpPr>
+                      <wps:wsp>
+                        <wps:cNvPr id="10" name="Text Box 10"/>
+                        <wps:cNvSpPr txBox="1"/>
+                        <wps:spPr>
+                          <a:xfrm>
+                            <a:off x="45720" y="1097280"/>
+                            <a:ext cx="4360545" cy="266700"/>
+                          </a:xfrm>
+                          <a:prstGeom prst="rect">
+                            <a:avLst/>
+                          </a:prstGeom>
+                          <a:solidFill>
+                            <a:prstClr val="white"/>
+                          </a:solidFill>
+                          <a:ln>
+                            <a:noFill/>
+                          </a:ln>
+                          <a:effectLst/>
+                        </wps:spPr>
+                        <wps:txbx>
+                          <w:txbxContent>
+                            <w:p>
+                              <w:pPr>
+                                <w:pStyle w:val="Lgende"/>
+                                <w:ind w:left="284"/>
+                                <w:rPr>
+                                  <w:noProof/>
+                                  <w:sz w:val="28"/>
+                                  <w:szCs w:val="28"/>
+                                </w:rPr>
+                              </w:pPr>
+                              <w:r>
+                                <w:t>Câble Ethernet de la catégorie 7 avec une vue du blindage global et individuel des paires</w:t>
+                              </w:r>
+                            </w:p>
+                          </w:txbxContent>
+                        </wps:txbx>
+                        <wps:bodyPr rot="0" spcFirstLastPara="0" vertOverflow="overflow" horzOverflow="overflow" vert="horz" wrap="square" lIns="0" tIns="0" rIns="0" bIns="0" numCol="1" spcCol="0" rtlCol="0" fromWordArt="0" anchor="t" anchorCtr="0" forceAA="0" compatLnSpc="1">
+                          <a:prstTxWarp prst="textNoShape">
+                            <a:avLst/>
+                          </a:prstTxWarp>
+                          <a:spAutoFit/>
+                        </wps:bodyPr>
+                      </wps:wsp>
+                      <pic:pic xmlns:pic="http://schemas.openxmlformats.org/drawingml/2006/picture">
+                        <pic:nvPicPr>
+                          <pic:cNvPr id="8" name="Picture 8" descr="C:\Users\oshalhoub\AppData\Local\Microsoft\Windows\INetCache\Content.Word\cable-rj45-categorie7-draka-uc900-ss27.jpg"/>
+                          <pic:cNvPicPr>
+                            <a:picLocks noChangeAspect="1"/>
+                          </pic:cNvPicPr>
+                        </pic:nvPicPr>
+                        <pic:blipFill rotWithShape="1">
+                          <a:blip r:embed="rId16">
+                            <a:extLst>
+                              <a:ext uri="{28A0092B-C50C-407E-A947-70E740481C1C}">
+                                <a14:useLocalDpi xmlns:a14="http://schemas.microsoft.com/office/drawing/2010/main" val="0"/>
+                              </a:ext>
+                            </a:extLst>
+                          </a:blip>
+                          <a:srcRect r="-6433"/>
+                          <a:stretch/>
+                        </pic:blipFill>
+                        <pic:spPr bwMode="auto">
+                          <a:xfrm>
+                            <a:off x="0" y="0"/>
+                            <a:ext cx="4460240" cy="1014730"/>
+                          </a:xfrm>
+                          <a:prstGeom prst="rect">
+                            <a:avLst/>
+                          </a:prstGeom>
+                          <a:noFill/>
+                          <a:ln>
+                            <a:noFill/>
+                          </a:ln>
+                          <a:extLst>
+                            <a:ext uri="{53640926-AAD7-44D8-BBD7-CCE9431645EC}">
+                              <a14:shadowObscured xmlns:a14="http://schemas.microsoft.com/office/drawing/2010/main"/>
+                            </a:ext>
+                          </a:extLst>
+                        </pic:spPr>
+                      </pic:pic>
+                    </wpg:wgp>
+                  </a:graphicData>
+                </a:graphic>
+              </wp:inline>
+            </w:drawing>
+          </mc:Choice>
+          <mc:Fallback>
+            <w:pict>
+              <v:group w14:anchorId="78E4C978" id="Groupe 12" o:spid="_x0000_s1032" style="width:351.2pt;height:107.4pt;mso-position-horizontal-relative:char;mso-position-vertical-relative:line" coordsize="44602,13639" o:gfxdata="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">
+                <v:shape id="Text Box 10" o:spid="_x0000_s1033" type="#_x0000_t202" style="position:absolute;left:457;top:10972;width:43605;height:2667;visibility:visible;mso-wrap-style:square;v-text-anchor:top" o:gfxdata="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" stroked="f">
+                  <v:textbox style="mso-fit-shape-to-text:t" inset="0,0,0,0">
+                    <w:txbxContent>
+                      <w:p>
+                        <w:pPr>
+                          <w:pStyle w:val="Lgende"/>
+                          <w:ind w:left="284"/>
+                          <w:rPr>
+                            <w:noProof/>
+                            <w:sz w:val="28"/>
+                            <w:szCs w:val="28"/>
+                          </w:rPr>
+                        </w:pPr>
+                        <w:r>
+                          <w:t>Câble Ethernet de la catégorie 7 avec une vue du blindage global et individuel des paires</w:t>
+                        </w:r>
+                      </w:p>
+                    </w:txbxContent>
+                  </v:textbox>
+                </v:shape>
+                <v:shape id="Picture 8" o:spid="_x0000_s1034" type="#_x0000_t75" style="position:absolute;width:44602;height:10147;visibility:visible;mso-wrap-style:square" o:gfxdata="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">
+                  <v:imagedata r:id="rId17" o:title="cable-rj45-categorie7-draka-uc900-ss27" cropright="-4216f"/>
+                </v:shape>
+                <w10:anchorlock/>
+              </v:group>
+            </w:pict>
+          </mc:Fallback>
+        </mc:AlternateContent>
+      </w:r>
+    </w:p>
+    <w:p>
+      <w:pPr>
         <w:pStyle w:val="Titre2"/>
         <w:ind w:left="851"/>
       </w:pPr>
-      <w:bookmarkStart w:id="4" w:name="_Toc1120006"/>
-      <w:r>
-        <w:t>Catégories</w:t>
+      <w:bookmarkStart w:id="4" w:name="_Toc1120007"/>
+      <w:commentRangeStart w:id="5"/>
+      <w:r>
+        <w:t>Blindage</w:t>
       </w:r>
       <w:bookmarkEnd w:id="4"/>
-    </w:p>
-    <w:p>
-      <w:pPr>
-        <w:ind w:left="708"/>
-      </w:pPr>
-    </w:p>
-    <w:p>
-      <w:pPr>
-        <w:pStyle w:val="Titre2"/>
-        <w:ind w:left="851"/>
-      </w:pPr>
-      <w:bookmarkStart w:id="5" w:name="_Toc1120007"/>
-      <w:r>
-        <w:t>Blindage</w:t>
-      </w:r>
-      <w:bookmarkEnd w:id="5"/>
+      <w:commentRangeEnd w:id="5"/>
+      <w:r>
+        <w:rPr>
+          <w:rStyle w:val="Marquedecommentaire"/>
+          <w:rFonts w:asciiTheme="minorHAnsi" w:eastAsiaTheme="minorHAnsi" w:hAnsiTheme="minorHAnsi" w:cstheme="minorBidi"/>
+          <w:color w:val="auto"/>
+        </w:rPr>
+        <w:commentReference w:id="5"/>
+      </w:r>
     </w:p>
     <w:p>
       <w:pPr>
@@ -1220,21 +1986,18 @@
         </w:numPr>
         <w:rPr>
           <w:rFonts w:asciiTheme="majorHAnsi" w:hAnsiTheme="majorHAnsi" w:cstheme="majorHAnsi"/>
-          <w:color w:val="FF0000"/>
         </w:rPr>
       </w:pPr>
       <w:r>
         <w:rPr>
           <w:rFonts w:asciiTheme="majorHAnsi" w:hAnsiTheme="majorHAnsi" w:cstheme="majorHAnsi"/>
           <w:b/>
-          <w:color w:val="FF0000"/>
         </w:rPr>
         <w:t>UTP </w:t>
       </w:r>
       <w:r>
         <w:rPr>
           <w:rFonts w:asciiTheme="majorHAnsi" w:hAnsiTheme="majorHAnsi" w:cstheme="majorHAnsi"/>
-          <w:color w:val="FF0000"/>
         </w:rPr>
         <w:t xml:space="preserve">: </w:t>
       </w:r>
@@ -1242,7 +2005,6 @@
       <w:r>
         <w:rPr>
           <w:rFonts w:asciiTheme="majorHAnsi" w:hAnsiTheme="majorHAnsi" w:cstheme="majorHAnsi"/>
-          <w:color w:val="FF0000"/>
         </w:rPr>
         <w:t>Unshielded</w:t>
       </w:r>
@@ -1250,7 +2012,6 @@
       <w:r>
         <w:rPr>
           <w:rFonts w:asciiTheme="majorHAnsi" w:hAnsiTheme="majorHAnsi" w:cstheme="majorHAnsi"/>
-          <w:color w:val="FF0000"/>
         </w:rPr>
         <w:t xml:space="preserve"> </w:t>
       </w:r>
@@ -1258,7 +2019,6 @@
       <w:r>
         <w:rPr>
           <w:rFonts w:asciiTheme="majorHAnsi" w:hAnsiTheme="majorHAnsi" w:cstheme="majorHAnsi"/>
-          <w:color w:val="FF0000"/>
         </w:rPr>
         <w:t>twisted</w:t>
       </w:r>
@@ -1266,29 +2026,31 @@
       <w:r>
         <w:rPr>
           <w:rFonts w:asciiTheme="majorHAnsi" w:hAnsiTheme="majorHAnsi" w:cstheme="majorHAnsi"/>
-          <w:color w:val="FF0000"/>
         </w:rPr>
         <w:t xml:space="preserve"> Pairs</w:t>
       </w:r>
       <w:r>
         <w:rPr>
           <w:rFonts w:asciiTheme="majorHAnsi" w:hAnsiTheme="majorHAnsi" w:cstheme="majorHAnsi"/>
-          <w:color w:val="FF0000"/>
         </w:rPr>
         <w:t xml:space="preserve"> </w:t>
       </w:r>
       <w:r>
         <w:rPr>
           <w:rFonts w:asciiTheme="majorHAnsi" w:hAnsiTheme="majorHAnsi" w:cstheme="majorHAnsi"/>
-          <w:color w:val="FF0000"/>
-        </w:rPr>
-        <w:t xml:space="preserve">-  Non blindé, c’est le plus simple et moins cher. Utilisé dans les installations non sensible </w:t>
+        </w:rPr>
+        <w:t>- Non</w:t>
+      </w:r>
+      <w:r>
+        <w:rPr>
+          <w:rFonts w:asciiTheme="majorHAnsi" w:hAnsiTheme="majorHAnsi" w:cstheme="majorHAnsi"/>
+        </w:rPr>
+        <w:t xml:space="preserve"> blindé, c’est le plus simple et moins cher. Utilisé dans les installations non sensible </w:t>
       </w:r>
       <w:proofErr w:type="spellStart"/>
       <w:r>
         <w:rPr>
           <w:rFonts w:asciiTheme="majorHAnsi" w:hAnsiTheme="majorHAnsi" w:cstheme="majorHAnsi"/>
-          <w:color w:val="FF0000"/>
         </w:rPr>
         <w:t>exmples</w:t>
       </w:r>
@@ -1296,7 +2058,6 @@
       <w:r>
         <w:rPr>
           <w:rFonts w:asciiTheme="majorHAnsi" w:hAnsiTheme="majorHAnsi" w:cstheme="majorHAnsi"/>
-          <w:color w:val="FF0000"/>
         </w:rPr>
         <w:t> : …,</w:t>
       </w:r>
@@ -1310,21 +2071,18 @@
         </w:numPr>
         <w:rPr>
           <w:rFonts w:asciiTheme="majorHAnsi" w:hAnsiTheme="majorHAnsi" w:cstheme="majorHAnsi"/>
-          <w:color w:val="FF0000"/>
         </w:rPr>
       </w:pPr>
       <w:r>
         <w:rPr>
           <w:rFonts w:asciiTheme="majorHAnsi" w:hAnsiTheme="majorHAnsi" w:cstheme="majorHAnsi"/>
           <w:b/>
-          <w:color w:val="FF0000"/>
         </w:rPr>
         <w:t>FTP</w:t>
       </w:r>
       <w:r>
         <w:rPr>
           <w:rFonts w:asciiTheme="majorHAnsi" w:hAnsiTheme="majorHAnsi" w:cstheme="majorHAnsi"/>
-          <w:color w:val="FF0000"/>
         </w:rPr>
         <w:t xml:space="preserve"> :  </w:t>
       </w:r>
@@ -1332,7 +2090,6 @@
       <w:r>
         <w:rPr>
           <w:rFonts w:asciiTheme="majorHAnsi" w:hAnsiTheme="majorHAnsi" w:cstheme="majorHAnsi"/>
-          <w:color w:val="FF0000"/>
         </w:rPr>
         <w:t>Foiled</w:t>
       </w:r>
@@ -1340,7 +2097,6 @@
       <w:r>
         <w:rPr>
           <w:rFonts w:asciiTheme="majorHAnsi" w:hAnsiTheme="majorHAnsi" w:cstheme="majorHAnsi"/>
-          <w:color w:val="FF0000"/>
         </w:rPr>
         <w:t xml:space="preserve"> </w:t>
       </w:r>
@@ -1348,7 +2104,6 @@
       <w:r>
         <w:rPr>
           <w:rFonts w:asciiTheme="majorHAnsi" w:hAnsiTheme="majorHAnsi" w:cstheme="majorHAnsi"/>
-          <w:color w:val="FF0000"/>
         </w:rPr>
         <w:t>Twisted</w:t>
       </w:r>
@@ -1356,45 +2111,41 @@
       <w:r>
         <w:rPr>
           <w:rFonts w:asciiTheme="majorHAnsi" w:hAnsiTheme="majorHAnsi" w:cstheme="majorHAnsi"/>
-          <w:color w:val="FF0000"/>
         </w:rPr>
         <w:t xml:space="preserve"> Pairs –</w:t>
       </w:r>
       <w:r>
         <w:rPr>
           <w:rFonts w:asciiTheme="majorHAnsi" w:hAnsiTheme="majorHAnsi" w:cstheme="majorHAnsi"/>
-          <w:color w:val="FF0000"/>
         </w:rPr>
         <w:t xml:space="preserve"> isolation par feuille </w:t>
       </w:r>
       <w:r>
         <w:rPr>
           <w:rFonts w:asciiTheme="majorHAnsi" w:hAnsiTheme="majorHAnsi" w:cstheme="majorHAnsi"/>
-          <w:color w:val="FF0000"/>
         </w:rPr>
         <w:t>d’aluminium,</w:t>
       </w:r>
       <w:r>
         <w:rPr>
           <w:rFonts w:asciiTheme="majorHAnsi" w:hAnsiTheme="majorHAnsi" w:cstheme="majorHAnsi"/>
-          <w:color w:val="FF0000"/>
         </w:rPr>
         <w:t xml:space="preserve"> très utilisé dans les </w:t>
       </w:r>
       <w:r>
         <w:rPr>
           <w:rFonts w:asciiTheme="majorHAnsi" w:hAnsiTheme="majorHAnsi" w:cstheme="majorHAnsi"/>
-          <w:color w:val="FF0000"/>
         </w:rPr>
         <w:t>installations permanentes</w:t>
       </w:r>
       <w:r>
         <w:rPr>
           <w:rFonts w:asciiTheme="majorHAnsi" w:hAnsiTheme="majorHAnsi" w:cstheme="majorHAnsi"/>
-          <w:color w:val="FF0000"/>
         </w:rPr>
         <w:t>.</w:t>
       </w:r>
+      <w:bookmarkStart w:id="6" w:name="_GoBack"/>
+      <w:bookmarkEnd w:id="6"/>
     </w:p>
     <w:p>
       <w:pPr>
@@ -1405,28 +2156,24 @@
         </w:numPr>
         <w:rPr>
           <w:rFonts w:asciiTheme="majorHAnsi" w:hAnsiTheme="majorHAnsi" w:cstheme="majorHAnsi"/>
-          <w:color w:val="FF0000"/>
         </w:rPr>
       </w:pPr>
       <w:r>
         <w:rPr>
           <w:rFonts w:asciiTheme="majorHAnsi" w:hAnsiTheme="majorHAnsi" w:cstheme="majorHAnsi"/>
           <w:b/>
-          <w:color w:val="FF0000"/>
         </w:rPr>
         <w:t>SFTP</w:t>
       </w:r>
       <w:r>
         <w:rPr>
           <w:rFonts w:asciiTheme="majorHAnsi" w:hAnsiTheme="majorHAnsi" w:cstheme="majorHAnsi"/>
-          <w:color w:val="FF0000"/>
         </w:rPr>
         <w:t>:</w:t>
       </w:r>
       <w:r>
         <w:rPr>
           <w:rFonts w:asciiTheme="majorHAnsi" w:hAnsiTheme="majorHAnsi" w:cstheme="majorHAnsi"/>
-          <w:color w:val="FF0000"/>
         </w:rPr>
         <w:t xml:space="preserve"> </w:t>
       </w:r>
@@ -1434,7 +2181,6 @@
       <w:r>
         <w:rPr>
           <w:rFonts w:asciiTheme="majorHAnsi" w:hAnsiTheme="majorHAnsi" w:cstheme="majorHAnsi"/>
-          <w:color w:val="FF0000"/>
         </w:rPr>
         <w:t>Shielded</w:t>
       </w:r>
@@ -1442,7 +2188,6 @@
       <w:r>
         <w:rPr>
           <w:rFonts w:asciiTheme="majorHAnsi" w:hAnsiTheme="majorHAnsi" w:cstheme="majorHAnsi"/>
-          <w:color w:val="FF0000"/>
         </w:rPr>
         <w:t xml:space="preserve"> </w:t>
       </w:r>
@@ -1450,7 +2195,6 @@
       <w:r>
         <w:rPr>
           <w:rFonts w:asciiTheme="majorHAnsi" w:hAnsiTheme="majorHAnsi" w:cstheme="majorHAnsi"/>
-          <w:color w:val="FF0000"/>
         </w:rPr>
         <w:t>Twisted</w:t>
       </w:r>
@@ -1458,7 +2202,6 @@
       <w:r>
         <w:rPr>
           <w:rFonts w:asciiTheme="majorHAnsi" w:hAnsiTheme="majorHAnsi" w:cstheme="majorHAnsi"/>
-          <w:color w:val="FF0000"/>
         </w:rPr>
         <w:t xml:space="preserve"> Pairs – Avec trace de masse et feuille d’aluminium, pour les installations proches des courants forts. </w:t>
       </w:r>
@@ -1472,29 +2215,24 @@
         </w:numPr>
         <w:rPr>
           <w:rFonts w:asciiTheme="majorHAnsi" w:hAnsiTheme="majorHAnsi" w:cstheme="majorHAnsi"/>
-          <w:color w:val="FF0000"/>
         </w:rPr>
       </w:pPr>
       <w:r>
         <w:rPr>
           <w:rFonts w:asciiTheme="majorHAnsi" w:hAnsiTheme="majorHAnsi" w:cstheme="majorHAnsi"/>
           <w:b/>
-          <w:color w:val="FF0000"/>
-        </w:rPr>
-        <w:lastRenderedPageBreak/>
+        </w:rPr>
         <w:t>SSTP</w:t>
       </w:r>
       <w:r>
         <w:rPr>
           <w:rFonts w:asciiTheme="majorHAnsi" w:hAnsiTheme="majorHAnsi" w:cstheme="majorHAnsi"/>
-          <w:color w:val="FF0000"/>
         </w:rPr>
         <w:t> :</w:t>
       </w:r>
       <w:r>
         <w:rPr>
           <w:rFonts w:asciiTheme="majorHAnsi" w:hAnsiTheme="majorHAnsi" w:cstheme="majorHAnsi"/>
-          <w:color w:val="FF0000"/>
         </w:rPr>
         <w:t xml:space="preserve">  </w:t>
       </w:r>
@@ -1502,7 +2240,6 @@
       <w:r>
         <w:rPr>
           <w:rFonts w:asciiTheme="majorHAnsi" w:hAnsiTheme="majorHAnsi" w:cstheme="majorHAnsi"/>
-          <w:color w:val="FF0000"/>
         </w:rPr>
         <w:t>Shielded</w:t>
       </w:r>
@@ -1510,7 +2247,6 @@
       <w:r>
         <w:rPr>
           <w:rFonts w:asciiTheme="majorHAnsi" w:hAnsiTheme="majorHAnsi" w:cstheme="majorHAnsi"/>
-          <w:color w:val="FF0000"/>
         </w:rPr>
         <w:t xml:space="preserve"> </w:t>
       </w:r>
@@ -1518,7 +2254,6 @@
       <w:r>
         <w:rPr>
           <w:rFonts w:asciiTheme="majorHAnsi" w:hAnsiTheme="majorHAnsi" w:cstheme="majorHAnsi"/>
-          <w:color w:val="FF0000"/>
         </w:rPr>
         <w:t>Shielded</w:t>
       </w:r>
@@ -1526,7 +2261,6 @@
       <w:r>
         <w:rPr>
           <w:rFonts w:asciiTheme="majorHAnsi" w:hAnsiTheme="majorHAnsi" w:cstheme="majorHAnsi"/>
-          <w:color w:val="FF0000"/>
         </w:rPr>
         <w:t xml:space="preserve"> </w:t>
       </w:r>
@@ -1534,7 +2268,6 @@
       <w:r>
         <w:rPr>
           <w:rFonts w:asciiTheme="majorHAnsi" w:hAnsiTheme="majorHAnsi" w:cstheme="majorHAnsi"/>
-          <w:color w:val="FF0000"/>
         </w:rPr>
         <w:t>Twisted</w:t>
       </w:r>
@@ -1542,7 +2275,6 @@
       <w:r>
         <w:rPr>
           <w:rFonts w:asciiTheme="majorHAnsi" w:hAnsiTheme="majorHAnsi" w:cstheme="majorHAnsi"/>
-          <w:color w:val="FF0000"/>
         </w:rPr>
         <w:t xml:space="preserve"> Pairs – En plus de la blindage complète du câble, chaque paire est blindée séparément. Utilisé dans les installations à long terme.</w:t>
       </w:r>
@@ -1553,30 +2285,21 @@
         <w:pStyle w:val="Titre2"/>
         <w:ind w:left="851"/>
       </w:pPr>
-      <w:bookmarkStart w:id="6" w:name="_Toc1120008"/>
-      <w:r>
+      <w:bookmarkStart w:id="7" w:name="_Toc1120008"/>
+      <w:r>
+        <w:lastRenderedPageBreak/>
         <w:t>Connectiques</w:t>
-      </w:r>
-      <w:bookmarkEnd w:id="6"/>
-    </w:p>
-    <w:p>
-      <w:pPr>
-        <w:pStyle w:val="Titre2"/>
-        <w:ind w:left="851"/>
-      </w:pPr>
-      <w:bookmarkStart w:id="7" w:name="_Toc1120009"/>
-      <w:r>
-        <w:t>Normes</w:t>
       </w:r>
       <w:bookmarkEnd w:id="7"/>
     </w:p>
     <w:p>
       <w:pPr>
-        <w:pStyle w:val="Titre1"/>
-      </w:pPr>
-      <w:bookmarkStart w:id="8" w:name="_Toc1120010"/>
-      <w:r>
-        <w:t>Fabrication</w:t>
+        <w:pStyle w:val="Titre2"/>
+        <w:ind w:left="851"/>
+      </w:pPr>
+      <w:bookmarkStart w:id="8" w:name="_Toc1120009"/>
+      <w:r>
+        <w:t>Normes</w:t>
       </w:r>
       <w:bookmarkEnd w:id="8"/>
     </w:p>
@@ -1584,11 +2307,21 @@
       <w:pPr>
         <w:pStyle w:val="Titre1"/>
       </w:pPr>
-      <w:bookmarkStart w:id="9" w:name="_Toc1120011"/>
+      <w:bookmarkStart w:id="9" w:name="_Toc1120010"/>
+      <w:r>
+        <w:t>Fabrication</w:t>
+      </w:r>
+      <w:bookmarkEnd w:id="9"/>
+    </w:p>
+    <w:p>
+      <w:pPr>
+        <w:pStyle w:val="Titre1"/>
+      </w:pPr>
+      <w:bookmarkStart w:id="10" w:name="_Toc1120011"/>
       <w:r>
         <w:t>Questionnaire</w:t>
       </w:r>
-      <w:bookmarkEnd w:id="9"/>
+      <w:bookmarkEnd w:id="10"/>
     </w:p>
     <w:sectPr>
       <w:pgSz w:w="11906" w:h="16838" w:code="9"/>
@@ -1600,8 +2333,57 @@
 </w:document>
 </file>
 
+<file path=word/comments.xml><?xml version="1.0" encoding="utf-8"?>
+<w:comments xmlns:wpc="http://schemas.microsoft.com/office/word/2010/wordprocessingCanvas" xmlns:cx="http://schemas.microsoft.com/office/drawing/2014/chartex" xmlns:cx1="http://schemas.microsoft.com/office/drawing/2015/9/8/chartex" xmlns:cx2="http://schemas.microsoft.com/office/drawing/2015/10/21/chartex" xmlns:cx3="http://schemas.microsoft.com/office/drawing/2016/5/9/chartex" xmlns:cx4="http://schemas.microsoft.com/office/drawing/2016/5/10/chartex" xmlns:cx5="http://schemas.microsoft.com/office/drawing/2016/5/11/chartex" xmlns:cx6="http://schemas.microsoft.com/office/drawing/2016/5/12/chartex" xmlns:cx7="http://schemas.microsoft.com/office/drawing/2016/5/13/chartex" xmlns:cx8="http://schemas.microsoft.com/office/drawing/2016/5/14/chartex" xmlns:mc="http://schemas.openxmlformats.org/markup-compatibility/2006" xmlns:aink="http://schemas.microsoft.com/office/drawing/2016/ink" xmlns:am3d="http://schemas.microsoft.com/office/drawing/2017/model3d" xmlns:o="urn:schemas-microsoft-com:office:office" xmlns:r="http://schemas.openxmlformats.org/officeDocument/2006/relationships" xmlns:m="http://schemas.openxmlformats.org/officeDocument/2006/math" xmlns:v="urn:schemas-microsoft-com:vml" xmlns:wp14="http://schemas.microsoft.com/office/word/2010/wordprocessingDrawing" xmlns:wp="http://schemas.openxmlformats.org/drawingml/2006/wordprocessingDrawing" xmlns:w10="urn:schemas-microsoft-com:office:word" xmlns:w="http://schemas.openxmlformats.org/wordprocessingml/2006/main" xmlns:w14="http://schemas.microsoft.com/office/word/2010/wordml" xmlns:w15="http://schemas.microsoft.com/office/word/2012/wordml" xmlns:w16cid="http://schemas.microsoft.com/office/word/2016/wordml/cid" xmlns:w16se="http://schemas.microsoft.com/office/word/2015/wordml/symex" xmlns:wpg="http://schemas.microsoft.com/office/word/2010/wordprocessingGroup" xmlns:wpi="http://schemas.microsoft.com/office/word/2010/wordprocessingInk" xmlns:wne="http://schemas.microsoft.com/office/word/2006/wordml" xmlns:wps="http://schemas.microsoft.com/office/word/2010/wordprocessingShape" mc:Ignorable="w14 w15 w16se w16cid wp14">
+  <w:comment w:id="5" w:author="Dylan Guiducci" w:date="2019-03-19T15:37:00Z" w:initials="DG">
+    <w:p>
+      <w:pPr>
+        <w:pStyle w:val="Commentaire"/>
+        <w:numPr>
+          <w:ilvl w:val="0"/>
+          <w:numId w:val="4"/>
+        </w:numPr>
+      </w:pPr>
+      <w:r>
+        <w:rPr>
+          <w:rStyle w:val="Marquedecommentaire"/>
+        </w:rPr>
+        <w:annotationRef/>
+      </w:r>
+      <w:r>
+        <w:t xml:space="preserve"> Pourquoi utiliser un blindage ? </w:t>
+      </w:r>
+    </w:p>
+    <w:p>
+      <w:pPr>
+        <w:pStyle w:val="Commentaire"/>
+        <w:numPr>
+          <w:ilvl w:val="0"/>
+          <w:numId w:val="4"/>
+        </w:numPr>
+      </w:pPr>
+      <w:r>
+        <w:t xml:space="preserve"> Description des problèmes si nous n’utilisons pas de blindage </w:t>
+      </w:r>
+    </w:p>
+  </w:comment>
+</w:comments>
+</file>
+
+<file path=word/commentsExtended.xml><?xml version="1.0" encoding="utf-8"?>
+<w15:commentsEx xmlns:wpc="http://schemas.microsoft.com/office/word/2010/wordprocessingCanvas" xmlns:cx="http://schemas.microsoft.com/office/drawing/2014/chartex" xmlns:cx1="http://schemas.microsoft.com/office/drawing/2015/9/8/chartex" xmlns:cx2="http://schemas.microsoft.com/office/drawing/2015/10/21/chartex" xmlns:cx3="http://schemas.microsoft.com/office/drawing/2016/5/9/chartex" xmlns:cx4="http://schemas.microsoft.com/office/drawing/2016/5/10/chartex" xmlns:cx5="http://schemas.microsoft.com/office/drawing/2016/5/11/chartex" xmlns:cx6="http://schemas.microsoft.com/office/drawing/2016/5/12/chartex" xmlns:cx7="http://schemas.microsoft.com/office/drawing/2016/5/13/chartex" xmlns:cx8="http://schemas.microsoft.com/office/drawing/2016/5/14/chartex" xmlns:mc="http://schemas.openxmlformats.org/markup-compatibility/2006" xmlns:aink="http://schemas.microsoft.com/office/drawing/2016/ink" xmlns:am3d="http://schemas.microsoft.com/office/drawing/2017/model3d" xmlns:o="urn:schemas-microsoft-com:office:office" xmlns:r="http://schemas.openxmlformats.org/officeDocument/2006/relationships" xmlns:m="http://schemas.openxmlformats.org/officeDocument/2006/math" xmlns:v="urn:schemas-microsoft-com:vml" xmlns:wp14="http://schemas.microsoft.com/office/word/2010/wordprocessingDrawing" xmlns:wp="http://schemas.openxmlformats.org/drawingml/2006/wordprocessingDrawing" xmlns:w10="urn:schemas-microsoft-com:office:word" xmlns:w="http://schemas.openxmlformats.org/wordprocessingml/2006/main" xmlns:w14="http://schemas.microsoft.com/office/word/2010/wordml" xmlns:w15="http://schemas.microsoft.com/office/word/2012/wordml" xmlns:w16cid="http://schemas.microsoft.com/office/word/2016/wordml/cid" xmlns:w16se="http://schemas.microsoft.com/office/word/2015/wordml/symex" xmlns:wpg="http://schemas.microsoft.com/office/word/2010/wordprocessingGroup" xmlns:wpi="http://schemas.microsoft.com/office/word/2010/wordprocessingInk" xmlns:wne="http://schemas.microsoft.com/office/word/2006/wordml" xmlns:wps="http://schemas.microsoft.com/office/word/2010/wordprocessingShape" mc:Ignorable="w14 w15 w16se w16cid wp14">
+  <w15:commentEx w15:paraId="7DF627C3" w15:done="0"/>
+</w15:commentsEx>
+</file>
+
+<file path=word/commentsIds.xml><?xml version="1.0" encoding="utf-8"?>
+<w16cid:commentsIds xmlns:wpc="http://schemas.microsoft.com/office/word/2010/wordprocessingCanvas" xmlns:cx="http://schemas.microsoft.com/office/drawing/2014/chartex" xmlns:cx1="http://schemas.microsoft.com/office/drawing/2015/9/8/chartex" xmlns:cx2="http://schemas.microsoft.com/office/drawing/2015/10/21/chartex" xmlns:cx3="http://schemas.microsoft.com/office/drawing/2016/5/9/chartex" xmlns:cx4="http://schemas.microsoft.com/office/drawing/2016/5/10/chartex" xmlns:cx5="http://schemas.microsoft.com/office/drawing/2016/5/11/chartex" xmlns:cx6="http://schemas.microsoft.com/office/drawing/2016/5/12/chartex" xmlns:cx7="http://schemas.microsoft.com/office/drawing/2016/5/13/chartex" xmlns:cx8="http://schemas.microsoft.com/office/drawing/2016/5/14/chartex" xmlns:mc="http://schemas.openxmlformats.org/markup-compatibility/2006" xmlns:aink="http://schemas.microsoft.com/office/drawing/2016/ink" xmlns:am3d="http://schemas.microsoft.com/office/drawing/2017/model3d" xmlns:o="urn:schemas-microsoft-com:office:office" xmlns:r="http://schemas.openxmlformats.org/officeDocument/2006/relationships" xmlns:m="http://schemas.openxmlformats.org/officeDocument/2006/math" xmlns:v="urn:schemas-microsoft-com:vml" xmlns:wp14="http://schemas.microsoft.com/office/word/2010/wordprocessingDrawing" xmlns:wp="http://schemas.openxmlformats.org/drawingml/2006/wordprocessingDrawing" xmlns:w10="urn:schemas-microsoft-com:office:word" xmlns:w="http://schemas.openxmlformats.org/wordprocessingml/2006/main" xmlns:w14="http://schemas.microsoft.com/office/word/2010/wordml" xmlns:w15="http://schemas.microsoft.com/office/word/2012/wordml" xmlns:w16cid="http://schemas.microsoft.com/office/word/2016/wordml/cid" xmlns:w16se="http://schemas.microsoft.com/office/word/2015/wordml/symex" xmlns:wpg="http://schemas.microsoft.com/office/word/2010/wordprocessingGroup" xmlns:wpi="http://schemas.microsoft.com/office/word/2010/wordprocessingInk" xmlns:wne="http://schemas.microsoft.com/office/word/2006/wordml" xmlns:wps="http://schemas.microsoft.com/office/word/2010/wordprocessingShape" mc:Ignorable="w14 w15 w16se w16cid wp14">
+  <w16cid:commentId w16cid:paraId="7DF627C3" w16cid:durableId="203B8B52"/>
+</w16cid:commentsIds>
+</file>
+
 <file path=word/endnotes.xml><?xml version="1.0" encoding="utf-8"?>
-<w:endnotes xmlns:wpc="http://schemas.microsoft.com/office/word/2010/wordprocessingCanvas" xmlns:cx="http://schemas.microsoft.com/office/drawing/2014/chartex" xmlns:cx1="http://schemas.microsoft.com/office/drawing/2015/9/8/chartex" xmlns:mc="http://schemas.openxmlformats.org/markup-compatibility/2006" xmlns:o="urn:schemas-microsoft-com:office:office" xmlns:r="http://schemas.openxmlformats.org/officeDocument/2006/relationships" xmlns:m="http://schemas.openxmlformats.org/officeDocument/2006/math" xmlns:v="urn:schemas-microsoft-com:vml" xmlns:wp14="http://schemas.microsoft.com/office/word/2010/wordprocessingDrawing" xmlns:wp="http://schemas.openxmlformats.org/drawingml/2006/wordprocessingDrawing" xmlns:w10="urn:schemas-microsoft-com:office:word" xmlns:w="http://schemas.openxmlformats.org/wordprocessingml/2006/main" xmlns:w14="http://schemas.microsoft.com/office/word/2010/wordml" xmlns:w15="http://schemas.microsoft.com/office/word/2012/wordml" xmlns:w16se="http://schemas.microsoft.com/office/word/2015/wordml/symex" xmlns:wpg="http://schemas.microsoft.com/office/word/2010/wordprocessingGroup" xmlns:wpi="http://schemas.microsoft.com/office/word/2010/wordprocessingInk" xmlns:wne="http://schemas.microsoft.com/office/word/2006/wordml" xmlns:wps="http://schemas.microsoft.com/office/word/2010/wordprocessingShape" mc:Ignorable="w14 w15 w16se wp14">
+<w:endnotes xmlns:wpc="http://schemas.microsoft.com/office/word/2010/wordprocessingCanvas" xmlns:cx="http://schemas.microsoft.com/office/drawing/2014/chartex" xmlns:cx1="http://schemas.microsoft.com/office/drawing/2015/9/8/chartex" xmlns:cx2="http://schemas.microsoft.com/office/drawing/2015/10/21/chartex" xmlns:cx3="http://schemas.microsoft.com/office/drawing/2016/5/9/chartex" xmlns:cx4="http://schemas.microsoft.com/office/drawing/2016/5/10/chartex" xmlns:cx5="http://schemas.microsoft.com/office/drawing/2016/5/11/chartex" xmlns:cx6="http://schemas.microsoft.com/office/drawing/2016/5/12/chartex" xmlns:cx7="http://schemas.microsoft.com/office/drawing/2016/5/13/chartex" xmlns:cx8="http://schemas.microsoft.com/office/drawing/2016/5/14/chartex" xmlns:mc="http://schemas.openxmlformats.org/markup-compatibility/2006" xmlns:aink="http://schemas.microsoft.com/office/drawing/2016/ink" xmlns:am3d="http://schemas.microsoft.com/office/drawing/2017/model3d" xmlns:o="urn:schemas-microsoft-com:office:office" xmlns:r="http://schemas.openxmlformats.org/officeDocument/2006/relationships" xmlns:m="http://schemas.openxmlformats.org/officeDocument/2006/math" xmlns:v="urn:schemas-microsoft-com:vml" xmlns:wp14="http://schemas.microsoft.com/office/word/2010/wordprocessingDrawing" xmlns:wp="http://schemas.openxmlformats.org/drawingml/2006/wordprocessingDrawing" xmlns:w10="urn:schemas-microsoft-com:office:word" xmlns:w="http://schemas.openxmlformats.org/wordprocessingml/2006/main" xmlns:w14="http://schemas.microsoft.com/office/word/2010/wordml" xmlns:w15="http://schemas.microsoft.com/office/word/2012/wordml" xmlns:w16cid="http://schemas.microsoft.com/office/word/2016/wordml/cid" xmlns:w16se="http://schemas.microsoft.com/office/word/2015/wordml/symex" xmlns:wpg="http://schemas.microsoft.com/office/word/2010/wordprocessingGroup" xmlns:wpi="http://schemas.microsoft.com/office/word/2010/wordprocessingInk" xmlns:wne="http://schemas.microsoft.com/office/word/2006/wordml" xmlns:wps="http://schemas.microsoft.com/office/word/2010/wordprocessingShape" mc:Ignorable="w14 w15 w16se w16cid wp14">
   <w:endnote w:type="separator" w:id="-1">
     <w:p>
       <w:pPr>
@@ -1630,7 +2412,7 @@
 </file>
 
 <file path=word/footer1.xml><?xml version="1.0" encoding="utf-8"?>
-<w:ftr xmlns:wpc="http://schemas.microsoft.com/office/word/2010/wordprocessingCanvas" xmlns:cx="http://schemas.microsoft.com/office/drawing/2014/chartex" xmlns:cx1="http://schemas.microsoft.com/office/drawing/2015/9/8/chartex" xmlns:mc="http://schemas.openxmlformats.org/markup-compatibility/2006" xmlns:o="urn:schemas-microsoft-com:office:office" xmlns:r="http://schemas.openxmlformats.org/officeDocument/2006/relationships" xmlns:m="http://schemas.openxmlformats.org/officeDocument/2006/math" xmlns:v="urn:schemas-microsoft-com:vml" xmlns:wp14="http://schemas.microsoft.com/office/word/2010/wordprocessingDrawing" xmlns:wp="http://schemas.openxmlformats.org/drawingml/2006/wordprocessingDrawing" xmlns:w10="urn:schemas-microsoft-com:office:word" xmlns:w="http://schemas.openxmlformats.org/wordprocessingml/2006/main" xmlns:w14="http://schemas.microsoft.com/office/word/2010/wordml" xmlns:w15="http://schemas.microsoft.com/office/word/2012/wordml" xmlns:w16se="http://schemas.microsoft.com/office/word/2015/wordml/symex" xmlns:wpg="http://schemas.microsoft.com/office/word/2010/wordprocessingGroup" xmlns:wpi="http://schemas.microsoft.com/office/word/2010/wordprocessingInk" xmlns:wne="http://schemas.microsoft.com/office/word/2006/wordml" xmlns:wps="http://schemas.microsoft.com/office/word/2010/wordprocessingShape" mc:Ignorable="w14 w15 w16se wp14">
+<w:ftr xmlns:wpc="http://schemas.microsoft.com/office/word/2010/wordprocessingCanvas" xmlns:cx="http://schemas.microsoft.com/office/drawing/2014/chartex" xmlns:cx1="http://schemas.microsoft.com/office/drawing/2015/9/8/chartex" xmlns:cx2="http://schemas.microsoft.com/office/drawing/2015/10/21/chartex" xmlns:cx3="http://schemas.microsoft.com/office/drawing/2016/5/9/chartex" xmlns:cx4="http://schemas.microsoft.com/office/drawing/2016/5/10/chartex" xmlns:cx5="http://schemas.microsoft.com/office/drawing/2016/5/11/chartex" xmlns:cx6="http://schemas.microsoft.com/office/drawing/2016/5/12/chartex" xmlns:cx7="http://schemas.microsoft.com/office/drawing/2016/5/13/chartex" xmlns:cx8="http://schemas.microsoft.com/office/drawing/2016/5/14/chartex" xmlns:mc="http://schemas.openxmlformats.org/markup-compatibility/2006" xmlns:aink="http://schemas.microsoft.com/office/drawing/2016/ink" xmlns:am3d="http://schemas.microsoft.com/office/drawing/2017/model3d" xmlns:o="urn:schemas-microsoft-com:office:office" xmlns:r="http://schemas.openxmlformats.org/officeDocument/2006/relationships" xmlns:m="http://schemas.openxmlformats.org/officeDocument/2006/math" xmlns:v="urn:schemas-microsoft-com:vml" xmlns:wp14="http://schemas.microsoft.com/office/word/2010/wordprocessingDrawing" xmlns:wp="http://schemas.openxmlformats.org/drawingml/2006/wordprocessingDrawing" xmlns:w10="urn:schemas-microsoft-com:office:word" xmlns:w="http://schemas.openxmlformats.org/wordprocessingml/2006/main" xmlns:w14="http://schemas.microsoft.com/office/word/2010/wordml" xmlns:w15="http://schemas.microsoft.com/office/word/2012/wordml" xmlns:w16cid="http://schemas.microsoft.com/office/word/2016/wordml/cid" xmlns:w16se="http://schemas.microsoft.com/office/word/2015/wordml/symex" xmlns:wpg="http://schemas.microsoft.com/office/word/2010/wordprocessingGroup" xmlns:wpi="http://schemas.microsoft.com/office/word/2010/wordprocessingInk" xmlns:wne="http://schemas.microsoft.com/office/word/2006/wordml" xmlns:wps="http://schemas.microsoft.com/office/word/2010/wordprocessingShape" mc:Ignorable="w14 w15 w16se w16cid wp14">
   <w:p>
     <w:pPr>
       <w:pStyle w:val="Pieddepage"/>
@@ -1727,7 +2509,7 @@
       <w:rPr>
         <w:noProof/>
       </w:rPr>
-      <w:t>13 mars 2019</w:t>
+      <w:t>19 mars 2019</w:t>
     </w:r>
     <w:r>
       <w:fldChar w:fldCharType="end"/>
@@ -1737,7 +2519,7 @@
 </file>
 
 <file path=word/footnotes.xml><?xml version="1.0" encoding="utf-8"?>
-<w:footnotes xmlns:wpc="http://schemas.microsoft.com/office/word/2010/wordprocessingCanvas" xmlns:cx="http://schemas.microsoft.com/office/drawing/2014/chartex" xmlns:cx1="http://schemas.microsoft.com/office/drawing/2015/9/8/chartex" xmlns:mc="http://schemas.openxmlformats.org/markup-compatibility/2006" xmlns:o="urn:schemas-microsoft-com:office:office" xmlns:r="http://schemas.openxmlformats.org/officeDocument/2006/relationships" xmlns:m="http://schemas.openxmlformats.org/officeDocument/2006/math" xmlns:v="urn:schemas-microsoft-com:vml" xmlns:wp14="http://schemas.microsoft.com/office/word/2010/wordprocessingDrawing" xmlns:wp="http://schemas.openxmlformats.org/drawingml/2006/wordprocessingDrawing" xmlns:w10="urn:schemas-microsoft-com:office:word" xmlns:w="http://schemas.openxmlformats.org/wordprocessingml/2006/main" xmlns:w14="http://schemas.microsoft.com/office/word/2010/wordml" xmlns:w15="http://schemas.microsoft.com/office/word/2012/wordml" xmlns:w16se="http://schemas.microsoft.com/office/word/2015/wordml/symex" xmlns:wpg="http://schemas.microsoft.com/office/word/2010/wordprocessingGroup" xmlns:wpi="http://schemas.microsoft.com/office/word/2010/wordprocessingInk" xmlns:wne="http://schemas.microsoft.com/office/word/2006/wordml" xmlns:wps="http://schemas.microsoft.com/office/word/2010/wordprocessingShape" mc:Ignorable="w14 w15 w16se wp14">
+<w:footnotes xmlns:wpc="http://schemas.microsoft.com/office/word/2010/wordprocessingCanvas" xmlns:cx="http://schemas.microsoft.com/office/drawing/2014/chartex" xmlns:cx1="http://schemas.microsoft.com/office/drawing/2015/9/8/chartex" xmlns:cx2="http://schemas.microsoft.com/office/drawing/2015/10/21/chartex" xmlns:cx3="http://schemas.microsoft.com/office/drawing/2016/5/9/chartex" xmlns:cx4="http://schemas.microsoft.com/office/drawing/2016/5/10/chartex" xmlns:cx5="http://schemas.microsoft.com/office/drawing/2016/5/11/chartex" xmlns:cx6="http://schemas.microsoft.com/office/drawing/2016/5/12/chartex" xmlns:cx7="http://schemas.microsoft.com/office/drawing/2016/5/13/chartex" xmlns:cx8="http://schemas.microsoft.com/office/drawing/2016/5/14/chartex" xmlns:mc="http://schemas.openxmlformats.org/markup-compatibility/2006" xmlns:aink="http://schemas.microsoft.com/office/drawing/2016/ink" xmlns:am3d="http://schemas.microsoft.com/office/drawing/2017/model3d" xmlns:o="urn:schemas-microsoft-com:office:office" xmlns:r="http://schemas.openxmlformats.org/officeDocument/2006/relationships" xmlns:m="http://schemas.openxmlformats.org/officeDocument/2006/math" xmlns:v="urn:schemas-microsoft-com:vml" xmlns:wp14="http://schemas.microsoft.com/office/word/2010/wordprocessingDrawing" xmlns:wp="http://schemas.openxmlformats.org/drawingml/2006/wordprocessingDrawing" xmlns:w10="urn:schemas-microsoft-com:office:word" xmlns:w="http://schemas.openxmlformats.org/wordprocessingml/2006/main" xmlns:w14="http://schemas.microsoft.com/office/word/2010/wordml" xmlns:w15="http://schemas.microsoft.com/office/word/2012/wordml" xmlns:w16cid="http://schemas.microsoft.com/office/word/2016/wordml/cid" xmlns:w16se="http://schemas.microsoft.com/office/word/2015/wordml/symex" xmlns:wpg="http://schemas.microsoft.com/office/word/2010/wordprocessingGroup" xmlns:wpi="http://schemas.microsoft.com/office/word/2010/wordprocessingInk" xmlns:wne="http://schemas.microsoft.com/office/word/2006/wordml" xmlns:wps="http://schemas.microsoft.com/office/word/2010/wordprocessingShape" mc:Ignorable="w14 w15 w16se w16cid wp14">
   <w:footnote w:type="separator" w:id="-1">
     <w:p>
       <w:pPr>
@@ -1766,7 +2548,7 @@
 </file>
 
 <file path=word/header1.xml><?xml version="1.0" encoding="utf-8"?>
-<w:hdr xmlns:wpc="http://schemas.microsoft.com/office/word/2010/wordprocessingCanvas" xmlns:cx="http://schemas.microsoft.com/office/drawing/2014/chartex" xmlns:cx1="http://schemas.microsoft.com/office/drawing/2015/9/8/chartex" xmlns:mc="http://schemas.openxmlformats.org/markup-compatibility/2006" xmlns:o="urn:schemas-microsoft-com:office:office" xmlns:r="http://schemas.openxmlformats.org/officeDocument/2006/relationships" xmlns:m="http://schemas.openxmlformats.org/officeDocument/2006/math" xmlns:v="urn:schemas-microsoft-com:vml" xmlns:wp14="http://schemas.microsoft.com/office/word/2010/wordprocessingDrawing" xmlns:wp="http://schemas.openxmlformats.org/drawingml/2006/wordprocessingDrawing" xmlns:w10="urn:schemas-microsoft-com:office:word" xmlns:w="http://schemas.openxmlformats.org/wordprocessingml/2006/main" xmlns:w14="http://schemas.microsoft.com/office/word/2010/wordml" xmlns:w15="http://schemas.microsoft.com/office/word/2012/wordml" xmlns:w16se="http://schemas.microsoft.com/office/word/2015/wordml/symex" xmlns:wpg="http://schemas.microsoft.com/office/word/2010/wordprocessingGroup" xmlns:wpi="http://schemas.microsoft.com/office/word/2010/wordprocessingInk" xmlns:wne="http://schemas.microsoft.com/office/word/2006/wordml" xmlns:wps="http://schemas.microsoft.com/office/word/2010/wordprocessingShape" mc:Ignorable="w14 w15 w16se wp14">
+<w:hdr xmlns:wpc="http://schemas.microsoft.com/office/word/2010/wordprocessingCanvas" xmlns:cx="http://schemas.microsoft.com/office/drawing/2014/chartex" xmlns:cx1="http://schemas.microsoft.com/office/drawing/2015/9/8/chartex" xmlns:cx2="http://schemas.microsoft.com/office/drawing/2015/10/21/chartex" xmlns:cx3="http://schemas.microsoft.com/office/drawing/2016/5/9/chartex" xmlns:cx4="http://schemas.microsoft.com/office/drawing/2016/5/10/chartex" xmlns:cx5="http://schemas.microsoft.com/office/drawing/2016/5/11/chartex" xmlns:cx6="http://schemas.microsoft.com/office/drawing/2016/5/12/chartex" xmlns:cx7="http://schemas.microsoft.com/office/drawing/2016/5/13/chartex" xmlns:cx8="http://schemas.microsoft.com/office/drawing/2016/5/14/chartex" xmlns:mc="http://schemas.openxmlformats.org/markup-compatibility/2006" xmlns:aink="http://schemas.microsoft.com/office/drawing/2016/ink" xmlns:am3d="http://schemas.microsoft.com/office/drawing/2017/model3d" xmlns:o="urn:schemas-microsoft-com:office:office" xmlns:r="http://schemas.openxmlformats.org/officeDocument/2006/relationships" xmlns:m="http://schemas.openxmlformats.org/officeDocument/2006/math" xmlns:v="urn:schemas-microsoft-com:vml" xmlns:wp14="http://schemas.microsoft.com/office/word/2010/wordprocessingDrawing" xmlns:wp="http://schemas.openxmlformats.org/drawingml/2006/wordprocessingDrawing" xmlns:w10="urn:schemas-microsoft-com:office:word" xmlns:w="http://schemas.openxmlformats.org/wordprocessingml/2006/main" xmlns:w14="http://schemas.microsoft.com/office/word/2010/wordml" xmlns:w15="http://schemas.microsoft.com/office/word/2012/wordml" xmlns:w16cid="http://schemas.microsoft.com/office/word/2016/wordml/cid" xmlns:w16se="http://schemas.microsoft.com/office/word/2015/wordml/symex" xmlns:wpg="http://schemas.microsoft.com/office/word/2010/wordprocessingGroup" xmlns:wpi="http://schemas.microsoft.com/office/word/2010/wordprocessingInk" xmlns:wne="http://schemas.microsoft.com/office/word/2006/wordml" xmlns:wps="http://schemas.microsoft.com/office/word/2010/wordprocessingShape" mc:Ignorable="w14 w15 w16se w16cid wp14">
   <w:p>
     <w:pPr>
       <w:pStyle w:val="En-tte"/>
@@ -1815,11 +2597,11 @@
 </file>
 
 <file path=word/numbering.xml><?xml version="1.0" encoding="utf-8"?>
-<w:numbering xmlns:wpc="http://schemas.microsoft.com/office/word/2010/wordprocessingCanvas" xmlns:cx="http://schemas.microsoft.com/office/drawing/2014/chartex" xmlns:cx1="http://schemas.microsoft.com/office/drawing/2015/9/8/chartex" xmlns:mc="http://schemas.openxmlformats.org/markup-compatibility/2006" xmlns:o="urn:schemas-microsoft-com:office:office" xmlns:r="http://schemas.openxmlformats.org/officeDocument/2006/relationships" xmlns:m="http://schemas.openxmlformats.org/officeDocument/2006/math" xmlns:v="urn:schemas-microsoft-com:vml" xmlns:wp14="http://schemas.microsoft.com/office/word/2010/wordprocessingDrawing" xmlns:wp="http://schemas.openxmlformats.org/drawingml/2006/wordprocessingDrawing" xmlns:w10="urn:schemas-microsoft-com:office:word" xmlns:w="http://schemas.openxmlformats.org/wordprocessingml/2006/main" xmlns:w14="http://schemas.microsoft.com/office/word/2010/wordml" xmlns:w15="http://schemas.microsoft.com/office/word/2012/wordml" xmlns:w16se="http://schemas.microsoft.com/office/word/2015/wordml/symex" xmlns:wpg="http://schemas.microsoft.com/office/word/2010/wordprocessingGroup" xmlns:wpi="http://schemas.microsoft.com/office/word/2010/wordprocessingInk" xmlns:wne="http://schemas.microsoft.com/office/word/2006/wordml" xmlns:wps="http://schemas.microsoft.com/office/word/2010/wordprocessingShape" mc:Ignorable="w14 w15 w16se wp14">
+<w:numbering xmlns:wpc="http://schemas.microsoft.com/office/word/2010/wordprocessingCanvas" xmlns:cx="http://schemas.microsoft.com/office/drawing/2014/chartex" xmlns:cx1="http://schemas.microsoft.com/office/drawing/2015/9/8/chartex" xmlns:cx2="http://schemas.microsoft.com/office/drawing/2015/10/21/chartex" xmlns:cx3="http://schemas.microsoft.com/office/drawing/2016/5/9/chartex" xmlns:cx4="http://schemas.microsoft.com/office/drawing/2016/5/10/chartex" xmlns:cx5="http://schemas.microsoft.com/office/drawing/2016/5/11/chartex" xmlns:cx6="http://schemas.microsoft.com/office/drawing/2016/5/12/chartex" xmlns:cx7="http://schemas.microsoft.com/office/drawing/2016/5/13/chartex" xmlns:cx8="http://schemas.microsoft.com/office/drawing/2016/5/14/chartex" xmlns:mc="http://schemas.openxmlformats.org/markup-compatibility/2006" xmlns:aink="http://schemas.microsoft.com/office/drawing/2016/ink" xmlns:am3d="http://schemas.microsoft.com/office/drawing/2017/model3d" xmlns:o="urn:schemas-microsoft-com:office:office" xmlns:r="http://schemas.openxmlformats.org/officeDocument/2006/relationships" xmlns:m="http://schemas.openxmlformats.org/officeDocument/2006/math" xmlns:v="urn:schemas-microsoft-com:vml" xmlns:wp14="http://schemas.microsoft.com/office/word/2010/wordprocessingDrawing" xmlns:wp="http://schemas.openxmlformats.org/drawingml/2006/wordprocessingDrawing" xmlns:w10="urn:schemas-microsoft-com:office:word" xmlns:w="http://schemas.openxmlformats.org/wordprocessingml/2006/main" xmlns:w14="http://schemas.microsoft.com/office/word/2010/wordml" xmlns:w15="http://schemas.microsoft.com/office/word/2012/wordml" xmlns:w16cid="http://schemas.microsoft.com/office/word/2016/wordml/cid" xmlns:w16se="http://schemas.microsoft.com/office/word/2015/wordml/symex" xmlns:wpg="http://schemas.microsoft.com/office/word/2010/wordprocessingGroup" xmlns:wpi="http://schemas.microsoft.com/office/word/2010/wordprocessingInk" xmlns:wne="http://schemas.microsoft.com/office/word/2006/wordml" xmlns:wps="http://schemas.microsoft.com/office/word/2010/wordprocessingShape" mc:Ignorable="w14 w15 w16se w16cid wp14">
   <w:abstractNum w:abstractNumId="0" w15:restartNumberingAfterBreak="0">
     <w:nsid w:val="26C17CB0"/>
     <w:multiLevelType w:val="multilevel"/>
-    <w:tmpl w:val="D082AF5C"/>
+    <w:tmpl w:val="E340B0E0"/>
     <w:lvl w:ilvl="0">
       <w:start w:val="1"/>
       <w:numFmt w:val="decimal"/>
@@ -2024,17 +2806,292 @@
       </w:rPr>
     </w:lvl>
   </w:abstractNum>
+  <w:abstractNum w:abstractNumId="2" w15:restartNumberingAfterBreak="0">
+    <w:nsid w:val="54713C37"/>
+    <w:multiLevelType w:val="multilevel"/>
+    <w:tmpl w:val="7F50A5F6"/>
+    <w:lvl w:ilvl="0">
+      <w:start w:val="1"/>
+      <w:numFmt w:val="bullet"/>
+      <w:lvlText w:val=""/>
+      <w:lvlJc w:val="left"/>
+      <w:pPr>
+        <w:tabs>
+          <w:tab w:val="num" w:pos="720"/>
+        </w:tabs>
+        <w:ind w:left="720" w:hanging="360"/>
+      </w:pPr>
+      <w:rPr>
+        <w:rFonts w:ascii="Symbol" w:hAnsi="Symbol" w:hint="default"/>
+        <w:sz w:val="20"/>
+      </w:rPr>
+    </w:lvl>
+    <w:lvl w:ilvl="1" w:tentative="1">
+      <w:start w:val="1"/>
+      <w:numFmt w:val="bullet"/>
+      <w:lvlText w:val=""/>
+      <w:lvlJc w:val="left"/>
+      <w:pPr>
+        <w:tabs>
+          <w:tab w:val="num" w:pos="1440"/>
+        </w:tabs>
+        <w:ind w:left="1440" w:hanging="360"/>
+      </w:pPr>
+      <w:rPr>
+        <w:rFonts w:ascii="Symbol" w:hAnsi="Symbol" w:hint="default"/>
+        <w:sz w:val="20"/>
+      </w:rPr>
+    </w:lvl>
+    <w:lvl w:ilvl="2" w:tentative="1">
+      <w:start w:val="1"/>
+      <w:numFmt w:val="bullet"/>
+      <w:lvlText w:val=""/>
+      <w:lvlJc w:val="left"/>
+      <w:pPr>
+        <w:tabs>
+          <w:tab w:val="num" w:pos="2160"/>
+        </w:tabs>
+        <w:ind w:left="2160" w:hanging="360"/>
+      </w:pPr>
+      <w:rPr>
+        <w:rFonts w:ascii="Symbol" w:hAnsi="Symbol" w:hint="default"/>
+        <w:sz w:val="20"/>
+      </w:rPr>
+    </w:lvl>
+    <w:lvl w:ilvl="3" w:tentative="1">
+      <w:start w:val="1"/>
+      <w:numFmt w:val="bullet"/>
+      <w:lvlText w:val=""/>
+      <w:lvlJc w:val="left"/>
+      <w:pPr>
+        <w:tabs>
+          <w:tab w:val="num" w:pos="2880"/>
+        </w:tabs>
+        <w:ind w:left="2880" w:hanging="360"/>
+      </w:pPr>
+      <w:rPr>
+        <w:rFonts w:ascii="Symbol" w:hAnsi="Symbol" w:hint="default"/>
+        <w:sz w:val="20"/>
+      </w:rPr>
+    </w:lvl>
+    <w:lvl w:ilvl="4" w:tentative="1">
+      <w:start w:val="1"/>
+      <w:numFmt w:val="bullet"/>
+      <w:lvlText w:val=""/>
+      <w:lvlJc w:val="left"/>
+      <w:pPr>
+        <w:tabs>
+          <w:tab w:val="num" w:pos="3600"/>
+        </w:tabs>
+        <w:ind w:left="3600" w:hanging="360"/>
+      </w:pPr>
+      <w:rPr>
+        <w:rFonts w:ascii="Symbol" w:hAnsi="Symbol" w:hint="default"/>
+        <w:sz w:val="20"/>
+      </w:rPr>
+    </w:lvl>
+    <w:lvl w:ilvl="5" w:tentative="1">
+      <w:start w:val="1"/>
+      <w:numFmt w:val="bullet"/>
+      <w:lvlText w:val=""/>
+      <w:lvlJc w:val="left"/>
+      <w:pPr>
+        <w:tabs>
+          <w:tab w:val="num" w:pos="4320"/>
+        </w:tabs>
+        <w:ind w:left="4320" w:hanging="360"/>
+      </w:pPr>
+      <w:rPr>
+        <w:rFonts w:ascii="Symbol" w:hAnsi="Symbol" w:hint="default"/>
+        <w:sz w:val="20"/>
+      </w:rPr>
+    </w:lvl>
+    <w:lvl w:ilvl="6" w:tentative="1">
+      <w:start w:val="1"/>
+      <w:numFmt w:val="bullet"/>
+      <w:lvlText w:val=""/>
+      <w:lvlJc w:val="left"/>
+      <w:pPr>
+        <w:tabs>
+          <w:tab w:val="num" w:pos="5040"/>
+        </w:tabs>
+        <w:ind w:left="5040" w:hanging="360"/>
+      </w:pPr>
+      <w:rPr>
+        <w:rFonts w:ascii="Symbol" w:hAnsi="Symbol" w:hint="default"/>
+        <w:sz w:val="20"/>
+      </w:rPr>
+    </w:lvl>
+    <w:lvl w:ilvl="7" w:tentative="1">
+      <w:start w:val="1"/>
+      <w:numFmt w:val="bullet"/>
+      <w:lvlText w:val=""/>
+      <w:lvlJc w:val="left"/>
+      <w:pPr>
+        <w:tabs>
+          <w:tab w:val="num" w:pos="5760"/>
+        </w:tabs>
+        <w:ind w:left="5760" w:hanging="360"/>
+      </w:pPr>
+      <w:rPr>
+        <w:rFonts w:ascii="Symbol" w:hAnsi="Symbol" w:hint="default"/>
+        <w:sz w:val="20"/>
+      </w:rPr>
+    </w:lvl>
+    <w:lvl w:ilvl="8" w:tentative="1">
+      <w:start w:val="1"/>
+      <w:numFmt w:val="bullet"/>
+      <w:lvlText w:val=""/>
+      <w:lvlJc w:val="left"/>
+      <w:pPr>
+        <w:tabs>
+          <w:tab w:val="num" w:pos="6480"/>
+        </w:tabs>
+        <w:ind w:left="6480" w:hanging="360"/>
+      </w:pPr>
+      <w:rPr>
+        <w:rFonts w:ascii="Symbol" w:hAnsi="Symbol" w:hint="default"/>
+        <w:sz w:val="20"/>
+      </w:rPr>
+    </w:lvl>
+  </w:abstractNum>
+  <w:abstractNum w:abstractNumId="3" w15:restartNumberingAfterBreak="0">
+    <w:nsid w:val="5A9F50D3"/>
+    <w:multiLevelType w:val="hybridMultilevel"/>
+    <w:tmpl w:val="D7B61DCE"/>
+    <w:lvl w:ilvl="0" w:tplc="E654AC92">
+      <w:numFmt w:val="bullet"/>
+      <w:lvlText w:val="-"/>
+      <w:lvlJc w:val="left"/>
+      <w:pPr>
+        <w:ind w:left="720" w:hanging="360"/>
+      </w:pPr>
+      <w:rPr>
+        <w:rFonts w:ascii="Calibri" w:eastAsiaTheme="minorHAnsi" w:hAnsi="Calibri" w:cs="Calibri" w:hint="default"/>
+      </w:rPr>
+    </w:lvl>
+    <w:lvl w:ilvl="1" w:tplc="100C0003" w:tentative="1">
+      <w:start w:val="1"/>
+      <w:numFmt w:val="bullet"/>
+      <w:lvlText w:val="o"/>
+      <w:lvlJc w:val="left"/>
+      <w:pPr>
+        <w:ind w:left="1440" w:hanging="360"/>
+      </w:pPr>
+      <w:rPr>
+        <w:rFonts w:ascii="Courier New" w:hAnsi="Courier New" w:cs="Courier New" w:hint="default"/>
+      </w:rPr>
+    </w:lvl>
+    <w:lvl w:ilvl="2" w:tplc="100C0005" w:tentative="1">
+      <w:start w:val="1"/>
+      <w:numFmt w:val="bullet"/>
+      <w:lvlText w:val=""/>
+      <w:lvlJc w:val="left"/>
+      <w:pPr>
+        <w:ind w:left="2160" w:hanging="360"/>
+      </w:pPr>
+      <w:rPr>
+        <w:rFonts w:ascii="Wingdings" w:hAnsi="Wingdings" w:hint="default"/>
+      </w:rPr>
+    </w:lvl>
+    <w:lvl w:ilvl="3" w:tplc="100C0001" w:tentative="1">
+      <w:start w:val="1"/>
+      <w:numFmt w:val="bullet"/>
+      <w:lvlText w:val=""/>
+      <w:lvlJc w:val="left"/>
+      <w:pPr>
+        <w:ind w:left="2880" w:hanging="360"/>
+      </w:pPr>
+      <w:rPr>
+        <w:rFonts w:ascii="Symbol" w:hAnsi="Symbol" w:hint="default"/>
+      </w:rPr>
+    </w:lvl>
+    <w:lvl w:ilvl="4" w:tplc="100C0003" w:tentative="1">
+      <w:start w:val="1"/>
+      <w:numFmt w:val="bullet"/>
+      <w:lvlText w:val="o"/>
+      <w:lvlJc w:val="left"/>
+      <w:pPr>
+        <w:ind w:left="3600" w:hanging="360"/>
+      </w:pPr>
+      <w:rPr>
+        <w:rFonts w:ascii="Courier New" w:hAnsi="Courier New" w:cs="Courier New" w:hint="default"/>
+      </w:rPr>
+    </w:lvl>
+    <w:lvl w:ilvl="5" w:tplc="100C0005" w:tentative="1">
+      <w:start w:val="1"/>
+      <w:numFmt w:val="bullet"/>
+      <w:lvlText w:val=""/>
+      <w:lvlJc w:val="left"/>
+      <w:pPr>
+        <w:ind w:left="4320" w:hanging="360"/>
+      </w:pPr>
+      <w:rPr>
+        <w:rFonts w:ascii="Wingdings" w:hAnsi="Wingdings" w:hint="default"/>
+      </w:rPr>
+    </w:lvl>
+    <w:lvl w:ilvl="6" w:tplc="100C0001" w:tentative="1">
+      <w:start w:val="1"/>
+      <w:numFmt w:val="bullet"/>
+      <w:lvlText w:val=""/>
+      <w:lvlJc w:val="left"/>
+      <w:pPr>
+        <w:ind w:left="5040" w:hanging="360"/>
+      </w:pPr>
+      <w:rPr>
+        <w:rFonts w:ascii="Symbol" w:hAnsi="Symbol" w:hint="default"/>
+      </w:rPr>
+    </w:lvl>
+    <w:lvl w:ilvl="7" w:tplc="100C0003" w:tentative="1">
+      <w:start w:val="1"/>
+      <w:numFmt w:val="bullet"/>
+      <w:lvlText w:val="o"/>
+      <w:lvlJc w:val="left"/>
+      <w:pPr>
+        <w:ind w:left="5760" w:hanging="360"/>
+      </w:pPr>
+      <w:rPr>
+        <w:rFonts w:ascii="Courier New" w:hAnsi="Courier New" w:cs="Courier New" w:hint="default"/>
+      </w:rPr>
+    </w:lvl>
+    <w:lvl w:ilvl="8" w:tplc="100C0005" w:tentative="1">
+      <w:start w:val="1"/>
+      <w:numFmt w:val="bullet"/>
+      <w:lvlText w:val=""/>
+      <w:lvlJc w:val="left"/>
+      <w:pPr>
+        <w:ind w:left="6480" w:hanging="360"/>
+      </w:pPr>
+      <w:rPr>
+        <w:rFonts w:ascii="Wingdings" w:hAnsi="Wingdings" w:hint="default"/>
+      </w:rPr>
+    </w:lvl>
+  </w:abstractNum>
   <w:num w:numId="1">
     <w:abstractNumId w:val="0"/>
   </w:num>
   <w:num w:numId="2">
     <w:abstractNumId w:val="1"/>
   </w:num>
+  <w:num w:numId="3">
+    <w:abstractNumId w:val="2"/>
+  </w:num>
+  <w:num w:numId="4">
+    <w:abstractNumId w:val="3"/>
+  </w:num>
 </w:numbering>
 </file>
 
+<file path=word/people.xml><?xml version="1.0" encoding="utf-8"?>
+<w15:people xmlns:wpc="http://schemas.microsoft.com/office/word/2010/wordprocessingCanvas" xmlns:cx="http://schemas.microsoft.com/office/drawing/2014/chartex" xmlns:cx1="http://schemas.microsoft.com/office/drawing/2015/9/8/chartex" xmlns:cx2="http://schemas.microsoft.com/office/drawing/2015/10/21/chartex" xmlns:cx3="http://schemas.microsoft.com/office/drawing/2016/5/9/chartex" xmlns:cx4="http://schemas.microsoft.com/office/drawing/2016/5/10/chartex" xmlns:cx5="http://schemas.microsoft.com/office/drawing/2016/5/11/chartex" xmlns:cx6="http://schemas.microsoft.com/office/drawing/2016/5/12/chartex" xmlns:cx7="http://schemas.microsoft.com/office/drawing/2016/5/13/chartex" xmlns:cx8="http://schemas.microsoft.com/office/drawing/2016/5/14/chartex" xmlns:mc="http://schemas.openxmlformats.org/markup-compatibility/2006" xmlns:aink="http://schemas.microsoft.com/office/drawing/2016/ink" xmlns:am3d="http://schemas.microsoft.com/office/drawing/2017/model3d" xmlns:o="urn:schemas-microsoft-com:office:office" xmlns:r="http://schemas.openxmlformats.org/officeDocument/2006/relationships" xmlns:m="http://schemas.openxmlformats.org/officeDocument/2006/math" xmlns:v="urn:schemas-microsoft-com:vml" xmlns:wp14="http://schemas.microsoft.com/office/word/2010/wordprocessingDrawing" xmlns:wp="http://schemas.openxmlformats.org/drawingml/2006/wordprocessingDrawing" xmlns:w10="urn:schemas-microsoft-com:office:word" xmlns:w="http://schemas.openxmlformats.org/wordprocessingml/2006/main" xmlns:w14="http://schemas.microsoft.com/office/word/2010/wordml" xmlns:w15="http://schemas.microsoft.com/office/word/2012/wordml" xmlns:w16cid="http://schemas.microsoft.com/office/word/2016/wordml/cid" xmlns:w16se="http://schemas.microsoft.com/office/word/2015/wordml/symex" xmlns:wpg="http://schemas.microsoft.com/office/word/2010/wordprocessingGroup" xmlns:wpi="http://schemas.microsoft.com/office/word/2010/wordprocessingInk" xmlns:wne="http://schemas.microsoft.com/office/word/2006/wordml" xmlns:wps="http://schemas.microsoft.com/office/word/2010/wordprocessingShape" mc:Ignorable="w14 w15 w16se w16cid wp14">
+  <w15:person w15:author="Dylan Guiducci">
+    <w15:presenceInfo w15:providerId="AD" w15:userId="S::DGuiducci@assura.ch::fbe4c4d0-d329-449d-8eea-c7c40863568a"/>
+  </w15:person>
+</w15:people>
+</file>
+
 <file path=word/styles.xml><?xml version="1.0" encoding="utf-8"?>
-<w:styles xmlns:mc="http://schemas.openxmlformats.org/markup-compatibility/2006" xmlns:r="http://schemas.openxmlformats.org/officeDocument/2006/relationships" xmlns:w="http://schemas.openxmlformats.org/wordprocessingml/2006/main" xmlns:w14="http://schemas.microsoft.com/office/word/2010/wordml" xmlns:w15="http://schemas.microsoft.com/office/word/2012/wordml" xmlns:w16se="http://schemas.microsoft.com/office/word/2015/wordml/symex" mc:Ignorable="w14 w15 w16se">
+<w:styles xmlns:mc="http://schemas.openxmlformats.org/markup-compatibility/2006" xmlns:r="http://schemas.openxmlformats.org/officeDocument/2006/relationships" xmlns:w="http://schemas.openxmlformats.org/wordprocessingml/2006/main" xmlns:w14="http://schemas.microsoft.com/office/word/2010/wordml" xmlns:w15="http://schemas.microsoft.com/office/word/2012/wordml" xmlns:w16cid="http://schemas.microsoft.com/office/word/2016/wordml/cid" xmlns:w16se="http://schemas.microsoft.com/office/word/2015/wordml/symex" mc:Ignorable="w14 w15 w16se w16cid">
   <w:docDefaults>
     <w:rPrDefault>
       <w:rPr>
@@ -2050,7 +3107,7 @@
       </w:pPr>
     </w:pPrDefault>
   </w:docDefaults>
-  <w:latentStyles w:defLockedState="0" w:defUIPriority="99" w:defSemiHidden="0" w:defUnhideWhenUsed="0" w:defQFormat="0" w:count="371">
+  <w:latentStyles w:defLockedState="0" w:defUIPriority="99" w:defSemiHidden="0" w:defUnhideWhenUsed="0" w:defQFormat="0" w:count="375">
     <w:lsdException w:name="Normal" w:uiPriority="0" w:qFormat="1"/>
     <w:lsdException w:name="heading 1" w:uiPriority="9" w:qFormat="1"/>
     <w:lsdException w:name="heading 2" w:semiHidden="1" w:uiPriority="9" w:unhideWhenUsed="1" w:qFormat="1"/>
@@ -2156,7 +3213,6 @@
     <w:lsdException w:name="HTML Sample" w:semiHidden="1" w:unhideWhenUsed="1"/>
     <w:lsdException w:name="HTML Typewriter" w:semiHidden="1" w:unhideWhenUsed="1"/>
     <w:lsdException w:name="HTML Variable" w:semiHidden="1" w:unhideWhenUsed="1"/>
-    <w:lsdException w:name="Normal Table" w:semiHidden="1" w:unhideWhenUsed="1"/>
     <w:lsdException w:name="annotation subject" w:semiHidden="1" w:unhideWhenUsed="1"/>
     <w:lsdException w:name="No List" w:semiHidden="1" w:unhideWhenUsed="1"/>
     <w:lsdException w:name="Outline List 1" w:semiHidden="1" w:unhideWhenUsed="1"/>
@@ -2200,10 +3256,8 @@
     <w:lsdException w:name="Table Elegant" w:semiHidden="1" w:unhideWhenUsed="1"/>
     <w:lsdException w:name="Table Professional" w:semiHidden="1" w:unhideWhenUsed="1"/>
     <w:lsdException w:name="Table Subtle 1" w:semiHidden="1" w:unhideWhenUsed="1"/>
-    <w:lsdException w:name="Table Subtle 2" w:semiHidden="1" w:unhideWhenUsed="1"/>
     <w:lsdException w:name="Table Web 1" w:semiHidden="1" w:unhideWhenUsed="1"/>
     <w:lsdException w:name="Table Web 2" w:semiHidden="1" w:unhideWhenUsed="1"/>
-    <w:lsdException w:name="Table Web 3" w:semiHidden="1" w:unhideWhenUsed="1"/>
     <w:lsdException w:name="Balloon Text" w:semiHidden="1" w:unhideWhenUsed="1"/>
     <w:lsdException w:name="Table Grid" w:uiPriority="39"/>
     <w:lsdException w:name="Table Theme" w:semiHidden="1" w:unhideWhenUsed="1"/>
@@ -2422,6 +3476,10 @@
     <w:lsdException w:name="List Table 5 Dark Accent 6" w:uiPriority="50"/>
     <w:lsdException w:name="List Table 6 Colorful Accent 6" w:uiPriority="51"/>
     <w:lsdException w:name="List Table 7 Colorful Accent 6" w:uiPriority="52"/>
+    <w:lsdException w:name="Mention" w:semiHidden="1" w:unhideWhenUsed="1"/>
+    <w:lsdException w:name="Smart Hyperlink" w:semiHidden="1" w:unhideWhenUsed="1"/>
+    <w:lsdException w:name="Hashtag" w:semiHidden="1" w:unhideWhenUsed="1"/>
+    <w:lsdException w:name="Unresolved Mention" w:semiHidden="1" w:unhideWhenUsed="1"/>
   </w:latentStyles>
   <w:style w:type="paragraph" w:default="1" w:styleId="Normal">
     <w:name w:val="Normal"/>
@@ -2485,7 +3543,7 @@
     <w:uiPriority w:val="9"/>
     <w:unhideWhenUsed/>
     <w:qFormat/>
-    <w:rsid w:val="00B6256E"/>
+    <w:rsid w:val="007E6F8B"/>
     <w:pPr>
       <w:keepNext/>
       <w:keepLines/>
@@ -2494,6 +3552,7 @@
         <w:numId w:val="1"/>
       </w:numPr>
       <w:spacing w:before="40" w:after="0"/>
+      <w:ind w:left="1134"/>
       <w:outlineLvl w:val="2"/>
     </w:pPr>
     <w:rPr>
@@ -2825,7 +3884,7 @@
     <w:basedOn w:val="Policepardfaut"/>
     <w:link w:val="Titre3"/>
     <w:uiPriority w:val="9"/>
-    <w:rsid w:val="00B6256E"/>
+    <w:rsid w:val="007E6F8B"/>
     <w:rPr>
       <w:rFonts w:asciiTheme="majorHAnsi" w:eastAsiaTheme="majorEastAsia" w:hAnsiTheme="majorHAnsi" w:cstheme="majorBidi"/>
       <w:color w:val="000000" w:themeColor="text1"/>
@@ -3042,11 +4101,98 @@
       <w:contextualSpacing/>
     </w:pPr>
   </w:style>
+  <w:style w:type="paragraph" w:styleId="Lgende">
+    <w:name w:val="caption"/>
+    <w:basedOn w:val="Normal"/>
+    <w:next w:val="Normal"/>
+    <w:uiPriority w:val="35"/>
+    <w:unhideWhenUsed/>
+    <w:qFormat/>
+    <w:rsid w:val="00891ACA"/>
+    <w:pPr>
+      <w:spacing w:after="200" w:line="240" w:lineRule="auto"/>
+    </w:pPr>
+    <w:rPr>
+      <w:i/>
+      <w:iCs/>
+      <w:color w:val="44546A" w:themeColor="text2"/>
+      <w:sz w:val="18"/>
+      <w:szCs w:val="18"/>
+    </w:rPr>
+  </w:style>
+  <w:style w:type="character" w:styleId="Marquedecommentaire">
+    <w:name w:val="annotation reference"/>
+    <w:basedOn w:val="Policepardfaut"/>
+    <w:uiPriority w:val="99"/>
+    <w:semiHidden/>
+    <w:unhideWhenUsed/>
+    <w:rsid w:val="00891ACA"/>
+    <w:rPr>
+      <w:sz w:val="16"/>
+      <w:szCs w:val="16"/>
+    </w:rPr>
+  </w:style>
+  <w:style w:type="paragraph" w:styleId="Commentaire">
+    <w:name w:val="annotation text"/>
+    <w:basedOn w:val="Normal"/>
+    <w:link w:val="CommentaireCar"/>
+    <w:uiPriority w:val="99"/>
+    <w:semiHidden/>
+    <w:unhideWhenUsed/>
+    <w:rsid w:val="00891ACA"/>
+    <w:pPr>
+      <w:spacing w:line="240" w:lineRule="auto"/>
+    </w:pPr>
+    <w:rPr>
+      <w:sz w:val="20"/>
+      <w:szCs w:val="20"/>
+    </w:rPr>
+  </w:style>
+  <w:style w:type="character" w:customStyle="1" w:styleId="CommentaireCar">
+    <w:name w:val="Commentaire Car"/>
+    <w:basedOn w:val="Policepardfaut"/>
+    <w:link w:val="Commentaire"/>
+    <w:uiPriority w:val="99"/>
+    <w:semiHidden/>
+    <w:rsid w:val="00891ACA"/>
+    <w:rPr>
+      <w:sz w:val="20"/>
+      <w:szCs w:val="20"/>
+    </w:rPr>
+  </w:style>
+  <w:style w:type="paragraph" w:styleId="Objetducommentaire">
+    <w:name w:val="annotation subject"/>
+    <w:basedOn w:val="Commentaire"/>
+    <w:next w:val="Commentaire"/>
+    <w:link w:val="ObjetducommentaireCar"/>
+    <w:uiPriority w:val="99"/>
+    <w:semiHidden/>
+    <w:unhideWhenUsed/>
+    <w:rsid w:val="00891ACA"/>
+    <w:rPr>
+      <w:b/>
+      <w:bCs/>
+    </w:rPr>
+  </w:style>
+  <w:style w:type="character" w:customStyle="1" w:styleId="ObjetducommentaireCar">
+    <w:name w:val="Objet du commentaire Car"/>
+    <w:basedOn w:val="CommentaireCar"/>
+    <w:link w:val="Objetducommentaire"/>
+    <w:uiPriority w:val="99"/>
+    <w:semiHidden/>
+    <w:rsid w:val="00891ACA"/>
+    <w:rPr>
+      <w:b/>
+      <w:bCs/>
+      <w:sz w:val="20"/>
+      <w:szCs w:val="20"/>
+    </w:rPr>
+  </w:style>
 </w:styles>
 </file>
 
 <file path=word/glossary/document.xml><?xml version="1.0" encoding="utf-8"?>
-<w:glossaryDocument xmlns:wpc="http://schemas.microsoft.com/office/word/2010/wordprocessingCanvas" xmlns:cx="http://schemas.microsoft.com/office/drawing/2014/chartex" xmlns:cx1="http://schemas.microsoft.com/office/drawing/2015/9/8/chartex" xmlns:mc="http://schemas.openxmlformats.org/markup-compatibility/2006" xmlns:o="urn:schemas-microsoft-com:office:office" xmlns:r="http://schemas.openxmlformats.org/officeDocument/2006/relationships" xmlns:m="http://schemas.openxmlformats.org/officeDocument/2006/math" xmlns:v="urn:schemas-microsoft-com:vml" xmlns:wp14="http://schemas.microsoft.com/office/word/2010/wordprocessingDrawing" xmlns:wp="http://schemas.openxmlformats.org/drawingml/2006/wordprocessingDrawing" xmlns:w10="urn:schemas-microsoft-com:office:word" xmlns:w="http://schemas.openxmlformats.org/wordprocessingml/2006/main" xmlns:w14="http://schemas.microsoft.com/office/word/2010/wordml" xmlns:w15="http://schemas.microsoft.com/office/word/2012/wordml" xmlns:w16se="http://schemas.microsoft.com/office/word/2015/wordml/symex" xmlns:wpg="http://schemas.microsoft.com/office/word/2010/wordprocessingGroup" xmlns:wpi="http://schemas.microsoft.com/office/word/2010/wordprocessingInk" xmlns:wne="http://schemas.microsoft.com/office/word/2006/wordml" xmlns:wps="http://schemas.microsoft.com/office/word/2010/wordprocessingShape" mc:Ignorable="w14 w15 w16se wp14">
+<w:glossaryDocument xmlns:wpc="http://schemas.microsoft.com/office/word/2010/wordprocessingCanvas" xmlns:cx="http://schemas.microsoft.com/office/drawing/2014/chartex" xmlns:cx1="http://schemas.microsoft.com/office/drawing/2015/9/8/chartex" xmlns:cx2="http://schemas.microsoft.com/office/drawing/2015/10/21/chartex" xmlns:cx3="http://schemas.microsoft.com/office/drawing/2016/5/9/chartex" xmlns:cx4="http://schemas.microsoft.com/office/drawing/2016/5/10/chartex" xmlns:cx5="http://schemas.microsoft.com/office/drawing/2016/5/11/chartex" xmlns:cx6="http://schemas.microsoft.com/office/drawing/2016/5/12/chartex" xmlns:cx7="http://schemas.microsoft.com/office/drawing/2016/5/13/chartex" xmlns:cx8="http://schemas.microsoft.com/office/drawing/2016/5/14/chartex" xmlns:mc="http://schemas.openxmlformats.org/markup-compatibility/2006" xmlns:aink="http://schemas.microsoft.com/office/drawing/2016/ink" xmlns:am3d="http://schemas.microsoft.com/office/drawing/2017/model3d" xmlns:o="urn:schemas-microsoft-com:office:office" xmlns:r="http://schemas.openxmlformats.org/officeDocument/2006/relationships" xmlns:m="http://schemas.openxmlformats.org/officeDocument/2006/math" xmlns:v="urn:schemas-microsoft-com:vml" xmlns:wp14="http://schemas.microsoft.com/office/word/2010/wordprocessingDrawing" xmlns:wp="http://schemas.openxmlformats.org/drawingml/2006/wordprocessingDrawing" xmlns:w10="urn:schemas-microsoft-com:office:word" xmlns:w="http://schemas.openxmlformats.org/wordprocessingml/2006/main" xmlns:w14="http://schemas.microsoft.com/office/word/2010/wordml" xmlns:w15="http://schemas.microsoft.com/office/word/2012/wordml" xmlns:w16cid="http://schemas.microsoft.com/office/word/2016/wordml/cid" xmlns:w16se="http://schemas.microsoft.com/office/word/2015/wordml/symex" xmlns:wpg="http://schemas.microsoft.com/office/word/2010/wordprocessingGroup" xmlns:wpi="http://schemas.microsoft.com/office/word/2010/wordprocessingInk" xmlns:wne="http://schemas.microsoft.com/office/word/2006/wordml" xmlns:wps="http://schemas.microsoft.com/office/word/2010/wordprocessingShape" mc:Ignorable="w14 w15 w16se w16cid wp14">
   <w:docParts>
     <w:docPart>
       <w:docPartPr>
@@ -3131,7 +4277,7 @@
 </file>
 
 <file path=word/glossary/fontTable.xml><?xml version="1.0" encoding="utf-8"?>
-<w:fonts xmlns:mc="http://schemas.openxmlformats.org/markup-compatibility/2006" xmlns:r="http://schemas.openxmlformats.org/officeDocument/2006/relationships" xmlns:w="http://schemas.openxmlformats.org/wordprocessingml/2006/main" xmlns:w14="http://schemas.microsoft.com/office/word/2010/wordml" xmlns:w15="http://schemas.microsoft.com/office/word/2012/wordml" xmlns:w16se="http://schemas.microsoft.com/office/word/2015/wordml/symex" mc:Ignorable="w14 w15 w16se">
+<w:fonts xmlns:mc="http://schemas.openxmlformats.org/markup-compatibility/2006" xmlns:r="http://schemas.openxmlformats.org/officeDocument/2006/relationships" xmlns:w="http://schemas.openxmlformats.org/wordprocessingml/2006/main" xmlns:w14="http://schemas.microsoft.com/office/word/2010/wordml" xmlns:w15="http://schemas.microsoft.com/office/word/2012/wordml" xmlns:w16cid="http://schemas.microsoft.com/office/word/2016/wordml/cid" xmlns:w16se="http://schemas.microsoft.com/office/word/2015/wordml/symex" mc:Ignorable="w14 w15 w16se w16cid">
   <w:font w:name="Symbol">
     <w:panose1 w:val="05050102010706020507"/>
     <w:charset w:val="02"/>
@@ -3165,7 +4311,7 @@
     <w:charset w:val="00"/>
     <w:family w:val="swiss"/>
     <w:pitch w:val="variable"/>
-    <w:sig w:usb0="E0002AFF" w:usb1="C000247B" w:usb2="00000009" w:usb3="00000000" w:csb0="000001FF" w:csb1="00000000"/>
+    <w:sig w:usb0="E0002EFF" w:usb1="C000247B" w:usb2="00000009" w:usb3="00000000" w:csb0="000001FF" w:csb1="00000000"/>
   </w:font>
   <w:font w:name="Calibri Light">
     <w:panose1 w:val="020F0302020204030204"/>
@@ -3185,7 +4331,7 @@
 </file>
 
 <file path=word/glossary/settings.xml><?xml version="1.0" encoding="utf-8"?>
-<w:settings xmlns:mc="http://schemas.openxmlformats.org/markup-compatibility/2006" xmlns:o="urn:schemas-microsoft-com:office:office" xmlns:r="http://schemas.openxmlformats.org/officeDocument/2006/relationships" xmlns:m="http://schemas.openxmlformats.org/officeDocument/2006/math" xmlns:v="urn:schemas-microsoft-com:vml" xmlns:w10="urn:schemas-microsoft-com:office:word" xmlns:w="http://schemas.openxmlformats.org/wordprocessingml/2006/main" xmlns:w14="http://schemas.microsoft.com/office/word/2010/wordml" xmlns:w15="http://schemas.microsoft.com/office/word/2012/wordml" xmlns:w16se="http://schemas.microsoft.com/office/word/2015/wordml/symex" xmlns:sl="http://schemas.openxmlformats.org/schemaLibrary/2006/main" mc:Ignorable="w14 w15 w16se">
+<w:settings xmlns:mc="http://schemas.openxmlformats.org/markup-compatibility/2006" xmlns:o="urn:schemas-microsoft-com:office:office" xmlns:r="http://schemas.openxmlformats.org/officeDocument/2006/relationships" xmlns:m="http://schemas.openxmlformats.org/officeDocument/2006/math" xmlns:v="urn:schemas-microsoft-com:vml" xmlns:w10="urn:schemas-microsoft-com:office:word" xmlns:w="http://schemas.openxmlformats.org/wordprocessingml/2006/main" xmlns:w14="http://schemas.microsoft.com/office/word/2010/wordml" xmlns:w15="http://schemas.microsoft.com/office/word/2012/wordml" xmlns:w16cid="http://schemas.microsoft.com/office/word/2016/wordml/cid" xmlns:w16se="http://schemas.microsoft.com/office/word/2015/wordml/symex" xmlns:sl="http://schemas.openxmlformats.org/schemaLibrary/2006/main" mc:Ignorable="w14 w15 w16se w16cid">
   <w:view w:val="normal"/>
   <w:defaultTabStop w:val="708"/>
   <w:hyphenationZone w:val="425"/>
@@ -3197,6 +4343,7 @@
     <w:compatSetting w:name="enableOpenTypeFeatures" w:uri="http://schemas.microsoft.com/office/word" w:val="1"/>
     <w:compatSetting w:name="doNotFlipMirrorIndents" w:uri="http://schemas.microsoft.com/office/word" w:val="1"/>
     <w:compatSetting w:name="differentiateMultirowTableHeaders" w:uri="http://schemas.microsoft.com/office/word" w:val="1"/>
+    <w:compatSetting w:name="useWord2013TrackBottomHyphenation" w:uri="http://schemas.microsoft.com/office/word" w:val="1"/>
   </w:compat>
   <w:rsids>
     <w:rsidRoot w:val="00A672BA"/>
@@ -3228,7 +4375,7 @@
 </file>
 
 <file path=word/glossary/styles.xml><?xml version="1.0" encoding="utf-8"?>
-<w:styles xmlns:mc="http://schemas.openxmlformats.org/markup-compatibility/2006" xmlns:r="http://schemas.openxmlformats.org/officeDocument/2006/relationships" xmlns:w="http://schemas.openxmlformats.org/wordprocessingml/2006/main" xmlns:w14="http://schemas.microsoft.com/office/word/2010/wordml" xmlns:w15="http://schemas.microsoft.com/office/word/2012/wordml" xmlns:w16se="http://schemas.microsoft.com/office/word/2015/wordml/symex" mc:Ignorable="w14 w15 w16se">
+<w:styles xmlns:mc="http://schemas.openxmlformats.org/markup-compatibility/2006" xmlns:r="http://schemas.openxmlformats.org/officeDocument/2006/relationships" xmlns:w="http://schemas.openxmlformats.org/wordprocessingml/2006/main" xmlns:w14="http://schemas.microsoft.com/office/word/2010/wordml" xmlns:w15="http://schemas.microsoft.com/office/word/2012/wordml" xmlns:w16cid="http://schemas.microsoft.com/office/word/2016/wordml/cid" xmlns:w16se="http://schemas.microsoft.com/office/word/2015/wordml/symex" mc:Ignorable="w14 w15 w16se w16cid">
   <w:docDefaults>
     <w:rPrDefault>
       <w:rPr>
@@ -3244,7 +4391,7 @@
       </w:pPr>
     </w:pPrDefault>
   </w:docDefaults>
-  <w:latentStyles w:defLockedState="0" w:defUIPriority="99" w:defSemiHidden="0" w:defUnhideWhenUsed="0" w:defQFormat="0" w:count="371">
+  <w:latentStyles w:defLockedState="0" w:defUIPriority="99" w:defSemiHidden="0" w:defUnhideWhenUsed="0" w:defQFormat="0" w:count="375">
     <w:lsdException w:name="Normal" w:uiPriority="0" w:qFormat="1"/>
     <w:lsdException w:name="heading 1" w:uiPriority="9" w:qFormat="1"/>
     <w:lsdException w:name="heading 2" w:semiHidden="1" w:uiPriority="9" w:unhideWhenUsed="1" w:qFormat="1"/>
@@ -3350,7 +4497,6 @@
     <w:lsdException w:name="HTML Sample" w:semiHidden="1" w:unhideWhenUsed="1"/>
     <w:lsdException w:name="HTML Typewriter" w:semiHidden="1" w:unhideWhenUsed="1"/>
     <w:lsdException w:name="HTML Variable" w:semiHidden="1" w:unhideWhenUsed="1"/>
-    <w:lsdException w:name="Normal Table" w:semiHidden="1" w:unhideWhenUsed="1"/>
     <w:lsdException w:name="annotation subject" w:semiHidden="1" w:unhideWhenUsed="1"/>
     <w:lsdException w:name="No List" w:semiHidden="1" w:unhideWhenUsed="1"/>
     <w:lsdException w:name="Outline List 1" w:semiHidden="1" w:unhideWhenUsed="1"/>
@@ -3394,10 +4540,8 @@
     <w:lsdException w:name="Table Elegant" w:semiHidden="1" w:unhideWhenUsed="1"/>
     <w:lsdException w:name="Table Professional" w:semiHidden="1" w:unhideWhenUsed="1"/>
     <w:lsdException w:name="Table Subtle 1" w:semiHidden="1" w:unhideWhenUsed="1"/>
-    <w:lsdException w:name="Table Subtle 2" w:semiHidden="1" w:unhideWhenUsed="1"/>
     <w:lsdException w:name="Table Web 1" w:semiHidden="1" w:unhideWhenUsed="1"/>
     <w:lsdException w:name="Table Web 2" w:semiHidden="1" w:unhideWhenUsed="1"/>
-    <w:lsdException w:name="Table Web 3" w:semiHidden="1" w:unhideWhenUsed="1"/>
     <w:lsdException w:name="Balloon Text" w:semiHidden="1" w:unhideWhenUsed="1"/>
     <w:lsdException w:name="Table Grid" w:uiPriority="39"/>
     <w:lsdException w:name="Table Theme" w:semiHidden="1" w:unhideWhenUsed="1"/>
@@ -3616,6 +4760,10 @@
     <w:lsdException w:name="List Table 5 Dark Accent 6" w:uiPriority="50"/>
     <w:lsdException w:name="List Table 6 Colorful Accent 6" w:uiPriority="51"/>
     <w:lsdException w:name="List Table 7 Colorful Accent 6" w:uiPriority="52"/>
+    <w:lsdException w:name="Mention" w:semiHidden="1" w:unhideWhenUsed="1"/>
+    <w:lsdException w:name="Smart Hyperlink" w:semiHidden="1" w:unhideWhenUsed="1"/>
+    <w:lsdException w:name="Hashtag" w:semiHidden="1" w:unhideWhenUsed="1"/>
+    <w:lsdException w:name="Unresolved Mention" w:semiHidden="1" w:unhideWhenUsed="1"/>
   </w:latentStyles>
   <w:style w:type="paragraph" w:default="1" w:styleId="Normal">
     <w:name w:val="Normal"/>
@@ -3682,7 +4830,7 @@
 </file>
 
 <file path=word/glossary/webSettings.xml><?xml version="1.0" encoding="utf-8"?>
-<w:webSettings xmlns:mc="http://schemas.openxmlformats.org/markup-compatibility/2006" xmlns:r="http://schemas.openxmlformats.org/officeDocument/2006/relationships" xmlns:w="http://schemas.openxmlformats.org/wordprocessingml/2006/main" xmlns:w14="http://schemas.microsoft.com/office/word/2010/wordml" xmlns:w15="http://schemas.microsoft.com/office/word/2012/wordml" xmlns:w16se="http://schemas.microsoft.com/office/word/2015/wordml/symex" mc:Ignorable="w14 w15 w16se">
+<w:webSettings xmlns:mc="http://schemas.openxmlformats.org/markup-compatibility/2006" xmlns:r="http://schemas.openxmlformats.org/officeDocument/2006/relationships" xmlns:w="http://schemas.openxmlformats.org/wordprocessingml/2006/main" xmlns:w14="http://schemas.microsoft.com/office/word/2010/wordml" xmlns:w15="http://schemas.microsoft.com/office/word/2012/wordml" xmlns:w16cid="http://schemas.microsoft.com/office/word/2016/wordml/cid" xmlns:w16se="http://schemas.microsoft.com/office/word/2015/wordml/symex" mc:Ignorable="w14 w15 w16se w16cid">
   <w:optimizeForBrowser/>
   <w:allowPNG/>
 </w:webSettings>
@@ -3954,7 +5102,7 @@
 </file>
 
 <file path=customXml/itemProps1.xml><?xml version="1.0" encoding="utf-8"?>
-<ds:datastoreItem xmlns:ds="http://schemas.openxmlformats.org/officeDocument/2006/customXml" ds:itemID="{BA2CB8B8-3DDE-4BF6-BB50-AA76DBB81494}">
+<ds:datastoreItem xmlns:ds="http://schemas.openxmlformats.org/officeDocument/2006/customXml" ds:itemID="{6A5F2CC5-60C3-42EE-976B-1C28025C37B8}">
   <ds:schemaRefs>
     <ds:schemaRef ds:uri="http://schemas.openxmlformats.org/officeDocument/2006/bibliography"/>
   </ds:schemaRefs>

</xml_diff>

<commit_message>
Ajout des normes T568A/B dans le cours
</commit_message>
<xml_diff>
--- a/INFO_2A_Fabrication_Ethernet_cours.docx
+++ b/INFO_2A_Fabrication_Ethernet_cours.docx
@@ -108,6 +108,8 @@
             <w:t>Table des matières</w:t>
           </w:r>
         </w:p>
+        <w:bookmarkStart w:id="0" w:name="_GoBack"/>
+        <w:bookmarkEnd w:id="0"/>
         <w:p>
           <w:pPr>
             <w:pStyle w:val="TM1"/>
@@ -145,7 +147,7 @@
             </w:rPr>
             <w:fldChar w:fldCharType="separate"/>
           </w:r>
-          <w:hyperlink w:anchor="_Toc1120003" w:history="1">
+          <w:hyperlink w:anchor="_Toc3968889" w:history="1">
             <w:r>
               <w:rPr>
                 <w:rStyle w:val="Lienhypertexte"/>
@@ -187,7 +189,7 @@
                 <w:noProof/>
                 <w:webHidden/>
               </w:rPr>
-              <w:instrText xml:space="preserve"> PAGEREF _Toc1120003 \h </w:instrText>
+              <w:instrText xml:space="preserve"> PAGEREF _Toc3968889 \h </w:instrText>
             </w:r>
             <w:r>
               <w:rPr>
@@ -231,7 +233,7 @@
               <w:lang w:eastAsia="fr-CH"/>
             </w:rPr>
           </w:pPr>
-          <w:hyperlink w:anchor="_Toc1120004" w:history="1">
+          <w:hyperlink w:anchor="_Toc3968890" w:history="1">
             <w:r>
               <w:rPr>
                 <w:rStyle w:val="Lienhypertexte"/>
@@ -273,7 +275,7 @@
                 <w:noProof/>
                 <w:webHidden/>
               </w:rPr>
-              <w:instrText xml:space="preserve"> PAGEREF _Toc1120004 \h </w:instrText>
+              <w:instrText xml:space="preserve"> PAGEREF _Toc3968890 \h </w:instrText>
             </w:r>
             <w:r>
               <w:rPr>
@@ -317,7 +319,7 @@
               <w:lang w:eastAsia="fr-CH"/>
             </w:rPr>
           </w:pPr>
-          <w:hyperlink w:anchor="_Toc1120005" w:history="1">
+          <w:hyperlink w:anchor="_Toc3968891" w:history="1">
             <w:r>
               <w:rPr>
                 <w:rStyle w:val="Lienhypertexte"/>
@@ -359,7 +361,7 @@
                 <w:noProof/>
                 <w:webHidden/>
               </w:rPr>
-              <w:instrText xml:space="preserve"> PAGEREF _Toc1120005 \h </w:instrText>
+              <w:instrText xml:space="preserve"> PAGEREF _Toc3968891 \h </w:instrText>
             </w:r>
             <w:r>
               <w:rPr>
@@ -403,7 +405,7 @@
               <w:lang w:eastAsia="fr-CH"/>
             </w:rPr>
           </w:pPr>
-          <w:hyperlink w:anchor="_Toc1120006" w:history="1">
+          <w:hyperlink w:anchor="_Toc3968892" w:history="1">
             <w:r>
               <w:rPr>
                 <w:rStyle w:val="Lienhypertexte"/>
@@ -445,7 +447,7 @@
                 <w:noProof/>
                 <w:webHidden/>
               </w:rPr>
-              <w:instrText xml:space="preserve"> PAGEREF _Toc1120006 \h </w:instrText>
+              <w:instrText xml:space="preserve"> PAGEREF _Toc3968892 \h </w:instrText>
             </w:r>
             <w:r>
               <w:rPr>
@@ -466,6 +468,252 @@
                 <w:webHidden/>
               </w:rPr>
               <w:t>2</w:t>
+            </w:r>
+            <w:r>
+              <w:rPr>
+                <w:noProof/>
+                <w:webHidden/>
+              </w:rPr>
+              <w:fldChar w:fldCharType="end"/>
+            </w:r>
+          </w:hyperlink>
+        </w:p>
+        <w:p>
+          <w:pPr>
+            <w:pStyle w:val="TM3"/>
+            <w:tabs>
+              <w:tab w:val="left" w:pos="1320"/>
+              <w:tab w:val="right" w:leader="dot" w:pos="9060"/>
+            </w:tabs>
+            <w:rPr>
+              <w:noProof/>
+            </w:rPr>
+          </w:pPr>
+          <w:hyperlink w:anchor="_Toc3968893" w:history="1">
+            <w:r>
+              <w:rPr>
+                <w:rStyle w:val="Lienhypertexte"/>
+                <w:noProof/>
+              </w:rPr>
+              <w:t>3.1.1</w:t>
+            </w:r>
+            <w:r>
+              <w:rPr>
+                <w:noProof/>
+              </w:rPr>
+              <w:tab/>
+            </w:r>
+            <w:r>
+              <w:rPr>
+                <w:rStyle w:val="Lienhypertexte"/>
+                <w:noProof/>
+              </w:rPr>
+              <w:t>Catégorie 6</w:t>
+            </w:r>
+            <w:r>
+              <w:rPr>
+                <w:noProof/>
+                <w:webHidden/>
+              </w:rPr>
+              <w:tab/>
+            </w:r>
+            <w:r>
+              <w:rPr>
+                <w:noProof/>
+                <w:webHidden/>
+              </w:rPr>
+              <w:fldChar w:fldCharType="begin"/>
+            </w:r>
+            <w:r>
+              <w:rPr>
+                <w:noProof/>
+                <w:webHidden/>
+              </w:rPr>
+              <w:instrText xml:space="preserve"> PAGEREF _Toc3968893 \h </w:instrText>
+            </w:r>
+            <w:r>
+              <w:rPr>
+                <w:noProof/>
+                <w:webHidden/>
+              </w:rPr>
+            </w:r>
+            <w:r>
+              <w:rPr>
+                <w:noProof/>
+                <w:webHidden/>
+              </w:rPr>
+              <w:fldChar w:fldCharType="separate"/>
+            </w:r>
+            <w:r>
+              <w:rPr>
+                <w:noProof/>
+                <w:webHidden/>
+              </w:rPr>
+              <w:t>2</w:t>
+            </w:r>
+            <w:r>
+              <w:rPr>
+                <w:noProof/>
+                <w:webHidden/>
+              </w:rPr>
+              <w:fldChar w:fldCharType="end"/>
+            </w:r>
+          </w:hyperlink>
+        </w:p>
+        <w:p>
+          <w:pPr>
+            <w:pStyle w:val="TM3"/>
+            <w:tabs>
+              <w:tab w:val="left" w:pos="1320"/>
+              <w:tab w:val="right" w:leader="dot" w:pos="9060"/>
+            </w:tabs>
+            <w:rPr>
+              <w:noProof/>
+            </w:rPr>
+          </w:pPr>
+          <w:hyperlink w:anchor="_Toc3968894" w:history="1">
+            <w:r>
+              <w:rPr>
+                <w:rStyle w:val="Lienhypertexte"/>
+                <w:noProof/>
+              </w:rPr>
+              <w:t>3.1.2</w:t>
+            </w:r>
+            <w:r>
+              <w:rPr>
+                <w:noProof/>
+              </w:rPr>
+              <w:tab/>
+            </w:r>
+            <w:r>
+              <w:rPr>
+                <w:rStyle w:val="Lienhypertexte"/>
+                <w:noProof/>
+              </w:rPr>
+              <w:t>Catégorie 6a</w:t>
+            </w:r>
+            <w:r>
+              <w:rPr>
+                <w:noProof/>
+                <w:webHidden/>
+              </w:rPr>
+              <w:tab/>
+            </w:r>
+            <w:r>
+              <w:rPr>
+                <w:noProof/>
+                <w:webHidden/>
+              </w:rPr>
+              <w:fldChar w:fldCharType="begin"/>
+            </w:r>
+            <w:r>
+              <w:rPr>
+                <w:noProof/>
+                <w:webHidden/>
+              </w:rPr>
+              <w:instrText xml:space="preserve"> PAGEREF _Toc3968894 \h </w:instrText>
+            </w:r>
+            <w:r>
+              <w:rPr>
+                <w:noProof/>
+                <w:webHidden/>
+              </w:rPr>
+            </w:r>
+            <w:r>
+              <w:rPr>
+                <w:noProof/>
+                <w:webHidden/>
+              </w:rPr>
+              <w:fldChar w:fldCharType="separate"/>
+            </w:r>
+            <w:r>
+              <w:rPr>
+                <w:noProof/>
+                <w:webHidden/>
+              </w:rPr>
+              <w:t>3</w:t>
+            </w:r>
+            <w:r>
+              <w:rPr>
+                <w:noProof/>
+                <w:webHidden/>
+              </w:rPr>
+              <w:fldChar w:fldCharType="end"/>
+            </w:r>
+          </w:hyperlink>
+        </w:p>
+        <w:p>
+          <w:pPr>
+            <w:pStyle w:val="TM3"/>
+            <w:tabs>
+              <w:tab w:val="left" w:pos="1320"/>
+              <w:tab w:val="right" w:leader="dot" w:pos="9060"/>
+            </w:tabs>
+            <w:rPr>
+              <w:noProof/>
+            </w:rPr>
+          </w:pPr>
+          <w:hyperlink w:anchor="_Toc3968895" w:history="1">
+            <w:r>
+              <w:rPr>
+                <w:rStyle w:val="Lienhypertexte"/>
+                <w:noProof/>
+              </w:rPr>
+              <w:t>3.1.3</w:t>
+            </w:r>
+            <w:r>
+              <w:rPr>
+                <w:noProof/>
+              </w:rPr>
+              <w:tab/>
+            </w:r>
+            <w:r>
+              <w:rPr>
+                <w:rStyle w:val="Lienhypertexte"/>
+                <w:noProof/>
+              </w:rPr>
+              <w:t>Catégorie 7 :</w:t>
+            </w:r>
+            <w:r>
+              <w:rPr>
+                <w:noProof/>
+                <w:webHidden/>
+              </w:rPr>
+              <w:tab/>
+            </w:r>
+            <w:r>
+              <w:rPr>
+                <w:noProof/>
+                <w:webHidden/>
+              </w:rPr>
+              <w:fldChar w:fldCharType="begin"/>
+            </w:r>
+            <w:r>
+              <w:rPr>
+                <w:noProof/>
+                <w:webHidden/>
+              </w:rPr>
+              <w:instrText xml:space="preserve"> PAGEREF _Toc3968895 \h </w:instrText>
+            </w:r>
+            <w:r>
+              <w:rPr>
+                <w:noProof/>
+                <w:webHidden/>
+              </w:rPr>
+            </w:r>
+            <w:r>
+              <w:rPr>
+                <w:noProof/>
+                <w:webHidden/>
+              </w:rPr>
+              <w:fldChar w:fldCharType="separate"/>
+            </w:r>
+            <w:r>
+              <w:rPr>
+                <w:noProof/>
+                <w:webHidden/>
+              </w:rPr>
+              <w:t>3</w:t>
             </w:r>
             <w:r>
               <w:rPr>
@@ -489,7 +737,7 @@
               <w:lang w:eastAsia="fr-CH"/>
             </w:rPr>
           </w:pPr>
-          <w:hyperlink w:anchor="_Toc1120007" w:history="1">
+          <w:hyperlink w:anchor="_Toc3968896" w:history="1">
             <w:r>
               <w:rPr>
                 <w:rStyle w:val="Lienhypertexte"/>
@@ -531,7 +779,7 @@
                 <w:noProof/>
                 <w:webHidden/>
               </w:rPr>
-              <w:instrText xml:space="preserve"> PAGEREF _Toc1120007 \h </w:instrText>
+              <w:instrText xml:space="preserve"> PAGEREF _Toc3968896 \h </w:instrText>
             </w:r>
             <w:r>
               <w:rPr>
@@ -551,7 +799,7 @@
                 <w:noProof/>
                 <w:webHidden/>
               </w:rPr>
-              <w:t>2</w:t>
+              <w:t>3</w:t>
             </w:r>
             <w:r>
               <w:rPr>
@@ -575,7 +823,7 @@
               <w:lang w:eastAsia="fr-CH"/>
             </w:rPr>
           </w:pPr>
-          <w:hyperlink w:anchor="_Toc1120008" w:history="1">
+          <w:hyperlink w:anchor="_Toc3968897" w:history="1">
             <w:r>
               <w:rPr>
                 <w:rStyle w:val="Lienhypertexte"/>
@@ -617,7 +865,7 @@
                 <w:noProof/>
                 <w:webHidden/>
               </w:rPr>
-              <w:instrText xml:space="preserve"> PAGEREF _Toc1120008 \h </w:instrText>
+              <w:instrText xml:space="preserve"> PAGEREF _Toc3968897 \h </w:instrText>
             </w:r>
             <w:r>
               <w:rPr>
@@ -637,7 +885,7 @@
                 <w:noProof/>
                 <w:webHidden/>
               </w:rPr>
-              <w:t>2</w:t>
+              <w:t>4</w:t>
             </w:r>
             <w:r>
               <w:rPr>
@@ -661,7 +909,7 @@
               <w:lang w:eastAsia="fr-CH"/>
             </w:rPr>
           </w:pPr>
-          <w:hyperlink w:anchor="_Toc1120009" w:history="1">
+          <w:hyperlink w:anchor="_Toc3968898" w:history="1">
             <w:r>
               <w:rPr>
                 <w:rStyle w:val="Lienhypertexte"/>
@@ -703,7 +951,7 @@
                 <w:noProof/>
                 <w:webHidden/>
               </w:rPr>
-              <w:instrText xml:space="preserve"> PAGEREF _Toc1120009 \h </w:instrText>
+              <w:instrText xml:space="preserve"> PAGEREF _Toc3968898 \h </w:instrText>
             </w:r>
             <w:r>
               <w:rPr>
@@ -723,7 +971,91 @@
                 <w:noProof/>
                 <w:webHidden/>
               </w:rPr>
-              <w:t>2</w:t>
+              <w:t>4</w:t>
+            </w:r>
+            <w:r>
+              <w:rPr>
+                <w:noProof/>
+                <w:webHidden/>
+              </w:rPr>
+              <w:fldChar w:fldCharType="end"/>
+            </w:r>
+          </w:hyperlink>
+        </w:p>
+        <w:p>
+          <w:pPr>
+            <w:pStyle w:val="TM3"/>
+            <w:tabs>
+              <w:tab w:val="left" w:pos="1320"/>
+              <w:tab w:val="right" w:leader="dot" w:pos="9060"/>
+            </w:tabs>
+            <w:rPr>
+              <w:noProof/>
+            </w:rPr>
+          </w:pPr>
+          <w:hyperlink w:anchor="_Toc3968899" w:history="1">
+            <w:r>
+              <w:rPr>
+                <w:rStyle w:val="Lienhypertexte"/>
+                <w:noProof/>
+                <w:lang w:val="it-IT"/>
+              </w:rPr>
+              <w:t>3.4.1</w:t>
+            </w:r>
+            <w:r>
+              <w:rPr>
+                <w:noProof/>
+              </w:rPr>
+              <w:tab/>
+            </w:r>
+            <w:r>
+              <w:rPr>
+                <w:rStyle w:val="Lienhypertexte"/>
+                <w:noProof/>
+                <w:lang w:val="it-IT"/>
+              </w:rPr>
+              <w:t>Norme TIA/EIA-568</w:t>
+            </w:r>
+            <w:r>
+              <w:rPr>
+                <w:noProof/>
+                <w:webHidden/>
+              </w:rPr>
+              <w:tab/>
+            </w:r>
+            <w:r>
+              <w:rPr>
+                <w:noProof/>
+                <w:webHidden/>
+              </w:rPr>
+              <w:fldChar w:fldCharType="begin"/>
+            </w:r>
+            <w:r>
+              <w:rPr>
+                <w:noProof/>
+                <w:webHidden/>
+              </w:rPr>
+              <w:instrText xml:space="preserve"> PAGEREF _Toc3968899 \h </w:instrText>
+            </w:r>
+            <w:r>
+              <w:rPr>
+                <w:noProof/>
+                <w:webHidden/>
+              </w:rPr>
+            </w:r>
+            <w:r>
+              <w:rPr>
+                <w:noProof/>
+                <w:webHidden/>
+              </w:rPr>
+              <w:fldChar w:fldCharType="separate"/>
+            </w:r>
+            <w:r>
+              <w:rPr>
+                <w:noProof/>
+                <w:webHidden/>
+              </w:rPr>
+              <w:t>4</w:t>
             </w:r>
             <w:r>
               <w:rPr>
@@ -747,7 +1079,7 @@
               <w:lang w:eastAsia="fr-CH"/>
             </w:rPr>
           </w:pPr>
-          <w:hyperlink w:anchor="_Toc1120010" w:history="1">
+          <w:hyperlink w:anchor="_Toc3968900" w:history="1">
             <w:r>
               <w:rPr>
                 <w:rStyle w:val="Lienhypertexte"/>
@@ -789,7 +1121,7 @@
                 <w:noProof/>
                 <w:webHidden/>
               </w:rPr>
-              <w:instrText xml:space="preserve"> PAGEREF _Toc1120010 \h </w:instrText>
+              <w:instrText xml:space="preserve"> PAGEREF _Toc3968900 \h </w:instrText>
             </w:r>
             <w:r>
               <w:rPr>
@@ -809,7 +1141,7 @@
                 <w:noProof/>
                 <w:webHidden/>
               </w:rPr>
-              <w:t>2</w:t>
+              <w:t>4</w:t>
             </w:r>
             <w:r>
               <w:rPr>
@@ -833,7 +1165,7 @@
               <w:lang w:eastAsia="fr-CH"/>
             </w:rPr>
           </w:pPr>
-          <w:hyperlink w:anchor="_Toc1120011" w:history="1">
+          <w:hyperlink w:anchor="_Toc3968901" w:history="1">
             <w:r>
               <w:rPr>
                 <w:rStyle w:val="Lienhypertexte"/>
@@ -875,7 +1207,7 @@
                 <w:noProof/>
                 <w:webHidden/>
               </w:rPr>
-              <w:instrText xml:space="preserve"> PAGEREF _Toc1120011 \h </w:instrText>
+              <w:instrText xml:space="preserve"> PAGEREF _Toc3968901 \h </w:instrText>
             </w:r>
             <w:r>
               <w:rPr>
@@ -895,7 +1227,93 @@
                 <w:noProof/>
                 <w:webHidden/>
               </w:rPr>
-              <w:t>2</w:t>
+              <w:t>4</w:t>
+            </w:r>
+            <w:r>
+              <w:rPr>
+                <w:noProof/>
+                <w:webHidden/>
+              </w:rPr>
+              <w:fldChar w:fldCharType="end"/>
+            </w:r>
+          </w:hyperlink>
+        </w:p>
+        <w:p>
+          <w:pPr>
+            <w:pStyle w:val="TM1"/>
+            <w:tabs>
+              <w:tab w:val="left" w:pos="440"/>
+              <w:tab w:val="right" w:leader="dot" w:pos="9060"/>
+            </w:tabs>
+            <w:rPr>
+              <w:rFonts w:eastAsiaTheme="minorEastAsia"/>
+              <w:noProof/>
+              <w:lang w:eastAsia="fr-CH"/>
+            </w:rPr>
+          </w:pPr>
+          <w:hyperlink w:anchor="_Toc3968902" w:history="1">
+            <w:r>
+              <w:rPr>
+                <w:rStyle w:val="Lienhypertexte"/>
+                <w:noProof/>
+              </w:rPr>
+              <w:t>6</w:t>
+            </w:r>
+            <w:r>
+              <w:rPr>
+                <w:rFonts w:eastAsiaTheme="minorEastAsia"/>
+                <w:noProof/>
+                <w:lang w:eastAsia="fr-CH"/>
+              </w:rPr>
+              <w:tab/>
+            </w:r>
+            <w:r>
+              <w:rPr>
+                <w:rStyle w:val="Lienhypertexte"/>
+                <w:noProof/>
+              </w:rPr>
+              <w:t>Source</w:t>
+            </w:r>
+            <w:r>
+              <w:rPr>
+                <w:noProof/>
+                <w:webHidden/>
+              </w:rPr>
+              <w:tab/>
+            </w:r>
+            <w:r>
+              <w:rPr>
+                <w:noProof/>
+                <w:webHidden/>
+              </w:rPr>
+              <w:fldChar w:fldCharType="begin"/>
+            </w:r>
+            <w:r>
+              <w:rPr>
+                <w:noProof/>
+                <w:webHidden/>
+              </w:rPr>
+              <w:instrText xml:space="preserve"> PAGEREF _Toc3968902 \h </w:instrText>
+            </w:r>
+            <w:r>
+              <w:rPr>
+                <w:noProof/>
+                <w:webHidden/>
+              </w:rPr>
+            </w:r>
+            <w:r>
+              <w:rPr>
+                <w:noProof/>
+                <w:webHidden/>
+              </w:rPr>
+              <w:fldChar w:fldCharType="separate"/>
+            </w:r>
+            <w:r>
+              <w:rPr>
+                <w:noProof/>
+                <w:webHidden/>
+              </w:rPr>
+              <w:t>5</w:t>
             </w:r>
             <w:r>
               <w:rPr>
@@ -924,12 +1342,12 @@
         <w:pageBreakBefore/>
         <w:ind w:left="431" w:hanging="431"/>
       </w:pPr>
-      <w:bookmarkStart w:id="0" w:name="_Toc1120003"/>
+      <w:bookmarkStart w:id="1" w:name="_Toc3968889"/>
       <w:r>
         <w:lastRenderedPageBreak/>
         <w:t>Introduction</w:t>
       </w:r>
-      <w:bookmarkEnd w:id="0"/>
+      <w:bookmarkEnd w:id="1"/>
     </w:p>
     <w:p>
       <w:pPr>
@@ -944,11 +1362,11 @@
       <w:pPr>
         <w:pStyle w:val="Titre1"/>
       </w:pPr>
-      <w:bookmarkStart w:id="1" w:name="_Toc1120004"/>
+      <w:bookmarkStart w:id="2" w:name="_Toc3968890"/>
       <w:r>
         <w:t>Usages</w:t>
       </w:r>
-      <w:bookmarkEnd w:id="1"/>
+      <w:bookmarkEnd w:id="2"/>
     </w:p>
     <w:p>
       <w:pPr>
@@ -1161,106 +1579,115 @@
       <w:pPr>
         <w:pStyle w:val="Titre1"/>
       </w:pPr>
-      <w:bookmarkStart w:id="2" w:name="_Toc1120005"/>
+      <w:bookmarkStart w:id="3" w:name="_Toc3968891"/>
       <w:r>
         <w:t>Câblage</w:t>
       </w:r>
-      <w:bookmarkEnd w:id="2"/>
+      <w:bookmarkEnd w:id="3"/>
     </w:p>
     <w:p>
       <w:pPr>
         <w:pStyle w:val="Titre2"/>
         <w:ind w:left="851"/>
       </w:pPr>
-      <w:bookmarkStart w:id="3" w:name="_Toc1120006"/>
+      <w:bookmarkStart w:id="4" w:name="_Toc3968892"/>
       <w:r>
         <w:t>Catégories</w:t>
       </w:r>
-      <w:bookmarkEnd w:id="3"/>
+      <w:bookmarkEnd w:id="4"/>
     </w:p>
     <w:p>
       <w:pPr>
         <w:pStyle w:val="Titre3"/>
-      </w:pPr>
-      <w:r>
-        <w:t>Catégorie</w:t>
-      </w:r>
-      <w:r>
-        <w:t xml:space="preserve"> 6</w:t>
-      </w:r>
+        <w:rPr>
+          <w:color w:val="FF0000"/>
+        </w:rPr>
+      </w:pPr>
+      <w:bookmarkStart w:id="5" w:name="_Toc3968893"/>
+      <w:r>
+        <w:rPr>
+          <w:color w:val="FF0000"/>
+        </w:rPr>
+        <w:t>Catégorie 6</w:t>
+      </w:r>
+      <w:bookmarkEnd w:id="5"/>
     </w:p>
     <w:p>
       <w:pPr>
         <w:spacing w:after="0"/>
         <w:ind w:left="1134"/>
         <w:jc w:val="both"/>
-      </w:pPr>
-      <w:r>
+        <w:rPr>
+          <w:color w:val="FF0000"/>
+        </w:rPr>
+      </w:pPr>
+      <w:r>
+        <w:rPr>
+          <w:color w:val="FF0000"/>
+        </w:rPr>
         <w:t xml:space="preserve">Le câble Ethernet de la catégorie 6 utilise </w:t>
       </w:r>
       <w:r>
         <w:rPr>
           <w:b/>
           <w:bCs/>
+          <w:color w:val="FF0000"/>
         </w:rPr>
         <w:t>4 paires torsadées</w:t>
       </w:r>
       <w:r>
-        <w:t xml:space="preserve"> conducteurs non blindées. Cette catégorie est</w:t>
-      </w:r>
-      <w:r>
-        <w:t xml:space="preserve"> plus large que ses prédécesseurs</w:t>
-      </w:r>
-      <w:r>
-        <w:t xml:space="preserve"> (CAT5, 5E)</w:t>
-      </w:r>
-      <w:r>
-        <w:t xml:space="preserve"> en raison des sections plus grandes des connecteurs de cuivre </w:t>
-      </w:r>
-      <w:r>
-        <w:t>qui assure</w:t>
-      </w:r>
-      <w:r>
-        <w:t xml:space="preserve"> un transfert des données à des vitesses atteignant</w:t>
-      </w:r>
-      <w:r>
-        <w:t xml:space="preserve"> </w:t>
+        <w:rPr>
+          <w:color w:val="FF0000"/>
+        </w:rPr>
+        <w:t xml:space="preserve"> conducteurs non blindées. Cette catégorie est plus large que ses prédécesseurs (CAT5, 5E) en raison des sections plus grandes des connecteurs de cuivre qui assure un transfert des données à des vitesses atteignant </w:t>
       </w:r>
       <w:r>
         <w:rPr>
           <w:b/>
           <w:bCs/>
+          <w:color w:val="FF0000"/>
         </w:rPr>
         <w:t>de 1Gb à 10 Gigabits</w:t>
       </w:r>
       <w:r>
-        <w:t xml:space="preserve"> par seconde</w:t>
-      </w:r>
-      <w:r>
-        <w:t xml:space="preserve"> pour une </w:t>
+        <w:rPr>
+          <w:color w:val="FF0000"/>
+        </w:rPr>
+        <w:t xml:space="preserve"> par seconde pour une </w:t>
       </w:r>
       <w:r>
         <w:rPr>
           <w:b/>
           <w:bCs/>
+          <w:color w:val="FF0000"/>
         </w:rPr>
         <w:t>distance de 55 mètres.</w:t>
       </w:r>
       <w:r>
+        <w:rPr>
+          <w:color w:val="FF0000"/>
+        </w:rPr>
         <w:t xml:space="preserve"> </w:t>
       </w:r>
     </w:p>
     <w:p>
       <w:pPr>
         <w:ind w:left="1134"/>
-      </w:pPr>
-      <w:r>
+        <w:rPr>
+          <w:color w:val="FF0000"/>
+        </w:rPr>
+      </w:pPr>
+      <w:r>
+        <w:rPr>
+          <w:color w:val="FF0000"/>
+        </w:rPr>
         <w:t xml:space="preserve">La catégorie 6 permet aussi d’avoir une </w:t>
       </w:r>
       <w:r>
         <w:rPr>
           <w:b/>
           <w:bCs/>
+          <w:color w:val="FF0000"/>
         </w:rPr>
         <w:t>fréquence qui peut atteindre les 250Mhz.</w:t>
       </w:r>
@@ -1269,116 +1696,117 @@
       <w:pPr>
         <w:ind w:left="1134"/>
         <w:jc w:val="both"/>
-      </w:pPr>
-      <w:r>
+        <w:rPr>
+          <w:color w:val="FF0000"/>
+        </w:rPr>
+      </w:pPr>
+      <w:r>
+        <w:rPr>
+          <w:color w:val="FF0000"/>
+        </w:rPr>
         <w:t xml:space="preserve">Les câbles de cette catégorie sont du type souple et fournis de meilleures performances de plus ils sont protégés par une </w:t>
       </w:r>
       <w:r>
         <w:rPr>
           <w:b/>
           <w:bCs/>
-        </w:rPr>
-        <w:t>gai</w:t>
+          <w:color w:val="FF0000"/>
+        </w:rPr>
+        <w:t>gaine en PVC</w:t>
+      </w:r>
+      <w:r>
+        <w:rPr>
+          <w:color w:val="FF0000"/>
+        </w:rPr>
+        <w:t xml:space="preserve"> avec un </w:t>
       </w:r>
       <w:r>
         <w:rPr>
           <w:b/>
           <w:bCs/>
-        </w:rPr>
-        <w:t xml:space="preserve">ne </w:t>
-      </w:r>
-      <w:r>
+          <w:color w:val="FF0000"/>
+        </w:rPr>
+        <w:t>séparateur longitudinal</w:t>
+      </w:r>
+      <w:r>
+        <w:rPr>
+          <w:color w:val="FF0000"/>
+        </w:rPr>
+        <w:t xml:space="preserve"> qui isole </w:t>
+      </w:r>
+      <w:r>
+        <w:rPr>
+          <w:color w:val="FF0000"/>
+        </w:rPr>
+        <w:lastRenderedPageBreak/>
+        <w:t xml:space="preserve">chacune des paires torsadées et qui va aider à résister aux interférences électromagnétiques.  </w:t>
+      </w:r>
+    </w:p>
+    <w:p>
+      <w:pPr>
+        <w:pStyle w:val="Titre3"/>
+        <w:rPr>
+          <w:color w:val="FF0000"/>
+        </w:rPr>
+      </w:pPr>
+      <w:bookmarkStart w:id="6" w:name="_Toc3968894"/>
+      <w:r>
+        <w:rPr>
+          <w:color w:val="FF0000"/>
+        </w:rPr>
+        <w:t>Catégorie 6a</w:t>
+      </w:r>
+      <w:bookmarkEnd w:id="6"/>
+    </w:p>
+    <w:p>
+      <w:pPr>
+        <w:ind w:left="1134"/>
+        <w:jc w:val="both"/>
         <w:rPr>
           <w:b/>
           <w:bCs/>
-        </w:rPr>
-        <w:t>en PVC</w:t>
-      </w:r>
-      <w:r>
-        <w:t xml:space="preserve"> avec un</w:t>
-      </w:r>
-      <w:r>
-        <w:t xml:space="preserve"> </w:t>
+          <w:color w:val="FF0000"/>
+        </w:rPr>
+      </w:pPr>
+      <w:r>
+        <w:rPr>
+          <w:color w:val="FF0000"/>
+        </w:rPr>
+        <w:t xml:space="preserve">La catégorie 6a est une catégorie améliorée de la catégorie 6a. Cette catégorie va permettre au câble de transmettre des données jusqu’à </w:t>
       </w:r>
       <w:r>
         <w:rPr>
           <w:b/>
           <w:bCs/>
-        </w:rPr>
-        <w:t>séparateur longitudinal</w:t>
-      </w:r>
-      <w:r>
-        <w:t xml:space="preserve"> qui isole </w:t>
-      </w:r>
-      <w:r>
-        <w:lastRenderedPageBreak/>
-        <w:t>chacune des paires torsadées</w:t>
-      </w:r>
-      <w:r>
-        <w:t xml:space="preserve"> et qui va aider </w:t>
-      </w:r>
-      <w:r>
-        <w:t>à résister aux interférences électromagnétiques.</w:t>
-      </w:r>
-      <w:r>
-        <w:t xml:space="preserve">  </w:t>
-      </w:r>
-    </w:p>
-    <w:p>
-      <w:pPr>
-        <w:pStyle w:val="Titre3"/>
-      </w:pPr>
-      <w:r>
-        <w:t>Catégorie 6a</w:t>
-      </w:r>
-    </w:p>
-    <w:p>
-      <w:pPr>
-        <w:ind w:left="1134"/>
-        <w:jc w:val="both"/>
+          <w:color w:val="FF0000"/>
+        </w:rPr>
+        <w:t>10 Gb sur distance de 100 mètres</w:t>
+      </w:r>
+      <w:r>
+        <w:rPr>
+          <w:color w:val="FF0000"/>
+        </w:rPr>
+        <w:t xml:space="preserve"> et pas 55 comme la catégorie 6. De plus la fréquence de cette catégorie peut </w:t>
+      </w:r>
+      <w:r>
         <w:rPr>
           <w:b/>
           <w:bCs/>
-        </w:rPr>
-      </w:pPr>
-      <w:r>
-        <w:t xml:space="preserve">La catégorie 6a est une catégorie améliorée de la catégorie 6a. Cette catégorie va permettre au câble de transmettre des données jusqu’à </w:t>
-      </w:r>
-      <w:r>
-        <w:rPr>
-          <w:b/>
-          <w:bCs/>
-        </w:rPr>
-        <w:t>10 Gb sur distance de 100 mètre</w:t>
-      </w:r>
-      <w:r>
-        <w:rPr>
-          <w:b/>
-          <w:bCs/>
-        </w:rPr>
-        <w:t>s</w:t>
-      </w:r>
-      <w:r>
-        <w:t xml:space="preserve"> et pas 55 comme la catégorie 6</w:t>
-      </w:r>
-      <w:r>
-        <w:t>.</w:t>
-      </w:r>
-      <w:r>
-        <w:t xml:space="preserve"> De plus la fréquence de cette catégorie peut </w:t>
-      </w:r>
-      <w:r>
-        <w:rPr>
-          <w:b/>
-          <w:bCs/>
+          <w:color w:val="FF0000"/>
         </w:rPr>
         <w:t xml:space="preserve">atteindre les 500 Mhz. </w:t>
       </w:r>
     </w:p>
     <w:p>
+      <w:pPr>
+        <w:rPr>
+          <w:color w:val="FF0000"/>
+        </w:rPr>
+      </w:pPr>
       <w:r>
         <w:rPr>
           <w:noProof/>
+          <w:color w:val="FF0000"/>
           <w:lang w:eastAsia="fr-CH"/>
         </w:rPr>
         <mc:AlternateContent>
@@ -1494,7 +1922,7 @@
           </mc:Choice>
           <mc:Fallback>
             <w:pict>
-              <v:group w14:anchorId="5DC2653F" id="Groupe 7" o:spid="_x0000_s1026" style="position:absolute;margin-left:67.3pt;margin-top:3.95pt;width:140.6pt;height:128.35pt;z-index:251659264" coordsize="17856,16301" o:gfxdata="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">
+              <v:group w14:anchorId="5DC2653F" id="Groupe 7" o:spid="_x0000_s1026" style="position:absolute;margin-left:67.3pt;margin-top:3.95pt;width:140.6pt;height:128.35pt;z-index:251659264" coordsize="17856,16301" o:gfxdata="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">
                 <v:shapetype id="_x0000_t75" coordsize="21600,21600" o:spt="75" o:preferrelative="t" path="m@4@5l@4@11@9@11@9@5xe" filled="f" stroked="f">
                   <v:stroke joinstyle="miter"/>
                   <v:formulas>
@@ -1547,6 +1975,7 @@
       <w:r>
         <w:rPr>
           <w:noProof/>
+          <w:color w:val="FF0000"/>
           <w:lang w:eastAsia="fr-CH"/>
         </w:rPr>
         <mc:AlternateContent>
@@ -1655,7 +2084,7 @@
           </mc:Choice>
           <mc:Fallback>
             <w:pict>
-              <v:group w14:anchorId="0A744C95" id="Groupe 11" o:spid="_x0000_s1029" style="position:absolute;margin-left:216.25pt;margin-top:16.25pt;width:267.45pt;height:112.3pt;z-index:251661312;mso-position-horizontal:right;mso-position-horizontal-relative:margin" coordsize="33966,14260" o:gfxdata="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">
+              <v:group w14:anchorId="0A744C95" id="Groupe 11" o:spid="_x0000_s1029" style="position:absolute;margin-left:216.25pt;margin-top:16.25pt;width:267.45pt;height:112.3pt;z-index:251661312;mso-position-horizontal:right;mso-position-horizontal-relative:margin" coordsize="33966,14260" o:gfxdata="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">
                 <v:shape id="Picture 1" o:spid="_x0000_s1030" type="#_x0000_t75" style="position:absolute;width:33966;height:12414;visibility:visible;mso-wrap-style:square" o:gfxdata="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">
                   <v:imagedata r:id="rId15" o:title=""/>
                 </v:shape>
@@ -1683,138 +2112,165 @@
         </mc:AlternateContent>
       </w:r>
     </w:p>
-    <w:p/>
-    <w:p/>
+    <w:p>
+      <w:pPr>
+        <w:rPr>
+          <w:color w:val="FF0000"/>
+        </w:rPr>
+      </w:pPr>
+    </w:p>
+    <w:p>
+      <w:pPr>
+        <w:rPr>
+          <w:color w:val="FF0000"/>
+        </w:rPr>
+      </w:pPr>
+    </w:p>
     <w:p>
       <w:pPr>
         <w:ind w:left="1134"/>
-      </w:pPr>
-    </w:p>
-    <w:p/>
-    <w:p/>
-    <w:p/>
+        <w:rPr>
+          <w:color w:val="FF0000"/>
+        </w:rPr>
+      </w:pPr>
+    </w:p>
+    <w:p>
+      <w:pPr>
+        <w:rPr>
+          <w:color w:val="FF0000"/>
+        </w:rPr>
+      </w:pPr>
+    </w:p>
+    <w:p>
+      <w:pPr>
+        <w:rPr>
+          <w:color w:val="FF0000"/>
+        </w:rPr>
+      </w:pPr>
+    </w:p>
+    <w:p>
+      <w:pPr>
+        <w:rPr>
+          <w:color w:val="FF0000"/>
+        </w:rPr>
+      </w:pPr>
+    </w:p>
     <w:p>
       <w:pPr>
         <w:pStyle w:val="Titre3"/>
-      </w:pPr>
-      <w:r>
+        <w:rPr>
+          <w:color w:val="FF0000"/>
+        </w:rPr>
+      </w:pPr>
+      <w:bookmarkStart w:id="7" w:name="_Toc3968895"/>
+      <w:r>
+        <w:rPr>
+          <w:color w:val="FF0000"/>
+        </w:rPr>
         <w:t>Catégorie 7 :</w:t>
       </w:r>
+      <w:bookmarkEnd w:id="7"/>
     </w:p>
     <w:p>
       <w:pPr>
         <w:ind w:left="1134"/>
         <w:jc w:val="both"/>
         <w:rPr>
+          <w:color w:val="FF0000"/>
           <w:sz w:val="18"/>
           <w:szCs w:val="18"/>
         </w:rPr>
       </w:pPr>
       <w:r>
+        <w:rPr>
+          <w:color w:val="FF0000"/>
+        </w:rPr>
         <w:t xml:space="preserve">Cette catégorie des câbles Ethernet a un blindage </w:t>
       </w:r>
       <w:r>
         <w:rPr>
           <w:b/>
           <w:bCs/>
+          <w:color w:val="FF0000"/>
         </w:rPr>
         <w:t>individuel de chaque paire</w:t>
       </w:r>
       <w:r>
+        <w:rPr>
+          <w:color w:val="FF0000"/>
+        </w:rPr>
         <w:t xml:space="preserve"> en plus </w:t>
       </w:r>
       <w:r>
         <w:rPr>
           <w:b/>
           <w:bCs/>
-        </w:rPr>
-        <w:t>un blindage global du câble</w:t>
-      </w:r>
-      <w:r>
+          <w:color w:val="FF0000"/>
+        </w:rPr>
+        <w:t xml:space="preserve">un blindage global du câble pour réduire les phénomènes parasitaires liés à la diaphonie </w:t>
+      </w:r>
+      <w:r>
+        <w:rPr>
+          <w:color w:val="FF0000"/>
+          <w:sz w:val="18"/>
+          <w:szCs w:val="18"/>
+        </w:rPr>
+        <w:t>(La diaphonie est le phénomène par lequel un signal transmis sur une paire ou un canal vient créer un effet non désiré sur une autre paire ou canal et qui cause des interférences).</w:t>
+      </w:r>
+    </w:p>
+    <w:p>
+      <w:pPr>
+        <w:ind w:left="1134"/>
+        <w:jc w:val="both"/>
         <w:rPr>
           <w:b/>
           <w:bCs/>
-        </w:rPr>
-        <w:t xml:space="preserve"> pour </w:t>
+          <w:color w:val="FF0000"/>
+        </w:rPr>
+      </w:pPr>
+      <w:r>
+        <w:rPr>
+          <w:color w:val="FF0000"/>
+        </w:rPr>
+        <w:t xml:space="preserve">La </w:t>
       </w:r>
       <w:r>
         <w:rPr>
           <w:b/>
           <w:bCs/>
-        </w:rPr>
-        <w:t>réduire les phénomènes parasitaires liés à la diaphonie</w:t>
+          <w:color w:val="FF0000"/>
+        </w:rPr>
+        <w:t>fréquence</w:t>
+      </w:r>
+      <w:r>
+        <w:rPr>
+          <w:color w:val="FF0000"/>
+        </w:rPr>
+        <w:t xml:space="preserve"> de cette catégorie des câbles Ethernet est </w:t>
       </w:r>
       <w:r>
         <w:rPr>
           <w:b/>
           <w:bCs/>
-        </w:rPr>
-        <w:t xml:space="preserve"> </w:t>
-      </w:r>
-      <w:r>
-        <w:rPr>
-          <w:sz w:val="18"/>
-          <w:szCs w:val="18"/>
-        </w:rPr>
-        <w:t>(La diaphonie est le phénomène par lequel un signal transmis sur une paire ou un canal vient créer un effet non désiré sur une autre paire ou canal et qui cause des interférences)</w:t>
-      </w:r>
-      <w:r>
-        <w:rPr>
-          <w:sz w:val="18"/>
-          <w:szCs w:val="18"/>
-        </w:rPr>
-        <w:t>.</w:t>
+          <w:color w:val="FF0000"/>
+        </w:rPr>
+        <w:t xml:space="preserve">de 600Mhz. </w:t>
       </w:r>
     </w:p>
     <w:p>
       <w:pPr>
         <w:ind w:left="1134"/>
-        <w:jc w:val="both"/>
+        <w:jc w:val="center"/>
         <w:rPr>
           <w:b/>
           <w:bCs/>
-        </w:rPr>
-      </w:pPr>
-      <w:r>
-        <w:t xml:space="preserve">La </w:t>
-      </w:r>
-      <w:r>
-        <w:rPr>
-          <w:b/>
-          <w:bCs/>
-        </w:rPr>
-        <w:t>fréquence</w:t>
-      </w:r>
-      <w:r>
-        <w:t xml:space="preserve"> de cette catégorie des câbles Ethernet est </w:t>
-      </w:r>
-      <w:r>
-        <w:rPr>
-          <w:b/>
-          <w:bCs/>
-        </w:rPr>
-        <w:t>de 600Mhz.</w:t>
-      </w:r>
-      <w:r>
-        <w:rPr>
-          <w:b/>
-          <w:bCs/>
-        </w:rPr>
-        <w:t xml:space="preserve"> </w:t>
-      </w:r>
-    </w:p>
-    <w:p>
-      <w:pPr>
-        <w:ind w:left="1134"/>
-        <w:jc w:val="center"/>
-        <w:rPr>
-          <w:b/>
-          <w:bCs/>
+          <w:color w:val="FF0000"/>
         </w:rPr>
       </w:pPr>
       <w:r>
         <w:rPr>
           <w:noProof/>
+          <w:color w:val="FF0000"/>
         </w:rPr>
         <mc:AlternateContent>
           <mc:Choice Requires="wpg">
@@ -1961,21 +2417,21 @@
         <w:pStyle w:val="Titre2"/>
         <w:ind w:left="851"/>
       </w:pPr>
-      <w:bookmarkStart w:id="4" w:name="_Toc1120007"/>
-      <w:commentRangeStart w:id="5"/>
+      <w:bookmarkStart w:id="8" w:name="_Toc3968896"/>
+      <w:commentRangeStart w:id="9"/>
       <w:r>
         <w:t>Blindage</w:t>
       </w:r>
-      <w:bookmarkEnd w:id="4"/>
-      <w:commentRangeEnd w:id="5"/>
+      <w:commentRangeEnd w:id="9"/>
       <w:r>
         <w:rPr>
           <w:rStyle w:val="Marquedecommentaire"/>
           <w:rFonts w:asciiTheme="minorHAnsi" w:eastAsiaTheme="minorHAnsi" w:hAnsiTheme="minorHAnsi" w:cstheme="minorBidi"/>
           <w:color w:val="auto"/>
         </w:rPr>
-        <w:commentReference w:id="5"/>
-      </w:r>
+        <w:commentReference w:id="9"/>
+      </w:r>
+      <w:bookmarkEnd w:id="8"/>
     </w:p>
     <w:p>
       <w:pPr>
@@ -2144,8 +2600,6 @@
         </w:rPr>
         <w:t>.</w:t>
       </w:r>
-      <w:bookmarkStart w:id="6" w:name="_GoBack"/>
-      <w:bookmarkEnd w:id="6"/>
     </w:p>
     <w:p>
       <w:pPr>
@@ -2285,43 +2739,580 @@
         <w:pStyle w:val="Titre2"/>
         <w:ind w:left="851"/>
       </w:pPr>
-      <w:bookmarkStart w:id="7" w:name="_Toc1120008"/>
+      <w:bookmarkStart w:id="10" w:name="_Toc3968897"/>
       <w:r>
         <w:lastRenderedPageBreak/>
         <w:t>Connectiques</w:t>
       </w:r>
-      <w:bookmarkEnd w:id="7"/>
+      <w:bookmarkEnd w:id="10"/>
     </w:p>
     <w:p>
       <w:pPr>
         <w:pStyle w:val="Titre2"/>
         <w:ind w:left="851"/>
       </w:pPr>
-      <w:bookmarkStart w:id="8" w:name="_Toc1120009"/>
+      <w:bookmarkStart w:id="11" w:name="_Toc3968898"/>
       <w:r>
         <w:t>Normes</w:t>
       </w:r>
-      <w:bookmarkEnd w:id="8"/>
-    </w:p>
+      <w:bookmarkEnd w:id="11"/>
+    </w:p>
+    <w:p>
+      <w:pPr>
+        <w:pStyle w:val="Titre3"/>
+        <w:rPr>
+          <w:color w:val="FF0000"/>
+          <w:lang w:val="it-IT"/>
+        </w:rPr>
+      </w:pPr>
+      <w:bookmarkStart w:id="12" w:name="_Toc3968899"/>
+      <w:r>
+        <w:rPr>
+          <w:color w:val="FF0000"/>
+          <w:lang w:val="it-IT"/>
+        </w:rPr>
+        <w:t>Norme TIA/EIA-568</w:t>
+      </w:r>
+      <w:bookmarkEnd w:id="12"/>
+    </w:p>
+    <w:p>
+      <w:pPr>
+        <w:ind w:left="567"/>
+        <w:jc w:val="both"/>
+        <w:rPr>
+          <w:color w:val="FF0000"/>
+        </w:rPr>
+      </w:pPr>
+      <w:r>
+        <w:rPr>
+          <w:color w:val="FF0000"/>
+        </w:rPr>
+        <w:t xml:space="preserve">Afin de normaliser la disposition huit fils dans les connecteurs, la norme T568a et T568b sont utilisées pour la création de câble Ethernet. D’après les usages nous arons besoin de d’utiliser un câble droit ou croisé. </w:t>
+      </w:r>
+    </w:p>
+    <w:p>
+      <w:pPr>
+        <w:pStyle w:val="Titre4"/>
+        <w:rPr>
+          <w:color w:val="FF0000"/>
+        </w:rPr>
+      </w:pPr>
+      <w:r>
+        <w:rPr>
+          <w:color w:val="FF0000"/>
+        </w:rPr>
+        <w:t>Les câbles droits</w:t>
+      </w:r>
+    </w:p>
+    <w:p>
+      <w:pPr>
+        <w:spacing w:after="240"/>
+        <w:ind w:left="567"/>
+        <w:jc w:val="both"/>
+        <w:rPr>
+          <w:color w:val="FF0000"/>
+        </w:rPr>
+      </w:pPr>
+      <w:r>
+        <w:rPr>
+          <w:color w:val="FF0000"/>
+        </w:rPr>
+        <w:drawing>
+          <wp:anchor distT="0" distB="0" distL="114300" distR="114300" simplePos="0" relativeHeight="251664384" behindDoc="0" locked="0" layoutInCell="1" allowOverlap="1" wp14:anchorId="4E49D939" wp14:editId="021F4C6F">
+            <wp:simplePos x="0" y="0"/>
+            <wp:positionH relativeFrom="margin">
+              <wp:posOffset>265524</wp:posOffset>
+            </wp:positionH>
+            <wp:positionV relativeFrom="paragraph">
+              <wp:posOffset>72658</wp:posOffset>
+            </wp:positionV>
+            <wp:extent cx="1753043" cy="1440000"/>
+            <wp:effectExtent l="0" t="0" r="0" b="8255"/>
+            <wp:wrapSquare wrapText="bothSides"/>
+            <wp:docPr id="9" name="Image 9"/>
+            <wp:cNvGraphicFramePr>
+              <a:graphicFrameLocks xmlns:a="http://schemas.openxmlformats.org/drawingml/2006/main" noChangeAspect="1"/>
+            </wp:cNvGraphicFramePr>
+            <a:graphic xmlns:a="http://schemas.openxmlformats.org/drawingml/2006/main">
+              <a:graphicData uri="http://schemas.openxmlformats.org/drawingml/2006/picture">
+                <pic:pic xmlns:pic="http://schemas.openxmlformats.org/drawingml/2006/picture">
+                  <pic:nvPicPr>
+                    <pic:cNvPr id="1" name=""/>
+                    <pic:cNvPicPr/>
+                  </pic:nvPicPr>
+                  <pic:blipFill>
+                    <a:blip r:embed="rId21"/>
+                    <a:stretch>
+                      <a:fillRect/>
+                    </a:stretch>
+                  </pic:blipFill>
+                  <pic:spPr>
+                    <a:xfrm>
+                      <a:off x="0" y="0"/>
+                      <a:ext cx="1753043" cy="1440000"/>
+                    </a:xfrm>
+                    <a:prstGeom prst="rect">
+                      <a:avLst/>
+                    </a:prstGeom>
+                  </pic:spPr>
+                </pic:pic>
+              </a:graphicData>
+            </a:graphic>
+            <wp14:sizeRelH relativeFrom="margin">
+              <wp14:pctWidth>0</wp14:pctWidth>
+            </wp14:sizeRelH>
+            <wp14:sizeRelV relativeFrom="margin">
+              <wp14:pctHeight>0</wp14:pctHeight>
+            </wp14:sizeRelV>
+          </wp:anchor>
+        </w:drawing>
+      </w:r>
+      <w:r>
+        <w:rPr>
+          <w:color w:val="FF0000"/>
+        </w:rPr>
+        <w:t>Lorsque nous voulons connecter deux périphériques de deux types différents, autrement dit connecter un PC à un routeur ou un commutateur. Nous allons utiliser un câble droit donc pour créer un câble droit, il faut utiliser deux fois la même norme, soit la T568a ou T568b à chaque extrémité du câble. Lors d’une installation les deux normes peuvent être mélangées mais il est fortement recommandé de choisir une norme au début et de ne pas la changer jusqu’à la fin.</w:t>
+      </w:r>
+    </w:p>
+    <w:p>
+      <w:pPr>
+        <w:pStyle w:val="Titre4"/>
+        <w:rPr>
+          <w:color w:val="FF0000"/>
+        </w:rPr>
+      </w:pPr>
+      <w:r>
+        <w:rPr>
+          <w:color w:val="FF0000"/>
+        </w:rPr>
+        <w:t>Les câbles croisés</w:t>
+      </w:r>
+    </w:p>
+    <w:p>
+      <w:pPr>
+        <w:ind w:left="567"/>
+        <w:jc w:val="both"/>
+        <w:rPr>
+          <w:color w:val="FF0000"/>
+        </w:rPr>
+      </w:pPr>
+      <w:r>
+        <w:rPr>
+          <w:noProof/>
+          <w:color w:val="FF0000"/>
+        </w:rPr>
+        <w:drawing>
+          <wp:anchor distT="0" distB="0" distL="114300" distR="114300" simplePos="0" relativeHeight="251663360" behindDoc="0" locked="0" layoutInCell="1" allowOverlap="1" wp14:anchorId="05C3F7F3" wp14:editId="4A0BCC8B">
+            <wp:simplePos x="0" y="0"/>
+            <wp:positionH relativeFrom="column">
+              <wp:posOffset>299720</wp:posOffset>
+            </wp:positionH>
+            <wp:positionV relativeFrom="paragraph">
+              <wp:posOffset>34925</wp:posOffset>
+            </wp:positionV>
+            <wp:extent cx="1806649" cy="1440000"/>
+            <wp:effectExtent l="0" t="0" r="3175" b="8255"/>
+            <wp:wrapSquare wrapText="bothSides"/>
+            <wp:docPr id="13" name="Image 13" descr="RÃ©sultat de recherche d'images pour &quot;crossover cable ethernet&quot;"/>
+            <wp:cNvGraphicFramePr>
+              <a:graphicFrameLocks xmlns:a="http://schemas.openxmlformats.org/drawingml/2006/main" noChangeAspect="1"/>
+            </wp:cNvGraphicFramePr>
+            <a:graphic xmlns:a="http://schemas.openxmlformats.org/drawingml/2006/main">
+              <a:graphicData uri="http://schemas.openxmlformats.org/drawingml/2006/picture">
+                <pic:pic xmlns:pic="http://schemas.openxmlformats.org/drawingml/2006/picture">
+                  <pic:nvPicPr>
+                    <pic:cNvPr id="0" name="Picture 1" descr="RÃ©sultat de recherche d'images pour &quot;crossover cable ethernet&quot;"/>
+                    <pic:cNvPicPr>
+                      <a:picLocks noChangeAspect="1" noChangeArrowheads="1"/>
+                    </pic:cNvPicPr>
+                  </pic:nvPicPr>
+                  <pic:blipFill>
+                    <a:blip r:embed="rId22">
+                      <a:extLst>
+                        <a:ext uri="{28A0092B-C50C-407E-A947-70E740481C1C}">
+                          <a14:useLocalDpi xmlns:a14="http://schemas.microsoft.com/office/drawing/2010/main" val="0"/>
+                        </a:ext>
+                      </a:extLst>
+                    </a:blip>
+                    <a:srcRect/>
+                    <a:stretch>
+                      <a:fillRect/>
+                    </a:stretch>
+                  </pic:blipFill>
+                  <pic:spPr bwMode="auto">
+                    <a:xfrm>
+                      <a:off x="0" y="0"/>
+                      <a:ext cx="1806649" cy="1440000"/>
+                    </a:xfrm>
+                    <a:prstGeom prst="rect">
+                      <a:avLst/>
+                    </a:prstGeom>
+                    <a:noFill/>
+                    <a:ln>
+                      <a:noFill/>
+                    </a:ln>
+                  </pic:spPr>
+                </pic:pic>
+              </a:graphicData>
+            </a:graphic>
+            <wp14:sizeRelH relativeFrom="margin">
+              <wp14:pctWidth>0</wp14:pctWidth>
+            </wp14:sizeRelH>
+            <wp14:sizeRelV relativeFrom="margin">
+              <wp14:pctHeight>0</wp14:pctHeight>
+            </wp14:sizeRelV>
+          </wp:anchor>
+        </w:drawing>
+      </w:r>
+      <w:r>
+        <w:rPr>
+          <w:color w:val="FF0000"/>
+        </w:rPr>
+        <w:t>Au contraire lorsque nous voulons connecter deux périphériques du même type, c’est-à-dire un PC à un autre PC ou connecter deux connecteurs ensembles. Nous allons utiliser un câble croisé donc pour créer un câble croisé, il faut utiliser une fois la norme T568a à un connecteur et la norme T568b sur l’autre connecteur. Ainsi ce câblage permet d’inverser les signaux de transmission et de réception, c’est pour cela que les appareils peuvent communiquer entre eux.</w:t>
+      </w:r>
+    </w:p>
+    <w:p>
+      <w:pPr>
+        <w:pStyle w:val="Titre4"/>
+        <w:rPr>
+          <w:color w:val="FF0000"/>
+        </w:rPr>
+      </w:pPr>
+      <w:r>
+        <w:rPr>
+          <w:color w:val="FF0000"/>
+        </w:rPr>
+        <w:t>Conclusion</w:t>
+      </w:r>
+    </w:p>
+    <w:p>
+      <w:pPr>
+        <w:ind w:left="567"/>
+        <w:jc w:val="both"/>
+        <w:rPr>
+          <w:color w:val="FF0000"/>
+        </w:rPr>
+      </w:pPr>
+      <w:r>
+        <w:rPr>
+          <w:color w:val="FF0000"/>
+        </w:rPr>
+        <w:t>Les deux normes ont des utilisations bien différentes. À l’heure actuelle, nous ne sommes plus vraiment obligés d’utilisé des câbles croisés car les cartes réseaux font le pont automatiquement mais il est recommandé de le faire pour des gains de performance et une meilleure stabilité.</w:t>
+      </w:r>
+    </w:p>
+    <w:p/>
     <w:p>
       <w:pPr>
         <w:pStyle w:val="Titre1"/>
       </w:pPr>
-      <w:bookmarkStart w:id="9" w:name="_Toc1120010"/>
+      <w:bookmarkStart w:id="13" w:name="_Toc3968900"/>
       <w:r>
         <w:t>Fabrication</w:t>
       </w:r>
-      <w:bookmarkEnd w:id="9"/>
+      <w:bookmarkEnd w:id="13"/>
     </w:p>
     <w:p>
       <w:pPr>
         <w:pStyle w:val="Titre1"/>
       </w:pPr>
-      <w:bookmarkStart w:id="10" w:name="_Toc1120011"/>
+      <w:bookmarkStart w:id="14" w:name="_Toc3968901"/>
       <w:r>
         <w:t>Questionnaire</w:t>
       </w:r>
-      <w:bookmarkEnd w:id="10"/>
+      <w:bookmarkEnd w:id="14"/>
+    </w:p>
+    <w:p>
+      <w:pPr>
+        <w:ind w:left="709"/>
+        <w:rPr>
+          <w:rFonts w:asciiTheme="majorHAnsi" w:eastAsiaTheme="majorEastAsia" w:hAnsiTheme="majorHAnsi" w:cstheme="majorBidi"/>
+          <w:color w:val="000000" w:themeColor="text1"/>
+          <w:sz w:val="32"/>
+          <w:szCs w:val="32"/>
+        </w:rPr>
+      </w:pPr>
+      <w:r>
+        <w:br w:type="page"/>
+      </w:r>
+    </w:p>
+    <w:p>
+      <w:pPr>
+        <w:pStyle w:val="Titre1"/>
+      </w:pPr>
+      <w:bookmarkStart w:id="15" w:name="_Toc3968902"/>
+      <w:r>
+        <w:lastRenderedPageBreak/>
+        <w:t>Source</w:t>
+      </w:r>
+      <w:bookmarkEnd w:id="15"/>
+    </w:p>
+    <w:p>
+      <w:pPr>
+        <w:pStyle w:val="Sous-titre"/>
+      </w:pPr>
+      <w:r>
+        <w:t>Catégorie</w:t>
+      </w:r>
+    </w:p>
+    <w:p>
+      <w:pPr>
+        <w:spacing w:after="0"/>
+        <w:ind w:left="851"/>
+      </w:pPr>
+      <w:r>
+        <w:t>Catégorie 6 &amp; 6A</w:t>
+      </w:r>
+    </w:p>
+    <w:p>
+      <w:pPr>
+        <w:spacing w:after="0"/>
+        <w:ind w:left="1134"/>
+        <w:rPr>
+          <w:sz w:val="24"/>
+          <w:szCs w:val="24"/>
+        </w:rPr>
+      </w:pPr>
+      <w:hyperlink r:id="rId23" w:history="1">
+        <w:r>
+          <w:rPr>
+            <w:rStyle w:val="Lienhypertexte"/>
+            <w:sz w:val="24"/>
+            <w:szCs w:val="24"/>
+          </w:rPr>
+          <w:t>http://www.mtom-mag.com/article3048.html</w:t>
+        </w:r>
+      </w:hyperlink>
+    </w:p>
+    <w:p>
+      <w:pPr>
+        <w:spacing w:after="0"/>
+        <w:ind w:left="1134"/>
+        <w:rPr>
+          <w:sz w:val="24"/>
+          <w:szCs w:val="24"/>
+        </w:rPr>
+      </w:pPr>
+      <w:hyperlink r:id="rId24" w:history="1">
+        <w:r>
+          <w:rPr>
+            <w:rStyle w:val="Lienhypertexte"/>
+            <w:sz w:val="24"/>
+            <w:szCs w:val="24"/>
+          </w:rPr>
+          <w:t>https://fr.wikipedia.org/wiki/C%C3%A2ble_cat%C3%A9gorie_6</w:t>
+        </w:r>
+      </w:hyperlink>
+    </w:p>
+    <w:p>
+      <w:pPr>
+        <w:ind w:left="1134"/>
+        <w:rPr>
+          <w:sz w:val="24"/>
+          <w:szCs w:val="24"/>
+        </w:rPr>
+      </w:pPr>
+      <w:hyperlink r:id="rId25" w:history="1">
+        <w:r>
+          <w:rPr>
+            <w:rStyle w:val="Lienhypertexte"/>
+            <w:sz w:val="24"/>
+            <w:szCs w:val="24"/>
+          </w:rPr>
+          <w:t>https://www.conecticplus.com/guide/cable-ethernet/definition/categorie/cat-6.html</w:t>
+        </w:r>
+      </w:hyperlink>
+    </w:p>
+    <w:p>
+      <w:pPr>
+        <w:spacing w:after="0"/>
+        <w:ind w:left="851"/>
+        <w:rPr>
+          <w:sz w:val="24"/>
+          <w:szCs w:val="24"/>
+        </w:rPr>
+      </w:pPr>
+      <w:r>
+        <w:rPr>
+          <w:sz w:val="24"/>
+          <w:szCs w:val="24"/>
+        </w:rPr>
+        <w:t>Catégorie 7</w:t>
+      </w:r>
+    </w:p>
+    <w:p>
+      <w:pPr>
+        <w:spacing w:after="0"/>
+        <w:ind w:left="1134"/>
+        <w:rPr>
+          <w:sz w:val="24"/>
+          <w:szCs w:val="24"/>
+        </w:rPr>
+      </w:pPr>
+      <w:hyperlink r:id="rId26" w:history="1">
+        <w:r>
+          <w:rPr>
+            <w:rStyle w:val="Lienhypertexte"/>
+            <w:sz w:val="24"/>
+            <w:szCs w:val="24"/>
+          </w:rPr>
+          <w:t>https://fr.wikipedia.org/wiki/C%C3%A2ble_cat%C3%A9gorie_7</w:t>
+        </w:r>
+      </w:hyperlink>
+      <w:r>
+        <w:rPr>
+          <w:sz w:val="24"/>
+          <w:szCs w:val="24"/>
+        </w:rPr>
+        <w:t xml:space="preserve"> </w:t>
+      </w:r>
+    </w:p>
+    <w:p>
+      <w:pPr>
+        <w:spacing w:after="0"/>
+        <w:ind w:left="1134"/>
+        <w:rPr>
+          <w:sz w:val="24"/>
+          <w:szCs w:val="24"/>
+        </w:rPr>
+      </w:pPr>
+      <w:hyperlink r:id="rId27" w:history="1">
+        <w:r>
+          <w:rPr>
+            <w:rStyle w:val="Lienhypertexte"/>
+            <w:sz w:val="24"/>
+            <w:szCs w:val="24"/>
+          </w:rPr>
+          <w:t>http://www.mtom-mag.com/article3048.html</w:t>
+        </w:r>
+      </w:hyperlink>
+    </w:p>
+    <w:p>
+      <w:pPr>
+        <w:spacing w:after="0"/>
+        <w:ind w:left="1134"/>
+        <w:rPr>
+          <w:sz w:val="24"/>
+          <w:szCs w:val="24"/>
+        </w:rPr>
+      </w:pPr>
+      <w:hyperlink r:id="rId28" w:history="1">
+        <w:r>
+          <w:rPr>
+            <w:rStyle w:val="Lienhypertexte"/>
+            <w:sz w:val="24"/>
+            <w:szCs w:val="24"/>
+          </w:rPr>
+          <w:t>https://www.youtube.com/watch?v=ha3zVvwzMvY&amp;t=335s</w:t>
+        </w:r>
+      </w:hyperlink>
+    </w:p>
+    <w:p>
+      <w:pPr>
+        <w:ind w:left="1134"/>
+        <w:rPr>
+          <w:lang w:eastAsia="fr-CH"/>
+        </w:rPr>
+      </w:pPr>
+      <w:hyperlink r:id="rId29" w:history="1">
+        <w:r>
+          <w:rPr>
+            <w:rStyle w:val="Lienhypertexte"/>
+            <w:sz w:val="24"/>
+            <w:szCs w:val="24"/>
+          </w:rPr>
+          <w:t>https://www.abix.fr/cordon-rj45-sur-cable-categorie-7-s-ftp-lsoh-snagless-gris-0-3-m-850026.html</w:t>
+        </w:r>
+      </w:hyperlink>
+    </w:p>
+    <w:p>
+      <w:pPr>
+        <w:pStyle w:val="Sous-titre"/>
+      </w:pPr>
+      <w:r>
+        <w:t>Norme</w:t>
+      </w:r>
+    </w:p>
+    <w:p>
+      <w:pPr>
+        <w:spacing w:after="0"/>
+        <w:ind w:left="851"/>
+        <w:rPr>
+          <w:rStyle w:val="Accentuationlgre"/>
+        </w:rPr>
+      </w:pPr>
+      <w:r>
+        <w:rPr>
+          <w:lang w:val="it-IT"/>
+        </w:rPr>
+        <w:t xml:space="preserve">IEEE </w:t>
+      </w:r>
+      <w:r>
+        <w:rPr>
+          <w:rStyle w:val="Accentuationlgre"/>
+        </w:rPr>
+        <w:t>802</w:t>
+      </w:r>
+      <w:r>
+        <w:rPr>
+          <w:lang w:val="it-IT"/>
+        </w:rPr>
+        <w:t>.3</w:t>
+      </w:r>
+    </w:p>
+    <w:p>
+      <w:pPr>
+        <w:spacing w:after="0"/>
+        <w:ind w:left="851"/>
+        <w:rPr>
+          <w:rStyle w:val="Accentuationlgre"/>
+          <w:lang w:eastAsia="fr-CH"/>
+        </w:rPr>
+      </w:pPr>
+      <w:r>
+        <w:rPr>
+          <w:i/>
+          <w:iCs/>
+          <w:color w:val="404040" w:themeColor="text1" w:themeTint="BF"/>
+          <w:lang w:eastAsia="fr-CH"/>
+        </w:rPr>
+        <w:t>TIA/EIA-568</w:t>
+      </w:r>
+    </w:p>
+    <w:p>
+      <w:pPr>
+        <w:spacing w:after="0"/>
+        <w:ind w:left="1134"/>
+      </w:pPr>
+      <w:hyperlink r:id="rId30" w:history="1">
+        <w:r>
+          <w:rPr>
+            <w:rStyle w:val="Lienhypertexte"/>
+          </w:rPr>
+          <w:t>http://www.blog.epcmi.com/Le-reseau-Ethernet-Norme-A-ou-B</w:t>
+        </w:r>
+      </w:hyperlink>
+    </w:p>
+    <w:p>
+      <w:pPr>
+        <w:spacing w:after="0"/>
+        <w:ind w:left="1134"/>
+      </w:pPr>
+      <w:hyperlink r:id="rId31" w:history="1">
+        <w:r>
+          <w:rPr>
+            <w:rStyle w:val="Lienhypertexte"/>
+          </w:rPr>
+          <w:t>http://millysu.e-monsite.com/blog/centre-de-donees-et-cloud/t568a-vs-t568b-quelle-est-la-difference-entre-un-cable-droit-et-un-cable-croise.html</w:t>
+        </w:r>
+      </w:hyperlink>
+    </w:p>
+    <w:p>
+      <w:pPr>
+        <w:ind w:left="851"/>
+        <w:rPr>
+          <w:lang w:eastAsia="fr-CH"/>
+        </w:rPr>
+      </w:pPr>
     </w:p>
     <w:sectPr>
       <w:pgSz w:w="11906" w:h="16838" w:code="9"/>
@@ -2335,7 +3326,7 @@
 
 <file path=word/comments.xml><?xml version="1.0" encoding="utf-8"?>
 <w:comments xmlns:wpc="http://schemas.microsoft.com/office/word/2010/wordprocessingCanvas" xmlns:cx="http://schemas.microsoft.com/office/drawing/2014/chartex" xmlns:cx1="http://schemas.microsoft.com/office/drawing/2015/9/8/chartex" xmlns:cx2="http://schemas.microsoft.com/office/drawing/2015/10/21/chartex" xmlns:cx3="http://schemas.microsoft.com/office/drawing/2016/5/9/chartex" xmlns:cx4="http://schemas.microsoft.com/office/drawing/2016/5/10/chartex" xmlns:cx5="http://schemas.microsoft.com/office/drawing/2016/5/11/chartex" xmlns:cx6="http://schemas.microsoft.com/office/drawing/2016/5/12/chartex" xmlns:cx7="http://schemas.microsoft.com/office/drawing/2016/5/13/chartex" xmlns:cx8="http://schemas.microsoft.com/office/drawing/2016/5/14/chartex" xmlns:mc="http://schemas.openxmlformats.org/markup-compatibility/2006" xmlns:aink="http://schemas.microsoft.com/office/drawing/2016/ink" xmlns:am3d="http://schemas.microsoft.com/office/drawing/2017/model3d" xmlns:o="urn:schemas-microsoft-com:office:office" xmlns:r="http://schemas.openxmlformats.org/officeDocument/2006/relationships" xmlns:m="http://schemas.openxmlformats.org/officeDocument/2006/math" xmlns:v="urn:schemas-microsoft-com:vml" xmlns:wp14="http://schemas.microsoft.com/office/word/2010/wordprocessingDrawing" xmlns:wp="http://schemas.openxmlformats.org/drawingml/2006/wordprocessingDrawing" xmlns:w10="urn:schemas-microsoft-com:office:word" xmlns:w="http://schemas.openxmlformats.org/wordprocessingml/2006/main" xmlns:w14="http://schemas.microsoft.com/office/word/2010/wordml" xmlns:w15="http://schemas.microsoft.com/office/word/2012/wordml" xmlns:w16cid="http://schemas.microsoft.com/office/word/2016/wordml/cid" xmlns:w16se="http://schemas.microsoft.com/office/word/2015/wordml/symex" xmlns:wpg="http://schemas.microsoft.com/office/word/2010/wordprocessingGroup" xmlns:wpi="http://schemas.microsoft.com/office/word/2010/wordprocessingInk" xmlns:wne="http://schemas.microsoft.com/office/word/2006/wordml" xmlns:wps="http://schemas.microsoft.com/office/word/2010/wordprocessingShape" mc:Ignorable="w14 w15 w16se w16cid wp14">
-  <w:comment w:id="5" w:author="Dylan Guiducci" w:date="2019-03-19T15:37:00Z" w:initials="DG">
+  <w:comment w:id="9" w:author="Dylan Guiducci" w:date="2019-03-19T15:37:00Z" w:initials="DG">
     <w:p>
       <w:pPr>
         <w:pStyle w:val="Commentaire"/>
@@ -2509,7 +3500,7 @@
       <w:rPr>
         <w:noProof/>
       </w:rPr>
-      <w:t>19 mars 2019</w:t>
+      <w:t>20 mars 2019</w:t>
     </w:r>
     <w:r>
       <w:fldChar w:fldCharType="end"/>
@@ -2601,7 +3592,7 @@
   <w:abstractNum w:abstractNumId="0" w15:restartNumberingAfterBreak="0">
     <w:nsid w:val="26C17CB0"/>
     <w:multiLevelType w:val="multilevel"/>
-    <w:tmpl w:val="E340B0E0"/>
+    <w:tmpl w:val="402E80A8"/>
     <w:lvl w:ilvl="0">
       <w:start w:val="1"/>
       <w:numFmt w:val="decimal"/>
@@ -2635,7 +3626,6 @@
     <w:lvl w:ilvl="3">
       <w:start w:val="1"/>
       <w:numFmt w:val="decimal"/>
-      <w:pStyle w:val="Titre4"/>
       <w:lvlText w:val="%1.%2.%3.%4"/>
       <w:lvlJc w:val="left"/>
       <w:pPr>
@@ -2807,6 +3797,232 @@
     </w:lvl>
   </w:abstractNum>
   <w:abstractNum w:abstractNumId="2" w15:restartNumberingAfterBreak="0">
+    <w:nsid w:val="33C24BDE"/>
+    <w:multiLevelType w:val="multilevel"/>
+    <w:tmpl w:val="100C0021"/>
+    <w:lvl w:ilvl="0">
+      <w:start w:val="1"/>
+      <w:numFmt w:val="bullet"/>
+      <w:lvlText w:val=""/>
+      <w:lvlJc w:val="left"/>
+      <w:pPr>
+        <w:ind w:left="360" w:hanging="360"/>
+      </w:pPr>
+      <w:rPr>
+        <w:rFonts w:ascii="Wingdings" w:hAnsi="Wingdings" w:hint="default"/>
+      </w:rPr>
+    </w:lvl>
+    <w:lvl w:ilvl="1">
+      <w:start w:val="1"/>
+      <w:numFmt w:val="bullet"/>
+      <w:lvlText w:val=""/>
+      <w:lvlJc w:val="left"/>
+      <w:pPr>
+        <w:ind w:left="720" w:hanging="360"/>
+      </w:pPr>
+      <w:rPr>
+        <w:rFonts w:ascii="Wingdings" w:hAnsi="Wingdings" w:hint="default"/>
+      </w:rPr>
+    </w:lvl>
+    <w:lvl w:ilvl="2">
+      <w:start w:val="1"/>
+      <w:numFmt w:val="bullet"/>
+      <w:lvlText w:val=""/>
+      <w:lvlJc w:val="left"/>
+      <w:pPr>
+        <w:ind w:left="1080" w:hanging="360"/>
+      </w:pPr>
+      <w:rPr>
+        <w:rFonts w:ascii="Wingdings" w:hAnsi="Wingdings" w:hint="default"/>
+      </w:rPr>
+    </w:lvl>
+    <w:lvl w:ilvl="3">
+      <w:start w:val="1"/>
+      <w:numFmt w:val="bullet"/>
+      <w:lvlText w:val=""/>
+      <w:lvlJc w:val="left"/>
+      <w:pPr>
+        <w:ind w:left="1440" w:hanging="360"/>
+      </w:pPr>
+      <w:rPr>
+        <w:rFonts w:ascii="Symbol" w:hAnsi="Symbol" w:hint="default"/>
+      </w:rPr>
+    </w:lvl>
+    <w:lvl w:ilvl="4">
+      <w:start w:val="1"/>
+      <w:numFmt w:val="bullet"/>
+      <w:lvlText w:val=""/>
+      <w:lvlJc w:val="left"/>
+      <w:pPr>
+        <w:ind w:left="1800" w:hanging="360"/>
+      </w:pPr>
+      <w:rPr>
+        <w:rFonts w:ascii="Symbol" w:hAnsi="Symbol" w:hint="default"/>
+      </w:rPr>
+    </w:lvl>
+    <w:lvl w:ilvl="5">
+      <w:start w:val="1"/>
+      <w:numFmt w:val="bullet"/>
+      <w:lvlText w:val=""/>
+      <w:lvlJc w:val="left"/>
+      <w:pPr>
+        <w:ind w:left="2160" w:hanging="360"/>
+      </w:pPr>
+      <w:rPr>
+        <w:rFonts w:ascii="Wingdings" w:hAnsi="Wingdings" w:hint="default"/>
+      </w:rPr>
+    </w:lvl>
+    <w:lvl w:ilvl="6">
+      <w:start w:val="1"/>
+      <w:numFmt w:val="bullet"/>
+      <w:lvlText w:val=""/>
+      <w:lvlJc w:val="left"/>
+      <w:pPr>
+        <w:ind w:left="2520" w:hanging="360"/>
+      </w:pPr>
+      <w:rPr>
+        <w:rFonts w:ascii="Wingdings" w:hAnsi="Wingdings" w:hint="default"/>
+      </w:rPr>
+    </w:lvl>
+    <w:lvl w:ilvl="7">
+      <w:start w:val="1"/>
+      <w:numFmt w:val="bullet"/>
+      <w:lvlText w:val=""/>
+      <w:lvlJc w:val="left"/>
+      <w:pPr>
+        <w:ind w:left="2880" w:hanging="360"/>
+      </w:pPr>
+      <w:rPr>
+        <w:rFonts w:ascii="Symbol" w:hAnsi="Symbol" w:hint="default"/>
+      </w:rPr>
+    </w:lvl>
+    <w:lvl w:ilvl="8">
+      <w:start w:val="1"/>
+      <w:numFmt w:val="bullet"/>
+      <w:lvlText w:val=""/>
+      <w:lvlJc w:val="left"/>
+      <w:pPr>
+        <w:ind w:left="3240" w:hanging="360"/>
+      </w:pPr>
+      <w:rPr>
+        <w:rFonts w:ascii="Symbol" w:hAnsi="Symbol" w:hint="default"/>
+      </w:rPr>
+    </w:lvl>
+  </w:abstractNum>
+  <w:abstractNum w:abstractNumId="3" w15:restartNumberingAfterBreak="0">
+    <w:nsid w:val="464225D2"/>
+    <w:multiLevelType w:val="multilevel"/>
+    <w:tmpl w:val="100C0021"/>
+    <w:lvl w:ilvl="0">
+      <w:start w:val="1"/>
+      <w:numFmt w:val="bullet"/>
+      <w:lvlText w:val=""/>
+      <w:lvlJc w:val="left"/>
+      <w:pPr>
+        <w:ind w:left="360" w:hanging="360"/>
+      </w:pPr>
+      <w:rPr>
+        <w:rFonts w:ascii="Wingdings" w:hAnsi="Wingdings" w:hint="default"/>
+      </w:rPr>
+    </w:lvl>
+    <w:lvl w:ilvl="1">
+      <w:start w:val="1"/>
+      <w:numFmt w:val="bullet"/>
+      <w:lvlText w:val=""/>
+      <w:lvlJc w:val="left"/>
+      <w:pPr>
+        <w:ind w:left="720" w:hanging="360"/>
+      </w:pPr>
+      <w:rPr>
+        <w:rFonts w:ascii="Wingdings" w:hAnsi="Wingdings" w:hint="default"/>
+      </w:rPr>
+    </w:lvl>
+    <w:lvl w:ilvl="2">
+      <w:start w:val="1"/>
+      <w:numFmt w:val="bullet"/>
+      <w:lvlText w:val=""/>
+      <w:lvlJc w:val="left"/>
+      <w:pPr>
+        <w:ind w:left="1080" w:hanging="360"/>
+      </w:pPr>
+      <w:rPr>
+        <w:rFonts w:ascii="Wingdings" w:hAnsi="Wingdings" w:hint="default"/>
+      </w:rPr>
+    </w:lvl>
+    <w:lvl w:ilvl="3">
+      <w:start w:val="1"/>
+      <w:numFmt w:val="bullet"/>
+      <w:lvlText w:val=""/>
+      <w:lvlJc w:val="left"/>
+      <w:pPr>
+        <w:ind w:left="1440" w:hanging="360"/>
+      </w:pPr>
+      <w:rPr>
+        <w:rFonts w:ascii="Symbol" w:hAnsi="Symbol" w:hint="default"/>
+      </w:rPr>
+    </w:lvl>
+    <w:lvl w:ilvl="4">
+      <w:start w:val="1"/>
+      <w:numFmt w:val="bullet"/>
+      <w:lvlText w:val=""/>
+      <w:lvlJc w:val="left"/>
+      <w:pPr>
+        <w:ind w:left="1800" w:hanging="360"/>
+      </w:pPr>
+      <w:rPr>
+        <w:rFonts w:ascii="Symbol" w:hAnsi="Symbol" w:hint="default"/>
+      </w:rPr>
+    </w:lvl>
+    <w:lvl w:ilvl="5">
+      <w:start w:val="1"/>
+      <w:numFmt w:val="bullet"/>
+      <w:lvlText w:val=""/>
+      <w:lvlJc w:val="left"/>
+      <w:pPr>
+        <w:ind w:left="2160" w:hanging="360"/>
+      </w:pPr>
+      <w:rPr>
+        <w:rFonts w:ascii="Wingdings" w:hAnsi="Wingdings" w:hint="default"/>
+      </w:rPr>
+    </w:lvl>
+    <w:lvl w:ilvl="6">
+      <w:start w:val="1"/>
+      <w:numFmt w:val="bullet"/>
+      <w:lvlText w:val=""/>
+      <w:lvlJc w:val="left"/>
+      <w:pPr>
+        <w:ind w:left="2520" w:hanging="360"/>
+      </w:pPr>
+      <w:rPr>
+        <w:rFonts w:ascii="Wingdings" w:hAnsi="Wingdings" w:hint="default"/>
+      </w:rPr>
+    </w:lvl>
+    <w:lvl w:ilvl="7">
+      <w:start w:val="1"/>
+      <w:numFmt w:val="bullet"/>
+      <w:lvlText w:val=""/>
+      <w:lvlJc w:val="left"/>
+      <w:pPr>
+        <w:ind w:left="2880" w:hanging="360"/>
+      </w:pPr>
+      <w:rPr>
+        <w:rFonts w:ascii="Symbol" w:hAnsi="Symbol" w:hint="default"/>
+      </w:rPr>
+    </w:lvl>
+    <w:lvl w:ilvl="8">
+      <w:start w:val="1"/>
+      <w:numFmt w:val="bullet"/>
+      <w:lvlText w:val=""/>
+      <w:lvlJc w:val="left"/>
+      <w:pPr>
+        <w:ind w:left="3240" w:hanging="360"/>
+      </w:pPr>
+      <w:rPr>
+        <w:rFonts w:ascii="Symbol" w:hAnsi="Symbol" w:hint="default"/>
+      </w:rPr>
+    </w:lvl>
+  </w:abstractNum>
+  <w:abstractNum w:abstractNumId="4" w15:restartNumberingAfterBreak="0">
     <w:nsid w:val="54713C37"/>
     <w:multiLevelType w:val="multilevel"/>
     <w:tmpl w:val="7F50A5F6"/>
@@ -2955,7 +4171,7 @@
       </w:rPr>
     </w:lvl>
   </w:abstractNum>
-  <w:abstractNum w:abstractNumId="3" w15:restartNumberingAfterBreak="0">
+  <w:abstractNum w:abstractNumId="5" w15:restartNumberingAfterBreak="0">
     <w:nsid w:val="5A9F50D3"/>
     <w:multiLevelType w:val="hybridMultilevel"/>
     <w:tmpl w:val="D7B61DCE"/>
@@ -2968,6 +4184,232 @@
       </w:pPr>
       <w:rPr>
         <w:rFonts w:ascii="Calibri" w:eastAsiaTheme="minorHAnsi" w:hAnsi="Calibri" w:cs="Calibri" w:hint="default"/>
+      </w:rPr>
+    </w:lvl>
+    <w:lvl w:ilvl="1" w:tplc="100C0003" w:tentative="1">
+      <w:start w:val="1"/>
+      <w:numFmt w:val="bullet"/>
+      <w:lvlText w:val="o"/>
+      <w:lvlJc w:val="left"/>
+      <w:pPr>
+        <w:ind w:left="1440" w:hanging="360"/>
+      </w:pPr>
+      <w:rPr>
+        <w:rFonts w:ascii="Courier New" w:hAnsi="Courier New" w:cs="Courier New" w:hint="default"/>
+      </w:rPr>
+    </w:lvl>
+    <w:lvl w:ilvl="2" w:tplc="100C0005" w:tentative="1">
+      <w:start w:val="1"/>
+      <w:numFmt w:val="bullet"/>
+      <w:lvlText w:val=""/>
+      <w:lvlJc w:val="left"/>
+      <w:pPr>
+        <w:ind w:left="2160" w:hanging="360"/>
+      </w:pPr>
+      <w:rPr>
+        <w:rFonts w:ascii="Wingdings" w:hAnsi="Wingdings" w:hint="default"/>
+      </w:rPr>
+    </w:lvl>
+    <w:lvl w:ilvl="3" w:tplc="100C0001" w:tentative="1">
+      <w:start w:val="1"/>
+      <w:numFmt w:val="bullet"/>
+      <w:lvlText w:val=""/>
+      <w:lvlJc w:val="left"/>
+      <w:pPr>
+        <w:ind w:left="2880" w:hanging="360"/>
+      </w:pPr>
+      <w:rPr>
+        <w:rFonts w:ascii="Symbol" w:hAnsi="Symbol" w:hint="default"/>
+      </w:rPr>
+    </w:lvl>
+    <w:lvl w:ilvl="4" w:tplc="100C0003" w:tentative="1">
+      <w:start w:val="1"/>
+      <w:numFmt w:val="bullet"/>
+      <w:lvlText w:val="o"/>
+      <w:lvlJc w:val="left"/>
+      <w:pPr>
+        <w:ind w:left="3600" w:hanging="360"/>
+      </w:pPr>
+      <w:rPr>
+        <w:rFonts w:ascii="Courier New" w:hAnsi="Courier New" w:cs="Courier New" w:hint="default"/>
+      </w:rPr>
+    </w:lvl>
+    <w:lvl w:ilvl="5" w:tplc="100C0005" w:tentative="1">
+      <w:start w:val="1"/>
+      <w:numFmt w:val="bullet"/>
+      <w:lvlText w:val=""/>
+      <w:lvlJc w:val="left"/>
+      <w:pPr>
+        <w:ind w:left="4320" w:hanging="360"/>
+      </w:pPr>
+      <w:rPr>
+        <w:rFonts w:ascii="Wingdings" w:hAnsi="Wingdings" w:hint="default"/>
+      </w:rPr>
+    </w:lvl>
+    <w:lvl w:ilvl="6" w:tplc="100C0001" w:tentative="1">
+      <w:start w:val="1"/>
+      <w:numFmt w:val="bullet"/>
+      <w:lvlText w:val=""/>
+      <w:lvlJc w:val="left"/>
+      <w:pPr>
+        <w:ind w:left="5040" w:hanging="360"/>
+      </w:pPr>
+      <w:rPr>
+        <w:rFonts w:ascii="Symbol" w:hAnsi="Symbol" w:hint="default"/>
+      </w:rPr>
+    </w:lvl>
+    <w:lvl w:ilvl="7" w:tplc="100C0003" w:tentative="1">
+      <w:start w:val="1"/>
+      <w:numFmt w:val="bullet"/>
+      <w:lvlText w:val="o"/>
+      <w:lvlJc w:val="left"/>
+      <w:pPr>
+        <w:ind w:left="5760" w:hanging="360"/>
+      </w:pPr>
+      <w:rPr>
+        <w:rFonts w:ascii="Courier New" w:hAnsi="Courier New" w:cs="Courier New" w:hint="default"/>
+      </w:rPr>
+    </w:lvl>
+    <w:lvl w:ilvl="8" w:tplc="100C0005" w:tentative="1">
+      <w:start w:val="1"/>
+      <w:numFmt w:val="bullet"/>
+      <w:lvlText w:val=""/>
+      <w:lvlJc w:val="left"/>
+      <w:pPr>
+        <w:ind w:left="6480" w:hanging="360"/>
+      </w:pPr>
+      <w:rPr>
+        <w:rFonts w:ascii="Wingdings" w:hAnsi="Wingdings" w:hint="default"/>
+      </w:rPr>
+    </w:lvl>
+  </w:abstractNum>
+  <w:abstractNum w:abstractNumId="6" w15:restartNumberingAfterBreak="0">
+    <w:nsid w:val="5CDC37C9"/>
+    <w:multiLevelType w:val="hybridMultilevel"/>
+    <w:tmpl w:val="C196123E"/>
+    <w:lvl w:ilvl="0" w:tplc="100C000B">
+      <w:start w:val="1"/>
+      <w:numFmt w:val="bullet"/>
+      <w:lvlText w:val=""/>
+      <w:lvlJc w:val="left"/>
+      <w:pPr>
+        <w:ind w:left="720" w:hanging="360"/>
+      </w:pPr>
+      <w:rPr>
+        <w:rFonts w:ascii="Wingdings" w:hAnsi="Wingdings" w:hint="default"/>
+      </w:rPr>
+    </w:lvl>
+    <w:lvl w:ilvl="1" w:tplc="100C0003" w:tentative="1">
+      <w:start w:val="1"/>
+      <w:numFmt w:val="bullet"/>
+      <w:lvlText w:val="o"/>
+      <w:lvlJc w:val="left"/>
+      <w:pPr>
+        <w:ind w:left="1440" w:hanging="360"/>
+      </w:pPr>
+      <w:rPr>
+        <w:rFonts w:ascii="Courier New" w:hAnsi="Courier New" w:cs="Courier New" w:hint="default"/>
+      </w:rPr>
+    </w:lvl>
+    <w:lvl w:ilvl="2" w:tplc="100C0005" w:tentative="1">
+      <w:start w:val="1"/>
+      <w:numFmt w:val="bullet"/>
+      <w:lvlText w:val=""/>
+      <w:lvlJc w:val="left"/>
+      <w:pPr>
+        <w:ind w:left="2160" w:hanging="360"/>
+      </w:pPr>
+      <w:rPr>
+        <w:rFonts w:ascii="Wingdings" w:hAnsi="Wingdings" w:hint="default"/>
+      </w:rPr>
+    </w:lvl>
+    <w:lvl w:ilvl="3" w:tplc="100C0001" w:tentative="1">
+      <w:start w:val="1"/>
+      <w:numFmt w:val="bullet"/>
+      <w:lvlText w:val=""/>
+      <w:lvlJc w:val="left"/>
+      <w:pPr>
+        <w:ind w:left="2880" w:hanging="360"/>
+      </w:pPr>
+      <w:rPr>
+        <w:rFonts w:ascii="Symbol" w:hAnsi="Symbol" w:hint="default"/>
+      </w:rPr>
+    </w:lvl>
+    <w:lvl w:ilvl="4" w:tplc="100C0003" w:tentative="1">
+      <w:start w:val="1"/>
+      <w:numFmt w:val="bullet"/>
+      <w:lvlText w:val="o"/>
+      <w:lvlJc w:val="left"/>
+      <w:pPr>
+        <w:ind w:left="3600" w:hanging="360"/>
+      </w:pPr>
+      <w:rPr>
+        <w:rFonts w:ascii="Courier New" w:hAnsi="Courier New" w:cs="Courier New" w:hint="default"/>
+      </w:rPr>
+    </w:lvl>
+    <w:lvl w:ilvl="5" w:tplc="100C0005" w:tentative="1">
+      <w:start w:val="1"/>
+      <w:numFmt w:val="bullet"/>
+      <w:lvlText w:val=""/>
+      <w:lvlJc w:val="left"/>
+      <w:pPr>
+        <w:ind w:left="4320" w:hanging="360"/>
+      </w:pPr>
+      <w:rPr>
+        <w:rFonts w:ascii="Wingdings" w:hAnsi="Wingdings" w:hint="default"/>
+      </w:rPr>
+    </w:lvl>
+    <w:lvl w:ilvl="6" w:tplc="100C0001" w:tentative="1">
+      <w:start w:val="1"/>
+      <w:numFmt w:val="bullet"/>
+      <w:lvlText w:val=""/>
+      <w:lvlJc w:val="left"/>
+      <w:pPr>
+        <w:ind w:left="5040" w:hanging="360"/>
+      </w:pPr>
+      <w:rPr>
+        <w:rFonts w:ascii="Symbol" w:hAnsi="Symbol" w:hint="default"/>
+      </w:rPr>
+    </w:lvl>
+    <w:lvl w:ilvl="7" w:tplc="100C0003" w:tentative="1">
+      <w:start w:val="1"/>
+      <w:numFmt w:val="bullet"/>
+      <w:lvlText w:val="o"/>
+      <w:lvlJc w:val="left"/>
+      <w:pPr>
+        <w:ind w:left="5760" w:hanging="360"/>
+      </w:pPr>
+      <w:rPr>
+        <w:rFonts w:ascii="Courier New" w:hAnsi="Courier New" w:cs="Courier New" w:hint="default"/>
+      </w:rPr>
+    </w:lvl>
+    <w:lvl w:ilvl="8" w:tplc="100C0005" w:tentative="1">
+      <w:start w:val="1"/>
+      <w:numFmt w:val="bullet"/>
+      <w:lvlText w:val=""/>
+      <w:lvlJc w:val="left"/>
+      <w:pPr>
+        <w:ind w:left="6480" w:hanging="360"/>
+      </w:pPr>
+      <w:rPr>
+        <w:rFonts w:ascii="Wingdings" w:hAnsi="Wingdings" w:hint="default"/>
+      </w:rPr>
+    </w:lvl>
+  </w:abstractNum>
+  <w:abstractNum w:abstractNumId="7" w15:restartNumberingAfterBreak="0">
+    <w:nsid w:val="76433080"/>
+    <w:multiLevelType w:val="hybridMultilevel"/>
+    <w:tmpl w:val="C34E1E7A"/>
+    <w:lvl w:ilvl="0" w:tplc="100C000B">
+      <w:start w:val="1"/>
+      <w:numFmt w:val="bullet"/>
+      <w:lvlText w:val=""/>
+      <w:lvlJc w:val="left"/>
+      <w:pPr>
+        <w:ind w:left="720" w:hanging="360"/>
+      </w:pPr>
+      <w:rPr>
+        <w:rFonts w:ascii="Wingdings" w:hAnsi="Wingdings" w:hint="default"/>
       </w:rPr>
     </w:lvl>
     <w:lvl w:ilvl="1" w:tplc="100C0003" w:tentative="1">
@@ -3074,10 +4516,22 @@
     <w:abstractNumId w:val="1"/>
   </w:num>
   <w:num w:numId="3">
+    <w:abstractNumId w:val="4"/>
+  </w:num>
+  <w:num w:numId="4">
+    <w:abstractNumId w:val="5"/>
+  </w:num>
+  <w:num w:numId="5">
+    <w:abstractNumId w:val="3"/>
+  </w:num>
+  <w:num w:numId="6">
     <w:abstractNumId w:val="2"/>
   </w:num>
-  <w:num w:numId="4">
-    <w:abstractNumId w:val="3"/>
+  <w:num w:numId="7">
+    <w:abstractNumId w:val="7"/>
+  </w:num>
+  <w:num w:numId="8">
+    <w:abstractNumId w:val="6"/>
   </w:num>
 </w:numbering>
 </file>
@@ -3213,6 +4667,7 @@
     <w:lsdException w:name="HTML Sample" w:semiHidden="1" w:unhideWhenUsed="1"/>
     <w:lsdException w:name="HTML Typewriter" w:semiHidden="1" w:unhideWhenUsed="1"/>
     <w:lsdException w:name="HTML Variable" w:semiHidden="1" w:unhideWhenUsed="1"/>
+    <w:lsdException w:name="Normal Table" w:semiHidden="1" w:unhideWhenUsed="1"/>
     <w:lsdException w:name="annotation subject" w:semiHidden="1" w:unhideWhenUsed="1"/>
     <w:lsdException w:name="No List" w:semiHidden="1" w:unhideWhenUsed="1"/>
     <w:lsdException w:name="Outline List 1" w:semiHidden="1" w:unhideWhenUsed="1"/>
@@ -3256,8 +4711,10 @@
     <w:lsdException w:name="Table Elegant" w:semiHidden="1" w:unhideWhenUsed="1"/>
     <w:lsdException w:name="Table Professional" w:semiHidden="1" w:unhideWhenUsed="1"/>
     <w:lsdException w:name="Table Subtle 1" w:semiHidden="1" w:unhideWhenUsed="1"/>
+    <w:lsdException w:name="Table Subtle 2" w:semiHidden="1" w:unhideWhenUsed="1"/>
     <w:lsdException w:name="Table Web 1" w:semiHidden="1" w:unhideWhenUsed="1"/>
     <w:lsdException w:name="Table Web 2" w:semiHidden="1" w:unhideWhenUsed="1"/>
+    <w:lsdException w:name="Table Web 3" w:semiHidden="1" w:unhideWhenUsed="1"/>
     <w:lsdException w:name="Balloon Text" w:semiHidden="1" w:unhideWhenUsed="1"/>
     <w:lsdException w:name="Table Grid" w:uiPriority="39"/>
     <w:lsdException w:name="Table Theme" w:semiHidden="1" w:unhideWhenUsed="1"/>
@@ -3568,18 +5025,14 @@
     <w:next w:val="Normal"/>
     <w:link w:val="Titre4Car"/>
     <w:uiPriority w:val="9"/>
-    <w:semiHidden/>
     <w:unhideWhenUsed/>
     <w:qFormat/>
-    <w:rsid w:val="00B6256E"/>
+    <w:rsid w:val="008A66CD"/>
     <w:pPr>
       <w:keepNext/>
       <w:keepLines/>
-      <w:numPr>
-        <w:ilvl w:val="3"/>
-        <w:numId w:val="1"/>
-      </w:numPr>
       <w:spacing w:before="40" w:after="0"/>
+      <w:ind w:left="554"/>
       <w:outlineLvl w:val="3"/>
     </w:pPr>
     <w:rPr>
@@ -3725,7 +5178,6 @@
   <w:style w:type="character" w:default="1" w:styleId="Policepardfaut">
     <w:name w:val="Default Paragraph Font"/>
     <w:uiPriority w:val="1"/>
-    <w:semiHidden/>
     <w:unhideWhenUsed/>
   </w:style>
   <w:style w:type="table" w:default="1" w:styleId="TableauNormal">
@@ -3897,8 +5349,7 @@
     <w:basedOn w:val="Policepardfaut"/>
     <w:link w:val="Titre4"/>
     <w:uiPriority w:val="9"/>
-    <w:semiHidden/>
-    <w:rsid w:val="00B6256E"/>
+    <w:rsid w:val="008A66CD"/>
     <w:rPr>
       <w:rFonts w:asciiTheme="majorHAnsi" w:eastAsiaTheme="majorEastAsia" w:hAnsiTheme="majorHAnsi" w:cstheme="majorBidi"/>
       <w:i/>
@@ -4017,15 +5468,17 @@
     <w:link w:val="Sous-titreCar"/>
     <w:uiPriority w:val="11"/>
     <w:qFormat/>
-    <w:rsid w:val="00B670B5"/>
+    <w:rsid w:val="00EC58AE"/>
     <w:pPr>
       <w:numPr>
         <w:numId w:val="0"/>
       </w:numPr>
+      <w:spacing w:before="0"/>
+      <w:ind w:left="567"/>
     </w:pPr>
     <w:rPr>
-      <w:b/>
-      <w:sz w:val="40"/>
+      <w:sz w:val="26"/>
+      <w:szCs w:val="26"/>
     </w:rPr>
   </w:style>
   <w:style w:type="character" w:customStyle="1" w:styleId="Sous-titreCar">
@@ -4033,13 +5486,12 @@
     <w:basedOn w:val="Policepardfaut"/>
     <w:link w:val="Sous-titre"/>
     <w:uiPriority w:val="11"/>
-    <w:rsid w:val="00B670B5"/>
+    <w:rsid w:val="00EC58AE"/>
     <w:rPr>
       <w:rFonts w:asciiTheme="majorHAnsi" w:eastAsiaTheme="majorEastAsia" w:hAnsiTheme="majorHAnsi" w:cstheme="majorBidi"/>
-      <w:b/>
       <w:color w:val="000000" w:themeColor="text1"/>
-      <w:sz w:val="40"/>
-      <w:szCs w:val="32"/>
+      <w:sz w:val="26"/>
+      <w:szCs w:val="26"/>
       <w:lang w:eastAsia="fr-CH"/>
     </w:rPr>
   </w:style>
@@ -4187,6 +5639,43 @@
       <w:sz w:val="20"/>
       <w:szCs w:val="20"/>
     </w:rPr>
+  </w:style>
+  <w:style w:type="character" w:styleId="Accentuationlgre">
+    <w:name w:val="Subtle Emphasis"/>
+    <w:basedOn w:val="Policepardfaut"/>
+    <w:uiPriority w:val="19"/>
+    <w:qFormat/>
+    <w:rsid w:val="00EC58AE"/>
+    <w:rPr>
+      <w:i/>
+      <w:iCs/>
+      <w:color w:val="404040" w:themeColor="text1" w:themeTint="BF"/>
+    </w:rPr>
+  </w:style>
+  <w:style w:type="character" w:styleId="Mentionnonrsolue">
+    <w:name w:val="Unresolved Mention"/>
+    <w:basedOn w:val="Policepardfaut"/>
+    <w:uiPriority w:val="99"/>
+    <w:semiHidden/>
+    <w:unhideWhenUsed/>
+    <w:rsid w:val="00EC58AE"/>
+    <w:rPr>
+      <w:color w:val="605E5C"/>
+      <w:shd w:val="clear" w:color="auto" w:fill="E1DFDD"/>
+    </w:rPr>
+  </w:style>
+  <w:style w:type="paragraph" w:styleId="TM3">
+    <w:name w:val="toc 3"/>
+    <w:basedOn w:val="Normal"/>
+    <w:next w:val="Normal"/>
+    <w:autoRedefine/>
+    <w:uiPriority w:val="39"/>
+    <w:unhideWhenUsed/>
+    <w:rsid w:val="0045456C"/>
+    <w:pPr>
+      <w:spacing w:after="100"/>
+      <w:ind w:left="440"/>
+    </w:pPr>
   </w:style>
 </w:styles>
 </file>
@@ -4497,6 +5986,7 @@
     <w:lsdException w:name="HTML Sample" w:semiHidden="1" w:unhideWhenUsed="1"/>
     <w:lsdException w:name="HTML Typewriter" w:semiHidden="1" w:unhideWhenUsed="1"/>
     <w:lsdException w:name="HTML Variable" w:semiHidden="1" w:unhideWhenUsed="1"/>
+    <w:lsdException w:name="Normal Table" w:semiHidden="1" w:unhideWhenUsed="1"/>
     <w:lsdException w:name="annotation subject" w:semiHidden="1" w:unhideWhenUsed="1"/>
     <w:lsdException w:name="No List" w:semiHidden="1" w:unhideWhenUsed="1"/>
     <w:lsdException w:name="Outline List 1" w:semiHidden="1" w:unhideWhenUsed="1"/>
@@ -4540,8 +6030,10 @@
     <w:lsdException w:name="Table Elegant" w:semiHidden="1" w:unhideWhenUsed="1"/>
     <w:lsdException w:name="Table Professional" w:semiHidden="1" w:unhideWhenUsed="1"/>
     <w:lsdException w:name="Table Subtle 1" w:semiHidden="1" w:unhideWhenUsed="1"/>
+    <w:lsdException w:name="Table Subtle 2" w:semiHidden="1" w:unhideWhenUsed="1"/>
     <w:lsdException w:name="Table Web 1" w:semiHidden="1" w:unhideWhenUsed="1"/>
     <w:lsdException w:name="Table Web 2" w:semiHidden="1" w:unhideWhenUsed="1"/>
+    <w:lsdException w:name="Table Web 3" w:semiHidden="1" w:unhideWhenUsed="1"/>
     <w:lsdException w:name="Balloon Text" w:semiHidden="1" w:unhideWhenUsed="1"/>
     <w:lsdException w:name="Table Grid" w:uiPriority="39"/>
     <w:lsdException w:name="Table Theme" w:semiHidden="1" w:unhideWhenUsed="1"/>
@@ -5102,7 +6594,7 @@
 </file>
 
 <file path=customXml/itemProps1.xml><?xml version="1.0" encoding="utf-8"?>
-<ds:datastoreItem xmlns:ds="http://schemas.openxmlformats.org/officeDocument/2006/customXml" ds:itemID="{6A5F2CC5-60C3-42EE-976B-1C28025C37B8}">
+<ds:datastoreItem xmlns:ds="http://schemas.openxmlformats.org/officeDocument/2006/customXml" ds:itemID="{DB9167DC-1E97-4067-B35A-0DFED4571E9C}">
   <ds:schemaRefs>
     <ds:schemaRef ds:uri="http://schemas.openxmlformats.org/officeDocument/2006/bibliography"/>
   </ds:schemaRefs>

</xml_diff>

<commit_message>
Ajout câble croisé GigaEthernet
</commit_message>
<xml_diff>
--- a/INFO_2A_Fabrication_Ethernet_cours.docx
+++ b/INFO_2A_Fabrication_Ethernet_cours.docx
@@ -2756,7 +2756,7 @@
         <w:pStyle w:val="Titre2"/>
         <w:ind w:left="851"/>
       </w:pPr>
-      <w:bookmarkStart w:id="11" w:name="_Toc3968897"/>
+      <w:bookmarkStart w:id="10" w:name="_Toc3968897"/>
       <w:r>
         <w:rPr>
           <w:noProof/>
@@ -2772,7 +2772,7 @@
       <w:r>
         <w:t>Connectiques</w:t>
       </w:r>
-      <w:bookmarkEnd w:id="11"/>
+      <w:bookmarkEnd w:id="10"/>
     </w:p>
     <w:p>
       <w:pPr>
@@ -2802,19 +2802,19 @@
         </w:rPr>
         <w:t xml:space="preserve">Le RJ-45 ou Registered Jack 45 est une interface physique utilisée pour terminer un câble </w:t>
       </w:r>
-      <w:commentRangeStart w:id="12"/>
+      <w:commentRangeStart w:id="11"/>
       <w:r>
         <w:rPr>
           <w:color w:val="FF0000"/>
         </w:rPr>
         <w:t>paire torsadée.</w:t>
       </w:r>
-      <w:commentRangeEnd w:id="12"/>
+      <w:commentRangeEnd w:id="11"/>
       <w:r>
         <w:rPr>
           <w:rStyle w:val="Marquedecommentaire"/>
         </w:rPr>
-        <w:commentReference w:id="12"/>
+        <w:commentReference w:id="11"/>
       </w:r>
       <w:r>
         <w:rPr>
@@ -3355,29 +3355,29 @@
         <w:pStyle w:val="Titre2"/>
         <w:ind w:left="851"/>
       </w:pPr>
-      <w:bookmarkStart w:id="13" w:name="_Toc3968898"/>
+      <w:bookmarkStart w:id="12" w:name="_Toc3968898"/>
       <w:r>
         <w:t>Normes</w:t>
       </w:r>
+      <w:bookmarkEnd w:id="12"/>
+    </w:p>
+    <w:p>
+      <w:pPr>
+        <w:pStyle w:val="Titre3"/>
+        <w:rPr>
+          <w:color w:val="FF0000"/>
+          <w:lang w:val="it-IT"/>
+        </w:rPr>
+      </w:pPr>
+      <w:bookmarkStart w:id="13" w:name="_Toc3968899"/>
+      <w:r>
+        <w:rPr>
+          <w:color w:val="FF0000"/>
+          <w:lang w:val="it-IT"/>
+        </w:rPr>
+        <w:t>Norme TIA/EIA-568</w:t>
+      </w:r>
       <w:bookmarkEnd w:id="13"/>
-    </w:p>
-    <w:p>
-      <w:pPr>
-        <w:pStyle w:val="Titre3"/>
-        <w:rPr>
-          <w:color w:val="FF0000"/>
-          <w:lang w:val="it-IT"/>
-        </w:rPr>
-      </w:pPr>
-      <w:bookmarkStart w:id="14" w:name="_Toc3968899"/>
-      <w:r>
-        <w:rPr>
-          <w:color w:val="FF0000"/>
-          <w:lang w:val="it-IT"/>
-        </w:rPr>
-        <w:t>Norme TIA/EIA-568</w:t>
-      </w:r>
-      <w:bookmarkEnd w:id="14"/>
     </w:p>
     <w:p>
       <w:pPr>
@@ -3527,7 +3527,7 @@
           <w:lang w:eastAsia="fr-CH"/>
         </w:rPr>
         <w:drawing>
-          <wp:anchor distT="0" distB="0" distL="114300" distR="114300" simplePos="0" relativeHeight="251663360" behindDoc="0" locked="0" layoutInCell="1" allowOverlap="1" wp14:anchorId="05C3F7F3" wp14:editId="4A0BCC8B">
+          <wp:anchor distT="0" distB="0" distL="114300" distR="114300" simplePos="0" relativeHeight="251663360" behindDoc="0" locked="0" layoutInCell="1" allowOverlap="1" wp14:anchorId="05C3F7F3" wp14:editId="77B904BF">
             <wp:simplePos x="0" y="0"/>
             <wp:positionH relativeFrom="column">
               <wp:posOffset>299720</wp:posOffset>
@@ -3598,6 +3598,119 @@
     </w:p>
     <w:p>
       <w:pPr>
+        <w:ind w:left="567"/>
+        <w:jc w:val="both"/>
+        <w:rPr>
+          <w:i/>
+          <w:color w:val="FF0000"/>
+          <w:u w:val="single"/>
+        </w:rPr>
+      </w:pPr>
+      <w:bookmarkStart w:id="14" w:name="_GoBack"/>
+      <w:r>
+        <w:rPr>
+          <w:color w:val="FF0000"/>
+        </w:rPr>
+        <w:lastRenderedPageBreak/>
+        <w:drawing>
+          <wp:anchor distT="0" distB="0" distL="114300" distR="114300" simplePos="0" relativeHeight="251670528" behindDoc="0" locked="0" layoutInCell="1" allowOverlap="1" wp14:anchorId="50F6837D" wp14:editId="7999CC25">
+            <wp:simplePos x="0" y="0"/>
+            <wp:positionH relativeFrom="column">
+              <wp:posOffset>332537</wp:posOffset>
+            </wp:positionH>
+            <wp:positionV relativeFrom="paragraph">
+              <wp:posOffset>403</wp:posOffset>
+            </wp:positionV>
+            <wp:extent cx="1677600" cy="1269390"/>
+            <wp:effectExtent l="0" t="0" r="0" b="6985"/>
+            <wp:wrapSquare wrapText="bothSides"/>
+            <wp:docPr id="15" name="Image 15" descr="https://i.stack.imgur.com/kkSjK.jpg"/>
+            <wp:cNvGraphicFramePr>
+              <a:graphicFrameLocks xmlns:a="http://schemas.openxmlformats.org/drawingml/2006/main" noChangeAspect="1"/>
+            </wp:cNvGraphicFramePr>
+            <a:graphic xmlns:a="http://schemas.openxmlformats.org/drawingml/2006/main">
+              <a:graphicData uri="http://schemas.openxmlformats.org/drawingml/2006/picture">
+                <pic:pic xmlns:pic="http://schemas.openxmlformats.org/drawingml/2006/picture">
+                  <pic:nvPicPr>
+                    <pic:cNvPr id="0" name="Picture 1" descr="https://i.stack.imgur.com/kkSjK.jpg"/>
+                    <pic:cNvPicPr>
+                      <a:picLocks noChangeAspect="1" noChangeArrowheads="1"/>
+                    </pic:cNvPicPr>
+                  </pic:nvPicPr>
+                  <pic:blipFill>
+                    <a:blip r:embed="rId25" cstate="print">
+                      <a:extLst>
+                        <a:ext uri="{28A0092B-C50C-407E-A947-70E740481C1C}">
+                          <a14:useLocalDpi xmlns:a14="http://schemas.microsoft.com/office/drawing/2010/main" val="0"/>
+                        </a:ext>
+                      </a:extLst>
+                    </a:blip>
+                    <a:srcRect/>
+                    <a:stretch>
+                      <a:fillRect/>
+                    </a:stretch>
+                  </pic:blipFill>
+                  <pic:spPr bwMode="auto">
+                    <a:xfrm>
+                      <a:off x="0" y="0"/>
+                      <a:ext cx="1677600" cy="1269390"/>
+                    </a:xfrm>
+                    <a:prstGeom prst="rect">
+                      <a:avLst/>
+                    </a:prstGeom>
+                    <a:noFill/>
+                    <a:ln>
+                      <a:noFill/>
+                    </a:ln>
+                  </pic:spPr>
+                </pic:pic>
+              </a:graphicData>
+            </a:graphic>
+            <wp14:sizeRelH relativeFrom="margin">
+              <wp14:pctWidth>0</wp14:pctWidth>
+            </wp14:sizeRelH>
+            <wp14:sizeRelV relativeFrom="margin">
+              <wp14:pctHeight>0</wp14:pctHeight>
+            </wp14:sizeRelV>
+          </wp:anchor>
+        </w:drawing>
+      </w:r>
+      <w:bookmarkEnd w:id="14"/>
+      <w:r>
+        <w:rPr>
+          <w:i/>
+          <w:color w:val="FF0000"/>
+          <w:u w:val="single"/>
+        </w:rPr>
+        <w:t>Attention</w:t>
+      </w:r>
+    </w:p>
+    <w:p>
+      <w:pPr>
+        <w:ind w:left="567"/>
+        <w:jc w:val="both"/>
+        <w:rPr>
+          <w:color w:val="FF0000"/>
+        </w:rPr>
+      </w:pPr>
+      <w:r>
+        <w:rPr>
+          <w:color w:val="FF0000"/>
+        </w:rPr>
+        <w:t>Les câbles pairs torsadés utilisant la norme GigaEthernet ou ultérieure doivent impérativement inverser tous les fils du connecteur (Voir image). Les normes 100 BASE-T ou antérieurs utilisaient que quatre fils pour l’Ethernet alors que le GigaEthernet ou ultérieurs utilisent les quatre paires pour la transmission de données.</w:t>
+      </w:r>
+    </w:p>
+    <w:p>
+      <w:pPr>
+        <w:ind w:left="567"/>
+        <w:jc w:val="both"/>
+        <w:rPr>
+          <w:color w:val="FF0000"/>
+        </w:rPr>
+      </w:pPr>
+    </w:p>
+    <w:p>
+      <w:pPr>
         <w:pStyle w:val="Titre4"/>
         <w:rPr>
           <w:color w:val="FF0000"/>
@@ -3607,7 +3720,6 @@
         <w:rPr>
           <w:color w:val="FF0000"/>
         </w:rPr>
-        <w:lastRenderedPageBreak/>
         <w:t>Conclusion</w:t>
       </w:r>
     </w:p>
@@ -3698,7 +3810,7 @@
           <w:szCs w:val="24"/>
         </w:rPr>
       </w:pPr>
-      <w:hyperlink r:id="rId25" w:history="1">
+      <w:hyperlink r:id="rId26" w:history="1">
         <w:r>
           <w:rPr>
             <w:rStyle w:val="Lienhypertexte"/>
@@ -3718,7 +3830,7 @@
           <w:szCs w:val="24"/>
         </w:rPr>
       </w:pPr>
-      <w:hyperlink r:id="rId26" w:history="1">
+      <w:hyperlink r:id="rId27" w:history="1">
         <w:r>
           <w:rPr>
             <w:rStyle w:val="Lienhypertexte"/>
@@ -3737,7 +3849,7 @@
           <w:szCs w:val="24"/>
         </w:rPr>
       </w:pPr>
-      <w:hyperlink r:id="rId27" w:history="1">
+      <w:hyperlink r:id="rId28" w:history="1">
         <w:r>
           <w:rPr>
             <w:rStyle w:val="Lienhypertexte"/>
@@ -3774,7 +3886,7 @@
           <w:szCs w:val="24"/>
         </w:rPr>
       </w:pPr>
-      <w:hyperlink r:id="rId28" w:history="1">
+      <w:hyperlink r:id="rId29" w:history="1">
         <w:r>
           <w:rPr>
             <w:rStyle w:val="Lienhypertexte"/>
@@ -3801,7 +3913,7 @@
           <w:szCs w:val="24"/>
         </w:rPr>
       </w:pPr>
-      <w:hyperlink r:id="rId29" w:history="1">
+      <w:hyperlink r:id="rId30" w:history="1">
         <w:r>
           <w:rPr>
             <w:rStyle w:val="Lienhypertexte"/>
@@ -3821,7 +3933,7 @@
           <w:szCs w:val="24"/>
         </w:rPr>
       </w:pPr>
-      <w:hyperlink r:id="rId30" w:history="1">
+      <w:hyperlink r:id="rId31" w:history="1">
         <w:r>
           <w:rPr>
             <w:rStyle w:val="Lienhypertexte"/>
@@ -3841,7 +3953,7 @@
           <w:szCs w:val="24"/>
         </w:rPr>
       </w:pPr>
-      <w:hyperlink r:id="rId31" w:history="1">
+      <w:hyperlink r:id="rId32" w:history="1">
         <w:r>
           <w:rPr>
             <w:rStyle w:val="Lienhypertexte"/>
@@ -3890,7 +4002,7 @@
           <w:lang w:eastAsia="fr-CH"/>
         </w:rPr>
       </w:pPr>
-      <w:hyperlink r:id="rId32" w:history="1">
+      <w:hyperlink r:id="rId33" w:history="1">
         <w:r>
           <w:rPr>
             <w:rStyle w:val="Lienhypertexte"/>
@@ -3910,7 +4022,7 @@
           <w:lang w:eastAsia="fr-CH"/>
         </w:rPr>
       </w:pPr>
-      <w:hyperlink r:id="rId33" w:history="1">
+      <w:hyperlink r:id="rId34" w:history="1">
         <w:r>
           <w:rPr>
             <w:rStyle w:val="Lienhypertexte"/>
@@ -3930,7 +4042,7 @@
           <w:lang w:eastAsia="fr-CH"/>
         </w:rPr>
       </w:pPr>
-      <w:hyperlink r:id="rId34" w:history="1">
+      <w:hyperlink r:id="rId35" w:history="1">
         <w:r>
           <w:rPr>
             <w:rStyle w:val="Lienhypertexte"/>
@@ -3950,7 +4062,7 @@
           <w:lang w:eastAsia="fr-CH"/>
         </w:rPr>
       </w:pPr>
-      <w:hyperlink r:id="rId35" w:history="1">
+      <w:hyperlink r:id="rId36" w:history="1">
         <w:r>
           <w:rPr>
             <w:rStyle w:val="Lienhypertexte"/>
@@ -4041,7 +4153,7 @@
           <w:lang w:val="it-IT"/>
         </w:rPr>
       </w:pPr>
-      <w:hyperlink r:id="rId36" w:history="1">
+      <w:hyperlink r:id="rId37" w:history="1">
         <w:r>
           <w:rPr>
             <w:rStyle w:val="Lienhypertexte"/>
@@ -4059,7 +4171,7 @@
           <w:lang w:val="it-IT"/>
         </w:rPr>
       </w:pPr>
-      <w:hyperlink r:id="rId37" w:history="1">
+      <w:hyperlink r:id="rId38" w:history="1">
         <w:r>
           <w:rPr>
             <w:rStyle w:val="Lienhypertexte"/>
@@ -4114,8 +4226,6 @@
           <w:numId w:val="4"/>
         </w:numPr>
       </w:pPr>
-      <w:bookmarkStart w:id="10" w:name="_GoBack"/>
-      <w:bookmarkEnd w:id="10"/>
       <w:r>
         <w:rPr>
           <w:rStyle w:val="Marquedecommentaire"/>
@@ -4151,7 +4261,7 @@
       </w:r>
     </w:p>
   </w:comment>
-  <w:comment w:id="12" w:author="Dylan Guiducci" w:date="2019-03-20T15:18:00Z" w:initials="DG">
+  <w:comment w:id="11" w:author="Dylan Guiducci" w:date="2019-03-20T15:18:00Z" w:initials="DG">
     <w:p>
       <w:pPr>
         <w:pStyle w:val="Commentaire"/>
@@ -5480,6 +5590,7 @@
     <w:lsdException w:name="HTML Sample" w:semiHidden="1" w:unhideWhenUsed="1"/>
     <w:lsdException w:name="HTML Typewriter" w:semiHidden="1" w:unhideWhenUsed="1"/>
     <w:lsdException w:name="HTML Variable" w:semiHidden="1" w:unhideWhenUsed="1"/>
+    <w:lsdException w:name="Normal Table" w:semiHidden="1" w:unhideWhenUsed="1"/>
     <w:lsdException w:name="annotation subject" w:semiHidden="1" w:unhideWhenUsed="1"/>
     <w:lsdException w:name="No List" w:semiHidden="1" w:unhideWhenUsed="1"/>
     <w:lsdException w:name="Outline List 1" w:semiHidden="1" w:unhideWhenUsed="1"/>
@@ -5523,8 +5634,10 @@
     <w:lsdException w:name="Table Elegant" w:semiHidden="1" w:unhideWhenUsed="1"/>
     <w:lsdException w:name="Table Professional" w:semiHidden="1" w:unhideWhenUsed="1"/>
     <w:lsdException w:name="Table Subtle 1" w:semiHidden="1" w:unhideWhenUsed="1"/>
+    <w:lsdException w:name="Table Subtle 2" w:semiHidden="1" w:unhideWhenUsed="1"/>
     <w:lsdException w:name="Table Web 1" w:semiHidden="1" w:unhideWhenUsed="1"/>
     <w:lsdException w:name="Table Web 2" w:semiHidden="1" w:unhideWhenUsed="1"/>
+    <w:lsdException w:name="Table Web 3" w:semiHidden="1" w:unhideWhenUsed="1"/>
     <w:lsdException w:name="Balloon Text" w:semiHidden="1" w:unhideWhenUsed="1"/>
     <w:lsdException w:name="Table Grid" w:uiPriority="39"/>
     <w:lsdException w:name="Table Theme" w:semiHidden="1" w:unhideWhenUsed="1"/>
@@ -5988,7 +6101,6 @@
   <w:style w:type="character" w:default="1" w:styleId="Policepardfaut">
     <w:name w:val="Default Paragraph Font"/>
     <w:uiPriority w:val="1"/>
-    <w:semiHidden/>
     <w:unhideWhenUsed/>
   </w:style>
   <w:style w:type="table" w:default="1" w:styleId="TableauNormal">
@@ -6817,6 +6929,7 @@
     <w:lsdException w:name="HTML Sample" w:semiHidden="1" w:unhideWhenUsed="1"/>
     <w:lsdException w:name="HTML Typewriter" w:semiHidden="1" w:unhideWhenUsed="1"/>
     <w:lsdException w:name="HTML Variable" w:semiHidden="1" w:unhideWhenUsed="1"/>
+    <w:lsdException w:name="Normal Table" w:semiHidden="1" w:unhideWhenUsed="1"/>
     <w:lsdException w:name="annotation subject" w:semiHidden="1" w:unhideWhenUsed="1"/>
     <w:lsdException w:name="No List" w:semiHidden="1" w:unhideWhenUsed="1"/>
     <w:lsdException w:name="Outline List 1" w:semiHidden="1" w:unhideWhenUsed="1"/>
@@ -6860,8 +6973,10 @@
     <w:lsdException w:name="Table Elegant" w:semiHidden="1" w:unhideWhenUsed="1"/>
     <w:lsdException w:name="Table Professional" w:semiHidden="1" w:unhideWhenUsed="1"/>
     <w:lsdException w:name="Table Subtle 1" w:semiHidden="1" w:unhideWhenUsed="1"/>
+    <w:lsdException w:name="Table Subtle 2" w:semiHidden="1" w:unhideWhenUsed="1"/>
     <w:lsdException w:name="Table Web 1" w:semiHidden="1" w:unhideWhenUsed="1"/>
     <w:lsdException w:name="Table Web 2" w:semiHidden="1" w:unhideWhenUsed="1"/>
+    <w:lsdException w:name="Table Web 3" w:semiHidden="1" w:unhideWhenUsed="1"/>
     <w:lsdException w:name="Balloon Text" w:semiHidden="1" w:unhideWhenUsed="1"/>
     <w:lsdException w:name="Table Grid" w:uiPriority="39"/>
     <w:lsdException w:name="Table Theme" w:semiHidden="1" w:unhideWhenUsed="1"/>
@@ -7422,7 +7537,7 @@
 </file>
 
 <file path=customXml/itemProps1.xml><?xml version="1.0" encoding="utf-8"?>
-<ds:datastoreItem xmlns:ds="http://schemas.openxmlformats.org/officeDocument/2006/customXml" ds:itemID="{37192B03-54C3-499B-A8BE-E9CC1FF8168D}">
+<ds:datastoreItem xmlns:ds="http://schemas.openxmlformats.org/officeDocument/2006/customXml" ds:itemID="{3FC6EACA-CA5F-4363-A71C-0736E27F1508}">
   <ds:schemaRefs>
     <ds:schemaRef ds:uri="http://schemas.openxmlformats.org/officeDocument/2006/bibliography"/>
   </ds:schemaRefs>

</xml_diff>

<commit_message>
Ajout Norme fichier cours
</commit_message>
<xml_diff>
--- a/INFO_2A_Fabrication_Ethernet_cours.docx
+++ b/INFO_2A_Fabrication_Ethernet_cours.docx
@@ -3373,9 +3373,15 @@
       <w:pPr>
         <w:pStyle w:val="Titre2"/>
         <w:ind w:left="851"/>
+        <w:rPr>
+          <w:color w:val="FF0000"/>
+        </w:rPr>
       </w:pPr>
       <w:bookmarkStart w:id="12" w:name="_Toc3968898"/>
       <w:r>
+        <w:rPr>
+          <w:color w:val="FF0000"/>
+        </w:rPr>
         <w:t>Normes</w:t>
       </w:r>
       <w:bookmarkEnd w:id="12"/>
@@ -3388,15 +3394,135 @@
           <w:lang w:val="it-IT"/>
         </w:rPr>
       </w:pPr>
-      <w:bookmarkStart w:id="13" w:name="_Toc3968899"/>
       <w:r>
         <w:rPr>
           <w:color w:val="FF0000"/>
           <w:lang w:val="it-IT"/>
         </w:rPr>
+        <w:t xml:space="preserve">Norme </w:t>
+      </w:r>
+      <w:bookmarkStart w:id="13" w:name="_Hlk3968700"/>
+      <w:r>
+        <w:rPr>
+          <w:color w:val="FF0000"/>
+          <w:lang w:val="it-IT"/>
+        </w:rPr>
+        <w:t>IEEE 802.3</w:t>
+      </w:r>
+      <w:bookmarkEnd w:id="13"/>
+    </w:p>
+    <w:p>
+      <w:pPr>
+        <w:ind w:left="567"/>
+        <w:rPr>
+          <w:color w:val="FF0000"/>
+        </w:rPr>
+      </w:pPr>
+      <w:r>
+        <w:rPr>
+          <w:color w:val="FF0000"/>
+        </w:rPr>
+        <w:t xml:space="preserve">IEEE signifie « </w:t>
+      </w:r>
+      <w:r>
+        <w:rPr>
+          <w:color w:val="FF0000"/>
+          <w:lang w:val="en-US"/>
+        </w:rPr>
+        <w:t>Institute of Electrical and Electronics Engineers</w:t>
+      </w:r>
+      <w:r>
+        <w:rPr>
+          <w:color w:val="FF0000"/>
+        </w:rPr>
+        <w:t xml:space="preserve"> » qui est une institue américaine. Ils ont créé plusieurs normes dont la IEEE 802.3 qui fait référence à un ensemble de protocoles qui définissent les réseaux locaux (LAN). Il comprend l'exploitation, la bande passante et des connexions de périphériques dans un environnement LAN. </w:t>
+      </w:r>
+    </w:p>
+    <w:p>
+      <w:pPr>
+        <w:ind w:left="567"/>
+        <w:rPr>
+          <w:color w:val="FF0000"/>
+        </w:rPr>
+      </w:pPr>
+      <w:r>
+        <w:rPr>
+          <w:color w:val="FF0000"/>
+        </w:rPr>
+        <w:t xml:space="preserve">Il existe deux opérations dans IEEE 802.3 Opérations. La première est le mode </w:t>
+      </w:r>
+      <w:proofErr w:type="spellStart"/>
+      <w:r>
+        <w:rPr>
+          <w:color w:val="FF0000"/>
+        </w:rPr>
+        <w:t>half</w:t>
+      </w:r>
+      <w:proofErr w:type="spellEnd"/>
+      <w:r>
+        <w:rPr>
+          <w:color w:val="FF0000"/>
+        </w:rPr>
+        <w:t>-duplex, qui est comme un talkie-walkie, il peut recevoir et envoyer des données que d’un seul à la fois. Le second mode de fonctionnement est le mode full-duplex, qui peut envoyer et recevoir des données de plusieurs périphériques simultanément.</w:t>
+      </w:r>
+    </w:p>
+    <w:p>
+      <w:pPr>
+        <w:ind w:left="567"/>
+        <w:rPr>
+          <w:color w:val="FF0000"/>
+        </w:rPr>
+      </w:pPr>
+      <w:r>
+        <w:rPr>
+          <w:color w:val="FF0000"/>
+        </w:rPr>
+        <w:t xml:space="preserve">À ce jour, il existe quatre débits dans la norme IEEE 802.3. Le débit est la vitesse à </w:t>
+      </w:r>
+      <w:r>
+        <w:rPr>
+          <w:color w:val="FF0000"/>
+        </w:rPr>
+        <w:t>laquelle</w:t>
+      </w:r>
+      <w:r>
+        <w:rPr>
+          <w:color w:val="FF0000"/>
+        </w:rPr>
+        <w:t xml:space="preserve"> les données peuvent être transmises entre réseaux connectés pas des câbles physiques. Les vitesses existantes sont l’Ethernet qui a un débit de 10 Mb/s, le second est le Fast Ethernet qui utilise le protocole IEEE 802.3u et qui a un débit de 100 Mb/s, le troisième est le GigaEthernet qui utilise le protocole IEEE 802.3z et qui a un débit de 1’000Mb/s et le dernier est le 10 GigaEthernet qui utilise le protocole IEEE 802.3ae qui a un débit de 10’000Mb/s.</w:t>
+      </w:r>
+    </w:p>
+    <w:p>
+      <w:pPr>
+        <w:ind w:left="567"/>
+        <w:rPr>
+          <w:color w:val="FF0000"/>
+        </w:rPr>
+      </w:pPr>
+      <w:r>
+        <w:rPr>
+          <w:color w:val="FF0000"/>
+        </w:rPr>
+        <w:t>Tous les câbles ne peuvent pas supporter le plus gros débit. Par exemple si nous avons un câble de catégorie 5 le débit maximum sera 100 Mb/s.</w:t>
+      </w:r>
+    </w:p>
+    <w:p>
+      <w:pPr>
+        <w:pStyle w:val="Titre3"/>
+        <w:rPr>
+          <w:color w:val="FF0000"/>
+          <w:lang w:val="it-IT"/>
+        </w:rPr>
+      </w:pPr>
+      <w:bookmarkStart w:id="14" w:name="_Toc3968899"/>
+      <w:r>
+        <w:rPr>
+          <w:color w:val="FF0000"/>
+          <w:lang w:val="it-IT"/>
+        </w:rPr>
         <w:t>Norme TIA/EIA-568</w:t>
       </w:r>
-      <w:bookmarkEnd w:id="13"/>
+      <w:bookmarkEnd w:id="14"/>
     </w:p>
     <w:p>
       <w:pPr>
@@ -3442,6 +3568,7 @@
         <w:rPr>
           <w:color w:val="FF0000"/>
         </w:rPr>
+        <w:lastRenderedPageBreak/>
         <w:t>Les câbles droits</w:t>
       </w:r>
     </w:p>
@@ -3630,7 +3757,6 @@
           <w:noProof/>
           <w:color w:val="FF0000"/>
         </w:rPr>
-        <w:lastRenderedPageBreak/>
         <w:drawing>
           <wp:anchor distT="0" distB="0" distL="114300" distR="114300" simplePos="0" relativeHeight="251670528" behindDoc="0" locked="0" layoutInCell="1" allowOverlap="1" wp14:anchorId="50F6837D" wp14:editId="7999CC25">
             <wp:simplePos x="0" y="0"/>
@@ -3761,21 +3887,21 @@
       <w:pPr>
         <w:pStyle w:val="Titre1"/>
       </w:pPr>
-      <w:bookmarkStart w:id="14" w:name="_Toc3968900"/>
+      <w:bookmarkStart w:id="15" w:name="_Toc3968900"/>
       <w:r>
         <w:t>Fabrication</w:t>
       </w:r>
-      <w:bookmarkEnd w:id="14"/>
+      <w:bookmarkEnd w:id="15"/>
     </w:p>
     <w:p>
       <w:pPr>
         <w:pStyle w:val="Titre1"/>
       </w:pPr>
-      <w:bookmarkStart w:id="15" w:name="_Toc3968901"/>
+      <w:bookmarkStart w:id="16" w:name="_Toc3968901"/>
       <w:r>
         <w:t>Questionnaire</w:t>
       </w:r>
-      <w:bookmarkEnd w:id="15"/>
+      <w:bookmarkEnd w:id="16"/>
     </w:p>
     <w:p>
       <w:pPr>
@@ -3795,31 +3921,31 @@
       <w:pPr>
         <w:pStyle w:val="Titre1"/>
       </w:pPr>
-      <w:bookmarkStart w:id="16" w:name="_Toc3968902"/>
-      <w:commentRangeStart w:id="17"/>
+      <w:bookmarkStart w:id="17" w:name="_Toc3968902"/>
       <w:commentRangeStart w:id="18"/>
+      <w:commentRangeStart w:id="19"/>
       <w:r>
         <w:lastRenderedPageBreak/>
         <w:t>Source</w:t>
       </w:r>
-      <w:bookmarkEnd w:id="16"/>
-      <w:commentRangeEnd w:id="17"/>
+      <w:bookmarkEnd w:id="17"/>
+      <w:commentRangeEnd w:id="18"/>
       <w:r>
         <w:rPr>
           <w:rStyle w:val="Marquedecommentaire"/>
           <w:rFonts w:asciiTheme="minorHAnsi" w:eastAsiaTheme="minorHAnsi" w:hAnsiTheme="minorHAnsi" w:cstheme="minorBidi"/>
           <w:color w:val="auto"/>
         </w:rPr>
-        <w:commentReference w:id="17"/>
-      </w:r>
-      <w:commentRangeEnd w:id="18"/>
+        <w:commentReference w:id="18"/>
+      </w:r>
+      <w:commentRangeEnd w:id="19"/>
       <w:r>
         <w:rPr>
           <w:rStyle w:val="Marquedecommentaire"/>
           <w:rFonts w:asciiTheme="minorHAnsi" w:eastAsiaTheme="minorHAnsi" w:hAnsiTheme="minorHAnsi" w:cstheme="minorBidi"/>
           <w:color w:val="auto"/>
         </w:rPr>
-        <w:commentReference w:id="18"/>
+        <w:commentReference w:id="19"/>
       </w:r>
     </w:p>
     <w:p>
@@ -4125,31 +4251,89 @@
     </w:p>
     <w:p>
       <w:pPr>
+        <w:spacing w:after="0"/>
         <w:ind w:left="851"/>
+        <w:rPr>
+          <w:lang w:val="it-IT"/>
+        </w:rPr>
+      </w:pPr>
+      <w:r>
+        <w:rPr>
+          <w:lang w:val="it-IT"/>
+        </w:rPr>
+        <w:t xml:space="preserve">IEEE </w:t>
+      </w:r>
+      <w:r>
         <w:rPr>
           <w:rStyle w:val="Accentuationlgre"/>
           <w:lang w:val="it-IT"/>
         </w:rPr>
-      </w:pPr>
+        <w:t>802</w:t>
+      </w:r>
       <w:r>
         <w:rPr>
           <w:lang w:val="it-IT"/>
         </w:rPr>
-        <w:t xml:space="preserve">IEEE </w:t>
-      </w:r>
-      <w:r>
+        <w:t>.3</w:t>
+      </w:r>
+    </w:p>
+    <w:p>
+      <w:pPr>
+        <w:spacing w:after="0"/>
+        <w:ind w:left="1134"/>
         <w:rPr>
           <w:rStyle w:val="Accentuationlgre"/>
           <w:lang w:val="it-IT"/>
         </w:rPr>
-        <w:t>802</w:t>
-      </w:r>
-      <w:r>
-        <w:rPr>
+      </w:pPr>
+      <w:hyperlink r:id="rId37" w:history="1">
+        <w:r>
+          <w:rPr>
+            <w:rStyle w:val="Lienhypertexte"/>
+            <w:lang w:val="it-IT"/>
+          </w:rPr>
+          <w:t>http://www.ordinateur.cc/r%C3%A9seaux/R%C3%A9seaux-locaux/73368.html</w:t>
+        </w:r>
+      </w:hyperlink>
+    </w:p>
+    <w:p>
+      <w:pPr>
+        <w:spacing w:after="0"/>
+        <w:ind w:left="1134"/>
+        <w:rPr>
+          <w:rStyle w:val="Accentuationlgre"/>
           <w:lang w:val="it-IT"/>
         </w:rPr>
-        <w:t>.3</w:t>
-      </w:r>
+      </w:pPr>
+      <w:hyperlink r:id="rId38" w:history="1">
+        <w:r>
+          <w:rPr>
+            <w:rStyle w:val="Lienhypertexte"/>
+            <w:lang w:val="it-IT"/>
+          </w:rPr>
+          <w:t>https://fr.wikipedia.org/wiki/IEEE_802.3</w:t>
+        </w:r>
+      </w:hyperlink>
+    </w:p>
+    <w:p>
+      <w:pPr>
+        <w:ind w:left="1134"/>
+        <w:rPr>
+          <w:rStyle w:val="Accentuationlgre"/>
+          <w:lang w:val="it-IT"/>
+        </w:rPr>
+      </w:pPr>
+      <w:hyperlink r:id="rId39" w:history="1">
+        <w:r>
+          <w:rPr>
+            <w:rStyle w:val="Lienhypertexte"/>
+            <w:lang w:val="it-IT"/>
+          </w:rPr>
+          <w:t>http://www.ybet.be/hardware2_ch4/hard2_ch4.php</w:t>
+        </w:r>
+      </w:hyperlink>
+      <w:bookmarkStart w:id="20" w:name="_GoBack"/>
+      <w:bookmarkEnd w:id="20"/>
     </w:p>
     <w:p>
       <w:pPr>
@@ -4166,8 +4350,6 @@
         </w:rPr>
         <w:t>TIA/EIA-568</w:t>
       </w:r>
-      <w:bookmarkStart w:id="19" w:name="_GoBack"/>
-      <w:bookmarkEnd w:id="19"/>
     </w:p>
     <w:p>
       <w:pPr>
@@ -4177,7 +4359,7 @@
           <w:lang w:val="it-IT"/>
         </w:rPr>
       </w:pPr>
-      <w:hyperlink r:id="rId37" w:history="1">
+      <w:hyperlink r:id="rId40" w:history="1">
         <w:r>
           <w:rPr>
             <w:rStyle w:val="Lienhypertexte"/>
@@ -4195,7 +4377,7 @@
           <w:lang w:val="it-IT"/>
         </w:rPr>
       </w:pPr>
-      <w:hyperlink r:id="rId38" w:history="1">
+      <w:hyperlink r:id="rId41" w:history="1">
         <w:r>
           <w:rPr>
             <w:rStyle w:val="Lienhypertexte"/>
@@ -4301,7 +4483,7 @@
       </w:r>
     </w:p>
   </w:comment>
-  <w:comment w:id="17" w:author="Dylan Guiducci" w:date="2019-03-20T15:52:00Z" w:initials="DG">
+  <w:comment w:id="18" w:author="Dylan Guiducci" w:date="2019-03-20T15:52:00Z" w:initials="DG">
     <w:p>
       <w:pPr>
         <w:pStyle w:val="Commentaire"/>
@@ -4317,7 +4499,7 @@
       </w:r>
     </w:p>
   </w:comment>
-  <w:comment w:id="18" w:author="Dylan Guiducci" w:date="2019-03-20T15:53:00Z" w:initials="DG">
+  <w:comment w:id="19" w:author="Dylan Guiducci" w:date="2019-03-20T15:53:00Z" w:initials="DG">
     <w:p>
       <w:pPr>
         <w:pStyle w:val="Commentaire"/>
@@ -6680,6 +6862,18 @@
       </w:tblBorders>
     </w:tblPr>
   </w:style>
+  <w:style w:type="character" w:styleId="Mentionnonrsolue">
+    <w:name w:val="Unresolved Mention"/>
+    <w:basedOn w:val="Policepardfaut"/>
+    <w:uiPriority w:val="99"/>
+    <w:semiHidden/>
+    <w:unhideWhenUsed/>
+    <w:rsid w:val="00C96A7E"/>
+    <w:rPr>
+      <w:color w:val="605E5C"/>
+      <w:shd w:val="clear" w:color="auto" w:fill="E1DFDD"/>
+    </w:rPr>
+  </w:style>
 </w:styles>
 </file>
 
@@ -7598,7 +7792,7 @@
 </file>
 
 <file path=customXml/itemProps1.xml><?xml version="1.0" encoding="utf-8"?>
-<ds:datastoreItem xmlns:ds="http://schemas.openxmlformats.org/officeDocument/2006/customXml" ds:itemID="{2900EC90-C239-458C-A739-AD7CA4BBF0FB}">
+<ds:datastoreItem xmlns:ds="http://schemas.openxmlformats.org/officeDocument/2006/customXml" ds:itemID="{3052EEFD-46E4-46EC-AA41-725538329EAE}">
   <ds:schemaRefs>
     <ds:schemaRef ds:uri="http://schemas.openxmlformats.org/officeDocument/2006/bibliography"/>
   </ds:schemaRefs>

</xml_diff>

<commit_message>
Export PDF + Modif rapport
</commit_message>
<xml_diff>
--- a/INFO_2A_Fabrication_Ethernet_cours.docx
+++ b/INFO_2A_Fabrication_Ethernet_cours.docx
@@ -92,25 +92,25 @@
       <w:sdtContent>
         <w:p>
           <w:pPr>
-            <w:pStyle w:val="TOCHeading"/>
+            <w:pStyle w:val="En-ttedetabledesmatires"/>
             <w:numPr>
               <w:ilvl w:val="0"/>
               <w:numId w:val="0"/>
             </w:numPr>
             <w:rPr>
-              <w:rStyle w:val="SubtitleChar"/>
+              <w:rStyle w:val="Sous-titreCar"/>
             </w:rPr>
           </w:pPr>
           <w:r>
             <w:rPr>
-              <w:rStyle w:val="SubtitleChar"/>
+              <w:rStyle w:val="Sous-titreCar"/>
             </w:rPr>
             <w:t>Table des matières</w:t>
           </w:r>
         </w:p>
         <w:p>
           <w:pPr>
-            <w:pStyle w:val="TOC1"/>
+            <w:pStyle w:val="TM1"/>
             <w:tabs>
               <w:tab w:val="left" w:pos="440"/>
               <w:tab w:val="right" w:leader="dot" w:pos="9060"/>
@@ -145,10 +145,10 @@
             </w:rPr>
             <w:fldChar w:fldCharType="separate"/>
           </w:r>
-          <w:hyperlink w:anchor="_Toc3968889" w:history="1">
-            <w:r>
-              <w:rPr>
-                <w:rStyle w:val="Hyperlink"/>
+          <w:hyperlink w:anchor="_Toc4171478" w:history="1">
+            <w:r>
+              <w:rPr>
+                <w:rStyle w:val="Lienhypertexte"/>
                 <w:noProof/>
               </w:rPr>
               <w:t>1</w:t>
@@ -163,7 +163,7 @@
             </w:r>
             <w:r>
               <w:rPr>
-                <w:rStyle w:val="Hyperlink"/>
+                <w:rStyle w:val="Lienhypertexte"/>
                 <w:noProof/>
               </w:rPr>
               <w:t>Introduction</w:t>
@@ -187,7 +187,7 @@
                 <w:noProof/>
                 <w:webHidden/>
               </w:rPr>
-              <w:instrText xml:space="preserve"> PAGEREF _Toc3968889 \h </w:instrText>
+              <w:instrText xml:space="preserve"> PAGEREF _Toc4171478 \h </w:instrText>
             </w:r>
             <w:r>
               <w:rPr>
@@ -220,7 +220,7 @@
         </w:p>
         <w:p>
           <w:pPr>
-            <w:pStyle w:val="TOC1"/>
+            <w:pStyle w:val="TM1"/>
             <w:tabs>
               <w:tab w:val="left" w:pos="440"/>
               <w:tab w:val="right" w:leader="dot" w:pos="9060"/>
@@ -231,10 +231,10 @@
               <w:lang w:eastAsia="fr-CH"/>
             </w:rPr>
           </w:pPr>
-          <w:hyperlink w:anchor="_Toc3968890" w:history="1">
-            <w:r>
-              <w:rPr>
-                <w:rStyle w:val="Hyperlink"/>
+          <w:hyperlink w:anchor="_Toc4171479" w:history="1">
+            <w:r>
+              <w:rPr>
+                <w:rStyle w:val="Lienhypertexte"/>
                 <w:noProof/>
               </w:rPr>
               <w:t>2</w:t>
@@ -249,10 +249,10 @@
             </w:r>
             <w:r>
               <w:rPr>
-                <w:rStyle w:val="Hyperlink"/>
-                <w:noProof/>
-              </w:rPr>
-              <w:t>Usages</w:t>
+                <w:rStyle w:val="Lienhypertexte"/>
+                <w:noProof/>
+              </w:rPr>
+              <w:t>Historique</w:t>
             </w:r>
             <w:r>
               <w:rPr>
@@ -273,7 +273,7 @@
                 <w:noProof/>
                 <w:webHidden/>
               </w:rPr>
-              <w:instrText xml:space="preserve"> PAGEREF _Toc3968890 \h </w:instrText>
+              <w:instrText xml:space="preserve"> PAGEREF _Toc4171479 \h </w:instrText>
             </w:r>
             <w:r>
               <w:rPr>
@@ -306,7 +306,7 @@
         </w:p>
         <w:p>
           <w:pPr>
-            <w:pStyle w:val="TOC1"/>
+            <w:pStyle w:val="TM1"/>
             <w:tabs>
               <w:tab w:val="left" w:pos="440"/>
               <w:tab w:val="right" w:leader="dot" w:pos="9060"/>
@@ -317,10 +317,10 @@
               <w:lang w:eastAsia="fr-CH"/>
             </w:rPr>
           </w:pPr>
-          <w:hyperlink w:anchor="_Toc3968891" w:history="1">
-            <w:r>
-              <w:rPr>
-                <w:rStyle w:val="Hyperlink"/>
+          <w:hyperlink w:anchor="_Toc4171480" w:history="1">
+            <w:r>
+              <w:rPr>
+                <w:rStyle w:val="Lienhypertexte"/>
                 <w:noProof/>
               </w:rPr>
               <w:t>3</w:t>
@@ -335,10 +335,10 @@
             </w:r>
             <w:r>
               <w:rPr>
-                <w:rStyle w:val="Hyperlink"/>
-                <w:noProof/>
-              </w:rPr>
-              <w:t>Câblage</w:t>
+                <w:rStyle w:val="Lienhypertexte"/>
+                <w:noProof/>
+              </w:rPr>
+              <w:t>Usages</w:t>
             </w:r>
             <w:r>
               <w:rPr>
@@ -359,7 +359,7 @@
                 <w:noProof/>
                 <w:webHidden/>
               </w:rPr>
-              <w:instrText xml:space="preserve"> PAGEREF _Toc3968891 \h </w:instrText>
+              <w:instrText xml:space="preserve"> PAGEREF _Toc4171480 \h </w:instrText>
             </w:r>
             <w:r>
               <w:rPr>
@@ -392,7 +392,93 @@
         </w:p>
         <w:p>
           <w:pPr>
-            <w:pStyle w:val="TOC2"/>
+            <w:pStyle w:val="TM1"/>
+            <w:tabs>
+              <w:tab w:val="left" w:pos="440"/>
+              <w:tab w:val="right" w:leader="dot" w:pos="9060"/>
+            </w:tabs>
+            <w:rPr>
+              <w:rFonts w:eastAsiaTheme="minorEastAsia"/>
+              <w:noProof/>
+              <w:lang w:eastAsia="fr-CH"/>
+            </w:rPr>
+          </w:pPr>
+          <w:hyperlink w:anchor="_Toc4171481" w:history="1">
+            <w:r>
+              <w:rPr>
+                <w:rStyle w:val="Lienhypertexte"/>
+                <w:noProof/>
+              </w:rPr>
+              <w:t>4</w:t>
+            </w:r>
+            <w:r>
+              <w:rPr>
+                <w:rFonts w:eastAsiaTheme="minorEastAsia"/>
+                <w:noProof/>
+                <w:lang w:eastAsia="fr-CH"/>
+              </w:rPr>
+              <w:tab/>
+            </w:r>
+            <w:r>
+              <w:rPr>
+                <w:rStyle w:val="Lienhypertexte"/>
+                <w:noProof/>
+              </w:rPr>
+              <w:t>Câblage</w:t>
+            </w:r>
+            <w:r>
+              <w:rPr>
+                <w:noProof/>
+                <w:webHidden/>
+              </w:rPr>
+              <w:tab/>
+            </w:r>
+            <w:r>
+              <w:rPr>
+                <w:noProof/>
+                <w:webHidden/>
+              </w:rPr>
+              <w:fldChar w:fldCharType="begin"/>
+            </w:r>
+            <w:r>
+              <w:rPr>
+                <w:noProof/>
+                <w:webHidden/>
+              </w:rPr>
+              <w:instrText xml:space="preserve"> PAGEREF _Toc4171481 \h </w:instrText>
+            </w:r>
+            <w:r>
+              <w:rPr>
+                <w:noProof/>
+                <w:webHidden/>
+              </w:rPr>
+            </w:r>
+            <w:r>
+              <w:rPr>
+                <w:noProof/>
+                <w:webHidden/>
+              </w:rPr>
+              <w:fldChar w:fldCharType="separate"/>
+            </w:r>
+            <w:r>
+              <w:rPr>
+                <w:noProof/>
+                <w:webHidden/>
+              </w:rPr>
+              <w:t>2</w:t>
+            </w:r>
+            <w:r>
+              <w:rPr>
+                <w:noProof/>
+                <w:webHidden/>
+              </w:rPr>
+              <w:fldChar w:fldCharType="end"/>
+            </w:r>
+          </w:hyperlink>
+        </w:p>
+        <w:p>
+          <w:pPr>
+            <w:pStyle w:val="TM2"/>
             <w:tabs>
               <w:tab w:val="left" w:pos="880"/>
               <w:tab w:val="right" w:leader="dot" w:pos="9060"/>
@@ -403,13 +489,13 @@
               <w:lang w:eastAsia="fr-CH"/>
             </w:rPr>
           </w:pPr>
-          <w:hyperlink w:anchor="_Toc3968892" w:history="1">
-            <w:r>
-              <w:rPr>
-                <w:rStyle w:val="Hyperlink"/>
-                <w:noProof/>
-              </w:rPr>
-              <w:t>3.1</w:t>
+          <w:hyperlink w:anchor="_Toc4171482" w:history="1">
+            <w:r>
+              <w:rPr>
+                <w:rStyle w:val="Lienhypertexte"/>
+                <w:noProof/>
+              </w:rPr>
+              <w:t>4.1</w:t>
             </w:r>
             <w:r>
               <w:rPr>
@@ -421,7 +507,7 @@
             </w:r>
             <w:r>
               <w:rPr>
-                <w:rStyle w:val="Hyperlink"/>
+                <w:rStyle w:val="Lienhypertexte"/>
                 <w:noProof/>
               </w:rPr>
               <w:t>Catégories</w:t>
@@ -445,7 +531,7 @@
                 <w:noProof/>
                 <w:webHidden/>
               </w:rPr>
-              <w:instrText xml:space="preserve"> PAGEREF _Toc3968892 \h </w:instrText>
+              <w:instrText xml:space="preserve"> PAGEREF _Toc4171482 \h </w:instrText>
             </w:r>
             <w:r>
               <w:rPr>
@@ -478,32 +564,36 @@
         </w:p>
         <w:p>
           <w:pPr>
-            <w:pStyle w:val="TOC3"/>
+            <w:pStyle w:val="TM3"/>
             <w:tabs>
               <w:tab w:val="left" w:pos="1320"/>
               <w:tab w:val="right" w:leader="dot" w:pos="9060"/>
             </w:tabs>
             <w:rPr>
+              <w:rFonts w:eastAsiaTheme="minorEastAsia"/>
               <w:noProof/>
+              <w:lang w:eastAsia="fr-CH"/>
             </w:rPr>
           </w:pPr>
-          <w:hyperlink w:anchor="_Toc3968893" w:history="1">
-            <w:r>
-              <w:rPr>
-                <w:rStyle w:val="Hyperlink"/>
-                <w:noProof/>
-              </w:rPr>
-              <w:t>3.1.1</w:t>
-            </w:r>
-            <w:r>
-              <w:rPr>
-                <w:noProof/>
+          <w:hyperlink w:anchor="_Toc4171483" w:history="1">
+            <w:r>
+              <w:rPr>
+                <w:rStyle w:val="Lienhypertexte"/>
+                <w:noProof/>
+              </w:rPr>
+              <w:t>4.1.1</w:t>
+            </w:r>
+            <w:r>
+              <w:rPr>
+                <w:rFonts w:eastAsiaTheme="minorEastAsia"/>
+                <w:noProof/>
+                <w:lang w:eastAsia="fr-CH"/>
               </w:rPr>
               <w:tab/>
             </w:r>
             <w:r>
               <w:rPr>
-                <w:rStyle w:val="Hyperlink"/>
+                <w:rStyle w:val="Lienhypertexte"/>
                 <w:noProof/>
               </w:rPr>
               <w:t>Catégorie 6</w:t>
@@ -527,7 +617,7 @@
                 <w:noProof/>
                 <w:webHidden/>
               </w:rPr>
-              <w:instrText xml:space="preserve"> PAGEREF _Toc3968893 \h </w:instrText>
+              <w:instrText xml:space="preserve"> PAGEREF _Toc4171483 \h </w:instrText>
             </w:r>
             <w:r>
               <w:rPr>
@@ -560,32 +650,36 @@
         </w:p>
         <w:p>
           <w:pPr>
-            <w:pStyle w:val="TOC3"/>
+            <w:pStyle w:val="TM3"/>
             <w:tabs>
               <w:tab w:val="left" w:pos="1320"/>
               <w:tab w:val="right" w:leader="dot" w:pos="9060"/>
             </w:tabs>
             <w:rPr>
+              <w:rFonts w:eastAsiaTheme="minorEastAsia"/>
               <w:noProof/>
+              <w:lang w:eastAsia="fr-CH"/>
             </w:rPr>
           </w:pPr>
-          <w:hyperlink w:anchor="_Toc3968894" w:history="1">
-            <w:r>
-              <w:rPr>
-                <w:rStyle w:val="Hyperlink"/>
-                <w:noProof/>
-              </w:rPr>
-              <w:t>3.1.2</w:t>
-            </w:r>
-            <w:r>
-              <w:rPr>
-                <w:noProof/>
+          <w:hyperlink w:anchor="_Toc4171484" w:history="1">
+            <w:r>
+              <w:rPr>
+                <w:rStyle w:val="Lienhypertexte"/>
+                <w:noProof/>
+              </w:rPr>
+              <w:t>4.1.2</w:t>
+            </w:r>
+            <w:r>
+              <w:rPr>
+                <w:rFonts w:eastAsiaTheme="minorEastAsia"/>
+                <w:noProof/>
+                <w:lang w:eastAsia="fr-CH"/>
               </w:rPr>
               <w:tab/>
             </w:r>
             <w:r>
               <w:rPr>
-                <w:rStyle w:val="Hyperlink"/>
+                <w:rStyle w:val="Lienhypertexte"/>
                 <w:noProof/>
               </w:rPr>
               <w:t>Catégorie 6a</w:t>
@@ -609,7 +703,7 @@
                 <w:noProof/>
                 <w:webHidden/>
               </w:rPr>
-              <w:instrText xml:space="preserve"> PAGEREF _Toc3968894 \h </w:instrText>
+              <w:instrText xml:space="preserve"> PAGEREF _Toc4171484 \h </w:instrText>
             </w:r>
             <w:r>
               <w:rPr>
@@ -642,32 +736,36 @@
         </w:p>
         <w:p>
           <w:pPr>
-            <w:pStyle w:val="TOC3"/>
+            <w:pStyle w:val="TM3"/>
             <w:tabs>
               <w:tab w:val="left" w:pos="1320"/>
               <w:tab w:val="right" w:leader="dot" w:pos="9060"/>
             </w:tabs>
             <w:rPr>
+              <w:rFonts w:eastAsiaTheme="minorEastAsia"/>
               <w:noProof/>
+              <w:lang w:eastAsia="fr-CH"/>
             </w:rPr>
           </w:pPr>
-          <w:hyperlink w:anchor="_Toc3968895" w:history="1">
-            <w:r>
-              <w:rPr>
-                <w:rStyle w:val="Hyperlink"/>
-                <w:noProof/>
-              </w:rPr>
-              <w:t>3.1.3</w:t>
-            </w:r>
-            <w:r>
-              <w:rPr>
-                <w:noProof/>
+          <w:hyperlink w:anchor="_Toc4171485" w:history="1">
+            <w:r>
+              <w:rPr>
+                <w:rStyle w:val="Lienhypertexte"/>
+                <w:noProof/>
+              </w:rPr>
+              <w:t>4.1.3</w:t>
+            </w:r>
+            <w:r>
+              <w:rPr>
+                <w:rFonts w:eastAsiaTheme="minorEastAsia"/>
+                <w:noProof/>
+                <w:lang w:eastAsia="fr-CH"/>
               </w:rPr>
               <w:tab/>
             </w:r>
             <w:r>
               <w:rPr>
-                <w:rStyle w:val="Hyperlink"/>
+                <w:rStyle w:val="Lienhypertexte"/>
                 <w:noProof/>
               </w:rPr>
               <w:t>Catégorie 7 :</w:t>
@@ -691,7 +789,7 @@
                 <w:noProof/>
                 <w:webHidden/>
               </w:rPr>
-              <w:instrText xml:space="preserve"> PAGEREF _Toc3968895 \h </w:instrText>
+              <w:instrText xml:space="preserve"> PAGEREF _Toc4171485 \h </w:instrText>
             </w:r>
             <w:r>
               <w:rPr>
@@ -724,7 +822,7 @@
         </w:p>
         <w:p>
           <w:pPr>
-            <w:pStyle w:val="TOC2"/>
+            <w:pStyle w:val="TM2"/>
             <w:tabs>
               <w:tab w:val="left" w:pos="880"/>
               <w:tab w:val="right" w:leader="dot" w:pos="9060"/>
@@ -735,13 +833,13 @@
               <w:lang w:eastAsia="fr-CH"/>
             </w:rPr>
           </w:pPr>
-          <w:hyperlink w:anchor="_Toc3968896" w:history="1">
-            <w:r>
-              <w:rPr>
-                <w:rStyle w:val="Hyperlink"/>
-                <w:noProof/>
-              </w:rPr>
-              <w:t>3.2</w:t>
+          <w:hyperlink w:anchor="_Toc4171486" w:history="1">
+            <w:r>
+              <w:rPr>
+                <w:rStyle w:val="Lienhypertexte"/>
+                <w:noProof/>
+              </w:rPr>
+              <w:t>4.2</w:t>
             </w:r>
             <w:r>
               <w:rPr>
@@ -753,10 +851,10 @@
             </w:r>
             <w:r>
               <w:rPr>
-                <w:rStyle w:val="Hyperlink"/>
-                <w:noProof/>
-              </w:rPr>
-              <w:t>Blindage</w:t>
+                <w:rStyle w:val="Lienhypertexte"/>
+                <w:noProof/>
+              </w:rPr>
+              <w:t>Blindage (ISO/IEC  11801)</w:t>
             </w:r>
             <w:r>
               <w:rPr>
@@ -777,7 +875,7 @@
                 <w:noProof/>
                 <w:webHidden/>
               </w:rPr>
-              <w:instrText xml:space="preserve"> PAGEREF _Toc3968896 \h </w:instrText>
+              <w:instrText xml:space="preserve"> PAGEREF _Toc4171486 \h </w:instrText>
             </w:r>
             <w:r>
               <w:rPr>
@@ -810,7 +908,7 @@
         </w:p>
         <w:p>
           <w:pPr>
-            <w:pStyle w:val="TOC2"/>
+            <w:pStyle w:val="TM2"/>
             <w:tabs>
               <w:tab w:val="left" w:pos="880"/>
               <w:tab w:val="right" w:leader="dot" w:pos="9060"/>
@@ -821,13 +919,13 @@
               <w:lang w:eastAsia="fr-CH"/>
             </w:rPr>
           </w:pPr>
-          <w:hyperlink w:anchor="_Toc3968897" w:history="1">
-            <w:r>
-              <w:rPr>
-                <w:rStyle w:val="Hyperlink"/>
-                <w:noProof/>
-              </w:rPr>
-              <w:t>3.3</w:t>
+          <w:hyperlink w:anchor="_Toc4171487" w:history="1">
+            <w:r>
+              <w:rPr>
+                <w:rStyle w:val="Lienhypertexte"/>
+                <w:noProof/>
+              </w:rPr>
+              <w:t>4.3</w:t>
             </w:r>
             <w:r>
               <w:rPr>
@@ -839,7 +937,7 @@
             </w:r>
             <w:r>
               <w:rPr>
-                <w:rStyle w:val="Hyperlink"/>
+                <w:rStyle w:val="Lienhypertexte"/>
                 <w:noProof/>
               </w:rPr>
               <w:t>Connectiques</w:t>
@@ -863,7 +961,7 @@
                 <w:noProof/>
                 <w:webHidden/>
               </w:rPr>
-              <w:instrText xml:space="preserve"> PAGEREF _Toc3968897 \h </w:instrText>
+              <w:instrText xml:space="preserve"> PAGEREF _Toc4171487 \h </w:instrText>
             </w:r>
             <w:r>
               <w:rPr>
@@ -883,7 +981,7 @@
                 <w:noProof/>
                 <w:webHidden/>
               </w:rPr>
-              <w:t>4</w:t>
+              <w:t>6</w:t>
             </w:r>
             <w:r>
               <w:rPr>
@@ -896,7 +994,179 @@
         </w:p>
         <w:p>
           <w:pPr>
-            <w:pStyle w:val="TOC2"/>
+            <w:pStyle w:val="TM3"/>
+            <w:tabs>
+              <w:tab w:val="left" w:pos="1320"/>
+              <w:tab w:val="right" w:leader="dot" w:pos="9060"/>
+            </w:tabs>
+            <w:rPr>
+              <w:rFonts w:eastAsiaTheme="minorEastAsia"/>
+              <w:noProof/>
+              <w:lang w:eastAsia="fr-CH"/>
+            </w:rPr>
+          </w:pPr>
+          <w:hyperlink w:anchor="_Toc4171488" w:history="1">
+            <w:r>
+              <w:rPr>
+                <w:rStyle w:val="Lienhypertexte"/>
+                <w:noProof/>
+              </w:rPr>
+              <w:t>4.3.1</w:t>
+            </w:r>
+            <w:r>
+              <w:rPr>
+                <w:rFonts w:eastAsiaTheme="minorEastAsia"/>
+                <w:noProof/>
+                <w:lang w:eastAsia="fr-CH"/>
+              </w:rPr>
+              <w:tab/>
+            </w:r>
+            <w:r>
+              <w:rPr>
+                <w:rStyle w:val="Lienhypertexte"/>
+                <w:noProof/>
+              </w:rPr>
+              <w:t>RJ-45</w:t>
+            </w:r>
+            <w:r>
+              <w:rPr>
+                <w:noProof/>
+                <w:webHidden/>
+              </w:rPr>
+              <w:tab/>
+            </w:r>
+            <w:r>
+              <w:rPr>
+                <w:noProof/>
+                <w:webHidden/>
+              </w:rPr>
+              <w:fldChar w:fldCharType="begin"/>
+            </w:r>
+            <w:r>
+              <w:rPr>
+                <w:noProof/>
+                <w:webHidden/>
+              </w:rPr>
+              <w:instrText xml:space="preserve"> PAGEREF _Toc4171488 \h </w:instrText>
+            </w:r>
+            <w:r>
+              <w:rPr>
+                <w:noProof/>
+                <w:webHidden/>
+              </w:rPr>
+            </w:r>
+            <w:r>
+              <w:rPr>
+                <w:noProof/>
+                <w:webHidden/>
+              </w:rPr>
+              <w:fldChar w:fldCharType="separate"/>
+            </w:r>
+            <w:r>
+              <w:rPr>
+                <w:noProof/>
+                <w:webHidden/>
+              </w:rPr>
+              <w:t>6</w:t>
+            </w:r>
+            <w:r>
+              <w:rPr>
+                <w:noProof/>
+                <w:webHidden/>
+              </w:rPr>
+              <w:fldChar w:fldCharType="end"/>
+            </w:r>
+          </w:hyperlink>
+        </w:p>
+        <w:p>
+          <w:pPr>
+            <w:pStyle w:val="TM3"/>
+            <w:tabs>
+              <w:tab w:val="left" w:pos="1320"/>
+              <w:tab w:val="right" w:leader="dot" w:pos="9060"/>
+            </w:tabs>
+            <w:rPr>
+              <w:rFonts w:eastAsiaTheme="minorEastAsia"/>
+              <w:noProof/>
+              <w:lang w:eastAsia="fr-CH"/>
+            </w:rPr>
+          </w:pPr>
+          <w:hyperlink w:anchor="_Toc4171489" w:history="1">
+            <w:r>
+              <w:rPr>
+                <w:rStyle w:val="Lienhypertexte"/>
+                <w:noProof/>
+              </w:rPr>
+              <w:t>4.3.2</w:t>
+            </w:r>
+            <w:r>
+              <w:rPr>
+                <w:rFonts w:eastAsiaTheme="minorEastAsia"/>
+                <w:noProof/>
+                <w:lang w:eastAsia="fr-CH"/>
+              </w:rPr>
+              <w:tab/>
+            </w:r>
+            <w:r>
+              <w:rPr>
+                <w:rStyle w:val="Lienhypertexte"/>
+                <w:noProof/>
+              </w:rPr>
+              <w:t>RJ-11</w:t>
+            </w:r>
+            <w:r>
+              <w:rPr>
+                <w:noProof/>
+                <w:webHidden/>
+              </w:rPr>
+              <w:tab/>
+            </w:r>
+            <w:r>
+              <w:rPr>
+                <w:noProof/>
+                <w:webHidden/>
+              </w:rPr>
+              <w:fldChar w:fldCharType="begin"/>
+            </w:r>
+            <w:r>
+              <w:rPr>
+                <w:noProof/>
+                <w:webHidden/>
+              </w:rPr>
+              <w:instrText xml:space="preserve"> PAGEREF _Toc4171489 \h </w:instrText>
+            </w:r>
+            <w:r>
+              <w:rPr>
+                <w:noProof/>
+                <w:webHidden/>
+              </w:rPr>
+            </w:r>
+            <w:r>
+              <w:rPr>
+                <w:noProof/>
+                <w:webHidden/>
+              </w:rPr>
+              <w:fldChar w:fldCharType="separate"/>
+            </w:r>
+            <w:r>
+              <w:rPr>
+                <w:noProof/>
+                <w:webHidden/>
+              </w:rPr>
+              <w:t>6</w:t>
+            </w:r>
+            <w:r>
+              <w:rPr>
+                <w:noProof/>
+                <w:webHidden/>
+              </w:rPr>
+              <w:fldChar w:fldCharType="end"/>
+            </w:r>
+          </w:hyperlink>
+        </w:p>
+        <w:p>
+          <w:pPr>
+            <w:pStyle w:val="TM2"/>
             <w:tabs>
               <w:tab w:val="left" w:pos="880"/>
               <w:tab w:val="right" w:leader="dot" w:pos="9060"/>
@@ -907,13 +1177,13 @@
               <w:lang w:eastAsia="fr-CH"/>
             </w:rPr>
           </w:pPr>
-          <w:hyperlink w:anchor="_Toc3968898" w:history="1">
-            <w:r>
-              <w:rPr>
-                <w:rStyle w:val="Hyperlink"/>
-                <w:noProof/>
-              </w:rPr>
-              <w:t>3.4</w:t>
+          <w:hyperlink w:anchor="_Toc4171490" w:history="1">
+            <w:r>
+              <w:rPr>
+                <w:rStyle w:val="Lienhypertexte"/>
+                <w:noProof/>
+              </w:rPr>
+              <w:t>4.4</w:t>
             </w:r>
             <w:r>
               <w:rPr>
@@ -925,7 +1195,7 @@
             </w:r>
             <w:r>
               <w:rPr>
-                <w:rStyle w:val="Hyperlink"/>
+                <w:rStyle w:val="Lienhypertexte"/>
                 <w:noProof/>
               </w:rPr>
               <w:t>Normes</w:t>
@@ -949,7 +1219,7 @@
                 <w:noProof/>
                 <w:webHidden/>
               </w:rPr>
-              <w:instrText xml:space="preserve"> PAGEREF _Toc3968898 \h </w:instrText>
+              <w:instrText xml:space="preserve"> PAGEREF _Toc4171490 \h </w:instrText>
             </w:r>
             <w:r>
               <w:rPr>
@@ -969,7 +1239,7 @@
                 <w:noProof/>
                 <w:webHidden/>
               </w:rPr>
-              <w:t>4</w:t>
+              <w:t>6</w:t>
             </w:r>
             <w:r>
               <w:rPr>
@@ -982,37 +1252,41 @@
         </w:p>
         <w:p>
           <w:pPr>
-            <w:pStyle w:val="TOC3"/>
+            <w:pStyle w:val="TM3"/>
             <w:tabs>
               <w:tab w:val="left" w:pos="1320"/>
               <w:tab w:val="right" w:leader="dot" w:pos="9060"/>
             </w:tabs>
             <w:rPr>
+              <w:rFonts w:eastAsiaTheme="minorEastAsia"/>
               <w:noProof/>
+              <w:lang w:eastAsia="fr-CH"/>
             </w:rPr>
           </w:pPr>
-          <w:hyperlink w:anchor="_Toc3968899" w:history="1">
-            <w:r>
-              <w:rPr>
-                <w:rStyle w:val="Hyperlink"/>
+          <w:hyperlink w:anchor="_Toc4171491" w:history="1">
+            <w:r>
+              <w:rPr>
+                <w:rStyle w:val="Lienhypertexte"/>
                 <w:noProof/>
                 <w:lang w:val="it-IT"/>
               </w:rPr>
-              <w:t>3.4.1</w:t>
-            </w:r>
-            <w:r>
-              <w:rPr>
-                <w:noProof/>
+              <w:t>4.4.1</w:t>
+            </w:r>
+            <w:r>
+              <w:rPr>
+                <w:rFonts w:eastAsiaTheme="minorEastAsia"/>
+                <w:noProof/>
+                <w:lang w:eastAsia="fr-CH"/>
               </w:rPr>
               <w:tab/>
             </w:r>
             <w:r>
               <w:rPr>
-                <w:rStyle w:val="Hyperlink"/>
+                <w:rStyle w:val="Lienhypertexte"/>
                 <w:noProof/>
                 <w:lang w:val="it-IT"/>
               </w:rPr>
-              <w:t>Norme TIA/EIA-568</w:t>
+              <w:t>Norme IEEE 802.3</w:t>
             </w:r>
             <w:r>
               <w:rPr>
@@ -1033,7 +1307,7 @@
                 <w:noProof/>
                 <w:webHidden/>
               </w:rPr>
-              <w:instrText xml:space="preserve"> PAGEREF _Toc3968899 \h </w:instrText>
+              <w:instrText xml:space="preserve"> PAGEREF _Toc4171491 \h </w:instrText>
             </w:r>
             <w:r>
               <w:rPr>
@@ -1053,7 +1327,7 @@
                 <w:noProof/>
                 <w:webHidden/>
               </w:rPr>
-              <w:t>4</w:t>
+              <w:t>6</w:t>
             </w:r>
             <w:r>
               <w:rPr>
@@ -1066,7 +1340,95 @@
         </w:p>
         <w:p>
           <w:pPr>
-            <w:pStyle w:val="TOC1"/>
+            <w:pStyle w:val="TM3"/>
+            <w:tabs>
+              <w:tab w:val="left" w:pos="1320"/>
+              <w:tab w:val="right" w:leader="dot" w:pos="9060"/>
+            </w:tabs>
+            <w:rPr>
+              <w:rFonts w:eastAsiaTheme="minorEastAsia"/>
+              <w:noProof/>
+              <w:lang w:eastAsia="fr-CH"/>
+            </w:rPr>
+          </w:pPr>
+          <w:hyperlink w:anchor="_Toc4171492" w:history="1">
+            <w:r>
+              <w:rPr>
+                <w:rStyle w:val="Lienhypertexte"/>
+                <w:noProof/>
+                <w:lang w:val="it-IT"/>
+              </w:rPr>
+              <w:t>4.4.2</w:t>
+            </w:r>
+            <w:r>
+              <w:rPr>
+                <w:rFonts w:eastAsiaTheme="minorEastAsia"/>
+                <w:noProof/>
+                <w:lang w:eastAsia="fr-CH"/>
+              </w:rPr>
+              <w:tab/>
+            </w:r>
+            <w:r>
+              <w:rPr>
+                <w:rStyle w:val="Lienhypertexte"/>
+                <w:noProof/>
+                <w:lang w:val="it-IT"/>
+              </w:rPr>
+              <w:t>Norme TIA/EIA-568</w:t>
+            </w:r>
+            <w:r>
+              <w:rPr>
+                <w:noProof/>
+                <w:webHidden/>
+              </w:rPr>
+              <w:tab/>
+            </w:r>
+            <w:r>
+              <w:rPr>
+                <w:noProof/>
+                <w:webHidden/>
+              </w:rPr>
+              <w:fldChar w:fldCharType="begin"/>
+            </w:r>
+            <w:r>
+              <w:rPr>
+                <w:noProof/>
+                <w:webHidden/>
+              </w:rPr>
+              <w:instrText xml:space="preserve"> PAGEREF _Toc4171492 \h </w:instrText>
+            </w:r>
+            <w:r>
+              <w:rPr>
+                <w:noProof/>
+                <w:webHidden/>
+              </w:rPr>
+            </w:r>
+            <w:r>
+              <w:rPr>
+                <w:noProof/>
+                <w:webHidden/>
+              </w:rPr>
+              <w:fldChar w:fldCharType="separate"/>
+            </w:r>
+            <w:r>
+              <w:rPr>
+                <w:noProof/>
+                <w:webHidden/>
+              </w:rPr>
+              <w:t>7</w:t>
+            </w:r>
+            <w:r>
+              <w:rPr>
+                <w:noProof/>
+                <w:webHidden/>
+              </w:rPr>
+              <w:fldChar w:fldCharType="end"/>
+            </w:r>
+          </w:hyperlink>
+        </w:p>
+        <w:p>
+          <w:pPr>
+            <w:pStyle w:val="TM1"/>
             <w:tabs>
               <w:tab w:val="left" w:pos="440"/>
               <w:tab w:val="right" w:leader="dot" w:pos="9060"/>
@@ -1077,13 +1439,13 @@
               <w:lang w:eastAsia="fr-CH"/>
             </w:rPr>
           </w:pPr>
-          <w:hyperlink w:anchor="_Toc3968900" w:history="1">
-            <w:r>
-              <w:rPr>
-                <w:rStyle w:val="Hyperlink"/>
-                <w:noProof/>
-              </w:rPr>
-              <w:t>4</w:t>
+          <w:hyperlink w:anchor="_Toc4171493" w:history="1">
+            <w:r>
+              <w:rPr>
+                <w:rStyle w:val="Lienhypertexte"/>
+                <w:noProof/>
+              </w:rPr>
+              <w:t>5</w:t>
             </w:r>
             <w:r>
               <w:rPr>
@@ -1095,7 +1457,7 @@
             </w:r>
             <w:r>
               <w:rPr>
-                <w:rStyle w:val="Hyperlink"/>
+                <w:rStyle w:val="Lienhypertexte"/>
                 <w:noProof/>
               </w:rPr>
               <w:t>Fabrication</w:t>
@@ -1119,7 +1481,7 @@
                 <w:noProof/>
                 <w:webHidden/>
               </w:rPr>
-              <w:instrText xml:space="preserve"> PAGEREF _Toc3968900 \h </w:instrText>
+              <w:instrText xml:space="preserve"> PAGEREF _Toc4171493 \h </w:instrText>
             </w:r>
             <w:r>
               <w:rPr>
@@ -1139,7 +1501,7 @@
                 <w:noProof/>
                 <w:webHidden/>
               </w:rPr>
-              <w:t>4</w:t>
+              <w:t>8</w:t>
             </w:r>
             <w:r>
               <w:rPr>
@@ -1152,7 +1514,7 @@
         </w:p>
         <w:p>
           <w:pPr>
-            <w:pStyle w:val="TOC1"/>
+            <w:pStyle w:val="TM1"/>
             <w:tabs>
               <w:tab w:val="left" w:pos="440"/>
               <w:tab w:val="right" w:leader="dot" w:pos="9060"/>
@@ -1163,13 +1525,13 @@
               <w:lang w:eastAsia="fr-CH"/>
             </w:rPr>
           </w:pPr>
-          <w:hyperlink w:anchor="_Toc3968901" w:history="1">
-            <w:r>
-              <w:rPr>
-                <w:rStyle w:val="Hyperlink"/>
-                <w:noProof/>
-              </w:rPr>
-              <w:t>5</w:t>
+          <w:hyperlink w:anchor="_Toc4171494" w:history="1">
+            <w:r>
+              <w:rPr>
+                <w:rStyle w:val="Lienhypertexte"/>
+                <w:noProof/>
+              </w:rPr>
+              <w:t>6</w:t>
             </w:r>
             <w:r>
               <w:rPr>
@@ -1181,7 +1543,7 @@
             </w:r>
             <w:r>
               <w:rPr>
-                <w:rStyle w:val="Hyperlink"/>
+                <w:rStyle w:val="Lienhypertexte"/>
                 <w:noProof/>
               </w:rPr>
               <w:t>Questionnaire</w:t>
@@ -1205,7 +1567,7 @@
                 <w:noProof/>
                 <w:webHidden/>
               </w:rPr>
-              <w:instrText xml:space="preserve"> PAGEREF _Toc3968901 \h </w:instrText>
+              <w:instrText xml:space="preserve"> PAGEREF _Toc4171494 \h </w:instrText>
             </w:r>
             <w:r>
               <w:rPr>
@@ -1225,7 +1587,7 @@
                 <w:noProof/>
                 <w:webHidden/>
               </w:rPr>
-              <w:t>4</w:t>
+              <w:t>8</w:t>
             </w:r>
             <w:r>
               <w:rPr>
@@ -1238,7 +1600,7 @@
         </w:p>
         <w:p>
           <w:pPr>
-            <w:pStyle w:val="TOC1"/>
+            <w:pStyle w:val="TM1"/>
             <w:tabs>
               <w:tab w:val="left" w:pos="440"/>
               <w:tab w:val="right" w:leader="dot" w:pos="9060"/>
@@ -1249,13 +1611,13 @@
               <w:lang w:eastAsia="fr-CH"/>
             </w:rPr>
           </w:pPr>
-          <w:hyperlink w:anchor="_Toc3968902" w:history="1">
-            <w:r>
-              <w:rPr>
-                <w:rStyle w:val="Hyperlink"/>
-                <w:noProof/>
-              </w:rPr>
-              <w:t>6</w:t>
+          <w:hyperlink w:anchor="_Toc4171495" w:history="1">
+            <w:r>
+              <w:rPr>
+                <w:rStyle w:val="Lienhypertexte"/>
+                <w:noProof/>
+              </w:rPr>
+              <w:t>7</w:t>
             </w:r>
             <w:r>
               <w:rPr>
@@ -1267,7 +1629,7 @@
             </w:r>
             <w:r>
               <w:rPr>
-                <w:rStyle w:val="Hyperlink"/>
+                <w:rStyle w:val="Lienhypertexte"/>
                 <w:noProof/>
               </w:rPr>
               <w:t>Source</w:t>
@@ -1291,7 +1653,7 @@
                 <w:noProof/>
                 <w:webHidden/>
               </w:rPr>
-              <w:instrText xml:space="preserve"> PAGEREF _Toc3968902 \h </w:instrText>
+              <w:instrText xml:space="preserve"> PAGEREF _Toc4171495 \h </w:instrText>
             </w:r>
             <w:r>
               <w:rPr>
@@ -1311,7 +1673,7 @@
                 <w:noProof/>
                 <w:webHidden/>
               </w:rPr>
-              <w:t>5</w:t>
+              <w:t>9</w:t>
             </w:r>
             <w:r>
               <w:rPr>
@@ -1336,26 +1698,26 @@
     </w:sdt>
     <w:p>
       <w:pPr>
-        <w:pStyle w:val="Heading1"/>
+        <w:pStyle w:val="Titre1"/>
         <w:pageBreakBefore/>
         <w:ind w:left="431" w:hanging="431"/>
       </w:pPr>
-      <w:bookmarkStart w:id="0" w:name="_Toc3968889"/>
+      <w:bookmarkStart w:id="0" w:name="_Toc4171478"/>
       <w:commentRangeStart w:id="1"/>
       <w:r>
         <w:lastRenderedPageBreak/>
         <w:t>Introduction</w:t>
       </w:r>
-      <w:bookmarkEnd w:id="0"/>
       <w:commentRangeEnd w:id="1"/>
       <w:r>
         <w:rPr>
-          <w:rStyle w:val="CommentReference"/>
+          <w:rStyle w:val="Marquedecommentaire"/>
           <w:rFonts w:asciiTheme="minorHAnsi" w:eastAsiaTheme="minorHAnsi" w:hAnsiTheme="minorHAnsi" w:cstheme="minorBidi"/>
           <w:color w:val="auto"/>
         </w:rPr>
         <w:commentReference w:id="1"/>
       </w:r>
+      <w:bookmarkEnd w:id="0"/>
     </w:p>
     <w:p>
       <w:pPr>
@@ -1368,27 +1730,29 @@
     </w:p>
     <w:p>
       <w:pPr>
-        <w:pStyle w:val="Heading1"/>
-        <w:rPr>
-          <w:color w:val="FF0000"/>
-        </w:rPr>
-      </w:pPr>
+        <w:pStyle w:val="Titre1"/>
+        <w:rPr>
+          <w:color w:val="FF0000"/>
+        </w:rPr>
+      </w:pPr>
+      <w:bookmarkStart w:id="2" w:name="_Toc4171479"/>
       <w:r>
         <w:rPr>
           <w:color w:val="FF0000"/>
         </w:rPr>
         <w:t>Historique</w:t>
       </w:r>
-    </w:p>
-    <w:p>
-      <w:pPr>
-        <w:pStyle w:val="Heading1"/>
-      </w:pPr>
-      <w:bookmarkStart w:id="2" w:name="_Toc3968890"/>
+      <w:bookmarkEnd w:id="2"/>
+    </w:p>
+    <w:p>
+      <w:pPr>
+        <w:pStyle w:val="Titre1"/>
+      </w:pPr>
+      <w:bookmarkStart w:id="3" w:name="_Toc4171480"/>
       <w:r>
         <w:t>Usages</w:t>
       </w:r>
-      <w:bookmarkEnd w:id="2"/>
+      <w:bookmarkEnd w:id="3"/>
     </w:p>
     <w:p>
       <w:pPr>
@@ -1599,40 +1963,40 @@
     </w:p>
     <w:p>
       <w:pPr>
-        <w:pStyle w:val="Heading1"/>
-      </w:pPr>
-      <w:bookmarkStart w:id="3" w:name="_Toc3968891"/>
+        <w:pStyle w:val="Titre1"/>
+      </w:pPr>
+      <w:bookmarkStart w:id="4" w:name="_Toc4171481"/>
       <w:r>
         <w:t>Câblage</w:t>
       </w:r>
-      <w:bookmarkEnd w:id="3"/>
-    </w:p>
-    <w:p>
-      <w:pPr>
-        <w:pStyle w:val="Heading2"/>
+      <w:bookmarkEnd w:id="4"/>
+    </w:p>
+    <w:p>
+      <w:pPr>
+        <w:pStyle w:val="Titre2"/>
         <w:ind w:left="851"/>
       </w:pPr>
-      <w:bookmarkStart w:id="4" w:name="_Toc3968892"/>
+      <w:bookmarkStart w:id="5" w:name="_Toc4171482"/>
       <w:r>
         <w:t>Catégories</w:t>
       </w:r>
-      <w:bookmarkEnd w:id="4"/>
-    </w:p>
-    <w:p>
-      <w:pPr>
-        <w:pStyle w:val="Heading3"/>
-        <w:rPr>
-          <w:color w:val="FF0000"/>
-        </w:rPr>
-      </w:pPr>
-      <w:bookmarkStart w:id="5" w:name="_Toc3968893"/>
+      <w:bookmarkEnd w:id="5"/>
+    </w:p>
+    <w:p>
+      <w:pPr>
+        <w:pStyle w:val="Titre3"/>
+        <w:rPr>
+          <w:color w:val="FF0000"/>
+        </w:rPr>
+      </w:pPr>
+      <w:bookmarkStart w:id="6" w:name="_Toc4171483"/>
       <w:r>
         <w:rPr>
           <w:color w:val="FF0000"/>
         </w:rPr>
         <w:t>Catégorie 6</w:t>
       </w:r>
-      <w:bookmarkEnd w:id="5"/>
+      <w:bookmarkEnd w:id="6"/>
     </w:p>
     <w:p>
       <w:pPr>
@@ -1760,19 +2124,19 @@
     </w:p>
     <w:p>
       <w:pPr>
-        <w:pStyle w:val="Heading3"/>
-        <w:rPr>
-          <w:color w:val="FF0000"/>
-        </w:rPr>
-      </w:pPr>
-      <w:bookmarkStart w:id="6" w:name="_Toc3968894"/>
+        <w:pStyle w:val="Titre3"/>
+        <w:rPr>
+          <w:color w:val="FF0000"/>
+        </w:rPr>
+      </w:pPr>
+      <w:bookmarkStart w:id="7" w:name="_Toc4171484"/>
       <w:r>
         <w:rPr>
           <w:color w:val="FF0000"/>
         </w:rPr>
         <w:t>Catégorie 6a</w:t>
       </w:r>
-      <w:bookmarkEnd w:id="6"/>
+      <w:bookmarkEnd w:id="7"/>
     </w:p>
     <w:p>
       <w:pPr>
@@ -1912,7 +2276,7 @@
                           <w:txbxContent>
                             <w:p>
                               <w:pPr>
-                                <w:pStyle w:val="Caption"/>
+                                <w:pStyle w:val="Lgende"/>
                                 <w:rPr>
                                   <w:noProof/>
                                 </w:rPr>
@@ -1970,7 +2334,7 @@
                     <w:txbxContent>
                       <w:p>
                         <w:pPr>
-                          <w:pStyle w:val="Caption"/>
+                          <w:pStyle w:val="Lgende"/>
                           <w:rPr>
                             <w:noProof/>
                           </w:rPr>
@@ -2074,7 +2438,7 @@
                           <w:txbxContent>
                             <w:p>
                               <w:pPr>
-                                <w:pStyle w:val="Caption"/>
+                                <w:pStyle w:val="Lgende"/>
                                 <w:rPr>
                                   <w:noProof/>
                                 </w:rPr>
@@ -2109,7 +2473,7 @@
                     <w:txbxContent>
                       <w:p>
                         <w:pPr>
-                          <w:pStyle w:val="Caption"/>
+                          <w:pStyle w:val="Lgende"/>
                           <w:rPr>
                             <w:noProof/>
                           </w:rPr>
@@ -2173,19 +2537,19 @@
     </w:p>
     <w:p>
       <w:pPr>
-        <w:pStyle w:val="Heading3"/>
-        <w:rPr>
-          <w:color w:val="FF0000"/>
-        </w:rPr>
-      </w:pPr>
-      <w:bookmarkStart w:id="7" w:name="_Toc3968895"/>
+        <w:pStyle w:val="Titre3"/>
+        <w:rPr>
+          <w:color w:val="FF0000"/>
+        </w:rPr>
+      </w:pPr>
+      <w:bookmarkStart w:id="8" w:name="_Toc4171485"/>
       <w:r>
         <w:rPr>
           <w:color w:val="FF0000"/>
         </w:rPr>
         <w:t>Catégorie 7 :</w:t>
       </w:r>
-      <w:bookmarkEnd w:id="7"/>
+      <w:bookmarkEnd w:id="8"/>
     </w:p>
     <w:p>
       <w:pPr>
@@ -2332,7 +2696,7 @@
                           <w:txbxContent>
                             <w:p>
                               <w:pPr>
-                                <w:pStyle w:val="Caption"/>
+                                <w:pStyle w:val="Lgende"/>
                                 <w:ind w:left="284"/>
                                 <w:rPr>
                                   <w:noProof/>
@@ -2404,7 +2768,7 @@
                     <w:txbxContent>
                       <w:p>
                         <w:pPr>
-                          <w:pStyle w:val="Caption"/>
+                          <w:pStyle w:val="Lgende"/>
                           <w:ind w:left="284"/>
                           <w:rPr>
                             <w:noProof/>
@@ -2431,46 +2795,39 @@
     </w:p>
     <w:p>
       <w:pPr>
-        <w:pStyle w:val="Heading2"/>
+        <w:pStyle w:val="Titre2"/>
         <w:ind w:left="851"/>
         <w:rPr>
           <w:color w:val="FF0000"/>
         </w:rPr>
       </w:pPr>
-      <w:bookmarkStart w:id="8" w:name="_Toc3968896"/>
-      <w:commentRangeStart w:id="9"/>
+      <w:bookmarkStart w:id="9" w:name="_Toc4171486"/>
+      <w:commentRangeStart w:id="10"/>
       <w:r>
         <w:t>Blindage</w:t>
       </w:r>
-      <w:commentRangeEnd w:id="9"/>
-      <w:r>
-        <w:rPr>
-          <w:rStyle w:val="CommentReference"/>
+      <w:commentRangeEnd w:id="10"/>
+      <w:r>
+        <w:rPr>
+          <w:rStyle w:val="Marquedecommentaire"/>
           <w:rFonts w:asciiTheme="minorHAnsi" w:eastAsiaTheme="minorHAnsi" w:hAnsiTheme="minorHAnsi" w:cstheme="minorBidi"/>
           <w:color w:val="auto"/>
         </w:rPr>
-        <w:commentReference w:id="9"/>
-      </w:r>
-      <w:bookmarkEnd w:id="8"/>
+        <w:commentReference w:id="10"/>
+      </w:r>
       <w:r>
         <w:rPr>
           <w:color w:val="FF0000"/>
         </w:rPr>
         <w:t xml:space="preserve"> (ISO/IEC  11801)</w:t>
       </w:r>
-    </w:p>
-    <w:p>
-      <w:pPr>
-        <w:rPr>
-          <w:color w:val="FF0000"/>
-          <w:lang w:val="de-CH"/>
-        </w:rPr>
-      </w:pPr>
-    </w:p>
-    <w:p>
-      <w:pPr>
-        <w:pStyle w:val="ListParagraph"/>
+      <w:bookmarkEnd w:id="9"/>
+    </w:p>
+    <w:p>
+      <w:pPr>
+        <w:pStyle w:val="Paragraphedeliste"/>
         <w:ind w:left="0"/>
+        <w:jc w:val="both"/>
         <w:rPr>
           <w:color w:val="FF0000"/>
         </w:rPr>
@@ -2496,8 +2853,9 @@
     </w:p>
     <w:p>
       <w:pPr>
-        <w:pStyle w:val="ListParagraph"/>
+        <w:pStyle w:val="Paragraphedeliste"/>
         <w:ind w:left="0"/>
+        <w:jc w:val="both"/>
         <w:rPr>
           <w:color w:val="FF0000"/>
         </w:rPr>
@@ -2508,14 +2866,12 @@
         </w:rPr>
         <w:t xml:space="preserve">La dénomination officielle utilise </w:t>
       </w:r>
-      <w:proofErr w:type="gramStart"/>
-      <w:r>
-        <w:rPr>
-          <w:color w:val="FF0000"/>
-        </w:rPr>
-        <w:t>deux partie</w:t>
-      </w:r>
-      <w:proofErr w:type="gramEnd"/>
+      <w:r>
+        <w:rPr>
+          <w:color w:val="FF0000"/>
+        </w:rPr>
+        <w:t>deux parties</w:t>
+      </w:r>
       <w:r>
         <w:rPr>
           <w:color w:val="FF0000"/>
@@ -2525,8 +2881,9 @@
     </w:p>
     <w:p>
       <w:pPr>
-        <w:pStyle w:val="ListParagraph"/>
+        <w:pStyle w:val="Paragraphedeliste"/>
         <w:ind w:left="0"/>
+        <w:jc w:val="both"/>
         <w:rPr>
           <w:color w:val="FF0000"/>
         </w:rPr>
@@ -2573,8 +2930,9 @@
     </w:p>
     <w:p>
       <w:pPr>
-        <w:pStyle w:val="ListParagraph"/>
+        <w:pStyle w:val="Paragraphedeliste"/>
         <w:ind w:left="0"/>
+        <w:jc w:val="both"/>
         <w:rPr>
           <w:color w:val="FF0000"/>
           <w:lang w:val="en-US"/>
@@ -2602,52 +2960,46 @@
         </w:rPr>
         <w:t xml:space="preserve">, </w:t>
       </w:r>
-      <w:proofErr w:type="spellStart"/>
-      <w:r>
+      <w:r>
+        <w:rPr>
+          <w:color w:val="FF0000"/>
+        </w:rPr>
+        <w:t>paire torsadée</w:t>
+      </w:r>
+    </w:p>
+    <w:p>
+      <w:pPr>
+        <w:pStyle w:val="Paragraphedeliste"/>
+        <w:ind w:left="0"/>
         <w:rPr>
           <w:color w:val="FF0000"/>
           <w:lang w:val="en-US"/>
         </w:rPr>
-        <w:t>paire</w:t>
-      </w:r>
-      <w:proofErr w:type="spellEnd"/>
-      <w:r>
+      </w:pPr>
+    </w:p>
+    <w:p>
+      <w:pPr>
+        <w:pStyle w:val="Paragraphedeliste"/>
+        <w:ind w:left="0"/>
         <w:rPr>
           <w:color w:val="FF0000"/>
           <w:lang w:val="en-US"/>
         </w:rPr>
-        <w:t xml:space="preserve"> </w:t>
-      </w:r>
-      <w:proofErr w:type="spellStart"/>
-      <w:r>
+      </w:pPr>
+    </w:p>
+    <w:p>
+      <w:pPr>
+        <w:pStyle w:val="Paragraphedeliste"/>
+        <w:ind w:left="0"/>
         <w:rPr>
           <w:color w:val="FF0000"/>
           <w:lang w:val="en-US"/>
         </w:rPr>
-        <w:t>to</w:t>
-      </w:r>
-      <w:r>
-        <w:rPr>
-          <w:color w:val="FF0000"/>
-          <w:lang w:val="en-US"/>
-        </w:rPr>
-        <w:t>rsadée</w:t>
-      </w:r>
-      <w:proofErr w:type="spellEnd"/>
-    </w:p>
-    <w:p>
-      <w:pPr>
-        <w:pStyle w:val="ListParagraph"/>
-        <w:ind w:left="0"/>
-        <w:rPr>
-          <w:color w:val="FF0000"/>
-          <w:lang w:val="en-US"/>
-        </w:rPr>
-      </w:pPr>
-    </w:p>
-    <w:p>
-      <w:pPr>
-        <w:pStyle w:val="ListParagraph"/>
+      </w:pPr>
+    </w:p>
+    <w:p>
+      <w:pPr>
+        <w:pStyle w:val="Paragraphedeliste"/>
         <w:ind w:left="0"/>
         <w:rPr>
           <w:color w:val="FF0000"/>
@@ -2686,7 +3038,6 @@
           <w:lang w:eastAsia="fr-CH"/>
         </w:rPr>
       </w:pPr>
-      <w:proofErr w:type="gramStart"/>
       <w:r>
         <w:rPr>
           <w:b/>
@@ -2701,9 +3052,8 @@
           <w:color w:val="FF0000"/>
           <w:lang w:eastAsia="fr-CH"/>
         </w:rPr>
-        <w:t>:</w:t>
-      </w:r>
-      <w:proofErr w:type="gramEnd"/>
+        <w:t xml:space="preserve"> :</w:t>
+      </w:r>
       <w:r>
         <w:rPr>
           <w:color w:val="FF0000"/>
@@ -2752,12 +3102,12 @@
     </w:p>
     <w:p>
       <w:pPr>
+        <w:jc w:val="both"/>
         <w:rPr>
           <w:color w:val="FF0000"/>
           <w:lang w:eastAsia="fr-CH"/>
         </w:rPr>
       </w:pPr>
-      <w:proofErr w:type="gramStart"/>
       <w:r>
         <w:rPr>
           <w:b/>
@@ -2772,9 +3122,8 @@
           <w:color w:val="FF0000"/>
           <w:lang w:eastAsia="fr-CH"/>
         </w:rPr>
-        <w:t>:</w:t>
-      </w:r>
-      <w:proofErr w:type="gramEnd"/>
+        <w:t xml:space="preserve"> :</w:t>
+      </w:r>
       <w:r>
         <w:rPr>
           <w:color w:val="FF0000"/>
@@ -2819,16 +3168,40 @@
           <w:b/>
           <w:bCs/>
           <w:color w:val="FF0000"/>
+          <w:lang w:eastAsia="fr-CH"/>
+        </w:rPr>
+        <w:t>S</w:t>
+      </w:r>
+      <w:r>
+        <w:rPr>
+          <w:b/>
+          <w:bCs/>
+          <w:color w:val="FF0000"/>
+          <w:lang w:eastAsia="fr-CH"/>
+        </w:rPr>
+        <w:t xml:space="preserve"> </w:t>
+      </w:r>
+      <w:r>
+        <w:rPr>
+          <w:color w:val="FF0000"/>
+          <w:lang w:eastAsia="fr-CH"/>
+        </w:rPr>
+        <w:t>:</w:t>
+      </w:r>
+      <w:r>
+        <w:rPr>
+          <w:color w:val="FF0000"/>
           <w:lang w:val="en-US" w:eastAsia="fr-CH"/>
         </w:rPr>
-        <w:t>S</w:t>
-      </w:r>
-      <w:r>
-        <w:rPr>
+        <w:t xml:space="preserve"> </w:t>
+      </w:r>
+      <w:r>
+        <w:rPr>
+          <w:i/>
           <w:color w:val="FF0000"/>
           <w:lang w:val="en-US" w:eastAsia="fr-CH"/>
         </w:rPr>
-        <w:t>:</w:t>
+        <w:t>braided shielding</w:t>
       </w:r>
       <w:r>
         <w:rPr>
@@ -2837,14 +3210,15 @@
         </w:rPr>
         <w:t xml:space="preserve"> </w:t>
       </w:r>
-      <w:r>
-        <w:rPr>
-          <w:i/>
+      <w:proofErr w:type="spellStart"/>
+      <w:r>
+        <w:rPr>
           <w:color w:val="FF0000"/>
           <w:lang w:val="en-US" w:eastAsia="fr-CH"/>
         </w:rPr>
-        <w:t>braided shielding</w:t>
-      </w:r>
+        <w:t>Tresse</w:t>
+      </w:r>
+      <w:proofErr w:type="spellEnd"/>
       <w:r>
         <w:rPr>
           <w:color w:val="FF0000"/>
@@ -2858,7 +3232,7 @@
           <w:color w:val="FF0000"/>
           <w:lang w:val="en-US" w:eastAsia="fr-CH"/>
         </w:rPr>
-        <w:t>Tresse</w:t>
+        <w:t>en</w:t>
       </w:r>
       <w:proofErr w:type="spellEnd"/>
       <w:r>
@@ -2874,29 +3248,13 @@
           <w:color w:val="FF0000"/>
           <w:lang w:val="en-US" w:eastAsia="fr-CH"/>
         </w:rPr>
-        <w:t>en</w:t>
+        <w:t>cuivre</w:t>
       </w:r>
       <w:proofErr w:type="spellEnd"/>
-      <w:r>
-        <w:rPr>
-          <w:color w:val="FF0000"/>
-          <w:lang w:val="en-US" w:eastAsia="fr-CH"/>
-        </w:rPr>
-        <w:t xml:space="preserve"> </w:t>
-      </w:r>
-      <w:proofErr w:type="spellStart"/>
-      <w:r>
-        <w:rPr>
-          <w:color w:val="FF0000"/>
-          <w:lang w:val="en-US" w:eastAsia="fr-CH"/>
-        </w:rPr>
-        <w:t>cuivre</w:t>
-      </w:r>
-      <w:proofErr w:type="spellEnd"/>
-    </w:p>
-    <w:p>
-      <w:pPr>
-        <w:pStyle w:val="ListParagraph"/>
+    </w:p>
+    <w:p>
+      <w:pPr>
+        <w:pStyle w:val="Paragraphedeliste"/>
         <w:ind w:left="1430"/>
         <w:rPr>
           <w:color w:val="FF0000"/>
@@ -2974,6 +3332,7 @@
     </w:p>
     <w:p>
       <w:pPr>
+        <w:jc w:val="both"/>
         <w:rPr>
           <w:color w:val="FF0000"/>
         </w:rPr>
@@ -3156,6 +3515,7 @@
     </w:p>
     <w:p>
       <w:pPr>
+        <w:jc w:val="both"/>
         <w:rPr>
           <w:color w:val="FF0000"/>
         </w:rPr>
@@ -3366,6 +3726,7 @@
     </w:p>
     <w:p>
       <w:pPr>
+        <w:jc w:val="both"/>
         <w:rPr>
           <w:color w:val="FF0000"/>
         </w:rPr>
@@ -3564,11 +3925,12 @@
     </w:p>
     <w:p>
       <w:pPr>
-        <w:pStyle w:val="ListParagraph"/>
+        <w:pStyle w:val="Paragraphedeliste"/>
         <w:numPr>
           <w:ilvl w:val="0"/>
           <w:numId w:val="9"/>
         </w:numPr>
+        <w:jc w:val="both"/>
         <w:rPr>
           <w:color w:val="FF0000"/>
         </w:rPr>
@@ -3594,7 +3956,6 @@
         <w:t xml:space="preserve"> and </w:t>
       </w:r>
       <w:proofErr w:type="spellStart"/>
-      <w:proofErr w:type="gramStart"/>
       <w:r>
         <w:rPr>
           <w:color w:val="FF0000"/>
@@ -3606,7 +3967,7 @@
         <w:rPr>
           <w:color w:val="FF0000"/>
         </w:rPr>
-        <w:t xml:space="preserve">  </w:t>
+        <w:t xml:space="preserve"> </w:t>
       </w:r>
       <w:proofErr w:type="spellStart"/>
       <w:r>
@@ -3616,12 +3977,23 @@
         <w:t>twisted</w:t>
       </w:r>
       <w:proofErr w:type="spellEnd"/>
-      <w:proofErr w:type="gramEnd"/>
-      <w:r>
-        <w:rPr>
-          <w:color w:val="FF0000"/>
-        </w:rPr>
-        <w:t xml:space="preserve"> pair -  Blindage </w:t>
+      <w:r>
+        <w:rPr>
+          <w:color w:val="FF0000"/>
+        </w:rPr>
+        <w:t xml:space="preserve"> pair </w:t>
+      </w:r>
+      <w:r>
+        <w:rPr>
+          <w:color w:val="FF0000"/>
+        </w:rPr>
+        <w:t>- Blindage</w:t>
+      </w:r>
+      <w:r>
+        <w:rPr>
+          <w:color w:val="FF0000"/>
+        </w:rPr>
+        <w:t xml:space="preserve"> </w:t>
       </w:r>
       <w:r>
         <w:rPr>
@@ -3686,29 +4058,22 @@
           <w:color w:val="FF0000"/>
         </w:rPr>
       </w:pPr>
-    </w:p>
-    <w:p>
-      <w:pPr>
-        <w:rPr>
-          <w:color w:val="FF0000"/>
-        </w:rPr>
-      </w:pPr>
       <w:r>
         <w:rPr>
           <w:noProof/>
           <w:color w:val="FF0000"/>
         </w:rPr>
         <w:drawing>
-          <wp:anchor distT="0" distB="0" distL="114300" distR="114300" simplePos="0" relativeHeight="251677696" behindDoc="0" locked="0" layoutInCell="1" allowOverlap="1" wp14:anchorId="44E23202" wp14:editId="34A56074">
+          <wp:anchor distT="0" distB="0" distL="114300" distR="114300" simplePos="0" relativeHeight="251677696" behindDoc="0" locked="0" layoutInCell="1" allowOverlap="1" wp14:anchorId="44E23202" wp14:editId="40BB3074">
             <wp:simplePos x="0" y="0"/>
             <wp:positionH relativeFrom="margin">
-              <wp:align>right</wp:align>
+              <wp:posOffset>2823845</wp:posOffset>
             </wp:positionH>
             <wp:positionV relativeFrom="paragraph">
-              <wp:posOffset>5773</wp:posOffset>
+              <wp:posOffset>275590</wp:posOffset>
             </wp:positionV>
-            <wp:extent cx="3418840" cy="2275205"/>
-            <wp:effectExtent l="0" t="0" r="0" b="0"/>
+            <wp:extent cx="2809875" cy="1552575"/>
+            <wp:effectExtent l="0" t="0" r="9525" b="9525"/>
             <wp:wrapSquare wrapText="bothSides"/>
             <wp:docPr id="19" name="Picture 19"/>
             <wp:cNvGraphicFramePr>
@@ -3721,7 +4086,7 @@
                     <pic:cNvPr id="1" name=""/>
                     <pic:cNvPicPr/>
                   </pic:nvPicPr>
-                  <pic:blipFill>
+                  <pic:blipFill rotWithShape="1">
                     <a:blip r:embed="rId25">
                       <a:extLst>
                         <a:ext uri="{28A0092B-C50C-407E-A947-70E740481C1C}">
@@ -3729,33 +4094,47 @@
                         </a:ext>
                       </a:extLst>
                     </a:blip>
-                    <a:stretch>
-                      <a:fillRect/>
-                    </a:stretch>
+                    <a:srcRect l="14209" t="11722" r="3603" b="20039"/>
+                    <a:stretch/>
                   </pic:blipFill>
-                  <pic:spPr>
+                  <pic:spPr bwMode="auto">
                     <a:xfrm>
                       <a:off x="0" y="0"/>
-                      <a:ext cx="3418840" cy="2275205"/>
+                      <a:ext cx="2809875" cy="1552575"/>
                     </a:xfrm>
                     <a:prstGeom prst="rect">
                       <a:avLst/>
                     </a:prstGeom>
+                    <a:ln>
+                      <a:noFill/>
+                    </a:ln>
+                    <a:extLst>
+                      <a:ext uri="{53640926-AAD7-44D8-BBD7-CCE9431645EC}">
+                        <a14:shadowObscured xmlns:a14="http://schemas.microsoft.com/office/drawing/2010/main"/>
+                      </a:ext>
+                    </a:extLst>
                   </pic:spPr>
                 </pic:pic>
               </a:graphicData>
             </a:graphic>
+            <wp14:sizeRelH relativeFrom="margin">
+              <wp14:pctWidth>0</wp14:pctWidth>
+            </wp14:sizeRelH>
+            <wp14:sizeRelV relativeFrom="margin">
+              <wp14:pctHeight>0</wp14:pctHeight>
+            </wp14:sizeRelV>
           </wp:anchor>
         </w:drawing>
       </w:r>
     </w:p>
     <w:p>
       <w:pPr>
-        <w:pStyle w:val="ListParagraph"/>
+        <w:pStyle w:val="Paragraphedeliste"/>
         <w:numPr>
           <w:ilvl w:val="0"/>
           <w:numId w:val="9"/>
         </w:numPr>
+        <w:jc w:val="both"/>
         <w:rPr>
           <w:color w:val="FF0000"/>
         </w:rPr>
@@ -3829,22 +4208,31 @@
           <w:color w:val="FF0000"/>
         </w:rPr>
       </w:pPr>
-      <w:r>
+    </w:p>
+    <w:p>
+      <w:pPr>
+        <w:jc w:val="both"/>
         <w:rPr>
           <w:noProof/>
           <w:color w:val="FF0000"/>
         </w:rPr>
+      </w:pPr>
+      <w:r>
+        <w:rPr>
+          <w:noProof/>
+          <w:color w:val="FF0000"/>
+        </w:rPr>
         <w:drawing>
-          <wp:anchor distT="0" distB="0" distL="114300" distR="114300" simplePos="0" relativeHeight="251678720" behindDoc="0" locked="0" layoutInCell="1" allowOverlap="1" wp14:anchorId="477200EE" wp14:editId="7B9A8C8A">
+          <wp:anchor distT="0" distB="0" distL="114300" distR="114300" simplePos="0" relativeHeight="251678720" behindDoc="0" locked="0" layoutInCell="1" allowOverlap="1" wp14:anchorId="477200EE" wp14:editId="0ED9CA02">
             <wp:simplePos x="0" y="0"/>
             <wp:positionH relativeFrom="margin">
               <wp:align>right</wp:align>
             </wp:positionH>
             <wp:positionV relativeFrom="paragraph">
-              <wp:posOffset>113030</wp:posOffset>
+              <wp:posOffset>8890</wp:posOffset>
             </wp:positionV>
-            <wp:extent cx="2976245" cy="1722120"/>
-            <wp:effectExtent l="0" t="0" r="0" b="0"/>
+            <wp:extent cx="2976245" cy="1400175"/>
+            <wp:effectExtent l="0" t="0" r="0" b="9525"/>
             <wp:wrapSquare wrapText="bothSides"/>
             <wp:docPr id="20" name="Picture 20"/>
             <wp:cNvGraphicFramePr>
@@ -3857,7 +4245,7 @@
                     <pic:cNvPr id="1" name=""/>
                     <pic:cNvPicPr/>
                   </pic:nvPicPr>
-                  <pic:blipFill>
+                  <pic:blipFill rotWithShape="1">
                     <a:blip r:embed="rId26">
                       <a:extLst>
                         <a:ext uri="{28A0092B-C50C-407E-A947-70E740481C1C}">
@@ -3865,18 +4253,25 @@
                         </a:ext>
                       </a:extLst>
                     </a:blip>
-                    <a:stretch>
-                      <a:fillRect/>
-                    </a:stretch>
+                    <a:srcRect b="18695"/>
+                    <a:stretch/>
                   </pic:blipFill>
-                  <pic:spPr>
+                  <pic:spPr bwMode="auto">
                     <a:xfrm>
                       <a:off x="0" y="0"/>
-                      <a:ext cx="2976245" cy="1722120"/>
+                      <a:ext cx="2976245" cy="1400175"/>
                     </a:xfrm>
                     <a:prstGeom prst="rect">
                       <a:avLst/>
                     </a:prstGeom>
+                    <a:ln>
+                      <a:noFill/>
+                    </a:ln>
+                    <a:extLst>
+                      <a:ext uri="{53640926-AAD7-44D8-BBD7-CCE9431645EC}">
+                        <a14:shadowObscured xmlns:a14="http://schemas.microsoft.com/office/drawing/2010/main"/>
+                      </a:ext>
+                    </a:extLst>
                   </pic:spPr>
                 </pic:pic>
               </a:graphicData>
@@ -3890,21 +4285,6 @@
           </wp:anchor>
         </w:drawing>
       </w:r>
-    </w:p>
-    <w:p>
-      <w:pPr>
-        <w:rPr>
-          <w:color w:val="FF0000"/>
-        </w:rPr>
-      </w:pPr>
-    </w:p>
-    <w:p>
-      <w:pPr>
-        <w:rPr>
-          <w:noProof/>
-          <w:color w:val="FF0000"/>
-        </w:rPr>
-      </w:pPr>
       <w:r>
         <w:rPr>
           <w:color w:val="FF0000"/>
@@ -3916,7 +4296,18 @@
           <w:color w:val="FF0000"/>
         </w:rPr>
         <w:tab/>
-        <w:t xml:space="preserve">S/FTP(SSTP) :  </w:t>
+      </w:r>
+      <w:r>
+        <w:rPr>
+          <w:color w:val="FF0000"/>
+        </w:rPr>
+        <w:t>S/FTP(SSTP) :</w:t>
+      </w:r>
+      <w:r>
+        <w:rPr>
+          <w:color w:val="FF0000"/>
+        </w:rPr>
+        <w:t xml:space="preserve"> </w:t>
       </w:r>
       <w:proofErr w:type="spellStart"/>
       <w:r>
@@ -3960,7 +4351,6 @@
         </w:rPr>
         <w:t xml:space="preserve"> Pairs – En plus de la </w:t>
       </w:r>
-      <w:proofErr w:type="gramStart"/>
       <w:r>
         <w:rPr>
           <w:color w:val="FF0000"/>
@@ -3971,13 +4361,7 @@
         <w:rPr>
           <w:color w:val="FF0000"/>
         </w:rPr>
-        <w:t>(</w:t>
-      </w:r>
-      <w:r>
-        <w:rPr>
-          <w:color w:val="FF0000"/>
-        </w:rPr>
-        <w:t xml:space="preserve"> </w:t>
+        <w:t xml:space="preserve"> (</w:t>
       </w:r>
       <w:r>
         <w:rPr>
@@ -3985,7 +4369,6 @@
         </w:rPr>
         <w:t>par</w:t>
       </w:r>
-      <w:proofErr w:type="gramEnd"/>
       <w:r>
         <w:rPr>
           <w:color w:val="FF0000"/>
@@ -4051,6 +4434,7 @@
           <w:noProof/>
           <w:color w:val="FF0000"/>
         </w:rPr>
+        <w:lastRenderedPageBreak/>
         <w:drawing>
           <wp:anchor distT="0" distB="0" distL="114300" distR="114300" simplePos="0" relativeHeight="251676672" behindDoc="0" locked="0" layoutInCell="1" allowOverlap="1" wp14:anchorId="730E816A" wp14:editId="3F1B4076">
             <wp:simplePos x="0" y="0"/>
@@ -4124,31 +4508,33 @@
     </w:p>
     <w:p>
       <w:pPr>
-        <w:pStyle w:val="Heading2"/>
+        <w:pStyle w:val="Titre2"/>
         <w:ind w:left="851"/>
       </w:pPr>
-      <w:bookmarkStart w:id="10" w:name="_Toc3968897"/>
+      <w:bookmarkStart w:id="11" w:name="_Toc4171487"/>
       <w:r>
         <w:t>C</w:t>
       </w:r>
       <w:r>
         <w:t>onnectiques</w:t>
       </w:r>
-      <w:bookmarkEnd w:id="10"/>
-    </w:p>
-    <w:p>
-      <w:pPr>
-        <w:pStyle w:val="Heading3"/>
-        <w:rPr>
-          <w:color w:val="FF0000"/>
-        </w:rPr>
-      </w:pPr>
+      <w:bookmarkEnd w:id="11"/>
+    </w:p>
+    <w:p>
+      <w:pPr>
+        <w:pStyle w:val="Titre3"/>
+        <w:rPr>
+          <w:color w:val="FF0000"/>
+        </w:rPr>
+      </w:pPr>
+      <w:bookmarkStart w:id="12" w:name="_Toc4171488"/>
       <w:r>
         <w:rPr>
           <w:color w:val="FF0000"/>
         </w:rPr>
         <w:t>RJ-45</w:t>
       </w:r>
+      <w:bookmarkEnd w:id="12"/>
     </w:p>
     <w:p>
       <w:pPr>
@@ -4175,19 +4561,19 @@
         </w:rPr>
         <w:t xml:space="preserve">Le RJ-45 ou Registered Jack 45 est une interface physique utilisée pour terminer un câble </w:t>
       </w:r>
-      <w:commentRangeStart w:id="11"/>
+      <w:commentRangeStart w:id="13"/>
       <w:r>
         <w:rPr>
           <w:color w:val="FF0000"/>
         </w:rPr>
         <w:t>paire torsadée.</w:t>
       </w:r>
-      <w:commentRangeEnd w:id="11"/>
-      <w:r>
-        <w:rPr>
-          <w:rStyle w:val="CommentReference"/>
-        </w:rPr>
-        <w:commentReference w:id="11"/>
+      <w:commentRangeEnd w:id="13"/>
+      <w:r>
+        <w:rPr>
+          <w:rStyle w:val="Marquedecommentaire"/>
+        </w:rPr>
+        <w:commentReference w:id="13"/>
       </w:r>
       <w:r>
         <w:rPr>
@@ -4242,7 +4628,7 @@
     </w:p>
     <w:tbl>
       <w:tblPr>
-        <w:tblStyle w:val="TableGrid"/>
+        <w:tblStyle w:val="Grilledutableau"/>
         <w:tblpPr w:leftFromText="141" w:rightFromText="141" w:vertAnchor="text" w:horzAnchor="page" w:tblpX="1921" w:tblpY="31"/>
         <w:tblOverlap w:val="never"/>
         <w:tblW w:w="0" w:type="auto"/>
@@ -4666,6 +5052,7 @@
         <w:tabs>
           <w:tab w:val="left" w:pos="1215"/>
         </w:tabs>
+        <w:ind w:left="5103"/>
         <w:jc w:val="both"/>
         <w:rPr>
           <w:color w:val="FF0000"/>
@@ -4703,17 +5090,29 @@
     </w:p>
     <w:p>
       <w:pPr>
-        <w:pStyle w:val="Heading3"/>
-        <w:rPr>
-          <w:color w:val="FF0000"/>
-        </w:rPr>
-      </w:pPr>
+        <w:pStyle w:val="Titre3"/>
+        <w:rPr>
+          <w:color w:val="FF0000"/>
+        </w:rPr>
+      </w:pPr>
+      <w:bookmarkStart w:id="14" w:name="_Toc4171489"/>
+      <w:commentRangeStart w:id="15"/>
       <w:r>
         <w:rPr>
           <w:color w:val="FF0000"/>
         </w:rPr>
         <w:t>RJ-11</w:t>
       </w:r>
+      <w:bookmarkEnd w:id="14"/>
+      <w:commentRangeEnd w:id="15"/>
+      <w:r>
+        <w:rPr>
+          <w:rStyle w:val="Marquedecommentaire"/>
+          <w:rFonts w:asciiTheme="minorHAnsi" w:eastAsiaTheme="minorHAnsi" w:hAnsiTheme="minorHAnsi" w:cstheme="minorBidi"/>
+          <w:color w:val="auto"/>
+        </w:rPr>
+        <w:commentReference w:id="15"/>
+      </w:r>
     </w:p>
     <w:p>
       <w:pPr>
@@ -4725,29 +5124,30 @@
     </w:p>
     <w:p>
       <w:pPr>
-        <w:pStyle w:val="Heading2"/>
+        <w:pStyle w:val="Titre2"/>
         <w:ind w:left="851"/>
         <w:rPr>
           <w:color w:val="FF0000"/>
         </w:rPr>
       </w:pPr>
-      <w:bookmarkStart w:id="12" w:name="_Toc3968898"/>
+      <w:bookmarkStart w:id="16" w:name="_Toc4171490"/>
       <w:r>
         <w:rPr>
           <w:color w:val="FF0000"/>
         </w:rPr>
         <w:t>Normes</w:t>
       </w:r>
-      <w:bookmarkEnd w:id="12"/>
-    </w:p>
-    <w:p>
-      <w:pPr>
-        <w:pStyle w:val="Heading3"/>
+      <w:bookmarkEnd w:id="16"/>
+    </w:p>
+    <w:p>
+      <w:pPr>
+        <w:pStyle w:val="Titre3"/>
         <w:rPr>
           <w:color w:val="FF0000"/>
           <w:lang w:val="it-IT"/>
         </w:rPr>
       </w:pPr>
+      <w:bookmarkStart w:id="17" w:name="_Toc4171491"/>
       <w:r>
         <w:rPr>
           <w:color w:val="FF0000"/>
@@ -4755,7 +5155,7 @@
         </w:rPr>
         <w:t xml:space="preserve">Norme </w:t>
       </w:r>
-      <w:bookmarkStart w:id="13" w:name="_Hlk3968700"/>
+      <w:bookmarkStart w:id="18" w:name="_Hlk3968700"/>
       <w:r>
         <w:rPr>
           <w:color w:val="FF0000"/>
@@ -4763,11 +5163,13 @@
         </w:rPr>
         <w:t>IEEE 802.3</w:t>
       </w:r>
-      <w:bookmarkEnd w:id="13"/>
+      <w:bookmarkEnd w:id="17"/>
+      <w:bookmarkEnd w:id="18"/>
     </w:p>
     <w:p>
       <w:pPr>
         <w:ind w:left="567"/>
+        <w:jc w:val="both"/>
         <w:rPr>
           <w:color w:val="FF0000"/>
         </w:rPr>
@@ -4816,6 +5218,7 @@
     <w:p>
       <w:pPr>
         <w:ind w:left="567"/>
+        <w:jc w:val="both"/>
         <w:rPr>
           <w:color w:val="FF0000"/>
         </w:rPr>
@@ -4844,6 +5247,7 @@
     <w:p>
       <w:pPr>
         <w:ind w:left="567"/>
+        <w:jc w:val="both"/>
         <w:rPr>
           <w:color w:val="FF0000"/>
         </w:rPr>
@@ -4859,6 +5263,7 @@
     <w:p>
       <w:pPr>
         <w:ind w:left="567"/>
+        <w:jc w:val="both"/>
         <w:rPr>
           <w:color w:val="FF0000"/>
         </w:rPr>
@@ -4872,13 +5277,13 @@
     </w:p>
     <w:p>
       <w:pPr>
-        <w:pStyle w:val="Heading3"/>
+        <w:pStyle w:val="Titre3"/>
         <w:rPr>
           <w:color w:val="FF0000"/>
           <w:lang w:val="it-IT"/>
         </w:rPr>
       </w:pPr>
-      <w:bookmarkStart w:id="14" w:name="_Toc3968899"/>
+      <w:bookmarkStart w:id="19" w:name="_Toc4171492"/>
       <w:r>
         <w:rPr>
           <w:color w:val="FF0000"/>
@@ -4886,7 +5291,7 @@
         </w:rPr>
         <w:t>Norme TIA/EIA-568</w:t>
       </w:r>
-      <w:bookmarkEnd w:id="14"/>
+      <w:bookmarkEnd w:id="19"/>
     </w:p>
     <w:p>
       <w:pPr>
@@ -4923,7 +5328,7 @@
     </w:p>
     <w:p>
       <w:pPr>
-        <w:pStyle w:val="Heading4"/>
+        <w:pStyle w:val="Titre4"/>
         <w:rPr>
           <w:color w:val="FF0000"/>
         </w:rPr>
@@ -5004,12 +5409,20 @@
         <w:rPr>
           <w:color w:val="FF0000"/>
         </w:rPr>
-        <w:t>Lorsque nous voulons connecter deux périphériques de deux types différents, autrement dit connecter un PC à un routeur ou un commutateur. Nous allons utiliser un câble droit donc pour créer un câble droit, il faut utiliser deux fois la même norme, soit la T568a ou T568b à chaque extrémité du câble. Lors d’une installation les deux normes peuvent être mélangées mais il est fortement recommandé de choisir une norme au début et de ne pas la changer jusqu’à la fin.</w:t>
-      </w:r>
-    </w:p>
-    <w:p>
-      <w:pPr>
-        <w:pStyle w:val="Heading4"/>
+        <w:t>Lorsque nous voulons connecter deux périphériques de deux types différents, autrement dit connecter un PC à un routeur ou un commutateur. Nous allons utiliser un câble droit donc pour créer un câble droit, il faut utiliser deux fois la même norme, soit la T568a ou T568b à chaque extrémité du câble. Lors d’une installation les deux normes peuvent être mélangées mais il est fortement recommandé de</w:t>
+      </w:r>
+      <w:bookmarkStart w:id="20" w:name="_GoBack"/>
+      <w:bookmarkEnd w:id="20"/>
+      <w:r>
+        <w:rPr>
+          <w:color w:val="FF0000"/>
+        </w:rPr>
+        <w:t xml:space="preserve"> choisir une norme au début et de ne pas la changer jusqu’à la fin.</w:t>
+      </w:r>
+    </w:p>
+    <w:p>
+      <w:pPr>
+        <w:pStyle w:val="Titre4"/>
         <w:rPr>
           <w:color w:val="FF0000"/>
         </w:rPr>
@@ -5218,7 +5631,7 @@
     </w:p>
     <w:p>
       <w:pPr>
-        <w:pStyle w:val="Heading4"/>
+        <w:pStyle w:val="Titre4"/>
         <w:rPr>
           <w:color w:val="FF0000"/>
         </w:rPr>
@@ -5248,24 +5661,24 @@
     <w:p/>
     <w:p>
       <w:pPr>
-        <w:pStyle w:val="Heading1"/>
-      </w:pPr>
-      <w:bookmarkStart w:id="15" w:name="_Toc3968900"/>
+        <w:pStyle w:val="Titre1"/>
+      </w:pPr>
+      <w:bookmarkStart w:id="21" w:name="_Toc4171493"/>
       <w:r>
         <w:lastRenderedPageBreak/>
         <w:t>Fabrication</w:t>
       </w:r>
-      <w:bookmarkEnd w:id="15"/>
-    </w:p>
-    <w:p>
-      <w:pPr>
-        <w:pStyle w:val="Heading1"/>
-      </w:pPr>
-      <w:bookmarkStart w:id="16" w:name="_Toc3968901"/>
+      <w:bookmarkEnd w:id="21"/>
+    </w:p>
+    <w:p>
+      <w:pPr>
+        <w:pStyle w:val="Titre1"/>
+      </w:pPr>
+      <w:bookmarkStart w:id="22" w:name="_Toc4171494"/>
       <w:r>
         <w:t>Questionnaire</w:t>
       </w:r>
-      <w:bookmarkEnd w:id="16"/>
+      <w:bookmarkEnd w:id="22"/>
     </w:p>
     <w:p>
       <w:pPr>
@@ -5283,38 +5696,38 @@
     </w:p>
     <w:p>
       <w:pPr>
-        <w:pStyle w:val="Heading1"/>
-      </w:pPr>
-      <w:bookmarkStart w:id="17" w:name="_Toc3968902"/>
-      <w:commentRangeStart w:id="18"/>
-      <w:commentRangeStart w:id="19"/>
+        <w:pStyle w:val="Titre1"/>
+      </w:pPr>
+      <w:bookmarkStart w:id="23" w:name="_Toc4171495"/>
+      <w:commentRangeStart w:id="24"/>
+      <w:commentRangeStart w:id="25"/>
       <w:r>
         <w:lastRenderedPageBreak/>
         <w:t>Source</w:t>
       </w:r>
-      <w:bookmarkEnd w:id="17"/>
-      <w:commentRangeEnd w:id="18"/>
-      <w:r>
-        <w:rPr>
-          <w:rStyle w:val="CommentReference"/>
+      <w:commentRangeEnd w:id="24"/>
+      <w:r>
+        <w:rPr>
+          <w:rStyle w:val="Marquedecommentaire"/>
           <w:rFonts w:asciiTheme="minorHAnsi" w:eastAsiaTheme="minorHAnsi" w:hAnsiTheme="minorHAnsi" w:cstheme="minorBidi"/>
           <w:color w:val="auto"/>
         </w:rPr>
-        <w:commentReference w:id="18"/>
-      </w:r>
-      <w:commentRangeEnd w:id="19"/>
-      <w:r>
-        <w:rPr>
-          <w:rStyle w:val="CommentReference"/>
+        <w:commentReference w:id="24"/>
+      </w:r>
+      <w:commentRangeEnd w:id="25"/>
+      <w:r>
+        <w:rPr>
+          <w:rStyle w:val="Marquedecommentaire"/>
           <w:rFonts w:asciiTheme="minorHAnsi" w:eastAsiaTheme="minorHAnsi" w:hAnsiTheme="minorHAnsi" w:cstheme="minorBidi"/>
           <w:color w:val="auto"/>
         </w:rPr>
-        <w:commentReference w:id="19"/>
-      </w:r>
-    </w:p>
-    <w:p>
-      <w:pPr>
-        <w:pStyle w:val="Subtitle"/>
+        <w:commentReference w:id="25"/>
+      </w:r>
+      <w:bookmarkEnd w:id="23"/>
+    </w:p>
+    <w:p>
+      <w:pPr>
+        <w:pStyle w:val="Sous-titre"/>
       </w:pPr>
       <w:r>
         <w:t>Catégorie</w:t>
@@ -5341,7 +5754,7 @@
       <w:hyperlink r:id="rId33" w:history="1">
         <w:r>
           <w:rPr>
-            <w:rStyle w:val="Hyperlink"/>
+            <w:rStyle w:val="Lienhypertexte"/>
             <w:sz w:val="24"/>
             <w:szCs w:val="24"/>
           </w:rPr>
@@ -5361,7 +5774,7 @@
       <w:hyperlink r:id="rId34" w:history="1">
         <w:r>
           <w:rPr>
-            <w:rStyle w:val="Hyperlink"/>
+            <w:rStyle w:val="Lienhypertexte"/>
             <w:sz w:val="24"/>
             <w:szCs w:val="24"/>
           </w:rPr>
@@ -5380,7 +5793,7 @@
       <w:hyperlink r:id="rId35" w:history="1">
         <w:r>
           <w:rPr>
-            <w:rStyle w:val="Hyperlink"/>
+            <w:rStyle w:val="Lienhypertexte"/>
             <w:sz w:val="24"/>
             <w:szCs w:val="24"/>
           </w:rPr>
@@ -5417,7 +5830,7 @@
       <w:hyperlink r:id="rId36" w:history="1">
         <w:r>
           <w:rPr>
-            <w:rStyle w:val="Hyperlink"/>
+            <w:rStyle w:val="Lienhypertexte"/>
             <w:sz w:val="24"/>
             <w:szCs w:val="24"/>
           </w:rPr>
@@ -5444,7 +5857,7 @@
       <w:hyperlink r:id="rId37" w:history="1">
         <w:r>
           <w:rPr>
-            <w:rStyle w:val="Hyperlink"/>
+            <w:rStyle w:val="Lienhypertexte"/>
             <w:sz w:val="24"/>
             <w:szCs w:val="24"/>
           </w:rPr>
@@ -5464,7 +5877,7 @@
       <w:hyperlink r:id="rId38" w:history="1">
         <w:r>
           <w:rPr>
-            <w:rStyle w:val="Hyperlink"/>
+            <w:rStyle w:val="Lienhypertexte"/>
             <w:sz w:val="24"/>
             <w:szCs w:val="24"/>
           </w:rPr>
@@ -5476,7 +5889,7 @@
       <w:pPr>
         <w:ind w:left="1134"/>
         <w:rPr>
-          <w:rStyle w:val="Hyperlink"/>
+          <w:rStyle w:val="Lienhypertexte"/>
           <w:sz w:val="24"/>
           <w:szCs w:val="24"/>
         </w:rPr>
@@ -5484,7 +5897,7 @@
       <w:hyperlink r:id="rId39" w:history="1">
         <w:r>
           <w:rPr>
-            <w:rStyle w:val="Hyperlink"/>
+            <w:rStyle w:val="Lienhypertexte"/>
             <w:sz w:val="24"/>
             <w:szCs w:val="24"/>
           </w:rPr>
@@ -5494,16 +5907,16 @@
     </w:p>
     <w:p>
       <w:pPr>
-        <w:pStyle w:val="Subtitle"/>
-        <w:rPr>
-          <w:rStyle w:val="Hyperlink"/>
+        <w:pStyle w:val="Sous-titre"/>
+        <w:rPr>
+          <w:rStyle w:val="Lienhypertexte"/>
           <w:color w:val="000000" w:themeColor="text1"/>
           <w:u w:val="none"/>
         </w:rPr>
       </w:pPr>
       <w:r>
         <w:rPr>
-          <w:rStyle w:val="Hyperlink"/>
+          <w:rStyle w:val="Lienhypertexte"/>
           <w:sz w:val="24"/>
           <w:szCs w:val="24"/>
           <w:u w:val="none"/>
@@ -5512,7 +5925,7 @@
       </w:r>
       <w:r>
         <w:rPr>
-          <w:rStyle w:val="Hyperlink"/>
+          <w:rStyle w:val="Lienhypertexte"/>
           <w:color w:val="000000" w:themeColor="text1"/>
           <w:u w:val="none"/>
         </w:rPr>
@@ -5533,23 +5946,7 @@
           <w:rFonts w:asciiTheme="majorHAnsi" w:hAnsiTheme="majorHAnsi" w:cstheme="majorHAnsi"/>
           <w:lang w:eastAsia="fr-CH"/>
         </w:rPr>
-        <w:t xml:space="preserve">PDF – Nexans « Pourquoi le </w:t>
-      </w:r>
-      <w:proofErr w:type="gramStart"/>
-      <w:r>
-        <w:rPr>
-          <w:rFonts w:asciiTheme="majorHAnsi" w:hAnsiTheme="majorHAnsi" w:cstheme="majorHAnsi"/>
-          <w:lang w:eastAsia="fr-CH"/>
-        </w:rPr>
-        <w:t xml:space="preserve">blindage. </w:t>
-      </w:r>
-      <w:proofErr w:type="gramEnd"/>
-      <w:r>
-        <w:rPr>
-          <w:rFonts w:asciiTheme="majorHAnsi" w:hAnsiTheme="majorHAnsi" w:cstheme="majorHAnsi"/>
-          <w:lang w:eastAsia="fr-CH"/>
-        </w:rPr>
-        <w:t>Câble écranté ou non écranté »</w:t>
+        <w:t>PDF – Nexans « Pourquoi le blindage. Câble écranté ou non écranté »</w:t>
       </w:r>
     </w:p>
     <w:p>
@@ -5566,7 +5963,7 @@
       <w:hyperlink r:id="rId40" w:history="1">
         <w:r>
           <w:rPr>
-            <w:rStyle w:val="Hyperlink"/>
+            <w:rStyle w:val="Lienhypertexte"/>
             <w:rFonts w:asciiTheme="majorHAnsi" w:hAnsiTheme="majorHAnsi" w:cstheme="majorHAnsi"/>
             <w:lang w:eastAsia="fr-CH"/>
           </w:rPr>
@@ -5594,8 +5991,6 @@
         </w:rPr>
         <w:t>https://www.netwalkerstore.com/denomination_des_cables.htm</w:t>
       </w:r>
-      <w:bookmarkStart w:id="20" w:name="_GoBack"/>
-      <w:bookmarkEnd w:id="20"/>
     </w:p>
     <w:p>
       <w:pPr>
@@ -5633,7 +6028,7 @@
       <w:hyperlink r:id="rId41" w:history="1">
         <w:r>
           <w:rPr>
-            <w:rStyle w:val="Hyperlink"/>
+            <w:rStyle w:val="Lienhypertexte"/>
             <w:rFonts w:asciiTheme="majorHAnsi" w:hAnsiTheme="majorHAnsi" w:cstheme="majorHAnsi"/>
             <w:lang w:eastAsia="fr-CH"/>
           </w:rPr>
@@ -5667,7 +6062,7 @@
       <w:hyperlink r:id="rId42" w:history="1">
         <w:r>
           <w:rPr>
-            <w:rStyle w:val="Hyperlink"/>
+            <w:rStyle w:val="Lienhypertexte"/>
             <w:rFonts w:asciiTheme="majorHAnsi" w:hAnsiTheme="majorHAnsi" w:cstheme="majorHAnsi"/>
             <w:lang w:eastAsia="fr-CH"/>
           </w:rPr>
@@ -5694,7 +6089,7 @@
       <w:hyperlink r:id="rId43" w:history="1">
         <w:r>
           <w:rPr>
-            <w:rStyle w:val="Hyperlink"/>
+            <w:rStyle w:val="Lienhypertexte"/>
             <w:rFonts w:asciiTheme="majorHAnsi" w:hAnsiTheme="majorHAnsi" w:cstheme="majorHAnsi"/>
             <w:lang w:val="en-US" w:eastAsia="fr-CH"/>
           </w:rPr>
@@ -5721,7 +6116,7 @@
       <w:hyperlink r:id="rId44" w:history="1">
         <w:r>
           <w:rPr>
-            <w:rStyle w:val="Hyperlink"/>
+            <w:rStyle w:val="Lienhypertexte"/>
             <w:rFonts w:asciiTheme="majorHAnsi" w:hAnsiTheme="majorHAnsi" w:cstheme="majorHAnsi"/>
             <w:lang w:val="en-US" w:eastAsia="fr-CH"/>
           </w:rPr>
@@ -5748,7 +6143,7 @@
       <w:hyperlink r:id="rId45" w:history="1">
         <w:r>
           <w:rPr>
-            <w:rStyle w:val="Hyperlink"/>
+            <w:rStyle w:val="Lienhypertexte"/>
             <w:rFonts w:asciiTheme="majorHAnsi" w:hAnsiTheme="majorHAnsi" w:cstheme="majorHAnsi"/>
             <w:lang w:val="en-US" w:eastAsia="fr-CH"/>
           </w:rPr>
@@ -5775,7 +6170,7 @@
       <w:hyperlink r:id="rId46" w:history="1">
         <w:r>
           <w:rPr>
-            <w:rStyle w:val="Hyperlink"/>
+            <w:rStyle w:val="Lienhypertexte"/>
             <w:rFonts w:asciiTheme="majorHAnsi" w:hAnsiTheme="majorHAnsi" w:cstheme="majorHAnsi"/>
             <w:lang w:val="en-US" w:eastAsia="fr-CH"/>
           </w:rPr>
@@ -5802,7 +6197,7 @@
       <w:hyperlink r:id="rId47" w:history="1">
         <w:r>
           <w:rPr>
-            <w:rStyle w:val="Hyperlink"/>
+            <w:rStyle w:val="Lienhypertexte"/>
             <w:rFonts w:asciiTheme="majorHAnsi" w:hAnsiTheme="majorHAnsi" w:cstheme="majorHAnsi"/>
             <w:lang w:val="en-US" w:eastAsia="fr-CH"/>
           </w:rPr>
@@ -5822,7 +6217,7 @@
     <w:p>
       <w:pPr>
         <w:rPr>
-          <w:rStyle w:val="Hyperlink"/>
+          <w:rStyle w:val="Lienhypertexte"/>
           <w:sz w:val="24"/>
           <w:szCs w:val="24"/>
           <w:lang w:val="en-US"/>
@@ -5831,7 +6226,7 @@
     </w:p>
     <w:p>
       <w:pPr>
-        <w:pStyle w:val="Subtitle"/>
+        <w:pStyle w:val="Sous-titre"/>
       </w:pPr>
       <w:r>
         <w:t>Connectiques</w:t>
@@ -5849,7 +6244,7 @@
       <w:hyperlink r:id="rId48" w:history="1">
         <w:r>
           <w:rPr>
-            <w:rStyle w:val="Hyperlink"/>
+            <w:rStyle w:val="Lienhypertexte"/>
             <w:rFonts w:asciiTheme="majorHAnsi" w:hAnsiTheme="majorHAnsi" w:cstheme="majorHAnsi"/>
             <w:lang w:eastAsia="fr-CH"/>
           </w:rPr>
@@ -5869,7 +6264,7 @@
       <w:hyperlink r:id="rId49" w:history="1">
         <w:r>
           <w:rPr>
-            <w:rStyle w:val="Hyperlink"/>
+            <w:rStyle w:val="Lienhypertexte"/>
             <w:rFonts w:asciiTheme="majorHAnsi" w:hAnsiTheme="majorHAnsi" w:cstheme="majorHAnsi"/>
             <w:lang w:eastAsia="fr-CH"/>
           </w:rPr>
@@ -5889,7 +6284,7 @@
       <w:hyperlink r:id="rId50" w:history="1">
         <w:r>
           <w:rPr>
-            <w:rStyle w:val="Hyperlink"/>
+            <w:rStyle w:val="Lienhypertexte"/>
             <w:rFonts w:asciiTheme="majorHAnsi" w:hAnsiTheme="majorHAnsi" w:cstheme="majorHAnsi"/>
             <w:lang w:eastAsia="fr-CH"/>
           </w:rPr>
@@ -5909,7 +6304,7 @@
       <w:hyperlink r:id="rId51" w:history="1">
         <w:r>
           <w:rPr>
-            <w:rStyle w:val="Hyperlink"/>
+            <w:rStyle w:val="Lienhypertexte"/>
             <w:rFonts w:asciiTheme="majorHAnsi" w:hAnsiTheme="majorHAnsi" w:cstheme="majorHAnsi"/>
             <w:lang w:eastAsia="fr-CH"/>
           </w:rPr>
@@ -5929,7 +6324,7 @@
     </w:p>
     <w:p>
       <w:pPr>
-        <w:pStyle w:val="Subtitle"/>
+        <w:pStyle w:val="Sous-titre"/>
         <w:rPr>
           <w:lang w:val="it-IT"/>
         </w:rPr>
@@ -5957,7 +6352,7 @@
       </w:r>
       <w:r>
         <w:rPr>
-          <w:rStyle w:val="SubtleEmphasis"/>
+          <w:rStyle w:val="Accentuationlgre"/>
           <w:lang w:val="it-IT"/>
         </w:rPr>
         <w:t>802</w:t>
@@ -5974,14 +6369,14 @@
         <w:spacing w:after="0"/>
         <w:ind w:left="1134"/>
         <w:rPr>
-          <w:rStyle w:val="SubtleEmphasis"/>
+          <w:rStyle w:val="Accentuationlgre"/>
           <w:lang w:val="it-IT"/>
         </w:rPr>
       </w:pPr>
       <w:hyperlink r:id="rId52" w:history="1">
         <w:r>
           <w:rPr>
-            <w:rStyle w:val="Hyperlink"/>
+            <w:rStyle w:val="Lienhypertexte"/>
             <w:lang w:val="it-IT"/>
           </w:rPr>
           <w:t>http://www.ordinateur.cc/r%C3%A9seaux/R%C3%A9seaux-locaux/73368.html</w:t>
@@ -5993,14 +6388,14 @@
         <w:spacing w:after="0"/>
         <w:ind w:left="1134"/>
         <w:rPr>
-          <w:rStyle w:val="SubtleEmphasis"/>
+          <w:rStyle w:val="Accentuationlgre"/>
           <w:lang w:val="it-IT"/>
         </w:rPr>
       </w:pPr>
       <w:hyperlink r:id="rId53" w:history="1">
         <w:r>
           <w:rPr>
-            <w:rStyle w:val="Hyperlink"/>
+            <w:rStyle w:val="Lienhypertexte"/>
             <w:lang w:val="it-IT"/>
           </w:rPr>
           <w:t>https://fr.wikipedia.org/wiki/IEEE_802.3</w:t>
@@ -6011,14 +6406,14 @@
       <w:pPr>
         <w:ind w:left="1134"/>
         <w:rPr>
-          <w:rStyle w:val="SubtleEmphasis"/>
+          <w:rStyle w:val="Accentuationlgre"/>
           <w:lang w:val="it-IT"/>
         </w:rPr>
       </w:pPr>
       <w:hyperlink r:id="rId54" w:history="1">
         <w:r>
           <w:rPr>
-            <w:rStyle w:val="Hyperlink"/>
+            <w:rStyle w:val="Lienhypertexte"/>
             <w:lang w:val="it-IT"/>
           </w:rPr>
           <w:t>http://www.ybet.be/hardware2_ch4/hard2_ch4.php</w:t>
@@ -6030,7 +6425,7 @@
         <w:spacing w:after="0"/>
         <w:ind w:left="851"/>
         <w:rPr>
-          <w:rStyle w:val="SubtleEmphasis"/>
+          <w:rStyle w:val="Accentuationlgre"/>
           <w:lang w:val="it-IT" w:eastAsia="fr-CH"/>
         </w:rPr>
       </w:pPr>
@@ -6052,7 +6447,7 @@
       <w:hyperlink r:id="rId55" w:history="1">
         <w:r>
           <w:rPr>
-            <w:rStyle w:val="Hyperlink"/>
+            <w:rStyle w:val="Lienhypertexte"/>
             <w:lang w:val="it-IT"/>
           </w:rPr>
           <w:t>http://www.blog.epcmi.com/Le-reseau-Ethernet-Norme-A-ou-B</w:t>
@@ -6070,7 +6465,7 @@
       <w:hyperlink r:id="rId56" w:history="1">
         <w:r>
           <w:rPr>
-            <w:rStyle w:val="Hyperlink"/>
+            <w:rStyle w:val="Lienhypertexte"/>
             <w:lang w:val="it-IT"/>
           </w:rPr>
           <w:t>http://millysu.e-monsite.com/blog/centre-de-donees-et-cloud/t568a-vs-t568b-quelle-est-la-difference-entre-un-cable-droit-et-un-cable-croise.html</w:t>
@@ -6100,11 +6495,11 @@
   <w:comment w:id="1" w:author="Dylan Guiducci" w:date="2019-03-20T15:29:00Z" w:initials="DG">
     <w:p>
       <w:pPr>
-        <w:pStyle w:val="CommentText"/>
-      </w:pPr>
-      <w:r>
-        <w:rPr>
-          <w:rStyle w:val="CommentReference"/>
+        <w:pStyle w:val="Commentaire"/>
+      </w:pPr>
+      <w:r>
+        <w:rPr>
+          <w:rStyle w:val="Marquedecommentaire"/>
         </w:rPr>
         <w:annotationRef/>
       </w:r>
@@ -6113,10 +6508,10 @@
       </w:r>
     </w:p>
   </w:comment>
-  <w:comment w:id="9" w:author="Dylan Guiducci" w:date="2019-03-19T15:37:00Z" w:initials="DG">
-    <w:p>
-      <w:pPr>
-        <w:pStyle w:val="CommentText"/>
+  <w:comment w:id="10" w:author="Dylan Guiducci" w:date="2019-03-19T15:37:00Z" w:initials="DG">
+    <w:p>
+      <w:pPr>
+        <w:pStyle w:val="Commentaire"/>
         <w:numPr>
           <w:ilvl w:val="0"/>
           <w:numId w:val="4"/>
@@ -6124,7 +6519,7 @@
       </w:pPr>
       <w:r>
         <w:rPr>
-          <w:rStyle w:val="CommentReference"/>
+          <w:rStyle w:val="Marquedecommentaire"/>
         </w:rPr>
         <w:annotationRef/>
       </w:r>
@@ -6134,7 +6529,7 @@
     </w:p>
     <w:p>
       <w:pPr>
-        <w:pStyle w:val="CommentText"/>
+        <w:pStyle w:val="Commentaire"/>
         <w:numPr>
           <w:ilvl w:val="0"/>
           <w:numId w:val="4"/>
@@ -6146,7 +6541,7 @@
     </w:p>
     <w:p>
       <w:pPr>
-        <w:pStyle w:val="CommentText"/>
+        <w:pStyle w:val="Commentaire"/>
         <w:numPr>
           <w:ilvl w:val="0"/>
           <w:numId w:val="4"/>
@@ -6157,14 +6552,14 @@
       </w:r>
     </w:p>
   </w:comment>
-  <w:comment w:id="11" w:author="Dylan Guiducci" w:date="2019-03-20T15:18:00Z" w:initials="DG">
-    <w:p>
-      <w:pPr>
-        <w:pStyle w:val="CommentText"/>
-      </w:pPr>
-      <w:r>
-        <w:rPr>
-          <w:rStyle w:val="CommentReference"/>
+  <w:comment w:id="13" w:author="Dylan Guiducci" w:date="2019-03-20T15:18:00Z" w:initials="DG">
+    <w:p>
+      <w:pPr>
+        <w:pStyle w:val="Commentaire"/>
+      </w:pPr>
+      <w:r>
+        <w:rPr>
+          <w:rStyle w:val="Marquedecommentaire"/>
         </w:rPr>
         <w:annotationRef/>
       </w:r>
@@ -6173,30 +6568,46 @@
       </w:r>
     </w:p>
   </w:comment>
-  <w:comment w:id="18" w:author="Dylan Guiducci" w:date="2019-03-20T15:52:00Z" w:initials="DG">
-    <w:p>
-      <w:pPr>
-        <w:pStyle w:val="CommentText"/>
-      </w:pPr>
-      <w:r>
-        <w:rPr>
-          <w:rStyle w:val="CommentReference"/>
+  <w:comment w:id="15" w:author="Dylan Guiducci [2]" w:date="2019-03-22T18:28:00Z" w:initials="DG">
+    <w:p>
+      <w:pPr>
+        <w:pStyle w:val="Commentaire"/>
+      </w:pPr>
+      <w:r>
+        <w:rPr>
+          <w:rStyle w:val="Marquedecommentaire"/>
         </w:rPr>
         <w:annotationRef/>
       </w:r>
       <w:r>
+        <w:t>Manque la suite</w:t>
+      </w:r>
+    </w:p>
+  </w:comment>
+  <w:comment w:id="24" w:author="Dylan Guiducci" w:date="2019-03-20T15:52:00Z" w:initials="DG">
+    <w:p>
+      <w:pPr>
+        <w:pStyle w:val="Commentaire"/>
+      </w:pPr>
+      <w:r>
+        <w:rPr>
+          <w:rStyle w:val="Marquedecommentaire"/>
+        </w:rPr>
+        <w:annotationRef/>
+      </w:r>
+      <w:r>
         <w:t>A voir la mise en page</w:t>
       </w:r>
     </w:p>
   </w:comment>
-  <w:comment w:id="19" w:author="Dylan Guiducci" w:date="2019-03-20T15:53:00Z" w:initials="DG">
-    <w:p>
-      <w:pPr>
-        <w:pStyle w:val="CommentText"/>
-      </w:pPr>
-      <w:r>
-        <w:rPr>
-          <w:rStyle w:val="CommentReference"/>
+  <w:comment w:id="25" w:author="Dylan Guiducci" w:date="2019-03-20T15:53:00Z" w:initials="DG">
+    <w:p>
+      <w:pPr>
+        <w:pStyle w:val="Commentaire"/>
+      </w:pPr>
+      <w:r>
+        <w:rPr>
+          <w:rStyle w:val="Marquedecommentaire"/>
         </w:rPr>
         <w:annotationRef/>
       </w:r>
@@ -6213,6 +6624,7 @@
   <w15:commentEx w15:paraId="44560867" w15:done="0"/>
   <w15:commentEx w15:paraId="7DF627C3" w15:done="0"/>
   <w15:commentEx w15:paraId="0C5888FF" w15:done="0"/>
+  <w15:commentEx w15:paraId="59D94C62" w15:done="0"/>
   <w15:commentEx w15:paraId="5D7E3413" w15:done="0"/>
   <w15:commentEx w15:paraId="59AC47AD" w15:done="0"/>
 </w15:commentsEx>
@@ -6223,6 +6635,7 @@
   <w16cid:commentId w16cid:paraId="44560867" w16cid:durableId="203CDACD"/>
   <w16cid:commentId w16cid:paraId="7DF627C3" w16cid:durableId="203B8B52"/>
   <w16cid:commentId w16cid:paraId="0C5888FF" w16cid:durableId="203CD841"/>
+  <w16cid:commentId w16cid:paraId="59D94C62" w16cid:durableId="203FA7CC"/>
   <w16cid:commentId w16cid:paraId="5D7E3413" w16cid:durableId="203CE05B"/>
   <w16cid:commentId w16cid:paraId="59AC47AD" w16cid:durableId="203CE06F"/>
 </w16cid:commentsIds>
@@ -6261,7 +6674,7 @@
 <w:ftr xmlns:wpc="http://schemas.microsoft.com/office/word/2010/wordprocessingCanvas" xmlns:cx="http://schemas.microsoft.com/office/drawing/2014/chartex" xmlns:cx1="http://schemas.microsoft.com/office/drawing/2015/9/8/chartex" xmlns:cx2="http://schemas.microsoft.com/office/drawing/2015/10/21/chartex" xmlns:cx3="http://schemas.microsoft.com/office/drawing/2016/5/9/chartex" xmlns:cx4="http://schemas.microsoft.com/office/drawing/2016/5/10/chartex" xmlns:cx5="http://schemas.microsoft.com/office/drawing/2016/5/11/chartex" xmlns:cx6="http://schemas.microsoft.com/office/drawing/2016/5/12/chartex" xmlns:cx7="http://schemas.microsoft.com/office/drawing/2016/5/13/chartex" xmlns:cx8="http://schemas.microsoft.com/office/drawing/2016/5/14/chartex" xmlns:mc="http://schemas.openxmlformats.org/markup-compatibility/2006" xmlns:aink="http://schemas.microsoft.com/office/drawing/2016/ink" xmlns:am3d="http://schemas.microsoft.com/office/drawing/2017/model3d" xmlns:o="urn:schemas-microsoft-com:office:office" xmlns:r="http://schemas.openxmlformats.org/officeDocument/2006/relationships" xmlns:m="http://schemas.openxmlformats.org/officeDocument/2006/math" xmlns:v="urn:schemas-microsoft-com:vml" xmlns:wp14="http://schemas.microsoft.com/office/word/2010/wordprocessingDrawing" xmlns:wp="http://schemas.openxmlformats.org/drawingml/2006/wordprocessingDrawing" xmlns:w10="urn:schemas-microsoft-com:office:word" xmlns:w="http://schemas.openxmlformats.org/wordprocessingml/2006/main" xmlns:w14="http://schemas.microsoft.com/office/word/2010/wordml" xmlns:w15="http://schemas.microsoft.com/office/word/2012/wordml" xmlns:w16cid="http://schemas.microsoft.com/office/word/2016/wordml/cid" xmlns:w16se="http://schemas.microsoft.com/office/word/2015/wordml/symex" xmlns:wpg="http://schemas.microsoft.com/office/word/2010/wordprocessingGroup" xmlns:wpi="http://schemas.microsoft.com/office/word/2010/wordprocessingInk" xmlns:wne="http://schemas.microsoft.com/office/word/2006/wordml" xmlns:wps="http://schemas.microsoft.com/office/word/2010/wordprocessingShape" mc:Ignorable="w14 w15 w16se w16cid wp14">
   <w:p>
     <w:pPr>
-      <w:pStyle w:val="Footer"/>
+      <w:pStyle w:val="Pieddepage"/>
       <w:pBdr>
         <w:top w:val="single" w:sz="8" w:space="1" w:color="auto"/>
       </w:pBdr>
@@ -6355,7 +6768,7 @@
       <w:rPr>
         <w:noProof/>
       </w:rPr>
-      <w:t>21 mars 2019</w:t>
+      <w:t>22 mars 2019</w:t>
     </w:r>
     <w:r>
       <w:fldChar w:fldCharType="end"/>
@@ -6397,7 +6810,7 @@
 <w:hdr xmlns:wpc="http://schemas.microsoft.com/office/word/2010/wordprocessingCanvas" xmlns:cx="http://schemas.microsoft.com/office/drawing/2014/chartex" xmlns:cx1="http://schemas.microsoft.com/office/drawing/2015/9/8/chartex" xmlns:cx2="http://schemas.microsoft.com/office/drawing/2015/10/21/chartex" xmlns:cx3="http://schemas.microsoft.com/office/drawing/2016/5/9/chartex" xmlns:cx4="http://schemas.microsoft.com/office/drawing/2016/5/10/chartex" xmlns:cx5="http://schemas.microsoft.com/office/drawing/2016/5/11/chartex" xmlns:cx6="http://schemas.microsoft.com/office/drawing/2016/5/12/chartex" xmlns:cx7="http://schemas.microsoft.com/office/drawing/2016/5/13/chartex" xmlns:cx8="http://schemas.microsoft.com/office/drawing/2016/5/14/chartex" xmlns:mc="http://schemas.openxmlformats.org/markup-compatibility/2006" xmlns:aink="http://schemas.microsoft.com/office/drawing/2016/ink" xmlns:am3d="http://schemas.microsoft.com/office/drawing/2017/model3d" xmlns:o="urn:schemas-microsoft-com:office:office" xmlns:r="http://schemas.openxmlformats.org/officeDocument/2006/relationships" xmlns:m="http://schemas.openxmlformats.org/officeDocument/2006/math" xmlns:v="urn:schemas-microsoft-com:vml" xmlns:wp14="http://schemas.microsoft.com/office/word/2010/wordprocessingDrawing" xmlns:wp="http://schemas.openxmlformats.org/drawingml/2006/wordprocessingDrawing" xmlns:w10="urn:schemas-microsoft-com:office:word" xmlns:w="http://schemas.openxmlformats.org/wordprocessingml/2006/main" xmlns:w14="http://schemas.microsoft.com/office/word/2010/wordml" xmlns:w15="http://schemas.microsoft.com/office/word/2012/wordml" xmlns:w16cid="http://schemas.microsoft.com/office/word/2016/wordml/cid" xmlns:w16se="http://schemas.microsoft.com/office/word/2015/wordml/symex" xmlns:wpg="http://schemas.microsoft.com/office/word/2010/wordprocessingGroup" xmlns:wpi="http://schemas.microsoft.com/office/word/2010/wordprocessingInk" xmlns:wne="http://schemas.microsoft.com/office/word/2006/wordml" xmlns:wps="http://schemas.microsoft.com/office/word/2010/wordprocessingShape" mc:Ignorable="w14 w15 w16se w16cid wp14">
   <w:p>
     <w:pPr>
-      <w:pStyle w:val="Header"/>
+      <w:pStyle w:val="En-tte"/>
       <w:pBdr>
         <w:bottom w:val="single" w:sz="8" w:space="1" w:color="auto"/>
       </w:pBdr>
@@ -6433,7 +6846,7 @@
   </w:p>
   <w:p>
     <w:pPr>
-      <w:pStyle w:val="Header"/>
+      <w:pStyle w:val="En-tte"/>
       <w:rPr>
         <w:sz w:val="8"/>
       </w:rPr>
@@ -6451,7 +6864,7 @@
     <w:lvl w:ilvl="0">
       <w:start w:val="1"/>
       <w:numFmt w:val="decimal"/>
-      <w:pStyle w:val="Heading1"/>
+      <w:pStyle w:val="Titre1"/>
       <w:lvlText w:val="%1"/>
       <w:lvlJc w:val="left"/>
       <w:pPr>
@@ -6461,7 +6874,7 @@
     <w:lvl w:ilvl="1">
       <w:start w:val="1"/>
       <w:numFmt w:val="decimal"/>
-      <w:pStyle w:val="Heading2"/>
+      <w:pStyle w:val="Titre2"/>
       <w:lvlText w:val="%1.%2"/>
       <w:lvlJc w:val="left"/>
       <w:pPr>
@@ -6471,7 +6884,7 @@
     <w:lvl w:ilvl="2">
       <w:start w:val="1"/>
       <w:numFmt w:val="decimal"/>
-      <w:pStyle w:val="Heading3"/>
+      <w:pStyle w:val="Titre3"/>
       <w:lvlText w:val="%1.%2.%3"/>
       <w:lvlJc w:val="left"/>
       <w:pPr>
@@ -6490,7 +6903,7 @@
     <w:lvl w:ilvl="4">
       <w:start w:val="1"/>
       <w:numFmt w:val="decimal"/>
-      <w:pStyle w:val="Heading5"/>
+      <w:pStyle w:val="Titre5"/>
       <w:lvlText w:val="%1.%2.%3.%4.%5"/>
       <w:lvlJc w:val="left"/>
       <w:pPr>
@@ -6500,7 +6913,7 @@
     <w:lvl w:ilvl="5">
       <w:start w:val="1"/>
       <w:numFmt w:val="decimal"/>
-      <w:pStyle w:val="Heading6"/>
+      <w:pStyle w:val="Titre6"/>
       <w:lvlText w:val="%1.%2.%3.%4.%5.%6"/>
       <w:lvlJc w:val="left"/>
       <w:pPr>
@@ -6510,7 +6923,7 @@
     <w:lvl w:ilvl="6">
       <w:start w:val="1"/>
       <w:numFmt w:val="decimal"/>
-      <w:pStyle w:val="Heading7"/>
+      <w:pStyle w:val="Titre7"/>
       <w:lvlText w:val="%1.%2.%3.%4.%5.%6.%7"/>
       <w:lvlJc w:val="left"/>
       <w:pPr>
@@ -6520,7 +6933,7 @@
     <w:lvl w:ilvl="7">
       <w:start w:val="1"/>
       <w:numFmt w:val="decimal"/>
-      <w:pStyle w:val="Heading8"/>
+      <w:pStyle w:val="Titre8"/>
       <w:lvlText w:val="%1.%2.%3.%4.%5.%6.%7.%8"/>
       <w:lvlJc w:val="left"/>
       <w:pPr>
@@ -6530,7 +6943,7 @@
     <w:lvl w:ilvl="8">
       <w:start w:val="1"/>
       <w:numFmt w:val="decimal"/>
-      <w:pStyle w:val="Heading9"/>
+      <w:pStyle w:val="Titre9"/>
       <w:lvlText w:val="%1.%2.%3.%4.%5.%6.%7.%8.%9"/>
       <w:lvlJc w:val="left"/>
       <w:pPr>
@@ -7663,6 +8076,9 @@
 <w15:people xmlns:wpc="http://schemas.microsoft.com/office/word/2010/wordprocessingCanvas" xmlns:cx="http://schemas.microsoft.com/office/drawing/2014/chartex" xmlns:cx1="http://schemas.microsoft.com/office/drawing/2015/9/8/chartex" xmlns:cx2="http://schemas.microsoft.com/office/drawing/2015/10/21/chartex" xmlns:cx3="http://schemas.microsoft.com/office/drawing/2016/5/9/chartex" xmlns:cx4="http://schemas.microsoft.com/office/drawing/2016/5/10/chartex" xmlns:cx5="http://schemas.microsoft.com/office/drawing/2016/5/11/chartex" xmlns:cx6="http://schemas.microsoft.com/office/drawing/2016/5/12/chartex" xmlns:cx7="http://schemas.microsoft.com/office/drawing/2016/5/13/chartex" xmlns:cx8="http://schemas.microsoft.com/office/drawing/2016/5/14/chartex" xmlns:mc="http://schemas.openxmlformats.org/markup-compatibility/2006" xmlns:aink="http://schemas.microsoft.com/office/drawing/2016/ink" xmlns:am3d="http://schemas.microsoft.com/office/drawing/2017/model3d" xmlns:o="urn:schemas-microsoft-com:office:office" xmlns:r="http://schemas.openxmlformats.org/officeDocument/2006/relationships" xmlns:m="http://schemas.openxmlformats.org/officeDocument/2006/math" xmlns:v="urn:schemas-microsoft-com:vml" xmlns:wp14="http://schemas.microsoft.com/office/word/2010/wordprocessingDrawing" xmlns:wp="http://schemas.openxmlformats.org/drawingml/2006/wordprocessingDrawing" xmlns:w10="urn:schemas-microsoft-com:office:word" xmlns:w="http://schemas.openxmlformats.org/wordprocessingml/2006/main" xmlns:w14="http://schemas.microsoft.com/office/word/2010/wordml" xmlns:w15="http://schemas.microsoft.com/office/word/2012/wordml" xmlns:w16cid="http://schemas.microsoft.com/office/word/2016/wordml/cid" xmlns:w16se="http://schemas.microsoft.com/office/word/2015/wordml/symex" xmlns:wpg="http://schemas.microsoft.com/office/word/2010/wordprocessingGroup" xmlns:wpi="http://schemas.microsoft.com/office/word/2010/wordprocessingInk" xmlns:wne="http://schemas.microsoft.com/office/word/2006/wordml" xmlns:wps="http://schemas.microsoft.com/office/word/2010/wordprocessingShape" mc:Ignorable="w14 w15 w16se w16cid wp14">
   <w15:person w15:author="Dylan Guiducci">
     <w15:presenceInfo w15:providerId="AD" w15:userId="S::DGuiducci@assura.ch::fbe4c4d0-d329-449d-8eea-c7c40863568a"/>
+  </w15:person>
+  <w15:person w15:author="Dylan Guiducci [2]">
+    <w15:presenceInfo w15:providerId="Windows Live" w15:userId="83267c734836dcdf"/>
   </w15:person>
 </w15:people>
 </file>
@@ -8065,11 +8481,11 @@
     <w:name w:val="Normal"/>
     <w:qFormat/>
   </w:style>
-  <w:style w:type="paragraph" w:styleId="Heading1">
+  <w:style w:type="paragraph" w:styleId="Titre1">
     <w:name w:val="heading 1"/>
     <w:basedOn w:val="Normal"/>
     <w:next w:val="Normal"/>
-    <w:link w:val="Heading1Char"/>
+    <w:link w:val="Titre1Car"/>
     <w:uiPriority w:val="9"/>
     <w:qFormat/>
     <w:rsid w:val="00B6256E"/>
@@ -8089,11 +8505,11 @@
       <w:szCs w:val="32"/>
     </w:rPr>
   </w:style>
-  <w:style w:type="paragraph" w:styleId="Heading2">
+  <w:style w:type="paragraph" w:styleId="Titre2">
     <w:name w:val="heading 2"/>
     <w:basedOn w:val="Normal"/>
     <w:next w:val="Normal"/>
-    <w:link w:val="Heading2Char"/>
+    <w:link w:val="Titre2Car"/>
     <w:uiPriority w:val="9"/>
     <w:unhideWhenUsed/>
     <w:qFormat/>
@@ -8115,11 +8531,11 @@
       <w:szCs w:val="26"/>
     </w:rPr>
   </w:style>
-  <w:style w:type="paragraph" w:styleId="Heading3">
+  <w:style w:type="paragraph" w:styleId="Titre3">
     <w:name w:val="heading 3"/>
     <w:basedOn w:val="Normal"/>
     <w:next w:val="Normal"/>
-    <w:link w:val="Heading3Char"/>
+    <w:link w:val="Titre3Car"/>
     <w:uiPriority w:val="9"/>
     <w:unhideWhenUsed/>
     <w:qFormat/>
@@ -8142,11 +8558,11 @@
       <w:szCs w:val="24"/>
     </w:rPr>
   </w:style>
-  <w:style w:type="paragraph" w:styleId="Heading4">
+  <w:style w:type="paragraph" w:styleId="Titre4">
     <w:name w:val="heading 4"/>
     <w:basedOn w:val="Normal"/>
     <w:next w:val="Normal"/>
-    <w:link w:val="Heading4Char"/>
+    <w:link w:val="Titre4Car"/>
     <w:uiPriority w:val="9"/>
     <w:unhideWhenUsed/>
     <w:qFormat/>
@@ -8165,11 +8581,11 @@
       <w:color w:val="2E74B5" w:themeColor="accent1" w:themeShade="BF"/>
     </w:rPr>
   </w:style>
-  <w:style w:type="paragraph" w:styleId="Heading5">
+  <w:style w:type="paragraph" w:styleId="Titre5">
     <w:name w:val="heading 5"/>
     <w:basedOn w:val="Normal"/>
     <w:next w:val="Normal"/>
-    <w:link w:val="Heading5Char"/>
+    <w:link w:val="Titre5Car"/>
     <w:uiPriority w:val="9"/>
     <w:semiHidden/>
     <w:unhideWhenUsed/>
@@ -8190,11 +8606,11 @@
       <w:color w:val="2E74B5" w:themeColor="accent1" w:themeShade="BF"/>
     </w:rPr>
   </w:style>
-  <w:style w:type="paragraph" w:styleId="Heading6">
+  <w:style w:type="paragraph" w:styleId="Titre6">
     <w:name w:val="heading 6"/>
     <w:basedOn w:val="Normal"/>
     <w:next w:val="Normal"/>
-    <w:link w:val="Heading6Char"/>
+    <w:link w:val="Titre6Car"/>
     <w:uiPriority w:val="9"/>
     <w:semiHidden/>
     <w:unhideWhenUsed/>
@@ -8215,11 +8631,11 @@
       <w:color w:val="1F4D78" w:themeColor="accent1" w:themeShade="7F"/>
     </w:rPr>
   </w:style>
-  <w:style w:type="paragraph" w:styleId="Heading7">
+  <w:style w:type="paragraph" w:styleId="Titre7">
     <w:name w:val="heading 7"/>
     <w:basedOn w:val="Normal"/>
     <w:next w:val="Normal"/>
-    <w:link w:val="Heading7Char"/>
+    <w:link w:val="Titre7Car"/>
     <w:uiPriority w:val="9"/>
     <w:semiHidden/>
     <w:unhideWhenUsed/>
@@ -8242,11 +8658,11 @@
       <w:color w:val="1F4D78" w:themeColor="accent1" w:themeShade="7F"/>
     </w:rPr>
   </w:style>
-  <w:style w:type="paragraph" w:styleId="Heading8">
+  <w:style w:type="paragraph" w:styleId="Titre8">
     <w:name w:val="heading 8"/>
     <w:basedOn w:val="Normal"/>
     <w:next w:val="Normal"/>
-    <w:link w:val="Heading8Char"/>
+    <w:link w:val="Titre8Car"/>
     <w:uiPriority w:val="9"/>
     <w:semiHidden/>
     <w:unhideWhenUsed/>
@@ -8269,11 +8685,11 @@
       <w:szCs w:val="21"/>
     </w:rPr>
   </w:style>
-  <w:style w:type="paragraph" w:styleId="Heading9">
+  <w:style w:type="paragraph" w:styleId="Titre9">
     <w:name w:val="heading 9"/>
     <w:basedOn w:val="Normal"/>
     <w:next w:val="Normal"/>
-    <w:link w:val="Heading9Char"/>
+    <w:link w:val="Titre9Car"/>
     <w:uiPriority w:val="9"/>
     <w:semiHidden/>
     <w:unhideWhenUsed/>
@@ -8298,13 +8714,13 @@
       <w:szCs w:val="21"/>
     </w:rPr>
   </w:style>
-  <w:style w:type="character" w:default="1" w:styleId="DefaultParagraphFont">
+  <w:style w:type="character" w:default="1" w:styleId="Policepardfaut">
     <w:name w:val="Default Paragraph Font"/>
     <w:uiPriority w:val="1"/>
     <w:semiHidden/>
     <w:unhideWhenUsed/>
   </w:style>
-  <w:style w:type="table" w:default="1" w:styleId="TableNormal">
+  <w:style w:type="table" w:default="1" w:styleId="TableauNormal">
     <w:name w:val="Normal Table"/>
     <w:uiPriority w:val="99"/>
     <w:semiHidden/>
@@ -8319,16 +8735,16 @@
       </w:tblCellMar>
     </w:tblPr>
   </w:style>
-  <w:style w:type="numbering" w:default="1" w:styleId="NoList">
+  <w:style w:type="numbering" w:default="1" w:styleId="Aucuneliste">
     <w:name w:val="No List"/>
     <w:uiPriority w:val="99"/>
     <w:semiHidden/>
     <w:unhideWhenUsed/>
   </w:style>
-  <w:style w:type="paragraph" w:styleId="Header">
+  <w:style w:type="paragraph" w:styleId="En-tte">
     <w:name w:val="header"/>
     <w:basedOn w:val="Normal"/>
-    <w:link w:val="HeaderChar"/>
+    <w:link w:val="En-tteCar"/>
     <w:uiPriority w:val="99"/>
     <w:unhideWhenUsed/>
     <w:rsid w:val="007E6294"/>
@@ -8340,17 +8756,17 @@
       <w:spacing w:after="0" w:line="240" w:lineRule="auto"/>
     </w:pPr>
   </w:style>
-  <w:style w:type="character" w:customStyle="1" w:styleId="HeaderChar">
-    <w:name w:val="Header Char"/>
-    <w:basedOn w:val="DefaultParagraphFont"/>
-    <w:link w:val="Header"/>
+  <w:style w:type="character" w:customStyle="1" w:styleId="En-tteCar">
+    <w:name w:val="En-tête Car"/>
+    <w:basedOn w:val="Policepardfaut"/>
+    <w:link w:val="En-tte"/>
     <w:uiPriority w:val="99"/>
     <w:rsid w:val="007E6294"/>
   </w:style>
-  <w:style w:type="paragraph" w:styleId="Footer">
+  <w:style w:type="paragraph" w:styleId="Pieddepage">
     <w:name w:val="footer"/>
     <w:basedOn w:val="Normal"/>
-    <w:link w:val="FooterChar"/>
+    <w:link w:val="PieddepageCar"/>
     <w:uiPriority w:val="99"/>
     <w:unhideWhenUsed/>
     <w:rsid w:val="007E6294"/>
@@ -8362,18 +8778,18 @@
       <w:spacing w:after="0" w:line="240" w:lineRule="auto"/>
     </w:pPr>
   </w:style>
-  <w:style w:type="character" w:customStyle="1" w:styleId="FooterChar">
-    <w:name w:val="Footer Char"/>
-    <w:basedOn w:val="DefaultParagraphFont"/>
-    <w:link w:val="Footer"/>
+  <w:style w:type="character" w:customStyle="1" w:styleId="PieddepageCar">
+    <w:name w:val="Pied de page Car"/>
+    <w:basedOn w:val="Policepardfaut"/>
+    <w:link w:val="Pieddepage"/>
     <w:uiPriority w:val="99"/>
     <w:rsid w:val="007E6294"/>
   </w:style>
-  <w:style w:type="paragraph" w:styleId="Title">
+  <w:style w:type="paragraph" w:styleId="Titre">
     <w:name w:val="Title"/>
     <w:basedOn w:val="Normal"/>
     <w:next w:val="Normal"/>
-    <w:link w:val="TitleChar"/>
+    <w:link w:val="TitreCar"/>
     <w:uiPriority w:val="10"/>
     <w:qFormat/>
     <w:rsid w:val="00617E71"/>
@@ -8390,10 +8806,10 @@
       <w:szCs w:val="56"/>
     </w:rPr>
   </w:style>
-  <w:style w:type="character" w:customStyle="1" w:styleId="TitleChar">
-    <w:name w:val="Title Char"/>
-    <w:basedOn w:val="DefaultParagraphFont"/>
-    <w:link w:val="Title"/>
+  <w:style w:type="character" w:customStyle="1" w:styleId="TitreCar">
+    <w:name w:val="Titre Car"/>
+    <w:basedOn w:val="Policepardfaut"/>
+    <w:link w:val="Titre"/>
     <w:uiPriority w:val="10"/>
     <w:rsid w:val="00617E71"/>
     <w:rPr>
@@ -8404,10 +8820,10 @@
       <w:szCs w:val="56"/>
     </w:rPr>
   </w:style>
-  <w:style w:type="character" w:customStyle="1" w:styleId="Heading1Char">
-    <w:name w:val="Heading 1 Char"/>
-    <w:basedOn w:val="DefaultParagraphFont"/>
-    <w:link w:val="Heading1"/>
+  <w:style w:type="character" w:customStyle="1" w:styleId="Titre1Car">
+    <w:name w:val="Titre 1 Car"/>
+    <w:basedOn w:val="Policepardfaut"/>
+    <w:link w:val="Titre1"/>
     <w:uiPriority w:val="9"/>
     <w:rsid w:val="00B6256E"/>
     <w:rPr>
@@ -8417,9 +8833,9 @@
       <w:szCs w:val="32"/>
     </w:rPr>
   </w:style>
-  <w:style w:type="paragraph" w:styleId="TOCHeading">
+  <w:style w:type="paragraph" w:styleId="En-ttedetabledesmatires">
     <w:name w:val="TOC Heading"/>
-    <w:basedOn w:val="Heading1"/>
+    <w:basedOn w:val="Titre1"/>
     <w:next w:val="Normal"/>
     <w:uiPriority w:val="39"/>
     <w:unhideWhenUsed/>
@@ -8432,9 +8848,9 @@
       <w:lang w:eastAsia="fr-CH"/>
     </w:rPr>
   </w:style>
-  <w:style w:type="paragraph" w:styleId="NoSpacing">
+  <w:style w:type="paragraph" w:styleId="Sansinterligne">
     <w:name w:val="No Spacing"/>
-    <w:link w:val="NoSpacingChar"/>
+    <w:link w:val="SansinterligneCar"/>
     <w:uiPriority w:val="1"/>
     <w:qFormat/>
     <w:rsid w:val="00B6256E"/>
@@ -8442,10 +8858,10 @@
       <w:spacing w:after="0" w:line="240" w:lineRule="auto"/>
     </w:pPr>
   </w:style>
-  <w:style w:type="character" w:customStyle="1" w:styleId="Heading2Char">
-    <w:name w:val="Heading 2 Char"/>
-    <w:basedOn w:val="DefaultParagraphFont"/>
-    <w:link w:val="Heading2"/>
+  <w:style w:type="character" w:customStyle="1" w:styleId="Titre2Car">
+    <w:name w:val="Titre 2 Car"/>
+    <w:basedOn w:val="Policepardfaut"/>
+    <w:link w:val="Titre2"/>
     <w:uiPriority w:val="9"/>
     <w:rsid w:val="00B6256E"/>
     <w:rPr>
@@ -8455,10 +8871,10 @@
       <w:szCs w:val="26"/>
     </w:rPr>
   </w:style>
-  <w:style w:type="character" w:customStyle="1" w:styleId="Heading3Char">
-    <w:name w:val="Heading 3 Char"/>
-    <w:basedOn w:val="DefaultParagraphFont"/>
-    <w:link w:val="Heading3"/>
+  <w:style w:type="character" w:customStyle="1" w:styleId="Titre3Car">
+    <w:name w:val="Titre 3 Car"/>
+    <w:basedOn w:val="Policepardfaut"/>
+    <w:link w:val="Titre3"/>
     <w:uiPriority w:val="9"/>
     <w:rsid w:val="007E6F8B"/>
     <w:rPr>
@@ -8468,10 +8884,10 @@
       <w:szCs w:val="24"/>
     </w:rPr>
   </w:style>
-  <w:style w:type="character" w:customStyle="1" w:styleId="Heading4Char">
-    <w:name w:val="Heading 4 Char"/>
-    <w:basedOn w:val="DefaultParagraphFont"/>
-    <w:link w:val="Heading4"/>
+  <w:style w:type="character" w:customStyle="1" w:styleId="Titre4Car">
+    <w:name w:val="Titre 4 Car"/>
+    <w:basedOn w:val="Policepardfaut"/>
+    <w:link w:val="Titre4"/>
     <w:uiPriority w:val="9"/>
     <w:rsid w:val="008A66CD"/>
     <w:rPr>
@@ -8481,10 +8897,10 @@
       <w:color w:val="2E74B5" w:themeColor="accent1" w:themeShade="BF"/>
     </w:rPr>
   </w:style>
-  <w:style w:type="character" w:customStyle="1" w:styleId="Heading5Char">
-    <w:name w:val="Heading 5 Char"/>
-    <w:basedOn w:val="DefaultParagraphFont"/>
-    <w:link w:val="Heading5"/>
+  <w:style w:type="character" w:customStyle="1" w:styleId="Titre5Car">
+    <w:name w:val="Titre 5 Car"/>
+    <w:basedOn w:val="Policepardfaut"/>
+    <w:link w:val="Titre5"/>
     <w:uiPriority w:val="9"/>
     <w:semiHidden/>
     <w:rsid w:val="00B6256E"/>
@@ -8493,10 +8909,10 @@
       <w:color w:val="2E74B5" w:themeColor="accent1" w:themeShade="BF"/>
     </w:rPr>
   </w:style>
-  <w:style w:type="character" w:customStyle="1" w:styleId="Heading6Char">
-    <w:name w:val="Heading 6 Char"/>
-    <w:basedOn w:val="DefaultParagraphFont"/>
-    <w:link w:val="Heading6"/>
+  <w:style w:type="character" w:customStyle="1" w:styleId="Titre6Car">
+    <w:name w:val="Titre 6 Car"/>
+    <w:basedOn w:val="Policepardfaut"/>
+    <w:link w:val="Titre6"/>
     <w:uiPriority w:val="9"/>
     <w:semiHidden/>
     <w:rsid w:val="00B6256E"/>
@@ -8505,10 +8921,10 @@
       <w:color w:val="1F4D78" w:themeColor="accent1" w:themeShade="7F"/>
     </w:rPr>
   </w:style>
-  <w:style w:type="character" w:customStyle="1" w:styleId="Heading7Char">
-    <w:name w:val="Heading 7 Char"/>
-    <w:basedOn w:val="DefaultParagraphFont"/>
-    <w:link w:val="Heading7"/>
+  <w:style w:type="character" w:customStyle="1" w:styleId="Titre7Car">
+    <w:name w:val="Titre 7 Car"/>
+    <w:basedOn w:val="Policepardfaut"/>
+    <w:link w:val="Titre7"/>
     <w:uiPriority w:val="9"/>
     <w:semiHidden/>
     <w:rsid w:val="00B6256E"/>
@@ -8519,10 +8935,10 @@
       <w:color w:val="1F4D78" w:themeColor="accent1" w:themeShade="7F"/>
     </w:rPr>
   </w:style>
-  <w:style w:type="character" w:customStyle="1" w:styleId="Heading8Char">
-    <w:name w:val="Heading 8 Char"/>
-    <w:basedOn w:val="DefaultParagraphFont"/>
-    <w:link w:val="Heading8"/>
+  <w:style w:type="character" w:customStyle="1" w:styleId="Titre8Car">
+    <w:name w:val="Titre 8 Car"/>
+    <w:basedOn w:val="Policepardfaut"/>
+    <w:link w:val="Titre8"/>
     <w:uiPriority w:val="9"/>
     <w:semiHidden/>
     <w:rsid w:val="00B6256E"/>
@@ -8533,10 +8949,10 @@
       <w:szCs w:val="21"/>
     </w:rPr>
   </w:style>
-  <w:style w:type="character" w:customStyle="1" w:styleId="Heading9Char">
-    <w:name w:val="Heading 9 Char"/>
-    <w:basedOn w:val="DefaultParagraphFont"/>
-    <w:link w:val="Heading9"/>
+  <w:style w:type="character" w:customStyle="1" w:styleId="Titre9Car">
+    <w:name w:val="Titre 9 Car"/>
+    <w:basedOn w:val="Policepardfaut"/>
+    <w:link w:val="Titre9"/>
     <w:uiPriority w:val="9"/>
     <w:semiHidden/>
     <w:rsid w:val="00B6256E"/>
@@ -8549,7 +8965,7 @@
       <w:szCs w:val="21"/>
     </w:rPr>
   </w:style>
-  <w:style w:type="paragraph" w:styleId="TOC1">
+  <w:style w:type="paragraph" w:styleId="TM1">
     <w:name w:val="toc 1"/>
     <w:basedOn w:val="Normal"/>
     <w:next w:val="Normal"/>
@@ -8561,7 +8977,7 @@
       <w:spacing w:after="100"/>
     </w:pPr>
   </w:style>
-  <w:style w:type="paragraph" w:styleId="TOC2">
+  <w:style w:type="paragraph" w:styleId="TM2">
     <w:name w:val="toc 2"/>
     <w:basedOn w:val="Normal"/>
     <w:next w:val="Normal"/>
@@ -8574,9 +8990,9 @@
       <w:ind w:left="220"/>
     </w:pPr>
   </w:style>
-  <w:style w:type="character" w:styleId="Hyperlink">
+  <w:style w:type="character" w:styleId="Lienhypertexte">
     <w:name w:val="Hyperlink"/>
-    <w:basedOn w:val="DefaultParagraphFont"/>
+    <w:basedOn w:val="Policepardfaut"/>
     <w:uiPriority w:val="99"/>
     <w:unhideWhenUsed/>
     <w:rsid w:val="00A36BE5"/>
@@ -8585,11 +9001,11 @@
       <w:u w:val="single"/>
     </w:rPr>
   </w:style>
-  <w:style w:type="paragraph" w:styleId="Subtitle">
+  <w:style w:type="paragraph" w:styleId="Sous-titre">
     <w:name w:val="Subtitle"/>
-    <w:basedOn w:val="TOCHeading"/>
+    <w:basedOn w:val="En-ttedetabledesmatires"/>
     <w:next w:val="Normal"/>
-    <w:link w:val="SubtitleChar"/>
+    <w:link w:val="Sous-titreCar"/>
     <w:uiPriority w:val="11"/>
     <w:qFormat/>
     <w:rsid w:val="00EC58AE"/>
@@ -8605,10 +9021,10 @@
       <w:szCs w:val="26"/>
     </w:rPr>
   </w:style>
-  <w:style w:type="character" w:customStyle="1" w:styleId="SubtitleChar">
-    <w:name w:val="Subtitle Char"/>
-    <w:basedOn w:val="DefaultParagraphFont"/>
-    <w:link w:val="Subtitle"/>
+  <w:style w:type="character" w:customStyle="1" w:styleId="Sous-titreCar">
+    <w:name w:val="Sous-titre Car"/>
+    <w:basedOn w:val="Policepardfaut"/>
+    <w:link w:val="Sous-titre"/>
     <w:uiPriority w:val="11"/>
     <w:rsid w:val="00EC58AE"/>
     <w:rPr>
@@ -8619,16 +9035,16 @@
       <w:lang w:eastAsia="fr-CH"/>
     </w:rPr>
   </w:style>
-  <w:style w:type="character" w:customStyle="1" w:styleId="NoSpacingChar">
-    <w:name w:val="No Spacing Char"/>
-    <w:basedOn w:val="DefaultParagraphFont"/>
-    <w:link w:val="NoSpacing"/>
+  <w:style w:type="character" w:customStyle="1" w:styleId="SansinterligneCar">
+    <w:name w:val="Sans interligne Car"/>
+    <w:basedOn w:val="Policepardfaut"/>
+    <w:link w:val="Sansinterligne"/>
     <w:uiPriority w:val="1"/>
     <w:rsid w:val="006E5359"/>
   </w:style>
-  <w:style w:type="character" w:styleId="PlaceholderText">
+  <w:style w:type="character" w:styleId="Textedelespacerserv">
     <w:name w:val="Placeholder Text"/>
-    <w:basedOn w:val="DefaultParagraphFont"/>
+    <w:basedOn w:val="Policepardfaut"/>
     <w:uiPriority w:val="99"/>
     <w:semiHidden/>
     <w:rsid w:val="006E5359"/>
@@ -8636,10 +9052,10 @@
       <w:color w:val="808080"/>
     </w:rPr>
   </w:style>
-  <w:style w:type="paragraph" w:styleId="BalloonText">
+  <w:style w:type="paragraph" w:styleId="Textedebulles">
     <w:name w:val="Balloon Text"/>
     <w:basedOn w:val="Normal"/>
-    <w:link w:val="BalloonTextChar"/>
+    <w:link w:val="TextedebullesCar"/>
     <w:uiPriority w:val="99"/>
     <w:semiHidden/>
     <w:unhideWhenUsed/>
@@ -8653,10 +9069,10 @@
       <w:szCs w:val="18"/>
     </w:rPr>
   </w:style>
-  <w:style w:type="character" w:customStyle="1" w:styleId="BalloonTextChar">
-    <w:name w:val="Balloon Text Char"/>
-    <w:basedOn w:val="DefaultParagraphFont"/>
-    <w:link w:val="BalloonText"/>
+  <w:style w:type="character" w:customStyle="1" w:styleId="TextedebullesCar">
+    <w:name w:val="Texte de bulles Car"/>
+    <w:basedOn w:val="Policepardfaut"/>
+    <w:link w:val="Textedebulles"/>
     <w:uiPriority w:val="99"/>
     <w:semiHidden/>
     <w:rsid w:val="00375A88"/>
@@ -8666,7 +9082,7 @@
       <w:szCs w:val="18"/>
     </w:rPr>
   </w:style>
-  <w:style w:type="paragraph" w:styleId="ListParagraph">
+  <w:style w:type="paragraph" w:styleId="Paragraphedeliste">
     <w:name w:val="List Paragraph"/>
     <w:basedOn w:val="Normal"/>
     <w:uiPriority w:val="34"/>
@@ -8677,7 +9093,7 @@
       <w:contextualSpacing/>
     </w:pPr>
   </w:style>
-  <w:style w:type="paragraph" w:styleId="Caption">
+  <w:style w:type="paragraph" w:styleId="Lgende">
     <w:name w:val="caption"/>
     <w:basedOn w:val="Normal"/>
     <w:next w:val="Normal"/>
@@ -8696,9 +9112,9 @@
       <w:szCs w:val="18"/>
     </w:rPr>
   </w:style>
-  <w:style w:type="character" w:styleId="CommentReference">
+  <w:style w:type="character" w:styleId="Marquedecommentaire">
     <w:name w:val="annotation reference"/>
-    <w:basedOn w:val="DefaultParagraphFont"/>
+    <w:basedOn w:val="Policepardfaut"/>
     <w:uiPriority w:val="99"/>
     <w:semiHidden/>
     <w:unhideWhenUsed/>
@@ -8708,10 +9124,10 @@
       <w:szCs w:val="16"/>
     </w:rPr>
   </w:style>
-  <w:style w:type="paragraph" w:styleId="CommentText">
+  <w:style w:type="paragraph" w:styleId="Commentaire">
     <w:name w:val="annotation text"/>
     <w:basedOn w:val="Normal"/>
-    <w:link w:val="CommentTextChar"/>
+    <w:link w:val="CommentaireCar"/>
     <w:uiPriority w:val="99"/>
     <w:semiHidden/>
     <w:unhideWhenUsed/>
@@ -8724,10 +9140,10 @@
       <w:szCs w:val="20"/>
     </w:rPr>
   </w:style>
-  <w:style w:type="character" w:customStyle="1" w:styleId="CommentTextChar">
-    <w:name w:val="Comment Text Char"/>
-    <w:basedOn w:val="DefaultParagraphFont"/>
-    <w:link w:val="CommentText"/>
+  <w:style w:type="character" w:customStyle="1" w:styleId="CommentaireCar">
+    <w:name w:val="Commentaire Car"/>
+    <w:basedOn w:val="Policepardfaut"/>
+    <w:link w:val="Commentaire"/>
     <w:uiPriority w:val="99"/>
     <w:semiHidden/>
     <w:rsid w:val="00891ACA"/>
@@ -8736,11 +9152,11 @@
       <w:szCs w:val="20"/>
     </w:rPr>
   </w:style>
-  <w:style w:type="paragraph" w:styleId="CommentSubject">
+  <w:style w:type="paragraph" w:styleId="Objetducommentaire">
     <w:name w:val="annotation subject"/>
-    <w:basedOn w:val="CommentText"/>
-    <w:next w:val="CommentText"/>
-    <w:link w:val="CommentSubjectChar"/>
+    <w:basedOn w:val="Commentaire"/>
+    <w:next w:val="Commentaire"/>
+    <w:link w:val="ObjetducommentaireCar"/>
     <w:uiPriority w:val="99"/>
     <w:semiHidden/>
     <w:unhideWhenUsed/>
@@ -8750,10 +9166,10 @@
       <w:bCs/>
     </w:rPr>
   </w:style>
-  <w:style w:type="character" w:customStyle="1" w:styleId="CommentSubjectChar">
-    <w:name w:val="Comment Subject Char"/>
-    <w:basedOn w:val="CommentTextChar"/>
-    <w:link w:val="CommentSubject"/>
+  <w:style w:type="character" w:customStyle="1" w:styleId="ObjetducommentaireCar">
+    <w:name w:val="Objet du commentaire Car"/>
+    <w:basedOn w:val="CommentaireCar"/>
+    <w:link w:val="Objetducommentaire"/>
     <w:uiPriority w:val="99"/>
     <w:semiHidden/>
     <w:rsid w:val="00891ACA"/>
@@ -8764,9 +9180,9 @@
       <w:szCs w:val="20"/>
     </w:rPr>
   </w:style>
-  <w:style w:type="character" w:styleId="SubtleEmphasis">
+  <w:style w:type="character" w:styleId="Accentuationlgre">
     <w:name w:val="Subtle Emphasis"/>
-    <w:basedOn w:val="DefaultParagraphFont"/>
+    <w:basedOn w:val="Policepardfaut"/>
     <w:uiPriority w:val="19"/>
     <w:qFormat/>
     <w:rsid w:val="00EC58AE"/>
@@ -8778,7 +9194,7 @@
   </w:style>
   <w:style w:type="character" w:customStyle="1" w:styleId="Mentionnonrsolue1">
     <w:name w:val="Mention non résolue1"/>
-    <w:basedOn w:val="DefaultParagraphFont"/>
+    <w:basedOn w:val="Policepardfaut"/>
     <w:uiPriority w:val="99"/>
     <w:semiHidden/>
     <w:unhideWhenUsed/>
@@ -8788,7 +9204,7 @@
       <w:shd w:val="clear" w:color="auto" w:fill="E1DFDD"/>
     </w:rPr>
   </w:style>
-  <w:style w:type="paragraph" w:styleId="TOC3">
+  <w:style w:type="paragraph" w:styleId="TM3">
     <w:name w:val="toc 3"/>
     <w:basedOn w:val="Normal"/>
     <w:next w:val="Normal"/>
@@ -8801,9 +9217,9 @@
       <w:ind w:left="440"/>
     </w:pPr>
   </w:style>
-  <w:style w:type="table" w:styleId="TableGrid">
+  <w:style w:type="table" w:styleId="Grilledutableau">
     <w:name w:val="Table Grid"/>
-    <w:basedOn w:val="TableNormal"/>
+    <w:basedOn w:val="TableauNormal"/>
     <w:uiPriority w:val="39"/>
     <w:rsid w:val="00CF1DC8"/>
     <w:pPr>
@@ -8820,9 +9236,9 @@
       </w:tblBorders>
     </w:tblPr>
   </w:style>
-  <w:style w:type="character" w:styleId="UnresolvedMention">
+  <w:style w:type="character" w:styleId="Mentionnonrsolue">
     <w:name w:val="Unresolved Mention"/>
-    <w:basedOn w:val="DefaultParagraphFont"/>
+    <w:basedOn w:val="Policepardfaut"/>
     <w:uiPriority w:val="99"/>
     <w:semiHidden/>
     <w:unhideWhenUsed/>
@@ -8832,9 +9248,9 @@
       <w:shd w:val="clear" w:color="auto" w:fill="E1DFDD"/>
     </w:rPr>
   </w:style>
-  <w:style w:type="character" w:styleId="Strong">
+  <w:style w:type="character" w:styleId="lev">
     <w:name w:val="Strong"/>
-    <w:basedOn w:val="DefaultParagraphFont"/>
+    <w:basedOn w:val="Policepardfaut"/>
     <w:uiPriority w:val="22"/>
     <w:qFormat/>
     <w:rsid w:val="004F0DFA"/>
@@ -8868,7 +9284,7 @@
         <w:p>
           <w:r>
             <w:rPr>
-              <w:rStyle w:val="PlaceholderText"/>
+              <w:rStyle w:val="Textedelespacerserv"/>
             </w:rPr>
             <w:t>[Titre ]</w:t>
           </w:r>
@@ -8894,7 +9310,7 @@
         <w:p>
           <w:r>
             <w:rPr>
-              <w:rStyle w:val="PlaceholderText"/>
+              <w:rStyle w:val="Textedelespacerserv"/>
             </w:rPr>
             <w:t>[Auteur ]</w:t>
           </w:r>
@@ -8920,7 +9336,7 @@
         <w:p>
           <w:r>
             <w:rPr>
-              <w:rStyle w:val="PlaceholderText"/>
+              <w:rStyle w:val="Textedelespacerserv"/>
             </w:rPr>
             <w:t>[Titre ]</w:t>
           </w:r>
@@ -8945,7 +9361,7 @@
     <w:charset w:val="00"/>
     <w:family w:val="roman"/>
     <w:pitch w:val="variable"/>
-    <w:sig w:usb0="E0002AFF" w:usb1="C0007843" w:usb2="00000009" w:usb3="00000000" w:csb0="000001FF" w:csb1="00000000"/>
+    <w:sig w:usb0="E0002EFF" w:usb1="C000785B" w:usb2="00000009" w:usb3="00000000" w:csb0="000001FF" w:csb1="00000000"/>
   </w:font>
   <w:font w:name="Courier New">
     <w:panose1 w:val="02070309020205020404"/>
@@ -8966,14 +9382,14 @@
     <w:charset w:val="00"/>
     <w:family w:val="swiss"/>
     <w:pitch w:val="variable"/>
-    <w:sig w:usb0="E0002AFF" w:usb1="4000ACFF" w:usb2="00000001" w:usb3="00000000" w:csb0="000001FF" w:csb1="00000000"/>
+    <w:sig w:usb0="E0002AFF" w:usb1="C000247B" w:usb2="00000009" w:usb3="00000000" w:csb0="000001FF" w:csb1="00000000"/>
   </w:font>
   <w:font w:name="Calibri Light">
     <w:panose1 w:val="020F0302020204030204"/>
     <w:charset w:val="00"/>
     <w:family w:val="swiss"/>
     <w:pitch w:val="variable"/>
-    <w:sig w:usb0="A0002AEF" w:usb1="4000207B" w:usb2="00000000" w:usb3="00000000" w:csb0="000001FF" w:csb1="00000000"/>
+    <w:sig w:usb0="E0002AFF" w:usb1="C000247B" w:usb2="00000009" w:usb3="00000000" w:csb0="000001FF" w:csb1="00000000"/>
   </w:font>
   <w:font w:name="Segoe UI">
     <w:panose1 w:val="020B0502040204020203"/>
@@ -9005,6 +9421,7 @@
     <w:rsid w:val="00071DE7"/>
     <w:rsid w:val="00340BAB"/>
     <w:rsid w:val="003D1CC9"/>
+    <w:rsid w:val="006F3B87"/>
     <w:rsid w:val="007F6916"/>
     <w:rsid w:val="00A35946"/>
     <w:rsid w:val="00A672BA"/>
@@ -9430,13 +9847,13 @@
     <w:name w:val="Normal"/>
     <w:qFormat/>
   </w:style>
-  <w:style w:type="character" w:default="1" w:styleId="DefaultParagraphFont">
+  <w:style w:type="character" w:default="1" w:styleId="Policepardfaut">
     <w:name w:val="Default Paragraph Font"/>
     <w:uiPriority w:val="1"/>
     <w:semiHidden/>
     <w:unhideWhenUsed/>
   </w:style>
-  <w:style w:type="table" w:default="1" w:styleId="TableNormal">
+  <w:style w:type="table" w:default="1" w:styleId="TableauNormal">
     <w:name w:val="Normal Table"/>
     <w:uiPriority w:val="99"/>
     <w:semiHidden/>
@@ -9451,7 +9868,7 @@
       </w:tblCellMar>
     </w:tblPr>
   </w:style>
-  <w:style w:type="numbering" w:default="1" w:styleId="NoList">
+  <w:style w:type="numbering" w:default="1" w:styleId="Aucuneliste">
     <w:name w:val="No List"/>
     <w:uiPriority w:val="99"/>
     <w:semiHidden/>
@@ -9477,9 +9894,9 @@
     <w:name w:val="D9D8388C147C463888DD6161263F257E"/>
     <w:rsid w:val="00A672BA"/>
   </w:style>
-  <w:style w:type="character" w:styleId="PlaceholderText">
+  <w:style w:type="character" w:styleId="Textedelespacerserv">
     <w:name w:val="Placeholder Text"/>
-    <w:basedOn w:val="DefaultParagraphFont"/>
+    <w:basedOn w:val="Policepardfaut"/>
     <w:uiPriority w:val="99"/>
     <w:semiHidden/>
     <w:rsid w:val="00A672BA"/>
@@ -9763,7 +10180,7 @@
 </file>
 
 <file path=customXml/itemProps1.xml><?xml version="1.0" encoding="utf-8"?>
-<ds:datastoreItem xmlns:ds="http://schemas.openxmlformats.org/officeDocument/2006/customXml" ds:itemID="{E0756513-EC88-4515-8FB8-314B91BBA5B6}">
+<ds:datastoreItem xmlns:ds="http://schemas.openxmlformats.org/officeDocument/2006/customXml" ds:itemID="{BB937AC7-2296-48CE-A89E-E7AF7EBDE5FE}">
   <ds:schemaRefs>
     <ds:schemaRef ds:uri="http://schemas.openxmlformats.org/officeDocument/2006/bibliography"/>
   </ds:schemaRefs>

</xml_diff>

<commit_message>
Pv + commentaire support de cours
</commit_message>
<xml_diff>
--- a/INFO_2A_Fabrication_Ethernet_cours.docx
+++ b/INFO_2A_Fabrication_Ethernet_cours.docx
@@ -1,6 +1,6 @@
 
 <file path=word/document.xml><?xml version="1.0" encoding="utf-8"?>
-<w:document xmlns:wpc="http://schemas.microsoft.com/office/word/2010/wordprocessingCanvas" xmlns:cx="http://schemas.microsoft.com/office/drawing/2014/chartex" xmlns:cx1="http://schemas.microsoft.com/office/drawing/2015/9/8/chartex" xmlns:cx2="http://schemas.microsoft.com/office/drawing/2015/10/21/chartex" xmlns:cx3="http://schemas.microsoft.com/office/drawing/2016/5/9/chartex" xmlns:cx4="http://schemas.microsoft.com/office/drawing/2016/5/10/chartex" xmlns:cx5="http://schemas.microsoft.com/office/drawing/2016/5/11/chartex" xmlns:cx6="http://schemas.microsoft.com/office/drawing/2016/5/12/chartex" xmlns:cx7="http://schemas.microsoft.com/office/drawing/2016/5/13/chartex" xmlns:cx8="http://schemas.microsoft.com/office/drawing/2016/5/14/chartex" xmlns:mc="http://schemas.openxmlformats.org/markup-compatibility/2006" xmlns:aink="http://schemas.microsoft.com/office/drawing/2016/ink" xmlns:am3d="http://schemas.microsoft.com/office/drawing/2017/model3d" xmlns:o="urn:schemas-microsoft-com:office:office" xmlns:r="http://schemas.openxmlformats.org/officeDocument/2006/relationships" xmlns:m="http://schemas.openxmlformats.org/officeDocument/2006/math" xmlns:v="urn:schemas-microsoft-com:vml" xmlns:wp14="http://schemas.microsoft.com/office/word/2010/wordprocessingDrawing" xmlns:wp="http://schemas.openxmlformats.org/drawingml/2006/wordprocessingDrawing" xmlns:w10="urn:schemas-microsoft-com:office:word" xmlns:w="http://schemas.openxmlformats.org/wordprocessingml/2006/main" xmlns:w14="http://schemas.microsoft.com/office/word/2010/wordml" xmlns:w15="http://schemas.microsoft.com/office/word/2012/wordml" xmlns:w16cid="http://schemas.microsoft.com/office/word/2016/wordml/cid" xmlns:w16se="http://schemas.microsoft.com/office/word/2015/wordml/symex" xmlns:wpg="http://schemas.microsoft.com/office/word/2010/wordprocessingGroup" xmlns:wpi="http://schemas.microsoft.com/office/word/2010/wordprocessingInk" xmlns:wne="http://schemas.microsoft.com/office/word/2006/wordml" xmlns:wps="http://schemas.microsoft.com/office/word/2010/wordprocessingShape" mc:Ignorable="w14 w15 w16se w16cid wp14">
+<w:document xmlns:wpc="http://schemas.microsoft.com/office/word/2010/wordprocessingCanvas" xmlns:cx="http://schemas.microsoft.com/office/drawing/2014/chartex" xmlns:cx1="http://schemas.microsoft.com/office/drawing/2015/9/8/chartex" xmlns:mc="http://schemas.openxmlformats.org/markup-compatibility/2006" xmlns:o="urn:schemas-microsoft-com:office:office" xmlns:r="http://schemas.openxmlformats.org/officeDocument/2006/relationships" xmlns:m="http://schemas.openxmlformats.org/officeDocument/2006/math" xmlns:v="urn:schemas-microsoft-com:vml" xmlns:wp14="http://schemas.microsoft.com/office/word/2010/wordprocessingDrawing" xmlns:wp="http://schemas.openxmlformats.org/drawingml/2006/wordprocessingDrawing" xmlns:w10="urn:schemas-microsoft-com:office:word" xmlns:w="http://schemas.openxmlformats.org/wordprocessingml/2006/main" xmlns:w14="http://schemas.microsoft.com/office/word/2010/wordml" xmlns:w15="http://schemas.microsoft.com/office/word/2012/wordml" xmlns:w16se="http://schemas.microsoft.com/office/word/2015/wordml/symex" xmlns:wpg="http://schemas.microsoft.com/office/word/2010/wordprocessingGroup" xmlns:wpi="http://schemas.microsoft.com/office/word/2010/wordprocessingInk" xmlns:wne="http://schemas.microsoft.com/office/word/2006/wordml" xmlns:wps="http://schemas.microsoft.com/office/word/2010/wordprocessingShape" mc:Ignorable="w14 w15 w16se wp14">
   <w:body>
     <w:sdt>
       <w:sdtPr>
@@ -99,11 +99,13 @@
             </w:numPr>
             <w:rPr>
               <w:rStyle w:val="Sous-titreCar"/>
+              <w:color w:val="auto"/>
             </w:rPr>
           </w:pPr>
           <w:r>
             <w:rPr>
               <w:rStyle w:val="Sous-titreCar"/>
+              <w:color w:val="auto"/>
             </w:rPr>
             <w:t>Table des matières</w:t>
           </w:r>
@@ -150,6 +152,7 @@
               <w:rPr>
                 <w:rStyle w:val="Lienhypertexte"/>
                 <w:noProof/>
+                <w:color w:val="auto"/>
               </w:rPr>
               <w:t>1</w:t>
             </w:r>
@@ -165,6 +168,7 @@
               <w:rPr>
                 <w:rStyle w:val="Lienhypertexte"/>
                 <w:noProof/>
+                <w:color w:val="auto"/>
               </w:rPr>
               <w:t>Introduction</w:t>
             </w:r>
@@ -236,6 +240,7 @@
               <w:rPr>
                 <w:rStyle w:val="Lienhypertexte"/>
                 <w:noProof/>
+                <w:color w:val="auto"/>
               </w:rPr>
               <w:t>2</w:t>
             </w:r>
@@ -251,6 +256,7 @@
               <w:rPr>
                 <w:rStyle w:val="Lienhypertexte"/>
                 <w:noProof/>
+                <w:color w:val="auto"/>
               </w:rPr>
               <w:t>Historique</w:t>
             </w:r>
@@ -322,6 +328,7 @@
               <w:rPr>
                 <w:rStyle w:val="Lienhypertexte"/>
                 <w:noProof/>
+                <w:color w:val="auto"/>
               </w:rPr>
               <w:t>3</w:t>
             </w:r>
@@ -337,6 +344,7 @@
               <w:rPr>
                 <w:rStyle w:val="Lienhypertexte"/>
                 <w:noProof/>
+                <w:color w:val="auto"/>
               </w:rPr>
               <w:t>Usages</w:t>
             </w:r>
@@ -408,6 +416,7 @@
               <w:rPr>
                 <w:rStyle w:val="Lienhypertexte"/>
                 <w:noProof/>
+                <w:color w:val="auto"/>
               </w:rPr>
               <w:t>4</w:t>
             </w:r>
@@ -423,6 +432,7 @@
               <w:rPr>
                 <w:rStyle w:val="Lienhypertexte"/>
                 <w:noProof/>
+                <w:color w:val="auto"/>
               </w:rPr>
               <w:t>Câblage</w:t>
             </w:r>
@@ -494,6 +504,7 @@
               <w:rPr>
                 <w:rStyle w:val="Lienhypertexte"/>
                 <w:noProof/>
+                <w:color w:val="auto"/>
               </w:rPr>
               <w:t>4.1</w:t>
             </w:r>
@@ -509,6 +520,7 @@
               <w:rPr>
                 <w:rStyle w:val="Lienhypertexte"/>
                 <w:noProof/>
+                <w:color w:val="auto"/>
               </w:rPr>
               <w:t>Catégories</w:t>
             </w:r>
@@ -580,6 +592,7 @@
               <w:rPr>
                 <w:rStyle w:val="Lienhypertexte"/>
                 <w:noProof/>
+                <w:color w:val="auto"/>
               </w:rPr>
               <w:t>4.1.1</w:t>
             </w:r>
@@ -595,6 +608,7 @@
               <w:rPr>
                 <w:rStyle w:val="Lienhypertexte"/>
                 <w:noProof/>
+                <w:color w:val="auto"/>
               </w:rPr>
               <w:t>Catégorie 6</w:t>
             </w:r>
@@ -666,6 +680,7 @@
               <w:rPr>
                 <w:rStyle w:val="Lienhypertexte"/>
                 <w:noProof/>
+                <w:color w:val="auto"/>
               </w:rPr>
               <w:t>4.1.2</w:t>
             </w:r>
@@ -681,6 +696,7 @@
               <w:rPr>
                 <w:rStyle w:val="Lienhypertexte"/>
                 <w:noProof/>
+                <w:color w:val="auto"/>
               </w:rPr>
               <w:t>Catégorie 6a</w:t>
             </w:r>
@@ -752,6 +768,7 @@
               <w:rPr>
                 <w:rStyle w:val="Lienhypertexte"/>
                 <w:noProof/>
+                <w:color w:val="auto"/>
               </w:rPr>
               <w:t>4.1.3</w:t>
             </w:r>
@@ -767,6 +784,7 @@
               <w:rPr>
                 <w:rStyle w:val="Lienhypertexte"/>
                 <w:noProof/>
+                <w:color w:val="auto"/>
               </w:rPr>
               <w:t>Catégorie 7 :</w:t>
             </w:r>
@@ -838,6 +856,7 @@
               <w:rPr>
                 <w:rStyle w:val="Lienhypertexte"/>
                 <w:noProof/>
+                <w:color w:val="auto"/>
               </w:rPr>
               <w:t>4.2</w:t>
             </w:r>
@@ -853,6 +872,7 @@
               <w:rPr>
                 <w:rStyle w:val="Lienhypertexte"/>
                 <w:noProof/>
+                <w:color w:val="auto"/>
               </w:rPr>
               <w:t>Blindage (ISO/IEC  11801)</w:t>
             </w:r>
@@ -924,6 +944,7 @@
               <w:rPr>
                 <w:rStyle w:val="Lienhypertexte"/>
                 <w:noProof/>
+                <w:color w:val="auto"/>
               </w:rPr>
               <w:t>4.3</w:t>
             </w:r>
@@ -939,6 +960,7 @@
               <w:rPr>
                 <w:rStyle w:val="Lienhypertexte"/>
                 <w:noProof/>
+                <w:color w:val="auto"/>
               </w:rPr>
               <w:t>Connectiques</w:t>
             </w:r>
@@ -1010,6 +1032,7 @@
               <w:rPr>
                 <w:rStyle w:val="Lienhypertexte"/>
                 <w:noProof/>
+                <w:color w:val="auto"/>
               </w:rPr>
               <w:t>4.3.1</w:t>
             </w:r>
@@ -1025,6 +1048,7 @@
               <w:rPr>
                 <w:rStyle w:val="Lienhypertexte"/>
                 <w:noProof/>
+                <w:color w:val="auto"/>
               </w:rPr>
               <w:t>RJ-45</w:t>
             </w:r>
@@ -1096,6 +1120,7 @@
               <w:rPr>
                 <w:rStyle w:val="Lienhypertexte"/>
                 <w:noProof/>
+                <w:color w:val="auto"/>
               </w:rPr>
               <w:t>4.3.2</w:t>
             </w:r>
@@ -1111,6 +1136,7 @@
               <w:rPr>
                 <w:rStyle w:val="Lienhypertexte"/>
                 <w:noProof/>
+                <w:color w:val="auto"/>
               </w:rPr>
               <w:t>RJ-11</w:t>
             </w:r>
@@ -1182,6 +1208,7 @@
               <w:rPr>
                 <w:rStyle w:val="Lienhypertexte"/>
                 <w:noProof/>
+                <w:color w:val="auto"/>
               </w:rPr>
               <w:t>4.4</w:t>
             </w:r>
@@ -1197,6 +1224,7 @@
               <w:rPr>
                 <w:rStyle w:val="Lienhypertexte"/>
                 <w:noProof/>
+                <w:color w:val="auto"/>
               </w:rPr>
               <w:t>Normes</w:t>
             </w:r>
@@ -1268,6 +1296,7 @@
               <w:rPr>
                 <w:rStyle w:val="Lienhypertexte"/>
                 <w:noProof/>
+                <w:color w:val="auto"/>
                 <w:lang w:val="it-IT"/>
               </w:rPr>
               <w:t>4.4.1</w:t>
@@ -1284,6 +1313,7 @@
               <w:rPr>
                 <w:rStyle w:val="Lienhypertexte"/>
                 <w:noProof/>
+                <w:color w:val="auto"/>
                 <w:lang w:val="it-IT"/>
               </w:rPr>
               <w:t>Norme IEEE 802.3</w:t>
@@ -1356,6 +1386,7 @@
               <w:rPr>
                 <w:rStyle w:val="Lienhypertexte"/>
                 <w:noProof/>
+                <w:color w:val="auto"/>
                 <w:lang w:val="it-IT"/>
               </w:rPr>
               <w:t>4.4.2</w:t>
@@ -1372,6 +1403,7 @@
               <w:rPr>
                 <w:rStyle w:val="Lienhypertexte"/>
                 <w:noProof/>
+                <w:color w:val="auto"/>
                 <w:lang w:val="it-IT"/>
               </w:rPr>
               <w:t>Norme TIA/EIA-568</w:t>
@@ -1444,6 +1476,7 @@
               <w:rPr>
                 <w:rStyle w:val="Lienhypertexte"/>
                 <w:noProof/>
+                <w:color w:val="auto"/>
               </w:rPr>
               <w:t>5</w:t>
             </w:r>
@@ -1459,6 +1492,7 @@
               <w:rPr>
                 <w:rStyle w:val="Lienhypertexte"/>
                 <w:noProof/>
+                <w:color w:val="auto"/>
               </w:rPr>
               <w:t>Fabrication</w:t>
             </w:r>
@@ -1530,6 +1564,7 @@
               <w:rPr>
                 <w:rStyle w:val="Lienhypertexte"/>
                 <w:noProof/>
+                <w:color w:val="auto"/>
               </w:rPr>
               <w:t>6</w:t>
             </w:r>
@@ -1545,6 +1580,7 @@
               <w:rPr>
                 <w:rStyle w:val="Lienhypertexte"/>
                 <w:noProof/>
+                <w:color w:val="auto"/>
               </w:rPr>
               <w:t>Questionnaire</w:t>
             </w:r>
@@ -1616,6 +1652,7 @@
               <w:rPr>
                 <w:rStyle w:val="Lienhypertexte"/>
                 <w:noProof/>
+                <w:color w:val="auto"/>
               </w:rPr>
               <w:t>7</w:t>
             </w:r>
@@ -1631,6 +1668,7 @@
               <w:rPr>
                 <w:rStyle w:val="Lienhypertexte"/>
                 <w:noProof/>
+                <w:color w:val="auto"/>
               </w:rPr>
               <w:t>Source</w:t>
             </w:r>
@@ -1701,10 +1739,16 @@
         <w:pStyle w:val="Titre1"/>
         <w:pageBreakBefore/>
         <w:ind w:left="431" w:hanging="431"/>
+        <w:rPr>
+          <w:color w:val="auto"/>
+        </w:rPr>
       </w:pPr>
       <w:bookmarkStart w:id="0" w:name="_Toc4171478"/>
       <w:commentRangeStart w:id="1"/>
       <w:r>
+        <w:rPr>
+          <w:color w:val="auto"/>
+        </w:rPr>
         <w:lastRenderedPageBreak/>
         <w:t>Introduction</w:t>
       </w:r>
@@ -1732,27 +1776,46 @@
       <w:pPr>
         <w:pStyle w:val="Titre1"/>
         <w:rPr>
-          <w:color w:val="FF0000"/>
+          <w:color w:val="auto"/>
         </w:rPr>
       </w:pPr>
       <w:bookmarkStart w:id="2" w:name="_Toc4171479"/>
-      <w:r>
-        <w:rPr>
-          <w:color w:val="FF0000"/>
+      <w:commentRangeStart w:id="3"/>
+      <w:r>
+        <w:rPr>
+          <w:color w:val="auto"/>
         </w:rPr>
         <w:t>Historique</w:t>
       </w:r>
       <w:bookmarkEnd w:id="2"/>
+      <w:commentRangeEnd w:id="3"/>
+      <w:r>
+        <w:rPr>
+          <w:rStyle w:val="Marquedecommentaire"/>
+          <w:rFonts w:asciiTheme="minorHAnsi" w:eastAsiaTheme="minorHAnsi" w:hAnsiTheme="minorHAnsi" w:cstheme="minorBidi"/>
+          <w:color w:val="auto"/>
+        </w:rPr>
+        <w:commentReference w:id="3"/>
+      </w:r>
+      <w:bookmarkStart w:id="4" w:name="_GoBack"/>
+      <w:bookmarkEnd w:id="4"/>
     </w:p>
     <w:p>
       <w:pPr>
         <w:pStyle w:val="Titre1"/>
-      </w:pPr>
-      <w:bookmarkStart w:id="3" w:name="_Toc4171480"/>
-      <w:r>
+        <w:rPr>
+          <w:color w:val="auto"/>
+        </w:rPr>
+      </w:pPr>
+      <w:bookmarkStart w:id="5" w:name="_Toc4171480"/>
+      <w:commentRangeStart w:id="6"/>
+      <w:r>
+        <w:rPr>
+          <w:color w:val="auto"/>
+        </w:rPr>
         <w:t>Usages</w:t>
       </w:r>
-      <w:bookmarkEnd w:id="3"/>
+      <w:bookmarkEnd w:id="5"/>
     </w:p>
     <w:p>
       <w:pPr>
@@ -1799,13 +1862,7 @@
         <w:rPr>
           <w:b/>
         </w:rPr>
-        <w:t>C</w:t>
-      </w:r>
-      <w:r>
-        <w:rPr>
-          <w:b/>
-        </w:rPr>
-        <w:t>âble droit</w:t>
+        <w:t>Câble droit</w:t>
       </w:r>
       <w:r>
         <w:t xml:space="preserve"> – Réseaux en générale, utilise un switch pour la transmission des données</w:t>
@@ -1829,6 +1886,95 @@
             <wp:extent cx="2313305" cy="1855470"/>
             <wp:effectExtent l="0" t="0" r="0" b="0"/>
             <wp:docPr id="3" name="Image 3"/>
+            <wp:cNvGraphicFramePr>
+              <a:graphicFrameLocks xmlns:a="http://schemas.openxmlformats.org/drawingml/2006/main" noChangeAspect="1"/>
+            </wp:cNvGraphicFramePr>
+            <a:graphic xmlns:a="http://schemas.openxmlformats.org/drawingml/2006/main">
+              <a:graphicData uri="http://schemas.openxmlformats.org/drawingml/2006/picture">
+                <pic:pic xmlns:pic="http://schemas.openxmlformats.org/drawingml/2006/picture">
+                  <pic:nvPicPr>
+                    <pic:cNvPr id="1" name=""/>
+                    <pic:cNvPicPr/>
+                  </pic:nvPicPr>
+                  <pic:blipFill>
+                    <a:blip r:embed="rId12">
+                      <a:extLst>
+                        <a:ext uri="{28A0092B-C50C-407E-A947-70E740481C1C}">
+                          <a14:useLocalDpi xmlns:a14="http://schemas.microsoft.com/office/drawing/2010/main" val="0"/>
+                        </a:ext>
+                      </a:extLst>
+                    </a:blip>
+                    <a:stretch>
+                      <a:fillRect/>
+                    </a:stretch>
+                  </pic:blipFill>
+                  <pic:spPr>
+                    <a:xfrm>
+                      <a:off x="0" y="0"/>
+                      <a:ext cx="2313305" cy="1855470"/>
+                    </a:xfrm>
+                    <a:prstGeom prst="rect">
+                      <a:avLst/>
+                    </a:prstGeom>
+                  </pic:spPr>
+                </pic:pic>
+              </a:graphicData>
+            </a:graphic>
+          </wp:inline>
+        </w:drawing>
+      </w:r>
+    </w:p>
+    <w:p>
+      <w:pPr>
+        <w:tabs>
+          <w:tab w:val="left" w:pos="426"/>
+        </w:tabs>
+        <w:ind w:left="432"/>
+      </w:pPr>
+    </w:p>
+    <w:p>
+      <w:pPr>
+        <w:tabs>
+          <w:tab w:val="left" w:pos="426"/>
+        </w:tabs>
+        <w:ind w:left="432"/>
+        <w:jc w:val="both"/>
+      </w:pPr>
+      <w:r>
+        <w:rPr>
+          <w:b/>
+        </w:rPr>
+        <w:t>Câble croisé</w:t>
+      </w:r>
+      <w:r>
+        <w:t xml:space="preserve"> – Connecte deux postes directement sans passer par l’intermédiaire d’un switch</w:t>
+      </w:r>
+      <w:commentRangeEnd w:id="6"/>
+      <w:r>
+        <w:rPr>
+          <w:rStyle w:val="Marquedecommentaire"/>
+        </w:rPr>
+        <w:commentReference w:id="6"/>
+      </w:r>
+    </w:p>
+    <w:p>
+      <w:pPr>
+        <w:tabs>
+          <w:tab w:val="left" w:pos="426"/>
+        </w:tabs>
+        <w:ind w:left="432"/>
+        <w:jc w:val="center"/>
+      </w:pPr>
+      <w:r>
+        <w:rPr>
+          <w:noProof/>
+          <w:lang w:eastAsia="fr-CH"/>
+        </w:rPr>
+        <w:drawing>
+          <wp:inline distT="0" distB="0" distL="0" distR="0" wp14:anchorId="40744DF6" wp14:editId="48DFBAEC">
+            <wp:extent cx="3314700" cy="914400"/>
+            <wp:effectExtent l="0" t="0" r="0" b="0"/>
+            <wp:docPr id="2" name="Image 2"/>
             <wp:cNvGraphicFramePr>
               <a:graphicFrameLocks xmlns:a="http://schemas.openxmlformats.org/drawingml/2006/main" noChangeAspect="1"/>
             </wp:cNvGraphicFramePr>
@@ -1854,88 +2000,6 @@
                   <pic:spPr>
                     <a:xfrm>
                       <a:off x="0" y="0"/>
-                      <a:ext cx="2313305" cy="1855470"/>
-                    </a:xfrm>
-                    <a:prstGeom prst="rect">
-                      <a:avLst/>
-                    </a:prstGeom>
-                  </pic:spPr>
-                </pic:pic>
-              </a:graphicData>
-            </a:graphic>
-          </wp:inline>
-        </w:drawing>
-      </w:r>
-    </w:p>
-    <w:p>
-      <w:pPr>
-        <w:tabs>
-          <w:tab w:val="left" w:pos="426"/>
-        </w:tabs>
-        <w:ind w:left="432"/>
-      </w:pPr>
-    </w:p>
-    <w:p>
-      <w:pPr>
-        <w:tabs>
-          <w:tab w:val="left" w:pos="426"/>
-        </w:tabs>
-        <w:ind w:left="432"/>
-        <w:jc w:val="both"/>
-      </w:pPr>
-      <w:r>
-        <w:rPr>
-          <w:b/>
-        </w:rPr>
-        <w:t>Câble croisé</w:t>
-      </w:r>
-      <w:r>
-        <w:t xml:space="preserve"> – Connecte deux postes directement sans passer par l’intermédiaire d’un switch</w:t>
-      </w:r>
-    </w:p>
-    <w:p>
-      <w:pPr>
-        <w:tabs>
-          <w:tab w:val="left" w:pos="426"/>
-        </w:tabs>
-        <w:ind w:left="432"/>
-        <w:jc w:val="center"/>
-      </w:pPr>
-      <w:r>
-        <w:rPr>
-          <w:noProof/>
-          <w:lang w:eastAsia="fr-CH"/>
-        </w:rPr>
-        <w:drawing>
-          <wp:inline distT="0" distB="0" distL="0" distR="0" wp14:anchorId="40744DF6" wp14:editId="48DFBAEC">
-            <wp:extent cx="3314700" cy="914400"/>
-            <wp:effectExtent l="0" t="0" r="0" b="0"/>
-            <wp:docPr id="2" name="Image 2"/>
-            <wp:cNvGraphicFramePr>
-              <a:graphicFrameLocks xmlns:a="http://schemas.openxmlformats.org/drawingml/2006/main" noChangeAspect="1"/>
-            </wp:cNvGraphicFramePr>
-            <a:graphic xmlns:a="http://schemas.openxmlformats.org/drawingml/2006/main">
-              <a:graphicData uri="http://schemas.openxmlformats.org/drawingml/2006/picture">
-                <pic:pic xmlns:pic="http://schemas.openxmlformats.org/drawingml/2006/picture">
-                  <pic:nvPicPr>
-                    <pic:cNvPr id="1" name=""/>
-                    <pic:cNvPicPr/>
-                  </pic:nvPicPr>
-                  <pic:blipFill>
-                    <a:blip r:embed="rId14">
-                      <a:extLst>
-                        <a:ext uri="{28A0092B-C50C-407E-A947-70E740481C1C}">
-                          <a14:useLocalDpi xmlns:a14="http://schemas.microsoft.com/office/drawing/2010/main" val="0"/>
-                        </a:ext>
-                      </a:extLst>
-                    </a:blip>
-                    <a:stretch>
-                      <a:fillRect/>
-                    </a:stretch>
-                  </pic:blipFill>
-                  <pic:spPr>
-                    <a:xfrm>
-                      <a:off x="0" y="0"/>
                       <a:ext cx="3314700" cy="914400"/>
                     </a:xfrm>
                     <a:prstGeom prst="rect">
@@ -1957,123 +2021,118 @@
         <w:ind w:left="432"/>
         <w:jc w:val="both"/>
       </w:pPr>
+      <w:commentRangeStart w:id="7"/>
       <w:r>
         <w:t>Le POE (Power over Ethernet), alimentation électrique par câble Ethernet est une technologie qui utilise les câbles Ethernet afin d’alimenter certain appareil en électricité.  Ces appareils peuvent être des téléphones, des webcams, des switches ou des répéteurs. On peut en même temps que l’alimentation, continué à transmettre des données.</w:t>
       </w:r>
+      <w:commentRangeEnd w:id="7"/>
+      <w:r>
+        <w:rPr>
+          <w:rStyle w:val="Marquedecommentaire"/>
+        </w:rPr>
+        <w:commentReference w:id="7"/>
+      </w:r>
     </w:p>
     <w:p>
       <w:pPr>
         <w:pStyle w:val="Titre1"/>
-      </w:pPr>
-      <w:bookmarkStart w:id="4" w:name="_Toc4171481"/>
-      <w:r>
+        <w:rPr>
+          <w:color w:val="auto"/>
+        </w:rPr>
+      </w:pPr>
+      <w:bookmarkStart w:id="8" w:name="_Toc4171481"/>
+      <w:r>
+        <w:rPr>
+          <w:color w:val="auto"/>
+        </w:rPr>
         <w:t>Câblage</w:t>
       </w:r>
-      <w:bookmarkEnd w:id="4"/>
+      <w:bookmarkEnd w:id="8"/>
     </w:p>
     <w:p>
       <w:pPr>
         <w:pStyle w:val="Titre2"/>
         <w:ind w:left="851"/>
-      </w:pPr>
-      <w:bookmarkStart w:id="5" w:name="_Toc4171482"/>
-      <w:r>
+        <w:rPr>
+          <w:color w:val="auto"/>
+        </w:rPr>
+      </w:pPr>
+      <w:bookmarkStart w:id="9" w:name="_Toc4171482"/>
+      <w:r>
+        <w:rPr>
+          <w:color w:val="auto"/>
+        </w:rPr>
         <w:t>Catégories</w:t>
       </w:r>
-      <w:bookmarkEnd w:id="5"/>
+      <w:bookmarkEnd w:id="9"/>
     </w:p>
     <w:p>
       <w:pPr>
         <w:pStyle w:val="Titre3"/>
         <w:rPr>
-          <w:color w:val="FF0000"/>
-        </w:rPr>
-      </w:pPr>
-      <w:bookmarkStart w:id="6" w:name="_Toc4171483"/>
-      <w:r>
-        <w:rPr>
-          <w:color w:val="FF0000"/>
+          <w:color w:val="auto"/>
+        </w:rPr>
+      </w:pPr>
+      <w:bookmarkStart w:id="10" w:name="_Toc4171483"/>
+      <w:r>
+        <w:rPr>
+          <w:color w:val="auto"/>
         </w:rPr>
         <w:t>Catégorie 6</w:t>
       </w:r>
-      <w:bookmarkEnd w:id="6"/>
+      <w:bookmarkEnd w:id="10"/>
     </w:p>
     <w:p>
       <w:pPr>
         <w:spacing w:after="0"/>
         <w:ind w:left="1134"/>
         <w:jc w:val="both"/>
-        <w:rPr>
-          <w:color w:val="FF0000"/>
-        </w:rPr>
-      </w:pPr>
-      <w:r>
-        <w:rPr>
-          <w:color w:val="FF0000"/>
-        </w:rPr>
+      </w:pPr>
+      <w:r>
         <w:t xml:space="preserve">Le câble Ethernet de la catégorie 6 utilise </w:t>
       </w:r>
       <w:r>
         <w:rPr>
           <w:b/>
           <w:bCs/>
-          <w:color w:val="FF0000"/>
         </w:rPr>
         <w:t>4 paires torsadées</w:t>
       </w:r>
       <w:r>
-        <w:rPr>
-          <w:color w:val="FF0000"/>
-        </w:rPr>
         <w:t xml:space="preserve"> conducteurs non blindées. Cette catégorie est plus large que ses prédécesseurs (CAT5, 5E) en raison des sections plus grandes des connecteurs de cuivre qui assure un transfert des données à des vitesses atteignant </w:t>
       </w:r>
       <w:r>
         <w:rPr>
           <w:b/>
           <w:bCs/>
-          <w:color w:val="FF0000"/>
         </w:rPr>
         <w:t>de 1Gb à 10 Gigabits</w:t>
       </w:r>
       <w:r>
-        <w:rPr>
-          <w:color w:val="FF0000"/>
-        </w:rPr>
         <w:t xml:space="preserve"> par seconde pour une </w:t>
       </w:r>
       <w:r>
         <w:rPr>
           <w:b/>
           <w:bCs/>
-          <w:color w:val="FF0000"/>
         </w:rPr>
         <w:t>distance de 55 mètres.</w:t>
       </w:r>
       <w:r>
-        <w:rPr>
-          <w:color w:val="FF0000"/>
-        </w:rPr>
         <w:t xml:space="preserve"> </w:t>
       </w:r>
     </w:p>
     <w:p>
       <w:pPr>
         <w:ind w:left="1134"/>
-        <w:rPr>
-          <w:color w:val="FF0000"/>
-        </w:rPr>
-      </w:pPr>
-      <w:r>
-        <w:rPr>
-          <w:color w:val="FF0000"/>
-        </w:rPr>
+      </w:pPr>
+      <w:r>
         <w:t xml:space="preserve">La catégorie 6 permet aussi d’avoir une </w:t>
       </w:r>
       <w:r>
         <w:rPr>
           <w:b/>
           <w:bCs/>
-          <w:color w:val="FF0000"/>
         </w:rPr>
         <w:t>fréquence qui peut atteindre les 250Mhz.</w:t>
       </w:r>
@@ -2082,14 +2141,8 @@
       <w:pPr>
         <w:ind w:left="1134"/>
         <w:jc w:val="both"/>
-        <w:rPr>
-          <w:color w:val="FF0000"/>
-        </w:rPr>
-      </w:pPr>
-      <w:r>
-        <w:rPr>
-          <w:color w:val="FF0000"/>
-        </w:rPr>
+      </w:pPr>
+      <w:r>
         <w:lastRenderedPageBreak/>
         <w:t xml:space="preserve">Les câbles de cette catégorie sont du type souple et fournis de meilleures performances de plus ils sont protégés par une </w:t>
       </w:r>
@@ -2097,28 +2150,20 @@
         <w:rPr>
           <w:b/>
           <w:bCs/>
-          <w:color w:val="FF0000"/>
         </w:rPr>
         <w:t>gaine en PVC</w:t>
       </w:r>
       <w:r>
-        <w:rPr>
-          <w:color w:val="FF0000"/>
-        </w:rPr>
         <w:t xml:space="preserve"> avec un </w:t>
       </w:r>
       <w:r>
         <w:rPr>
           <w:b/>
           <w:bCs/>
-          <w:color w:val="FF0000"/>
         </w:rPr>
         <w:t>séparateur longitudinal</w:t>
       </w:r>
       <w:r>
-        <w:rPr>
-          <w:color w:val="FF0000"/>
-        </w:rPr>
         <w:t xml:space="preserve"> qui isole chacune des paires torsadées et qui va aider à résister aux interférences électromagnétiques.  </w:t>
       </w:r>
     </w:p>
@@ -2126,17 +2171,17 @@
       <w:pPr>
         <w:pStyle w:val="Titre3"/>
         <w:rPr>
-          <w:color w:val="FF0000"/>
-        </w:rPr>
-      </w:pPr>
-      <w:bookmarkStart w:id="7" w:name="_Toc4171484"/>
-      <w:r>
-        <w:rPr>
-          <w:color w:val="FF0000"/>
+          <w:color w:val="auto"/>
+        </w:rPr>
+      </w:pPr>
+      <w:bookmarkStart w:id="11" w:name="_Toc4171484"/>
+      <w:r>
+        <w:rPr>
+          <w:color w:val="auto"/>
         </w:rPr>
         <w:t>Catégorie 6a</w:t>
       </w:r>
-      <w:bookmarkEnd w:id="7"/>
+      <w:bookmarkEnd w:id="11"/>
     </w:p>
     <w:p>
       <w:pPr>
@@ -2145,48 +2190,33 @@
         <w:rPr>
           <w:b/>
           <w:bCs/>
-          <w:color w:val="FF0000"/>
-        </w:rPr>
-      </w:pPr>
-      <w:r>
-        <w:rPr>
-          <w:color w:val="FF0000"/>
-        </w:rPr>
+        </w:rPr>
+      </w:pPr>
+      <w:r>
         <w:t xml:space="preserve">La catégorie 6a est une catégorie améliorée de la catégorie 6a. Cette catégorie va permettre au câble de transmettre des données jusqu’à </w:t>
       </w:r>
       <w:r>
         <w:rPr>
           <w:b/>
           <w:bCs/>
-          <w:color w:val="FF0000"/>
         </w:rPr>
         <w:t>10 Gb sur distance de 100 mètres</w:t>
       </w:r>
       <w:r>
-        <w:rPr>
-          <w:color w:val="FF0000"/>
-        </w:rPr>
         <w:t xml:space="preserve"> et pas 55 comme la catégorie 6. De plus la fréquence de cette catégorie peut </w:t>
       </w:r>
       <w:r>
         <w:rPr>
           <w:b/>
           <w:bCs/>
-          <w:color w:val="FF0000"/>
         </w:rPr>
         <w:t xml:space="preserve">atteindre les 500 Mhz. </w:t>
       </w:r>
     </w:p>
     <w:p>
-      <w:pPr>
-        <w:rPr>
-          <w:color w:val="FF0000"/>
-        </w:rPr>
-      </w:pPr>
       <w:r>
         <w:rPr>
           <w:noProof/>
-          <w:color w:val="FF0000"/>
           <w:lang w:eastAsia="fr-CH"/>
         </w:rPr>
         <mc:AlternateContent>
@@ -2225,7 +2255,7 @@
                           </pic:cNvPicPr>
                         </pic:nvPicPr>
                         <pic:blipFill rotWithShape="1">
-                          <a:blip r:embed="rId15" cstate="print">
+                          <a:blip r:embed="rId14" cstate="print">
                             <a:extLst>
                               <a:ext uri="{28A0092B-C50C-407E-A947-70E740481C1C}">
                                 <a14:useLocalDpi xmlns:a14="http://schemas.microsoft.com/office/drawing/2010/main" val="0"/>
@@ -2300,7 +2330,7 @@
               </wp:anchor>
             </w:drawing>
           </mc:Choice>
-          <mc:Fallback>
+          <mc:Fallback xmlns:w16cid="http://schemas.microsoft.com/office/word/2016/wordml/cid" xmlns:am3d="http://schemas.microsoft.com/office/drawing/2017/model3d" xmlns:aink="http://schemas.microsoft.com/office/drawing/2016/ink" xmlns:cx8="http://schemas.microsoft.com/office/drawing/2016/5/14/chartex" xmlns:cx7="http://schemas.microsoft.com/office/drawing/2016/5/13/chartex" xmlns:cx6="http://schemas.microsoft.com/office/drawing/2016/5/12/chartex" xmlns:cx5="http://schemas.microsoft.com/office/drawing/2016/5/11/chartex" xmlns:cx4="http://schemas.microsoft.com/office/drawing/2016/5/10/chartex" xmlns:cx3="http://schemas.microsoft.com/office/drawing/2016/5/9/chartex" xmlns:cx2="http://schemas.microsoft.com/office/drawing/2015/10/21/chartex">
             <w:pict>
               <v:group w14:anchorId="5DC2653F" id="Groupe 7" o:spid="_x0000_s1026" style="position:absolute;margin-left:67.3pt;margin-top:3.95pt;width:140.6pt;height:128.35pt;z-index:251659264" coordsize="17856,16301" o:gfxdata="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">
                 <v:shapetype id="_x0000_t75" coordsize="21600,21600" o:spt="75" o:preferrelative="t" path="m@4@5l@4@11@9@11@9@5xe" filled="f" stroked="f">
@@ -2355,7 +2385,6 @@
       <w:r>
         <w:rPr>
           <w:noProof/>
-          <w:color w:val="FF0000"/>
           <w:lang w:eastAsia="fr-CH"/>
         </w:rPr>
         <mc:AlternateContent>
@@ -2462,7 +2491,7 @@
               </wp:anchor>
             </w:drawing>
           </mc:Choice>
-          <mc:Fallback>
+          <mc:Fallback xmlns:w16cid="http://schemas.microsoft.com/office/word/2016/wordml/cid" xmlns:am3d="http://schemas.microsoft.com/office/drawing/2017/model3d" xmlns:aink="http://schemas.microsoft.com/office/drawing/2016/ink" xmlns:cx8="http://schemas.microsoft.com/office/drawing/2016/5/14/chartex" xmlns:cx7="http://schemas.microsoft.com/office/drawing/2016/5/13/chartex" xmlns:cx6="http://schemas.microsoft.com/office/drawing/2016/5/12/chartex" xmlns:cx5="http://schemas.microsoft.com/office/drawing/2016/5/11/chartex" xmlns:cx4="http://schemas.microsoft.com/office/drawing/2016/5/10/chartex" xmlns:cx3="http://schemas.microsoft.com/office/drawing/2016/5/9/chartex" xmlns:cx2="http://schemas.microsoft.com/office/drawing/2015/10/21/chartex">
             <w:pict>
               <v:group w14:anchorId="0A744C95" id="Groupe 11" o:spid="_x0000_s1029" style="position:absolute;margin-left:216.25pt;margin-top:16.25pt;width:267.45pt;height:112.3pt;z-index:251661312;mso-position-horizontal:right;mso-position-horizontal-relative:margin" coordsize="33966,14260" o:gfxdata="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">
                 <v:shape id="Picture 1" o:spid="_x0000_s1030" type="#_x0000_t75" style="position:absolute;width:33966;height:12414;visibility:visible;mso-wrap-style:square" o:gfxdata="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">
@@ -2492,106 +2521,63 @@
         </mc:AlternateContent>
       </w:r>
     </w:p>
-    <w:p>
-      <w:pPr>
-        <w:rPr>
-          <w:color w:val="FF0000"/>
-        </w:rPr>
-      </w:pPr>
-    </w:p>
-    <w:p>
-      <w:pPr>
-        <w:rPr>
-          <w:color w:val="FF0000"/>
-        </w:rPr>
-      </w:pPr>
-    </w:p>
+    <w:p/>
+    <w:p/>
     <w:p>
       <w:pPr>
         <w:ind w:left="1134"/>
-        <w:rPr>
-          <w:color w:val="FF0000"/>
-        </w:rPr>
-      </w:pPr>
-    </w:p>
-    <w:p>
-      <w:pPr>
-        <w:rPr>
-          <w:color w:val="FF0000"/>
-        </w:rPr>
-      </w:pPr>
-    </w:p>
-    <w:p>
-      <w:pPr>
-        <w:rPr>
-          <w:color w:val="FF0000"/>
-        </w:rPr>
-      </w:pPr>
-    </w:p>
-    <w:p>
-      <w:pPr>
-        <w:rPr>
-          <w:color w:val="FF0000"/>
-        </w:rPr>
-      </w:pPr>
-    </w:p>
+      </w:pPr>
+    </w:p>
+    <w:p/>
+    <w:p/>
+    <w:p/>
     <w:p>
       <w:pPr>
         <w:pStyle w:val="Titre3"/>
         <w:rPr>
-          <w:color w:val="FF0000"/>
-        </w:rPr>
-      </w:pPr>
-      <w:bookmarkStart w:id="8" w:name="_Toc4171485"/>
-      <w:r>
-        <w:rPr>
-          <w:color w:val="FF0000"/>
+          <w:color w:val="auto"/>
+        </w:rPr>
+      </w:pPr>
+      <w:bookmarkStart w:id="12" w:name="_Toc4171485"/>
+      <w:r>
+        <w:rPr>
+          <w:color w:val="auto"/>
         </w:rPr>
         <w:t>Catégorie 7 :</w:t>
       </w:r>
-      <w:bookmarkEnd w:id="8"/>
+      <w:bookmarkEnd w:id="12"/>
     </w:p>
     <w:p>
       <w:pPr>
         <w:ind w:left="1134"/>
         <w:jc w:val="both"/>
         <w:rPr>
-          <w:color w:val="FF0000"/>
           <w:sz w:val="18"/>
           <w:szCs w:val="18"/>
         </w:rPr>
       </w:pPr>
       <w:r>
-        <w:rPr>
-          <w:color w:val="FF0000"/>
-        </w:rPr>
         <w:t xml:space="preserve">Cette catégorie des câbles Ethernet a un blindage </w:t>
       </w:r>
       <w:r>
         <w:rPr>
           <w:b/>
           <w:bCs/>
-          <w:color w:val="FF0000"/>
         </w:rPr>
         <w:t>individuel de chaque paire</w:t>
       </w:r>
       <w:r>
-        <w:rPr>
-          <w:color w:val="FF0000"/>
-        </w:rPr>
         <w:t xml:space="preserve"> en plus </w:t>
       </w:r>
       <w:r>
         <w:rPr>
           <w:b/>
           <w:bCs/>
-          <w:color w:val="FF0000"/>
         </w:rPr>
         <w:t xml:space="preserve">un blindage global du câble pour réduire les phénomènes parasitaires liés à la diaphonie </w:t>
       </w:r>
       <w:r>
         <w:rPr>
-          <w:color w:val="FF0000"/>
           <w:sz w:val="18"/>
           <w:szCs w:val="18"/>
         </w:rPr>
@@ -2605,34 +2591,25 @@
         <w:rPr>
           <w:b/>
           <w:bCs/>
-          <w:color w:val="FF0000"/>
-        </w:rPr>
-      </w:pPr>
-      <w:r>
-        <w:rPr>
-          <w:color w:val="FF0000"/>
-        </w:rPr>
+        </w:rPr>
+      </w:pPr>
+      <w:r>
         <w:t xml:space="preserve">La </w:t>
       </w:r>
       <w:r>
         <w:rPr>
           <w:b/>
           <w:bCs/>
-          <w:color w:val="FF0000"/>
         </w:rPr>
         <w:t>fréquence</w:t>
       </w:r>
       <w:r>
-        <w:rPr>
-          <w:color w:val="FF0000"/>
-        </w:rPr>
         <w:t xml:space="preserve"> de cette catégorie des câbles Ethernet est </w:t>
       </w:r>
       <w:r>
         <w:rPr>
           <w:b/>
           <w:bCs/>
-          <w:color w:val="FF0000"/>
         </w:rPr>
         <w:t xml:space="preserve">de 600Mhz. </w:t>
       </w:r>
@@ -2644,13 +2621,11 @@
         <w:rPr>
           <w:b/>
           <w:bCs/>
-          <w:color w:val="FF0000"/>
         </w:rPr>
       </w:pPr>
       <w:r>
         <w:rPr>
           <w:noProof/>
-          <w:color w:val="FF0000"/>
           <w:lang w:eastAsia="fr-CH"/>
         </w:rPr>
         <mc:AlternateContent>
@@ -2760,7 +2735,7 @@
               </wp:inline>
             </w:drawing>
           </mc:Choice>
-          <mc:Fallback>
+          <mc:Fallback xmlns:w16cid="http://schemas.microsoft.com/office/word/2016/wordml/cid" xmlns:am3d="http://schemas.microsoft.com/office/drawing/2017/model3d" xmlns:aink="http://schemas.microsoft.com/office/drawing/2016/ink" xmlns:cx8="http://schemas.microsoft.com/office/drawing/2016/5/14/chartex" xmlns:cx7="http://schemas.microsoft.com/office/drawing/2016/5/13/chartex" xmlns:cx6="http://schemas.microsoft.com/office/drawing/2016/5/12/chartex" xmlns:cx5="http://schemas.microsoft.com/office/drawing/2016/5/11/chartex" xmlns:cx4="http://schemas.microsoft.com/office/drawing/2016/5/10/chartex" xmlns:cx3="http://schemas.microsoft.com/office/drawing/2016/5/9/chartex" xmlns:cx2="http://schemas.microsoft.com/office/drawing/2015/10/21/chartex">
             <w:pict>
               <v:group w14:anchorId="78E4C978" id="Groupe 12" o:spid="_x0000_s1032" style="width:351.2pt;height:107.4pt;mso-position-horizontal-relative:char;mso-position-vertical-relative:line" coordsize="44602,13639" o:gfxdata="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">
                 <v:shape id="Text Box 10" o:spid="_x0000_s1033" type="#_x0000_t202" style="position:absolute;left:457;top:10972;width:43605;height:2667;visibility:visible;mso-wrap-style:square;v-text-anchor:top" o:gfxdata="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" stroked="f">
@@ -2798,56 +2773,47 @@
         <w:pStyle w:val="Titre2"/>
         <w:ind w:left="851"/>
         <w:rPr>
-          <w:color w:val="FF0000"/>
-        </w:rPr>
-      </w:pPr>
-      <w:bookmarkStart w:id="9" w:name="_Toc4171486"/>
-      <w:commentRangeStart w:id="10"/>
-      <w:r>
+          <w:color w:val="auto"/>
+        </w:rPr>
+      </w:pPr>
+      <w:bookmarkStart w:id="13" w:name="_Toc4171486"/>
+      <w:commentRangeStart w:id="14"/>
+      <w:r>
+        <w:rPr>
+          <w:color w:val="auto"/>
+        </w:rPr>
         <w:t>Blindage</w:t>
       </w:r>
-      <w:commentRangeEnd w:id="10"/>
+      <w:commentRangeEnd w:id="14"/>
       <w:r>
         <w:rPr>
           <w:rStyle w:val="Marquedecommentaire"/>
           <w:rFonts w:asciiTheme="minorHAnsi" w:eastAsiaTheme="minorHAnsi" w:hAnsiTheme="minorHAnsi" w:cstheme="minorBidi"/>
           <w:color w:val="auto"/>
         </w:rPr>
-        <w:commentReference w:id="10"/>
-      </w:r>
-      <w:r>
-        <w:rPr>
-          <w:color w:val="FF0000"/>
+        <w:commentReference w:id="14"/>
+      </w:r>
+      <w:r>
+        <w:rPr>
+          <w:color w:val="auto"/>
         </w:rPr>
         <w:t xml:space="preserve"> (ISO/IEC  11801)</w:t>
       </w:r>
-      <w:bookmarkEnd w:id="9"/>
+      <w:bookmarkEnd w:id="13"/>
     </w:p>
     <w:p>
       <w:pPr>
         <w:pStyle w:val="Paragraphedeliste"/>
         <w:ind w:left="0"/>
         <w:jc w:val="both"/>
-        <w:rPr>
-          <w:color w:val="FF0000"/>
-        </w:rPr>
-      </w:pPr>
-      <w:r>
-        <w:rPr>
-          <w:color w:val="FF0000"/>
-        </w:rPr>
+      </w:pPr>
+      <w:r>
         <w:t>Depuis les premières normes de câblage Ethernet on trouve deux types de technologie de protection contre les perturbations électromagnétiques (aussi appelées blindages</w:t>
       </w:r>
       <w:r>
-        <w:rPr>
-          <w:color w:val="FF0000"/>
-        </w:rPr>
         <w:t>) :</w:t>
       </w:r>
       <w:r>
-        <w:rPr>
-          <w:color w:val="FF0000"/>
-        </w:rPr>
         <w:t xml:space="preserve"> les câbles écrantés et les non écrantés (U/UTP). Ces deux systèmes peuvent fonctionner avec un débit 1Go, en revanche les câbles blindés offrent des performances à plus haut débit (e.g.10Go) sans interférences externes, ce qui garante une grande fiabilité de transmission. </w:t>
       </w:r>
     </w:p>
@@ -2856,26 +2822,14 @@
         <w:pStyle w:val="Paragraphedeliste"/>
         <w:ind w:left="0"/>
         <w:jc w:val="both"/>
-        <w:rPr>
-          <w:color w:val="FF0000"/>
-        </w:rPr>
-      </w:pPr>
-      <w:r>
-        <w:rPr>
-          <w:color w:val="FF0000"/>
-        </w:rPr>
+      </w:pPr>
+      <w:r>
         <w:t xml:space="preserve">La dénomination officielle utilise </w:t>
       </w:r>
       <w:r>
-        <w:rPr>
-          <w:color w:val="FF0000"/>
-        </w:rPr>
         <w:t>deux parties</w:t>
       </w:r>
       <w:r>
-        <w:rPr>
-          <w:color w:val="FF0000"/>
-        </w:rPr>
         <w:t xml:space="preserve"> pour distinguer le type de blindage d’un câble :</w:t>
       </w:r>
     </w:p>
@@ -2884,47 +2838,32 @@
         <w:pStyle w:val="Paragraphedeliste"/>
         <w:ind w:left="0"/>
         <w:jc w:val="both"/>
-        <w:rPr>
-          <w:color w:val="FF0000"/>
-        </w:rPr>
       </w:pPr>
       <w:r>
         <w:rPr>
           <w:b/>
-          <w:color w:val="FF0000"/>
         </w:rPr>
         <w:t>X / Y TP</w:t>
       </w:r>
       <w:r>
-        <w:rPr>
-          <w:color w:val="FF0000"/>
-        </w:rPr>
         <w:t xml:space="preserve"> = où </w:t>
       </w:r>
       <w:r>
         <w:rPr>
           <w:b/>
-          <w:color w:val="FF0000"/>
         </w:rPr>
         <w:t>X</w:t>
       </w:r>
       <w:r>
-        <w:rPr>
-          <w:color w:val="FF0000"/>
-        </w:rPr>
         <w:t xml:space="preserve"> vaut le blindage global du câble et </w:t>
       </w:r>
       <w:r>
         <w:rPr>
           <w:b/>
-          <w:color w:val="FF0000"/>
         </w:rPr>
         <w:t>Y</w:t>
       </w:r>
       <w:r>
-        <w:rPr>
-          <w:color w:val="FF0000"/>
-        </w:rPr>
         <w:t xml:space="preserve"> le blindage individuel par paire.</w:t>
       </w:r>
     </w:p>
@@ -2933,101 +2872,60 @@
         <w:pStyle w:val="Paragraphedeliste"/>
         <w:ind w:left="0"/>
         <w:jc w:val="both"/>
-        <w:rPr>
-          <w:color w:val="FF0000"/>
-        </w:rPr>
-      </w:pPr>
-      <w:r>
-        <w:rPr>
-          <w:color w:val="FF0000"/>
-        </w:rPr>
+      </w:pPr>
+      <w:r>
         <w:t xml:space="preserve">TP= </w:t>
       </w:r>
       <w:r>
         <w:rPr>
           <w:i/>
-          <w:color w:val="FF0000"/>
         </w:rPr>
         <w:t>twisted pair</w:t>
       </w:r>
       <w:r>
-        <w:rPr>
-          <w:color w:val="FF0000"/>
-        </w:rPr>
-        <w:t xml:space="preserve">, </w:t>
-      </w:r>
-      <w:r>
-        <w:rPr>
-          <w:color w:val="FF0000"/>
-        </w:rPr>
-        <w:t>paire torsadée</w:t>
+        <w:t>, paire torsadée</w:t>
       </w:r>
     </w:p>
     <w:p>
       <w:pPr>
         <w:pStyle w:val="Paragraphedeliste"/>
         <w:ind w:left="0"/>
-        <w:rPr>
-          <w:color w:val="FF0000"/>
-        </w:rPr>
       </w:pPr>
     </w:p>
     <w:p>
       <w:pPr>
         <w:pStyle w:val="Paragraphedeliste"/>
         <w:ind w:left="0"/>
-        <w:rPr>
-          <w:color w:val="FF0000"/>
-        </w:rPr>
       </w:pPr>
     </w:p>
     <w:p>
       <w:pPr>
         <w:pStyle w:val="Paragraphedeliste"/>
         <w:ind w:left="0"/>
-        <w:rPr>
-          <w:color w:val="FF0000"/>
-        </w:rPr>
       </w:pPr>
     </w:p>
     <w:p>
       <w:pPr>
         <w:pStyle w:val="Paragraphedeliste"/>
         <w:ind w:left="0"/>
-        <w:rPr>
-          <w:color w:val="FF0000"/>
-        </w:rPr>
-      </w:pPr>
-      <w:r>
-        <w:rPr>
-          <w:color w:val="FF0000"/>
-        </w:rPr>
+      </w:pPr>
+      <w:r>
         <w:lastRenderedPageBreak/>
         <w:t>X et Y peuvent</w:t>
       </w:r>
       <w:r>
-        <w:rPr>
-          <w:color w:val="FF0000"/>
-        </w:rPr>
         <w:t xml:space="preserve"> être remplacé</w:t>
       </w:r>
       <w:r>
-        <w:rPr>
-          <w:color w:val="FF0000"/>
-        </w:rPr>
         <w:t>s</w:t>
       </w:r>
       <w:r>
-        <w:rPr>
-          <w:color w:val="FF0000"/>
-        </w:rPr>
         <w:t xml:space="preserve"> par :</w:t>
       </w:r>
     </w:p>
     <w:p>
       <w:pPr>
         <w:rPr>
-          <w:color w:val="FF0000"/>
           <w:lang w:eastAsia="fr-CH"/>
         </w:rPr>
       </w:pPr>
@@ -3035,21 +2933,18 @@
         <w:rPr>
           <w:b/>
           <w:bCs/>
-          <w:color w:val="FF0000"/>
           <w:lang w:eastAsia="fr-CH"/>
         </w:rPr>
         <w:t>U</w:t>
       </w:r>
       <w:r>
         <w:rPr>
-          <w:color w:val="FF0000"/>
           <w:lang w:eastAsia="fr-CH"/>
         </w:rPr>
         <w:t xml:space="preserve"> :</w:t>
       </w:r>
       <w:r>
         <w:rPr>
-          <w:color w:val="FF0000"/>
           <w:lang w:eastAsia="fr-CH"/>
         </w:rPr>
         <w:t xml:space="preserve"> </w:t>
@@ -3058,7 +2953,6 @@
       <w:r>
         <w:rPr>
           <w:i/>
-          <w:color w:val="FF0000"/>
           <w:lang w:eastAsia="fr-CH"/>
         </w:rPr>
         <w:t>unshielded</w:t>
@@ -3066,38 +2960,15 @@
       <w:proofErr w:type="spellEnd"/>
       <w:r>
         <w:rPr>
-          <w:color w:val="FF0000"/>
           <w:lang w:eastAsia="fr-CH"/>
         </w:rPr>
-        <w:t xml:space="preserve"> </w:t>
-      </w:r>
-      <w:r>
-        <w:rPr>
-          <w:color w:val="FF0000"/>
-          <w:lang w:eastAsia="fr-CH"/>
-        </w:rPr>
-        <w:t>Pas d</w:t>
-      </w:r>
-      <w:r>
-        <w:rPr>
-          <w:color w:val="FF0000"/>
-          <w:lang w:eastAsia="fr-CH"/>
-        </w:rPr>
-        <w:t>e blindage</w:t>
-      </w:r>
-      <w:r>
-        <w:rPr>
-          <w:color w:val="FF0000"/>
-          <w:lang w:eastAsia="fr-CH"/>
-        </w:rPr>
-        <w:t xml:space="preserve"> (non écranté)</w:t>
+        <w:t xml:space="preserve"> Pas de blindage (non écranté)</w:t>
       </w:r>
     </w:p>
     <w:p>
       <w:pPr>
         <w:jc w:val="both"/>
         <w:rPr>
-          <w:color w:val="FF0000"/>
           <w:lang w:val="en-US" w:eastAsia="fr-CH"/>
         </w:rPr>
       </w:pPr>
@@ -3105,21 +2976,18 @@
         <w:rPr>
           <w:b/>
           <w:bCs/>
-          <w:color w:val="FF0000"/>
           <w:lang w:val="en-US" w:eastAsia="fr-CH"/>
         </w:rPr>
         <w:t>F</w:t>
       </w:r>
       <w:r>
         <w:rPr>
-          <w:color w:val="FF0000"/>
           <w:lang w:val="en-US" w:eastAsia="fr-CH"/>
         </w:rPr>
         <w:t xml:space="preserve"> :</w:t>
       </w:r>
       <w:r>
         <w:rPr>
-          <w:color w:val="FF0000"/>
           <w:lang w:val="en-US" w:eastAsia="fr-CH"/>
         </w:rPr>
         <w:t xml:space="preserve"> </w:t>
@@ -3127,14 +2995,12 @@
       <w:r>
         <w:rPr>
           <w:i/>
-          <w:color w:val="FF0000"/>
           <w:lang w:val="en-US" w:eastAsia="fr-CH"/>
         </w:rPr>
         <w:t>foil shielding</w:t>
       </w:r>
       <w:r>
         <w:rPr>
-          <w:color w:val="FF0000"/>
           <w:lang w:val="en-US" w:eastAsia="fr-CH"/>
         </w:rPr>
         <w:t xml:space="preserve"> feuille d’aluminium</w:t>
@@ -3143,7 +3009,6 @@
     <w:p>
       <w:pPr>
         <w:rPr>
-          <w:color w:val="FF0000"/>
           <w:lang w:val="en-US"/>
         </w:rPr>
       </w:pPr>
@@ -3151,7 +3016,6 @@
         <w:rPr>
           <w:b/>
           <w:bCs/>
-          <w:color w:val="FF0000"/>
           <w:lang w:val="en-US" w:eastAsia="fr-CH"/>
         </w:rPr>
         <w:t>S</w:t>
@@ -3160,36 +3024,39 @@
         <w:rPr>
           <w:b/>
           <w:bCs/>
-          <w:color w:val="FF0000"/>
           <w:lang w:val="en-US" w:eastAsia="fr-CH"/>
         </w:rPr>
         <w:t xml:space="preserve"> </w:t>
       </w:r>
       <w:r>
         <w:rPr>
-          <w:color w:val="FF0000"/>
           <w:lang w:val="en-US" w:eastAsia="fr-CH"/>
         </w:rPr>
-        <w:t>:</w:t>
-      </w:r>
-      <w:r>
-        <w:rPr>
-          <w:color w:val="FF0000"/>
+        <w:t xml:space="preserve">: </w:t>
+      </w:r>
+      <w:r>
+        <w:rPr>
+          <w:i/>
           <w:lang w:val="en-US" w:eastAsia="fr-CH"/>
         </w:rPr>
+        <w:t>braided shielding</w:t>
+      </w:r>
+      <w:r>
+        <w:rPr>
+          <w:lang w:val="en-US" w:eastAsia="fr-CH"/>
+        </w:rPr>
         <w:t xml:space="preserve"> </w:t>
       </w:r>
-      <w:r>
-        <w:rPr>
-          <w:i/>
-          <w:color w:val="FF0000"/>
+      <w:proofErr w:type="spellStart"/>
+      <w:r>
+        <w:rPr>
           <w:lang w:val="en-US" w:eastAsia="fr-CH"/>
         </w:rPr>
-        <w:t>braided shielding</w:t>
-      </w:r>
-      <w:r>
-        <w:rPr>
-          <w:color w:val="FF0000"/>
+        <w:t>Tresse</w:t>
+      </w:r>
+      <w:proofErr w:type="spellEnd"/>
+      <w:r>
+        <w:rPr>
           <w:lang w:val="en-US" w:eastAsia="fr-CH"/>
         </w:rPr>
         <w:t xml:space="preserve"> </w:t>
@@ -3197,15 +3064,13 @@
       <w:proofErr w:type="spellStart"/>
       <w:r>
         <w:rPr>
-          <w:color w:val="FF0000"/>
           <w:lang w:val="en-US" w:eastAsia="fr-CH"/>
         </w:rPr>
-        <w:t>Tresse</w:t>
+        <w:t>en</w:t>
       </w:r>
       <w:proofErr w:type="spellEnd"/>
       <w:r>
         <w:rPr>
-          <w:color w:val="FF0000"/>
           <w:lang w:val="en-US" w:eastAsia="fr-CH"/>
         </w:rPr>
         <w:t xml:space="preserve"> </w:t>
@@ -3213,23 +3078,6 @@
       <w:proofErr w:type="spellStart"/>
       <w:r>
         <w:rPr>
-          <w:color w:val="FF0000"/>
-          <w:lang w:val="en-US" w:eastAsia="fr-CH"/>
-        </w:rPr>
-        <w:t>en</w:t>
-      </w:r>
-      <w:proofErr w:type="spellEnd"/>
-      <w:r>
-        <w:rPr>
-          <w:color w:val="FF0000"/>
-          <w:lang w:val="en-US" w:eastAsia="fr-CH"/>
-        </w:rPr>
-        <w:t xml:space="preserve"> </w:t>
-      </w:r>
-      <w:proofErr w:type="spellStart"/>
-      <w:r>
-        <w:rPr>
-          <w:color w:val="FF0000"/>
           <w:lang w:val="en-US" w:eastAsia="fr-CH"/>
         </w:rPr>
         <w:t>cuivre</w:t>
@@ -3241,23 +3089,21 @@
         <w:pStyle w:val="Paragraphedeliste"/>
         <w:ind w:left="1430"/>
         <w:rPr>
-          <w:color w:val="FF0000"/>
           <w:lang w:val="en-US"/>
         </w:rPr>
       </w:pPr>
-      <w:commentRangeStart w:id="11"/>
-    </w:p>
-    <w:p>
-      <w:pPr>
-        <w:rPr>
-          <w:color w:val="FF0000"/>
+      <w:commentRangeStart w:id="15"/>
+    </w:p>
+    <w:p>
+      <w:pPr>
+        <w:rPr>
           <w:lang w:val="en-US"/>
         </w:rPr>
       </w:pPr>
       <w:r>
         <w:rPr>
           <w:noProof/>
-          <w:color w:val="FF0000"/>
+          <w:lang w:eastAsia="fr-CH"/>
         </w:rPr>
         <w:drawing>
           <wp:anchor distT="0" distB="0" distL="114300" distR="114300" simplePos="0" relativeHeight="251672576" behindDoc="0" locked="0" layoutInCell="1" allowOverlap="1" wp14:anchorId="5FE327F5" wp14:editId="2880CB21">
@@ -3320,121 +3166,53 @@
     <w:p>
       <w:pPr>
         <w:jc w:val="both"/>
-        <w:rPr>
-          <w:color w:val="FF0000"/>
-        </w:rPr>
-      </w:pPr>
-      <w:r>
-        <w:rPr>
-          <w:color w:val="FF0000"/>
-        </w:rPr>
+      </w:pPr>
+      <w:r>
         <w:t>•</w:t>
       </w:r>
       <w:r>
-        <w:rPr>
-          <w:color w:val="FF0000"/>
-        </w:rPr>
         <w:tab/>
         <w:t>U/UTP (UTP</w:t>
       </w:r>
       <w:r>
-        <w:rPr>
-          <w:color w:val="FF0000"/>
-        </w:rPr>
         <w:t>) :</w:t>
       </w:r>
       <w:r>
-        <w:rPr>
-          <w:color w:val="FF0000"/>
-        </w:rPr>
         <w:t xml:space="preserve"> </w:t>
       </w:r>
       <w:proofErr w:type="spellStart"/>
       <w:r>
-        <w:rPr>
-          <w:color w:val="FF0000"/>
-        </w:rPr>
         <w:t>Unshielded</w:t>
       </w:r>
       <w:proofErr w:type="spellEnd"/>
       <w:r>
-        <w:rPr>
-          <w:color w:val="FF0000"/>
-        </w:rPr>
         <w:t xml:space="preserve"> </w:t>
       </w:r>
       <w:proofErr w:type="spellStart"/>
       <w:r>
-        <w:rPr>
-          <w:color w:val="FF0000"/>
-        </w:rPr>
         <w:t>twisted</w:t>
       </w:r>
       <w:proofErr w:type="spellEnd"/>
       <w:r>
-        <w:rPr>
-          <w:color w:val="FF0000"/>
-        </w:rPr>
         <w:t xml:space="preserve"> Pairs </w:t>
       </w:r>
       <w:r>
-        <w:rPr>
-          <w:color w:val="FF0000"/>
-        </w:rPr>
         <w:t>- Non</w:t>
       </w:r>
       <w:r>
-        <w:rPr>
-          <w:color w:val="FF0000"/>
-        </w:rPr>
         <w:t xml:space="preserve"> blindé, c’est le plus simple et moins cher. Très flexible. Utilisé dans les installations non sensible exemples : Installations sans contact avec les câbles électriques, installations </w:t>
       </w:r>
     </w:p>
-    <w:p>
-      <w:pPr>
-        <w:rPr>
-          <w:color w:val="FF0000"/>
-        </w:rPr>
-      </w:pPr>
-    </w:p>
-    <w:p>
-      <w:pPr>
-        <w:rPr>
-          <w:color w:val="FF0000"/>
-        </w:rPr>
-      </w:pPr>
-    </w:p>
-    <w:p>
-      <w:pPr>
-        <w:rPr>
-          <w:color w:val="FF0000"/>
-        </w:rPr>
-      </w:pPr>
-    </w:p>
-    <w:p>
-      <w:pPr>
-        <w:rPr>
-          <w:color w:val="FF0000"/>
-        </w:rPr>
-      </w:pPr>
-    </w:p>
-    <w:p>
-      <w:pPr>
-        <w:rPr>
-          <w:color w:val="FF0000"/>
-        </w:rPr>
-      </w:pPr>
-    </w:p>
-    <w:p>
-      <w:pPr>
-        <w:rPr>
-          <w:color w:val="FF0000"/>
-        </w:rPr>
-      </w:pPr>
+    <w:p/>
+    <w:p/>
+    <w:p/>
+    <w:p/>
+    <w:p/>
+    <w:p>
       <w:r>
         <w:rPr>
           <w:noProof/>
-          <w:color w:val="FF0000"/>
+          <w:lang w:eastAsia="fr-CH"/>
         </w:rPr>
         <w:drawing>
           <wp:anchor distT="0" distB="0" distL="114300" distR="114300" simplePos="0" relativeHeight="251673600" behindDoc="0" locked="0" layoutInCell="1" allowOverlap="1" wp14:anchorId="6FFD84C1" wp14:editId="6BDAE329">
@@ -3503,134 +3281,54 @@
     <w:p>
       <w:pPr>
         <w:jc w:val="both"/>
-        <w:rPr>
-          <w:color w:val="FF0000"/>
-        </w:rPr>
-      </w:pPr>
-      <w:r>
-        <w:rPr>
-          <w:color w:val="FF0000"/>
-        </w:rPr>
+      </w:pPr>
+      <w:r>
         <w:t>•</w:t>
       </w:r>
       <w:r>
-        <w:rPr>
-          <w:color w:val="FF0000"/>
-        </w:rPr>
         <w:tab/>
         <w:t>F/UTP</w:t>
       </w:r>
       <w:r>
-        <w:rPr>
-          <w:color w:val="FF0000"/>
-        </w:rPr>
         <w:t xml:space="preserve"> </w:t>
       </w:r>
       <w:r>
-        <w:rPr>
-          <w:color w:val="FF0000"/>
-        </w:rPr>
         <w:t xml:space="preserve">(FTP) :  </w:t>
       </w:r>
       <w:proofErr w:type="spellStart"/>
       <w:r>
-        <w:rPr>
-          <w:color w:val="FF0000"/>
-        </w:rPr>
         <w:t>Foiled</w:t>
       </w:r>
       <w:proofErr w:type="spellEnd"/>
       <w:r>
-        <w:rPr>
-          <w:color w:val="FF0000"/>
-        </w:rPr>
         <w:t xml:space="preserve"> </w:t>
       </w:r>
       <w:proofErr w:type="spellStart"/>
       <w:r>
-        <w:rPr>
-          <w:color w:val="FF0000"/>
-        </w:rPr>
         <w:t>Twisted</w:t>
       </w:r>
       <w:proofErr w:type="spellEnd"/>
       <w:r>
-        <w:rPr>
-          <w:color w:val="FF0000"/>
-        </w:rPr>
         <w:t xml:space="preserve"> Pairs – isolation par feuille d’</w:t>
       </w:r>
       <w:r>
-        <w:rPr>
-          <w:color w:val="FF0000"/>
-        </w:rPr>
-        <w:t>aluminium</w:t>
-      </w:r>
-      <w:r>
-        <w:rPr>
-          <w:color w:val="FF0000"/>
-        </w:rPr>
-        <w:t xml:space="preserve"> unique pour toutes les paires. Câble moyennement flexible</w:t>
-      </w:r>
-      <w:r>
-        <w:rPr>
-          <w:color w:val="FF0000"/>
-        </w:rPr>
+        <w:t>aluminium unique pour toutes les paires. Câble moyennement flexible</w:t>
+      </w:r>
+      <w:r>
         <w:t xml:space="preserve">. </w:t>
       </w:r>
     </w:p>
-    <w:p>
-      <w:pPr>
-        <w:rPr>
-          <w:color w:val="FF0000"/>
-        </w:rPr>
-      </w:pPr>
-    </w:p>
-    <w:p>
-      <w:pPr>
-        <w:rPr>
-          <w:color w:val="FF0000"/>
-        </w:rPr>
-      </w:pPr>
-    </w:p>
-    <w:p>
-      <w:pPr>
-        <w:rPr>
-          <w:color w:val="FF0000"/>
-        </w:rPr>
-      </w:pPr>
-    </w:p>
-    <w:p>
-      <w:pPr>
-        <w:rPr>
-          <w:color w:val="FF0000"/>
-        </w:rPr>
-      </w:pPr>
-    </w:p>
-    <w:p>
-      <w:pPr>
-        <w:rPr>
-          <w:color w:val="FF0000"/>
-        </w:rPr>
-      </w:pPr>
-    </w:p>
-    <w:p>
-      <w:pPr>
-        <w:rPr>
-          <w:color w:val="FF0000"/>
-        </w:rPr>
-      </w:pPr>
-    </w:p>
-    <w:p>
-      <w:pPr>
-        <w:rPr>
-          <w:color w:val="FF0000"/>
-        </w:rPr>
-      </w:pPr>
+    <w:p/>
+    <w:p/>
+    <w:p/>
+    <w:p/>
+    <w:p/>
+    <w:p/>
+    <w:p>
       <w:r>
         <w:rPr>
           <w:noProof/>
-          <w:color w:val="FF0000"/>
+          <w:lang w:eastAsia="fr-CH"/>
         </w:rPr>
         <w:lastRenderedPageBreak/>
         <w:drawing>
@@ -3697,140 +3395,69 @@
         </w:drawing>
       </w:r>
     </w:p>
-    <w:p>
-      <w:pPr>
-        <w:rPr>
-          <w:color w:val="FF0000"/>
-        </w:rPr>
-      </w:pPr>
-    </w:p>
-    <w:p>
-      <w:pPr>
-        <w:rPr>
-          <w:color w:val="FF0000"/>
-        </w:rPr>
-      </w:pPr>
-    </w:p>
+    <w:p/>
+    <w:p/>
     <w:p>
       <w:pPr>
         <w:jc w:val="both"/>
-        <w:rPr>
-          <w:color w:val="FF0000"/>
-        </w:rPr>
-      </w:pPr>
-      <w:r>
-        <w:rPr>
-          <w:color w:val="FF0000"/>
-        </w:rPr>
+      </w:pPr>
+      <w:r>
         <w:t>•</w:t>
       </w:r>
       <w:r>
-        <w:rPr>
-          <w:color w:val="FF0000"/>
-        </w:rPr>
         <w:tab/>
         <w:t>U/FTP</w:t>
       </w:r>
       <w:r>
-        <w:rPr>
-          <w:color w:val="FF0000"/>
-        </w:rPr>
         <w:t xml:space="preserve"> </w:t>
       </w:r>
       <w:r>
-        <w:rPr>
-          <w:color w:val="FF0000"/>
-        </w:rPr>
         <w:t>(STP</w:t>
       </w:r>
       <w:r>
-        <w:rPr>
-          <w:color w:val="FF0000"/>
-        </w:rPr>
         <w:t>) :</w:t>
       </w:r>
       <w:r>
-        <w:rPr>
-          <w:color w:val="FF0000"/>
-        </w:rPr>
         <w:t xml:space="preserve"> </w:t>
       </w:r>
       <w:proofErr w:type="spellStart"/>
       <w:r>
-        <w:rPr>
-          <w:color w:val="FF0000"/>
-        </w:rPr>
         <w:t>Shielded</w:t>
       </w:r>
       <w:proofErr w:type="spellEnd"/>
       <w:r>
-        <w:rPr>
-          <w:color w:val="FF0000"/>
-        </w:rPr>
         <w:t xml:space="preserve"> </w:t>
       </w:r>
       <w:proofErr w:type="spellStart"/>
       <w:r>
-        <w:rPr>
-          <w:color w:val="FF0000"/>
-        </w:rPr>
         <w:t>Twisted</w:t>
       </w:r>
       <w:proofErr w:type="spellEnd"/>
       <w:r>
-        <w:rPr>
-          <w:color w:val="FF0000"/>
-        </w:rPr>
         <w:t xml:space="preserve"> Pairs – Avec feuille d’aluminium</w:t>
       </w:r>
       <w:r>
-        <w:rPr>
-          <w:color w:val="FF0000"/>
-        </w:rPr>
         <w:t xml:space="preserve"> blindant chaque paire</w:t>
       </w:r>
       <w:r>
-        <w:rPr>
-          <w:color w:val="FF0000"/>
-        </w:rPr>
         <w:t>.</w:t>
       </w:r>
       <w:r>
-        <w:rPr>
-          <w:color w:val="FF0000"/>
-        </w:rPr>
         <w:t xml:space="preserve"> Offre une bonne protection aux interférences externes.</w:t>
       </w:r>
       <w:r>
-        <w:rPr>
-          <w:color w:val="FF0000"/>
-        </w:rPr>
         <w:t xml:space="preserve"> </w:t>
       </w:r>
       <w:r>
-        <w:rPr>
-          <w:color w:val="FF0000"/>
-        </w:rPr>
         <w:t>Peu flexible.</w:t>
       </w:r>
     </w:p>
-    <w:p>
-      <w:pPr>
-        <w:rPr>
-          <w:color w:val="FF0000"/>
-        </w:rPr>
-      </w:pPr>
-    </w:p>
-    <w:p>
-      <w:pPr>
-        <w:rPr>
-          <w:color w:val="FF0000"/>
-        </w:rPr>
-      </w:pPr>
+    <w:p/>
+    <w:p>
       <w:r>
         <w:rPr>
           <w:noProof/>
-          <w:color w:val="FF0000"/>
+          <w:lang w:eastAsia="fr-CH"/>
         </w:rPr>
         <w:drawing>
           <wp:anchor distT="0" distB="0" distL="114300" distR="114300" simplePos="0" relativeHeight="251675648" behindDoc="0" locked="0" layoutInCell="1" allowOverlap="1" wp14:anchorId="0B1316A7" wp14:editId="7658B9F0">
@@ -3896,20 +3523,8 @@
         </w:drawing>
       </w:r>
     </w:p>
-    <w:p>
-      <w:pPr>
-        <w:rPr>
-          <w:color w:val="FF0000"/>
-        </w:rPr>
-      </w:pPr>
-    </w:p>
-    <w:p>
-      <w:pPr>
-        <w:rPr>
-          <w:color w:val="FF0000"/>
-        </w:rPr>
-      </w:pPr>
-    </w:p>
+    <w:p/>
+    <w:p/>
     <w:p>
       <w:pPr>
         <w:pStyle w:val="Paragraphedeliste"/>
@@ -3918,137 +3533,60 @@
           <w:numId w:val="9"/>
         </w:numPr>
         <w:jc w:val="both"/>
-        <w:rPr>
-          <w:color w:val="FF0000"/>
-        </w:rPr>
-      </w:pPr>
-      <w:r>
-        <w:rPr>
-          <w:color w:val="FF0000"/>
-        </w:rPr>
+      </w:pPr>
+      <w:r>
         <w:t xml:space="preserve">F/FTP (FFTP) : </w:t>
       </w:r>
       <w:proofErr w:type="spellStart"/>
       <w:r>
-        <w:rPr>
-          <w:color w:val="FF0000"/>
-        </w:rPr>
         <w:t>Foilded</w:t>
       </w:r>
       <w:proofErr w:type="spellEnd"/>
       <w:r>
-        <w:rPr>
-          <w:color w:val="FF0000"/>
-        </w:rPr>
         <w:t xml:space="preserve"> and </w:t>
       </w:r>
       <w:proofErr w:type="spellStart"/>
       <w:r>
-        <w:rPr>
-          <w:color w:val="FF0000"/>
-        </w:rPr>
         <w:t>foilded</w:t>
       </w:r>
       <w:proofErr w:type="spellEnd"/>
       <w:r>
-        <w:rPr>
-          <w:color w:val="FF0000"/>
-        </w:rPr>
         <w:t xml:space="preserve"> </w:t>
       </w:r>
       <w:proofErr w:type="spellStart"/>
       <w:r>
-        <w:rPr>
-          <w:color w:val="FF0000"/>
-        </w:rPr>
         <w:t>twisted</w:t>
       </w:r>
       <w:proofErr w:type="spellEnd"/>
       <w:r>
-        <w:rPr>
-          <w:color w:val="FF0000"/>
-        </w:rPr>
         <w:t xml:space="preserve"> pair </w:t>
       </w:r>
       <w:r>
-        <w:rPr>
-          <w:color w:val="FF0000"/>
-        </w:rPr>
         <w:t>- Blindage</w:t>
       </w:r>
       <w:r>
-        <w:rPr>
-          <w:color w:val="FF0000"/>
-        </w:rPr>
         <w:t xml:space="preserve"> </w:t>
       </w:r>
       <w:r>
-        <w:rPr>
-          <w:color w:val="FF0000"/>
-        </w:rPr>
         <w:t>général</w:t>
       </w:r>
       <w:r>
-        <w:rPr>
-          <w:color w:val="FF0000"/>
-        </w:rPr>
         <w:t xml:space="preserve"> avec feuille d’aluminium </w:t>
       </w:r>
       <w:r>
-        <w:rPr>
-          <w:color w:val="FF0000"/>
-        </w:rPr>
-        <w:t xml:space="preserve">ainsi </w:t>
-      </w:r>
-      <w:r>
-        <w:rPr>
-          <w:color w:val="FF0000"/>
-        </w:rPr>
-        <w:t>comme</w:t>
-      </w:r>
-      <w:r>
-        <w:rPr>
-          <w:color w:val="FF0000"/>
-        </w:rPr>
-        <w:t xml:space="preserve"> sur les pa</w:t>
-      </w:r>
-      <w:r>
-        <w:rPr>
-          <w:color w:val="FF0000"/>
-        </w:rPr>
-        <w:t>ires.</w:t>
-      </w:r>
-      <w:r>
-        <w:rPr>
-          <w:color w:val="FF0000"/>
-        </w:rPr>
+        <w:t>ainsi comme sur les paires.</w:t>
+      </w:r>
+      <w:r>
         <w:t xml:space="preserve"> Très bonne protection. Peu flexible.</w:t>
       </w:r>
     </w:p>
-    <w:p>
-      <w:pPr>
-        <w:rPr>
-          <w:color w:val="FF0000"/>
-        </w:rPr>
-      </w:pPr>
-    </w:p>
-    <w:p>
-      <w:pPr>
-        <w:rPr>
-          <w:color w:val="FF0000"/>
-        </w:rPr>
-      </w:pPr>
-    </w:p>
-    <w:p>
-      <w:pPr>
-        <w:rPr>
-          <w:color w:val="FF0000"/>
-        </w:rPr>
-      </w:pPr>
+    <w:p/>
+    <w:p/>
+    <w:p>
       <w:r>
         <w:rPr>
           <w:noProof/>
-          <w:color w:val="FF0000"/>
+          <w:lang w:eastAsia="fr-CH"/>
         </w:rPr>
         <w:drawing>
           <wp:anchor distT="0" distB="0" distL="114300" distR="114300" simplePos="0" relativeHeight="251677696" behindDoc="0" locked="0" layoutInCell="1" allowOverlap="1" wp14:anchorId="44E23202" wp14:editId="40BB3074">
@@ -4122,92 +3660,46 @@
           <w:numId w:val="9"/>
         </w:numPr>
         <w:jc w:val="both"/>
-        <w:rPr>
-          <w:color w:val="FF0000"/>
-        </w:rPr>
-      </w:pPr>
-      <w:r>
-        <w:rPr>
-          <w:color w:val="FF0000"/>
-        </w:rPr>
+      </w:pPr>
+      <w:r>
         <w:t>SF/UTP</w:t>
       </w:r>
       <w:r>
-        <w:rPr>
-          <w:color w:val="FF0000"/>
-        </w:rPr>
         <w:t xml:space="preserve"> </w:t>
       </w:r>
       <w:r>
-        <w:rPr>
-          <w:color w:val="FF0000"/>
-        </w:rPr>
         <w:t>(SFTP)</w:t>
       </w:r>
       <w:r>
-        <w:rPr>
-          <w:color w:val="FF0000"/>
-        </w:rPr>
         <w:t xml:space="preserve"> </w:t>
       </w:r>
       <w:r>
-        <w:rPr>
-          <w:color w:val="FF0000"/>
-        </w:rPr>
         <w:t xml:space="preserve">: Ce type de blindage n’utilise pas un blindage par paire, </w:t>
       </w:r>
       <w:r>
-        <w:rPr>
-          <w:color w:val="FF0000"/>
-        </w:rPr>
         <w:t>cependant</w:t>
       </w:r>
       <w:r>
-        <w:rPr>
-          <w:color w:val="FF0000"/>
-        </w:rPr>
         <w:t xml:space="preserve"> il dispose d’un double blindage général. Les quatre paires sont protégées par une feuille d’aluminium et une tresse. </w:t>
       </w:r>
       <w:r>
-        <w:rPr>
-          <w:color w:val="FF0000"/>
-        </w:rPr>
         <w:t>Peu flexible.</w:t>
       </w:r>
     </w:p>
-    <w:p>
-      <w:pPr>
-        <w:rPr>
-          <w:color w:val="FF0000"/>
-        </w:rPr>
-      </w:pPr>
-    </w:p>
-    <w:p>
-      <w:pPr>
-        <w:rPr>
-          <w:color w:val="FF0000"/>
-        </w:rPr>
-      </w:pPr>
-    </w:p>
-    <w:p>
-      <w:pPr>
-        <w:rPr>
-          <w:color w:val="FF0000"/>
-        </w:rPr>
-      </w:pPr>
-    </w:p>
+    <w:p/>
+    <w:p/>
+    <w:p/>
     <w:p>
       <w:pPr>
         <w:jc w:val="both"/>
         <w:rPr>
           <w:noProof/>
-          <w:color w:val="FF0000"/>
         </w:rPr>
       </w:pPr>
       <w:r>
         <w:rPr>
           <w:noProof/>
-          <w:color w:val="FF0000"/>
+          <w:lang w:eastAsia="fr-CH"/>
         </w:rPr>
         <w:drawing>
           <wp:anchor distT="0" distB="0" distL="114300" distR="114300" simplePos="0" relativeHeight="251678720" behindDoc="0" locked="0" layoutInCell="1" allowOverlap="1" wp14:anchorId="477200EE" wp14:editId="0ED9CA02">
@@ -4273,160 +3765,87 @@
         </w:drawing>
       </w:r>
       <w:r>
-        <w:rPr>
-          <w:color w:val="FF0000"/>
-        </w:rPr>
         <w:t>•</w:t>
       </w:r>
       <w:r>
-        <w:rPr>
-          <w:color w:val="FF0000"/>
-        </w:rPr>
         <w:tab/>
       </w:r>
       <w:r>
-        <w:rPr>
-          <w:color w:val="FF0000"/>
-        </w:rPr>
         <w:t>S/FTP(SSTP) :</w:t>
       </w:r>
       <w:r>
-        <w:rPr>
-          <w:color w:val="FF0000"/>
-        </w:rPr>
         <w:t xml:space="preserve"> </w:t>
       </w:r>
       <w:proofErr w:type="spellStart"/>
       <w:r>
-        <w:rPr>
-          <w:color w:val="FF0000"/>
-        </w:rPr>
         <w:t>Shielded</w:t>
       </w:r>
       <w:proofErr w:type="spellEnd"/>
       <w:r>
-        <w:rPr>
-          <w:color w:val="FF0000"/>
-        </w:rPr>
         <w:t xml:space="preserve"> </w:t>
       </w:r>
       <w:proofErr w:type="spellStart"/>
       <w:r>
-        <w:rPr>
-          <w:color w:val="FF0000"/>
-        </w:rPr>
         <w:t>Shielded</w:t>
       </w:r>
       <w:proofErr w:type="spellEnd"/>
       <w:r>
-        <w:rPr>
-          <w:color w:val="FF0000"/>
-        </w:rPr>
         <w:t xml:space="preserve"> </w:t>
       </w:r>
       <w:proofErr w:type="spellStart"/>
       <w:r>
-        <w:rPr>
-          <w:color w:val="FF0000"/>
-        </w:rPr>
         <w:t>Twisted</w:t>
       </w:r>
       <w:proofErr w:type="spellEnd"/>
       <w:r>
-        <w:rPr>
-          <w:color w:val="FF0000"/>
-        </w:rPr>
         <w:t xml:space="preserve"> Pairs – En plus de la </w:t>
       </w:r>
       <w:r>
-        <w:rPr>
-          <w:color w:val="FF0000"/>
-        </w:rPr>
-        <w:t>blindage</w:t>
-      </w:r>
-      <w:r>
-        <w:rPr>
-          <w:color w:val="FF0000"/>
-        </w:rPr>
-        <w:t xml:space="preserve"> (</w:t>
-      </w:r>
-      <w:r>
-        <w:rPr>
-          <w:color w:val="FF0000"/>
-        </w:rPr>
-        <w:t>par</w:t>
-      </w:r>
-      <w:r>
-        <w:rPr>
-          <w:color w:val="FF0000"/>
-        </w:rPr>
+        <w:t>blindage (par</w:t>
+      </w:r>
+      <w:r>
         <w:t xml:space="preserve"> tresse) </w:t>
       </w:r>
       <w:r>
-        <w:rPr>
-          <w:color w:val="FF0000"/>
-        </w:rPr>
         <w:t>complète du câble, chaque paire est blindée séparément.</w:t>
       </w:r>
       <w:r>
-        <w:rPr>
-          <w:color w:val="FF0000"/>
-        </w:rPr>
         <w:t xml:space="preserve"> Par feuille d’aluminium.</w:t>
       </w:r>
       <w:r>
-        <w:rPr>
-          <w:color w:val="FF0000"/>
-        </w:rPr>
         <w:t xml:space="preserve"> Utilisé dans les installations à long terme</w:t>
       </w:r>
       <w:r>
-        <w:rPr>
-          <w:color w:val="FF0000"/>
-        </w:rPr>
         <w:t xml:space="preserve"> et proches des installations électriques. </w:t>
       </w:r>
       <w:proofErr w:type="spellStart"/>
       <w:r>
-        <w:rPr>
-          <w:color w:val="FF0000"/>
-        </w:rPr>
         <w:t>Exellente</w:t>
       </w:r>
       <w:proofErr w:type="spellEnd"/>
       <w:r>
-        <w:rPr>
-          <w:color w:val="FF0000"/>
-        </w:rPr>
         <w:t xml:space="preserve"> protection. Câble très peu flexible.</w:t>
       </w:r>
-      <w:commentRangeEnd w:id="11"/>
+      <w:commentRangeEnd w:id="15"/>
       <w:r>
         <w:rPr>
           <w:rStyle w:val="Marquedecommentaire"/>
         </w:rPr>
-        <w:commentReference w:id="11"/>
-      </w:r>
-    </w:p>
-    <w:p>
-      <w:pPr>
-        <w:rPr>
-          <w:color w:val="FF0000"/>
-        </w:rPr>
-      </w:pPr>
-    </w:p>
+        <w:commentReference w:id="15"/>
+      </w:r>
+    </w:p>
+    <w:p/>
     <w:p>
       <w:pPr>
         <w:rPr>
           <w:b/>
-          <w:color w:val="FF0000"/>
         </w:rPr>
       </w:pPr>
       <w:r>
         <w:rPr>
           <w:b/>
           <w:noProof/>
-          <w:color w:val="FF0000"/>
+          <w:lang w:eastAsia="fr-CH"/>
         </w:rPr>
         <w:lastRenderedPageBreak/>
         <w:drawing>
@@ -4495,7 +3914,6 @@
       <w:r>
         <w:rPr>
           <w:b/>
-          <w:color w:val="FF0000"/>
         </w:rPr>
         <w:t>Récapitulatif :</w:t>
       </w:r>
@@ -4504,45 +3922,70 @@
       <w:pPr>
         <w:pStyle w:val="Titre2"/>
         <w:ind w:left="851"/>
-      </w:pPr>
-      <w:bookmarkStart w:id="13" w:name="_Toc4171487"/>
-      <w:r>
+        <w:rPr>
+          <w:color w:val="auto"/>
+        </w:rPr>
+      </w:pPr>
+      <w:bookmarkStart w:id="16" w:name="_Toc4171487"/>
+      <w:r>
+        <w:rPr>
+          <w:color w:val="auto"/>
+        </w:rPr>
         <w:t>C</w:t>
       </w:r>
       <w:r>
+        <w:rPr>
+          <w:color w:val="auto"/>
+        </w:rPr>
         <w:t>onnectiques</w:t>
       </w:r>
-      <w:bookmarkEnd w:id="13"/>
+      <w:bookmarkEnd w:id="16"/>
     </w:p>
     <w:p>
       <w:pPr>
         <w:pStyle w:val="Titre3"/>
         <w:rPr>
-          <w:color w:val="FF0000"/>
-        </w:rPr>
-      </w:pPr>
-      <w:bookmarkStart w:id="14" w:name="_Toc4171488"/>
-      <w:r>
-        <w:rPr>
-          <w:color w:val="FF0000"/>
+          <w:color w:val="auto"/>
+        </w:rPr>
+      </w:pPr>
+      <w:bookmarkStart w:id="17" w:name="_Toc4171488"/>
+      <w:r>
+        <w:rPr>
+          <w:color w:val="auto"/>
         </w:rPr>
         <w:t>RJ-45</w:t>
       </w:r>
-      <w:bookmarkEnd w:id="14"/>
+      <w:bookmarkEnd w:id="17"/>
     </w:p>
     <w:p>
       <w:pPr>
         <w:ind w:left="567"/>
         <w:jc w:val="both"/>
-        <w:rPr>
-          <w:color w:val="FF0000"/>
-        </w:rPr>
       </w:pPr>
       <w:r>
         <w:rPr>
           <w:noProof/>
         </w:rPr>
         <w:pict w14:anchorId="65397B00">
+          <v:shapetype id="_x0000_t75" coordsize="21600,21600" o:spt="75" o:preferrelative="t" path="m@4@5l@4@11@9@11@9@5xe" filled="f" stroked="f">
+            <v:stroke joinstyle="miter"/>
+            <v:formulas>
+              <v:f eqn="if lineDrawn pixelLineWidth 0"/>
+              <v:f eqn="sum @0 1 0"/>
+              <v:f eqn="sum 0 0 @1"/>
+              <v:f eqn="prod @2 1 2"/>
+              <v:f eqn="prod @3 21600 pixelWidth"/>
+              <v:f eqn="prod @3 21600 pixelHeight"/>
+              <v:f eqn="sum @0 0 1"/>
+              <v:f eqn="prod @6 1 2"/>
+              <v:f eqn="prod @7 21600 pixelWidth"/>
+              <v:f eqn="sum @8 21600 0"/>
+              <v:f eqn="prod @7 21600 pixelHeight"/>
+              <v:f eqn="sum @10 21600 0"/>
+            </v:formulas>
+            <v:path o:extrusionok="f" gradientshapeok="t" o:connecttype="rect"/>
+            <o:lock v:ext="edit" aspectratio="t"/>
+          </v:shapetype>
           <v:shape id="_x0000_s1026" type="#_x0000_t75" style="position:absolute;left:0;text-align:left;margin-left:347.3pt;margin-top:223.35pt;width:106.5pt;height:71.25pt;z-index:251666432;mso-position-horizontal-relative:margin;mso-position-vertical-relative:margin">
             <v:imagedata r:id="rId28" o:title="f3316386-01"/>
             <w10:wrap type="square" anchorx="margin" anchory="margin"/>
@@ -4550,41 +3993,26 @@
         </w:pict>
       </w:r>
       <w:r>
-        <w:rPr>
-          <w:color w:val="FF0000"/>
-        </w:rPr>
         <w:t xml:space="preserve">Le RJ-45 ou Registered Jack 45 est une interface physique utilisée pour terminer un câble </w:t>
       </w:r>
-      <w:commentRangeStart w:id="15"/>
-      <w:r>
-        <w:rPr>
-          <w:color w:val="FF0000"/>
-        </w:rPr>
+      <w:commentRangeStart w:id="18"/>
+      <w:r>
         <w:t>paire torsadée.</w:t>
       </w:r>
-      <w:commentRangeEnd w:id="15"/>
+      <w:commentRangeEnd w:id="18"/>
       <w:r>
         <w:rPr>
           <w:rStyle w:val="Marquedecommentaire"/>
         </w:rPr>
-        <w:commentReference w:id="15"/>
-      </w:r>
-      <w:r>
-        <w:rPr>
-          <w:color w:val="FF0000"/>
-        </w:rPr>
+        <w:commentReference w:id="18"/>
+      </w:r>
+      <w:r>
         <w:t xml:space="preserve"> </w:t>
       </w:r>
       <w:r>
-        <w:rPr>
-          <w:color w:val="FF0000"/>
-        </w:rPr>
         <w:t>Il permet d’interconnecter différents équipements de télécommunications ou de transferts de données</w:t>
       </w:r>
       <w:r>
-        <w:rPr>
-          <w:color w:val="FF0000"/>
-        </w:rPr>
         <w:t>.</w:t>
       </w:r>
     </w:p>
@@ -4592,9 +4020,6 @@
       <w:pPr>
         <w:ind w:left="567"/>
         <w:jc w:val="both"/>
-        <w:rPr>
-          <w:color w:val="FF0000"/>
-        </w:rPr>
       </w:pPr>
       <w:r>
         <w:rPr>
@@ -4608,15 +4033,9 @@
         </w:pict>
       </w:r>
       <w:r>
-        <w:rPr>
-          <w:color w:val="FF0000"/>
-        </w:rPr>
         <w:t xml:space="preserve">Le RJ-45 possède huit broches, ces huit broches seront utilisées pour y passer les quarte paires torsadées. Les paires torsadées utilisées </w:t>
       </w:r>
       <w:r>
-        <w:rPr>
-          <w:color w:val="FF0000"/>
-        </w:rPr>
         <w:t>auront une application différente selon l’utilité :</w:t>
       </w:r>
     </w:p>
@@ -4646,13 +4065,11 @@
               <w:jc w:val="center"/>
               <w:rPr>
                 <w:b/>
-                <w:color w:val="FF0000"/>
               </w:rPr>
             </w:pPr>
             <w:r>
               <w:rPr>
                 <w:b/>
-                <w:color w:val="FF0000"/>
               </w:rPr>
               <w:t>Application</w:t>
             </w:r>
@@ -4668,13 +4085,11 @@
               <w:jc w:val="center"/>
               <w:rPr>
                 <w:b/>
-                <w:color w:val="FF0000"/>
               </w:rPr>
             </w:pPr>
             <w:r>
               <w:rPr>
                 <w:b/>
-                <w:color w:val="FF0000"/>
               </w:rPr>
               <w:t>Paires employées</w:t>
             </w:r>
@@ -4690,15 +4105,7 @@
             <w:tcW w:w="2405" w:type="dxa"/>
           </w:tcPr>
           <w:p>
-            <w:pPr>
-              <w:rPr>
-                <w:color w:val="FF0000"/>
-              </w:rPr>
-            </w:pPr>
-            <w:r>
-              <w:rPr>
-                <w:color w:val="FF0000"/>
-              </w:rPr>
+            <w:r>
               <w:t>Téléphone analogique</w:t>
             </w:r>
           </w:p>
@@ -4710,14 +4117,8 @@
           <w:p>
             <w:pPr>
               <w:jc w:val="center"/>
-              <w:rPr>
-                <w:color w:val="FF0000"/>
-              </w:rPr>
             </w:pPr>
             <w:r>
-              <w:rPr>
-                <w:color w:val="FF0000"/>
-              </w:rPr>
               <w:t>7-8</w:t>
             </w:r>
           </w:p>
@@ -4732,15 +4133,7 @@
             <w:tcW w:w="2405" w:type="dxa"/>
           </w:tcPr>
           <w:p>
-            <w:pPr>
-              <w:rPr>
-                <w:color w:val="FF0000"/>
-              </w:rPr>
-            </w:pPr>
-            <w:r>
-              <w:rPr>
-                <w:color w:val="FF0000"/>
-              </w:rPr>
+            <w:r>
               <w:t>Téléphone numérique</w:t>
             </w:r>
           </w:p>
@@ -4752,14 +4145,8 @@
           <w:p>
             <w:pPr>
               <w:jc w:val="center"/>
-              <w:rPr>
-                <w:color w:val="FF0000"/>
-              </w:rPr>
             </w:pPr>
             <w:r>
-              <w:rPr>
-                <w:color w:val="FF0000"/>
-              </w:rPr>
               <w:t>4-5</w:t>
             </w:r>
           </w:p>
@@ -4774,15 +4161,7 @@
             <w:tcW w:w="2405" w:type="dxa"/>
           </w:tcPr>
           <w:p>
-            <w:pPr>
-              <w:rPr>
-                <w:color w:val="FF0000"/>
-              </w:rPr>
-            </w:pPr>
-            <w:r>
-              <w:rPr>
-                <w:color w:val="FF0000"/>
-              </w:rPr>
+            <w:r>
               <w:t>Numéris S0</w:t>
             </w:r>
           </w:p>
@@ -4794,14 +4173,8 @@
           <w:p>
             <w:pPr>
               <w:jc w:val="center"/>
-              <w:rPr>
-                <w:color w:val="FF0000"/>
-              </w:rPr>
             </w:pPr>
             <w:r>
-              <w:rPr>
-                <w:color w:val="FF0000"/>
-              </w:rPr>
               <w:t>3-6 et 4-5</w:t>
             </w:r>
           </w:p>
@@ -4816,15 +4189,7 @@
             <w:tcW w:w="2405" w:type="dxa"/>
           </w:tcPr>
           <w:p>
-            <w:pPr>
-              <w:rPr>
-                <w:color w:val="FF0000"/>
-              </w:rPr>
-            </w:pPr>
-            <w:r>
-              <w:rPr>
-                <w:color w:val="FF0000"/>
-              </w:rPr>
+            <w:r>
               <w:t>Ethernet 10/100 Base T</w:t>
             </w:r>
           </w:p>
@@ -4836,14 +4201,8 @@
           <w:p>
             <w:pPr>
               <w:jc w:val="center"/>
-              <w:rPr>
-                <w:color w:val="FF0000"/>
-              </w:rPr>
             </w:pPr>
             <w:r>
-              <w:rPr>
-                <w:color w:val="FF0000"/>
-              </w:rPr>
               <w:t>1-2 et 3-6</w:t>
             </w:r>
           </w:p>
@@ -4858,15 +4217,7 @@
             <w:tcW w:w="2405" w:type="dxa"/>
           </w:tcPr>
           <w:p>
-            <w:pPr>
-              <w:rPr>
-                <w:color w:val="FF0000"/>
-              </w:rPr>
-            </w:pPr>
-            <w:r>
-              <w:rPr>
-                <w:color w:val="FF0000"/>
-              </w:rPr>
+            <w:r>
               <w:t>Gigabit Ethernet</w:t>
             </w:r>
           </w:p>
@@ -4878,20 +4229,11 @@
           <w:p>
             <w:pPr>
               <w:jc w:val="center"/>
-              <w:rPr>
-                <w:color w:val="FF0000"/>
-              </w:rPr>
             </w:pPr>
             <w:r>
-              <w:rPr>
-                <w:color w:val="FF0000"/>
-              </w:rPr>
               <w:t xml:space="preserve">1-2, 3-6, 4-5 et </w:t>
             </w:r>
             <w:r>
-              <w:rPr>
-                <w:color w:val="FF0000"/>
-              </w:rPr>
               <w:t>7-8</w:t>
             </w:r>
           </w:p>
@@ -4906,23 +4248,12 @@
             <w:tcW w:w="2405" w:type="dxa"/>
           </w:tcPr>
           <w:p>
-            <w:pPr>
-              <w:rPr>
-                <w:color w:val="FF0000"/>
-              </w:rPr>
-            </w:pPr>
             <w:proofErr w:type="spellStart"/>
             <w:r>
-              <w:rPr>
-                <w:color w:val="FF0000"/>
-              </w:rPr>
               <w:t>Token</w:t>
             </w:r>
             <w:proofErr w:type="spellEnd"/>
             <w:r>
-              <w:rPr>
-                <w:color w:val="FF0000"/>
-              </w:rPr>
               <w:t xml:space="preserve"> Ring</w:t>
             </w:r>
           </w:p>
@@ -4934,14 +4265,8 @@
           <w:p>
             <w:pPr>
               <w:jc w:val="center"/>
-              <w:rPr>
-                <w:color w:val="FF0000"/>
-              </w:rPr>
             </w:pPr>
             <w:r>
-              <w:rPr>
-                <w:color w:val="FF0000"/>
-              </w:rPr>
               <w:t>3-6 et 4-5</w:t>
             </w:r>
           </w:p>
@@ -4956,15 +4281,7 @@
             <w:tcW w:w="2405" w:type="dxa"/>
           </w:tcPr>
           <w:p>
-            <w:pPr>
-              <w:rPr>
-                <w:color w:val="FF0000"/>
-              </w:rPr>
-            </w:pPr>
-            <w:r>
-              <w:rPr>
-                <w:color w:val="FF0000"/>
-              </w:rPr>
+            <w:r>
               <w:t>ATM 155</w:t>
             </w:r>
           </w:p>
@@ -4976,14 +4293,8 @@
           <w:p>
             <w:pPr>
               <w:jc w:val="center"/>
-              <w:rPr>
-                <w:color w:val="FF0000"/>
-              </w:rPr>
             </w:pPr>
             <w:r>
-              <w:rPr>
-                <w:color w:val="FF0000"/>
-              </w:rPr>
               <w:t>1-2 et 7-8</w:t>
             </w:r>
           </w:p>
@@ -4998,15 +4309,7 @@
             <w:tcW w:w="2405" w:type="dxa"/>
           </w:tcPr>
           <w:p>
-            <w:pPr>
-              <w:rPr>
-                <w:color w:val="FF0000"/>
-              </w:rPr>
-            </w:pPr>
-            <w:r>
-              <w:rPr>
-                <w:color w:val="FF0000"/>
-              </w:rPr>
+            <w:r>
               <w:t>ATM 622</w:t>
             </w:r>
           </w:p>
@@ -5018,27 +4321,15 @@
           <w:p>
             <w:pPr>
               <w:jc w:val="center"/>
-              <w:rPr>
-                <w:color w:val="FF0000"/>
-              </w:rPr>
             </w:pPr>
             <w:r>
-              <w:rPr>
-                <w:color w:val="FF0000"/>
-              </w:rPr>
               <w:t>1-2, 3-6, 4-5 et 7-8</w:t>
             </w:r>
           </w:p>
         </w:tc>
       </w:tr>
     </w:tbl>
-    <w:p>
-      <w:pPr>
-        <w:rPr>
-          <w:color w:val="FF0000"/>
-        </w:rPr>
-      </w:pPr>
-    </w:p>
+    <w:p/>
     <w:p/>
     <w:p/>
     <w:p>
@@ -5048,26 +4339,14 @@
         </w:tabs>
         <w:ind w:left="5103"/>
         <w:jc w:val="both"/>
-        <w:rPr>
-          <w:color w:val="FF0000"/>
-        </w:rPr>
-      </w:pPr>
-      <w:r>
-        <w:rPr>
-          <w:color w:val="FF0000"/>
-        </w:rPr>
+      </w:pPr>
+      <w:r>
         <w:t>Position des p</w:t>
       </w:r>
       <w:r>
-        <w:rPr>
-          <w:color w:val="FF0000"/>
-        </w:rPr>
         <w:t>aires torsadées en fonctions des différentes normes</w:t>
       </w:r>
       <w:r>
-        <w:rPr>
-          <w:color w:val="FF0000"/>
-        </w:rPr>
         <w:t>.</w:t>
       </w:r>
     </w:p>
@@ -5077,43 +4356,37 @@
           <w:tab w:val="left" w:pos="1215"/>
         </w:tabs>
         <w:jc w:val="both"/>
-        <w:rPr>
-          <w:color w:val="FF0000"/>
-        </w:rPr>
       </w:pPr>
     </w:p>
     <w:p>
       <w:pPr>
         <w:pStyle w:val="Titre3"/>
         <w:rPr>
-          <w:color w:val="FF0000"/>
-        </w:rPr>
-      </w:pPr>
-      <w:bookmarkStart w:id="16" w:name="_Toc4171489"/>
-      <w:commentRangeStart w:id="17"/>
-      <w:r>
-        <w:rPr>
-          <w:color w:val="FF0000"/>
+          <w:color w:val="auto"/>
+        </w:rPr>
+      </w:pPr>
+      <w:bookmarkStart w:id="19" w:name="_Toc4171489"/>
+      <w:commentRangeStart w:id="20"/>
+      <w:r>
+        <w:rPr>
+          <w:color w:val="auto"/>
         </w:rPr>
         <w:t>RJ-11</w:t>
       </w:r>
-      <w:bookmarkEnd w:id="16"/>
-      <w:commentRangeEnd w:id="17"/>
+      <w:bookmarkEnd w:id="19"/>
+      <w:commentRangeEnd w:id="20"/>
       <w:r>
         <w:rPr>
           <w:rStyle w:val="Marquedecommentaire"/>
           <w:rFonts w:asciiTheme="minorHAnsi" w:eastAsiaTheme="minorHAnsi" w:hAnsiTheme="minorHAnsi" w:cstheme="minorBidi"/>
           <w:color w:val="auto"/>
         </w:rPr>
-        <w:commentReference w:id="17"/>
+        <w:commentReference w:id="20"/>
       </w:r>
     </w:p>
     <w:p>
       <w:pPr>
         <w:ind w:left="567"/>
-        <w:rPr>
-          <w:color w:val="FF0000"/>
-        </w:rPr>
       </w:pPr>
     </w:p>
     <w:p>
@@ -5121,91 +4394,67 @@
         <w:pStyle w:val="Titre2"/>
         <w:ind w:left="851"/>
         <w:rPr>
-          <w:color w:val="FF0000"/>
-        </w:rPr>
-      </w:pPr>
-      <w:bookmarkStart w:id="18" w:name="_Toc4171490"/>
-      <w:r>
-        <w:rPr>
-          <w:color w:val="FF0000"/>
+          <w:color w:val="auto"/>
+        </w:rPr>
+      </w:pPr>
+      <w:bookmarkStart w:id="21" w:name="_Toc4171490"/>
+      <w:r>
+        <w:rPr>
+          <w:color w:val="auto"/>
         </w:rPr>
         <w:t>Normes</w:t>
       </w:r>
-      <w:bookmarkEnd w:id="18"/>
+      <w:bookmarkEnd w:id="21"/>
     </w:p>
     <w:p>
       <w:pPr>
         <w:pStyle w:val="Titre3"/>
         <w:rPr>
-          <w:color w:val="FF0000"/>
+          <w:color w:val="auto"/>
           <w:lang w:val="it-IT"/>
         </w:rPr>
       </w:pPr>
-      <w:bookmarkStart w:id="19" w:name="_Toc4171491"/>
-      <w:r>
-        <w:rPr>
-          <w:color w:val="FF0000"/>
+      <w:bookmarkStart w:id="22" w:name="_Toc4171491"/>
+      <w:r>
+        <w:rPr>
+          <w:color w:val="auto"/>
           <w:lang w:val="it-IT"/>
         </w:rPr>
         <w:t xml:space="preserve">Norme </w:t>
       </w:r>
-      <w:bookmarkStart w:id="20" w:name="_Hlk3968700"/>
-      <w:r>
-        <w:rPr>
-          <w:color w:val="FF0000"/>
+      <w:bookmarkStart w:id="23" w:name="_Hlk3968700"/>
+      <w:r>
+        <w:rPr>
+          <w:color w:val="auto"/>
           <w:lang w:val="it-IT"/>
         </w:rPr>
         <w:t>IEEE 802.3</w:t>
       </w:r>
-      <w:bookmarkEnd w:id="19"/>
-      <w:bookmarkEnd w:id="20"/>
+      <w:bookmarkEnd w:id="22"/>
+      <w:bookmarkEnd w:id="23"/>
     </w:p>
     <w:p>
       <w:pPr>
         <w:ind w:left="567"/>
         <w:jc w:val="both"/>
-        <w:rPr>
-          <w:color w:val="FF0000"/>
-        </w:rPr>
-      </w:pPr>
-      <w:r>
-        <w:rPr>
-          <w:color w:val="FF0000"/>
-        </w:rPr>
-        <w:t xml:space="preserve">IEEE signifie « </w:t>
-      </w:r>
-      <w:r>
-        <w:rPr>
-          <w:color w:val="FF0000"/>
-        </w:rPr>
-        <w:t xml:space="preserve">Institute of </w:t>
+      </w:pPr>
+      <w:r>
+        <w:t xml:space="preserve">IEEE signifie « Institute of </w:t>
       </w:r>
       <w:proofErr w:type="spellStart"/>
       <w:r>
-        <w:rPr>
-          <w:color w:val="FF0000"/>
-        </w:rPr>
         <w:t>Electrical</w:t>
       </w:r>
       <w:proofErr w:type="spellEnd"/>
       <w:r>
-        <w:rPr>
-          <w:color w:val="FF0000"/>
-        </w:rPr>
         <w:t xml:space="preserve"> and Electronics </w:t>
       </w:r>
       <w:proofErr w:type="spellStart"/>
       <w:r>
-        <w:rPr>
-          <w:color w:val="FF0000"/>
-        </w:rPr>
         <w:t>Engineers</w:t>
       </w:r>
       <w:proofErr w:type="spellEnd"/>
       <w:r>
-        <w:rPr>
-          <w:color w:val="FF0000"/>
-        </w:rPr>
         <w:t xml:space="preserve"> » qui est une institue américaine. Ils ont créé plusieurs normes dont la IEEE 802.3 qui fait référence à un ensemble de protocoles qui définissent les réseaux locaux (LAN). Il comprend l'exploitation, la bande passante et des connexions de périphériques dans un environnement LAN. </w:t>
       </w:r>
     </w:p>
@@ -5213,28 +4462,16 @@
       <w:pPr>
         <w:ind w:left="567"/>
         <w:jc w:val="both"/>
-        <w:rPr>
-          <w:color w:val="FF0000"/>
-        </w:rPr>
-      </w:pPr>
-      <w:r>
-        <w:rPr>
-          <w:color w:val="FF0000"/>
-        </w:rPr>
+      </w:pPr>
+      <w:r>
         <w:t xml:space="preserve">Il existe deux opérations dans IEEE 802.3 Opérations. La première est le mode </w:t>
       </w:r>
       <w:proofErr w:type="spellStart"/>
       <w:r>
-        <w:rPr>
-          <w:color w:val="FF0000"/>
-        </w:rPr>
         <w:t>half</w:t>
       </w:r>
       <w:proofErr w:type="spellEnd"/>
       <w:r>
-        <w:rPr>
-          <w:color w:val="FF0000"/>
-        </w:rPr>
         <w:t>-duplex, qui est comme un talkie-walkie, il peut recevoir et envoyer des données que d’un seul à la fois. Le second mode de fonctionnement est le mode full-duplex, qui peut envoyer et recevoir des données de plusieurs périphériques simultanément.</w:t>
       </w:r>
     </w:p>
@@ -5242,14 +4479,8 @@
       <w:pPr>
         <w:ind w:left="567"/>
         <w:jc w:val="both"/>
-        <w:rPr>
-          <w:color w:val="FF0000"/>
-        </w:rPr>
-      </w:pPr>
-      <w:r>
-        <w:rPr>
-          <w:color w:val="FF0000"/>
-        </w:rPr>
+      </w:pPr>
+      <w:r>
         <w:lastRenderedPageBreak/>
         <w:t>À ce jour, il existe quatre débits dans la norme IEEE 802.3. Le débit est la vitesse à laquelle les données peuvent être transmises entre réseaux connectés pas des câbles physiques. Les vitesses existantes sont l’Ethernet qui a un débit de 10 Mb/s, le second est le Fast Ethernet qui utilise le protocole IEEE 802.3u et qui a un débit de 100 Mb/s, le troisième est le GigaEthernet qui utilise le protocole IEEE 802.3z et qui a un débit de 1’000Mb/s et le dernier est le 10 GigaEthernet qui utilise le protocole IEEE 802.3ae qui a un débit de 10’000Mb/s.</w:t>
       </w:r>
@@ -5258,14 +4489,8 @@
       <w:pPr>
         <w:ind w:left="567"/>
         <w:jc w:val="both"/>
-        <w:rPr>
-          <w:color w:val="FF0000"/>
-        </w:rPr>
-      </w:pPr>
-      <w:r>
-        <w:rPr>
-          <w:color w:val="FF0000"/>
-        </w:rPr>
+      </w:pPr>
+      <w:r>
         <w:t>Tous les câbles ne peuvent pas supporter le plus gros débit. Par exemple si nous avons un câble de catégorie 5 le débit maximum sera 100 Mb/s.</w:t>
       </w:r>
     </w:p>
@@ -5273,50 +4498,35 @@
       <w:pPr>
         <w:pStyle w:val="Titre3"/>
         <w:rPr>
-          <w:color w:val="FF0000"/>
+          <w:color w:val="auto"/>
           <w:lang w:val="it-IT"/>
         </w:rPr>
       </w:pPr>
-      <w:bookmarkStart w:id="21" w:name="_Toc4171492"/>
-      <w:r>
-        <w:rPr>
-          <w:color w:val="FF0000"/>
+      <w:bookmarkStart w:id="24" w:name="_Toc4171492"/>
+      <w:r>
+        <w:rPr>
+          <w:color w:val="auto"/>
           <w:lang w:val="it-IT"/>
         </w:rPr>
         <w:t>Norme TIA/EIA-568</w:t>
       </w:r>
-      <w:bookmarkEnd w:id="21"/>
+      <w:bookmarkEnd w:id="24"/>
     </w:p>
     <w:p>
       <w:pPr>
         <w:ind w:left="567"/>
         <w:jc w:val="both"/>
-        <w:rPr>
-          <w:color w:val="FF0000"/>
-        </w:rPr>
-      </w:pPr>
-      <w:r>
-        <w:rPr>
-          <w:color w:val="FF0000"/>
-        </w:rPr>
+      </w:pPr>
+      <w:r>
         <w:t>Afin de normaliser la disposition huit fils dans les connecteurs, la norme T568a et T568b sont utilisées pour la création de câble Ethernet. D’après les usages nous a</w:t>
       </w:r>
       <w:r>
-        <w:rPr>
-          <w:color w:val="FF0000"/>
-        </w:rPr>
         <w:t>u</w:t>
       </w:r>
       <w:r>
-        <w:rPr>
-          <w:color w:val="FF0000"/>
-        </w:rPr>
         <w:t>rons besoin</w:t>
       </w:r>
       <w:r>
-        <w:rPr>
-          <w:color w:val="FF0000"/>
-        </w:rPr>
         <w:t xml:space="preserve"> d’utiliser un câble droit ou croisé. </w:t>
       </w:r>
     </w:p>
@@ -5324,12 +4534,12 @@
       <w:pPr>
         <w:pStyle w:val="Titre4"/>
         <w:rPr>
-          <w:color w:val="FF0000"/>
-        </w:rPr>
-      </w:pPr>
-      <w:r>
-        <w:rPr>
-          <w:color w:val="FF0000"/>
+          <w:color w:val="auto"/>
+        </w:rPr>
+      </w:pPr>
+      <w:r>
+        <w:rPr>
+          <w:color w:val="auto"/>
         </w:rPr>
         <w:t>Les câbles droits</w:t>
       </w:r>
@@ -5339,14 +4549,10 @@
         <w:spacing w:after="240"/>
         <w:ind w:left="567"/>
         <w:jc w:val="both"/>
-        <w:rPr>
-          <w:color w:val="FF0000"/>
-        </w:rPr>
       </w:pPr>
       <w:r>
         <w:rPr>
           <w:noProof/>
-          <w:color w:val="FF0000"/>
           <w:lang w:eastAsia="fr-CH"/>
         </w:rPr>
         <w:drawing>
@@ -5400,9 +4606,6 @@
         </w:drawing>
       </w:r>
       <w:r>
-        <w:rPr>
-          <w:color w:val="FF0000"/>
-        </w:rPr>
         <w:t>Lorsque nous voulons connecter deux périphériques de deux types différents, autrement dit connecter un PC à un routeur ou un commutateur. Nous allons utiliser un câble droit donc pour créer un câble droit, il faut utiliser deux fois la même norme, soit la T568a ou T568b à chaque extrémité du câble. Lors d’une installation les deux normes peuvent être mélangées mais il est fortement recommandé de choisir une norme au début et de ne pas la changer jusqu’à la fin.</w:t>
       </w:r>
     </w:p>
@@ -5410,12 +4613,12 @@
       <w:pPr>
         <w:pStyle w:val="Titre4"/>
         <w:rPr>
-          <w:color w:val="FF0000"/>
-        </w:rPr>
-      </w:pPr>
-      <w:r>
-        <w:rPr>
-          <w:color w:val="FF0000"/>
+          <w:color w:val="auto"/>
+        </w:rPr>
+      </w:pPr>
+      <w:r>
+        <w:rPr>
+          <w:color w:val="auto"/>
         </w:rPr>
         <w:t>Les câbles croisés</w:t>
       </w:r>
@@ -5424,14 +4627,10 @@
       <w:pPr>
         <w:ind w:left="567"/>
         <w:jc w:val="both"/>
-        <w:rPr>
-          <w:color w:val="FF0000"/>
-        </w:rPr>
       </w:pPr>
       <w:r>
         <w:rPr>
           <w:noProof/>
-          <w:color w:val="FF0000"/>
           <w:lang w:eastAsia="fr-CH"/>
         </w:rPr>
         <w:drawing>
@@ -5498,9 +4697,6 @@
         </w:drawing>
       </w:r>
       <w:r>
-        <w:rPr>
-          <w:color w:val="FF0000"/>
-        </w:rPr>
         <w:t>Au contraire lorsque nous voulons connecter deux périphériques du même type, c’est-à-dire un PC à un autre PC ou connecter deux connecteurs ensembles. Nous allons utiliser un câble croisé donc pour créer un câble croisé, il faut utiliser une fois la norme T568a à un connecteur et la norme T568b sur l’autre connecteur. Ainsi ce câblage permet d’inverser les signaux de transmission et de réception, c’est pour cela que les appareils peuvent communiquer entre eux.</w:t>
       </w:r>
     </w:p>
@@ -5510,14 +4706,13 @@
         <w:jc w:val="both"/>
         <w:rPr>
           <w:i/>
-          <w:color w:val="FF0000"/>
           <w:u w:val="single"/>
         </w:rPr>
       </w:pPr>
       <w:r>
         <w:rPr>
           <w:noProof/>
-          <w:color w:val="FF0000"/>
+          <w:lang w:eastAsia="fr-CH"/>
         </w:rPr>
         <w:drawing>
           <wp:anchor distT="0" distB="0" distL="114300" distR="114300" simplePos="0" relativeHeight="251670528" behindDoc="0" locked="0" layoutInCell="1" allowOverlap="1" wp14:anchorId="50F6837D" wp14:editId="7999CC25">
@@ -5585,7 +4780,6 @@
       <w:r>
         <w:rPr>
           <w:i/>
-          <w:color w:val="FF0000"/>
           <w:u w:val="single"/>
         </w:rPr>
         <w:t>Attention</w:t>
@@ -5595,14 +4789,8 @@
       <w:pPr>
         <w:ind w:left="567"/>
         <w:jc w:val="both"/>
-        <w:rPr>
-          <w:color w:val="FF0000"/>
-        </w:rPr>
-      </w:pPr>
-      <w:r>
-        <w:rPr>
-          <w:color w:val="FF0000"/>
-        </w:rPr>
+      </w:pPr>
+      <w:r>
         <w:t>Les câbles pairs torsadés utilisant la norme GigaEthernet ou ultérieure doivent impérativement inverser tous les fils du connecteur (Voir image). Les normes 100 BASE-T ou antérieurs utilisaient que quatre fils pour l’Ethernet alors que le GigaEthernet ou ultérieurs utilisent les quatre paires pour la transmission de données.</w:t>
       </w:r>
     </w:p>
@@ -5610,21 +4798,18 @@
       <w:pPr>
         <w:ind w:left="567"/>
         <w:jc w:val="both"/>
-        <w:rPr>
-          <w:color w:val="FF0000"/>
-        </w:rPr>
       </w:pPr>
     </w:p>
     <w:p>
       <w:pPr>
         <w:pStyle w:val="Titre4"/>
         <w:rPr>
-          <w:color w:val="FF0000"/>
-        </w:rPr>
-      </w:pPr>
-      <w:r>
-        <w:rPr>
-          <w:color w:val="FF0000"/>
+          <w:color w:val="auto"/>
+        </w:rPr>
+      </w:pPr>
+      <w:r>
+        <w:rPr>
+          <w:color w:val="auto"/>
         </w:rPr>
         <w:t>Conclusion</w:t>
       </w:r>
@@ -5633,14 +4818,8 @@
       <w:pPr>
         <w:ind w:left="567"/>
         <w:jc w:val="both"/>
-        <w:rPr>
-          <w:color w:val="FF0000"/>
-        </w:rPr>
-      </w:pPr>
-      <w:r>
-        <w:rPr>
-          <w:color w:val="FF0000"/>
-        </w:rPr>
+      </w:pPr>
+      <w:r>
         <w:t>Les deux normes ont des utilisations bien différentes. À l’heure actuelle, nous ne sommes plus vraiment obligés d’utilisé des câbles croisés car les cartes réseaux font le pont automatiquement mais il est recommandé de le faire pour des gains de performance et une meilleure stabilité.</w:t>
       </w:r>
     </w:p>
@@ -5649,22 +4828,22 @@
       <w:pPr>
         <w:pStyle w:val="Titre1"/>
       </w:pPr>
-      <w:bookmarkStart w:id="22" w:name="_Toc4171493"/>
+      <w:bookmarkStart w:id="25" w:name="_Toc4171493"/>
       <w:r>
         <w:lastRenderedPageBreak/>
         <w:t>Fabrication</w:t>
       </w:r>
-      <w:bookmarkEnd w:id="22"/>
+      <w:bookmarkEnd w:id="25"/>
     </w:p>
     <w:p>
       <w:pPr>
         <w:pStyle w:val="Titre1"/>
       </w:pPr>
-      <w:bookmarkStart w:id="23" w:name="_Toc4171494"/>
+      <w:bookmarkStart w:id="26" w:name="_Toc4171494"/>
       <w:r>
         <w:t>Questionnaire</w:t>
       </w:r>
-      <w:bookmarkEnd w:id="23"/>
+      <w:bookmarkEnd w:id="26"/>
     </w:p>
     <w:p>
       <w:pPr>
@@ -5684,32 +4863,32 @@
       <w:pPr>
         <w:pStyle w:val="Titre1"/>
       </w:pPr>
-      <w:bookmarkStart w:id="24" w:name="_Toc4171495"/>
-      <w:commentRangeStart w:id="25"/>
-      <w:commentRangeStart w:id="26"/>
+      <w:bookmarkStart w:id="27" w:name="_Toc4171495"/>
+      <w:commentRangeStart w:id="28"/>
+      <w:commentRangeStart w:id="29"/>
       <w:r>
         <w:lastRenderedPageBreak/>
         <w:t>Source</w:t>
       </w:r>
-      <w:commentRangeEnd w:id="25"/>
+      <w:commentRangeEnd w:id="28"/>
       <w:r>
         <w:rPr>
           <w:rStyle w:val="Marquedecommentaire"/>
           <w:rFonts w:asciiTheme="minorHAnsi" w:eastAsiaTheme="minorHAnsi" w:hAnsiTheme="minorHAnsi" w:cstheme="minorBidi"/>
           <w:color w:val="auto"/>
         </w:rPr>
-        <w:commentReference w:id="25"/>
-      </w:r>
-      <w:commentRangeEnd w:id="26"/>
+        <w:commentReference w:id="28"/>
+      </w:r>
+      <w:commentRangeEnd w:id="29"/>
       <w:r>
         <w:rPr>
           <w:rStyle w:val="Marquedecommentaire"/>
           <w:rFonts w:asciiTheme="minorHAnsi" w:eastAsiaTheme="minorHAnsi" w:hAnsiTheme="minorHAnsi" w:cstheme="minorBidi"/>
           <w:color w:val="auto"/>
         </w:rPr>
-        <w:commentReference w:id="26"/>
-      </w:r>
-      <w:bookmarkEnd w:id="24"/>
+        <w:commentReference w:id="29"/>
+      </w:r>
+      <w:bookmarkEnd w:id="27"/>
     </w:p>
     <w:p>
       <w:pPr>
@@ -6344,7 +5523,7 @@
       </w:r>
       <w:r>
         <w:rPr>
-          <w:rStyle w:val="Accentuationlgre"/>
+          <w:rStyle w:val="Emphaseple"/>
           <w:lang w:val="it-IT"/>
         </w:rPr>
         <w:t>802</w:t>
@@ -6361,7 +5540,7 @@
         <w:spacing w:after="0"/>
         <w:ind w:left="1134"/>
         <w:rPr>
-          <w:rStyle w:val="Accentuationlgre"/>
+          <w:rStyle w:val="Emphaseple"/>
           <w:lang w:val="it-IT"/>
         </w:rPr>
       </w:pPr>
@@ -6380,7 +5559,7 @@
         <w:spacing w:after="0"/>
         <w:ind w:left="1134"/>
         <w:rPr>
-          <w:rStyle w:val="Accentuationlgre"/>
+          <w:rStyle w:val="Emphaseple"/>
           <w:lang w:val="it-IT"/>
         </w:rPr>
       </w:pPr>
@@ -6398,7 +5577,7 @@
       <w:pPr>
         <w:ind w:left="1134"/>
         <w:rPr>
-          <w:rStyle w:val="Accentuationlgre"/>
+          <w:rStyle w:val="Emphaseple"/>
           <w:lang w:val="it-IT"/>
         </w:rPr>
       </w:pPr>
@@ -6417,7 +5596,7 @@
         <w:spacing w:after="0"/>
         <w:ind w:left="851"/>
         <w:rPr>
-          <w:rStyle w:val="Accentuationlgre"/>
+          <w:rStyle w:val="Emphaseple"/>
           <w:lang w:val="it-IT" w:eastAsia="fr-CH"/>
         </w:rPr>
       </w:pPr>
@@ -6483,7 +5662,7 @@
 </file>
 
 <file path=word/comments.xml><?xml version="1.0" encoding="utf-8"?>
-<w:comments xmlns:wpc="http://schemas.microsoft.com/office/word/2010/wordprocessingCanvas" xmlns:cx="http://schemas.microsoft.com/office/drawing/2014/chartex" xmlns:cx1="http://schemas.microsoft.com/office/drawing/2015/9/8/chartex" xmlns:cx2="http://schemas.microsoft.com/office/drawing/2015/10/21/chartex" xmlns:cx3="http://schemas.microsoft.com/office/drawing/2016/5/9/chartex" xmlns:cx4="http://schemas.microsoft.com/office/drawing/2016/5/10/chartex" xmlns:cx5="http://schemas.microsoft.com/office/drawing/2016/5/11/chartex" xmlns:cx6="http://schemas.microsoft.com/office/drawing/2016/5/12/chartex" xmlns:cx7="http://schemas.microsoft.com/office/drawing/2016/5/13/chartex" xmlns:cx8="http://schemas.microsoft.com/office/drawing/2016/5/14/chartex" xmlns:mc="http://schemas.openxmlformats.org/markup-compatibility/2006" xmlns:aink="http://schemas.microsoft.com/office/drawing/2016/ink" xmlns:am3d="http://schemas.microsoft.com/office/drawing/2017/model3d" xmlns:o="urn:schemas-microsoft-com:office:office" xmlns:r="http://schemas.openxmlformats.org/officeDocument/2006/relationships" xmlns:m="http://schemas.openxmlformats.org/officeDocument/2006/math" xmlns:v="urn:schemas-microsoft-com:vml" xmlns:wp14="http://schemas.microsoft.com/office/word/2010/wordprocessingDrawing" xmlns:wp="http://schemas.openxmlformats.org/drawingml/2006/wordprocessingDrawing" xmlns:w10="urn:schemas-microsoft-com:office:word" xmlns:w="http://schemas.openxmlformats.org/wordprocessingml/2006/main" xmlns:w14="http://schemas.microsoft.com/office/word/2010/wordml" xmlns:w15="http://schemas.microsoft.com/office/word/2012/wordml" xmlns:w16cid="http://schemas.microsoft.com/office/word/2016/wordml/cid" xmlns:w16se="http://schemas.microsoft.com/office/word/2015/wordml/symex" xmlns:wpg="http://schemas.microsoft.com/office/word/2010/wordprocessingGroup" xmlns:wpi="http://schemas.microsoft.com/office/word/2010/wordprocessingInk" xmlns:wne="http://schemas.microsoft.com/office/word/2006/wordml" xmlns:wps="http://schemas.microsoft.com/office/word/2010/wordprocessingShape" mc:Ignorable="w14 w15 w16se w16cid wp14">
+<w:comments xmlns:wpc="http://schemas.microsoft.com/office/word/2010/wordprocessingCanvas" xmlns:cx="http://schemas.microsoft.com/office/drawing/2014/chartex" xmlns:cx1="http://schemas.microsoft.com/office/drawing/2015/9/8/chartex" xmlns:mc="http://schemas.openxmlformats.org/markup-compatibility/2006" xmlns:o="urn:schemas-microsoft-com:office:office" xmlns:r="http://schemas.openxmlformats.org/officeDocument/2006/relationships" xmlns:m="http://schemas.openxmlformats.org/officeDocument/2006/math" xmlns:v="urn:schemas-microsoft-com:vml" xmlns:wp14="http://schemas.microsoft.com/office/word/2010/wordprocessingDrawing" xmlns:wp="http://schemas.openxmlformats.org/drawingml/2006/wordprocessingDrawing" xmlns:w10="urn:schemas-microsoft-com:office:word" xmlns:w="http://schemas.openxmlformats.org/wordprocessingml/2006/main" xmlns:w14="http://schemas.microsoft.com/office/word/2010/wordml" xmlns:w15="http://schemas.microsoft.com/office/word/2012/wordml" xmlns:w16se="http://schemas.microsoft.com/office/word/2015/wordml/symex" xmlns:wpg="http://schemas.microsoft.com/office/word/2010/wordprocessingGroup" xmlns:wpi="http://schemas.microsoft.com/office/word/2010/wordprocessingInk" xmlns:wne="http://schemas.microsoft.com/office/word/2006/wordml" xmlns:wps="http://schemas.microsoft.com/office/word/2010/wordprocessingShape" mc:Ignorable="w14 w15 w16se wp14">
   <w:comment w:id="1" w:author="Dylan Guiducci" w:date="2019-03-20T15:29:00Z" w:initials="DG">
     <w:p>
       <w:pPr>
@@ -6498,9 +5677,84 @@
       <w:r>
         <w:t>A Compléter</w:t>
       </w:r>
+      <w:r>
+        <w:t xml:space="preserve"> (A la fin)</w:t>
+      </w:r>
     </w:p>
   </w:comment>
-  <w:comment w:id="10" w:author="Dylan Guiducci" w:date="2019-03-19T15:37:00Z" w:initials="DG">
+  <w:comment w:id="3" w:author="Krenger Quentin" w:date="2019-03-25T09:57:00Z" w:initials="KQ">
+    <w:p>
+      <w:pPr>
+        <w:pStyle w:val="Commentaire"/>
+      </w:pPr>
+      <w:r>
+        <w:rPr>
+          <w:rStyle w:val="Marquedecommentaire"/>
+        </w:rPr>
+        <w:annotationRef/>
+      </w:r>
+      <w:r>
+        <w:t xml:space="preserve">A faire : comment ça à commencer, l’utilité que ça avait, le développement/ évolution et où on en </w:t>
+      </w:r>
+      <w:proofErr w:type="gramStart"/>
+      <w:r>
+        <w:t>ai</w:t>
+      </w:r>
+      <w:proofErr w:type="gramEnd"/>
+      <w:r>
+        <w:t xml:space="preserve"> maintenant.</w:t>
+      </w:r>
+    </w:p>
+  </w:comment>
+  <w:comment w:id="6" w:author="Krenger Quentin" w:date="2019-03-25T09:56:00Z" w:initials="KQ">
+    <w:p>
+      <w:pPr>
+        <w:pStyle w:val="Commentaire"/>
+      </w:pPr>
+      <w:r>
+        <w:rPr>
+          <w:rStyle w:val="Marquedecommentaire"/>
+        </w:rPr>
+        <w:annotationRef/>
+      </w:r>
+      <w:r>
+        <w:t>A refaire / développer.</w:t>
+      </w:r>
+    </w:p>
+    <w:p>
+      <w:pPr>
+        <w:pStyle w:val="Commentaire"/>
+      </w:pPr>
+      <w:r>
+        <w:t>Sans parler des câbles droit / croisé juste survoler le sujet car développer en dessous</w:t>
+      </w:r>
+    </w:p>
+  </w:comment>
+  <w:comment w:id="7" w:author="Krenger Quentin" w:date="2019-03-25T09:55:00Z" w:initials="KQ">
+    <w:p>
+      <w:pPr>
+        <w:pStyle w:val="Commentaire"/>
+      </w:pPr>
+      <w:r>
+        <w:rPr>
+          <w:rStyle w:val="Marquedecommentaire"/>
+        </w:rPr>
+        <w:annotationRef/>
+      </w:r>
+      <w:r>
+        <w:t>Refaire la partie sur POE sous usage comme sous-titre</w:t>
+      </w:r>
+    </w:p>
+    <w:p>
+      <w:pPr>
+        <w:pStyle w:val="Commentaire"/>
+      </w:pPr>
+      <w:r>
+        <w:t>(Osama)</w:t>
+      </w:r>
+    </w:p>
+  </w:comment>
+  <w:comment w:id="14" w:author="Dylan Guiducci" w:date="2019-03-19T15:37:00Z" w:initials="DG">
     <w:p>
       <w:pPr>
         <w:pStyle w:val="Commentaire"/>
@@ -6544,7 +5798,7 @@
       </w:r>
     </w:p>
   </w:comment>
-  <w:comment w:id="11" w:author="Dylan Guiducci" w:date="2019-03-25T09:12:00Z" w:initials="DG">
+  <w:comment w:id="15" w:author="Dylan Guiducci" w:date="2019-03-25T09:12:00Z" w:initials="DG">
     <w:p>
       <w:pPr>
         <w:pStyle w:val="Commentaire"/>
@@ -6556,16 +5810,11 @@
         <w:annotationRef/>
       </w:r>
       <w:r>
-        <w:t xml:space="preserve">Refaire la mise en </w:t>
-      </w:r>
-      <w:r>
-        <w:t>page</w:t>
-      </w:r>
-      <w:bookmarkStart w:id="12" w:name="_GoBack"/>
-      <w:bookmarkEnd w:id="12"/>
+        <w:t>Refaire la mise en page</w:t>
+      </w:r>
     </w:p>
   </w:comment>
-  <w:comment w:id="15" w:author="Dylan Guiducci" w:date="2019-03-20T15:18:00Z" w:initials="DG">
+  <w:comment w:id="18" w:author="Dylan Guiducci" w:date="2019-03-20T15:18:00Z" w:initials="DG">
     <w:p>
       <w:pPr>
         <w:pStyle w:val="Commentaire"/>
@@ -6581,7 +5830,7 @@
       </w:r>
     </w:p>
   </w:comment>
-  <w:comment w:id="17" w:author="Dylan Guiducci [2]" w:date="2019-03-22T18:28:00Z" w:initials="DG">
+  <w:comment w:id="20" w:author="Dylan Guiducci [2]" w:date="2019-03-22T18:28:00Z" w:initials="DG">
     <w:p>
       <w:pPr>
         <w:pStyle w:val="Commentaire"/>
@@ -6597,7 +5846,7 @@
       </w:r>
     </w:p>
   </w:comment>
-  <w:comment w:id="25" w:author="Dylan Guiducci" w:date="2019-03-20T15:52:00Z" w:initials="DG">
+  <w:comment w:id="28" w:author="Dylan Guiducci" w:date="2019-03-20T15:52:00Z" w:initials="DG">
     <w:p>
       <w:pPr>
         <w:pStyle w:val="Commentaire"/>
@@ -6613,7 +5862,7 @@
       </w:r>
     </w:p>
   </w:comment>
-  <w:comment w:id="26" w:author="Dylan Guiducci" w:date="2019-03-20T15:53:00Z" w:initials="DG">
+  <w:comment w:id="29" w:author="Dylan Guiducci" w:date="2019-03-20T15:53:00Z" w:initials="DG">
     <w:p>
       <w:pPr>
         <w:pStyle w:val="Commentaire"/>
@@ -6633,8 +5882,11 @@
 </file>
 
 <file path=word/commentsExtended.xml><?xml version="1.0" encoding="utf-8"?>
-<w15:commentsEx xmlns:wpc="http://schemas.microsoft.com/office/word/2010/wordprocessingCanvas" xmlns:cx="http://schemas.microsoft.com/office/drawing/2014/chartex" xmlns:cx1="http://schemas.microsoft.com/office/drawing/2015/9/8/chartex" xmlns:cx2="http://schemas.microsoft.com/office/drawing/2015/10/21/chartex" xmlns:cx3="http://schemas.microsoft.com/office/drawing/2016/5/9/chartex" xmlns:cx4="http://schemas.microsoft.com/office/drawing/2016/5/10/chartex" xmlns:cx5="http://schemas.microsoft.com/office/drawing/2016/5/11/chartex" xmlns:cx6="http://schemas.microsoft.com/office/drawing/2016/5/12/chartex" xmlns:cx7="http://schemas.microsoft.com/office/drawing/2016/5/13/chartex" xmlns:cx8="http://schemas.microsoft.com/office/drawing/2016/5/14/chartex" xmlns:mc="http://schemas.openxmlformats.org/markup-compatibility/2006" xmlns:aink="http://schemas.microsoft.com/office/drawing/2016/ink" xmlns:am3d="http://schemas.microsoft.com/office/drawing/2017/model3d" xmlns:o="urn:schemas-microsoft-com:office:office" xmlns:r="http://schemas.openxmlformats.org/officeDocument/2006/relationships" xmlns:m="http://schemas.openxmlformats.org/officeDocument/2006/math" xmlns:v="urn:schemas-microsoft-com:vml" xmlns:wp14="http://schemas.microsoft.com/office/word/2010/wordprocessingDrawing" xmlns:wp="http://schemas.openxmlformats.org/drawingml/2006/wordprocessingDrawing" xmlns:w10="urn:schemas-microsoft-com:office:word" xmlns:w="http://schemas.openxmlformats.org/wordprocessingml/2006/main" xmlns:w14="http://schemas.microsoft.com/office/word/2010/wordml" xmlns:w15="http://schemas.microsoft.com/office/word/2012/wordml" xmlns:w16cid="http://schemas.microsoft.com/office/word/2016/wordml/cid" xmlns:w16se="http://schemas.microsoft.com/office/word/2015/wordml/symex" xmlns:wpg="http://schemas.microsoft.com/office/word/2010/wordprocessingGroup" xmlns:wpi="http://schemas.microsoft.com/office/word/2010/wordprocessingInk" xmlns:wne="http://schemas.microsoft.com/office/word/2006/wordml" xmlns:wps="http://schemas.microsoft.com/office/word/2010/wordprocessingShape" mc:Ignorable="w14 w15 w16se w16cid wp14">
+<w15:commentsEx xmlns:wpc="http://schemas.microsoft.com/office/word/2010/wordprocessingCanvas" xmlns:cx="http://schemas.microsoft.com/office/drawing/2014/chartex" xmlns:cx1="http://schemas.microsoft.com/office/drawing/2015/9/8/chartex" xmlns:mc="http://schemas.openxmlformats.org/markup-compatibility/2006" xmlns:o="urn:schemas-microsoft-com:office:office" xmlns:r="http://schemas.openxmlformats.org/officeDocument/2006/relationships" xmlns:m="http://schemas.openxmlformats.org/officeDocument/2006/math" xmlns:v="urn:schemas-microsoft-com:vml" xmlns:wp14="http://schemas.microsoft.com/office/word/2010/wordprocessingDrawing" xmlns:wp="http://schemas.openxmlformats.org/drawingml/2006/wordprocessingDrawing" xmlns:w10="urn:schemas-microsoft-com:office:word" xmlns:w="http://schemas.openxmlformats.org/wordprocessingml/2006/main" xmlns:w14="http://schemas.microsoft.com/office/word/2010/wordml" xmlns:w15="http://schemas.microsoft.com/office/word/2012/wordml" xmlns:w16se="http://schemas.microsoft.com/office/word/2015/wordml/symex" xmlns:wpg="http://schemas.microsoft.com/office/word/2010/wordprocessingGroup" xmlns:wpi="http://schemas.microsoft.com/office/word/2010/wordprocessingInk" xmlns:wne="http://schemas.microsoft.com/office/word/2006/wordml" xmlns:wps="http://schemas.microsoft.com/office/word/2010/wordprocessingShape" mc:Ignorable="w14 w15 w16se wp14">
   <w15:commentEx w15:paraId="44560867" w15:done="0"/>
+  <w15:commentEx w15:paraId="0EF74463" w15:done="0"/>
+  <w15:commentEx w15:paraId="3BB254A5" w15:done="0"/>
+  <w15:commentEx w15:paraId="4CDBF70D" w15:done="0"/>
   <w15:commentEx w15:paraId="7DF627C3" w15:done="0"/>
   <w15:commentEx w15:paraId="01D2C0BD" w15:done="0"/>
   <w15:commentEx w15:paraId="0C5888FF" w15:done="0"/>
@@ -6657,7 +5909,7 @@
 </file>
 
 <file path=word/endnotes.xml><?xml version="1.0" encoding="utf-8"?>
-<w:endnotes xmlns:wpc="http://schemas.microsoft.com/office/word/2010/wordprocessingCanvas" xmlns:cx="http://schemas.microsoft.com/office/drawing/2014/chartex" xmlns:cx1="http://schemas.microsoft.com/office/drawing/2015/9/8/chartex" xmlns:cx2="http://schemas.microsoft.com/office/drawing/2015/10/21/chartex" xmlns:cx3="http://schemas.microsoft.com/office/drawing/2016/5/9/chartex" xmlns:cx4="http://schemas.microsoft.com/office/drawing/2016/5/10/chartex" xmlns:cx5="http://schemas.microsoft.com/office/drawing/2016/5/11/chartex" xmlns:cx6="http://schemas.microsoft.com/office/drawing/2016/5/12/chartex" xmlns:cx7="http://schemas.microsoft.com/office/drawing/2016/5/13/chartex" xmlns:cx8="http://schemas.microsoft.com/office/drawing/2016/5/14/chartex" xmlns:mc="http://schemas.openxmlformats.org/markup-compatibility/2006" xmlns:aink="http://schemas.microsoft.com/office/drawing/2016/ink" xmlns:am3d="http://schemas.microsoft.com/office/drawing/2017/model3d" xmlns:o="urn:schemas-microsoft-com:office:office" xmlns:r="http://schemas.openxmlformats.org/officeDocument/2006/relationships" xmlns:m="http://schemas.openxmlformats.org/officeDocument/2006/math" xmlns:v="urn:schemas-microsoft-com:vml" xmlns:wp14="http://schemas.microsoft.com/office/word/2010/wordprocessingDrawing" xmlns:wp="http://schemas.openxmlformats.org/drawingml/2006/wordprocessingDrawing" xmlns:w10="urn:schemas-microsoft-com:office:word" xmlns:w="http://schemas.openxmlformats.org/wordprocessingml/2006/main" xmlns:w14="http://schemas.microsoft.com/office/word/2010/wordml" xmlns:w15="http://schemas.microsoft.com/office/word/2012/wordml" xmlns:w16cid="http://schemas.microsoft.com/office/word/2016/wordml/cid" xmlns:w16se="http://schemas.microsoft.com/office/word/2015/wordml/symex" xmlns:wpg="http://schemas.microsoft.com/office/word/2010/wordprocessingGroup" xmlns:wpi="http://schemas.microsoft.com/office/word/2010/wordprocessingInk" xmlns:wne="http://schemas.microsoft.com/office/word/2006/wordml" xmlns:wps="http://schemas.microsoft.com/office/word/2010/wordprocessingShape" mc:Ignorable="w14 w15 w16se w16cid wp14">
+<w:endnotes xmlns:wpc="http://schemas.microsoft.com/office/word/2010/wordprocessingCanvas" xmlns:cx="http://schemas.microsoft.com/office/drawing/2014/chartex" xmlns:cx1="http://schemas.microsoft.com/office/drawing/2015/9/8/chartex" xmlns:mc="http://schemas.openxmlformats.org/markup-compatibility/2006" xmlns:o="urn:schemas-microsoft-com:office:office" xmlns:r="http://schemas.openxmlformats.org/officeDocument/2006/relationships" xmlns:m="http://schemas.openxmlformats.org/officeDocument/2006/math" xmlns:v="urn:schemas-microsoft-com:vml" xmlns:wp14="http://schemas.microsoft.com/office/word/2010/wordprocessingDrawing" xmlns:wp="http://schemas.openxmlformats.org/drawingml/2006/wordprocessingDrawing" xmlns:w10="urn:schemas-microsoft-com:office:word" xmlns:w="http://schemas.openxmlformats.org/wordprocessingml/2006/main" xmlns:w14="http://schemas.microsoft.com/office/word/2010/wordml" xmlns:w15="http://schemas.microsoft.com/office/word/2012/wordml" xmlns:w16se="http://schemas.microsoft.com/office/word/2015/wordml/symex" xmlns:wpg="http://schemas.microsoft.com/office/word/2010/wordprocessingGroup" xmlns:wpi="http://schemas.microsoft.com/office/word/2010/wordprocessingInk" xmlns:wne="http://schemas.microsoft.com/office/word/2006/wordml" xmlns:wps="http://schemas.microsoft.com/office/word/2010/wordprocessingShape" mc:Ignorable="w14 w15 w16se wp14">
   <w:endnote w:type="separator" w:id="-1">
     <w:p>
       <w:pPr>
@@ -6686,7 +5938,7 @@
 </file>
 
 <file path=word/footer1.xml><?xml version="1.0" encoding="utf-8"?>
-<w:ftr xmlns:wpc="http://schemas.microsoft.com/office/word/2010/wordprocessingCanvas" xmlns:cx="http://schemas.microsoft.com/office/drawing/2014/chartex" xmlns:cx1="http://schemas.microsoft.com/office/drawing/2015/9/8/chartex" xmlns:cx2="http://schemas.microsoft.com/office/drawing/2015/10/21/chartex" xmlns:cx3="http://schemas.microsoft.com/office/drawing/2016/5/9/chartex" xmlns:cx4="http://schemas.microsoft.com/office/drawing/2016/5/10/chartex" xmlns:cx5="http://schemas.microsoft.com/office/drawing/2016/5/11/chartex" xmlns:cx6="http://schemas.microsoft.com/office/drawing/2016/5/12/chartex" xmlns:cx7="http://schemas.microsoft.com/office/drawing/2016/5/13/chartex" xmlns:cx8="http://schemas.microsoft.com/office/drawing/2016/5/14/chartex" xmlns:mc="http://schemas.openxmlformats.org/markup-compatibility/2006" xmlns:aink="http://schemas.microsoft.com/office/drawing/2016/ink" xmlns:am3d="http://schemas.microsoft.com/office/drawing/2017/model3d" xmlns:o="urn:schemas-microsoft-com:office:office" xmlns:r="http://schemas.openxmlformats.org/officeDocument/2006/relationships" xmlns:m="http://schemas.openxmlformats.org/officeDocument/2006/math" xmlns:v="urn:schemas-microsoft-com:vml" xmlns:wp14="http://schemas.microsoft.com/office/word/2010/wordprocessingDrawing" xmlns:wp="http://schemas.openxmlformats.org/drawingml/2006/wordprocessingDrawing" xmlns:w10="urn:schemas-microsoft-com:office:word" xmlns:w="http://schemas.openxmlformats.org/wordprocessingml/2006/main" xmlns:w14="http://schemas.microsoft.com/office/word/2010/wordml" xmlns:w15="http://schemas.microsoft.com/office/word/2012/wordml" xmlns:w16cid="http://schemas.microsoft.com/office/word/2016/wordml/cid" xmlns:w16se="http://schemas.microsoft.com/office/word/2015/wordml/symex" xmlns:wpg="http://schemas.microsoft.com/office/word/2010/wordprocessingGroup" xmlns:wpi="http://schemas.microsoft.com/office/word/2010/wordprocessingInk" xmlns:wne="http://schemas.microsoft.com/office/word/2006/wordml" xmlns:wps="http://schemas.microsoft.com/office/word/2010/wordprocessingShape" mc:Ignorable="w14 w15 w16se w16cid wp14">
+<w:ftr xmlns:wpc="http://schemas.microsoft.com/office/word/2010/wordprocessingCanvas" xmlns:cx="http://schemas.microsoft.com/office/drawing/2014/chartex" xmlns:cx1="http://schemas.microsoft.com/office/drawing/2015/9/8/chartex" xmlns:mc="http://schemas.openxmlformats.org/markup-compatibility/2006" xmlns:o="urn:schemas-microsoft-com:office:office" xmlns:r="http://schemas.openxmlformats.org/officeDocument/2006/relationships" xmlns:m="http://schemas.openxmlformats.org/officeDocument/2006/math" xmlns:v="urn:schemas-microsoft-com:vml" xmlns:wp14="http://schemas.microsoft.com/office/word/2010/wordprocessingDrawing" xmlns:wp="http://schemas.openxmlformats.org/drawingml/2006/wordprocessingDrawing" xmlns:w10="urn:schemas-microsoft-com:office:word" xmlns:w="http://schemas.openxmlformats.org/wordprocessingml/2006/main" xmlns:w14="http://schemas.microsoft.com/office/word/2010/wordml" xmlns:w15="http://schemas.microsoft.com/office/word/2012/wordml" xmlns:w16se="http://schemas.microsoft.com/office/word/2015/wordml/symex" xmlns:wpg="http://schemas.microsoft.com/office/word/2010/wordprocessingGroup" xmlns:wpi="http://schemas.microsoft.com/office/word/2010/wordprocessingInk" xmlns:wne="http://schemas.microsoft.com/office/word/2006/wordml" xmlns:wps="http://schemas.microsoft.com/office/word/2010/wordprocessingShape" mc:Ignorable="w14 w15 w16se wp14">
   <w:p>
     <w:pPr>
       <w:pStyle w:val="Pieddepage"/>
@@ -6729,7 +5981,7 @@
       <w:rPr>
         <w:noProof/>
       </w:rPr>
-      <w:t>2</w:t>
+      <w:t>10</w:t>
     </w:r>
     <w:r>
       <w:fldChar w:fldCharType="end"/>
@@ -6759,7 +6011,7 @@
       <w:rPr>
         <w:noProof/>
       </w:rPr>
-      <w:t>6</w:t>
+      <w:t>10</w:t>
     </w:r>
     <w:r>
       <w:rPr>
@@ -6793,7 +6045,7 @@
 </file>
 
 <file path=word/footnotes.xml><?xml version="1.0" encoding="utf-8"?>
-<w:footnotes xmlns:wpc="http://schemas.microsoft.com/office/word/2010/wordprocessingCanvas" xmlns:cx="http://schemas.microsoft.com/office/drawing/2014/chartex" xmlns:cx1="http://schemas.microsoft.com/office/drawing/2015/9/8/chartex" xmlns:cx2="http://schemas.microsoft.com/office/drawing/2015/10/21/chartex" xmlns:cx3="http://schemas.microsoft.com/office/drawing/2016/5/9/chartex" xmlns:cx4="http://schemas.microsoft.com/office/drawing/2016/5/10/chartex" xmlns:cx5="http://schemas.microsoft.com/office/drawing/2016/5/11/chartex" xmlns:cx6="http://schemas.microsoft.com/office/drawing/2016/5/12/chartex" xmlns:cx7="http://schemas.microsoft.com/office/drawing/2016/5/13/chartex" xmlns:cx8="http://schemas.microsoft.com/office/drawing/2016/5/14/chartex" xmlns:mc="http://schemas.openxmlformats.org/markup-compatibility/2006" xmlns:aink="http://schemas.microsoft.com/office/drawing/2016/ink" xmlns:am3d="http://schemas.microsoft.com/office/drawing/2017/model3d" xmlns:o="urn:schemas-microsoft-com:office:office" xmlns:r="http://schemas.openxmlformats.org/officeDocument/2006/relationships" xmlns:m="http://schemas.openxmlformats.org/officeDocument/2006/math" xmlns:v="urn:schemas-microsoft-com:vml" xmlns:wp14="http://schemas.microsoft.com/office/word/2010/wordprocessingDrawing" xmlns:wp="http://schemas.openxmlformats.org/drawingml/2006/wordprocessingDrawing" xmlns:w10="urn:schemas-microsoft-com:office:word" xmlns:w="http://schemas.openxmlformats.org/wordprocessingml/2006/main" xmlns:w14="http://schemas.microsoft.com/office/word/2010/wordml" xmlns:w15="http://schemas.microsoft.com/office/word/2012/wordml" xmlns:w16cid="http://schemas.microsoft.com/office/word/2016/wordml/cid" xmlns:w16se="http://schemas.microsoft.com/office/word/2015/wordml/symex" xmlns:wpg="http://schemas.microsoft.com/office/word/2010/wordprocessingGroup" xmlns:wpi="http://schemas.microsoft.com/office/word/2010/wordprocessingInk" xmlns:wne="http://schemas.microsoft.com/office/word/2006/wordml" xmlns:wps="http://schemas.microsoft.com/office/word/2010/wordprocessingShape" mc:Ignorable="w14 w15 w16se w16cid wp14">
+<w:footnotes xmlns:wpc="http://schemas.microsoft.com/office/word/2010/wordprocessingCanvas" xmlns:cx="http://schemas.microsoft.com/office/drawing/2014/chartex" xmlns:cx1="http://schemas.microsoft.com/office/drawing/2015/9/8/chartex" xmlns:mc="http://schemas.openxmlformats.org/markup-compatibility/2006" xmlns:o="urn:schemas-microsoft-com:office:office" xmlns:r="http://schemas.openxmlformats.org/officeDocument/2006/relationships" xmlns:m="http://schemas.openxmlformats.org/officeDocument/2006/math" xmlns:v="urn:schemas-microsoft-com:vml" xmlns:wp14="http://schemas.microsoft.com/office/word/2010/wordprocessingDrawing" xmlns:wp="http://schemas.openxmlformats.org/drawingml/2006/wordprocessingDrawing" xmlns:w10="urn:schemas-microsoft-com:office:word" xmlns:w="http://schemas.openxmlformats.org/wordprocessingml/2006/main" xmlns:w14="http://schemas.microsoft.com/office/word/2010/wordml" xmlns:w15="http://schemas.microsoft.com/office/word/2012/wordml" xmlns:w16se="http://schemas.microsoft.com/office/word/2015/wordml/symex" xmlns:wpg="http://schemas.microsoft.com/office/word/2010/wordprocessingGroup" xmlns:wpi="http://schemas.microsoft.com/office/word/2010/wordprocessingInk" xmlns:wne="http://schemas.microsoft.com/office/word/2006/wordml" xmlns:wps="http://schemas.microsoft.com/office/word/2010/wordprocessingShape" mc:Ignorable="w14 w15 w16se wp14">
   <w:footnote w:type="separator" w:id="-1">
     <w:p>
       <w:pPr>
@@ -6822,7 +6074,7 @@
 </file>
 
 <file path=word/header1.xml><?xml version="1.0" encoding="utf-8"?>
-<w:hdr xmlns:wpc="http://schemas.microsoft.com/office/word/2010/wordprocessingCanvas" xmlns:cx="http://schemas.microsoft.com/office/drawing/2014/chartex" xmlns:cx1="http://schemas.microsoft.com/office/drawing/2015/9/8/chartex" xmlns:cx2="http://schemas.microsoft.com/office/drawing/2015/10/21/chartex" xmlns:cx3="http://schemas.microsoft.com/office/drawing/2016/5/9/chartex" xmlns:cx4="http://schemas.microsoft.com/office/drawing/2016/5/10/chartex" xmlns:cx5="http://schemas.microsoft.com/office/drawing/2016/5/11/chartex" xmlns:cx6="http://schemas.microsoft.com/office/drawing/2016/5/12/chartex" xmlns:cx7="http://schemas.microsoft.com/office/drawing/2016/5/13/chartex" xmlns:cx8="http://schemas.microsoft.com/office/drawing/2016/5/14/chartex" xmlns:mc="http://schemas.openxmlformats.org/markup-compatibility/2006" xmlns:aink="http://schemas.microsoft.com/office/drawing/2016/ink" xmlns:am3d="http://schemas.microsoft.com/office/drawing/2017/model3d" xmlns:o="urn:schemas-microsoft-com:office:office" xmlns:r="http://schemas.openxmlformats.org/officeDocument/2006/relationships" xmlns:m="http://schemas.openxmlformats.org/officeDocument/2006/math" xmlns:v="urn:schemas-microsoft-com:vml" xmlns:wp14="http://schemas.microsoft.com/office/word/2010/wordprocessingDrawing" xmlns:wp="http://schemas.openxmlformats.org/drawingml/2006/wordprocessingDrawing" xmlns:w10="urn:schemas-microsoft-com:office:word" xmlns:w="http://schemas.openxmlformats.org/wordprocessingml/2006/main" xmlns:w14="http://schemas.microsoft.com/office/word/2010/wordml" xmlns:w15="http://schemas.microsoft.com/office/word/2012/wordml" xmlns:w16cid="http://schemas.microsoft.com/office/word/2016/wordml/cid" xmlns:w16se="http://schemas.microsoft.com/office/word/2015/wordml/symex" xmlns:wpg="http://schemas.microsoft.com/office/word/2010/wordprocessingGroup" xmlns:wpi="http://schemas.microsoft.com/office/word/2010/wordprocessingInk" xmlns:wne="http://schemas.microsoft.com/office/word/2006/wordml" xmlns:wps="http://schemas.microsoft.com/office/word/2010/wordprocessingShape" mc:Ignorable="w14 w15 w16se w16cid wp14">
+<w:hdr xmlns:wpc="http://schemas.microsoft.com/office/word/2010/wordprocessingCanvas" xmlns:cx="http://schemas.microsoft.com/office/drawing/2014/chartex" xmlns:cx1="http://schemas.microsoft.com/office/drawing/2015/9/8/chartex" xmlns:mc="http://schemas.openxmlformats.org/markup-compatibility/2006" xmlns:o="urn:schemas-microsoft-com:office:office" xmlns:r="http://schemas.openxmlformats.org/officeDocument/2006/relationships" xmlns:m="http://schemas.openxmlformats.org/officeDocument/2006/math" xmlns:v="urn:schemas-microsoft-com:vml" xmlns:wp14="http://schemas.microsoft.com/office/word/2010/wordprocessingDrawing" xmlns:wp="http://schemas.openxmlformats.org/drawingml/2006/wordprocessingDrawing" xmlns:w10="urn:schemas-microsoft-com:office:word" xmlns:w="http://schemas.openxmlformats.org/wordprocessingml/2006/main" xmlns:w14="http://schemas.microsoft.com/office/word/2010/wordml" xmlns:w15="http://schemas.microsoft.com/office/word/2012/wordml" xmlns:w16se="http://schemas.microsoft.com/office/word/2015/wordml/symex" xmlns:wpg="http://schemas.microsoft.com/office/word/2010/wordprocessingGroup" xmlns:wpi="http://schemas.microsoft.com/office/word/2010/wordprocessingInk" xmlns:wne="http://schemas.microsoft.com/office/word/2006/wordml" xmlns:wps="http://schemas.microsoft.com/office/word/2010/wordprocessingShape" mc:Ignorable="w14 w15 w16se wp14">
   <w:p>
     <w:pPr>
       <w:pStyle w:val="En-tte"/>
@@ -6871,7 +6123,7 @@
 </file>
 
 <file path=word/numbering.xml><?xml version="1.0" encoding="utf-8"?>
-<w:numbering xmlns:wpc="http://schemas.microsoft.com/office/word/2010/wordprocessingCanvas" xmlns:cx="http://schemas.microsoft.com/office/drawing/2014/chartex" xmlns:cx1="http://schemas.microsoft.com/office/drawing/2015/9/8/chartex" xmlns:cx2="http://schemas.microsoft.com/office/drawing/2015/10/21/chartex" xmlns:cx3="http://schemas.microsoft.com/office/drawing/2016/5/9/chartex" xmlns:cx4="http://schemas.microsoft.com/office/drawing/2016/5/10/chartex" xmlns:cx5="http://schemas.microsoft.com/office/drawing/2016/5/11/chartex" xmlns:cx6="http://schemas.microsoft.com/office/drawing/2016/5/12/chartex" xmlns:cx7="http://schemas.microsoft.com/office/drawing/2016/5/13/chartex" xmlns:cx8="http://schemas.microsoft.com/office/drawing/2016/5/14/chartex" xmlns:mc="http://schemas.openxmlformats.org/markup-compatibility/2006" xmlns:aink="http://schemas.microsoft.com/office/drawing/2016/ink" xmlns:am3d="http://schemas.microsoft.com/office/drawing/2017/model3d" xmlns:o="urn:schemas-microsoft-com:office:office" xmlns:r="http://schemas.openxmlformats.org/officeDocument/2006/relationships" xmlns:m="http://schemas.openxmlformats.org/officeDocument/2006/math" xmlns:v="urn:schemas-microsoft-com:vml" xmlns:wp14="http://schemas.microsoft.com/office/word/2010/wordprocessingDrawing" xmlns:wp="http://schemas.openxmlformats.org/drawingml/2006/wordprocessingDrawing" xmlns:w10="urn:schemas-microsoft-com:office:word" xmlns:w="http://schemas.openxmlformats.org/wordprocessingml/2006/main" xmlns:w14="http://schemas.microsoft.com/office/word/2010/wordml" xmlns:w15="http://schemas.microsoft.com/office/word/2012/wordml" xmlns:w16cid="http://schemas.microsoft.com/office/word/2016/wordml/cid" xmlns:w16se="http://schemas.microsoft.com/office/word/2015/wordml/symex" xmlns:wpg="http://schemas.microsoft.com/office/word/2010/wordprocessingGroup" xmlns:wpi="http://schemas.microsoft.com/office/word/2010/wordprocessingInk" xmlns:wne="http://schemas.microsoft.com/office/word/2006/wordml" xmlns:wps="http://schemas.microsoft.com/office/word/2010/wordprocessingShape" mc:Ignorable="w14 w15 w16se w16cid wp14">
+<w:numbering xmlns:wpc="http://schemas.microsoft.com/office/word/2010/wordprocessingCanvas" xmlns:cx="http://schemas.microsoft.com/office/drawing/2014/chartex" xmlns:cx1="http://schemas.microsoft.com/office/drawing/2015/9/8/chartex" xmlns:mc="http://schemas.openxmlformats.org/markup-compatibility/2006" xmlns:o="urn:schemas-microsoft-com:office:office" xmlns:r="http://schemas.openxmlformats.org/officeDocument/2006/relationships" xmlns:m="http://schemas.openxmlformats.org/officeDocument/2006/math" xmlns:v="urn:schemas-microsoft-com:vml" xmlns:wp14="http://schemas.microsoft.com/office/word/2010/wordprocessingDrawing" xmlns:wp="http://schemas.openxmlformats.org/drawingml/2006/wordprocessingDrawing" xmlns:w10="urn:schemas-microsoft-com:office:word" xmlns:w="http://schemas.openxmlformats.org/wordprocessingml/2006/main" xmlns:w14="http://schemas.microsoft.com/office/word/2010/wordml" xmlns:w15="http://schemas.microsoft.com/office/word/2012/wordml" xmlns:w16se="http://schemas.microsoft.com/office/word/2015/wordml/symex" xmlns:wpg="http://schemas.microsoft.com/office/word/2010/wordprocessingGroup" xmlns:wpi="http://schemas.microsoft.com/office/word/2010/wordprocessingInk" xmlns:wne="http://schemas.microsoft.com/office/word/2006/wordml" xmlns:wps="http://schemas.microsoft.com/office/word/2010/wordprocessingShape" mc:Ignorable="w14 w15 w16se wp14">
   <w:abstractNum w:abstractNumId="0" w15:restartNumberingAfterBreak="0">
     <w:nsid w:val="26C17CB0"/>
     <w:multiLevelType w:val="multilevel"/>
@@ -8088,9 +7340,12 @@
 </file>
 
 <file path=word/people.xml><?xml version="1.0" encoding="utf-8"?>
-<w15:people xmlns:wpc="http://schemas.microsoft.com/office/word/2010/wordprocessingCanvas" xmlns:cx="http://schemas.microsoft.com/office/drawing/2014/chartex" xmlns:cx1="http://schemas.microsoft.com/office/drawing/2015/9/8/chartex" xmlns:cx2="http://schemas.microsoft.com/office/drawing/2015/10/21/chartex" xmlns:cx3="http://schemas.microsoft.com/office/drawing/2016/5/9/chartex" xmlns:cx4="http://schemas.microsoft.com/office/drawing/2016/5/10/chartex" xmlns:cx5="http://schemas.microsoft.com/office/drawing/2016/5/11/chartex" xmlns:cx6="http://schemas.microsoft.com/office/drawing/2016/5/12/chartex" xmlns:cx7="http://schemas.microsoft.com/office/drawing/2016/5/13/chartex" xmlns:cx8="http://schemas.microsoft.com/office/drawing/2016/5/14/chartex" xmlns:mc="http://schemas.openxmlformats.org/markup-compatibility/2006" xmlns:aink="http://schemas.microsoft.com/office/drawing/2016/ink" xmlns:am3d="http://schemas.microsoft.com/office/drawing/2017/model3d" xmlns:o="urn:schemas-microsoft-com:office:office" xmlns:r="http://schemas.openxmlformats.org/officeDocument/2006/relationships" xmlns:m="http://schemas.openxmlformats.org/officeDocument/2006/math" xmlns:v="urn:schemas-microsoft-com:vml" xmlns:wp14="http://schemas.microsoft.com/office/word/2010/wordprocessingDrawing" xmlns:wp="http://schemas.openxmlformats.org/drawingml/2006/wordprocessingDrawing" xmlns:w10="urn:schemas-microsoft-com:office:word" xmlns:w="http://schemas.openxmlformats.org/wordprocessingml/2006/main" xmlns:w14="http://schemas.microsoft.com/office/word/2010/wordml" xmlns:w15="http://schemas.microsoft.com/office/word/2012/wordml" xmlns:w16cid="http://schemas.microsoft.com/office/word/2016/wordml/cid" xmlns:w16se="http://schemas.microsoft.com/office/word/2015/wordml/symex" xmlns:wpg="http://schemas.microsoft.com/office/word/2010/wordprocessingGroup" xmlns:wpi="http://schemas.microsoft.com/office/word/2010/wordprocessingInk" xmlns:wne="http://schemas.microsoft.com/office/word/2006/wordml" xmlns:wps="http://schemas.microsoft.com/office/word/2010/wordprocessingShape" mc:Ignorable="w14 w15 w16se w16cid wp14">
+<w15:people xmlns:wpc="http://schemas.microsoft.com/office/word/2010/wordprocessingCanvas" xmlns:cx="http://schemas.microsoft.com/office/drawing/2014/chartex" xmlns:cx1="http://schemas.microsoft.com/office/drawing/2015/9/8/chartex" xmlns:mc="http://schemas.openxmlformats.org/markup-compatibility/2006" xmlns:o="urn:schemas-microsoft-com:office:office" xmlns:r="http://schemas.openxmlformats.org/officeDocument/2006/relationships" xmlns:m="http://schemas.openxmlformats.org/officeDocument/2006/math" xmlns:v="urn:schemas-microsoft-com:vml" xmlns:wp14="http://schemas.microsoft.com/office/word/2010/wordprocessingDrawing" xmlns:wp="http://schemas.openxmlformats.org/drawingml/2006/wordprocessingDrawing" xmlns:w10="urn:schemas-microsoft-com:office:word" xmlns:w="http://schemas.openxmlformats.org/wordprocessingml/2006/main" xmlns:w14="http://schemas.microsoft.com/office/word/2010/wordml" xmlns:w15="http://schemas.microsoft.com/office/word/2012/wordml" xmlns:w16se="http://schemas.microsoft.com/office/word/2015/wordml/symex" xmlns:wpg="http://schemas.microsoft.com/office/word/2010/wordprocessingGroup" xmlns:wpi="http://schemas.microsoft.com/office/word/2010/wordprocessingInk" xmlns:wne="http://schemas.microsoft.com/office/word/2006/wordml" xmlns:wps="http://schemas.microsoft.com/office/word/2010/wordprocessingShape" mc:Ignorable="w14 w15 w16se wp14">
   <w15:person w15:author="Dylan Guiducci">
     <w15:presenceInfo w15:providerId="AD" w15:userId="S::DGuiducci@assura.ch::fbe4c4d0-d329-449d-8eea-c7c40863568a"/>
+  </w15:person>
+  <w15:person w15:author="Krenger Quentin">
+    <w15:presenceInfo w15:providerId="None" w15:userId="Krenger Quentin"/>
   </w15:person>
   <w15:person w15:author="Dylan Guiducci [2]">
     <w15:presenceInfo w15:providerId="Windows Live" w15:userId="83267c734836dcdf"/>
@@ -8099,7 +7354,7 @@
 </file>
 
 <file path=word/styles.xml><?xml version="1.0" encoding="utf-8"?>
-<w:styles xmlns:mc="http://schemas.openxmlformats.org/markup-compatibility/2006" xmlns:r="http://schemas.openxmlformats.org/officeDocument/2006/relationships" xmlns:w="http://schemas.openxmlformats.org/wordprocessingml/2006/main" xmlns:w14="http://schemas.microsoft.com/office/word/2010/wordml" xmlns:w15="http://schemas.microsoft.com/office/word/2012/wordml" xmlns:w16cid="http://schemas.microsoft.com/office/word/2016/wordml/cid" xmlns:w16se="http://schemas.microsoft.com/office/word/2015/wordml/symex" mc:Ignorable="w14 w15 w16se w16cid">
+<w:styles xmlns:mc="http://schemas.openxmlformats.org/markup-compatibility/2006" xmlns:r="http://schemas.openxmlformats.org/officeDocument/2006/relationships" xmlns:w="http://schemas.openxmlformats.org/wordprocessingml/2006/main" xmlns:w14="http://schemas.microsoft.com/office/word/2010/wordml" xmlns:w15="http://schemas.microsoft.com/office/word/2012/wordml" xmlns:w16se="http://schemas.microsoft.com/office/word/2015/wordml/symex" mc:Ignorable="w14 w15 w16se">
   <w:docDefaults>
     <w:rPrDefault>
       <w:rPr>
@@ -8115,7 +7370,7 @@
       </w:pPr>
     </w:pPrDefault>
   </w:docDefaults>
-  <w:latentStyles w:defLockedState="0" w:defUIPriority="99" w:defSemiHidden="0" w:defUnhideWhenUsed="0" w:defQFormat="0" w:count="375">
+  <w:latentStyles w:defLockedState="0" w:defUIPriority="99" w:defSemiHidden="0" w:defUnhideWhenUsed="0" w:defQFormat="0" w:count="371">
     <w:lsdException w:name="Normal" w:uiPriority="0" w:qFormat="1"/>
     <w:lsdException w:name="heading 1" w:uiPriority="9" w:qFormat="1"/>
     <w:lsdException w:name="heading 2" w:semiHidden="1" w:uiPriority="9" w:unhideWhenUsed="1" w:qFormat="1"/>
@@ -8487,10 +7742,6 @@
     <w:lsdException w:name="List Table 5 Dark Accent 6" w:uiPriority="50"/>
     <w:lsdException w:name="List Table 6 Colorful Accent 6" w:uiPriority="51"/>
     <w:lsdException w:name="List Table 7 Colorful Accent 6" w:uiPriority="52"/>
-    <w:lsdException w:name="Mention" w:semiHidden="1" w:unhideWhenUsed="1"/>
-    <w:lsdException w:name="Smart Hyperlink" w:semiHidden="1" w:unhideWhenUsed="1"/>
-    <w:lsdException w:name="Hashtag" w:semiHidden="1" w:unhideWhenUsed="1"/>
-    <w:lsdException w:name="Unresolved Mention" w:semiHidden="1" w:unhideWhenUsed="1"/>
   </w:latentStyles>
   <w:style w:type="paragraph" w:default="1" w:styleId="Normal">
     <w:name w:val="Normal"/>
@@ -9195,7 +8446,7 @@
       <w:szCs w:val="20"/>
     </w:rPr>
   </w:style>
-  <w:style w:type="character" w:styleId="Accentuationlgre">
+  <w:style w:type="character" w:styleId="Emphaseple">
     <w:name w:val="Subtle Emphasis"/>
     <w:basedOn w:val="Policepardfaut"/>
     <w:uiPriority w:val="19"/>
@@ -9251,7 +8502,7 @@
       </w:tblBorders>
     </w:tblPr>
   </w:style>
-  <w:style w:type="character" w:styleId="Mentionnonrsolue">
+  <w:style w:type="character" w:customStyle="1" w:styleId="UnresolvedMention">
     <w:name w:val="Unresolved Mention"/>
     <w:basedOn w:val="Policepardfaut"/>
     <w:uiPriority w:val="99"/>
@@ -9278,7 +8529,7 @@
 </file>
 
 <file path=word/glossary/document.xml><?xml version="1.0" encoding="utf-8"?>
-<w:glossaryDocument xmlns:wpc="http://schemas.microsoft.com/office/word/2010/wordprocessingCanvas" xmlns:cx="http://schemas.microsoft.com/office/drawing/2014/chartex" xmlns:cx1="http://schemas.microsoft.com/office/drawing/2015/9/8/chartex" xmlns:cx2="http://schemas.microsoft.com/office/drawing/2015/10/21/chartex" xmlns:cx3="http://schemas.microsoft.com/office/drawing/2016/5/9/chartex" xmlns:cx4="http://schemas.microsoft.com/office/drawing/2016/5/10/chartex" xmlns:cx5="http://schemas.microsoft.com/office/drawing/2016/5/11/chartex" xmlns:cx6="http://schemas.microsoft.com/office/drawing/2016/5/12/chartex" xmlns:cx7="http://schemas.microsoft.com/office/drawing/2016/5/13/chartex" xmlns:cx8="http://schemas.microsoft.com/office/drawing/2016/5/14/chartex" xmlns:mc="http://schemas.openxmlformats.org/markup-compatibility/2006" xmlns:aink="http://schemas.microsoft.com/office/drawing/2016/ink" xmlns:am3d="http://schemas.microsoft.com/office/drawing/2017/model3d" xmlns:o="urn:schemas-microsoft-com:office:office" xmlns:r="http://schemas.openxmlformats.org/officeDocument/2006/relationships" xmlns:m="http://schemas.openxmlformats.org/officeDocument/2006/math" xmlns:v="urn:schemas-microsoft-com:vml" xmlns:wp14="http://schemas.microsoft.com/office/word/2010/wordprocessingDrawing" xmlns:wp="http://schemas.openxmlformats.org/drawingml/2006/wordprocessingDrawing" xmlns:w10="urn:schemas-microsoft-com:office:word" xmlns:w="http://schemas.openxmlformats.org/wordprocessingml/2006/main" xmlns:w14="http://schemas.microsoft.com/office/word/2010/wordml" xmlns:w15="http://schemas.microsoft.com/office/word/2012/wordml" xmlns:w16cid="http://schemas.microsoft.com/office/word/2016/wordml/cid" xmlns:w16se="http://schemas.microsoft.com/office/word/2015/wordml/symex" xmlns:wpg="http://schemas.microsoft.com/office/word/2010/wordprocessingGroup" xmlns:wpi="http://schemas.microsoft.com/office/word/2010/wordprocessingInk" xmlns:wne="http://schemas.microsoft.com/office/word/2006/wordml" xmlns:wps="http://schemas.microsoft.com/office/word/2010/wordprocessingShape" mc:Ignorable="w14 w15 w16se w16cid wp14">
+<w:glossaryDocument xmlns:wpc="http://schemas.microsoft.com/office/word/2010/wordprocessingCanvas" xmlns:cx="http://schemas.microsoft.com/office/drawing/2014/chartex" xmlns:cx1="http://schemas.microsoft.com/office/drawing/2015/9/8/chartex" xmlns:mc="http://schemas.openxmlformats.org/markup-compatibility/2006" xmlns:o="urn:schemas-microsoft-com:office:office" xmlns:r="http://schemas.openxmlformats.org/officeDocument/2006/relationships" xmlns:m="http://schemas.openxmlformats.org/officeDocument/2006/math" xmlns:v="urn:schemas-microsoft-com:vml" xmlns:wp14="http://schemas.microsoft.com/office/word/2010/wordprocessingDrawing" xmlns:wp="http://schemas.openxmlformats.org/drawingml/2006/wordprocessingDrawing" xmlns:w10="urn:schemas-microsoft-com:office:word" xmlns:w="http://schemas.openxmlformats.org/wordprocessingml/2006/main" xmlns:w14="http://schemas.microsoft.com/office/word/2010/wordml" xmlns:w15="http://schemas.microsoft.com/office/word/2012/wordml" xmlns:w16se="http://schemas.microsoft.com/office/word/2015/wordml/symex" xmlns:wpg="http://schemas.microsoft.com/office/word/2010/wordprocessingGroup" xmlns:wpi="http://schemas.microsoft.com/office/word/2010/wordprocessingInk" xmlns:wne="http://schemas.microsoft.com/office/word/2006/wordml" xmlns:wps="http://schemas.microsoft.com/office/word/2010/wordprocessingShape" mc:Ignorable="w14 w15 w16se wp14">
   <w:docParts>
     <w:docPart>
       <w:docPartPr>
@@ -9363,7 +8614,7 @@
 </file>
 
 <file path=word/glossary/fontTable.xml><?xml version="1.0" encoding="utf-8"?>
-<w:fonts xmlns:mc="http://schemas.openxmlformats.org/markup-compatibility/2006" xmlns:r="http://schemas.openxmlformats.org/officeDocument/2006/relationships" xmlns:w="http://schemas.openxmlformats.org/wordprocessingml/2006/main" xmlns:w14="http://schemas.microsoft.com/office/word/2010/wordml" xmlns:w15="http://schemas.microsoft.com/office/word/2012/wordml" xmlns:w16cid="http://schemas.microsoft.com/office/word/2016/wordml/cid" xmlns:w16se="http://schemas.microsoft.com/office/word/2015/wordml/symex" mc:Ignorable="w14 w15 w16se w16cid">
+<w:fonts xmlns:mc="http://schemas.openxmlformats.org/markup-compatibility/2006" xmlns:r="http://schemas.openxmlformats.org/officeDocument/2006/relationships" xmlns:w="http://schemas.openxmlformats.org/wordprocessingml/2006/main" xmlns:w14="http://schemas.microsoft.com/office/word/2010/wordml" xmlns:w15="http://schemas.microsoft.com/office/word/2012/wordml" xmlns:w16se="http://schemas.microsoft.com/office/word/2015/wordml/symex" mc:Ignorable="w14 w15 w16se">
   <w:font w:name="Symbol">
     <w:panose1 w:val="05050102010706020507"/>
     <w:charset w:val="02"/>
@@ -9397,7 +8648,7 @@
     <w:charset w:val="00"/>
     <w:family w:val="swiss"/>
     <w:pitch w:val="variable"/>
-    <w:sig w:usb0="E0002EFF" w:usb1="C000247B" w:usb2="00000009" w:usb3="00000000" w:csb0="000001FF" w:csb1="00000000"/>
+    <w:sig w:usb0="E0002AFF" w:usb1="C000247B" w:usb2="00000009" w:usb3="00000000" w:csb0="000001FF" w:csb1="00000000"/>
   </w:font>
   <w:font w:name="Calibri Light">
     <w:panose1 w:val="020F0302020204030204"/>
@@ -9417,7 +8668,7 @@
 </file>
 
 <file path=word/glossary/settings.xml><?xml version="1.0" encoding="utf-8"?>
-<w:settings xmlns:mc="http://schemas.openxmlformats.org/markup-compatibility/2006" xmlns:o="urn:schemas-microsoft-com:office:office" xmlns:r="http://schemas.openxmlformats.org/officeDocument/2006/relationships" xmlns:m="http://schemas.openxmlformats.org/officeDocument/2006/math" xmlns:v="urn:schemas-microsoft-com:vml" xmlns:w10="urn:schemas-microsoft-com:office:word" xmlns:w="http://schemas.openxmlformats.org/wordprocessingml/2006/main" xmlns:w14="http://schemas.microsoft.com/office/word/2010/wordml" xmlns:w15="http://schemas.microsoft.com/office/word/2012/wordml" xmlns:w16cid="http://schemas.microsoft.com/office/word/2016/wordml/cid" xmlns:w16se="http://schemas.microsoft.com/office/word/2015/wordml/symex" xmlns:sl="http://schemas.openxmlformats.org/schemaLibrary/2006/main" mc:Ignorable="w14 w15 w16se w16cid">
+<w:settings xmlns:mc="http://schemas.openxmlformats.org/markup-compatibility/2006" xmlns:o="urn:schemas-microsoft-com:office:office" xmlns:r="http://schemas.openxmlformats.org/officeDocument/2006/relationships" xmlns:m="http://schemas.openxmlformats.org/officeDocument/2006/math" xmlns:v="urn:schemas-microsoft-com:vml" xmlns:w10="urn:schemas-microsoft-com:office:word" xmlns:w="http://schemas.openxmlformats.org/wordprocessingml/2006/main" xmlns:w14="http://schemas.microsoft.com/office/word/2010/wordml" xmlns:w15="http://schemas.microsoft.com/office/word/2012/wordml" xmlns:w16se="http://schemas.microsoft.com/office/word/2015/wordml/symex" xmlns:sl="http://schemas.openxmlformats.org/schemaLibrary/2006/main" mc:Ignorable="w14 w15 w16se">
   <w:view w:val="normal"/>
   <w:defaultTabStop w:val="708"/>
   <w:hyphenationZone w:val="425"/>
@@ -9429,7 +8680,6 @@
     <w:compatSetting w:name="enableOpenTypeFeatures" w:uri="http://schemas.microsoft.com/office/word" w:val="1"/>
     <w:compatSetting w:name="doNotFlipMirrorIndents" w:uri="http://schemas.microsoft.com/office/word" w:val="1"/>
     <w:compatSetting w:name="differentiateMultirowTableHeaders" w:uri="http://schemas.microsoft.com/office/word" w:val="1"/>
-    <w:compatSetting w:name="useWord2013TrackBottomHyphenation" w:uri="http://schemas.microsoft.com/office/word" w:val="1"/>
   </w:compat>
   <w:rsids>
     <w:rsidRoot w:val="00A672BA"/>
@@ -9437,6 +8687,7 @@
     <w:rsid w:val="00340BAB"/>
     <w:rsid w:val="003D1CC9"/>
     <w:rsid w:val="006F3B87"/>
+    <w:rsid w:val="007F3A13"/>
     <w:rsid w:val="007F6916"/>
     <w:rsid w:val="00A35946"/>
     <w:rsid w:val="00A672BA"/>
@@ -9465,7 +8716,7 @@
 </file>
 
 <file path=word/glossary/styles.xml><?xml version="1.0" encoding="utf-8"?>
-<w:styles xmlns:mc="http://schemas.openxmlformats.org/markup-compatibility/2006" xmlns:r="http://schemas.openxmlformats.org/officeDocument/2006/relationships" xmlns:w="http://schemas.openxmlformats.org/wordprocessingml/2006/main" xmlns:w14="http://schemas.microsoft.com/office/word/2010/wordml" xmlns:w15="http://schemas.microsoft.com/office/word/2012/wordml" xmlns:w16cid="http://schemas.microsoft.com/office/word/2016/wordml/cid" xmlns:w16se="http://schemas.microsoft.com/office/word/2015/wordml/symex" mc:Ignorable="w14 w15 w16se w16cid">
+<w:styles xmlns:mc="http://schemas.openxmlformats.org/markup-compatibility/2006" xmlns:r="http://schemas.openxmlformats.org/officeDocument/2006/relationships" xmlns:w="http://schemas.openxmlformats.org/wordprocessingml/2006/main" xmlns:w14="http://schemas.microsoft.com/office/word/2010/wordml" xmlns:w15="http://schemas.microsoft.com/office/word/2012/wordml" xmlns:w16se="http://schemas.microsoft.com/office/word/2015/wordml/symex" mc:Ignorable="w14 w15 w16se">
   <w:docDefaults>
     <w:rPrDefault>
       <w:rPr>
@@ -9481,7 +8732,7 @@
       </w:pPr>
     </w:pPrDefault>
   </w:docDefaults>
-  <w:latentStyles w:defLockedState="0" w:defUIPriority="99" w:defSemiHidden="0" w:defUnhideWhenUsed="0" w:defQFormat="0" w:count="375">
+  <w:latentStyles w:defLockedState="0" w:defUIPriority="99" w:defSemiHidden="0" w:defUnhideWhenUsed="0" w:defQFormat="0" w:count="371">
     <w:lsdException w:name="Normal" w:uiPriority="0" w:qFormat="1"/>
     <w:lsdException w:name="heading 1" w:uiPriority="9" w:qFormat="1"/>
     <w:lsdException w:name="heading 2" w:semiHidden="1" w:uiPriority="9" w:unhideWhenUsed="1" w:qFormat="1"/>
@@ -9853,10 +9104,6 @@
     <w:lsdException w:name="List Table 5 Dark Accent 6" w:uiPriority="50"/>
     <w:lsdException w:name="List Table 6 Colorful Accent 6" w:uiPriority="51"/>
     <w:lsdException w:name="List Table 7 Colorful Accent 6" w:uiPriority="52"/>
-    <w:lsdException w:name="Mention" w:semiHidden="1" w:unhideWhenUsed="1"/>
-    <w:lsdException w:name="Smart Hyperlink" w:semiHidden="1" w:unhideWhenUsed="1"/>
-    <w:lsdException w:name="Hashtag" w:semiHidden="1" w:unhideWhenUsed="1"/>
-    <w:lsdException w:name="Unresolved Mention" w:semiHidden="1" w:unhideWhenUsed="1"/>
   </w:latentStyles>
   <w:style w:type="paragraph" w:default="1" w:styleId="Normal">
     <w:name w:val="Normal"/>
@@ -9923,7 +9170,7 @@
 </file>
 
 <file path=word/glossary/webSettings.xml><?xml version="1.0" encoding="utf-8"?>
-<w:webSettings xmlns:mc="http://schemas.openxmlformats.org/markup-compatibility/2006" xmlns:r="http://schemas.openxmlformats.org/officeDocument/2006/relationships" xmlns:w="http://schemas.openxmlformats.org/wordprocessingml/2006/main" xmlns:w14="http://schemas.microsoft.com/office/word/2010/wordml" xmlns:w15="http://schemas.microsoft.com/office/word/2012/wordml" xmlns:w16cid="http://schemas.microsoft.com/office/word/2016/wordml/cid" xmlns:w16se="http://schemas.microsoft.com/office/word/2015/wordml/symex" mc:Ignorable="w14 w15 w16se w16cid">
+<w:webSettings xmlns:mc="http://schemas.openxmlformats.org/markup-compatibility/2006" xmlns:r="http://schemas.openxmlformats.org/officeDocument/2006/relationships" xmlns:w="http://schemas.openxmlformats.org/wordprocessingml/2006/main" xmlns:w14="http://schemas.microsoft.com/office/word/2010/wordml" xmlns:w15="http://schemas.microsoft.com/office/word/2012/wordml" xmlns:w16se="http://schemas.microsoft.com/office/word/2015/wordml/symex" mc:Ignorable="w14 w15 w16se">
   <w:optimizeForBrowser/>
   <w:allowPNG/>
 </w:webSettings>
@@ -10195,7 +9442,7 @@
 </file>
 
 <file path=customXml/itemProps1.xml><?xml version="1.0" encoding="utf-8"?>
-<ds:datastoreItem xmlns:ds="http://schemas.openxmlformats.org/officeDocument/2006/customXml" ds:itemID="{CB8B264E-301B-445C-BC36-19DFB8C4A756}">
+<ds:datastoreItem xmlns:ds="http://schemas.openxmlformats.org/officeDocument/2006/customXml" ds:itemID="{4E8F29E8-51D8-4B26-9817-FB60706956CA}">
   <ds:schemaRefs>
     <ds:schemaRef ds:uri="http://schemas.openxmlformats.org/officeDocument/2006/bibliography"/>
   </ds:schemaRefs>

</xml_diff>

<commit_message>
Creation des PDF + AJout partie Osama
</commit_message>
<xml_diff>
--- a/INFO_2A_Fabrication_Ethernet_cours.docx
+++ b/INFO_2A_Fabrication_Ethernet_cours.docx
@@ -147,12 +147,11 @@
             </w:rPr>
             <w:fldChar w:fldCharType="separate"/>
           </w:r>
-          <w:hyperlink w:anchor="_Toc4171478" w:history="1">
+          <w:hyperlink w:anchor="_Toc4776246" w:history="1">
             <w:r>
               <w:rPr>
                 <w:rStyle w:val="Lienhypertexte"/>
                 <w:noProof/>
-                <w:color w:val="auto"/>
               </w:rPr>
               <w:t>1</w:t>
             </w:r>
@@ -168,7 +167,6 @@
               <w:rPr>
                 <w:rStyle w:val="Lienhypertexte"/>
                 <w:noProof/>
-                <w:color w:val="auto"/>
               </w:rPr>
               <w:t>Introduction</w:t>
             </w:r>
@@ -191,7 +189,7 @@
                 <w:noProof/>
                 <w:webHidden/>
               </w:rPr>
-              <w:instrText xml:space="preserve"> PAGEREF _Toc4171478 \h </w:instrText>
+              <w:instrText xml:space="preserve"> PAGEREF _Toc4776246 \h </w:instrText>
             </w:r>
             <w:r>
               <w:rPr>
@@ -235,12 +233,11 @@
               <w:lang w:eastAsia="fr-CH"/>
             </w:rPr>
           </w:pPr>
-          <w:hyperlink w:anchor="_Toc4171479" w:history="1">
+          <w:hyperlink w:anchor="_Toc4776247" w:history="1">
             <w:r>
               <w:rPr>
                 <w:rStyle w:val="Lienhypertexte"/>
                 <w:noProof/>
-                <w:color w:val="auto"/>
               </w:rPr>
               <w:t>2</w:t>
             </w:r>
@@ -256,7 +253,6 @@
               <w:rPr>
                 <w:rStyle w:val="Lienhypertexte"/>
                 <w:noProof/>
-                <w:color w:val="auto"/>
               </w:rPr>
               <w:t>Historique</w:t>
             </w:r>
@@ -279,7 +275,7 @@
                 <w:noProof/>
                 <w:webHidden/>
               </w:rPr>
-              <w:instrText xml:space="preserve"> PAGEREF _Toc4171479 \h </w:instrText>
+              <w:instrText xml:space="preserve"> PAGEREF _Toc4776247 \h </w:instrText>
             </w:r>
             <w:r>
               <w:rPr>
@@ -323,12 +319,11 @@
               <w:lang w:eastAsia="fr-CH"/>
             </w:rPr>
           </w:pPr>
-          <w:hyperlink w:anchor="_Toc4171480" w:history="1">
+          <w:hyperlink w:anchor="_Toc4776248" w:history="1">
             <w:r>
               <w:rPr>
                 <w:rStyle w:val="Lienhypertexte"/>
                 <w:noProof/>
-                <w:color w:val="auto"/>
               </w:rPr>
               <w:t>3</w:t>
             </w:r>
@@ -344,7 +339,6 @@
               <w:rPr>
                 <w:rStyle w:val="Lienhypertexte"/>
                 <w:noProof/>
-                <w:color w:val="auto"/>
               </w:rPr>
               <w:t>Usages</w:t>
             </w:r>
@@ -367,7 +361,7 @@
                 <w:noProof/>
                 <w:webHidden/>
               </w:rPr>
-              <w:instrText xml:space="preserve"> PAGEREF _Toc4171480 \h </w:instrText>
+              <w:instrText xml:space="preserve"> PAGEREF _Toc4776248 \h </w:instrText>
             </w:r>
             <w:r>
               <w:rPr>
@@ -388,6 +382,522 @@
                 <w:webHidden/>
               </w:rPr>
               <w:t>2</w:t>
+            </w:r>
+            <w:r>
+              <w:rPr>
+                <w:noProof/>
+                <w:webHidden/>
+              </w:rPr>
+              <w:fldChar w:fldCharType="end"/>
+            </w:r>
+          </w:hyperlink>
+        </w:p>
+        <w:p>
+          <w:pPr>
+            <w:pStyle w:val="TM2"/>
+            <w:tabs>
+              <w:tab w:val="left" w:pos="880"/>
+              <w:tab w:val="right" w:leader="dot" w:pos="9060"/>
+            </w:tabs>
+            <w:rPr>
+              <w:rFonts w:eastAsiaTheme="minorEastAsia"/>
+              <w:noProof/>
+              <w:lang w:eastAsia="fr-CH"/>
+            </w:rPr>
+          </w:pPr>
+          <w:hyperlink w:anchor="_Toc4776249" w:history="1">
+            <w:r>
+              <w:rPr>
+                <w:rStyle w:val="Lienhypertexte"/>
+                <w:noProof/>
+              </w:rPr>
+              <w:t>3.1</w:t>
+            </w:r>
+            <w:r>
+              <w:rPr>
+                <w:rFonts w:eastAsiaTheme="minorEastAsia"/>
+                <w:noProof/>
+                <w:lang w:eastAsia="fr-CH"/>
+              </w:rPr>
+              <w:tab/>
+            </w:r>
+            <w:r>
+              <w:rPr>
+                <w:rStyle w:val="Lienhypertexte"/>
+                <w:noProof/>
+              </w:rPr>
+              <w:t>Power over Ethernet</w:t>
+            </w:r>
+            <w:r>
+              <w:rPr>
+                <w:noProof/>
+                <w:webHidden/>
+              </w:rPr>
+              <w:tab/>
+            </w:r>
+            <w:r>
+              <w:rPr>
+                <w:noProof/>
+                <w:webHidden/>
+              </w:rPr>
+              <w:fldChar w:fldCharType="begin"/>
+            </w:r>
+            <w:r>
+              <w:rPr>
+                <w:noProof/>
+                <w:webHidden/>
+              </w:rPr>
+              <w:instrText xml:space="preserve"> PAGEREF _Toc4776249 \h </w:instrText>
+            </w:r>
+            <w:r>
+              <w:rPr>
+                <w:noProof/>
+                <w:webHidden/>
+              </w:rPr>
+            </w:r>
+            <w:r>
+              <w:rPr>
+                <w:noProof/>
+                <w:webHidden/>
+              </w:rPr>
+              <w:fldChar w:fldCharType="separate"/>
+            </w:r>
+            <w:r>
+              <w:rPr>
+                <w:noProof/>
+                <w:webHidden/>
+              </w:rPr>
+              <w:t>3</w:t>
+            </w:r>
+            <w:r>
+              <w:rPr>
+                <w:noProof/>
+                <w:webHidden/>
+              </w:rPr>
+              <w:fldChar w:fldCharType="end"/>
+            </w:r>
+          </w:hyperlink>
+        </w:p>
+        <w:p>
+          <w:pPr>
+            <w:pStyle w:val="TM2"/>
+            <w:tabs>
+              <w:tab w:val="left" w:pos="880"/>
+              <w:tab w:val="right" w:leader="dot" w:pos="9060"/>
+            </w:tabs>
+            <w:rPr>
+              <w:rFonts w:eastAsiaTheme="minorEastAsia"/>
+              <w:noProof/>
+              <w:lang w:eastAsia="fr-CH"/>
+            </w:rPr>
+          </w:pPr>
+          <w:hyperlink w:anchor="_Toc4776250" w:history="1">
+            <w:r>
+              <w:rPr>
+                <w:rStyle w:val="Lienhypertexte"/>
+                <w:noProof/>
+              </w:rPr>
+              <w:t>3.2</w:t>
+            </w:r>
+            <w:r>
+              <w:rPr>
+                <w:rFonts w:eastAsiaTheme="minorEastAsia"/>
+                <w:noProof/>
+                <w:lang w:eastAsia="fr-CH"/>
+              </w:rPr>
+              <w:tab/>
+            </w:r>
+            <w:r>
+              <w:rPr>
+                <w:rStyle w:val="Lienhypertexte"/>
+                <w:noProof/>
+              </w:rPr>
+              <w:t>Matérielles nécessaire</w:t>
+            </w:r>
+            <w:r>
+              <w:rPr>
+                <w:noProof/>
+                <w:webHidden/>
+              </w:rPr>
+              <w:tab/>
+            </w:r>
+            <w:r>
+              <w:rPr>
+                <w:noProof/>
+                <w:webHidden/>
+              </w:rPr>
+              <w:fldChar w:fldCharType="begin"/>
+            </w:r>
+            <w:r>
+              <w:rPr>
+                <w:noProof/>
+                <w:webHidden/>
+              </w:rPr>
+              <w:instrText xml:space="preserve"> PAGEREF _Toc4776250 \h </w:instrText>
+            </w:r>
+            <w:r>
+              <w:rPr>
+                <w:noProof/>
+                <w:webHidden/>
+              </w:rPr>
+            </w:r>
+            <w:r>
+              <w:rPr>
+                <w:noProof/>
+                <w:webHidden/>
+              </w:rPr>
+              <w:fldChar w:fldCharType="separate"/>
+            </w:r>
+            <w:r>
+              <w:rPr>
+                <w:noProof/>
+                <w:webHidden/>
+              </w:rPr>
+              <w:t>3</w:t>
+            </w:r>
+            <w:r>
+              <w:rPr>
+                <w:noProof/>
+                <w:webHidden/>
+              </w:rPr>
+              <w:fldChar w:fldCharType="end"/>
+            </w:r>
+          </w:hyperlink>
+        </w:p>
+        <w:p>
+          <w:pPr>
+            <w:pStyle w:val="TM3"/>
+            <w:tabs>
+              <w:tab w:val="left" w:pos="1320"/>
+              <w:tab w:val="right" w:leader="dot" w:pos="9060"/>
+            </w:tabs>
+            <w:rPr>
+              <w:rFonts w:eastAsiaTheme="minorEastAsia"/>
+              <w:noProof/>
+              <w:lang w:eastAsia="fr-CH"/>
+            </w:rPr>
+          </w:pPr>
+          <w:hyperlink w:anchor="_Toc4776251" w:history="1">
+            <w:r>
+              <w:rPr>
+                <w:rStyle w:val="Lienhypertexte"/>
+                <w:noProof/>
+              </w:rPr>
+              <w:t>3.2.1</w:t>
+            </w:r>
+            <w:r>
+              <w:rPr>
+                <w:rFonts w:eastAsiaTheme="minorEastAsia"/>
+                <w:noProof/>
+                <w:lang w:eastAsia="fr-CH"/>
+              </w:rPr>
+              <w:tab/>
+            </w:r>
+            <w:r>
+              <w:rPr>
+                <w:rStyle w:val="Lienhypertexte"/>
+                <w:noProof/>
+              </w:rPr>
+              <w:t>Injecteur PoE</w:t>
+            </w:r>
+            <w:r>
+              <w:rPr>
+                <w:noProof/>
+                <w:webHidden/>
+              </w:rPr>
+              <w:tab/>
+            </w:r>
+            <w:r>
+              <w:rPr>
+                <w:noProof/>
+                <w:webHidden/>
+              </w:rPr>
+              <w:fldChar w:fldCharType="begin"/>
+            </w:r>
+            <w:r>
+              <w:rPr>
+                <w:noProof/>
+                <w:webHidden/>
+              </w:rPr>
+              <w:instrText xml:space="preserve"> PAGEREF _Toc4776251 \h </w:instrText>
+            </w:r>
+            <w:r>
+              <w:rPr>
+                <w:noProof/>
+                <w:webHidden/>
+              </w:rPr>
+            </w:r>
+            <w:r>
+              <w:rPr>
+                <w:noProof/>
+                <w:webHidden/>
+              </w:rPr>
+              <w:fldChar w:fldCharType="separate"/>
+            </w:r>
+            <w:r>
+              <w:rPr>
+                <w:noProof/>
+                <w:webHidden/>
+              </w:rPr>
+              <w:t>3</w:t>
+            </w:r>
+            <w:r>
+              <w:rPr>
+                <w:noProof/>
+                <w:webHidden/>
+              </w:rPr>
+              <w:fldChar w:fldCharType="end"/>
+            </w:r>
+          </w:hyperlink>
+        </w:p>
+        <w:p>
+          <w:pPr>
+            <w:pStyle w:val="TM3"/>
+            <w:tabs>
+              <w:tab w:val="left" w:pos="1320"/>
+              <w:tab w:val="right" w:leader="dot" w:pos="9060"/>
+            </w:tabs>
+            <w:rPr>
+              <w:rFonts w:eastAsiaTheme="minorEastAsia"/>
+              <w:noProof/>
+              <w:lang w:eastAsia="fr-CH"/>
+            </w:rPr>
+          </w:pPr>
+          <w:hyperlink w:anchor="_Toc4776252" w:history="1">
+            <w:r>
+              <w:rPr>
+                <w:rStyle w:val="Lienhypertexte"/>
+                <w:noProof/>
+              </w:rPr>
+              <w:t>3.2.2</w:t>
+            </w:r>
+            <w:r>
+              <w:rPr>
+                <w:rFonts w:eastAsiaTheme="minorEastAsia"/>
+                <w:noProof/>
+                <w:lang w:eastAsia="fr-CH"/>
+              </w:rPr>
+              <w:tab/>
+            </w:r>
+            <w:r>
+              <w:rPr>
+                <w:rStyle w:val="Lienhypertexte"/>
+                <w:noProof/>
+              </w:rPr>
+              <w:t>SWITCH PoE</w:t>
+            </w:r>
+            <w:r>
+              <w:rPr>
+                <w:noProof/>
+                <w:webHidden/>
+              </w:rPr>
+              <w:tab/>
+            </w:r>
+            <w:r>
+              <w:rPr>
+                <w:noProof/>
+                <w:webHidden/>
+              </w:rPr>
+              <w:fldChar w:fldCharType="begin"/>
+            </w:r>
+            <w:r>
+              <w:rPr>
+                <w:noProof/>
+                <w:webHidden/>
+              </w:rPr>
+              <w:instrText xml:space="preserve"> PAGEREF _Toc4776252 \h </w:instrText>
+            </w:r>
+            <w:r>
+              <w:rPr>
+                <w:noProof/>
+                <w:webHidden/>
+              </w:rPr>
+            </w:r>
+            <w:r>
+              <w:rPr>
+                <w:noProof/>
+                <w:webHidden/>
+              </w:rPr>
+              <w:fldChar w:fldCharType="separate"/>
+            </w:r>
+            <w:r>
+              <w:rPr>
+                <w:noProof/>
+                <w:webHidden/>
+              </w:rPr>
+              <w:t>3</w:t>
+            </w:r>
+            <w:r>
+              <w:rPr>
+                <w:noProof/>
+                <w:webHidden/>
+              </w:rPr>
+              <w:fldChar w:fldCharType="end"/>
+            </w:r>
+          </w:hyperlink>
+        </w:p>
+        <w:p>
+          <w:pPr>
+            <w:pStyle w:val="TM2"/>
+            <w:tabs>
+              <w:tab w:val="left" w:pos="880"/>
+              <w:tab w:val="right" w:leader="dot" w:pos="9060"/>
+            </w:tabs>
+            <w:rPr>
+              <w:rFonts w:eastAsiaTheme="minorEastAsia"/>
+              <w:noProof/>
+              <w:lang w:eastAsia="fr-CH"/>
+            </w:rPr>
+          </w:pPr>
+          <w:hyperlink w:anchor="_Toc4776253" w:history="1">
+            <w:r>
+              <w:rPr>
+                <w:rStyle w:val="Lienhypertexte"/>
+                <w:noProof/>
+              </w:rPr>
+              <w:t>3.3</w:t>
+            </w:r>
+            <w:r>
+              <w:rPr>
+                <w:rFonts w:eastAsiaTheme="minorEastAsia"/>
+                <w:noProof/>
+                <w:lang w:eastAsia="fr-CH"/>
+              </w:rPr>
+              <w:tab/>
+            </w:r>
+            <w:r>
+              <w:rPr>
+                <w:rStyle w:val="Lienhypertexte"/>
+                <w:noProof/>
+              </w:rPr>
+              <w:t>Avantage de la technologie PoE</w:t>
+            </w:r>
+            <w:r>
+              <w:rPr>
+                <w:noProof/>
+                <w:webHidden/>
+              </w:rPr>
+              <w:tab/>
+            </w:r>
+            <w:r>
+              <w:rPr>
+                <w:noProof/>
+                <w:webHidden/>
+              </w:rPr>
+              <w:fldChar w:fldCharType="begin"/>
+            </w:r>
+            <w:r>
+              <w:rPr>
+                <w:noProof/>
+                <w:webHidden/>
+              </w:rPr>
+              <w:instrText xml:space="preserve"> PAGEREF _Toc4776253 \h </w:instrText>
+            </w:r>
+            <w:r>
+              <w:rPr>
+                <w:noProof/>
+                <w:webHidden/>
+              </w:rPr>
+            </w:r>
+            <w:r>
+              <w:rPr>
+                <w:noProof/>
+                <w:webHidden/>
+              </w:rPr>
+              <w:fldChar w:fldCharType="separate"/>
+            </w:r>
+            <w:r>
+              <w:rPr>
+                <w:noProof/>
+                <w:webHidden/>
+              </w:rPr>
+              <w:t>4</w:t>
+            </w:r>
+            <w:r>
+              <w:rPr>
+                <w:noProof/>
+                <w:webHidden/>
+              </w:rPr>
+              <w:fldChar w:fldCharType="end"/>
+            </w:r>
+          </w:hyperlink>
+        </w:p>
+        <w:p>
+          <w:pPr>
+            <w:pStyle w:val="TM2"/>
+            <w:tabs>
+              <w:tab w:val="left" w:pos="880"/>
+              <w:tab w:val="right" w:leader="dot" w:pos="9060"/>
+            </w:tabs>
+            <w:rPr>
+              <w:rFonts w:eastAsiaTheme="minorEastAsia"/>
+              <w:noProof/>
+              <w:lang w:eastAsia="fr-CH"/>
+            </w:rPr>
+          </w:pPr>
+          <w:hyperlink w:anchor="_Toc4776254" w:history="1">
+            <w:r>
+              <w:rPr>
+                <w:rStyle w:val="Lienhypertexte"/>
+                <w:noProof/>
+              </w:rPr>
+              <w:t>3.4</w:t>
+            </w:r>
+            <w:r>
+              <w:rPr>
+                <w:rFonts w:eastAsiaTheme="minorEastAsia"/>
+                <w:noProof/>
+                <w:lang w:eastAsia="fr-CH"/>
+              </w:rPr>
+              <w:tab/>
+            </w:r>
+            <w:r>
+              <w:rPr>
+                <w:rStyle w:val="Lienhypertexte"/>
+                <w:noProof/>
+              </w:rPr>
+              <w:t>Désavantage de la technologie PoE</w:t>
+            </w:r>
+            <w:r>
+              <w:rPr>
+                <w:noProof/>
+                <w:webHidden/>
+              </w:rPr>
+              <w:tab/>
+            </w:r>
+            <w:r>
+              <w:rPr>
+                <w:noProof/>
+                <w:webHidden/>
+              </w:rPr>
+              <w:fldChar w:fldCharType="begin"/>
+            </w:r>
+            <w:r>
+              <w:rPr>
+                <w:noProof/>
+                <w:webHidden/>
+              </w:rPr>
+              <w:instrText xml:space="preserve"> PAGEREF _Toc4776254 \h </w:instrText>
+            </w:r>
+            <w:r>
+              <w:rPr>
+                <w:noProof/>
+                <w:webHidden/>
+              </w:rPr>
+            </w:r>
+            <w:r>
+              <w:rPr>
+                <w:noProof/>
+                <w:webHidden/>
+              </w:rPr>
+              <w:fldChar w:fldCharType="separate"/>
+            </w:r>
+            <w:r>
+              <w:rPr>
+                <w:noProof/>
+                <w:webHidden/>
+              </w:rPr>
+              <w:t>4</w:t>
             </w:r>
             <w:r>
               <w:rPr>
@@ -411,12 +921,11 @@
               <w:lang w:eastAsia="fr-CH"/>
             </w:rPr>
           </w:pPr>
-          <w:hyperlink w:anchor="_Toc4171481" w:history="1">
+          <w:hyperlink w:anchor="_Toc4776255" w:history="1">
             <w:r>
               <w:rPr>
                 <w:rStyle w:val="Lienhypertexte"/>
                 <w:noProof/>
-                <w:color w:val="auto"/>
               </w:rPr>
               <w:t>4</w:t>
             </w:r>
@@ -432,7 +941,6 @@
               <w:rPr>
                 <w:rStyle w:val="Lienhypertexte"/>
                 <w:noProof/>
-                <w:color w:val="auto"/>
               </w:rPr>
               <w:t>Câblage</w:t>
             </w:r>
@@ -455,7 +963,7 @@
                 <w:noProof/>
                 <w:webHidden/>
               </w:rPr>
-              <w:instrText xml:space="preserve"> PAGEREF _Toc4171481 \h </w:instrText>
+              <w:instrText xml:space="preserve"> PAGEREF _Toc4776255 \h </w:instrText>
             </w:r>
             <w:r>
               <w:rPr>
@@ -475,7 +983,7 @@
                 <w:noProof/>
                 <w:webHidden/>
               </w:rPr>
-              <w:t>2</w:t>
+              <w:t>4</w:t>
             </w:r>
             <w:r>
               <w:rPr>
@@ -499,12 +1007,11 @@
               <w:lang w:eastAsia="fr-CH"/>
             </w:rPr>
           </w:pPr>
-          <w:hyperlink w:anchor="_Toc4171482" w:history="1">
+          <w:hyperlink w:anchor="_Toc4776256" w:history="1">
             <w:r>
               <w:rPr>
                 <w:rStyle w:val="Lienhypertexte"/>
                 <w:noProof/>
-                <w:color w:val="auto"/>
               </w:rPr>
               <w:t>4.1</w:t>
             </w:r>
@@ -520,7 +1027,6 @@
               <w:rPr>
                 <w:rStyle w:val="Lienhypertexte"/>
                 <w:noProof/>
-                <w:color w:val="auto"/>
               </w:rPr>
               <w:t>Catégories</w:t>
             </w:r>
@@ -543,7 +1049,7 @@
                 <w:noProof/>
                 <w:webHidden/>
               </w:rPr>
-              <w:instrText xml:space="preserve"> PAGEREF _Toc4171482 \h </w:instrText>
+              <w:instrText xml:space="preserve"> PAGEREF _Toc4776256 \h </w:instrText>
             </w:r>
             <w:r>
               <w:rPr>
@@ -563,7 +1069,7 @@
                 <w:noProof/>
                 <w:webHidden/>
               </w:rPr>
-              <w:t>2</w:t>
+              <w:t>4</w:t>
             </w:r>
             <w:r>
               <w:rPr>
@@ -587,12 +1093,11 @@
               <w:lang w:eastAsia="fr-CH"/>
             </w:rPr>
           </w:pPr>
-          <w:hyperlink w:anchor="_Toc4171483" w:history="1">
+          <w:hyperlink w:anchor="_Toc4776257" w:history="1">
             <w:r>
               <w:rPr>
                 <w:rStyle w:val="Lienhypertexte"/>
                 <w:noProof/>
-                <w:color w:val="auto"/>
               </w:rPr>
               <w:t>4.1.1</w:t>
             </w:r>
@@ -608,7 +1113,6 @@
               <w:rPr>
                 <w:rStyle w:val="Lienhypertexte"/>
                 <w:noProof/>
-                <w:color w:val="auto"/>
               </w:rPr>
               <w:t>Catégorie 6</w:t>
             </w:r>
@@ -631,7 +1135,7 @@
                 <w:noProof/>
                 <w:webHidden/>
               </w:rPr>
-              <w:instrText xml:space="preserve"> PAGEREF _Toc4171483 \h </w:instrText>
+              <w:instrText xml:space="preserve"> PAGEREF _Toc4776257 \h </w:instrText>
             </w:r>
             <w:r>
               <w:rPr>
@@ -651,7 +1155,7 @@
                 <w:noProof/>
                 <w:webHidden/>
               </w:rPr>
-              <w:t>2</w:t>
+              <w:t>4</w:t>
             </w:r>
             <w:r>
               <w:rPr>
@@ -675,12 +1179,11 @@
               <w:lang w:eastAsia="fr-CH"/>
             </w:rPr>
           </w:pPr>
-          <w:hyperlink w:anchor="_Toc4171484" w:history="1">
+          <w:hyperlink w:anchor="_Toc4776258" w:history="1">
             <w:r>
               <w:rPr>
                 <w:rStyle w:val="Lienhypertexte"/>
                 <w:noProof/>
-                <w:color w:val="auto"/>
               </w:rPr>
               <w:t>4.1.2</w:t>
             </w:r>
@@ -696,7 +1199,6 @@
               <w:rPr>
                 <w:rStyle w:val="Lienhypertexte"/>
                 <w:noProof/>
-                <w:color w:val="auto"/>
               </w:rPr>
               <w:t>Catégorie 6a</w:t>
             </w:r>
@@ -719,7 +1221,7 @@
                 <w:noProof/>
                 <w:webHidden/>
               </w:rPr>
-              <w:instrText xml:space="preserve"> PAGEREF _Toc4171484 \h </w:instrText>
+              <w:instrText xml:space="preserve"> PAGEREF _Toc4776258 \h </w:instrText>
             </w:r>
             <w:r>
               <w:rPr>
@@ -739,7 +1241,7 @@
                 <w:noProof/>
                 <w:webHidden/>
               </w:rPr>
-              <w:t>3</w:t>
+              <w:t>4</w:t>
             </w:r>
             <w:r>
               <w:rPr>
@@ -763,12 +1265,11 @@
               <w:lang w:eastAsia="fr-CH"/>
             </w:rPr>
           </w:pPr>
-          <w:hyperlink w:anchor="_Toc4171485" w:history="1">
+          <w:hyperlink w:anchor="_Toc4776259" w:history="1">
             <w:r>
               <w:rPr>
                 <w:rStyle w:val="Lienhypertexte"/>
                 <w:noProof/>
-                <w:color w:val="auto"/>
               </w:rPr>
               <w:t>4.1.3</w:t>
             </w:r>
@@ -784,7 +1285,6 @@
               <w:rPr>
                 <w:rStyle w:val="Lienhypertexte"/>
                 <w:noProof/>
-                <w:color w:val="auto"/>
               </w:rPr>
               <w:t>Catégorie 7 :</w:t>
             </w:r>
@@ -807,7 +1307,7 @@
                 <w:noProof/>
                 <w:webHidden/>
               </w:rPr>
-              <w:instrText xml:space="preserve"> PAGEREF _Toc4171485 \h </w:instrText>
+              <w:instrText xml:space="preserve"> PAGEREF _Toc4776259 \h </w:instrText>
             </w:r>
             <w:r>
               <w:rPr>
@@ -827,7 +1327,7 @@
                 <w:noProof/>
                 <w:webHidden/>
               </w:rPr>
-              <w:t>3</w:t>
+              <w:t>5</w:t>
             </w:r>
             <w:r>
               <w:rPr>
@@ -851,12 +1351,11 @@
               <w:lang w:eastAsia="fr-CH"/>
             </w:rPr>
           </w:pPr>
-          <w:hyperlink w:anchor="_Toc4171486" w:history="1">
+          <w:hyperlink w:anchor="_Toc4776260" w:history="1">
             <w:r>
               <w:rPr>
                 <w:rStyle w:val="Lienhypertexte"/>
                 <w:noProof/>
-                <w:color w:val="auto"/>
               </w:rPr>
               <w:t>4.2</w:t>
             </w:r>
@@ -872,7 +1371,6 @@
               <w:rPr>
                 <w:rStyle w:val="Lienhypertexte"/>
                 <w:noProof/>
-                <w:color w:val="auto"/>
               </w:rPr>
               <w:t>Blindage (ISO/IEC  11801)</w:t>
             </w:r>
@@ -895,7 +1393,7 @@
                 <w:noProof/>
                 <w:webHidden/>
               </w:rPr>
-              <w:instrText xml:space="preserve"> PAGEREF _Toc4171486 \h </w:instrText>
+              <w:instrText xml:space="preserve"> PAGEREF _Toc4776260 \h </w:instrText>
             </w:r>
             <w:r>
               <w:rPr>
@@ -915,7 +1413,7 @@
                 <w:noProof/>
                 <w:webHidden/>
               </w:rPr>
-              <w:t>3</w:t>
+              <w:t>5</w:t>
             </w:r>
             <w:r>
               <w:rPr>
@@ -939,12 +1437,11 @@
               <w:lang w:eastAsia="fr-CH"/>
             </w:rPr>
           </w:pPr>
-          <w:hyperlink w:anchor="_Toc4171487" w:history="1">
+          <w:hyperlink w:anchor="_Toc4776261" w:history="1">
             <w:r>
               <w:rPr>
                 <w:rStyle w:val="Lienhypertexte"/>
                 <w:noProof/>
-                <w:color w:val="auto"/>
               </w:rPr>
               <w:t>4.3</w:t>
             </w:r>
@@ -960,7 +1457,6 @@
               <w:rPr>
                 <w:rStyle w:val="Lienhypertexte"/>
                 <w:noProof/>
-                <w:color w:val="auto"/>
               </w:rPr>
               <w:t>Connectiques</w:t>
             </w:r>
@@ -983,7 +1479,7 @@
                 <w:noProof/>
                 <w:webHidden/>
               </w:rPr>
-              <w:instrText xml:space="preserve"> PAGEREF _Toc4171487 \h </w:instrText>
+              <w:instrText xml:space="preserve"> PAGEREF _Toc4776261 \h </w:instrText>
             </w:r>
             <w:r>
               <w:rPr>
@@ -1003,7 +1499,7 @@
                 <w:noProof/>
                 <w:webHidden/>
               </w:rPr>
-              <w:t>6</w:t>
+              <w:t>7</w:t>
             </w:r>
             <w:r>
               <w:rPr>
@@ -1027,12 +1523,11 @@
               <w:lang w:eastAsia="fr-CH"/>
             </w:rPr>
           </w:pPr>
-          <w:hyperlink w:anchor="_Toc4171488" w:history="1">
+          <w:hyperlink w:anchor="_Toc4776262" w:history="1">
             <w:r>
               <w:rPr>
                 <w:rStyle w:val="Lienhypertexte"/>
                 <w:noProof/>
-                <w:color w:val="auto"/>
               </w:rPr>
               <w:t>4.3.1</w:t>
             </w:r>
@@ -1048,7 +1543,6 @@
               <w:rPr>
                 <w:rStyle w:val="Lienhypertexte"/>
                 <w:noProof/>
-                <w:color w:val="auto"/>
               </w:rPr>
               <w:t>RJ-45</w:t>
             </w:r>
@@ -1071,7 +1565,7 @@
                 <w:noProof/>
                 <w:webHidden/>
               </w:rPr>
-              <w:instrText xml:space="preserve"> PAGEREF _Toc4171488 \h </w:instrText>
+              <w:instrText xml:space="preserve"> PAGEREF _Toc4776262 \h </w:instrText>
             </w:r>
             <w:r>
               <w:rPr>
@@ -1091,7 +1585,7 @@
                 <w:noProof/>
                 <w:webHidden/>
               </w:rPr>
-              <w:t>6</w:t>
+              <w:t>7</w:t>
             </w:r>
             <w:r>
               <w:rPr>
@@ -1115,12 +1609,11 @@
               <w:lang w:eastAsia="fr-CH"/>
             </w:rPr>
           </w:pPr>
-          <w:hyperlink w:anchor="_Toc4171489" w:history="1">
+          <w:hyperlink w:anchor="_Toc4776263" w:history="1">
             <w:r>
               <w:rPr>
                 <w:rStyle w:val="Lienhypertexte"/>
                 <w:noProof/>
-                <w:color w:val="auto"/>
               </w:rPr>
               <w:t>4.3.2</w:t>
             </w:r>
@@ -1136,7 +1629,6 @@
               <w:rPr>
                 <w:rStyle w:val="Lienhypertexte"/>
                 <w:noProof/>
-                <w:color w:val="auto"/>
               </w:rPr>
               <w:t>RJ-11</w:t>
             </w:r>
@@ -1159,7 +1651,7 @@
                 <w:noProof/>
                 <w:webHidden/>
               </w:rPr>
-              <w:instrText xml:space="preserve"> PAGEREF _Toc4171489 \h </w:instrText>
+              <w:instrText xml:space="preserve"> PAGEREF _Toc4776263 \h </w:instrText>
             </w:r>
             <w:r>
               <w:rPr>
@@ -1179,7 +1671,7 @@
                 <w:noProof/>
                 <w:webHidden/>
               </w:rPr>
-              <w:t>6</w:t>
+              <w:t>8</w:t>
             </w:r>
             <w:r>
               <w:rPr>
@@ -1203,12 +1695,11 @@
               <w:lang w:eastAsia="fr-CH"/>
             </w:rPr>
           </w:pPr>
-          <w:hyperlink w:anchor="_Toc4171490" w:history="1">
+          <w:hyperlink w:anchor="_Toc4776264" w:history="1">
             <w:r>
               <w:rPr>
                 <w:rStyle w:val="Lienhypertexte"/>
                 <w:noProof/>
-                <w:color w:val="auto"/>
               </w:rPr>
               <w:t>4.4</w:t>
             </w:r>
@@ -1224,7 +1715,6 @@
               <w:rPr>
                 <w:rStyle w:val="Lienhypertexte"/>
                 <w:noProof/>
-                <w:color w:val="auto"/>
               </w:rPr>
               <w:t>Normes</w:t>
             </w:r>
@@ -1247,7 +1737,7 @@
                 <w:noProof/>
                 <w:webHidden/>
               </w:rPr>
-              <w:instrText xml:space="preserve"> PAGEREF _Toc4171490 \h </w:instrText>
+              <w:instrText xml:space="preserve"> PAGEREF _Toc4776264 \h </w:instrText>
             </w:r>
             <w:r>
               <w:rPr>
@@ -1267,7 +1757,7 @@
                 <w:noProof/>
                 <w:webHidden/>
               </w:rPr>
-              <w:t>6</w:t>
+              <w:t>8</w:t>
             </w:r>
             <w:r>
               <w:rPr>
@@ -1291,12 +1781,11 @@
               <w:lang w:eastAsia="fr-CH"/>
             </w:rPr>
           </w:pPr>
-          <w:hyperlink w:anchor="_Toc4171491" w:history="1">
+          <w:hyperlink w:anchor="_Toc4776265" w:history="1">
             <w:r>
               <w:rPr>
                 <w:rStyle w:val="Lienhypertexte"/>
                 <w:noProof/>
-                <w:color w:val="auto"/>
                 <w:lang w:val="it-IT"/>
               </w:rPr>
               <w:t>4.4.1</w:t>
@@ -1313,7 +1802,6 @@
               <w:rPr>
                 <w:rStyle w:val="Lienhypertexte"/>
                 <w:noProof/>
-                <w:color w:val="auto"/>
                 <w:lang w:val="it-IT"/>
               </w:rPr>
               <w:t>Norme IEEE 802.3</w:t>
@@ -1337,7 +1825,7 @@
                 <w:noProof/>
                 <w:webHidden/>
               </w:rPr>
-              <w:instrText xml:space="preserve"> PAGEREF _Toc4171491 \h </w:instrText>
+              <w:instrText xml:space="preserve"> PAGEREF _Toc4776265 \h </w:instrText>
             </w:r>
             <w:r>
               <w:rPr>
@@ -1357,7 +1845,7 @@
                 <w:noProof/>
                 <w:webHidden/>
               </w:rPr>
-              <w:t>6</w:t>
+              <w:t>8</w:t>
             </w:r>
             <w:r>
               <w:rPr>
@@ -1381,12 +1869,11 @@
               <w:lang w:eastAsia="fr-CH"/>
             </w:rPr>
           </w:pPr>
-          <w:hyperlink w:anchor="_Toc4171492" w:history="1">
+          <w:hyperlink w:anchor="_Toc4776266" w:history="1">
             <w:r>
               <w:rPr>
                 <w:rStyle w:val="Lienhypertexte"/>
                 <w:noProof/>
-                <w:color w:val="auto"/>
                 <w:lang w:val="it-IT"/>
               </w:rPr>
               <w:t>4.4.2</w:t>
@@ -1403,7 +1890,6 @@
               <w:rPr>
                 <w:rStyle w:val="Lienhypertexte"/>
                 <w:noProof/>
-                <w:color w:val="auto"/>
                 <w:lang w:val="it-IT"/>
               </w:rPr>
               <w:t>Norme TIA/EIA-568</w:t>
@@ -1427,7 +1913,7 @@
                 <w:noProof/>
                 <w:webHidden/>
               </w:rPr>
-              <w:instrText xml:space="preserve"> PAGEREF _Toc4171492 \h </w:instrText>
+              <w:instrText xml:space="preserve"> PAGEREF _Toc4776266 \h </w:instrText>
             </w:r>
             <w:r>
               <w:rPr>
@@ -1447,7 +1933,7 @@
                 <w:noProof/>
                 <w:webHidden/>
               </w:rPr>
-              <w:t>7</w:t>
+              <w:t>8</w:t>
             </w:r>
             <w:r>
               <w:rPr>
@@ -1471,12 +1957,11 @@
               <w:lang w:eastAsia="fr-CH"/>
             </w:rPr>
           </w:pPr>
-          <w:hyperlink w:anchor="_Toc4171493" w:history="1">
+          <w:hyperlink w:anchor="_Toc4776267" w:history="1">
             <w:r>
               <w:rPr>
                 <w:rStyle w:val="Lienhypertexte"/>
                 <w:noProof/>
-                <w:color w:val="auto"/>
               </w:rPr>
               <w:t>5</w:t>
             </w:r>
@@ -1492,7 +1977,6 @@
               <w:rPr>
                 <w:rStyle w:val="Lienhypertexte"/>
                 <w:noProof/>
-                <w:color w:val="auto"/>
               </w:rPr>
               <w:t>Fabrication</w:t>
             </w:r>
@@ -1515,7 +1999,7 @@
                 <w:noProof/>
                 <w:webHidden/>
               </w:rPr>
-              <w:instrText xml:space="preserve"> PAGEREF _Toc4171493 \h </w:instrText>
+              <w:instrText xml:space="preserve"> PAGEREF _Toc4776267 \h </w:instrText>
             </w:r>
             <w:r>
               <w:rPr>
@@ -1535,7 +2019,7 @@
                 <w:noProof/>
                 <w:webHidden/>
               </w:rPr>
-              <w:t>8</w:t>
+              <w:t>9</w:t>
             </w:r>
             <w:r>
               <w:rPr>
@@ -1559,12 +2043,11 @@
               <w:lang w:eastAsia="fr-CH"/>
             </w:rPr>
           </w:pPr>
-          <w:hyperlink w:anchor="_Toc4171494" w:history="1">
+          <w:hyperlink w:anchor="_Toc4776268" w:history="1">
             <w:r>
               <w:rPr>
                 <w:rStyle w:val="Lienhypertexte"/>
                 <w:noProof/>
-                <w:color w:val="auto"/>
               </w:rPr>
               <w:t>6</w:t>
             </w:r>
@@ -1580,7 +2063,6 @@
               <w:rPr>
                 <w:rStyle w:val="Lienhypertexte"/>
                 <w:noProof/>
-                <w:color w:val="auto"/>
               </w:rPr>
               <w:t>Questionnaire</w:t>
             </w:r>
@@ -1603,7 +2085,7 @@
                 <w:noProof/>
                 <w:webHidden/>
               </w:rPr>
-              <w:instrText xml:space="preserve"> PAGEREF _Toc4171494 \h </w:instrText>
+              <w:instrText xml:space="preserve"> PAGEREF _Toc4776268 \h </w:instrText>
             </w:r>
             <w:r>
               <w:rPr>
@@ -1623,7 +2105,7 @@
                 <w:noProof/>
                 <w:webHidden/>
               </w:rPr>
-              <w:t>8</w:t>
+              <w:t>9</w:t>
             </w:r>
             <w:r>
               <w:rPr>
@@ -1647,12 +2129,11 @@
               <w:lang w:eastAsia="fr-CH"/>
             </w:rPr>
           </w:pPr>
-          <w:hyperlink w:anchor="_Toc4171495" w:history="1">
+          <w:hyperlink w:anchor="_Toc4776269" w:history="1">
             <w:r>
               <w:rPr>
                 <w:rStyle w:val="Lienhypertexte"/>
                 <w:noProof/>
-                <w:color w:val="auto"/>
               </w:rPr>
               <w:t>7</w:t>
             </w:r>
@@ -1668,7 +2149,6 @@
               <w:rPr>
                 <w:rStyle w:val="Lienhypertexte"/>
                 <w:noProof/>
-                <w:color w:val="auto"/>
               </w:rPr>
               <w:t>Source</w:t>
             </w:r>
@@ -1691,7 +2171,7 @@
                 <w:noProof/>
                 <w:webHidden/>
               </w:rPr>
-              <w:instrText xml:space="preserve"> PAGEREF _Toc4171495 \h </w:instrText>
+              <w:instrText xml:space="preserve"> PAGEREF _Toc4776269 \h </w:instrText>
             </w:r>
             <w:r>
               <w:rPr>
@@ -1711,7 +2191,7 @@
                 <w:noProof/>
                 <w:webHidden/>
               </w:rPr>
-              <w:t>9</w:t>
+              <w:t>10</w:t>
             </w:r>
             <w:r>
               <w:rPr>
@@ -1732,6 +2212,8 @@
             <w:fldChar w:fldCharType="end"/>
           </w:r>
         </w:p>
+        <w:bookmarkStart w:id="0" w:name="_GoBack" w:displacedByCustomXml="next"/>
+        <w:bookmarkEnd w:id="0" w:displacedByCustomXml="next"/>
       </w:sdtContent>
     </w:sdt>
     <w:p>
@@ -1743,8 +2225,8 @@
           <w:color w:val="auto"/>
         </w:rPr>
       </w:pPr>
-      <w:bookmarkStart w:id="0" w:name="_Toc4171478"/>
-      <w:commentRangeStart w:id="1"/>
+      <w:bookmarkStart w:id="1" w:name="_Toc4776246"/>
+      <w:commentRangeStart w:id="2"/>
       <w:r>
         <w:rPr>
           <w:color w:val="auto"/>
@@ -1752,16 +2234,16 @@
         <w:lastRenderedPageBreak/>
         <w:t>Introduction</w:t>
       </w:r>
-      <w:commentRangeEnd w:id="1"/>
+      <w:commentRangeEnd w:id="2"/>
       <w:r>
         <w:rPr>
           <w:rStyle w:val="Marquedecommentaire"/>
           <w:rFonts w:asciiTheme="minorHAnsi" w:eastAsiaTheme="minorHAnsi" w:hAnsiTheme="minorHAnsi" w:cstheme="minorBidi"/>
           <w:color w:val="auto"/>
         </w:rPr>
-        <w:commentReference w:id="1"/>
-      </w:r>
-      <w:bookmarkEnd w:id="0"/>
+        <w:commentReference w:id="2"/>
+      </w:r>
+      <w:bookmarkEnd w:id="1"/>
     </w:p>
     <w:p>
       <w:pPr>
@@ -1779,34 +2261,34 @@
           <w:color w:val="auto"/>
         </w:rPr>
       </w:pPr>
-      <w:bookmarkStart w:id="2" w:name="_Toc4171479"/>
-      <w:commentRangeStart w:id="3"/>
+      <w:bookmarkStart w:id="3" w:name="_Toc4776247"/>
       <w:commentRangeStart w:id="4"/>
+      <w:commentRangeStart w:id="5"/>
       <w:r>
         <w:rPr>
           <w:color w:val="auto"/>
         </w:rPr>
         <w:t>Historique</w:t>
       </w:r>
-      <w:bookmarkEnd w:id="2"/>
-      <w:commentRangeEnd w:id="3"/>
+      <w:commentRangeEnd w:id="4"/>
       <w:r>
         <w:rPr>
           <w:rStyle w:val="Marquedecommentaire"/>
           <w:rFonts w:asciiTheme="minorHAnsi" w:eastAsiaTheme="minorHAnsi" w:hAnsiTheme="minorHAnsi" w:cstheme="minorBidi"/>
           <w:color w:val="auto"/>
         </w:rPr>
-        <w:commentReference w:id="3"/>
-      </w:r>
-      <w:commentRangeEnd w:id="4"/>
+        <w:commentReference w:id="4"/>
+      </w:r>
+      <w:commentRangeEnd w:id="5"/>
       <w:r>
         <w:rPr>
           <w:rStyle w:val="Marquedecommentaire"/>
           <w:rFonts w:asciiTheme="minorHAnsi" w:eastAsiaTheme="minorHAnsi" w:hAnsiTheme="minorHAnsi" w:cstheme="minorBidi"/>
           <w:color w:val="auto"/>
         </w:rPr>
-        <w:commentReference w:id="4"/>
-      </w:r>
+        <w:commentReference w:id="5"/>
+      </w:r>
+      <w:bookmarkEnd w:id="3"/>
     </w:p>
     <w:p>
       <w:pPr>
@@ -1816,7 +2298,6 @@
           <w:color w:val="FF0000"/>
         </w:rPr>
       </w:pPr>
-      <w:bookmarkStart w:id="5" w:name="_GoBack"/>
       <w:r>
         <w:rPr>
           <w:color w:val="FF0000"/>
@@ -1893,8 +2374,7 @@
           <w:color w:val="auto"/>
         </w:rPr>
       </w:pPr>
-      <w:bookmarkStart w:id="6" w:name="_Toc4171480"/>
-      <w:bookmarkEnd w:id="5"/>
+      <w:bookmarkStart w:id="6" w:name="_Toc4776248"/>
       <w:commentRangeStart w:id="7"/>
       <w:r>
         <w:rPr>
@@ -2101,61 +2581,895 @@
       </w:r>
     </w:p>
     <w:p>
-      <w:pPr>
-        <w:tabs>
-          <w:tab w:val="left" w:pos="426"/>
-        </w:tabs>
-        <w:ind w:left="432"/>
-        <w:jc w:val="both"/>
-      </w:pPr>
-      <w:commentRangeStart w:id="8"/>
-      <w:r>
-        <w:t xml:space="preserve">Le POE (Power over Ethernet), alimentation électrique par câble Ethernet est une technologie qui utilise les câbles Ethernet afin d’alimenter certain appareil en électricité.  Ces appareils peuvent </w:t>
-      </w:r>
-      <w:r>
-        <w:lastRenderedPageBreak/>
-        <w:t>être des téléphones, des webcams, des switches ou des répéteurs. On peut en même temps que l’alimentation, continué à transmettre des données.</w:t>
-      </w:r>
-      <w:commentRangeEnd w:id="8"/>
-      <w:r>
-        <w:rPr>
-          <w:rStyle w:val="Marquedecommentaire"/>
-        </w:rPr>
-        <w:commentReference w:id="8"/>
-      </w:r>
-    </w:p>
-    <w:p>
-      <w:pPr>
-        <w:pStyle w:val="Titre1"/>
-        <w:rPr>
-          <w:color w:val="auto"/>
-        </w:rPr>
-      </w:pPr>
-      <w:bookmarkStart w:id="9" w:name="_Toc4171481"/>
-      <w:r>
-        <w:rPr>
-          <w:color w:val="auto"/>
-        </w:rPr>
-        <w:t>Câblage</w:t>
-      </w:r>
-      <w:bookmarkEnd w:id="9"/>
+      <w:r>
+        <w:br w:type="page"/>
+      </w:r>
     </w:p>
     <w:p>
       <w:pPr>
         <w:pStyle w:val="Titre2"/>
         <w:ind w:left="851"/>
         <w:rPr>
+          <w:color w:val="FF0000"/>
+        </w:rPr>
+      </w:pPr>
+      <w:bookmarkStart w:id="8" w:name="_Toc4776249"/>
+      <w:r>
+        <w:rPr>
+          <w:color w:val="FF0000"/>
+        </w:rPr>
+        <w:lastRenderedPageBreak/>
+        <w:t>Power over Ethernet</w:t>
+      </w:r>
+      <w:bookmarkEnd w:id="8"/>
+    </w:p>
+    <w:p>
+      <w:pPr>
+        <w:ind w:left="567"/>
+        <w:jc w:val="both"/>
+        <w:rPr>
+          <w:color w:val="FF0000"/>
+        </w:rPr>
+      </w:pPr>
+      <w:r>
+        <w:rPr>
+          <w:b/>
+          <w:bCs/>
+          <w:color w:val="FF0000"/>
+        </w:rPr>
+        <w:t>P</w:t>
+      </w:r>
+      <w:r>
+        <w:rPr>
+          <w:color w:val="FF0000"/>
+        </w:rPr>
+        <w:t xml:space="preserve">ower </w:t>
+      </w:r>
+      <w:r>
+        <w:rPr>
+          <w:b/>
+          <w:bCs/>
+          <w:color w:val="FF0000"/>
+        </w:rPr>
+        <w:t>o</w:t>
+      </w:r>
+      <w:r>
+        <w:rPr>
+          <w:color w:val="FF0000"/>
+        </w:rPr>
+        <w:t xml:space="preserve">ver </w:t>
+      </w:r>
+      <w:r>
+        <w:rPr>
+          <w:b/>
+          <w:bCs/>
+          <w:color w:val="FF0000"/>
+        </w:rPr>
+        <w:t>E</w:t>
+      </w:r>
+      <w:r>
+        <w:rPr>
+          <w:color w:val="FF0000"/>
+        </w:rPr>
+        <w:t>thernet ou</w:t>
+      </w:r>
+      <w:r>
+        <w:rPr>
+          <w:b/>
+          <w:bCs/>
+          <w:color w:val="FF0000"/>
+        </w:rPr>
+        <w:t xml:space="preserve"> PoE</w:t>
+      </w:r>
+      <w:r>
+        <w:rPr>
+          <w:color w:val="FF0000"/>
+        </w:rPr>
+        <w:t xml:space="preserve"> en Français </w:t>
+      </w:r>
+      <w:r>
+        <w:rPr>
+          <w:i/>
+          <w:iCs/>
+          <w:color w:val="FF0000"/>
+        </w:rPr>
+        <w:t>Alimentation électrique par câble Ethernet</w:t>
+      </w:r>
+      <w:r>
+        <w:rPr>
+          <w:color w:val="FF0000"/>
+        </w:rPr>
+        <w:t xml:space="preserve">, est une technologie inventée le 11 juin 2003 qui permet </w:t>
+      </w:r>
+      <w:r>
+        <w:rPr>
+          <w:b/>
+          <w:bCs/>
+          <w:color w:val="FF0000"/>
+        </w:rPr>
+        <w:t>d’alimenter un périphérique</w:t>
+      </w:r>
+      <w:r>
+        <w:rPr>
+          <w:color w:val="FF0000"/>
+        </w:rPr>
+        <w:t xml:space="preserve"> comme une caméra de surveillance, Téléphone IP ou une borne Wifi (Access Point) </w:t>
+      </w:r>
+      <w:r>
+        <w:rPr>
+          <w:b/>
+          <w:bCs/>
+          <w:color w:val="FF0000"/>
+        </w:rPr>
+        <w:t>avec du signal Ethernet et du signal électrique en même temps sur un câble Ethernet</w:t>
+      </w:r>
+      <w:r>
+        <w:rPr>
+          <w:color w:val="FF0000"/>
+        </w:rPr>
+        <w:t>.</w:t>
+      </w:r>
+    </w:p>
+    <w:p>
+      <w:pPr>
+        <w:ind w:left="567"/>
+        <w:jc w:val="both"/>
+        <w:rPr>
+          <w:color w:val="FF0000"/>
+        </w:rPr>
+      </w:pPr>
+      <w:r>
+        <w:rPr>
+          <w:color w:val="FF0000"/>
+        </w:rPr>
+        <w:t xml:space="preserve">Cette technologie permet de faire passer une tension de 48 Volts environ et 12 Wat de puissance électronique voir plus avec 100Mb/Secondes de donnés. Le signal électrique va passer sur les 2 paires (voir plus parfois) du câble Ethernet pour alimenter les périphériques.  </w:t>
+      </w:r>
+    </w:p>
+    <w:p>
+      <w:pPr>
+        <w:pStyle w:val="Titre2"/>
+        <w:ind w:left="851"/>
+        <w:rPr>
+          <w:color w:val="FF0000"/>
+        </w:rPr>
+      </w:pPr>
+      <w:bookmarkStart w:id="9" w:name="_Toc4776250"/>
+      <w:r>
+        <w:rPr>
+          <w:color w:val="FF0000"/>
+        </w:rPr>
+        <w:t>Matérielles nécessaire</w:t>
+      </w:r>
+      <w:bookmarkEnd w:id="9"/>
+    </w:p>
+    <w:p>
+      <w:pPr>
+        <w:spacing w:line="360" w:lineRule="auto"/>
+        <w:ind w:left="567"/>
+        <w:rPr>
+          <w:color w:val="FF0000"/>
+        </w:rPr>
+      </w:pPr>
+      <w:r>
+        <w:rPr>
+          <w:color w:val="FF0000"/>
+        </w:rPr>
+        <w:t>Pour appliquer cette technologie, il y a 2 solutions :</w:t>
+      </w:r>
+    </w:p>
+    <w:p>
+      <w:pPr>
+        <w:pStyle w:val="Titre3"/>
+        <w:rPr>
+          <w:color w:val="FF0000"/>
+        </w:rPr>
+      </w:pPr>
+      <w:bookmarkStart w:id="10" w:name="_Toc4776251"/>
+      <w:r>
+        <w:rPr>
+          <w:color w:val="FF0000"/>
+        </w:rPr>
+        <w:t>Injecteur PoE</w:t>
+      </w:r>
+      <w:bookmarkEnd w:id="10"/>
+      <w:r>
+        <w:rPr>
+          <w:color w:val="FF0000"/>
+        </w:rPr>
+        <w:t> </w:t>
+      </w:r>
+    </w:p>
+    <w:p>
+      <w:pPr>
+        <w:jc w:val="both"/>
+        <w:rPr>
+          <w:color w:val="FF0000"/>
+        </w:rPr>
+      </w:pPr>
+      <w:r>
+        <w:rPr>
+          <w:noProof/>
+          <w:color w:val="FF0000"/>
+          <w:lang w:eastAsia="fr-CH"/>
+        </w:rPr>
+        <w:drawing>
+          <wp:anchor distT="0" distB="0" distL="114300" distR="114300" simplePos="0" relativeHeight="251680768" behindDoc="0" locked="0" layoutInCell="1" allowOverlap="1" wp14:anchorId="55CD14D4" wp14:editId="599E4B89">
+            <wp:simplePos x="0" y="0"/>
+            <wp:positionH relativeFrom="column">
+              <wp:posOffset>308610</wp:posOffset>
+            </wp:positionH>
+            <wp:positionV relativeFrom="paragraph">
+              <wp:posOffset>5715</wp:posOffset>
+            </wp:positionV>
+            <wp:extent cx="732790" cy="732790"/>
+            <wp:effectExtent l="0" t="0" r="0" b="0"/>
+            <wp:wrapSquare wrapText="bothSides"/>
+            <wp:docPr id="26" name="Picture 1"/>
+            <wp:cNvGraphicFramePr>
+              <a:graphicFrameLocks xmlns:a="http://schemas.openxmlformats.org/drawingml/2006/main" noChangeAspect="1"/>
+            </wp:cNvGraphicFramePr>
+            <a:graphic xmlns:a="http://schemas.openxmlformats.org/drawingml/2006/main">
+              <a:graphicData uri="http://schemas.openxmlformats.org/drawingml/2006/picture">
+                <pic:pic xmlns:pic="http://schemas.openxmlformats.org/drawingml/2006/picture">
+                  <pic:nvPicPr>
+                    <pic:cNvPr id="1" name="Injecteur POE.jpg"/>
+                    <pic:cNvPicPr/>
+                  </pic:nvPicPr>
+                  <pic:blipFill>
+                    <a:blip r:embed="rId15" cstate="print">
+                      <a:extLst>
+                        <a:ext uri="{28A0092B-C50C-407E-A947-70E740481C1C}">
+                          <a14:useLocalDpi xmlns:a14="http://schemas.microsoft.com/office/drawing/2010/main" val="0"/>
+                        </a:ext>
+                      </a:extLst>
+                    </a:blip>
+                    <a:stretch>
+                      <a:fillRect/>
+                    </a:stretch>
+                  </pic:blipFill>
+                  <pic:spPr>
+                    <a:xfrm>
+                      <a:off x="0" y="0"/>
+                      <a:ext cx="732790" cy="732790"/>
+                    </a:xfrm>
+                    <a:prstGeom prst="rect">
+                      <a:avLst/>
+                    </a:prstGeom>
+                  </pic:spPr>
+                </pic:pic>
+              </a:graphicData>
+            </a:graphic>
+            <wp14:sizeRelH relativeFrom="margin">
+              <wp14:pctWidth>0</wp14:pctWidth>
+            </wp14:sizeRelH>
+            <wp14:sizeRelV relativeFrom="margin">
+              <wp14:pctHeight>0</wp14:pctHeight>
+            </wp14:sizeRelV>
+          </wp:anchor>
+        </w:drawing>
+      </w:r>
+      <w:r>
+        <w:rPr>
+          <w:color w:val="FF0000"/>
+        </w:rPr>
+        <w:t xml:space="preserve">Un injecteur PoE est un périphérique qui va permettre d’alimenter un câble Ethernet avec du signal Electrique et du signal Ethernet en même temps. C’est une solution pas chère qui va de 10 CHF à 50 CHF. Cette solution est idéale quand il y aura besoin d’alimenter un seul périphérique. </w:t>
+      </w:r>
+    </w:p>
+    <w:p>
+      <w:pPr>
+        <w:pStyle w:val="Titre4"/>
+        <w:ind w:left="709"/>
+        <w:rPr>
+          <w:color w:val="FF0000"/>
+        </w:rPr>
+      </w:pPr>
+      <w:r>
+        <w:rPr>
+          <w:color w:val="FF0000"/>
+        </w:rPr>
+        <w:t>Comment marche un injecteur PoE ?</w:t>
+      </w:r>
+    </w:p>
+    <w:p>
+      <w:pPr>
+        <w:ind w:left="709"/>
+        <w:jc w:val="both"/>
+        <w:rPr>
+          <w:color w:val="FF0000"/>
+        </w:rPr>
+      </w:pPr>
+      <w:r>
+        <w:rPr>
+          <w:noProof/>
+          <w:color w:val="FF0000"/>
+          <w:lang w:eastAsia="fr-CH"/>
+        </w:rPr>
+        <w:drawing>
+          <wp:anchor distT="0" distB="0" distL="114300" distR="114300" simplePos="0" relativeHeight="251681792" behindDoc="0" locked="0" layoutInCell="1" allowOverlap="1" wp14:anchorId="4D716847" wp14:editId="6EA34BED">
+            <wp:simplePos x="0" y="0"/>
+            <wp:positionH relativeFrom="margin">
+              <wp:align>right</wp:align>
+            </wp:positionH>
+            <wp:positionV relativeFrom="paragraph">
+              <wp:posOffset>107950</wp:posOffset>
+            </wp:positionV>
+            <wp:extent cx="1657350" cy="1657350"/>
+            <wp:effectExtent l="0" t="0" r="0" b="0"/>
+            <wp:wrapSquare wrapText="bothSides"/>
+            <wp:docPr id="27" name="Picture 2"/>
+            <wp:cNvGraphicFramePr>
+              <a:graphicFrameLocks xmlns:a="http://schemas.openxmlformats.org/drawingml/2006/main" noChangeAspect="1"/>
+            </wp:cNvGraphicFramePr>
+            <a:graphic xmlns:a="http://schemas.openxmlformats.org/drawingml/2006/main">
+              <a:graphicData uri="http://schemas.openxmlformats.org/drawingml/2006/picture">
+                <pic:pic xmlns:pic="http://schemas.openxmlformats.org/drawingml/2006/picture">
+                  <pic:nvPicPr>
+                    <pic:cNvPr id="2" name="PoE injecteur diagramm.jpg"/>
+                    <pic:cNvPicPr/>
+                  </pic:nvPicPr>
+                  <pic:blipFill>
+                    <a:blip r:embed="rId16" cstate="print">
+                      <a:extLst>
+                        <a:ext uri="{28A0092B-C50C-407E-A947-70E740481C1C}">
+                          <a14:useLocalDpi xmlns:a14="http://schemas.microsoft.com/office/drawing/2010/main" val="0"/>
+                        </a:ext>
+                      </a:extLst>
+                    </a:blip>
+                    <a:stretch>
+                      <a:fillRect/>
+                    </a:stretch>
+                  </pic:blipFill>
+                  <pic:spPr>
+                    <a:xfrm>
+                      <a:off x="0" y="0"/>
+                      <a:ext cx="1657350" cy="1657350"/>
+                    </a:xfrm>
+                    <a:prstGeom prst="rect">
+                      <a:avLst/>
+                    </a:prstGeom>
+                  </pic:spPr>
+                </pic:pic>
+              </a:graphicData>
+            </a:graphic>
+            <wp14:sizeRelH relativeFrom="margin">
+              <wp14:pctWidth>0</wp14:pctWidth>
+            </wp14:sizeRelH>
+            <wp14:sizeRelV relativeFrom="margin">
+              <wp14:pctHeight>0</wp14:pctHeight>
+            </wp14:sizeRelV>
+          </wp:anchor>
+        </w:drawing>
+      </w:r>
+      <w:r>
+        <w:rPr>
+          <w:color w:val="FF0000"/>
+        </w:rPr>
+        <w:t xml:space="preserve">L’injecteur contient 2 ports réseaux femelles. </w:t>
+      </w:r>
+    </w:p>
+    <w:p>
+      <w:pPr>
+        <w:ind w:left="709"/>
+        <w:jc w:val="both"/>
+        <w:rPr>
+          <w:color w:val="FF0000"/>
+        </w:rPr>
+      </w:pPr>
+      <w:r>
+        <w:rPr>
+          <w:color w:val="FF0000"/>
+        </w:rPr>
+        <w:t>1 port réseaux pour le câble Ethernet qui va se brancher depuis le routeur Internet pour le signal Ethernet jusqu’au PoE.</w:t>
+      </w:r>
+    </w:p>
+    <w:p>
+      <w:pPr>
+        <w:ind w:left="709"/>
+        <w:jc w:val="both"/>
+        <w:rPr>
+          <w:color w:val="FF0000"/>
+        </w:rPr>
+      </w:pPr>
+      <w:r>
+        <w:rPr>
+          <w:color w:val="FF0000"/>
+        </w:rPr>
+        <w:t>1 Port réseaux pour le câble Ethernet qui va se brancher depuis l’injecteur PoE et qui va jusqu’à la caméra de surveillance ou le téléphone IP.</w:t>
+      </w:r>
+    </w:p>
+    <w:p>
+      <w:pPr>
+        <w:ind w:left="709"/>
+        <w:jc w:val="both"/>
+        <w:rPr>
+          <w:color w:val="FF0000"/>
+        </w:rPr>
+      </w:pPr>
+      <w:r>
+        <w:rPr>
+          <w:color w:val="FF0000"/>
+        </w:rPr>
+        <w:t>Et en dernier l’injecteur PoE va se brancher à une prise électrique pour faire passer le signal électrique.</w:t>
+      </w:r>
+    </w:p>
+    <w:p>
+      <w:pPr>
+        <w:pStyle w:val="Titre3"/>
+        <w:rPr>
+          <w:color w:val="FF0000"/>
+        </w:rPr>
+      </w:pPr>
+      <w:bookmarkStart w:id="11" w:name="_Toc4776252"/>
+      <w:r>
+        <w:rPr>
+          <w:color w:val="FF0000"/>
+        </w:rPr>
+        <w:t>SWITCH PoE</w:t>
+      </w:r>
+      <w:bookmarkEnd w:id="11"/>
+      <w:r>
+        <w:rPr>
+          <w:color w:val="FF0000"/>
+        </w:rPr>
+        <w:t xml:space="preserve"> </w:t>
+      </w:r>
+    </w:p>
+    <w:p>
+      <w:pPr>
+        <w:jc w:val="both"/>
+        <w:rPr>
+          <w:color w:val="FF0000"/>
+        </w:rPr>
+      </w:pPr>
+      <w:r>
+        <w:rPr>
+          <w:noProof/>
+          <w:color w:val="FF0000"/>
+          <w:lang w:eastAsia="fr-CH"/>
+        </w:rPr>
+        <w:drawing>
+          <wp:anchor distT="0" distB="0" distL="114300" distR="114300" simplePos="0" relativeHeight="251682816" behindDoc="0" locked="0" layoutInCell="1" allowOverlap="1" wp14:anchorId="126C82BB" wp14:editId="243DC6AC">
+            <wp:simplePos x="0" y="0"/>
+            <wp:positionH relativeFrom="column">
+              <wp:posOffset>332105</wp:posOffset>
+            </wp:positionH>
+            <wp:positionV relativeFrom="paragraph">
+              <wp:posOffset>14605</wp:posOffset>
+            </wp:positionV>
+            <wp:extent cx="1393825" cy="600075"/>
+            <wp:effectExtent l="0" t="0" r="0" b="9525"/>
+            <wp:wrapSquare wrapText="bothSides"/>
+            <wp:docPr id="28" name="Picture 4"/>
+            <wp:cNvGraphicFramePr>
+              <a:graphicFrameLocks xmlns:a="http://schemas.openxmlformats.org/drawingml/2006/main" noChangeAspect="1"/>
+            </wp:cNvGraphicFramePr>
+            <a:graphic xmlns:a="http://schemas.openxmlformats.org/drawingml/2006/main">
+              <a:graphicData uri="http://schemas.openxmlformats.org/drawingml/2006/picture">
+                <pic:pic xmlns:pic="http://schemas.openxmlformats.org/drawingml/2006/picture">
+                  <pic:nvPicPr>
+                    <pic:cNvPr id="4" name="switch poe.jpg"/>
+                    <pic:cNvPicPr/>
+                  </pic:nvPicPr>
+                  <pic:blipFill rotWithShape="1">
+                    <a:blip r:embed="rId17" cstate="print">
+                      <a:extLst>
+                        <a:ext uri="{28A0092B-C50C-407E-A947-70E740481C1C}">
+                          <a14:useLocalDpi xmlns:a14="http://schemas.microsoft.com/office/drawing/2010/main" val="0"/>
+                        </a:ext>
+                      </a:extLst>
+                    </a:blip>
+                    <a:srcRect t="25955" b="30958"/>
+                    <a:stretch/>
+                  </pic:blipFill>
+                  <pic:spPr bwMode="auto">
+                    <a:xfrm>
+                      <a:off x="0" y="0"/>
+                      <a:ext cx="1393825" cy="600075"/>
+                    </a:xfrm>
+                    <a:prstGeom prst="rect">
+                      <a:avLst/>
+                    </a:prstGeom>
+                    <a:ln>
+                      <a:noFill/>
+                    </a:ln>
+                    <a:extLst>
+                      <a:ext uri="{53640926-AAD7-44D8-BBD7-CCE9431645EC}">
+                        <a14:shadowObscured xmlns:a14="http://schemas.microsoft.com/office/drawing/2010/main"/>
+                      </a:ext>
+                    </a:extLst>
+                  </pic:spPr>
+                </pic:pic>
+              </a:graphicData>
+            </a:graphic>
+            <wp14:sizeRelH relativeFrom="margin">
+              <wp14:pctWidth>0</wp14:pctWidth>
+            </wp14:sizeRelH>
+            <wp14:sizeRelV relativeFrom="margin">
+              <wp14:pctHeight>0</wp14:pctHeight>
+            </wp14:sizeRelV>
+          </wp:anchor>
+        </w:drawing>
+      </w:r>
+      <w:r>
+        <w:rPr>
+          <w:color w:val="FF0000"/>
+        </w:rPr>
+        <w:t xml:space="preserve">Un Switch PoE contrairement à l’injecteur, il va permettre d’alimenter plusieurs périphériques avec les 2 signaux, électrique et Ethernet. </w:t>
+      </w:r>
+    </w:p>
+    <w:p>
+      <w:pPr>
+        <w:rPr>
+          <w:color w:val="FF0000"/>
+        </w:rPr>
+      </w:pPr>
+    </w:p>
+    <w:p>
+      <w:pPr>
+        <w:pStyle w:val="Titre4"/>
+        <w:ind w:left="709"/>
+        <w:rPr>
+          <w:color w:val="FF0000"/>
+        </w:rPr>
+      </w:pPr>
+      <w:r>
+        <w:rPr>
+          <w:color w:val="FF0000"/>
+        </w:rPr>
+        <w:t>Comment marche un switch PoE ?</w:t>
+      </w:r>
+    </w:p>
+    <w:p>
+      <w:pPr>
+        <w:ind w:left="709"/>
+        <w:jc w:val="both"/>
+        <w:rPr>
+          <w:color w:val="FF0000"/>
+        </w:rPr>
+      </w:pPr>
+      <w:r>
+        <w:rPr>
+          <w:noProof/>
+          <w:color w:val="FF0000"/>
+          <w:lang w:eastAsia="fr-CH"/>
+        </w:rPr>
+        <w:drawing>
+          <wp:anchor distT="0" distB="0" distL="114300" distR="114300" simplePos="0" relativeHeight="251683840" behindDoc="0" locked="0" layoutInCell="1" allowOverlap="1" wp14:anchorId="142B2499" wp14:editId="129B019B">
+            <wp:simplePos x="0" y="0"/>
+            <wp:positionH relativeFrom="margin">
+              <wp:align>right</wp:align>
+            </wp:positionH>
+            <wp:positionV relativeFrom="paragraph">
+              <wp:posOffset>15875</wp:posOffset>
+            </wp:positionV>
+            <wp:extent cx="1353185" cy="1353185"/>
+            <wp:effectExtent l="0" t="0" r="0" b="0"/>
+            <wp:wrapSquare wrapText="bothSides"/>
+            <wp:docPr id="29" name="Picture 5"/>
+            <wp:cNvGraphicFramePr>
+              <a:graphicFrameLocks xmlns:a="http://schemas.openxmlformats.org/drawingml/2006/main" noChangeAspect="1"/>
+            </wp:cNvGraphicFramePr>
+            <a:graphic xmlns:a="http://schemas.openxmlformats.org/drawingml/2006/main">
+              <a:graphicData uri="http://schemas.openxmlformats.org/drawingml/2006/picture">
+                <pic:pic xmlns:pic="http://schemas.openxmlformats.org/drawingml/2006/picture">
+                  <pic:nvPicPr>
+                    <pic:cNvPr id="5" name="PoE switch diagramm.jpg"/>
+                    <pic:cNvPicPr/>
+                  </pic:nvPicPr>
+                  <pic:blipFill>
+                    <a:blip r:embed="rId18">
+                      <a:extLst>
+                        <a:ext uri="{28A0092B-C50C-407E-A947-70E740481C1C}">
+                          <a14:useLocalDpi xmlns:a14="http://schemas.microsoft.com/office/drawing/2010/main" val="0"/>
+                        </a:ext>
+                      </a:extLst>
+                    </a:blip>
+                    <a:stretch>
+                      <a:fillRect/>
+                    </a:stretch>
+                  </pic:blipFill>
+                  <pic:spPr>
+                    <a:xfrm>
+                      <a:off x="0" y="0"/>
+                      <a:ext cx="1353185" cy="1353185"/>
+                    </a:xfrm>
+                    <a:prstGeom prst="rect">
+                      <a:avLst/>
+                    </a:prstGeom>
+                  </pic:spPr>
+                </pic:pic>
+              </a:graphicData>
+            </a:graphic>
+            <wp14:sizeRelH relativeFrom="margin">
+              <wp14:pctWidth>0</wp14:pctWidth>
+            </wp14:sizeRelH>
+            <wp14:sizeRelV relativeFrom="margin">
+              <wp14:pctHeight>0</wp14:pctHeight>
+            </wp14:sizeRelV>
+          </wp:anchor>
+        </w:drawing>
+      </w:r>
+      <w:r>
+        <w:rPr>
+          <w:color w:val="FF0000"/>
+        </w:rPr>
+        <w:t xml:space="preserve">Pour utiliser la solution du Switch PoE, il suffit juste de connecter les périphériques dans les ports de switch et brancher le switch à une source d’énergie pour qu’il puisse injecter le signal électrique. </w:t>
+      </w:r>
+    </w:p>
+    <w:p>
+      <w:pPr>
+        <w:ind w:left="709"/>
+        <w:jc w:val="both"/>
+        <w:rPr>
+          <w:color w:val="FF0000"/>
+        </w:rPr>
+      </w:pPr>
+      <w:r>
+        <w:rPr>
+          <w:color w:val="FF0000"/>
+        </w:rPr>
+        <w:t xml:space="preserve">Il y a dans chaque switch PoE un port qui n’est pas alimenté par </w:t>
+      </w:r>
+      <w:r>
+        <w:rPr>
+          <w:color w:val="FF0000"/>
+        </w:rPr>
+        <w:t>du signal électrique</w:t>
+      </w:r>
+      <w:r>
+        <w:rPr>
+          <w:color w:val="FF0000"/>
+        </w:rPr>
+        <w:t xml:space="preserve">. Ce port il est réservé pour l’arrivé du signal Ethernet de la part du routeur. </w:t>
+      </w:r>
+    </w:p>
+    <w:p>
+      <w:pPr>
+        <w:rPr>
+          <w:rFonts w:asciiTheme="majorHAnsi" w:eastAsiaTheme="majorEastAsia" w:hAnsiTheme="majorHAnsi" w:cstheme="majorBidi"/>
+          <w:color w:val="FF0000"/>
+          <w:sz w:val="26"/>
+          <w:szCs w:val="26"/>
+        </w:rPr>
+      </w:pPr>
+      <w:r>
+        <w:rPr>
+          <w:color w:val="FF0000"/>
+        </w:rPr>
+        <w:br w:type="page"/>
+      </w:r>
+    </w:p>
+    <w:p>
+      <w:pPr>
+        <w:pStyle w:val="Titre2"/>
+        <w:rPr>
+          <w:color w:val="FF0000"/>
+        </w:rPr>
+      </w:pPr>
+      <w:bookmarkStart w:id="12" w:name="_Toc4776253"/>
+      <w:r>
+        <w:rPr>
+          <w:color w:val="FF0000"/>
+        </w:rPr>
+        <w:lastRenderedPageBreak/>
+        <w:t>Avantage de la technologie PoE</w:t>
+      </w:r>
+      <w:bookmarkEnd w:id="12"/>
+    </w:p>
+    <w:p>
+      <w:pPr>
+        <w:pStyle w:val="Paragraphedeliste"/>
+        <w:numPr>
+          <w:ilvl w:val="0"/>
+          <w:numId w:val="11"/>
+        </w:numPr>
+        <w:ind w:left="851" w:hanging="425"/>
+        <w:rPr>
+          <w:color w:val="FF0000"/>
+        </w:rPr>
+      </w:pPr>
+      <w:r>
+        <w:rPr>
+          <w:color w:val="FF0000"/>
+        </w:rPr>
+        <w:t>Rentable :</w:t>
+      </w:r>
+    </w:p>
+    <w:p>
+      <w:pPr>
+        <w:pStyle w:val="Paragraphedeliste"/>
+        <w:ind w:left="851"/>
+        <w:rPr>
+          <w:color w:val="FF0000"/>
+        </w:rPr>
+      </w:pPr>
+      <w:r>
+        <w:rPr>
+          <w:color w:val="FF0000"/>
+        </w:rPr>
+        <w:t xml:space="preserve">Cette technologie va permettre d’économiser les coûts d’achat et de déploiement pour l’alimentation et la transmission de donnés </w:t>
+      </w:r>
+    </w:p>
+    <w:p>
+      <w:pPr>
+        <w:pStyle w:val="Paragraphedeliste"/>
+        <w:ind w:left="851" w:hanging="425"/>
+        <w:rPr>
+          <w:color w:val="FF0000"/>
+        </w:rPr>
+      </w:pPr>
+    </w:p>
+    <w:p>
+      <w:pPr>
+        <w:pStyle w:val="Paragraphedeliste"/>
+        <w:numPr>
+          <w:ilvl w:val="0"/>
+          <w:numId w:val="11"/>
+        </w:numPr>
+        <w:ind w:left="851" w:hanging="425"/>
+        <w:rPr>
+          <w:color w:val="FF0000"/>
+        </w:rPr>
+      </w:pPr>
+      <w:r>
+        <w:rPr>
+          <w:color w:val="FF0000"/>
+        </w:rPr>
+        <w:t>Facilité à la mise en place :</w:t>
+      </w:r>
+    </w:p>
+    <w:p>
+      <w:pPr>
+        <w:pStyle w:val="Paragraphedeliste"/>
+        <w:ind w:left="851"/>
+        <w:rPr>
+          <w:color w:val="FF0000"/>
+        </w:rPr>
+      </w:pPr>
+      <w:r>
+        <w:rPr>
+          <w:color w:val="FF0000"/>
+        </w:rPr>
+        <w:t xml:space="preserve">L’utilisation du PoE va permettre aussi de fixer des appareils à des endroits où l’installation électriques serait peu commode, comme par exemple sur des toits pour les caméras de surveillance et des plafonds. </w:t>
+      </w:r>
+    </w:p>
+    <w:p>
+      <w:pPr>
+        <w:pStyle w:val="Paragraphedeliste"/>
+        <w:ind w:left="851" w:hanging="425"/>
+        <w:rPr>
+          <w:color w:val="FF0000"/>
+        </w:rPr>
+      </w:pPr>
+    </w:p>
+    <w:p>
+      <w:pPr>
+        <w:pStyle w:val="Paragraphedeliste"/>
+        <w:numPr>
+          <w:ilvl w:val="0"/>
+          <w:numId w:val="11"/>
+        </w:numPr>
+        <w:ind w:left="851" w:hanging="425"/>
+        <w:rPr>
+          <w:color w:val="FF0000"/>
+        </w:rPr>
+      </w:pPr>
+      <w:r>
+        <w:rPr>
+          <w:color w:val="FF0000"/>
+        </w:rPr>
+        <w:t>Simplifier le câblage :</w:t>
+      </w:r>
+    </w:p>
+    <w:p>
+      <w:pPr>
+        <w:pStyle w:val="Paragraphedeliste"/>
+        <w:ind w:left="851"/>
+        <w:rPr>
+          <w:color w:val="FF0000"/>
+        </w:rPr>
+      </w:pPr>
+      <w:r>
+        <w:rPr>
+          <w:color w:val="FF0000"/>
+        </w:rPr>
+        <w:t xml:space="preserve">L’utilisation du PoE peut réduire le nombre de câbles et de prises électrique nécessaire dans une armoire de brassage ou </w:t>
+      </w:r>
+      <w:r>
+        <w:rPr>
+          <w:color w:val="FF0000"/>
+        </w:rPr>
+        <w:t>une pièce encombrée</w:t>
+      </w:r>
+      <w:r>
+        <w:rPr>
+          <w:color w:val="FF0000"/>
+        </w:rPr>
+        <w:t xml:space="preserve"> d’équipement </w:t>
+      </w:r>
+    </w:p>
+    <w:p>
+      <w:pPr>
+        <w:pStyle w:val="Titre2"/>
+        <w:rPr>
+          <w:color w:val="FF0000"/>
+        </w:rPr>
+      </w:pPr>
+      <w:bookmarkStart w:id="13" w:name="_Toc4776254"/>
+      <w:r>
+        <w:rPr>
+          <w:color w:val="FF0000"/>
+        </w:rPr>
+        <w:t>Désavantage de la technologie PoE</w:t>
+      </w:r>
+      <w:bookmarkEnd w:id="13"/>
+    </w:p>
+    <w:p>
+      <w:pPr>
+        <w:pStyle w:val="Paragraphedeliste"/>
+        <w:numPr>
+          <w:ilvl w:val="0"/>
+          <w:numId w:val="11"/>
+        </w:numPr>
+        <w:ind w:left="851" w:hanging="425"/>
+        <w:rPr>
+          <w:color w:val="FF0000"/>
+        </w:rPr>
+      </w:pPr>
+      <w:r>
+        <w:rPr>
+          <w:color w:val="FF0000"/>
+        </w:rPr>
+        <w:t>Alimentation centrale</w:t>
+      </w:r>
+    </w:p>
+    <w:p>
+      <w:pPr>
+        <w:pStyle w:val="Paragraphedeliste"/>
+        <w:ind w:left="851"/>
+        <w:rPr>
+          <w:color w:val="FF0000"/>
+        </w:rPr>
+      </w:pPr>
+      <w:r>
+        <w:rPr>
+          <w:color w:val="FF0000"/>
+        </w:rPr>
+        <w:t xml:space="preserve">Etant donné que les périphériques sont alimentés par un switch PoE, la défaillance du switch causera la panne de tous les périphériques qui sont connecté avec. </w:t>
+      </w:r>
+    </w:p>
+    <w:p>
+      <w:pPr>
+        <w:pStyle w:val="Titre1"/>
+        <w:rPr>
           <w:color w:val="auto"/>
         </w:rPr>
       </w:pPr>
-      <w:bookmarkStart w:id="10" w:name="_Toc4171482"/>
+      <w:bookmarkStart w:id="14" w:name="_Toc4776255"/>
       <w:r>
         <w:rPr>
           <w:color w:val="auto"/>
         </w:rPr>
+        <w:t>Câblage</w:t>
+      </w:r>
+      <w:bookmarkEnd w:id="14"/>
+    </w:p>
+    <w:p>
+      <w:pPr>
+        <w:pStyle w:val="Titre2"/>
+        <w:ind w:left="851"/>
+        <w:rPr>
+          <w:color w:val="auto"/>
+        </w:rPr>
+      </w:pPr>
+      <w:bookmarkStart w:id="15" w:name="_Toc4776256"/>
+      <w:r>
+        <w:rPr>
+          <w:color w:val="auto"/>
+        </w:rPr>
         <w:t>Catégories</w:t>
       </w:r>
-      <w:bookmarkEnd w:id="10"/>
+      <w:bookmarkEnd w:id="15"/>
     </w:p>
     <w:p>
       <w:pPr>
@@ -2164,14 +3478,14 @@
           <w:color w:val="auto"/>
         </w:rPr>
       </w:pPr>
-      <w:bookmarkStart w:id="11" w:name="_Toc4171483"/>
+      <w:bookmarkStart w:id="16" w:name="_Toc4776257"/>
       <w:r>
         <w:rPr>
           <w:color w:val="auto"/>
         </w:rPr>
         <w:t>Catégorie 6</w:t>
       </w:r>
-      <w:bookmarkEnd w:id="11"/>
+      <w:bookmarkEnd w:id="16"/>
     </w:p>
     <w:p>
       <w:pPr>
@@ -2264,14 +3578,14 @@
           <w:color w:val="auto"/>
         </w:rPr>
       </w:pPr>
-      <w:bookmarkStart w:id="12" w:name="_Toc4171484"/>
+      <w:bookmarkStart w:id="17" w:name="_Toc4776258"/>
       <w:r>
         <w:rPr>
           <w:color w:val="auto"/>
         </w:rPr>
         <w:t>Catégorie 6a</w:t>
       </w:r>
-      <w:bookmarkEnd w:id="12"/>
+      <w:bookmarkEnd w:id="17"/>
     </w:p>
     <w:p>
       <w:pPr>
@@ -2345,7 +3659,7 @@
                           </pic:cNvPicPr>
                         </pic:nvPicPr>
                         <pic:blipFill rotWithShape="1">
-                          <a:blip r:embed="rId15" cstate="print">
+                          <a:blip r:embed="rId19" cstate="print">
                             <a:extLst>
                               <a:ext uri="{28A0092B-C50C-407E-A947-70E740481C1C}">
                                 <a14:useLocalDpi xmlns:a14="http://schemas.microsoft.com/office/drawing/2010/main" val="0"/>
@@ -2443,7 +3757,7 @@
                   <o:lock v:ext="edit" aspectratio="t"/>
                 </v:shapetype>
                 <v:shape id="Picture 4" o:spid="_x0000_s1027" type="#_x0000_t75" style="position:absolute;left:1371;width:13805;height:14738;visibility:visible;mso-wrap-style:square" o:gfxdata="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">
-                  <v:imagedata r:id="rId16" o:title="" croptop="11863f" cropbottom="11713f" cropright="22096f"/>
+                  <v:imagedata r:id="rId20" o:title="" croptop="11863f" cropbottom="11713f" cropright="22096f"/>
                 </v:shape>
                 <v:shapetype id="_x0000_t202" coordsize="21600,21600" o:spt="202" path="m,l,21600r21600,l21600,xe">
                   <v:stroke joinstyle="miter"/>
@@ -2513,7 +3827,7 @@
                           </pic:cNvPicPr>
                         </pic:nvPicPr>
                         <pic:blipFill>
-                          <a:blip r:embed="rId17" cstate="print">
+                          <a:blip r:embed="rId21" cstate="print">
                             <a:extLst>
                               <a:ext uri="{28A0092B-C50C-407E-A947-70E740481C1C}">
                                 <a14:useLocalDpi xmlns:a14="http://schemas.microsoft.com/office/drawing/2010/main" val="0"/>
@@ -2585,7 +3899,7 @@
             <w:pict>
               <v:group w14:anchorId="0A744C95" id="Groupe 11" o:spid="_x0000_s1029" style="position:absolute;margin-left:216.25pt;margin-top:16.25pt;width:267.45pt;height:112.3pt;z-index:251661312;mso-position-horizontal:right;mso-position-horizontal-relative:margin" coordsize="33966,14260" o:gfxdata="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">
                 <v:shape id="Picture 1" o:spid="_x0000_s1030" type="#_x0000_t75" style="position:absolute;width:33966;height:12414;visibility:visible;mso-wrap-style:square" o:gfxdata="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">
-                  <v:imagedata r:id="rId18" o:title=""/>
+                  <v:imagedata r:id="rId22" o:title=""/>
                 </v:shape>
                 <v:shape id="Text Box 6" o:spid="_x0000_s1031" type="#_x0000_t202" style="position:absolute;left:10058;top:12527;width:17526;height:1733;visibility:visible;mso-wrap-style:square;v-text-anchor:top" o:gfxdata="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" stroked="f">
                   <v:textbox inset="0,0,0,0">
@@ -2628,14 +3942,14 @@
           <w:color w:val="auto"/>
         </w:rPr>
       </w:pPr>
-      <w:bookmarkStart w:id="13" w:name="_Toc4171485"/>
+      <w:bookmarkStart w:id="18" w:name="_Toc4776259"/>
       <w:r>
         <w:rPr>
           <w:color w:val="auto"/>
         </w:rPr>
         <w:t>Catégorie 7 :</w:t>
       </w:r>
-      <w:bookmarkEnd w:id="13"/>
+      <w:bookmarkEnd w:id="18"/>
     </w:p>
     <w:p>
       <w:pPr>
@@ -2790,7 +4104,7 @@
                           </pic:cNvPicPr>
                         </pic:nvPicPr>
                         <pic:blipFill rotWithShape="1">
-                          <a:blip r:embed="rId19">
+                          <a:blip r:embed="rId23">
                             <a:extLst>
                               <a:ext uri="{28A0092B-C50C-407E-A947-70E740481C1C}">
                                 <a14:useLocalDpi xmlns:a14="http://schemas.microsoft.com/office/drawing/2010/main" val="0"/>
@@ -2849,7 +4163,7 @@
                   </v:textbox>
                 </v:shape>
                 <v:shape id="Picture 8" o:spid="_x0000_s1034" type="#_x0000_t75" style="position:absolute;width:44602;height:10147;visibility:visible;mso-wrap-style:square" o:gfxdata="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">
-                  <v:imagedata r:id="rId20" o:title="cable-rj45-categorie7-draka-uc900-ss27" cropright="-4216f"/>
+                  <v:imagedata r:id="rId24" o:title="cable-rj45-categorie7-draka-uc900-ss27" cropright="-4216f"/>
                 </v:shape>
                 <w10:anchorlock/>
               </v:group>
@@ -2866,23 +4180,22 @@
           <w:color w:val="auto"/>
         </w:rPr>
       </w:pPr>
-      <w:bookmarkStart w:id="14" w:name="_Toc4171486"/>
-      <w:commentRangeStart w:id="15"/>
+      <w:bookmarkStart w:id="19" w:name="_Toc4776260"/>
+      <w:commentRangeStart w:id="20"/>
       <w:r>
         <w:rPr>
           <w:color w:val="auto"/>
         </w:rPr>
-        <w:lastRenderedPageBreak/>
         <w:t>Blindage</w:t>
       </w:r>
-      <w:commentRangeEnd w:id="15"/>
+      <w:commentRangeEnd w:id="20"/>
       <w:r>
         <w:rPr>
           <w:rStyle w:val="Marquedecommentaire"/>
           <w:rFonts w:asciiTheme="minorHAnsi" w:eastAsiaTheme="minorHAnsi" w:hAnsiTheme="minorHAnsi" w:cstheme="minorBidi"/>
           <w:color w:val="auto"/>
         </w:rPr>
-        <w:commentReference w:id="15"/>
+        <w:commentReference w:id="20"/>
       </w:r>
       <w:r>
         <w:rPr>
@@ -2890,7 +4203,7 @@
         </w:rPr>
         <w:t xml:space="preserve"> (ISO/IEC  11801)</w:t>
       </w:r>
-      <w:bookmarkEnd w:id="14"/>
+      <w:bookmarkEnd w:id="19"/>
     </w:p>
     <w:p>
       <w:pPr>
@@ -3182,7 +4495,7 @@
           <w:lang w:val="en-US"/>
         </w:rPr>
       </w:pPr>
-      <w:commentRangeStart w:id="16"/>
+      <w:commentRangeStart w:id="21"/>
     </w:p>
     <w:p>
       <w:pPr>
@@ -3221,7 +4534,7 @@
                     </pic:cNvPicPr>
                   </pic:nvPicPr>
                   <pic:blipFill>
-                    <a:blip r:embed="rId21">
+                    <a:blip r:embed="rId25">
                       <a:extLst>
                         <a:ext uri="{28A0092B-C50C-407E-A947-70E740481C1C}">
                           <a14:useLocalDpi xmlns:a14="http://schemas.microsoft.com/office/drawing/2010/main" val="0"/>
@@ -3330,7 +4643,7 @@
                     </pic:cNvPicPr>
                   </pic:nvPicPr>
                   <pic:blipFill>
-                    <a:blip r:embed="rId22">
+                    <a:blip r:embed="rId26">
                       <a:extLst>
                         <a:ext uri="{28A0092B-C50C-407E-A947-70E740481C1C}">
                           <a14:useLocalDpi xmlns:a14="http://schemas.microsoft.com/office/drawing/2010/main" val="0"/>
@@ -3446,7 +4759,7 @@
                     </pic:cNvPicPr>
                   </pic:nvPicPr>
                   <pic:blipFill>
-                    <a:blip r:embed="rId23" cstate="print">
+                    <a:blip r:embed="rId27" cstate="print">
                       <a:extLst>
                         <a:ext uri="{28A0092B-C50C-407E-A947-70E740481C1C}">
                           <a14:useLocalDpi xmlns:a14="http://schemas.microsoft.com/office/drawing/2010/main" val="0"/>
@@ -3574,7 +4887,7 @@
                     </pic:cNvPicPr>
                   </pic:nvPicPr>
                   <pic:blipFill>
-                    <a:blip r:embed="rId24">
+                    <a:blip r:embed="rId28">
                       <a:extLst>
                         <a:ext uri="{28A0092B-C50C-407E-A947-70E740481C1C}">
                           <a14:useLocalDpi xmlns:a14="http://schemas.microsoft.com/office/drawing/2010/main" val="0"/>
@@ -3677,6 +4990,7 @@
           <w:noProof/>
           <w:lang w:eastAsia="fr-CH"/>
         </w:rPr>
+        <w:lastRenderedPageBreak/>
         <w:drawing>
           <wp:anchor distT="0" distB="0" distL="114300" distR="114300" simplePos="0" relativeHeight="251677696" behindDoc="0" locked="0" layoutInCell="1" allowOverlap="1" wp14:anchorId="44E23202" wp14:editId="40BB3074">
             <wp:simplePos x="0" y="0"/>
@@ -3701,7 +5015,7 @@
                     <pic:cNvPicPr/>
                   </pic:nvPicPr>
                   <pic:blipFill rotWithShape="1">
-                    <a:blip r:embed="rId25">
+                    <a:blip r:embed="rId29">
                       <a:extLst>
                         <a:ext uri="{28A0092B-C50C-407E-A947-70E740481C1C}">
                           <a14:useLocalDpi xmlns:a14="http://schemas.microsoft.com/office/drawing/2010/main" val="0"/>
@@ -3814,7 +5128,7 @@
                     <pic:cNvPicPr/>
                   </pic:nvPicPr>
                   <pic:blipFill rotWithShape="1">
-                    <a:blip r:embed="rId26">
+                    <a:blip r:embed="rId30">
                       <a:extLst>
                         <a:ext uri="{28A0092B-C50C-407E-A947-70E740481C1C}">
                           <a14:useLocalDpi xmlns:a14="http://schemas.microsoft.com/office/drawing/2010/main" val="0"/>
@@ -3915,12 +5229,12 @@
       <w:r>
         <w:t xml:space="preserve"> protection. Câble très peu flexible.</w:t>
       </w:r>
-      <w:commentRangeEnd w:id="16"/>
+      <w:commentRangeEnd w:id="21"/>
       <w:r>
         <w:rPr>
           <w:rStyle w:val="Marquedecommentaire"/>
         </w:rPr>
-        <w:commentReference w:id="16"/>
+        <w:commentReference w:id="21"/>
       </w:r>
     </w:p>
     <w:p/>
@@ -3936,7 +5250,6 @@
           <w:noProof/>
           <w:lang w:eastAsia="fr-CH"/>
         </w:rPr>
-        <w:lastRenderedPageBreak/>
         <w:drawing>
           <wp:anchor distT="0" distB="0" distL="114300" distR="114300" simplePos="0" relativeHeight="251676672" behindDoc="0" locked="0" layoutInCell="1" allowOverlap="1" wp14:anchorId="730E816A" wp14:editId="3F1B4076">
             <wp:simplePos x="0" y="0"/>
@@ -3963,7 +5276,7 @@
                     </pic:cNvPicPr>
                   </pic:nvPicPr>
                   <pic:blipFill>
-                    <a:blip r:embed="rId27">
+                    <a:blip r:embed="rId31">
                       <a:extLst>
                         <a:ext uri="{28A0092B-C50C-407E-A947-70E740481C1C}">
                           <a14:useLocalDpi xmlns:a14="http://schemas.microsoft.com/office/drawing/2010/main" val="0"/>
@@ -4015,7 +5328,7 @@
           <w:color w:val="auto"/>
         </w:rPr>
       </w:pPr>
-      <w:bookmarkStart w:id="17" w:name="_Toc4171487"/>
+      <w:bookmarkStart w:id="22" w:name="_Toc4776261"/>
       <w:r>
         <w:rPr>
           <w:color w:val="auto"/>
@@ -4028,7 +5341,7 @@
         </w:rPr>
         <w:t>onnectiques</w:t>
       </w:r>
-      <w:bookmarkEnd w:id="17"/>
+      <w:bookmarkEnd w:id="22"/>
     </w:p>
     <w:p>
       <w:pPr>
@@ -4037,14 +5350,14 @@
           <w:color w:val="auto"/>
         </w:rPr>
       </w:pPr>
-      <w:bookmarkStart w:id="18" w:name="_Toc4171488"/>
+      <w:bookmarkStart w:id="23" w:name="_Toc4776262"/>
       <w:r>
         <w:rPr>
           <w:color w:val="auto"/>
         </w:rPr>
         <w:t>RJ-45</w:t>
       </w:r>
-      <w:bookmarkEnd w:id="18"/>
+      <w:bookmarkEnd w:id="23"/>
     </w:p>
     <w:p>
       <w:pPr>
@@ -4076,7 +5389,7 @@
             <o:lock v:ext="edit" aspectratio="t"/>
           </v:shapetype>
           <v:shape id="_x0000_s1026" type="#_x0000_t75" style="position:absolute;left:0;text-align:left;margin-left:347.3pt;margin-top:223.35pt;width:106.5pt;height:71.25pt;z-index:251666432;mso-position-horizontal-relative:margin;mso-position-vertical-relative:margin">
-            <v:imagedata r:id="rId28" o:title="f3316386-01"/>
+            <v:imagedata r:id="rId32" o:title="f3316386-01"/>
             <w10:wrap type="square" anchorx="margin" anchory="margin"/>
           </v:shape>
         </w:pict>
@@ -4084,16 +5397,16 @@
       <w:r>
         <w:t xml:space="preserve">Le RJ-45 ou Registered Jack 45 est une interface physique utilisée pour terminer un câble </w:t>
       </w:r>
-      <w:commentRangeStart w:id="19"/>
+      <w:commentRangeStart w:id="24"/>
       <w:r>
         <w:t>paire torsadée.</w:t>
       </w:r>
-      <w:commentRangeEnd w:id="19"/>
+      <w:commentRangeEnd w:id="24"/>
       <w:r>
         <w:rPr>
           <w:rStyle w:val="Marquedecommentaire"/>
         </w:rPr>
-        <w:commentReference w:id="19"/>
+        <w:commentReference w:id="24"/>
       </w:r>
       <w:r>
         <w:t xml:space="preserve"> </w:t>
@@ -4116,7 +5429,7 @@
         </w:rPr>
         <w:pict w14:anchorId="102B3A76">
           <v:shape id="_x0000_s1027" type="#_x0000_t75" style="position:absolute;left:0;text-align:left;margin-left:255.9pt;margin-top:329.35pt;width:197.9pt;height:84.35pt;z-index:-251648000;mso-position-horizontal-relative:margin;mso-position-vertical-relative:margin" wrapcoords="-74 0 -74 21426 21600 21426 21600 0 -74 0">
-            <v:imagedata r:id="rId29" o:title="06071916549474"/>
+            <v:imagedata r:id="rId33" o:title="06071916549474"/>
             <w10:wrap type="through" anchorx="margin" anchory="margin"/>
           </v:shape>
         </w:pict>
@@ -4371,6 +5684,7 @@
           </w:tcPr>
           <w:p>
             <w:r>
+              <w:lastRenderedPageBreak/>
               <w:t>ATM 155</w:t>
             </w:r>
           </w:p>
@@ -4454,24 +5768,24 @@
           <w:color w:val="auto"/>
         </w:rPr>
       </w:pPr>
-      <w:bookmarkStart w:id="20" w:name="_Toc4171489"/>
-      <w:commentRangeStart w:id="21"/>
+      <w:bookmarkStart w:id="25" w:name="_Toc4776263"/>
+      <w:commentRangeStart w:id="26"/>
       <w:r>
         <w:rPr>
           <w:color w:val="auto"/>
         </w:rPr>
         <w:t>RJ-11</w:t>
       </w:r>
-      <w:bookmarkEnd w:id="20"/>
-      <w:commentRangeEnd w:id="21"/>
+      <w:commentRangeEnd w:id="26"/>
       <w:r>
         <w:rPr>
           <w:rStyle w:val="Marquedecommentaire"/>
           <w:rFonts w:asciiTheme="minorHAnsi" w:eastAsiaTheme="minorHAnsi" w:hAnsiTheme="minorHAnsi" w:cstheme="minorBidi"/>
           <w:color w:val="auto"/>
         </w:rPr>
-        <w:commentReference w:id="21"/>
-      </w:r>
+        <w:commentReference w:id="26"/>
+      </w:r>
+      <w:bookmarkEnd w:id="25"/>
     </w:p>
     <w:p>
       <w:pPr>
@@ -4486,14 +5800,14 @@
           <w:color w:val="auto"/>
         </w:rPr>
       </w:pPr>
-      <w:bookmarkStart w:id="22" w:name="_Toc4171490"/>
+      <w:bookmarkStart w:id="27" w:name="_Toc4776264"/>
       <w:r>
         <w:rPr>
           <w:color w:val="auto"/>
         </w:rPr>
         <w:t>Normes</w:t>
       </w:r>
-      <w:bookmarkEnd w:id="22"/>
+      <w:bookmarkEnd w:id="27"/>
     </w:p>
     <w:p>
       <w:pPr>
@@ -4503,7 +5817,7 @@
           <w:lang w:val="it-IT"/>
         </w:rPr>
       </w:pPr>
-      <w:bookmarkStart w:id="23" w:name="_Toc4171491"/>
+      <w:bookmarkStart w:id="28" w:name="_Toc4776265"/>
       <w:r>
         <w:rPr>
           <w:color w:val="auto"/>
@@ -4511,7 +5825,7 @@
         </w:rPr>
         <w:t xml:space="preserve">Norme </w:t>
       </w:r>
-      <w:bookmarkStart w:id="24" w:name="_Hlk3968700"/>
+      <w:bookmarkStart w:id="29" w:name="_Hlk3968700"/>
       <w:r>
         <w:rPr>
           <w:color w:val="auto"/>
@@ -4519,8 +5833,8 @@
         </w:rPr>
         <w:t>IEEE 802.3</w:t>
       </w:r>
-      <w:bookmarkEnd w:id="23"/>
-      <w:bookmarkEnd w:id="24"/>
+      <w:bookmarkEnd w:id="28"/>
+      <w:bookmarkEnd w:id="29"/>
     </w:p>
     <w:p>
       <w:pPr>
@@ -4570,7 +5884,6 @@
         <w:jc w:val="both"/>
       </w:pPr>
       <w:r>
-        <w:lastRenderedPageBreak/>
         <w:t>À ce jour, il existe quatre débits dans la norme IEEE 802.3. Le débit est la vitesse à laquelle les données peuvent être transmises entre réseaux connectés pas des câbles physiques. Les vitesses existantes sont l’Ethernet qui a un débit de 10 Mb/s, le second est le Fast Ethernet qui utilise le protocole IEEE 802.3u et qui a un débit de 100 Mb/s, le troisième est le GigaEthernet qui utilise le protocole IEEE 802.3z et qui a un débit de 1’000Mb/s et le dernier est le 10 GigaEthernet qui utilise le protocole IEEE 802.3ae qui a un débit de 10’000Mb/s.</w:t>
       </w:r>
     </w:p>
@@ -4591,7 +5904,7 @@
           <w:lang w:val="it-IT"/>
         </w:rPr>
       </w:pPr>
-      <w:bookmarkStart w:id="25" w:name="_Toc4171492"/>
+      <w:bookmarkStart w:id="30" w:name="_Toc4776266"/>
       <w:r>
         <w:rPr>
           <w:color w:val="auto"/>
@@ -4599,7 +5912,7 @@
         </w:rPr>
         <w:t>Norme TIA/EIA-568</w:t>
       </w:r>
-      <w:bookmarkEnd w:id="25"/>
+      <w:bookmarkEnd w:id="30"/>
     </w:p>
     <w:p>
       <w:pPr>
@@ -4668,7 +5981,7 @@
                     <pic:cNvPicPr/>
                   </pic:nvPicPr>
                   <pic:blipFill>
-                    <a:blip r:embed="rId30"/>
+                    <a:blip r:embed="rId34"/>
                     <a:stretch>
                       <a:fillRect/>
                     </a:stretch>
@@ -4709,6 +6022,7 @@
         <w:rPr>
           <w:color w:val="auto"/>
         </w:rPr>
+        <w:lastRenderedPageBreak/>
         <w:t>Les câbles croisés</w:t>
       </w:r>
     </w:p>
@@ -4748,7 +6062,7 @@
                     </pic:cNvPicPr>
                   </pic:nvPicPr>
                   <pic:blipFill>
-                    <a:blip r:embed="rId31">
+                    <a:blip r:embed="rId35">
                       <a:extLst>
                         <a:ext uri="{28A0092B-C50C-407E-A947-70E740481C1C}">
                           <a14:useLocalDpi xmlns:a14="http://schemas.microsoft.com/office/drawing/2010/main" val="0"/>
@@ -4829,7 +6143,7 @@
                     </pic:cNvPicPr>
                   </pic:nvPicPr>
                   <pic:blipFill>
-                    <a:blip r:embed="rId32" cstate="print">
+                    <a:blip r:embed="rId36" cstate="print">
                       <a:extLst>
                         <a:ext uri="{28A0092B-C50C-407E-A947-70E740481C1C}">
                           <a14:useLocalDpi xmlns:a14="http://schemas.microsoft.com/office/drawing/2010/main" val="0"/>
@@ -4917,22 +6231,21 @@
       <w:pPr>
         <w:pStyle w:val="Titre1"/>
       </w:pPr>
-      <w:bookmarkStart w:id="26" w:name="_Toc4171493"/>
-      <w:r>
-        <w:lastRenderedPageBreak/>
+      <w:bookmarkStart w:id="31" w:name="_Toc4776267"/>
+      <w:r>
         <w:t>Fabrication</w:t>
       </w:r>
-      <w:bookmarkEnd w:id="26"/>
+      <w:bookmarkEnd w:id="31"/>
     </w:p>
     <w:p>
       <w:pPr>
         <w:pStyle w:val="Titre1"/>
       </w:pPr>
-      <w:bookmarkStart w:id="27" w:name="_Toc4171494"/>
+      <w:bookmarkStart w:id="32" w:name="_Toc4776268"/>
       <w:r>
         <w:t>Questionnaire</w:t>
       </w:r>
-      <w:bookmarkEnd w:id="27"/>
+      <w:bookmarkEnd w:id="32"/>
     </w:p>
     <w:p>
       <w:pPr>
@@ -4952,48 +6265,54 @@
       <w:pPr>
         <w:pStyle w:val="Titre1"/>
       </w:pPr>
-      <w:bookmarkStart w:id="28" w:name="_Toc4171495"/>
-      <w:commentRangeStart w:id="29"/>
-      <w:commentRangeStart w:id="30"/>
+      <w:bookmarkStart w:id="33" w:name="_Toc4776269"/>
+      <w:commentRangeStart w:id="34"/>
+      <w:commentRangeStart w:id="35"/>
       <w:r>
         <w:lastRenderedPageBreak/>
         <w:t>Source</w:t>
       </w:r>
-      <w:commentRangeEnd w:id="29"/>
+      <w:commentRangeEnd w:id="34"/>
       <w:r>
         <w:rPr>
           <w:rStyle w:val="Marquedecommentaire"/>
           <w:rFonts w:asciiTheme="minorHAnsi" w:eastAsiaTheme="minorHAnsi" w:hAnsiTheme="minorHAnsi" w:cstheme="minorBidi"/>
           <w:color w:val="auto"/>
         </w:rPr>
-        <w:commentReference w:id="29"/>
-      </w:r>
-      <w:commentRangeEnd w:id="30"/>
+        <w:commentReference w:id="34"/>
+      </w:r>
+      <w:bookmarkEnd w:id="33"/>
+      <w:commentRangeEnd w:id="35"/>
+    </w:p>
+    <w:p>
+      <w:pPr>
+        <w:pStyle w:val="Sous-titre"/>
+      </w:pPr>
       <w:r>
         <w:rPr>
           <w:rStyle w:val="Marquedecommentaire"/>
           <w:rFonts w:asciiTheme="minorHAnsi" w:eastAsiaTheme="minorHAnsi" w:hAnsiTheme="minorHAnsi" w:cstheme="minorBidi"/>
           <w:color w:val="auto"/>
         </w:rPr>
-        <w:commentReference w:id="30"/>
-      </w:r>
-      <w:bookmarkEnd w:id="28"/>
-    </w:p>
-    <w:p>
-      <w:pPr>
-        <w:pStyle w:val="Sous-titre"/>
-      </w:pPr>
-      <w:r>
-        <w:t>Catégorie</w:t>
+        <w:commentReference w:id="35"/>
+      </w:r>
+      <w:r>
+        <w:t>Usages</w:t>
       </w:r>
     </w:p>
     <w:p>
       <w:pPr>
         <w:spacing w:after="0"/>
         <w:ind w:left="851"/>
-      </w:pPr>
-      <w:r>
-        <w:t>Catégorie 6 &amp; 6A</w:t>
+        <w:rPr>
+          <w:lang w:eastAsia="fr-CH"/>
+        </w:rPr>
+      </w:pPr>
+      <w:r>
+        <w:rPr>
+          <w:lang w:eastAsia="fr-CH"/>
+        </w:rPr>
+        <w:t>POE</w:t>
       </w:r>
     </w:p>
     <w:p>
@@ -5001,11 +6320,82 @@
         <w:spacing w:after="0"/>
         <w:ind w:left="1134"/>
         <w:rPr>
+          <w:lang w:eastAsia="fr-CH"/>
+        </w:rPr>
+      </w:pPr>
+      <w:hyperlink r:id="rId37" w:history="1">
+        <w:r>
+          <w:rPr>
+            <w:rStyle w:val="Lienhypertexte"/>
+          </w:rPr>
+          <w:t>https://www.youtube.com/watch?v=RzH9_8ebCvY&amp;t=2838s</w:t>
+        </w:r>
+      </w:hyperlink>
+    </w:p>
+    <w:p>
+      <w:pPr>
+        <w:pStyle w:val="Paragraphedeliste"/>
+        <w:spacing w:after="0"/>
+        <w:ind w:left="1134"/>
+      </w:pPr>
+      <w:hyperlink r:id="rId38" w:history="1">
+        <w:r>
+          <w:rPr>
+            <w:rStyle w:val="Lienhypertexte"/>
+          </w:rPr>
+          <w:t>https://fr.wikipedia.org/wiki/Alimentation_%C3%A9lectrique_par_c%C3%A2ble_Ethernet</w:t>
+        </w:r>
+      </w:hyperlink>
+    </w:p>
+    <w:p>
+      <w:pPr>
+        <w:pStyle w:val="Paragraphedeliste"/>
+        <w:ind w:left="1134"/>
+      </w:pPr>
+      <w:hyperlink r:id="rId39" w:history="1">
+        <w:r>
+          <w:rPr>
+            <w:rStyle w:val="Lienhypertexte"/>
+          </w:rPr>
+          <w:t>https://en.wikipedia.org/wiki/Power_over_Ethernet</w:t>
+        </w:r>
+      </w:hyperlink>
+    </w:p>
+    <w:p>
+      <w:pPr>
+        <w:ind w:left="1276"/>
+        <w:rPr>
+          <w:lang w:eastAsia="fr-CH"/>
+        </w:rPr>
+      </w:pPr>
+    </w:p>
+    <w:p>
+      <w:pPr>
+        <w:pStyle w:val="Sous-titre"/>
+      </w:pPr>
+      <w:r>
+        <w:t>Catégorie</w:t>
+      </w:r>
+    </w:p>
+    <w:p>
+      <w:pPr>
+        <w:spacing w:after="0"/>
+        <w:ind w:left="851"/>
+      </w:pPr>
+      <w:r>
+        <w:t>Catégorie 6 &amp; 6A</w:t>
+      </w:r>
+    </w:p>
+    <w:p>
+      <w:pPr>
+        <w:spacing w:after="0"/>
+        <w:ind w:left="1134"/>
+        <w:rPr>
           <w:sz w:val="24"/>
           <w:szCs w:val="24"/>
         </w:rPr>
       </w:pPr>
-      <w:hyperlink r:id="rId33" w:history="1">
+      <w:hyperlink r:id="rId40" w:history="1">
         <w:r>
           <w:rPr>
             <w:rStyle w:val="Lienhypertexte"/>
@@ -5025,7 +6415,7 @@
           <w:szCs w:val="24"/>
         </w:rPr>
       </w:pPr>
-      <w:hyperlink r:id="rId34" w:history="1">
+      <w:hyperlink r:id="rId41" w:history="1">
         <w:r>
           <w:rPr>
             <w:rStyle w:val="Lienhypertexte"/>
@@ -5044,7 +6434,7 @@
           <w:szCs w:val="24"/>
         </w:rPr>
       </w:pPr>
-      <w:hyperlink r:id="rId35" w:history="1">
+      <w:hyperlink r:id="rId42" w:history="1">
         <w:r>
           <w:rPr>
             <w:rStyle w:val="Lienhypertexte"/>
@@ -5081,7 +6471,7 @@
           <w:szCs w:val="24"/>
         </w:rPr>
       </w:pPr>
-      <w:hyperlink r:id="rId36" w:history="1">
+      <w:hyperlink r:id="rId43" w:history="1">
         <w:r>
           <w:rPr>
             <w:rStyle w:val="Lienhypertexte"/>
@@ -5108,7 +6498,7 @@
           <w:szCs w:val="24"/>
         </w:rPr>
       </w:pPr>
-      <w:hyperlink r:id="rId37" w:history="1">
+      <w:hyperlink r:id="rId44" w:history="1">
         <w:r>
           <w:rPr>
             <w:rStyle w:val="Lienhypertexte"/>
@@ -5128,7 +6518,7 @@
           <w:szCs w:val="24"/>
         </w:rPr>
       </w:pPr>
-      <w:hyperlink r:id="rId38" w:history="1">
+      <w:hyperlink r:id="rId45" w:history="1">
         <w:r>
           <w:rPr>
             <w:rStyle w:val="Lienhypertexte"/>
@@ -5148,7 +6538,7 @@
           <w:szCs w:val="24"/>
         </w:rPr>
       </w:pPr>
-      <w:hyperlink r:id="rId39" w:history="1">
+      <w:hyperlink r:id="rId46" w:history="1">
         <w:r>
           <w:rPr>
             <w:rStyle w:val="Lienhypertexte"/>
@@ -5214,7 +6604,7 @@
           <w:lang w:eastAsia="fr-CH"/>
         </w:rPr>
       </w:pPr>
-      <w:hyperlink r:id="rId40" w:history="1">
+      <w:hyperlink r:id="rId47" w:history="1">
         <w:r>
           <w:rPr>
             <w:rStyle w:val="Lienhypertexte"/>
@@ -5279,7 +6669,7 @@
         </w:rPr>
         <w:t xml:space="preserve">U/UTP : </w:t>
       </w:r>
-      <w:hyperlink r:id="rId41" w:history="1">
+      <w:hyperlink r:id="rId48" w:history="1">
         <w:r>
           <w:rPr>
             <w:rStyle w:val="Lienhypertexte"/>
@@ -5313,7 +6703,7 @@
         </w:rPr>
         <w:t xml:space="preserve"> : </w:t>
       </w:r>
-      <w:hyperlink r:id="rId42" w:history="1">
+      <w:hyperlink r:id="rId49" w:history="1">
         <w:r>
           <w:rPr>
             <w:rStyle w:val="Lienhypertexte"/>
@@ -5340,7 +6730,7 @@
         </w:rPr>
         <w:t xml:space="preserve">F/UTP: </w:t>
       </w:r>
-      <w:hyperlink r:id="rId43" w:history="1">
+      <w:hyperlink r:id="rId50" w:history="1">
         <w:r>
           <w:rPr>
             <w:rStyle w:val="Lienhypertexte"/>
@@ -5367,7 +6757,7 @@
         </w:rPr>
         <w:t xml:space="preserve">U/FTP: </w:t>
       </w:r>
-      <w:hyperlink r:id="rId44" w:history="1">
+      <w:hyperlink r:id="rId51" w:history="1">
         <w:r>
           <w:rPr>
             <w:rStyle w:val="Lienhypertexte"/>
@@ -5394,7 +6784,7 @@
         </w:rPr>
         <w:t xml:space="preserve">F/FTP: </w:t>
       </w:r>
-      <w:hyperlink r:id="rId45" w:history="1">
+      <w:hyperlink r:id="rId52" w:history="1">
         <w:r>
           <w:rPr>
             <w:rStyle w:val="Lienhypertexte"/>
@@ -5421,7 +6811,7 @@
         </w:rPr>
         <w:t xml:space="preserve">SF/UTP: </w:t>
       </w:r>
-      <w:hyperlink r:id="rId46" w:history="1">
+      <w:hyperlink r:id="rId53" w:history="1">
         <w:r>
           <w:rPr>
             <w:rStyle w:val="Lienhypertexte"/>
@@ -5448,7 +6838,7 @@
         </w:rPr>
         <w:t xml:space="preserve">S/FTP: </w:t>
       </w:r>
-      <w:hyperlink r:id="rId47" w:history="1">
+      <w:hyperlink r:id="rId54" w:history="1">
         <w:r>
           <w:rPr>
             <w:rStyle w:val="Lienhypertexte"/>
@@ -5461,34 +6851,29 @@
     </w:p>
     <w:p>
       <w:pPr>
-        <w:spacing w:line="240" w:lineRule="auto"/>
-        <w:ind w:left="851"/>
-        <w:rPr>
+        <w:spacing w:after="120" w:line="240" w:lineRule="auto"/>
+        <w:ind w:left="1134"/>
+        <w:rPr>
+          <w:rStyle w:val="Lienhypertexte"/>
+          <w:rFonts w:asciiTheme="majorHAnsi" w:hAnsiTheme="majorHAnsi" w:cstheme="majorHAnsi"/>
+          <w:color w:val="auto"/>
+          <w:u w:val="none"/>
           <w:lang w:val="en-US" w:eastAsia="fr-CH"/>
         </w:rPr>
       </w:pPr>
     </w:p>
     <w:p>
       <w:pPr>
-        <w:rPr>
-          <w:rStyle w:val="Lienhypertexte"/>
-          <w:sz w:val="24"/>
-          <w:szCs w:val="24"/>
+        <w:pStyle w:val="Sous-titre"/>
+        <w:rPr>
           <w:lang w:val="en-US"/>
         </w:rPr>
       </w:pPr>
-    </w:p>
-    <w:p>
-      <w:pPr>
-        <w:pStyle w:val="Sous-titre"/>
+      <w:r>
         <w:rPr>
           <w:lang w:val="en-US"/>
         </w:rPr>
-      </w:pPr>
-      <w:r>
-        <w:rPr>
-          <w:lang w:val="en-US"/>
-        </w:rPr>
+        <w:lastRenderedPageBreak/>
         <w:t>Connectiques</w:t>
       </w:r>
     </w:p>
@@ -5501,7 +6886,7 @@
           <w:lang w:val="en-US" w:eastAsia="fr-CH"/>
         </w:rPr>
       </w:pPr>
-      <w:hyperlink r:id="rId48" w:history="1">
+      <w:hyperlink r:id="rId55" w:history="1">
         <w:r>
           <w:rPr>
             <w:rStyle w:val="Lienhypertexte"/>
@@ -5521,7 +6906,7 @@
           <w:lang w:val="en-US" w:eastAsia="fr-CH"/>
         </w:rPr>
       </w:pPr>
-      <w:hyperlink r:id="rId49" w:history="1">
+      <w:hyperlink r:id="rId56" w:history="1">
         <w:r>
           <w:rPr>
             <w:rStyle w:val="Lienhypertexte"/>
@@ -5541,7 +6926,7 @@
           <w:lang w:val="en-US" w:eastAsia="fr-CH"/>
         </w:rPr>
       </w:pPr>
-      <w:hyperlink r:id="rId50" w:history="1">
+      <w:hyperlink r:id="rId57" w:history="1">
         <w:r>
           <w:rPr>
             <w:rStyle w:val="Lienhypertexte"/>
@@ -5561,7 +6946,7 @@
           <w:lang w:val="en-US" w:eastAsia="fr-CH"/>
         </w:rPr>
       </w:pPr>
-      <w:hyperlink r:id="rId51" w:history="1">
+      <w:hyperlink r:id="rId58" w:history="1">
         <w:r>
           <w:rPr>
             <w:rStyle w:val="Lienhypertexte"/>
@@ -5633,7 +7018,7 @@
           <w:lang w:val="it-IT"/>
         </w:rPr>
       </w:pPr>
-      <w:hyperlink r:id="rId52" w:history="1">
+      <w:hyperlink r:id="rId59" w:history="1">
         <w:r>
           <w:rPr>
             <w:rStyle w:val="Lienhypertexte"/>
@@ -5652,7 +7037,7 @@
           <w:lang w:val="it-IT"/>
         </w:rPr>
       </w:pPr>
-      <w:hyperlink r:id="rId53" w:history="1">
+      <w:hyperlink r:id="rId60" w:history="1">
         <w:r>
           <w:rPr>
             <w:rStyle w:val="Lienhypertexte"/>
@@ -5670,7 +7055,7 @@
           <w:lang w:val="it-IT"/>
         </w:rPr>
       </w:pPr>
-      <w:hyperlink r:id="rId54" w:history="1">
+      <w:hyperlink r:id="rId61" w:history="1">
         <w:r>
           <w:rPr>
             <w:rStyle w:val="Lienhypertexte"/>
@@ -5704,7 +7089,7 @@
           <w:lang w:val="it-IT"/>
         </w:rPr>
       </w:pPr>
-      <w:hyperlink r:id="rId55" w:history="1">
+      <w:hyperlink r:id="rId62" w:history="1">
         <w:r>
           <w:rPr>
             <w:rStyle w:val="Lienhypertexte"/>
@@ -5722,7 +7107,7 @@
           <w:lang w:val="it-IT"/>
         </w:rPr>
       </w:pPr>
-      <w:hyperlink r:id="rId56" w:history="1">
+      <w:hyperlink r:id="rId63" w:history="1">
         <w:r>
           <w:rPr>
             <w:rStyle w:val="Lienhypertexte"/>
@@ -5752,7 +7137,7 @@
 
 <file path=word/comments.xml><?xml version="1.0" encoding="utf-8"?>
 <w:comments xmlns:wpc="http://schemas.microsoft.com/office/word/2010/wordprocessingCanvas" xmlns:cx="http://schemas.microsoft.com/office/drawing/2014/chartex" xmlns:cx1="http://schemas.microsoft.com/office/drawing/2015/9/8/chartex" xmlns:cx2="http://schemas.microsoft.com/office/drawing/2015/10/21/chartex" xmlns:cx3="http://schemas.microsoft.com/office/drawing/2016/5/9/chartex" xmlns:cx4="http://schemas.microsoft.com/office/drawing/2016/5/10/chartex" xmlns:cx5="http://schemas.microsoft.com/office/drawing/2016/5/11/chartex" xmlns:cx6="http://schemas.microsoft.com/office/drawing/2016/5/12/chartex" xmlns:cx7="http://schemas.microsoft.com/office/drawing/2016/5/13/chartex" xmlns:cx8="http://schemas.microsoft.com/office/drawing/2016/5/14/chartex" xmlns:mc="http://schemas.openxmlformats.org/markup-compatibility/2006" xmlns:aink="http://schemas.microsoft.com/office/drawing/2016/ink" xmlns:am3d="http://schemas.microsoft.com/office/drawing/2017/model3d" xmlns:o="urn:schemas-microsoft-com:office:office" xmlns:r="http://schemas.openxmlformats.org/officeDocument/2006/relationships" xmlns:m="http://schemas.openxmlformats.org/officeDocument/2006/math" xmlns:v="urn:schemas-microsoft-com:vml" xmlns:wp14="http://schemas.microsoft.com/office/word/2010/wordprocessingDrawing" xmlns:wp="http://schemas.openxmlformats.org/drawingml/2006/wordprocessingDrawing" xmlns:w10="urn:schemas-microsoft-com:office:word" xmlns:w="http://schemas.openxmlformats.org/wordprocessingml/2006/main" xmlns:w14="http://schemas.microsoft.com/office/word/2010/wordml" xmlns:w15="http://schemas.microsoft.com/office/word/2012/wordml" xmlns:w16cid="http://schemas.microsoft.com/office/word/2016/wordml/cid" xmlns:w16se="http://schemas.microsoft.com/office/word/2015/wordml/symex" xmlns:wpg="http://schemas.microsoft.com/office/word/2010/wordprocessingGroup" xmlns:wpi="http://schemas.microsoft.com/office/word/2010/wordprocessingInk" xmlns:wne="http://schemas.microsoft.com/office/word/2006/wordml" xmlns:wps="http://schemas.microsoft.com/office/word/2010/wordprocessingShape" mc:Ignorable="w14 w15 w16se w16cid wp14">
-  <w:comment w:id="1" w:author="Dylan Guiducci" w:date="2019-03-20T15:29:00Z" w:initials="DG">
+  <w:comment w:id="2" w:author="Dylan Guiducci" w:date="2019-03-20T15:29:00Z" w:initials="DG">
     <w:p>
       <w:pPr>
         <w:pStyle w:val="Commentaire"/>
@@ -5771,7 +7156,7 @@
       </w:r>
     </w:p>
   </w:comment>
-  <w:comment w:id="3" w:author="Krenger Quentin" w:date="2019-03-25T09:57:00Z" w:initials="KQ">
+  <w:comment w:id="4" w:author="Krenger Quentin" w:date="2019-03-25T09:57:00Z" w:initials="KQ">
     <w:p>
       <w:pPr>
         <w:pStyle w:val="Commentaire"/>
@@ -5795,7 +7180,7 @@
       </w:r>
     </w:p>
   </w:comment>
-  <w:comment w:id="4" w:author="Dylan Guiducci" w:date="2019-03-27T11:32:00Z" w:initials="DG">
+  <w:comment w:id="5" w:author="Dylan Guiducci" w:date="2019-03-27T11:32:00Z" w:initials="DG">
     <w:p>
       <w:pPr>
         <w:pStyle w:val="Commentaire"/>
@@ -5835,31 +7220,7 @@
       </w:r>
     </w:p>
   </w:comment>
-  <w:comment w:id="8" w:author="Krenger Quentin" w:date="2019-03-25T09:55:00Z" w:initials="KQ">
-    <w:p>
-      <w:pPr>
-        <w:pStyle w:val="Commentaire"/>
-      </w:pPr>
-      <w:r>
-        <w:rPr>
-          <w:rStyle w:val="Marquedecommentaire"/>
-        </w:rPr>
-        <w:annotationRef/>
-      </w:r>
-      <w:r>
-        <w:t>Refaire la partie sur POE sous usage comme sous-titre</w:t>
-      </w:r>
-    </w:p>
-    <w:p>
-      <w:pPr>
-        <w:pStyle w:val="Commentaire"/>
-      </w:pPr>
-      <w:r>
-        <w:t>(Osama)</w:t>
-      </w:r>
-    </w:p>
-  </w:comment>
-  <w:comment w:id="15" w:author="Dylan Guiducci" w:date="2019-03-19T15:37:00Z" w:initials="DG">
+  <w:comment w:id="20" w:author="Dylan Guiducci" w:date="2019-03-19T15:37:00Z" w:initials="DG">
     <w:p>
       <w:pPr>
         <w:pStyle w:val="Commentaire"/>
@@ -5903,7 +7264,7 @@
       </w:r>
     </w:p>
   </w:comment>
-  <w:comment w:id="16" w:author="Dylan Guiducci" w:date="2019-03-25T09:12:00Z" w:initials="DG">
+  <w:comment w:id="21" w:author="Dylan Guiducci" w:date="2019-03-25T09:12:00Z" w:initials="DG">
     <w:p>
       <w:pPr>
         <w:pStyle w:val="Commentaire"/>
@@ -5919,7 +7280,7 @@
       </w:r>
     </w:p>
   </w:comment>
-  <w:comment w:id="19" w:author="Dylan Guiducci" w:date="2019-03-20T15:18:00Z" w:initials="DG">
+  <w:comment w:id="24" w:author="Dylan Guiducci" w:date="2019-03-20T15:18:00Z" w:initials="DG">
     <w:p>
       <w:pPr>
         <w:pStyle w:val="Commentaire"/>
@@ -5935,7 +7296,7 @@
       </w:r>
     </w:p>
   </w:comment>
-  <w:comment w:id="21" w:author="Dylan Guiducci [2]" w:date="2019-03-22T18:28:00Z" w:initials="DG">
+  <w:comment w:id="26" w:author="Dylan Guiducci [2]" w:date="2019-03-22T18:28:00Z" w:initials="DG">
     <w:p>
       <w:pPr>
         <w:pStyle w:val="Commentaire"/>
@@ -5951,7 +7312,7 @@
       </w:r>
     </w:p>
   </w:comment>
-  <w:comment w:id="29" w:author="Dylan Guiducci" w:date="2019-03-20T15:52:00Z" w:initials="DG">
+  <w:comment w:id="34" w:author="Dylan Guiducci" w:date="2019-03-20T15:52:00Z" w:initials="DG">
     <w:p>
       <w:pPr>
         <w:pStyle w:val="Commentaire"/>
@@ -5967,7 +7328,7 @@
       </w:r>
     </w:p>
   </w:comment>
-  <w:comment w:id="30" w:author="Dylan Guiducci" w:date="2019-03-20T15:53:00Z" w:initials="DG">
+  <w:comment w:id="35" w:author="Dylan Guiducci" w:date="2019-03-20T15:53:00Z" w:initials="DG">
     <w:p>
       <w:pPr>
         <w:pStyle w:val="Commentaire"/>
@@ -5992,7 +7353,6 @@
   <w15:commentEx w15:paraId="0EF74463" w15:done="0"/>
   <w15:commentEx w15:paraId="60744DDF" w15:paraIdParent="0EF74463" w15:done="0"/>
   <w15:commentEx w15:paraId="3BB254A5" w15:done="0"/>
-  <w15:commentEx w15:paraId="4CDBF70D" w15:done="0"/>
   <w15:commentEx w15:paraId="7DF627C3" w15:done="0"/>
   <w15:commentEx w15:paraId="01D2C0BD" w15:done="0"/>
   <w15:commentEx w15:paraId="0C5888FF" w15:done="0"/>
@@ -6008,7 +7368,6 @@
   <w16cid:commentId w16cid:paraId="0EF74463" w16cid:durableId="2045CFE0"/>
   <w16cid:commentId w16cid:paraId="60744DDF" w16cid:durableId="2045DDE7"/>
   <w16cid:commentId w16cid:paraId="3BB254A5" w16cid:durableId="2045CFE1"/>
-  <w16cid:commentId w16cid:paraId="4CDBF70D" w16cid:durableId="2045CFE2"/>
   <w16cid:commentId w16cid:paraId="7DF627C3" w16cid:durableId="203B8B52"/>
   <w16cid:commentId w16cid:paraId="01D2C0BD" w16cid:durableId="20431A17"/>
   <w16cid:commentId w16cid:paraId="0C5888FF" w16cid:durableId="203CD841"/>
@@ -6145,7 +7504,7 @@
       <w:rPr>
         <w:noProof/>
       </w:rPr>
-      <w:t>27 mars 2019</w:t>
+      <w:t>29 mars 2019</w:t>
     </w:r>
     <w:r>
       <w:fldChar w:fldCharType="end"/>
@@ -6235,6 +7594,119 @@
 <file path=word/numbering.xml><?xml version="1.0" encoding="utf-8"?>
 <w:numbering xmlns:wpc="http://schemas.microsoft.com/office/word/2010/wordprocessingCanvas" xmlns:cx="http://schemas.microsoft.com/office/drawing/2014/chartex" xmlns:cx1="http://schemas.microsoft.com/office/drawing/2015/9/8/chartex" xmlns:cx2="http://schemas.microsoft.com/office/drawing/2015/10/21/chartex" xmlns:cx3="http://schemas.microsoft.com/office/drawing/2016/5/9/chartex" xmlns:cx4="http://schemas.microsoft.com/office/drawing/2016/5/10/chartex" xmlns:cx5="http://schemas.microsoft.com/office/drawing/2016/5/11/chartex" xmlns:cx6="http://schemas.microsoft.com/office/drawing/2016/5/12/chartex" xmlns:cx7="http://schemas.microsoft.com/office/drawing/2016/5/13/chartex" xmlns:cx8="http://schemas.microsoft.com/office/drawing/2016/5/14/chartex" xmlns:mc="http://schemas.openxmlformats.org/markup-compatibility/2006" xmlns:aink="http://schemas.microsoft.com/office/drawing/2016/ink" xmlns:am3d="http://schemas.microsoft.com/office/drawing/2017/model3d" xmlns:o="urn:schemas-microsoft-com:office:office" xmlns:r="http://schemas.openxmlformats.org/officeDocument/2006/relationships" xmlns:m="http://schemas.openxmlformats.org/officeDocument/2006/math" xmlns:v="urn:schemas-microsoft-com:vml" xmlns:wp14="http://schemas.microsoft.com/office/word/2010/wordprocessingDrawing" xmlns:wp="http://schemas.openxmlformats.org/drawingml/2006/wordprocessingDrawing" xmlns:w10="urn:schemas-microsoft-com:office:word" xmlns:w="http://schemas.openxmlformats.org/wordprocessingml/2006/main" xmlns:w14="http://schemas.microsoft.com/office/word/2010/wordml" xmlns:w15="http://schemas.microsoft.com/office/word/2012/wordml" xmlns:w16cid="http://schemas.microsoft.com/office/word/2016/wordml/cid" xmlns:w16se="http://schemas.microsoft.com/office/word/2015/wordml/symex" xmlns:wpg="http://schemas.microsoft.com/office/word/2010/wordprocessingGroup" xmlns:wpi="http://schemas.microsoft.com/office/word/2010/wordprocessingInk" xmlns:wne="http://schemas.microsoft.com/office/word/2006/wordml" xmlns:wps="http://schemas.microsoft.com/office/word/2010/wordprocessingShape" mc:Ignorable="w14 w15 w16se w16cid wp14">
   <w:abstractNum w:abstractNumId="0" w15:restartNumberingAfterBreak="0">
+    <w:nsid w:val="0D2A3CC6"/>
+    <w:multiLevelType w:val="hybridMultilevel"/>
+    <w:tmpl w:val="6680BDA6"/>
+    <w:lvl w:ilvl="0" w:tplc="100C0001">
+      <w:start w:val="1"/>
+      <w:numFmt w:val="bullet"/>
+      <w:lvlText w:val=""/>
+      <w:lvlJc w:val="left"/>
+      <w:pPr>
+        <w:ind w:left="720" w:hanging="360"/>
+      </w:pPr>
+      <w:rPr>
+        <w:rFonts w:ascii="Symbol" w:hAnsi="Symbol" w:hint="default"/>
+      </w:rPr>
+    </w:lvl>
+    <w:lvl w:ilvl="1" w:tplc="100C0003" w:tentative="1">
+      <w:start w:val="1"/>
+      <w:numFmt w:val="bullet"/>
+      <w:lvlText w:val="o"/>
+      <w:lvlJc w:val="left"/>
+      <w:pPr>
+        <w:ind w:left="1440" w:hanging="360"/>
+      </w:pPr>
+      <w:rPr>
+        <w:rFonts w:ascii="Courier New" w:hAnsi="Courier New" w:cs="Courier New" w:hint="default"/>
+      </w:rPr>
+    </w:lvl>
+    <w:lvl w:ilvl="2" w:tplc="100C0005" w:tentative="1">
+      <w:start w:val="1"/>
+      <w:numFmt w:val="bullet"/>
+      <w:lvlText w:val=""/>
+      <w:lvlJc w:val="left"/>
+      <w:pPr>
+        <w:ind w:left="2160" w:hanging="360"/>
+      </w:pPr>
+      <w:rPr>
+        <w:rFonts w:ascii="Wingdings" w:hAnsi="Wingdings" w:hint="default"/>
+      </w:rPr>
+    </w:lvl>
+    <w:lvl w:ilvl="3" w:tplc="100C0001" w:tentative="1">
+      <w:start w:val="1"/>
+      <w:numFmt w:val="bullet"/>
+      <w:lvlText w:val=""/>
+      <w:lvlJc w:val="left"/>
+      <w:pPr>
+        <w:ind w:left="2880" w:hanging="360"/>
+      </w:pPr>
+      <w:rPr>
+        <w:rFonts w:ascii="Symbol" w:hAnsi="Symbol" w:hint="default"/>
+      </w:rPr>
+    </w:lvl>
+    <w:lvl w:ilvl="4" w:tplc="100C0003" w:tentative="1">
+      <w:start w:val="1"/>
+      <w:numFmt w:val="bullet"/>
+      <w:lvlText w:val="o"/>
+      <w:lvlJc w:val="left"/>
+      <w:pPr>
+        <w:ind w:left="3600" w:hanging="360"/>
+      </w:pPr>
+      <w:rPr>
+        <w:rFonts w:ascii="Courier New" w:hAnsi="Courier New" w:cs="Courier New" w:hint="default"/>
+      </w:rPr>
+    </w:lvl>
+    <w:lvl w:ilvl="5" w:tplc="100C0005" w:tentative="1">
+      <w:start w:val="1"/>
+      <w:numFmt w:val="bullet"/>
+      <w:lvlText w:val=""/>
+      <w:lvlJc w:val="left"/>
+      <w:pPr>
+        <w:ind w:left="4320" w:hanging="360"/>
+      </w:pPr>
+      <w:rPr>
+        <w:rFonts w:ascii="Wingdings" w:hAnsi="Wingdings" w:hint="default"/>
+      </w:rPr>
+    </w:lvl>
+    <w:lvl w:ilvl="6" w:tplc="100C0001" w:tentative="1">
+      <w:start w:val="1"/>
+      <w:numFmt w:val="bullet"/>
+      <w:lvlText w:val=""/>
+      <w:lvlJc w:val="left"/>
+      <w:pPr>
+        <w:ind w:left="5040" w:hanging="360"/>
+      </w:pPr>
+      <w:rPr>
+        <w:rFonts w:ascii="Symbol" w:hAnsi="Symbol" w:hint="default"/>
+      </w:rPr>
+    </w:lvl>
+    <w:lvl w:ilvl="7" w:tplc="100C0003" w:tentative="1">
+      <w:start w:val="1"/>
+      <w:numFmt w:val="bullet"/>
+      <w:lvlText w:val="o"/>
+      <w:lvlJc w:val="left"/>
+      <w:pPr>
+        <w:ind w:left="5760" w:hanging="360"/>
+      </w:pPr>
+      <w:rPr>
+        <w:rFonts w:ascii="Courier New" w:hAnsi="Courier New" w:cs="Courier New" w:hint="default"/>
+      </w:rPr>
+    </w:lvl>
+    <w:lvl w:ilvl="8" w:tplc="100C0005" w:tentative="1">
+      <w:start w:val="1"/>
+      <w:numFmt w:val="bullet"/>
+      <w:lvlText w:val=""/>
+      <w:lvlJc w:val="left"/>
+      <w:pPr>
+        <w:ind w:left="6480" w:hanging="360"/>
+      </w:pPr>
+      <w:rPr>
+        <w:rFonts w:ascii="Wingdings" w:hAnsi="Wingdings" w:hint="default"/>
+      </w:rPr>
+    </w:lvl>
+  </w:abstractNum>
+  <w:abstractNum w:abstractNumId="1" w15:restartNumberingAfterBreak="0">
     <w:nsid w:val="26C17CB0"/>
     <w:multiLevelType w:val="multilevel"/>
     <w:tmpl w:val="402E80A8"/>
@@ -6328,7 +7800,7 @@
       </w:pPr>
     </w:lvl>
   </w:abstractNum>
-  <w:abstractNum w:abstractNumId="1" w15:restartNumberingAfterBreak="0">
+  <w:abstractNum w:abstractNumId="2" w15:restartNumberingAfterBreak="0">
     <w:nsid w:val="27727813"/>
     <w:multiLevelType w:val="hybridMultilevel"/>
     <w:tmpl w:val="8B1E908C"/>
@@ -6441,7 +7913,7 @@
       </w:rPr>
     </w:lvl>
   </w:abstractNum>
-  <w:abstractNum w:abstractNumId="2" w15:restartNumberingAfterBreak="0">
+  <w:abstractNum w:abstractNumId="3" w15:restartNumberingAfterBreak="0">
     <w:nsid w:val="33C24BDE"/>
     <w:multiLevelType w:val="multilevel"/>
     <w:tmpl w:val="100C0021"/>
@@ -6554,7 +8026,7 @@
       </w:rPr>
     </w:lvl>
   </w:abstractNum>
-  <w:abstractNum w:abstractNumId="3" w15:restartNumberingAfterBreak="0">
+  <w:abstractNum w:abstractNumId="4" w15:restartNumberingAfterBreak="0">
     <w:nsid w:val="464225D2"/>
     <w:multiLevelType w:val="multilevel"/>
     <w:tmpl w:val="100C0021"/>
@@ -6667,7 +8139,7 @@
       </w:rPr>
     </w:lvl>
   </w:abstractNum>
-  <w:abstractNum w:abstractNumId="4" w15:restartNumberingAfterBreak="0">
+  <w:abstractNum w:abstractNumId="5" w15:restartNumberingAfterBreak="0">
     <w:nsid w:val="54481E11"/>
     <w:multiLevelType w:val="hybridMultilevel"/>
     <w:tmpl w:val="59C65550"/>
@@ -6780,7 +8252,7 @@
       </w:rPr>
     </w:lvl>
   </w:abstractNum>
-  <w:abstractNum w:abstractNumId="5" w15:restartNumberingAfterBreak="0">
+  <w:abstractNum w:abstractNumId="6" w15:restartNumberingAfterBreak="0">
     <w:nsid w:val="54713C37"/>
     <w:multiLevelType w:val="multilevel"/>
     <w:tmpl w:val="7F50A5F6"/>
@@ -6929,7 +8401,7 @@
       </w:rPr>
     </w:lvl>
   </w:abstractNum>
-  <w:abstractNum w:abstractNumId="6" w15:restartNumberingAfterBreak="0">
+  <w:abstractNum w:abstractNumId="7" w15:restartNumberingAfterBreak="0">
     <w:nsid w:val="59CD6561"/>
     <w:multiLevelType w:val="multilevel"/>
     <w:tmpl w:val="EF261DD0"/>
@@ -7078,7 +8550,7 @@
       </w:rPr>
     </w:lvl>
   </w:abstractNum>
-  <w:abstractNum w:abstractNumId="7" w15:restartNumberingAfterBreak="0">
+  <w:abstractNum w:abstractNumId="8" w15:restartNumberingAfterBreak="0">
     <w:nsid w:val="5A9F50D3"/>
     <w:multiLevelType w:val="hybridMultilevel"/>
     <w:tmpl w:val="D7B61DCE"/>
@@ -7190,7 +8662,7 @@
       </w:rPr>
     </w:lvl>
   </w:abstractNum>
-  <w:abstractNum w:abstractNumId="8" w15:restartNumberingAfterBreak="0">
+  <w:abstractNum w:abstractNumId="9" w15:restartNumberingAfterBreak="0">
     <w:nsid w:val="5CDC37C9"/>
     <w:multiLevelType w:val="hybridMultilevel"/>
     <w:tmpl w:val="C196123E"/>
@@ -7303,7 +8775,120 @@
       </w:rPr>
     </w:lvl>
   </w:abstractNum>
-  <w:abstractNum w:abstractNumId="9" w15:restartNumberingAfterBreak="0">
+  <w:abstractNum w:abstractNumId="10" w15:restartNumberingAfterBreak="0">
+    <w:nsid w:val="6E434FD8"/>
+    <w:multiLevelType w:val="hybridMultilevel"/>
+    <w:tmpl w:val="0F4E9D5E"/>
+    <w:lvl w:ilvl="0" w:tplc="100C0001">
+      <w:start w:val="1"/>
+      <w:numFmt w:val="bullet"/>
+      <w:lvlText w:val=""/>
+      <w:lvlJc w:val="left"/>
+      <w:pPr>
+        <w:ind w:left="720" w:hanging="360"/>
+      </w:pPr>
+      <w:rPr>
+        <w:rFonts w:ascii="Symbol" w:hAnsi="Symbol" w:hint="default"/>
+      </w:rPr>
+    </w:lvl>
+    <w:lvl w:ilvl="1" w:tplc="100C0003" w:tentative="1">
+      <w:start w:val="1"/>
+      <w:numFmt w:val="bullet"/>
+      <w:lvlText w:val="o"/>
+      <w:lvlJc w:val="left"/>
+      <w:pPr>
+        <w:ind w:left="1440" w:hanging="360"/>
+      </w:pPr>
+      <w:rPr>
+        <w:rFonts w:ascii="Courier New" w:hAnsi="Courier New" w:cs="Courier New" w:hint="default"/>
+      </w:rPr>
+    </w:lvl>
+    <w:lvl w:ilvl="2" w:tplc="100C0005" w:tentative="1">
+      <w:start w:val="1"/>
+      <w:numFmt w:val="bullet"/>
+      <w:lvlText w:val=""/>
+      <w:lvlJc w:val="left"/>
+      <w:pPr>
+        <w:ind w:left="2160" w:hanging="360"/>
+      </w:pPr>
+      <w:rPr>
+        <w:rFonts w:ascii="Wingdings" w:hAnsi="Wingdings" w:hint="default"/>
+      </w:rPr>
+    </w:lvl>
+    <w:lvl w:ilvl="3" w:tplc="100C0001" w:tentative="1">
+      <w:start w:val="1"/>
+      <w:numFmt w:val="bullet"/>
+      <w:lvlText w:val=""/>
+      <w:lvlJc w:val="left"/>
+      <w:pPr>
+        <w:ind w:left="2880" w:hanging="360"/>
+      </w:pPr>
+      <w:rPr>
+        <w:rFonts w:ascii="Symbol" w:hAnsi="Symbol" w:hint="default"/>
+      </w:rPr>
+    </w:lvl>
+    <w:lvl w:ilvl="4" w:tplc="100C0003" w:tentative="1">
+      <w:start w:val="1"/>
+      <w:numFmt w:val="bullet"/>
+      <w:lvlText w:val="o"/>
+      <w:lvlJc w:val="left"/>
+      <w:pPr>
+        <w:ind w:left="3600" w:hanging="360"/>
+      </w:pPr>
+      <w:rPr>
+        <w:rFonts w:ascii="Courier New" w:hAnsi="Courier New" w:cs="Courier New" w:hint="default"/>
+      </w:rPr>
+    </w:lvl>
+    <w:lvl w:ilvl="5" w:tplc="100C0005" w:tentative="1">
+      <w:start w:val="1"/>
+      <w:numFmt w:val="bullet"/>
+      <w:lvlText w:val=""/>
+      <w:lvlJc w:val="left"/>
+      <w:pPr>
+        <w:ind w:left="4320" w:hanging="360"/>
+      </w:pPr>
+      <w:rPr>
+        <w:rFonts w:ascii="Wingdings" w:hAnsi="Wingdings" w:hint="default"/>
+      </w:rPr>
+    </w:lvl>
+    <w:lvl w:ilvl="6" w:tplc="100C0001" w:tentative="1">
+      <w:start w:val="1"/>
+      <w:numFmt w:val="bullet"/>
+      <w:lvlText w:val=""/>
+      <w:lvlJc w:val="left"/>
+      <w:pPr>
+        <w:ind w:left="5040" w:hanging="360"/>
+      </w:pPr>
+      <w:rPr>
+        <w:rFonts w:ascii="Symbol" w:hAnsi="Symbol" w:hint="default"/>
+      </w:rPr>
+    </w:lvl>
+    <w:lvl w:ilvl="7" w:tplc="100C0003" w:tentative="1">
+      <w:start w:val="1"/>
+      <w:numFmt w:val="bullet"/>
+      <w:lvlText w:val="o"/>
+      <w:lvlJc w:val="left"/>
+      <w:pPr>
+        <w:ind w:left="5760" w:hanging="360"/>
+      </w:pPr>
+      <w:rPr>
+        <w:rFonts w:ascii="Courier New" w:hAnsi="Courier New" w:cs="Courier New" w:hint="default"/>
+      </w:rPr>
+    </w:lvl>
+    <w:lvl w:ilvl="8" w:tplc="100C0005" w:tentative="1">
+      <w:start w:val="1"/>
+      <w:numFmt w:val="bullet"/>
+      <w:lvlText w:val=""/>
+      <w:lvlJc w:val="left"/>
+      <w:pPr>
+        <w:ind w:left="6480" w:hanging="360"/>
+      </w:pPr>
+      <w:rPr>
+        <w:rFonts w:ascii="Wingdings" w:hAnsi="Wingdings" w:hint="default"/>
+      </w:rPr>
+    </w:lvl>
+  </w:abstractNum>
+  <w:abstractNum w:abstractNumId="11" w15:restartNumberingAfterBreak="0">
     <w:nsid w:val="76433080"/>
     <w:multiLevelType w:val="hybridMultilevel"/>
     <w:tmpl w:val="C34E1E7A"/>
@@ -7417,34 +9002,40 @@
     </w:lvl>
   </w:abstractNum>
   <w:num w:numId="1">
-    <w:abstractNumId w:val="0"/>
+    <w:abstractNumId w:val="1"/>
   </w:num>
   <w:num w:numId="2">
-    <w:abstractNumId w:val="1"/>
+    <w:abstractNumId w:val="2"/>
   </w:num>
   <w:num w:numId="3">
+    <w:abstractNumId w:val="6"/>
+  </w:num>
+  <w:num w:numId="4">
+    <w:abstractNumId w:val="8"/>
+  </w:num>
+  <w:num w:numId="5">
+    <w:abstractNumId w:val="4"/>
+  </w:num>
+  <w:num w:numId="6">
+    <w:abstractNumId w:val="3"/>
+  </w:num>
+  <w:num w:numId="7">
+    <w:abstractNumId w:val="11"/>
+  </w:num>
+  <w:num w:numId="8">
+    <w:abstractNumId w:val="9"/>
+  </w:num>
+  <w:num w:numId="9">
     <w:abstractNumId w:val="5"/>
   </w:num>
-  <w:num w:numId="4">
+  <w:num w:numId="10">
     <w:abstractNumId w:val="7"/>
   </w:num>
-  <w:num w:numId="5">
-    <w:abstractNumId w:val="3"/>
+  <w:num w:numId="11">
+    <w:abstractNumId w:val="10"/>
   </w:num>
-  <w:num w:numId="6">
-    <w:abstractNumId w:val="2"/>
-  </w:num>
-  <w:num w:numId="7">
-    <w:abstractNumId w:val="9"/>
-  </w:num>
-  <w:num w:numId="8">
-    <w:abstractNumId w:val="8"/>
-  </w:num>
-  <w:num w:numId="9">
-    <w:abstractNumId w:val="4"/>
-  </w:num>
-  <w:num w:numId="10">
-    <w:abstractNumId w:val="6"/>
+  <w:num w:numId="12">
+    <w:abstractNumId w:val="0"/>
   </w:num>
 </w:numbering>
 </file>
@@ -8762,7 +10353,7 @@
     <w:charset w:val="00"/>
     <w:family w:val="swiss"/>
     <w:pitch w:val="variable"/>
-    <w:sig w:usb0="E0002EFF" w:usb1="C000247B" w:usb2="00000009" w:usb3="00000000" w:csb0="000001FF" w:csb1="00000000"/>
+    <w:sig w:usb0="E0002AFF" w:usb1="C000247B" w:usb2="00000009" w:usb3="00000000" w:csb0="000001FF" w:csb1="00000000"/>
   </w:font>
   <w:font w:name="Calibri Light">
     <w:panose1 w:val="020F0302020204030204"/>
@@ -8799,6 +10390,7 @@
   <w:rsids>
     <w:rsidRoot w:val="00A672BA"/>
     <w:rsid w:val="00071DE7"/>
+    <w:rsid w:val="000F5068"/>
     <w:rsid w:val="00340BAB"/>
     <w:rsid w:val="003D1CC9"/>
     <w:rsid w:val="006F3B87"/>
@@ -8808,6 +10400,7 @@
     <w:rsid w:val="00A672BA"/>
     <w:rsid w:val="00E17843"/>
     <w:rsid w:val="00FA59FF"/>
+    <w:rsid w:val="00FC1437"/>
   </w:rsids>
   <m:mathPr>
     <m:mathFont m:val="Cambria Math"/>
@@ -8824,7 +10417,7 @@
   </m:mathPr>
   <w:themeFontLang w:val="fr-CH"/>
   <w:clrSchemeMapping w:bg1="light1" w:t1="dark1" w:bg2="light2" w:t2="dark2" w:accent1="accent1" w:accent2="accent2" w:accent3="accent3" w:accent4="accent4" w:accent5="accent5" w:accent6="accent6" w:hyperlink="hyperlink" w:followedHyperlink="followedHyperlink"/>
-  <w:decimalSymbol w:val="."/>
+  <w:decimalSymbol w:val=","/>
   <w:listSeparator w:val=";"/>
   <w15:chartTrackingRefBased/>
 </w:settings>
@@ -9561,7 +11154,7 @@
 </file>
 
 <file path=customXml/itemProps1.xml><?xml version="1.0" encoding="utf-8"?>
-<ds:datastoreItem xmlns:ds="http://schemas.openxmlformats.org/officeDocument/2006/customXml" ds:itemID="{38404A70-3D98-4CA0-9153-E15DCBB8AB92}">
+<ds:datastoreItem xmlns:ds="http://schemas.openxmlformats.org/officeDocument/2006/customXml" ds:itemID="{21F1837E-3B57-4154-9AA7-CC5E1050833A}">
   <ds:schemaRefs>
     <ds:schemaRef ds:uri="http://schemas.openxmlformats.org/officeDocument/2006/bibliography"/>
   </ds:schemaRefs>

</xml_diff>

<commit_message>
PV, planification, et cours
</commit_message>
<xml_diff>
--- a/INFO_2A_Fabrication_Ethernet_cours.docx
+++ b/INFO_2A_Fabrication_Ethernet_cours.docx
@@ -1,6 +1,6 @@
 
 <file path=word/document.xml><?xml version="1.0" encoding="utf-8"?>
-<w:document xmlns:wpc="http://schemas.microsoft.com/office/word/2010/wordprocessingCanvas" xmlns:cx="http://schemas.microsoft.com/office/drawing/2014/chartex" xmlns:cx1="http://schemas.microsoft.com/office/drawing/2015/9/8/chartex" xmlns:cx2="http://schemas.microsoft.com/office/drawing/2015/10/21/chartex" xmlns:cx3="http://schemas.microsoft.com/office/drawing/2016/5/9/chartex" xmlns:cx4="http://schemas.microsoft.com/office/drawing/2016/5/10/chartex" xmlns:cx5="http://schemas.microsoft.com/office/drawing/2016/5/11/chartex" xmlns:cx6="http://schemas.microsoft.com/office/drawing/2016/5/12/chartex" xmlns:cx7="http://schemas.microsoft.com/office/drawing/2016/5/13/chartex" xmlns:cx8="http://schemas.microsoft.com/office/drawing/2016/5/14/chartex" xmlns:mc="http://schemas.openxmlformats.org/markup-compatibility/2006" xmlns:aink="http://schemas.microsoft.com/office/drawing/2016/ink" xmlns:am3d="http://schemas.microsoft.com/office/drawing/2017/model3d" xmlns:o="urn:schemas-microsoft-com:office:office" xmlns:r="http://schemas.openxmlformats.org/officeDocument/2006/relationships" xmlns:m="http://schemas.openxmlformats.org/officeDocument/2006/math" xmlns:v="urn:schemas-microsoft-com:vml" xmlns:wp14="http://schemas.microsoft.com/office/word/2010/wordprocessingDrawing" xmlns:wp="http://schemas.openxmlformats.org/drawingml/2006/wordprocessingDrawing" xmlns:w10="urn:schemas-microsoft-com:office:word" xmlns:w="http://schemas.openxmlformats.org/wordprocessingml/2006/main" xmlns:w14="http://schemas.microsoft.com/office/word/2010/wordml" xmlns:w15="http://schemas.microsoft.com/office/word/2012/wordml" xmlns:w16cid="http://schemas.microsoft.com/office/word/2016/wordml/cid" xmlns:w16se="http://schemas.microsoft.com/office/word/2015/wordml/symex" xmlns:wpg="http://schemas.microsoft.com/office/word/2010/wordprocessingGroup" xmlns:wpi="http://schemas.microsoft.com/office/word/2010/wordprocessingInk" xmlns:wne="http://schemas.microsoft.com/office/word/2006/wordml" xmlns:wps="http://schemas.microsoft.com/office/word/2010/wordprocessingShape" mc:Ignorable="w14 w15 w16se w16cid wp14">
+<w:document xmlns:wpc="http://schemas.microsoft.com/office/word/2010/wordprocessingCanvas" xmlns:cx="http://schemas.microsoft.com/office/drawing/2014/chartex" xmlns:cx1="http://schemas.microsoft.com/office/drawing/2015/9/8/chartex" xmlns:mc="http://schemas.openxmlformats.org/markup-compatibility/2006" xmlns:o="urn:schemas-microsoft-com:office:office" xmlns:r="http://schemas.openxmlformats.org/officeDocument/2006/relationships" xmlns:m="http://schemas.openxmlformats.org/officeDocument/2006/math" xmlns:v="urn:schemas-microsoft-com:vml" xmlns:wp14="http://schemas.microsoft.com/office/word/2010/wordprocessingDrawing" xmlns:wp="http://schemas.openxmlformats.org/drawingml/2006/wordprocessingDrawing" xmlns:w10="urn:schemas-microsoft-com:office:word" xmlns:w="http://schemas.openxmlformats.org/wordprocessingml/2006/main" xmlns:w14="http://schemas.microsoft.com/office/word/2010/wordml" xmlns:w15="http://schemas.microsoft.com/office/word/2012/wordml" xmlns:w16se="http://schemas.microsoft.com/office/word/2015/wordml/symex" xmlns:wpg="http://schemas.microsoft.com/office/word/2010/wordprocessingGroup" xmlns:wpi="http://schemas.microsoft.com/office/word/2010/wordprocessingInk" xmlns:wne="http://schemas.microsoft.com/office/word/2006/wordml" xmlns:wps="http://schemas.microsoft.com/office/word/2010/wordprocessingShape" mc:Ignorable="w14 w15 w16se wp14">
   <w:body>
     <w:sdt>
       <w:sdtPr>
@@ -3799,81 +3799,37 @@
         <w:jc w:val="both"/>
       </w:pPr>
       <w:r>
-        <w:rPr>
-          <w:color w:val="FF0000"/>
-        </w:rPr>
         <w:t>Le protocole Ethernet est apparu le 22 mai 1973</w:t>
       </w:r>
       <w:r>
-        <w:rPr>
-          <w:color w:val="FF0000"/>
-        </w:rPr>
         <w:t>.</w:t>
       </w:r>
       <w:r>
-        <w:rPr>
-          <w:color w:val="FF0000"/>
-        </w:rPr>
         <w:t xml:space="preserve"> </w:t>
       </w:r>
       <w:r>
-        <w:rPr>
-          <w:color w:val="FF0000"/>
-        </w:rPr>
         <w:t>D</w:t>
       </w:r>
       <w:r>
-        <w:rPr>
-          <w:color w:val="FF0000"/>
-        </w:rPr>
         <w:t>eux chercheurs d</w:t>
       </w:r>
       <w:r>
-        <w:rPr>
-          <w:color w:val="FF0000"/>
-        </w:rPr>
         <w:t>e</w:t>
       </w:r>
       <w:r>
-        <w:rPr>
-          <w:color w:val="FF0000"/>
-        </w:rPr>
         <w:t xml:space="preserve"> Xerox SPARC</w:t>
       </w:r>
       <w:r>
-        <w:rPr>
-          <w:color w:val="FF0000"/>
-        </w:rPr>
         <w:t xml:space="preserve"> ont </w:t>
       </w:r>
       <w:r>
-        <w:rPr>
-          <w:color w:val="FF0000"/>
-        </w:rPr>
         <w:t>m</w:t>
       </w:r>
       <w:r>
-        <w:rPr>
-          <w:color w:val="FF0000"/>
-        </w:rPr>
         <w:t xml:space="preserve">is </w:t>
       </w:r>
       <w:r>
-        <w:rPr>
-          <w:color w:val="FF0000"/>
-        </w:rPr>
-        <w:t>au point un nouveau protocole de connexion réseau LAN</w:t>
-      </w:r>
-      <w:r>
-        <w:t xml:space="preserve">. C’est Bob </w:t>
-      </w:r>
-      <w:proofErr w:type="spellStart"/>
-      <w:r>
-        <w:t>Metcalf</w:t>
-      </w:r>
-      <w:proofErr w:type="spellEnd"/>
-      <w:r>
-        <w:t xml:space="preserve"> et son assistant David Boggs, qui</w:t>
+        <w:t>au point un nouveau protocole de connexion réseau LAN. C’est Bob Metcalf et son assistant David Boggs, qui</w:t>
       </w:r>
       <w:r>
         <w:t xml:space="preserve"> ont</w:t>
@@ -3897,19 +3853,10 @@
         <w:t xml:space="preserve">Le protocole Ethernet a été inventé </w:t>
       </w:r>
       <w:r>
-        <w:rPr>
-          <w:color w:val="FF0000"/>
-        </w:rPr>
         <w:t>pour</w:t>
       </w:r>
       <w:r>
-        <w:rPr>
-          <w:color w:val="FF0000"/>
-        </w:rPr>
-        <w:t xml:space="preserve"> </w:t>
-      </w:r>
-      <w:r>
-        <w:t xml:space="preserve">pouvoir connecter une imprimante à un PC. </w:t>
+        <w:t xml:space="preserve"> pouvoir connecter une imprimante à un PC. </w:t>
       </w:r>
       <w:r>
         <w:t>À</w:t>
@@ -3934,62 +3881,32 @@
       <w:pPr>
         <w:ind w:left="426"/>
         <w:jc w:val="both"/>
-        <w:rPr>
-          <w:color w:val="FF0000"/>
-        </w:rPr>
-      </w:pPr>
-      <w:r>
-        <w:rPr>
-          <w:color w:val="FF0000"/>
-        </w:rPr>
+      </w:pPr>
+      <w:r>
         <w:t>Il y a eu plusieurs améliorations depuis la création du protocole</w:t>
       </w:r>
       <w:r>
-        <w:rPr>
-          <w:color w:val="FF0000"/>
-        </w:rPr>
         <w:t>,</w:t>
       </w:r>
       <w:r>
-        <w:rPr>
-          <w:color w:val="FF0000"/>
-        </w:rPr>
         <w:t xml:space="preserve"> dont les catégories des câbles ainsi que les différentes normes</w:t>
       </w:r>
       <w:r>
-        <w:rPr>
-          <w:color w:val="FF0000"/>
-        </w:rPr>
         <w:t>.</w:t>
       </w:r>
       <w:r>
-        <w:rPr>
-          <w:color w:val="FF0000"/>
-        </w:rPr>
         <w:t xml:space="preserve"> </w:t>
       </w:r>
       <w:r>
-        <w:rPr>
-          <w:color w:val="FF0000"/>
-        </w:rPr>
         <w:t>Cela a majoritairement amélioré le</w:t>
       </w:r>
       <w:r>
-        <w:rPr>
-          <w:color w:val="FF0000"/>
-        </w:rPr>
         <w:t xml:space="preserve"> débit</w:t>
       </w:r>
       <w:r>
-        <w:rPr>
-          <w:color w:val="FF0000"/>
-        </w:rPr>
         <w:t xml:space="preserve"> ainsi que la latence entre les appareils</w:t>
       </w:r>
       <w:r>
-        <w:rPr>
-          <w:color w:val="FF0000"/>
-        </w:rPr>
         <w:t>.</w:t>
       </w:r>
     </w:p>
@@ -4098,6 +4015,102 @@
             <wp:extent cx="2313305" cy="1855470"/>
             <wp:effectExtent l="0" t="0" r="0" b="0"/>
             <wp:docPr id="3" name="Image 3"/>
+            <wp:cNvGraphicFramePr>
+              <a:graphicFrameLocks xmlns:a="http://schemas.openxmlformats.org/drawingml/2006/main" noChangeAspect="1"/>
+            </wp:cNvGraphicFramePr>
+            <a:graphic xmlns:a="http://schemas.openxmlformats.org/drawingml/2006/main">
+              <a:graphicData uri="http://schemas.openxmlformats.org/drawingml/2006/picture">
+                <pic:pic xmlns:pic="http://schemas.openxmlformats.org/drawingml/2006/picture">
+                  <pic:nvPicPr>
+                    <pic:cNvPr id="1" name=""/>
+                    <pic:cNvPicPr/>
+                  </pic:nvPicPr>
+                  <pic:blipFill>
+                    <a:blip r:embed="rId14">
+                      <a:extLst>
+                        <a:ext uri="{28A0092B-C50C-407E-A947-70E740481C1C}">
+                          <a14:useLocalDpi xmlns:a14="http://schemas.microsoft.com/office/drawing/2010/main" val="0"/>
+                        </a:ext>
+                      </a:extLst>
+                    </a:blip>
+                    <a:stretch>
+                      <a:fillRect/>
+                    </a:stretch>
+                  </pic:blipFill>
+                  <pic:spPr>
+                    <a:xfrm>
+                      <a:off x="0" y="0"/>
+                      <a:ext cx="2313305" cy="1855470"/>
+                    </a:xfrm>
+                    <a:prstGeom prst="rect">
+                      <a:avLst/>
+                    </a:prstGeom>
+                  </pic:spPr>
+                </pic:pic>
+              </a:graphicData>
+            </a:graphic>
+          </wp:inline>
+        </w:drawing>
+      </w:r>
+    </w:p>
+    <w:p>
+      <w:pPr>
+        <w:tabs>
+          <w:tab w:val="left" w:pos="426"/>
+        </w:tabs>
+        <w:ind w:left="432"/>
+      </w:pPr>
+    </w:p>
+    <w:p>
+      <w:pPr>
+        <w:tabs>
+          <w:tab w:val="left" w:pos="426"/>
+        </w:tabs>
+        <w:ind w:left="432"/>
+        <w:jc w:val="both"/>
+      </w:pPr>
+      <w:r>
+        <w:rPr>
+          <w:b/>
+        </w:rPr>
+        <w:t>Câble croisé</w:t>
+      </w:r>
+      <w:r>
+        <w:t xml:space="preserve"> – Connecte deux postes directement sans passer par l’intermédiaire d’un switch</w:t>
+      </w:r>
+      <w:commentRangeEnd w:id="6"/>
+      <w:r>
+        <w:rPr>
+          <w:rStyle w:val="Marquedecommentaire"/>
+        </w:rPr>
+        <w:commentReference w:id="6"/>
+      </w:r>
+      <w:commentRangeEnd w:id="7"/>
+      <w:r>
+        <w:rPr>
+          <w:rStyle w:val="Marquedecommentaire"/>
+        </w:rPr>
+        <w:commentReference w:id="7"/>
+      </w:r>
+    </w:p>
+    <w:p>
+      <w:pPr>
+        <w:tabs>
+          <w:tab w:val="left" w:pos="426"/>
+        </w:tabs>
+        <w:ind w:left="432"/>
+        <w:jc w:val="center"/>
+      </w:pPr>
+      <w:r>
+        <w:rPr>
+          <w:noProof/>
+          <w:lang w:eastAsia="fr-CH"/>
+        </w:rPr>
+        <w:drawing>
+          <wp:inline distT="0" distB="0" distL="0" distR="0" wp14:anchorId="40744DF6" wp14:editId="48DFBAEC">
+            <wp:extent cx="3314700" cy="914400"/>
+            <wp:effectExtent l="0" t="0" r="0" b="0"/>
+            <wp:docPr id="2" name="Image 2"/>
             <wp:cNvGraphicFramePr>
               <a:graphicFrameLocks xmlns:a="http://schemas.openxmlformats.org/drawingml/2006/main" noChangeAspect="1"/>
             </wp:cNvGraphicFramePr>
@@ -4123,102 +4136,6 @@
                   <pic:spPr>
                     <a:xfrm>
                       <a:off x="0" y="0"/>
-                      <a:ext cx="2313305" cy="1855470"/>
-                    </a:xfrm>
-                    <a:prstGeom prst="rect">
-                      <a:avLst/>
-                    </a:prstGeom>
-                  </pic:spPr>
-                </pic:pic>
-              </a:graphicData>
-            </a:graphic>
-          </wp:inline>
-        </w:drawing>
-      </w:r>
-    </w:p>
-    <w:p>
-      <w:pPr>
-        <w:tabs>
-          <w:tab w:val="left" w:pos="426"/>
-        </w:tabs>
-        <w:ind w:left="432"/>
-      </w:pPr>
-    </w:p>
-    <w:p>
-      <w:pPr>
-        <w:tabs>
-          <w:tab w:val="left" w:pos="426"/>
-        </w:tabs>
-        <w:ind w:left="432"/>
-        <w:jc w:val="both"/>
-      </w:pPr>
-      <w:r>
-        <w:rPr>
-          <w:b/>
-        </w:rPr>
-        <w:t>Câble croisé</w:t>
-      </w:r>
-      <w:r>
-        <w:t xml:space="preserve"> – Connecte deux postes directement sans passer par l’intermédiaire d’un switch</w:t>
-      </w:r>
-      <w:commentRangeEnd w:id="6"/>
-      <w:r>
-        <w:rPr>
-          <w:rStyle w:val="Marquedecommentaire"/>
-        </w:rPr>
-        <w:commentReference w:id="6"/>
-      </w:r>
-      <w:commentRangeEnd w:id="7"/>
-      <w:r>
-        <w:rPr>
-          <w:rStyle w:val="Marquedecommentaire"/>
-        </w:rPr>
-        <w:commentReference w:id="7"/>
-      </w:r>
-    </w:p>
-    <w:p>
-      <w:pPr>
-        <w:tabs>
-          <w:tab w:val="left" w:pos="426"/>
-        </w:tabs>
-        <w:ind w:left="432"/>
-        <w:jc w:val="center"/>
-      </w:pPr>
-      <w:r>
-        <w:rPr>
-          <w:noProof/>
-          <w:lang w:eastAsia="fr-CH"/>
-        </w:rPr>
-        <w:drawing>
-          <wp:inline distT="0" distB="0" distL="0" distR="0" wp14:anchorId="40744DF6" wp14:editId="48DFBAEC">
-            <wp:extent cx="3314700" cy="914400"/>
-            <wp:effectExtent l="0" t="0" r="0" b="0"/>
-            <wp:docPr id="2" name="Image 2"/>
-            <wp:cNvGraphicFramePr>
-              <a:graphicFrameLocks xmlns:a="http://schemas.openxmlformats.org/drawingml/2006/main" noChangeAspect="1"/>
-            </wp:cNvGraphicFramePr>
-            <a:graphic xmlns:a="http://schemas.openxmlformats.org/drawingml/2006/main">
-              <a:graphicData uri="http://schemas.openxmlformats.org/drawingml/2006/picture">
-                <pic:pic xmlns:pic="http://schemas.openxmlformats.org/drawingml/2006/picture">
-                  <pic:nvPicPr>
-                    <pic:cNvPr id="1" name=""/>
-                    <pic:cNvPicPr/>
-                  </pic:nvPicPr>
-                  <pic:blipFill>
-                    <a:blip r:embed="rId16">
-                      <a:extLst>
-                        <a:ext uri="{28A0092B-C50C-407E-A947-70E740481C1C}">
-                          <a14:useLocalDpi xmlns:a14="http://schemas.microsoft.com/office/drawing/2010/main" val="0"/>
-                        </a:ext>
-                      </a:extLst>
-                    </a:blip>
-                    <a:stretch>
-                      <a:fillRect/>
-                    </a:stretch>
-                  </pic:blipFill>
-                  <pic:spPr>
-                    <a:xfrm>
-                      <a:off x="0" y="0"/>
                       <a:ext cx="3314700" cy="914400"/>
                     </a:xfrm>
                     <a:prstGeom prst="rect">
@@ -4276,7 +4193,7 @@
                     <pic:cNvPicPr/>
                   </pic:nvPicPr>
                   <pic:blipFill rotWithShape="1">
-                    <a:blip r:embed="rId17" cstate="print">
+                    <a:blip r:embed="rId16" cstate="print">
                       <a:extLst>
                         <a:ext uri="{28A0092B-C50C-407E-A947-70E740481C1C}">
                           <a14:useLocalDpi xmlns:a14="http://schemas.microsoft.com/office/drawing/2010/main" val="0"/>
@@ -4441,7 +4358,7 @@
                     <pic:cNvPicPr/>
                   </pic:nvPicPr>
                   <pic:blipFill>
-                    <a:blip r:embed="rId18" cstate="print">
+                    <a:blip r:embed="rId17" cstate="print">
                       <a:extLst>
                         <a:ext uri="{28A0092B-C50C-407E-A947-70E740481C1C}">
                           <a14:useLocalDpi xmlns:a14="http://schemas.microsoft.com/office/drawing/2010/main" val="0"/>
@@ -4521,7 +4438,7 @@
                     <pic:cNvPicPr/>
                   </pic:nvPicPr>
                   <pic:blipFill>
-                    <a:blip r:embed="rId19" cstate="print">
+                    <a:blip r:embed="rId18" cstate="print">
                       <a:extLst>
                         <a:ext uri="{28A0092B-C50C-407E-A947-70E740481C1C}">
                           <a14:useLocalDpi xmlns:a14="http://schemas.microsoft.com/office/drawing/2010/main" val="0"/>
@@ -4616,7 +4533,7 @@
                     <pic:cNvPicPr/>
                   </pic:nvPicPr>
                   <pic:blipFill rotWithShape="1">
-                    <a:blip r:embed="rId20" cstate="print">
+                    <a:blip r:embed="rId19" cstate="print">
                       <a:extLst>
                         <a:ext uri="{28A0092B-C50C-407E-A947-70E740481C1C}">
                           <a14:useLocalDpi xmlns:a14="http://schemas.microsoft.com/office/drawing/2010/main" val="0"/>
@@ -4694,7 +4611,7 @@
                     <pic:cNvPicPr/>
                   </pic:nvPicPr>
                   <pic:blipFill>
-                    <a:blip r:embed="rId21">
+                    <a:blip r:embed="rId20">
                       <a:extLst>
                         <a:ext uri="{28A0092B-C50C-407E-A947-70E740481C1C}">
                           <a14:useLocalDpi xmlns:a14="http://schemas.microsoft.com/office/drawing/2010/main" val="0"/>
@@ -4745,9 +4662,15 @@
     <w:p>
       <w:pPr>
         <w:pStyle w:val="Titre3"/>
+        <w:rPr>
+          <w:color w:val="FF0000"/>
+        </w:rPr>
       </w:pPr>
       <w:bookmarkStart w:id="13" w:name="_Toc5546106"/>
       <w:r>
+        <w:rPr>
+          <w:color w:val="FF0000"/>
+        </w:rPr>
         <w:lastRenderedPageBreak/>
         <w:t>Séparateur PoE</w:t>
       </w:r>
@@ -4756,10 +4679,14 @@
     <w:p>
       <w:pPr>
         <w:spacing w:after="0"/>
+        <w:rPr>
+          <w:color w:val="FF0000"/>
+        </w:rPr>
       </w:pPr>
       <w:r>
         <w:rPr>
           <w:noProof/>
+          <w:color w:val="FF0000"/>
           <w:lang w:eastAsia="fr-CH"/>
         </w:rPr>
         <w:drawing>
@@ -4786,7 +4713,7 @@
                     <pic:cNvPicPr/>
                   </pic:nvPicPr>
                   <pic:blipFill rotWithShape="1">
-                    <a:blip r:embed="rId22" cstate="print">
+                    <a:blip r:embed="rId21" cstate="print">
                       <a:extLst>
                         <a:ext uri="{28A0092B-C50C-407E-A947-70E740481C1C}">
                           <a14:useLocalDpi xmlns:a14="http://schemas.microsoft.com/office/drawing/2010/main" val="0"/>
@@ -4826,51 +4753,94 @@
         </w:drawing>
       </w:r>
       <w:r>
+        <w:rPr>
+          <w:color w:val="FF0000"/>
+        </w:rPr>
         <w:t>Un séparateur PoE fournit également de l’énergie, mais en séparent l’alimentation des donnés.</w:t>
       </w:r>
     </w:p>
     <w:p>
       <w:pPr>
         <w:spacing w:after="0"/>
-      </w:pPr>
-      <w:r>
+        <w:rPr>
+          <w:color w:val="FF0000"/>
+        </w:rPr>
+      </w:pPr>
+      <w:r>
+        <w:rPr>
+          <w:color w:val="FF0000"/>
+        </w:rPr>
         <w:t xml:space="preserve">Le séparateur est utilisé pour les périphériques qui n’utilisent pas la technologie PoE dans une installation PoE. </w:t>
       </w:r>
     </w:p>
     <w:p>
       <w:pPr>
         <w:spacing w:after="0"/>
+        <w:rPr>
+          <w:color w:val="FF0000"/>
+        </w:rPr>
       </w:pPr>
     </w:p>
     <w:p>
       <w:pPr>
         <w:spacing w:after="0"/>
+        <w:rPr>
+          <w:color w:val="FF0000"/>
+        </w:rPr>
       </w:pPr>
     </w:p>
     <w:p>
       <w:pPr>
         <w:pStyle w:val="Titre3"/>
+        <w:rPr>
+          <w:color w:val="FF0000"/>
+        </w:rPr>
       </w:pPr>
       <w:bookmarkStart w:id="14" w:name="_Toc5546107"/>
       <w:r>
+        <w:rPr>
+          <w:color w:val="FF0000"/>
+        </w:rPr>
         <w:t>Comment marche un séparateur PoE?</w:t>
       </w:r>
       <w:bookmarkEnd w:id="14"/>
     </w:p>
     <w:p>
-      <w:r>
+      <w:pPr>
+        <w:rPr>
+          <w:color w:val="FF0000"/>
+        </w:rPr>
+      </w:pPr>
+      <w:r>
+        <w:rPr>
+          <w:color w:val="FF0000"/>
+        </w:rPr>
         <w:t xml:space="preserve">Après une installation PoE, une antenne wifi No-PoE devra être installée. Donc cette antenne wifi a une entré Ethernet et une entrée alimentation séparés. Et dans une installation PoE, il y a une seul prise électrique réservé soit pour le switch PoE soit pour l’injecteur PoE. </w:t>
       </w:r>
     </w:p>
     <w:p>
-      <w:r>
+      <w:pPr>
+        <w:rPr>
+          <w:color w:val="FF0000"/>
+        </w:rPr>
+      </w:pPr>
+      <w:r>
+        <w:rPr>
+          <w:color w:val="FF0000"/>
+        </w:rPr>
         <w:t>C’est là que Le Séparateur PoE sera utilisé. Il va se positionner entre le switch/l’injecteur PoE et le périphérique no-PoE pour séparer les 2 signaux (Ethernet et électrique) qui viennes à travers le câble Ethernet depuis le switch/injecteur PoE et qui va se brancher sur le séparateur. Ensuite, il y aura 2 câbles qui vont sortir du séparateur, câble d’alimentation et câble Ethernet qui vont se brancher séparément sur le périphériques non PoE.</w:t>
       </w:r>
     </w:p>
     <w:p>
+      <w:pPr>
+        <w:rPr>
+          <w:color w:val="FF0000"/>
+        </w:rPr>
+      </w:pPr>
       <w:r>
         <w:rPr>
           <w:noProof/>
+          <w:color w:val="FF0000"/>
           <w:lang w:eastAsia="fr-CH"/>
         </w:rPr>
         <w:drawing>
@@ -4897,7 +4867,7 @@
                     <pic:cNvPicPr/>
                   </pic:nvPicPr>
                   <pic:blipFill>
-                    <a:blip r:embed="rId23" cstate="print">
+                    <a:blip r:embed="rId22" cstate="print">
                       <a:extLst>
                         <a:ext uri="{28A0092B-C50C-407E-A947-70E740481C1C}">
                           <a14:useLocalDpi xmlns:a14="http://schemas.microsoft.com/office/drawing/2010/main" val="0"/>
@@ -4930,21 +4900,81 @@
         </w:drawing>
       </w:r>
     </w:p>
-    <w:p/>
-    <w:p/>
-    <w:p/>
-    <w:p/>
-    <w:p/>
-    <w:p/>
-    <w:p/>
-    <w:p/>
-    <w:p/>
+    <w:p>
+      <w:pPr>
+        <w:rPr>
+          <w:color w:val="FF0000"/>
+        </w:rPr>
+      </w:pPr>
+    </w:p>
+    <w:p>
+      <w:pPr>
+        <w:rPr>
+          <w:color w:val="FF0000"/>
+        </w:rPr>
+      </w:pPr>
+    </w:p>
+    <w:p>
+      <w:pPr>
+        <w:rPr>
+          <w:color w:val="FF0000"/>
+        </w:rPr>
+      </w:pPr>
+    </w:p>
+    <w:p>
+      <w:pPr>
+        <w:rPr>
+          <w:color w:val="FF0000"/>
+        </w:rPr>
+      </w:pPr>
+    </w:p>
+    <w:p>
+      <w:pPr>
+        <w:rPr>
+          <w:color w:val="FF0000"/>
+        </w:rPr>
+      </w:pPr>
+    </w:p>
+    <w:p>
+      <w:pPr>
+        <w:rPr>
+          <w:color w:val="FF0000"/>
+        </w:rPr>
+      </w:pPr>
+    </w:p>
+    <w:p>
+      <w:pPr>
+        <w:rPr>
+          <w:color w:val="FF0000"/>
+        </w:rPr>
+      </w:pPr>
+    </w:p>
+    <w:p>
+      <w:pPr>
+        <w:rPr>
+          <w:color w:val="FF0000"/>
+        </w:rPr>
+      </w:pPr>
+    </w:p>
+    <w:p>
+      <w:pPr>
+        <w:rPr>
+          <w:color w:val="FF0000"/>
+        </w:rPr>
+      </w:pPr>
+    </w:p>
     <w:p>
       <w:pPr>
         <w:pStyle w:val="Titre2"/>
+        <w:rPr>
+          <w:color w:val="FF0000"/>
+        </w:rPr>
       </w:pPr>
       <w:bookmarkStart w:id="15" w:name="_Toc5546108"/>
       <w:r>
+        <w:rPr>
+          <w:color w:val="FF0000"/>
+        </w:rPr>
         <w:t>Les différentes classes PoE</w:t>
       </w:r>
       <w:bookmarkEnd w:id="15"/>
@@ -4953,6 +4983,7 @@
       <w:pPr>
         <w:pStyle w:val="Paragraphedeliste"/>
         <w:rPr>
+          <w:color w:val="FF0000"/>
           <w:rtl/>
         </w:rPr>
       </w:pPr>
@@ -4998,8 +5029,14 @@
               <w:pStyle w:val="Paragraphedeliste"/>
               <w:ind w:left="0"/>
               <w:jc w:val="center"/>
+              <w:rPr>
+                <w:color w:val="FF0000"/>
+              </w:rPr>
             </w:pPr>
             <w:r>
+              <w:rPr>
+                <w:color w:val="FF0000"/>
+              </w:rPr>
               <w:t>Classe</w:t>
             </w:r>
           </w:p>
@@ -5022,12 +5059,14 @@
               <w:jc w:val="center"/>
               <w:cnfStyle w:val="100000000000" w:firstRow="1" w:lastRow="0" w:firstColumn="0" w:lastColumn="0" w:oddVBand="0" w:evenVBand="0" w:oddHBand="0" w:evenHBand="0" w:firstRowFirstColumn="0" w:firstRowLastColumn="0" w:lastRowFirstColumn="0" w:lastRowLastColumn="0"/>
               <w:rPr>
+                <w:color w:val="FF0000"/>
                 <w:sz w:val="20"/>
                 <w:szCs w:val="20"/>
               </w:rPr>
             </w:pPr>
             <w:r>
               <w:rPr>
+                <w:color w:val="FF0000"/>
                 <w:sz w:val="20"/>
                 <w:szCs w:val="20"/>
               </w:rPr>
@@ -5052,9 +5091,13 @@
               <w:ind w:left="0"/>
               <w:jc w:val="center"/>
               <w:cnfStyle w:val="100000000000" w:firstRow="1" w:lastRow="0" w:firstColumn="0" w:lastColumn="0" w:oddVBand="0" w:evenVBand="0" w:oddHBand="0" w:evenHBand="0" w:firstRowFirstColumn="0" w:firstRowLastColumn="0" w:lastRowFirstColumn="0" w:lastRowLastColumn="0"/>
+              <w:rPr>
+                <w:color w:val="FF0000"/>
+              </w:rPr>
             </w:pPr>
             <w:r>
               <w:rPr>
+                <w:color w:val="FF0000"/>
                 <w:sz w:val="20"/>
                 <w:szCs w:val="20"/>
               </w:rPr>
@@ -5079,8 +5122,14 @@
               <w:ind w:left="0"/>
               <w:jc w:val="center"/>
               <w:cnfStyle w:val="100000000000" w:firstRow="1" w:lastRow="0" w:firstColumn="0" w:lastColumn="0" w:oddVBand="0" w:evenVBand="0" w:oddHBand="0" w:evenHBand="0" w:firstRowFirstColumn="0" w:firstRowLastColumn="0" w:lastRowFirstColumn="0" w:lastRowLastColumn="0"/>
+              <w:rPr>
+                <w:color w:val="FF0000"/>
+              </w:rPr>
             </w:pPr>
             <w:r>
+              <w:rPr>
+                <w:color w:val="FF0000"/>
+              </w:rPr>
               <w:t>Puissance requise par la classe PoE sur le périphérique</w:t>
             </w:r>
           </w:p>
@@ -5102,8 +5151,14 @@
             <w:pPr>
               <w:pStyle w:val="Paragraphedeliste"/>
               <w:ind w:left="0"/>
+              <w:rPr>
+                <w:color w:val="FF0000"/>
+              </w:rPr>
             </w:pPr>
             <w:r>
+              <w:rPr>
+                <w:color w:val="FF0000"/>
+              </w:rPr>
               <w:t>0</w:t>
             </w:r>
           </w:p>
@@ -5120,8 +5175,14 @@
               <w:pStyle w:val="Paragraphedeliste"/>
               <w:ind w:left="0"/>
               <w:cnfStyle w:val="000000100000" w:firstRow="0" w:lastRow="0" w:firstColumn="0" w:lastColumn="0" w:oddVBand="0" w:evenVBand="0" w:oddHBand="1" w:evenHBand="0" w:firstRowFirstColumn="0" w:firstRowLastColumn="0" w:lastRowFirstColumn="0" w:lastRowLastColumn="0"/>
+              <w:rPr>
+                <w:color w:val="FF0000"/>
+              </w:rPr>
             </w:pPr>
             <w:r>
+              <w:rPr>
+                <w:color w:val="FF0000"/>
+              </w:rPr>
               <w:t>802.3af</w:t>
             </w:r>
           </w:p>
@@ -5138,8 +5199,14 @@
               <w:pStyle w:val="Paragraphedeliste"/>
               <w:ind w:left="0"/>
               <w:cnfStyle w:val="000000100000" w:firstRow="0" w:lastRow="0" w:firstColumn="0" w:lastColumn="0" w:oddVBand="0" w:evenVBand="0" w:oddHBand="1" w:evenHBand="0" w:firstRowFirstColumn="0" w:firstRowLastColumn="0" w:lastRowFirstColumn="0" w:lastRowLastColumn="0"/>
+              <w:rPr>
+                <w:color w:val="FF0000"/>
+              </w:rPr>
             </w:pPr>
             <w:r>
+              <w:rPr>
+                <w:color w:val="FF0000"/>
+              </w:rPr>
               <w:t>15.4 W</w:t>
             </w:r>
           </w:p>
@@ -5156,8 +5223,14 @@
               <w:pStyle w:val="Paragraphedeliste"/>
               <w:ind w:left="0"/>
               <w:cnfStyle w:val="000000100000" w:firstRow="0" w:lastRow="0" w:firstColumn="0" w:lastColumn="0" w:oddVBand="0" w:evenVBand="0" w:oddHBand="1" w:evenHBand="0" w:firstRowFirstColumn="0" w:firstRowLastColumn="0" w:lastRowFirstColumn="0" w:lastRowLastColumn="0"/>
+              <w:rPr>
+                <w:color w:val="FF0000"/>
+              </w:rPr>
             </w:pPr>
             <w:r>
+              <w:rPr>
+                <w:color w:val="FF0000"/>
+              </w:rPr>
               <w:t>0.44 - 12.95 W</w:t>
             </w:r>
           </w:p>
@@ -5173,8 +5246,14 @@
             <w:pPr>
               <w:pStyle w:val="Paragraphedeliste"/>
               <w:ind w:left="0"/>
+              <w:rPr>
+                <w:color w:val="FF0000"/>
+              </w:rPr>
             </w:pPr>
             <w:r>
+              <w:rPr>
+                <w:color w:val="FF0000"/>
+              </w:rPr>
               <w:t>1</w:t>
             </w:r>
           </w:p>
@@ -5188,8 +5267,14 @@
               <w:pStyle w:val="Paragraphedeliste"/>
               <w:ind w:left="0"/>
               <w:cnfStyle w:val="000000000000" w:firstRow="0" w:lastRow="0" w:firstColumn="0" w:lastColumn="0" w:oddVBand="0" w:evenVBand="0" w:oddHBand="0" w:evenHBand="0" w:firstRowFirstColumn="0" w:firstRowLastColumn="0" w:lastRowFirstColumn="0" w:lastRowLastColumn="0"/>
+              <w:rPr>
+                <w:color w:val="FF0000"/>
+              </w:rPr>
             </w:pPr>
             <w:r>
+              <w:rPr>
+                <w:color w:val="FF0000"/>
+              </w:rPr>
               <w:t>802.3af</w:t>
             </w:r>
           </w:p>
@@ -5203,8 +5288,14 @@
               <w:pStyle w:val="Paragraphedeliste"/>
               <w:ind w:left="0"/>
               <w:cnfStyle w:val="000000000000" w:firstRow="0" w:lastRow="0" w:firstColumn="0" w:lastColumn="0" w:oddVBand="0" w:evenVBand="0" w:oddHBand="0" w:evenHBand="0" w:firstRowFirstColumn="0" w:firstRowLastColumn="0" w:lastRowFirstColumn="0" w:lastRowLastColumn="0"/>
+              <w:rPr>
+                <w:color w:val="FF0000"/>
+              </w:rPr>
             </w:pPr>
             <w:r>
+              <w:rPr>
+                <w:color w:val="FF0000"/>
+              </w:rPr>
               <w:t>4.0 W</w:t>
             </w:r>
           </w:p>
@@ -5216,8 +5307,14 @@
           <w:p>
             <w:pPr>
               <w:cnfStyle w:val="000000000000" w:firstRow="0" w:lastRow="0" w:firstColumn="0" w:lastColumn="0" w:oddVBand="0" w:evenVBand="0" w:oddHBand="0" w:evenHBand="0" w:firstRowFirstColumn="0" w:firstRowLastColumn="0" w:lastRowFirstColumn="0" w:lastRowLastColumn="0"/>
+              <w:rPr>
+                <w:color w:val="FF0000"/>
+              </w:rPr>
             </w:pPr>
             <w:r>
+              <w:rPr>
+                <w:color w:val="FF0000"/>
+              </w:rPr>
               <w:t>0.44 - 3.84 W</w:t>
             </w:r>
           </w:p>
@@ -5236,8 +5333,14 @@
             <w:pPr>
               <w:pStyle w:val="Paragraphedeliste"/>
               <w:ind w:left="0"/>
+              <w:rPr>
+                <w:color w:val="FF0000"/>
+              </w:rPr>
             </w:pPr>
             <w:r>
+              <w:rPr>
+                <w:color w:val="FF0000"/>
+              </w:rPr>
               <w:t>2</w:t>
             </w:r>
           </w:p>
@@ -5251,8 +5354,14 @@
               <w:pStyle w:val="Paragraphedeliste"/>
               <w:ind w:left="0"/>
               <w:cnfStyle w:val="000000100000" w:firstRow="0" w:lastRow="0" w:firstColumn="0" w:lastColumn="0" w:oddVBand="0" w:evenVBand="0" w:oddHBand="1" w:evenHBand="0" w:firstRowFirstColumn="0" w:firstRowLastColumn="0" w:lastRowFirstColumn="0" w:lastRowLastColumn="0"/>
+              <w:rPr>
+                <w:color w:val="FF0000"/>
+              </w:rPr>
             </w:pPr>
             <w:r>
+              <w:rPr>
+                <w:color w:val="FF0000"/>
+              </w:rPr>
               <w:t>802.3af</w:t>
             </w:r>
           </w:p>
@@ -5266,8 +5375,14 @@
               <w:pStyle w:val="Paragraphedeliste"/>
               <w:ind w:left="0"/>
               <w:cnfStyle w:val="000000100000" w:firstRow="0" w:lastRow="0" w:firstColumn="0" w:lastColumn="0" w:oddVBand="0" w:evenVBand="0" w:oddHBand="1" w:evenHBand="0" w:firstRowFirstColumn="0" w:firstRowLastColumn="0" w:lastRowFirstColumn="0" w:lastRowLastColumn="0"/>
+              <w:rPr>
+                <w:color w:val="FF0000"/>
+              </w:rPr>
             </w:pPr>
             <w:r>
+              <w:rPr>
+                <w:color w:val="FF0000"/>
+              </w:rPr>
               <w:t>7.0 W</w:t>
             </w:r>
           </w:p>
@@ -5281,8 +5396,14 @@
               <w:pStyle w:val="Paragraphedeliste"/>
               <w:ind w:left="0"/>
               <w:cnfStyle w:val="000000100000" w:firstRow="0" w:lastRow="0" w:firstColumn="0" w:lastColumn="0" w:oddVBand="0" w:evenVBand="0" w:oddHBand="1" w:evenHBand="0" w:firstRowFirstColumn="0" w:firstRowLastColumn="0" w:lastRowFirstColumn="0" w:lastRowLastColumn="0"/>
+              <w:rPr>
+                <w:color w:val="FF0000"/>
+              </w:rPr>
             </w:pPr>
             <w:r>
+              <w:rPr>
+                <w:color w:val="FF0000"/>
+              </w:rPr>
               <w:t>3.84 - 6.49 W</w:t>
             </w:r>
           </w:p>
@@ -5298,8 +5419,14 @@
             <w:pPr>
               <w:pStyle w:val="Paragraphedeliste"/>
               <w:ind w:left="0"/>
+              <w:rPr>
+                <w:color w:val="FF0000"/>
+              </w:rPr>
             </w:pPr>
             <w:r>
+              <w:rPr>
+                <w:color w:val="FF0000"/>
+              </w:rPr>
               <w:t>3</w:t>
             </w:r>
           </w:p>
@@ -5313,8 +5440,14 @@
               <w:pStyle w:val="Paragraphedeliste"/>
               <w:ind w:left="0"/>
               <w:cnfStyle w:val="000000000000" w:firstRow="0" w:lastRow="0" w:firstColumn="0" w:lastColumn="0" w:oddVBand="0" w:evenVBand="0" w:oddHBand="0" w:evenHBand="0" w:firstRowFirstColumn="0" w:firstRowLastColumn="0" w:lastRowFirstColumn="0" w:lastRowLastColumn="0"/>
+              <w:rPr>
+                <w:color w:val="FF0000"/>
+              </w:rPr>
             </w:pPr>
             <w:r>
+              <w:rPr>
+                <w:color w:val="FF0000"/>
+              </w:rPr>
               <w:t>802.3af</w:t>
             </w:r>
           </w:p>
@@ -5328,8 +5461,14 @@
               <w:pStyle w:val="Paragraphedeliste"/>
               <w:ind w:left="0"/>
               <w:cnfStyle w:val="000000000000" w:firstRow="0" w:lastRow="0" w:firstColumn="0" w:lastColumn="0" w:oddVBand="0" w:evenVBand="0" w:oddHBand="0" w:evenHBand="0" w:firstRowFirstColumn="0" w:firstRowLastColumn="0" w:lastRowFirstColumn="0" w:lastRowLastColumn="0"/>
+              <w:rPr>
+                <w:color w:val="FF0000"/>
+              </w:rPr>
             </w:pPr>
             <w:r>
+              <w:rPr>
+                <w:color w:val="FF0000"/>
+              </w:rPr>
               <w:t>15.4 W</w:t>
             </w:r>
           </w:p>
@@ -5343,8 +5482,14 @@
               <w:pStyle w:val="Paragraphedeliste"/>
               <w:ind w:left="0"/>
               <w:cnfStyle w:val="000000000000" w:firstRow="0" w:lastRow="0" w:firstColumn="0" w:lastColumn="0" w:oddVBand="0" w:evenVBand="0" w:oddHBand="0" w:evenHBand="0" w:firstRowFirstColumn="0" w:firstRowLastColumn="0" w:lastRowFirstColumn="0" w:lastRowLastColumn="0"/>
+              <w:rPr>
+                <w:color w:val="FF0000"/>
+              </w:rPr>
             </w:pPr>
             <w:r>
+              <w:rPr>
+                <w:color w:val="FF0000"/>
+              </w:rPr>
               <w:t>6.49 - 12.95 W</w:t>
             </w:r>
           </w:p>
@@ -5364,8 +5509,14 @@
             <w:pPr>
               <w:pStyle w:val="Paragraphedeliste"/>
               <w:ind w:left="0"/>
+              <w:rPr>
+                <w:color w:val="FF0000"/>
+              </w:rPr>
             </w:pPr>
             <w:r>
+              <w:rPr>
+                <w:color w:val="FF0000"/>
+              </w:rPr>
               <w:t>4</w:t>
             </w:r>
           </w:p>
@@ -5379,8 +5530,14 @@
               <w:pStyle w:val="Paragraphedeliste"/>
               <w:ind w:left="0"/>
               <w:cnfStyle w:val="000000100000" w:firstRow="0" w:lastRow="0" w:firstColumn="0" w:lastColumn="0" w:oddVBand="0" w:evenVBand="0" w:oddHBand="1" w:evenHBand="0" w:firstRowFirstColumn="0" w:firstRowLastColumn="0" w:lastRowFirstColumn="0" w:lastRowLastColumn="0"/>
+              <w:rPr>
+                <w:color w:val="FF0000"/>
+              </w:rPr>
             </w:pPr>
             <w:r>
+              <w:rPr>
+                <w:color w:val="FF0000"/>
+              </w:rPr>
               <w:t>802.3at PoE+</w:t>
             </w:r>
           </w:p>
@@ -5394,8 +5551,14 @@
               <w:pStyle w:val="Paragraphedeliste"/>
               <w:ind w:left="0"/>
               <w:cnfStyle w:val="000000100000" w:firstRow="0" w:lastRow="0" w:firstColumn="0" w:lastColumn="0" w:oddVBand="0" w:evenVBand="0" w:oddHBand="1" w:evenHBand="0" w:firstRowFirstColumn="0" w:firstRowLastColumn="0" w:lastRowFirstColumn="0" w:lastRowLastColumn="0"/>
+              <w:rPr>
+                <w:color w:val="FF0000"/>
+              </w:rPr>
             </w:pPr>
             <w:r>
+              <w:rPr>
+                <w:color w:val="FF0000"/>
+              </w:rPr>
               <w:t>30 W</w:t>
             </w:r>
           </w:p>
@@ -5409,8 +5572,14 @@
               <w:pStyle w:val="Paragraphedeliste"/>
               <w:ind w:left="0"/>
               <w:cnfStyle w:val="000000100000" w:firstRow="0" w:lastRow="0" w:firstColumn="0" w:lastColumn="0" w:oddVBand="0" w:evenVBand="0" w:oddHBand="1" w:evenHBand="0" w:firstRowFirstColumn="0" w:firstRowLastColumn="0" w:lastRowFirstColumn="0" w:lastRowLastColumn="0"/>
+              <w:rPr>
+                <w:color w:val="FF0000"/>
+              </w:rPr>
             </w:pPr>
             <w:r>
+              <w:rPr>
+                <w:color w:val="FF0000"/>
+              </w:rPr>
               <w:t>12.95 - 25.5 W</w:t>
             </w:r>
           </w:p>
@@ -5455,19 +5624,16 @@
     <w:p>
       <w:pPr>
         <w:pStyle w:val="Titre2"/>
+        <w:rPr>
+          <w:color w:val="FF0000"/>
+        </w:rPr>
       </w:pPr>
       <w:bookmarkStart w:id="16" w:name="_Toc5546109"/>
       <w:r>
-        <w:t xml:space="preserve">Les Normes </w:t>
-      </w:r>
-      <w:r>
-        <w:t>802.3af</w:t>
-      </w:r>
-      <w:r>
-        <w:t xml:space="preserve"> et</w:t>
-      </w:r>
-      <w:r>
-        <w:t xml:space="preserve"> 802.3at</w:t>
+        <w:rPr>
+          <w:color w:val="FF0000"/>
+        </w:rPr>
+        <w:t>Les Normes 802.3af et 802.3at</w:t>
       </w:r>
       <w:bookmarkEnd w:id="16"/>
     </w:p>
@@ -5493,7 +5659,15 @@
             <w:tcW w:w="2265" w:type="dxa"/>
           </w:tcPr>
           <w:p>
-            <w:r>
+            <w:pPr>
+              <w:rPr>
+                <w:color w:val="FF0000"/>
+              </w:rPr>
+            </w:pPr>
+            <w:r>
+              <w:rPr>
+                <w:color w:val="FF0000"/>
+              </w:rPr>
               <w:t xml:space="preserve">Propriétés </w:t>
             </w:r>
           </w:p>
@@ -5505,8 +5679,14 @@
           <w:p>
             <w:pPr>
               <w:cnfStyle w:val="100000000000" w:firstRow="1" w:lastRow="0" w:firstColumn="0" w:lastColumn="0" w:oddVBand="0" w:evenVBand="0" w:oddHBand="0" w:evenHBand="0" w:firstRowFirstColumn="0" w:firstRowLastColumn="0" w:lastRowFirstColumn="0" w:lastRowLastColumn="0"/>
+              <w:rPr>
+                <w:color w:val="FF0000"/>
+              </w:rPr>
             </w:pPr>
             <w:r>
+              <w:rPr>
+                <w:color w:val="FF0000"/>
+              </w:rPr>
               <w:t>802.3af</w:t>
             </w:r>
           </w:p>
@@ -5518,8 +5698,14 @@
           <w:p>
             <w:pPr>
               <w:cnfStyle w:val="100000000000" w:firstRow="1" w:lastRow="0" w:firstColumn="0" w:lastColumn="0" w:oddVBand="0" w:evenVBand="0" w:oddHBand="0" w:evenHBand="0" w:firstRowFirstColumn="0" w:firstRowLastColumn="0" w:lastRowFirstColumn="0" w:lastRowLastColumn="0"/>
+              <w:rPr>
+                <w:color w:val="FF0000"/>
+              </w:rPr>
             </w:pPr>
             <w:r>
+              <w:rPr>
+                <w:color w:val="FF0000"/>
+              </w:rPr>
               <w:t>802.3at</w:t>
             </w:r>
           </w:p>
@@ -5538,8 +5724,14 @@
           <w:p>
             <w:pPr>
               <w:jc w:val="center"/>
+              <w:rPr>
+                <w:color w:val="FF0000"/>
+              </w:rPr>
             </w:pPr>
             <w:r>
+              <w:rPr>
+                <w:color w:val="FF0000"/>
+              </w:rPr>
               <w:t>Puissance disponible sur le périphérique alimenté</w:t>
             </w:r>
           </w:p>
@@ -5553,8 +5745,14 @@
             <w:pPr>
               <w:jc w:val="center"/>
               <w:cnfStyle w:val="000000100000" w:firstRow="0" w:lastRow="0" w:firstColumn="0" w:lastColumn="0" w:oddVBand="0" w:evenVBand="0" w:oddHBand="1" w:evenHBand="0" w:firstRowFirstColumn="0" w:firstRowLastColumn="0" w:lastRowFirstColumn="0" w:lastRowLastColumn="0"/>
+              <w:rPr>
+                <w:color w:val="FF0000"/>
+              </w:rPr>
             </w:pPr>
             <w:r>
+              <w:rPr>
+                <w:color w:val="FF0000"/>
+              </w:rPr>
               <w:t>12.95 W</w:t>
             </w:r>
           </w:p>
@@ -5568,8 +5766,14 @@
             <w:pPr>
               <w:jc w:val="center"/>
               <w:cnfStyle w:val="000000100000" w:firstRow="0" w:lastRow="0" w:firstColumn="0" w:lastColumn="0" w:oddVBand="0" w:evenVBand="0" w:oddHBand="1" w:evenHBand="0" w:firstRowFirstColumn="0" w:firstRowLastColumn="0" w:lastRowFirstColumn="0" w:lastRowLastColumn="0"/>
+              <w:rPr>
+                <w:color w:val="FF0000"/>
+              </w:rPr>
             </w:pPr>
             <w:r>
+              <w:rPr>
+                <w:color w:val="FF0000"/>
+              </w:rPr>
               <w:t>25.50 W</w:t>
             </w:r>
           </w:p>
@@ -5585,8 +5789,14 @@
           <w:p>
             <w:pPr>
               <w:jc w:val="center"/>
+              <w:rPr>
+                <w:color w:val="FF0000"/>
+              </w:rPr>
             </w:pPr>
             <w:r>
+              <w:rPr>
+                <w:color w:val="FF0000"/>
+              </w:rPr>
               <w:t>Puissance maximale délivrée par l'équipement</w:t>
             </w:r>
           </w:p>
@@ -5600,8 +5810,14 @@
             <w:pPr>
               <w:jc w:val="center"/>
               <w:cnfStyle w:val="000000000000" w:firstRow="0" w:lastRow="0" w:firstColumn="0" w:lastColumn="0" w:oddVBand="0" w:evenVBand="0" w:oddHBand="0" w:evenHBand="0" w:firstRowFirstColumn="0" w:firstRowLastColumn="0" w:lastRowFirstColumn="0" w:lastRowLastColumn="0"/>
+              <w:rPr>
+                <w:color w:val="FF0000"/>
+              </w:rPr>
             </w:pPr>
             <w:r>
+              <w:rPr>
+                <w:color w:val="FF0000"/>
+              </w:rPr>
               <w:t>15.40 W</w:t>
             </w:r>
           </w:p>
@@ -5615,8 +5831,14 @@
             <w:pPr>
               <w:jc w:val="center"/>
               <w:cnfStyle w:val="000000000000" w:firstRow="0" w:lastRow="0" w:firstColumn="0" w:lastColumn="0" w:oddVBand="0" w:evenVBand="0" w:oddHBand="0" w:evenHBand="0" w:firstRowFirstColumn="0" w:firstRowLastColumn="0" w:lastRowFirstColumn="0" w:lastRowLastColumn="0"/>
+              <w:rPr>
+                <w:color w:val="FF0000"/>
+              </w:rPr>
             </w:pPr>
             <w:r>
+              <w:rPr>
+                <w:color w:val="FF0000"/>
+              </w:rPr>
               <w:t>30 W</w:t>
             </w:r>
           </w:p>
@@ -5636,8 +5858,14 @@
           <w:p>
             <w:pPr>
               <w:jc w:val="center"/>
+              <w:rPr>
+                <w:color w:val="FF0000"/>
+              </w:rPr>
             </w:pPr>
             <w:r>
+              <w:rPr>
+                <w:color w:val="FF0000"/>
+              </w:rPr>
               <w:t>Gamme de tension</w:t>
             </w:r>
           </w:p>
@@ -5651,8 +5879,14 @@
             <w:pPr>
               <w:jc w:val="center"/>
               <w:cnfStyle w:val="000000100000" w:firstRow="0" w:lastRow="0" w:firstColumn="0" w:lastColumn="0" w:oddVBand="0" w:evenVBand="0" w:oddHBand="1" w:evenHBand="0" w:firstRowFirstColumn="0" w:firstRowLastColumn="0" w:lastRowFirstColumn="0" w:lastRowLastColumn="0"/>
+              <w:rPr>
+                <w:color w:val="FF0000"/>
+              </w:rPr>
             </w:pPr>
             <w:r>
+              <w:rPr>
+                <w:color w:val="FF0000"/>
+              </w:rPr>
               <w:t>44.0 - 57.0 V</w:t>
             </w:r>
           </w:p>
@@ -5666,8 +5900,14 @@
             <w:pPr>
               <w:jc w:val="center"/>
               <w:cnfStyle w:val="000000100000" w:firstRow="0" w:lastRow="0" w:firstColumn="0" w:lastColumn="0" w:oddVBand="0" w:evenVBand="0" w:oddHBand="1" w:evenHBand="0" w:firstRowFirstColumn="0" w:firstRowLastColumn="0" w:lastRowFirstColumn="0" w:lastRowLastColumn="0"/>
+              <w:rPr>
+                <w:color w:val="FF0000"/>
+              </w:rPr>
             </w:pPr>
             <w:r>
+              <w:rPr>
+                <w:color w:val="FF0000"/>
+              </w:rPr>
               <w:t>50.0 – 57.0 V</w:t>
             </w:r>
           </w:p>
@@ -5683,8 +5923,14 @@
           <w:p>
             <w:pPr>
               <w:jc w:val="center"/>
+              <w:rPr>
+                <w:color w:val="FF0000"/>
+              </w:rPr>
             </w:pPr>
             <w:r>
+              <w:rPr>
+                <w:color w:val="FF0000"/>
+              </w:rPr>
               <w:t>Catégorie de câble supporté</w:t>
             </w:r>
           </w:p>
@@ -5698,8 +5944,14 @@
             <w:pPr>
               <w:jc w:val="center"/>
               <w:cnfStyle w:val="000000000000" w:firstRow="0" w:lastRow="0" w:firstColumn="0" w:lastColumn="0" w:oddVBand="0" w:evenVBand="0" w:oddHBand="0" w:evenHBand="0" w:firstRowFirstColumn="0" w:firstRowLastColumn="0" w:lastRowFirstColumn="0" w:lastRowLastColumn="0"/>
+              <w:rPr>
+                <w:color w:val="FF0000"/>
+              </w:rPr>
             </w:pPr>
             <w:r>
+              <w:rPr>
+                <w:color w:val="FF0000"/>
+              </w:rPr>
               <w:t>Cat 3 and Cat 5</w:t>
             </w:r>
           </w:p>
@@ -5713,8 +5965,14 @@
             <w:pPr>
               <w:jc w:val="center"/>
               <w:cnfStyle w:val="000000000000" w:firstRow="0" w:lastRow="0" w:firstColumn="0" w:lastColumn="0" w:oddVBand="0" w:evenVBand="0" w:oddHBand="0" w:evenHBand="0" w:firstRowFirstColumn="0" w:firstRowLastColumn="0" w:lastRowFirstColumn="0" w:lastRowLastColumn="0"/>
+              <w:rPr>
+                <w:color w:val="FF0000"/>
+              </w:rPr>
             </w:pPr>
             <w:r>
+              <w:rPr>
+                <w:color w:val="FF0000"/>
+              </w:rPr>
               <w:t>Minimum Cat 5</w:t>
             </w:r>
           </w:p>
@@ -5733,8 +5991,14 @@
           <w:p>
             <w:pPr>
               <w:jc w:val="center"/>
+              <w:rPr>
+                <w:color w:val="FF0000"/>
+              </w:rPr>
             </w:pPr>
             <w:r>
+              <w:rPr>
+                <w:color w:val="FF0000"/>
+              </w:rPr>
               <w:t>Nombre de paires torsadés usé pour le trafic des 2 signaux</w:t>
             </w:r>
           </w:p>
@@ -5748,8 +6012,14 @@
             <w:pPr>
               <w:jc w:val="center"/>
               <w:cnfStyle w:val="000000100000" w:firstRow="0" w:lastRow="0" w:firstColumn="0" w:lastColumn="0" w:oddVBand="0" w:evenVBand="0" w:oddHBand="1" w:evenHBand="0" w:firstRowFirstColumn="0" w:firstRowLastColumn="0" w:lastRowFirstColumn="0" w:lastRowLastColumn="0"/>
+              <w:rPr>
+                <w:color w:val="FF0000"/>
+              </w:rPr>
             </w:pPr>
             <w:r>
+              <w:rPr>
+                <w:color w:val="FF0000"/>
+              </w:rPr>
               <w:t>2</w:t>
             </w:r>
           </w:p>
@@ -5763,8 +6033,14 @@
             <w:pPr>
               <w:jc w:val="center"/>
               <w:cnfStyle w:val="000000100000" w:firstRow="0" w:lastRow="0" w:firstColumn="0" w:lastColumn="0" w:oddVBand="0" w:evenVBand="0" w:oddHBand="1" w:evenHBand="0" w:firstRowFirstColumn="0" w:firstRowLastColumn="0" w:lastRowFirstColumn="0" w:lastRowLastColumn="0"/>
+              <w:rPr>
+                <w:color w:val="FF0000"/>
+              </w:rPr>
             </w:pPr>
             <w:r>
+              <w:rPr>
+                <w:color w:val="FF0000"/>
+              </w:rPr>
               <w:t>2 ou 4</w:t>
             </w:r>
           </w:p>
@@ -5774,71 +6050,113 @@
     <w:p>
       <w:pPr>
         <w:pStyle w:val="Paragraphedeliste"/>
+        <w:rPr>
+          <w:color w:val="FF0000"/>
+        </w:rPr>
       </w:pPr>
     </w:p>
     <w:p>
       <w:pPr>
         <w:pStyle w:val="Paragraphedeliste"/>
+        <w:rPr>
+          <w:color w:val="FF0000"/>
+        </w:rPr>
       </w:pPr>
     </w:p>
     <w:p>
       <w:pPr>
         <w:pStyle w:val="Paragraphedeliste"/>
+        <w:rPr>
+          <w:color w:val="FF0000"/>
+        </w:rPr>
       </w:pPr>
     </w:p>
     <w:p>
       <w:pPr>
         <w:pStyle w:val="Paragraphedeliste"/>
+        <w:rPr>
+          <w:color w:val="FF0000"/>
+        </w:rPr>
       </w:pPr>
     </w:p>
     <w:p>
       <w:pPr>
         <w:pStyle w:val="Paragraphedeliste"/>
+        <w:rPr>
+          <w:color w:val="FF0000"/>
+        </w:rPr>
       </w:pPr>
     </w:p>
     <w:p>
       <w:pPr>
         <w:pStyle w:val="Paragraphedeliste"/>
+        <w:rPr>
+          <w:color w:val="FF0000"/>
+        </w:rPr>
       </w:pPr>
     </w:p>
     <w:p>
       <w:pPr>
         <w:pStyle w:val="Paragraphedeliste"/>
+        <w:rPr>
+          <w:color w:val="FF0000"/>
+        </w:rPr>
       </w:pPr>
     </w:p>
     <w:p>
       <w:pPr>
         <w:pStyle w:val="Paragraphedeliste"/>
+        <w:rPr>
+          <w:color w:val="FF0000"/>
+        </w:rPr>
       </w:pPr>
     </w:p>
     <w:p>
       <w:pPr>
         <w:pStyle w:val="Paragraphedeliste"/>
+        <w:rPr>
+          <w:color w:val="FF0000"/>
+        </w:rPr>
       </w:pPr>
     </w:p>
     <w:p>
       <w:pPr>
         <w:pStyle w:val="Paragraphedeliste"/>
+        <w:rPr>
+          <w:color w:val="FF0000"/>
+        </w:rPr>
       </w:pPr>
     </w:p>
     <w:p>
       <w:pPr>
         <w:pStyle w:val="Paragraphedeliste"/>
+        <w:rPr>
+          <w:color w:val="FF0000"/>
+        </w:rPr>
       </w:pPr>
     </w:p>
     <w:p>
       <w:pPr>
         <w:pStyle w:val="Paragraphedeliste"/>
+        <w:rPr>
+          <w:color w:val="FF0000"/>
+        </w:rPr>
       </w:pPr>
     </w:p>
     <w:p>
       <w:pPr>
         <w:pStyle w:val="Paragraphedeliste"/>
+        <w:rPr>
+          <w:color w:val="FF0000"/>
+        </w:rPr>
       </w:pPr>
     </w:p>
     <w:p>
       <w:pPr>
         <w:pStyle w:val="Paragraphedeliste"/>
+        <w:rPr>
+          <w:color w:val="FF0000"/>
+        </w:rPr>
       </w:pPr>
     </w:p>
     <w:p/>
@@ -5869,13 +6187,13 @@
         <w:pStyle w:val="Paragraphedeliste"/>
       </w:pPr>
       <w:r>
-        <w:t xml:space="preserve">Cette technologie va permettre d’économiser les coûts d’achat et de déploiement pour l’alimentation et la transmission de donnés </w:t>
-      </w:r>
-    </w:p>
-    <w:p>
-      <w:pPr>
-        <w:pStyle w:val="Paragraphedeliste"/>
-      </w:pPr>
+        <w:t>Cette technologie va permettre d’économiser les coûts d’achat et de déploiement pour l’alimentati</w:t>
+      </w:r>
+      <w:r>
+        <w:t>on et la transmission de donnés.</w:t>
+      </w:r>
+      <w:bookmarkStart w:id="18" w:name="_GoBack"/>
+      <w:bookmarkEnd w:id="18"/>
     </w:p>
     <w:p>
       <w:pPr>
@@ -5894,13 +6212,11 @@
         <w:pStyle w:val="Paragraphedeliste"/>
       </w:pPr>
       <w:r>
-        <w:t xml:space="preserve">L’utilisation du PoE va permettre aussi de fixer des appareils à des endroits où l’installation électriques serait peu commode, comme par exemple sur des toits pour les caméras de surveillance et des plafonds. </w:t>
-      </w:r>
-    </w:p>
-    <w:p>
-      <w:pPr>
-        <w:pStyle w:val="Paragraphedeliste"/>
-      </w:pPr>
+        <w:t>L’utilisation du PoE va permettre aussi de fixer des appareils à des endroits où l’installation électriques serait peu commode, comme par exemple sur des toits pour les caméras d</w:t>
+      </w:r>
+      <w:r>
+        <w:t>e surveillance et des plafonds.</w:t>
+      </w:r>
     </w:p>
     <w:p>
       <w:pPr>
@@ -5936,11 +6252,11 @@
       <w:pPr>
         <w:pStyle w:val="Titre2"/>
       </w:pPr>
-      <w:bookmarkStart w:id="18" w:name="_Toc5546111"/>
+      <w:bookmarkStart w:id="19" w:name="_Toc5546111"/>
       <w:r>
         <w:t>Désavantage de la technologie PoE</w:t>
       </w:r>
-      <w:bookmarkEnd w:id="18"/>
+      <w:bookmarkEnd w:id="19"/>
     </w:p>
     <w:p>
       <w:pPr>
@@ -5979,15 +6295,14 @@
           <w:color w:val="auto"/>
         </w:rPr>
       </w:pPr>
-      <w:bookmarkStart w:id="19" w:name="_Toc5546112"/>
+      <w:bookmarkStart w:id="20" w:name="_Toc5546112"/>
       <w:r>
         <w:rPr>
           <w:color w:val="auto"/>
         </w:rPr>
-        <w:lastRenderedPageBreak/>
         <w:t>Câblage</w:t>
       </w:r>
-      <w:bookmarkEnd w:id="19"/>
+      <w:bookmarkEnd w:id="20"/>
     </w:p>
     <w:p>
       <w:pPr>
@@ -5997,14 +6312,14 @@
           <w:color w:val="auto"/>
         </w:rPr>
       </w:pPr>
-      <w:bookmarkStart w:id="20" w:name="_Toc5546113"/>
+      <w:bookmarkStart w:id="21" w:name="_Toc5546113"/>
       <w:r>
         <w:rPr>
           <w:color w:val="auto"/>
         </w:rPr>
         <w:t>Catégories</w:t>
       </w:r>
-      <w:bookmarkEnd w:id="20"/>
+      <w:bookmarkEnd w:id="21"/>
     </w:p>
     <w:p>
       <w:pPr>
@@ -6013,14 +6328,14 @@
           <w:color w:val="auto"/>
         </w:rPr>
       </w:pPr>
-      <w:bookmarkStart w:id="21" w:name="_Toc5546114"/>
+      <w:bookmarkStart w:id="22" w:name="_Toc5546114"/>
       <w:r>
         <w:rPr>
           <w:color w:val="auto"/>
         </w:rPr>
         <w:t>Catégorie 6</w:t>
       </w:r>
-      <w:bookmarkEnd w:id="21"/>
+      <w:bookmarkEnd w:id="22"/>
     </w:p>
     <w:p>
       <w:pPr>
@@ -6039,7 +6354,11 @@
         <w:t>4 paires torsadées</w:t>
       </w:r>
       <w:r>
-        <w:t xml:space="preserve"> conducteurs non blindées. Cette catégorie est plus large que ses prédécesseurs (CAT5, 5E) en raison des sections plus grandes des connecteurs de cuivre qui assure un transfert des données à des vitesses atteignant </w:t>
+        <w:t xml:space="preserve"> conducteurs non blindées. Cette catégorie est plus large que ses prédécesseurs (CAT5, 5E) en raison des sections plus </w:t>
+      </w:r>
+      <w:r>
+        <w:lastRenderedPageBreak/>
+        <w:t xml:space="preserve">grandes des connecteurs de cuivre qui assure un transfert des données à des vitesses atteignant </w:t>
       </w:r>
       <w:r>
         <w:rPr>
@@ -6113,14 +6432,14 @@
           <w:color w:val="auto"/>
         </w:rPr>
       </w:pPr>
-      <w:bookmarkStart w:id="22" w:name="_Toc5546115"/>
+      <w:bookmarkStart w:id="23" w:name="_Toc5546115"/>
       <w:r>
         <w:rPr>
           <w:color w:val="auto"/>
         </w:rPr>
         <w:t>Catégorie 6a</w:t>
       </w:r>
-      <w:bookmarkEnd w:id="22"/>
+      <w:bookmarkEnd w:id="23"/>
     </w:p>
     <w:p>
       <w:pPr>
@@ -6194,7 +6513,7 @@
                           </pic:cNvPicPr>
                         </pic:nvPicPr>
                         <pic:blipFill rotWithShape="1">
-                          <a:blip r:embed="rId24" cstate="print">
+                          <a:blip r:embed="rId23" cstate="print">
                             <a:extLst>
                               <a:ext uri="{28A0092B-C50C-407E-A947-70E740481C1C}">
                                 <a14:useLocalDpi xmlns:a14="http://schemas.microsoft.com/office/drawing/2010/main" val="0"/>
@@ -6269,7 +6588,7 @@
               </wp:anchor>
             </w:drawing>
           </mc:Choice>
-          <mc:Fallback>
+          <mc:Fallback xmlns:w16cid="http://schemas.microsoft.com/office/word/2016/wordml/cid" xmlns:am3d="http://schemas.microsoft.com/office/drawing/2017/model3d" xmlns:aink="http://schemas.microsoft.com/office/drawing/2016/ink" xmlns:cx8="http://schemas.microsoft.com/office/drawing/2016/5/14/chartex" xmlns:cx7="http://schemas.microsoft.com/office/drawing/2016/5/13/chartex" xmlns:cx6="http://schemas.microsoft.com/office/drawing/2016/5/12/chartex" xmlns:cx5="http://schemas.microsoft.com/office/drawing/2016/5/11/chartex" xmlns:cx4="http://schemas.microsoft.com/office/drawing/2016/5/10/chartex" xmlns:cx3="http://schemas.microsoft.com/office/drawing/2016/5/9/chartex" xmlns:cx2="http://schemas.microsoft.com/office/drawing/2015/10/21/chartex">
             <w:pict>
               <v:group w14:anchorId="5DC2653F" id="Groupe 7" o:spid="_x0000_s1027" style="position:absolute;margin-left:67.3pt;margin-top:3.95pt;width:140.6pt;height:128.35pt;z-index:251659264" coordsize="17856,16301" o:gfxdata="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">
                 <v:shapetype id="_x0000_t75" coordsize="21600,21600" o:spt="75" o:preferrelative="t" path="m@4@5l@4@11@9@11@9@5xe" filled="f" stroked="f">
@@ -6426,7 +6745,7 @@
               </wp:anchor>
             </w:drawing>
           </mc:Choice>
-          <mc:Fallback>
+          <mc:Fallback xmlns:w16cid="http://schemas.microsoft.com/office/word/2016/wordml/cid" xmlns:am3d="http://schemas.microsoft.com/office/drawing/2017/model3d" xmlns:aink="http://schemas.microsoft.com/office/drawing/2016/ink" xmlns:cx8="http://schemas.microsoft.com/office/drawing/2016/5/14/chartex" xmlns:cx7="http://schemas.microsoft.com/office/drawing/2016/5/13/chartex" xmlns:cx6="http://schemas.microsoft.com/office/drawing/2016/5/12/chartex" xmlns:cx5="http://schemas.microsoft.com/office/drawing/2016/5/11/chartex" xmlns:cx4="http://schemas.microsoft.com/office/drawing/2016/5/10/chartex" xmlns:cx3="http://schemas.microsoft.com/office/drawing/2016/5/9/chartex" xmlns:cx2="http://schemas.microsoft.com/office/drawing/2015/10/21/chartex">
             <w:pict>
               <v:group w14:anchorId="0A744C95" id="Groupe 11" o:spid="_x0000_s1030" style="position:absolute;margin-left:216.25pt;margin-top:16.25pt;width:267.45pt;height:112.3pt;z-index:251661312;mso-position-horizontal:right;mso-position-horizontal-relative:margin" coordsize="33966,14260" o:gfxdata="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">
                 <v:shape id="Picture 1" o:spid="_x0000_s1031" type="#_x0000_t75" style="position:absolute;width:33966;height:12414;visibility:visible;mso-wrap-style:square" o:gfxdata="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">
@@ -6473,14 +6792,14 @@
           <w:color w:val="auto"/>
         </w:rPr>
       </w:pPr>
-      <w:bookmarkStart w:id="23" w:name="_Toc5546116"/>
+      <w:bookmarkStart w:id="24" w:name="_Toc5546116"/>
       <w:r>
         <w:rPr>
           <w:color w:val="auto"/>
         </w:rPr>
         <w:t>Catégorie 7 :</w:t>
       </w:r>
-      <w:bookmarkEnd w:id="23"/>
+      <w:bookmarkEnd w:id="24"/>
     </w:p>
     <w:p>
       <w:pPr>
@@ -6670,7 +6989,7 @@
               </wp:inline>
             </w:drawing>
           </mc:Choice>
-          <mc:Fallback>
+          <mc:Fallback xmlns:w16cid="http://schemas.microsoft.com/office/word/2016/wordml/cid" xmlns:am3d="http://schemas.microsoft.com/office/drawing/2017/model3d" xmlns:aink="http://schemas.microsoft.com/office/drawing/2016/ink" xmlns:cx8="http://schemas.microsoft.com/office/drawing/2016/5/14/chartex" xmlns:cx7="http://schemas.microsoft.com/office/drawing/2016/5/13/chartex" xmlns:cx6="http://schemas.microsoft.com/office/drawing/2016/5/12/chartex" xmlns:cx5="http://schemas.microsoft.com/office/drawing/2016/5/11/chartex" xmlns:cx4="http://schemas.microsoft.com/office/drawing/2016/5/10/chartex" xmlns:cx3="http://schemas.microsoft.com/office/drawing/2016/5/9/chartex" xmlns:cx2="http://schemas.microsoft.com/office/drawing/2015/10/21/chartex">
             <w:pict>
               <v:group w14:anchorId="78E4C978" id="Groupe 12" o:spid="_x0000_s1033" style="width:351.2pt;height:107.4pt;mso-position-horizontal-relative:char;mso-position-vertical-relative:line" coordsize="44602,13639" o:gfxdata="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">
                 <v:shape id="Text Box 10" o:spid="_x0000_s1034" type="#_x0000_t202" style="position:absolute;left:457;top:10972;width:43605;height:2667;visibility:visible;mso-wrap-style:square;v-text-anchor:top" o:gfxdata="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" stroked="f">
@@ -6711,23 +7030,22 @@
           <w:color w:val="auto"/>
         </w:rPr>
       </w:pPr>
-      <w:bookmarkStart w:id="24" w:name="_Toc5546117"/>
-      <w:commentRangeStart w:id="25"/>
+      <w:bookmarkStart w:id="25" w:name="_Toc5546117"/>
+      <w:commentRangeStart w:id="26"/>
       <w:r>
         <w:rPr>
           <w:color w:val="auto"/>
         </w:rPr>
-        <w:lastRenderedPageBreak/>
         <w:t>Blindage</w:t>
       </w:r>
-      <w:commentRangeEnd w:id="25"/>
+      <w:commentRangeEnd w:id="26"/>
       <w:r>
         <w:rPr>
           <w:rStyle w:val="Marquedecommentaire"/>
           <w:rFonts w:asciiTheme="minorHAnsi" w:eastAsiaTheme="minorHAnsi" w:hAnsiTheme="minorHAnsi" w:cstheme="minorBidi"/>
           <w:color w:val="auto"/>
         </w:rPr>
-        <w:commentReference w:id="25"/>
+        <w:commentReference w:id="26"/>
       </w:r>
       <w:r>
         <w:rPr>
@@ -6735,7 +7053,7 @@
         </w:rPr>
         <w:t xml:space="preserve"> (ISO/IEC  11801)</w:t>
       </w:r>
-      <w:bookmarkEnd w:id="24"/>
+      <w:bookmarkEnd w:id="25"/>
     </w:p>
     <w:p>
       <w:pPr>
@@ -6810,6 +7128,7 @@
         <w:jc w:val="both"/>
       </w:pPr>
       <w:r>
+        <w:lastRenderedPageBreak/>
         <w:t xml:space="preserve">TP= </w:t>
       </w:r>
       <w:r>
@@ -6884,7 +7203,6 @@
         </w:rPr>
         <w:t xml:space="preserve"> </w:t>
       </w:r>
-      <w:proofErr w:type="spellStart"/>
       <w:r>
         <w:rPr>
           <w:i/>
@@ -6892,7 +7210,6 @@
         </w:rPr>
         <w:t>unshielded</w:t>
       </w:r>
-      <w:proofErr w:type="spellEnd"/>
       <w:r>
         <w:rPr>
           <w:lang w:eastAsia="fr-CH"/>
@@ -6980,44 +7297,8 @@
         <w:rPr>
           <w:lang w:val="en-US" w:eastAsia="fr-CH"/>
         </w:rPr>
-        <w:t xml:space="preserve"> </w:t>
-      </w:r>
-      <w:proofErr w:type="spellStart"/>
-      <w:r>
-        <w:rPr>
-          <w:lang w:val="en-US" w:eastAsia="fr-CH"/>
-        </w:rPr>
-        <w:t>Tresse</w:t>
-      </w:r>
-      <w:proofErr w:type="spellEnd"/>
-      <w:r>
-        <w:rPr>
-          <w:lang w:val="en-US" w:eastAsia="fr-CH"/>
-        </w:rPr>
-        <w:t xml:space="preserve"> </w:t>
-      </w:r>
-      <w:proofErr w:type="spellStart"/>
-      <w:r>
-        <w:rPr>
-          <w:lang w:val="en-US" w:eastAsia="fr-CH"/>
-        </w:rPr>
-        <w:t>en</w:t>
-      </w:r>
-      <w:proofErr w:type="spellEnd"/>
-      <w:r>
-        <w:rPr>
-          <w:lang w:val="en-US" w:eastAsia="fr-CH"/>
-        </w:rPr>
-        <w:t xml:space="preserve"> </w:t>
-      </w:r>
-      <w:proofErr w:type="spellStart"/>
-      <w:r>
-        <w:rPr>
-          <w:lang w:val="en-US" w:eastAsia="fr-CH"/>
-        </w:rPr>
-        <w:t>cuivre</w:t>
-      </w:r>
-      <w:proofErr w:type="spellEnd"/>
+        <w:t xml:space="preserve"> Tresse en cuivre</w:t>
+      </w:r>
     </w:p>
     <w:p>
       <w:pPr>
@@ -7027,7 +7308,7 @@
           <w:lang w:val="en-US"/>
         </w:rPr>
       </w:pPr>
-      <w:commentRangeStart w:id="26"/>
+      <w:commentRangeStart w:id="27"/>
     </w:p>
     <w:p>
       <w:pPr>
@@ -7113,23 +7394,7 @@
         <w:t>) :</w:t>
       </w:r>
       <w:r>
-        <w:t xml:space="preserve"> </w:t>
-      </w:r>
-      <w:proofErr w:type="spellStart"/>
-      <w:r>
-        <w:t>Unshielded</w:t>
-      </w:r>
-      <w:proofErr w:type="spellEnd"/>
-      <w:r>
-        <w:t xml:space="preserve"> </w:t>
-      </w:r>
-      <w:proofErr w:type="spellStart"/>
-      <w:r>
-        <w:t>twisted</w:t>
-      </w:r>
-      <w:proofErr w:type="spellEnd"/>
-      <w:r>
-        <w:t xml:space="preserve"> Pairs </w:t>
+        <w:t xml:space="preserve"> Unshielded twisted Pairs </w:t>
       </w:r>
       <w:r>
         <w:t>- Non</w:t>
@@ -7228,23 +7493,7 @@
         <w:t xml:space="preserve"> </w:t>
       </w:r>
       <w:r>
-        <w:t xml:space="preserve">(FTP) :  </w:t>
-      </w:r>
-      <w:proofErr w:type="spellStart"/>
-      <w:r>
-        <w:t>Foiled</w:t>
-      </w:r>
-      <w:proofErr w:type="spellEnd"/>
-      <w:r>
-        <w:t xml:space="preserve"> </w:t>
-      </w:r>
-      <w:proofErr w:type="spellStart"/>
-      <w:r>
-        <w:t>Twisted</w:t>
-      </w:r>
-      <w:proofErr w:type="spellEnd"/>
-      <w:r>
-        <w:t xml:space="preserve"> Pairs – isolation par feuille d’</w:t>
+        <w:t>(FTP) :  Foiled Twisted Pairs – isolation par feuille d’</w:t>
       </w:r>
       <w:r>
         <w:t>aluminium unique pour toutes les paires. Câble moyennement flexible</w:t>
@@ -7265,6 +7514,7 @@
           <w:noProof/>
           <w:lang w:eastAsia="fr-CH"/>
         </w:rPr>
+        <w:lastRenderedPageBreak/>
         <w:drawing>
           <wp:anchor distT="0" distB="0" distL="114300" distR="114300" simplePos="0" relativeHeight="251674624" behindDoc="0" locked="0" layoutInCell="1" allowOverlap="1" wp14:anchorId="47499042" wp14:editId="6C301143">
             <wp:simplePos x="0" y="0"/>
@@ -7352,23 +7602,7 @@
         <w:t>) :</w:t>
       </w:r>
       <w:r>
-        <w:t xml:space="preserve"> </w:t>
-      </w:r>
-      <w:proofErr w:type="spellStart"/>
-      <w:r>
-        <w:t>Shielded</w:t>
-      </w:r>
-      <w:proofErr w:type="spellEnd"/>
-      <w:r>
-        <w:t xml:space="preserve"> </w:t>
-      </w:r>
-      <w:proofErr w:type="spellStart"/>
-      <w:r>
-        <w:t>Twisted</w:t>
-      </w:r>
-      <w:proofErr w:type="spellEnd"/>
-      <w:r>
-        <w:t xml:space="preserve"> Pairs – Avec feuille d’aluminium</w:t>
+        <w:t xml:space="preserve"> Shielded Twisted Pairs – Avec feuille d’aluminium</w:t>
       </w:r>
       <w:r>
         <w:t xml:space="preserve"> blindant chaque paire</w:t>
@@ -7471,27 +7705,15 @@
       <w:r>
         <w:t xml:space="preserve">F/FTP (FFTP) : </w:t>
       </w:r>
-      <w:proofErr w:type="spellStart"/>
       <w:r>
         <w:t>Foilded</w:t>
       </w:r>
-      <w:proofErr w:type="spellEnd"/>
       <w:r>
         <w:t xml:space="preserve"> and </w:t>
       </w:r>
-      <w:proofErr w:type="spellStart"/>
-      <w:r>
-        <w:t>foilded</w:t>
-      </w:r>
-      <w:proofErr w:type="spellEnd"/>
-      <w:r>
-        <w:t xml:space="preserve"> </w:t>
-      </w:r>
-      <w:proofErr w:type="spellStart"/>
-      <w:r>
-        <w:t>twisted</w:t>
-      </w:r>
-      <w:proofErr w:type="spellEnd"/>
+      <w:r>
+        <w:t>foilded twisted</w:t>
+      </w:r>
       <w:r>
         <w:t xml:space="preserve"> pair </w:t>
       </w:r>
@@ -7710,29 +7932,8 @@
       <w:r>
         <w:t xml:space="preserve"> </w:t>
       </w:r>
-      <w:proofErr w:type="spellStart"/>
-      <w:r>
-        <w:t>Shielded</w:t>
-      </w:r>
-      <w:proofErr w:type="spellEnd"/>
-      <w:r>
-        <w:t xml:space="preserve"> </w:t>
-      </w:r>
-      <w:proofErr w:type="spellStart"/>
-      <w:r>
-        <w:t>Shielded</w:t>
-      </w:r>
-      <w:proofErr w:type="spellEnd"/>
-      <w:r>
-        <w:t xml:space="preserve"> </w:t>
-      </w:r>
-      <w:proofErr w:type="spellStart"/>
-      <w:r>
-        <w:t>Twisted</w:t>
-      </w:r>
-      <w:proofErr w:type="spellEnd"/>
-      <w:r>
-        <w:t xml:space="preserve"> Pairs – En plus de la </w:t>
+      <w:r>
+        <w:t xml:space="preserve">Shielded Shielded Twisted Pairs – En plus de la </w:t>
       </w:r>
       <w:r>
         <w:t>blindage (par</w:t>
@@ -7750,22 +7951,14 @@
         <w:t xml:space="preserve"> Utilisé dans les installations à long terme</w:t>
       </w:r>
       <w:r>
-        <w:t xml:space="preserve"> et proches des installations électriques. </w:t>
-      </w:r>
-      <w:proofErr w:type="spellStart"/>
-      <w:r>
-        <w:t>Exellente</w:t>
-      </w:r>
-      <w:proofErr w:type="spellEnd"/>
-      <w:r>
-        <w:t xml:space="preserve"> protection. Câble très peu flexible.</w:t>
-      </w:r>
-      <w:commentRangeEnd w:id="26"/>
+        <w:t xml:space="preserve"> et proches des installations électriques. Exellente protection. Câble très peu flexible.</w:t>
+      </w:r>
+      <w:commentRangeEnd w:id="27"/>
       <w:r>
         <w:rPr>
           <w:rStyle w:val="Marquedecommentaire"/>
         </w:rPr>
-        <w:commentReference w:id="26"/>
+        <w:commentReference w:id="27"/>
       </w:r>
     </w:p>
     <w:p/>
@@ -7860,7 +8053,7 @@
           <w:color w:val="auto"/>
         </w:rPr>
       </w:pPr>
-      <w:bookmarkStart w:id="27" w:name="_Toc5546118"/>
+      <w:bookmarkStart w:id="28" w:name="_Toc5546118"/>
       <w:r>
         <w:rPr>
           <w:color w:val="auto"/>
@@ -7873,7 +8066,7 @@
         </w:rPr>
         <w:t>onnectiques</w:t>
       </w:r>
-      <w:bookmarkEnd w:id="27"/>
+      <w:bookmarkEnd w:id="28"/>
     </w:p>
     <w:p>
       <w:pPr>
@@ -7882,14 +8075,14 @@
           <w:color w:val="auto"/>
         </w:rPr>
       </w:pPr>
-      <w:bookmarkStart w:id="28" w:name="_Toc5546119"/>
+      <w:bookmarkStart w:id="29" w:name="_Toc5546119"/>
       <w:r>
         <w:rPr>
           <w:color w:val="auto"/>
         </w:rPr>
         <w:t>RJ-45</w:t>
       </w:r>
-      <w:bookmarkEnd w:id="28"/>
+      <w:bookmarkEnd w:id="29"/>
     </w:p>
     <w:p>
       <w:pPr>
@@ -7901,6 +8094,25 @@
           <w:noProof/>
         </w:rPr>
         <w:pict w14:anchorId="65397B00">
+          <v:shapetype id="_x0000_t75" coordsize="21600,21600" o:spt="75" o:preferrelative="t" path="m@4@5l@4@11@9@11@9@5xe" filled="f" stroked="f">
+            <v:stroke joinstyle="miter"/>
+            <v:formulas>
+              <v:f eqn="if lineDrawn pixelLineWidth 0"/>
+              <v:f eqn="sum @0 1 0"/>
+              <v:f eqn="sum 0 0 @1"/>
+              <v:f eqn="prod @2 1 2"/>
+              <v:f eqn="prod @3 21600 pixelWidth"/>
+              <v:f eqn="prod @3 21600 pixelHeight"/>
+              <v:f eqn="sum @0 0 1"/>
+              <v:f eqn="prod @6 1 2"/>
+              <v:f eqn="prod @7 21600 pixelWidth"/>
+              <v:f eqn="sum @8 21600 0"/>
+              <v:f eqn="prod @7 21600 pixelHeight"/>
+              <v:f eqn="sum @10 21600 0"/>
+            </v:formulas>
+            <v:path o:extrusionok="f" gradientshapeok="t" o:connecttype="rect"/>
+            <o:lock v:ext="edit" aspectratio="t"/>
+          </v:shapetype>
           <v:shape id="_x0000_s1026" type="#_x0000_t75" style="position:absolute;left:0;text-align:left;margin-left:347.3pt;margin-top:223.35pt;width:106.5pt;height:71.25pt;z-index:251666432;mso-position-horizontal-relative:margin;mso-position-vertical-relative:margin">
             <v:imagedata r:id="rId37" o:title="f3316386-01"/>
             <w10:wrap type="square" anchorx="margin" anchory="margin"/>
@@ -7910,16 +8122,16 @@
       <w:r>
         <w:t xml:space="preserve">Le RJ-45 ou Registered Jack 45 est une interface physique utilisée pour terminer un câble </w:t>
       </w:r>
-      <w:commentRangeStart w:id="29"/>
+      <w:commentRangeStart w:id="30"/>
       <w:r>
         <w:t>paire torsadée.</w:t>
       </w:r>
-      <w:commentRangeEnd w:id="29"/>
+      <w:commentRangeEnd w:id="30"/>
       <w:r>
         <w:rPr>
           <w:rStyle w:val="Marquedecommentaire"/>
         </w:rPr>
-        <w:commentReference w:id="29"/>
+        <w:commentReference w:id="30"/>
       </w:r>
       <w:r>
         <w:t xml:space="preserve"> </w:t>
@@ -8163,13 +8375,8 @@
             <w:tcW w:w="2405" w:type="dxa"/>
           </w:tcPr>
           <w:p>
-            <w:proofErr w:type="spellStart"/>
-            <w:r>
-              <w:t>Token</w:t>
-            </w:r>
-            <w:proofErr w:type="spellEnd"/>
-            <w:r>
-              <w:t xml:space="preserve"> Ring</w:t>
+            <w:r>
+              <w:t>Token Ring</w:t>
             </w:r>
           </w:p>
         </w:tc>
@@ -8382,6 +8589,7 @@
           <w:color w:val="000000" w:themeColor="text1"/>
           <w:sz w:val="24"/>
           <w:szCs w:val="24"/>
+          <w:lang w:eastAsia="fr-CH"/>
         </w:rPr>
         <w:drawing>
           <wp:anchor distT="0" distB="0" distL="114300" distR="114300" simplePos="0" relativeHeight="251701248" behindDoc="0" locked="0" layoutInCell="1" allowOverlap="1" wp14:anchorId="0B5F849D" wp14:editId="4CF3A1A7">
@@ -8467,6 +8675,7 @@
       <w:r>
         <w:rPr>
           <w:noProof/>
+          <w:lang w:eastAsia="fr-CH"/>
         </w:rPr>
         <mc:AlternateContent>
           <mc:Choice Requires="wps">
@@ -8561,7 +8770,7 @@
               </wp:anchor>
             </w:drawing>
           </mc:Choice>
-          <mc:Fallback>
+          <mc:Fallback xmlns:w16cid="http://schemas.microsoft.com/office/word/2016/wordml/cid" xmlns:am3d="http://schemas.microsoft.com/office/drawing/2017/model3d" xmlns:aink="http://schemas.microsoft.com/office/drawing/2016/ink" xmlns:cx8="http://schemas.microsoft.com/office/drawing/2016/5/14/chartex" xmlns:cx7="http://schemas.microsoft.com/office/drawing/2016/5/13/chartex" xmlns:cx6="http://schemas.microsoft.com/office/drawing/2016/5/12/chartex" xmlns:cx5="http://schemas.microsoft.com/office/drawing/2016/5/11/chartex" xmlns:cx4="http://schemas.microsoft.com/office/drawing/2016/5/10/chartex" xmlns:cx3="http://schemas.microsoft.com/office/drawing/2016/5/9/chartex" xmlns:cx2="http://schemas.microsoft.com/office/drawing/2015/10/21/chartex">
             <w:pict>
               <v:shape w14:anchorId="1FF9AF78" id="Zone de texte 27" o:spid="_x0000_s1036" type="#_x0000_t202" style="position:absolute;left:0;text-align:left;margin-left:120.95pt;margin-top:89.45pt;width:172.15pt;height:.05pt;z-index:251704320;visibility:visible;mso-wrap-style:square;mso-wrap-distance-left:9pt;mso-wrap-distance-top:0;mso-wrap-distance-right:9pt;mso-wrap-distance-bottom:0;